<commit_message>
Standards around updating true/false checkboxes
</commit_message>
<xml_diff>
--- a/Project Coding Standards.docx
+++ b/Project Coding Standards.docx
@@ -223,7 +223,7 @@
               <w:rPr>
                 <w:noProof/>
               </w:rPr>
-              <w:t>11/29/2018</w:t>
+              <w:t>2/5/2019</w:t>
             </w:r>
             <w:r>
               <w:rPr>
@@ -357,7 +357,7 @@
     </w:p>
     <w:p>
       <w:pPr>
-        <w:pStyle w:val="ChapterTitle"/>
+        <w:pStyle w:val="Heading1"/>
       </w:pPr>
       <w:r>
         <w:lastRenderedPageBreak/>
@@ -608,7 +608,6 @@
           <w:szCs w:val="16"/>
         </w:rPr>
       </w:pPr>
-      <w:proofErr w:type="spellStart"/>
       <w:r>
         <w:rPr>
           <w:rFonts w:ascii="Consolas" w:hAnsi="Consolas" w:cs="Consolas"/>
@@ -618,7 +617,6 @@
         </w:rPr>
         <w:t>var</w:t>
       </w:r>
-      <w:proofErr w:type="spellEnd"/>
       <w:r>
         <w:rPr>
           <w:rFonts w:ascii="Consolas" w:hAnsi="Consolas" w:cs="Consolas"/>
@@ -730,7 +728,7 @@
           <w:sz w:val="16"/>
           <w:szCs w:val="16"/>
         </w:rPr>
-        <w:t>//</w:t>
+        <w:t xml:space="preserve">//var </w:t>
       </w:r>
       <w:proofErr w:type="spellStart"/>
       <w:r>
@@ -740,7 +738,7 @@
           <w:sz w:val="16"/>
           <w:szCs w:val="16"/>
         </w:rPr>
-        <w:t>var</w:t>
+        <w:t>dateObj</w:t>
       </w:r>
       <w:proofErr w:type="spellEnd"/>
       <w:r>
@@ -750,9 +748,9 @@
           <w:sz w:val="16"/>
           <w:szCs w:val="16"/>
         </w:rPr>
-        <w:t xml:space="preserve"> </w:t>
-      </w:r>
-      <w:proofErr w:type="spellStart"/>
+        <w:t xml:space="preserve"> = new </w:t>
+      </w:r>
+      <w:proofErr w:type="gramStart"/>
       <w:r>
         <w:rPr>
           <w:rFonts w:ascii="Consolas" w:hAnsi="Consolas" w:cs="Consolas"/>
@@ -760,9 +758,9 @@
           <w:sz w:val="16"/>
           <w:szCs w:val="16"/>
         </w:rPr>
-        <w:t>dateObj</w:t>
-      </w:r>
-      <w:proofErr w:type="spellEnd"/>
+        <w:t>Date(</w:t>
+      </w:r>
+      <w:proofErr w:type="gramEnd"/>
       <w:r>
         <w:rPr>
           <w:rFonts w:ascii="Consolas" w:hAnsi="Consolas" w:cs="Consolas"/>
@@ -770,26 +768,6 @@
           <w:sz w:val="16"/>
           <w:szCs w:val="16"/>
         </w:rPr>
-        <w:t xml:space="preserve"> = new </w:t>
-      </w:r>
-      <w:proofErr w:type="gramStart"/>
-      <w:r>
-        <w:rPr>
-          <w:rFonts w:ascii="Consolas" w:hAnsi="Consolas" w:cs="Consolas"/>
-          <w:color w:val="008000"/>
-          <w:sz w:val="16"/>
-          <w:szCs w:val="16"/>
-        </w:rPr>
-        <w:t>Date(</w:t>
-      </w:r>
-      <w:proofErr w:type="gramEnd"/>
-      <w:r>
-        <w:rPr>
-          <w:rFonts w:ascii="Consolas" w:hAnsi="Consolas" w:cs="Consolas"/>
-          <w:color w:val="008000"/>
-          <w:sz w:val="16"/>
-          <w:szCs w:val="16"/>
-        </w:rPr>
         <w:t>);</w:t>
       </w:r>
     </w:p>
@@ -1042,8 +1020,6 @@
         </w:rPr>
         <w:t>());</w:t>
       </w:r>
-      <w:bookmarkStart w:id="4" w:name="_GoBack"/>
-      <w:bookmarkEnd w:id="4"/>
     </w:p>
     <w:p/>
     <w:p>
@@ -1188,16 +1164,36 @@
           <w:highlight w:val="white"/>
         </w:rPr>
       </w:pPr>
+      <w:r>
+        <w:rPr>
+          <w:rFonts w:ascii="Consolas" w:hAnsi="Consolas" w:cs="Consolas"/>
+          <w:color w:val="0000FF"/>
+          <w:sz w:val="19"/>
+          <w:szCs w:val="19"/>
+          <w:highlight w:val="white"/>
+        </w:rPr>
+        <w:t>var</w:t>
+      </w:r>
+      <w:r>
+        <w:rPr>
+          <w:rFonts w:ascii="Consolas" w:hAnsi="Consolas" w:cs="Consolas"/>
+          <w:color w:val="000000"/>
+          <w:sz w:val="19"/>
+          <w:szCs w:val="19"/>
+          <w:highlight w:val="white"/>
+        </w:rPr>
+        <w:t xml:space="preserve"> </w:t>
+      </w:r>
       <w:proofErr w:type="spellStart"/>
       <w:r>
         <w:rPr>
           <w:rFonts w:ascii="Consolas" w:hAnsi="Consolas" w:cs="Consolas"/>
-          <w:color w:val="0000FF"/>
-          <w:sz w:val="19"/>
-          <w:szCs w:val="19"/>
-          <w:highlight w:val="white"/>
-        </w:rPr>
-        <w:t>var</w:t>
+          <w:color w:val="000000"/>
+          <w:sz w:val="19"/>
+          <w:szCs w:val="19"/>
+          <w:highlight w:val="white"/>
+        </w:rPr>
+        <w:t>vvEntities</w:t>
       </w:r>
       <w:proofErr w:type="spellEnd"/>
       <w:r>
@@ -1208,51 +1204,29 @@
           <w:szCs w:val="19"/>
           <w:highlight w:val="white"/>
         </w:rPr>
-        <w:t xml:space="preserve"> </w:t>
-      </w:r>
-      <w:proofErr w:type="spellStart"/>
-      <w:r>
-        <w:rPr>
-          <w:rFonts w:ascii="Consolas" w:hAnsi="Consolas" w:cs="Consolas"/>
-          <w:color w:val="000000"/>
-          <w:sz w:val="19"/>
-          <w:szCs w:val="19"/>
-          <w:highlight w:val="white"/>
-        </w:rPr>
-        <w:t>vvEntities</w:t>
-      </w:r>
-      <w:proofErr w:type="spellEnd"/>
-      <w:r>
-        <w:rPr>
-          <w:rFonts w:ascii="Consolas" w:hAnsi="Consolas" w:cs="Consolas"/>
-          <w:color w:val="000000"/>
-          <w:sz w:val="19"/>
-          <w:szCs w:val="19"/>
-          <w:highlight w:val="white"/>
-        </w:rPr>
-        <w:t xml:space="preserve"> = require(</w:t>
+        <w:t xml:space="preserve"> = </w:t>
       </w:r>
       <w:proofErr w:type="gramStart"/>
       <w:r>
         <w:rPr>
           <w:rFonts w:ascii="Consolas" w:hAnsi="Consolas" w:cs="Consolas"/>
+          <w:color w:val="000000"/>
+          <w:sz w:val="19"/>
+          <w:szCs w:val="19"/>
+          <w:highlight w:val="white"/>
+        </w:rPr>
+        <w:t>require(</w:t>
+      </w:r>
+      <w:proofErr w:type="gramEnd"/>
+      <w:r>
+        <w:rPr>
+          <w:rFonts w:ascii="Consolas" w:hAnsi="Consolas" w:cs="Consolas"/>
           <w:color w:val="A31515"/>
           <w:sz w:val="19"/>
           <w:szCs w:val="19"/>
           <w:highlight w:val="white"/>
         </w:rPr>
-        <w:t>"..</w:t>
-      </w:r>
-      <w:proofErr w:type="gramEnd"/>
-      <w:r>
-        <w:rPr>
-          <w:rFonts w:ascii="Consolas" w:hAnsi="Consolas" w:cs="Consolas"/>
-          <w:color w:val="A31515"/>
-          <w:sz w:val="19"/>
-          <w:szCs w:val="19"/>
-          <w:highlight w:val="white"/>
-        </w:rPr>
-        <w:t>/</w:t>
+        <w:t>"../</w:t>
       </w:r>
       <w:proofErr w:type="spellStart"/>
       <w:r>
@@ -1302,7 +1276,6 @@
           <w:highlight w:val="white"/>
         </w:rPr>
       </w:pPr>
-      <w:proofErr w:type="spellStart"/>
       <w:r>
         <w:rPr>
           <w:rFonts w:ascii="Consolas" w:hAnsi="Consolas" w:cs="Consolas"/>
@@ -1313,38 +1286,37 @@
         </w:rPr>
         <w:t>var</w:t>
       </w:r>
-      <w:proofErr w:type="spellEnd"/>
-      <w:r>
-        <w:rPr>
-          <w:rFonts w:ascii="Consolas" w:hAnsi="Consolas" w:cs="Consolas"/>
-          <w:color w:val="000000"/>
-          <w:sz w:val="19"/>
-          <w:szCs w:val="19"/>
-          <w:highlight w:val="white"/>
-        </w:rPr>
-        <w:t xml:space="preserve"> logger = require(</w:t>
+      <w:r>
+        <w:rPr>
+          <w:rFonts w:ascii="Consolas" w:hAnsi="Consolas" w:cs="Consolas"/>
+          <w:color w:val="000000"/>
+          <w:sz w:val="19"/>
+          <w:szCs w:val="19"/>
+          <w:highlight w:val="white"/>
+        </w:rPr>
+        <w:t xml:space="preserve"> logger = </w:t>
       </w:r>
       <w:proofErr w:type="gramStart"/>
       <w:r>
         <w:rPr>
           <w:rFonts w:ascii="Consolas" w:hAnsi="Consolas" w:cs="Consolas"/>
+          <w:color w:val="000000"/>
+          <w:sz w:val="19"/>
+          <w:szCs w:val="19"/>
+          <w:highlight w:val="white"/>
+        </w:rPr>
+        <w:t>require(</w:t>
+      </w:r>
+      <w:proofErr w:type="gramEnd"/>
+      <w:r>
+        <w:rPr>
+          <w:rFonts w:ascii="Consolas" w:hAnsi="Consolas" w:cs="Consolas"/>
           <w:color w:val="A31515"/>
           <w:sz w:val="19"/>
           <w:szCs w:val="19"/>
           <w:highlight w:val="white"/>
         </w:rPr>
-        <w:t>'..</w:t>
-      </w:r>
-      <w:proofErr w:type="gramEnd"/>
-      <w:r>
-        <w:rPr>
-          <w:rFonts w:ascii="Consolas" w:hAnsi="Consolas" w:cs="Consolas"/>
-          <w:color w:val="A31515"/>
-          <w:sz w:val="19"/>
-          <w:szCs w:val="19"/>
-          <w:highlight w:val="white"/>
-        </w:rPr>
-        <w:t>/log'</w:t>
+        <w:t>'../log'</w:t>
       </w:r>
       <w:r>
         <w:rPr>
@@ -1469,7 +1441,6 @@
         </w:rPr>
         <w:t xml:space="preserve">    </w:t>
       </w:r>
-      <w:proofErr w:type="spellStart"/>
       <w:r>
         <w:rPr>
           <w:rFonts w:ascii="Consolas" w:hAnsi="Consolas" w:cs="Consolas"/>
@@ -1480,7 +1451,6 @@
         </w:rPr>
         <w:t>var</w:t>
       </w:r>
-      <w:proofErr w:type="spellEnd"/>
       <w:r>
         <w:rPr>
           <w:rFonts w:ascii="Consolas" w:hAnsi="Consolas" w:cs="Consolas"/>
@@ -2940,7 +2910,37 @@
         <w:t xml:space="preserve"> where errors occur</w:t>
       </w:r>
       <w:r>
-        <w:t xml:space="preserve">, which can make your code “chatty,” throw new errors to the catch block for logging. Use logger.info sparingly throughout the body of your script, where critical events occur.  </w:t>
+        <w:t>, which can make your code “chatty,”</w:t>
+      </w:r>
+    </w:p>
+    <w:p>
+      <w:pPr>
+        <w:pStyle w:val="ListParagraph"/>
+        <w:numPr>
+          <w:ilvl w:val="1"/>
+          <w:numId w:val="17"/>
+        </w:numPr>
+      </w:pPr>
+      <w:r>
+        <w:t>T</w:t>
+      </w:r>
+      <w:r>
+        <w:t>hrow new errors to the catch block for logging</w:t>
+      </w:r>
+      <w:r>
+        <w:t xml:space="preserve"> when it is a single error or add to an error log variable when multiple errors should be reported back to the calling function.</w:t>
+      </w:r>
+    </w:p>
+    <w:p>
+      <w:pPr>
+        <w:pStyle w:val="ListParagraph"/>
+        <w:numPr>
+          <w:ilvl w:val="1"/>
+          <w:numId w:val="17"/>
+        </w:numPr>
+      </w:pPr>
+      <w:r>
+        <w:t xml:space="preserve">Use logger.info sparingly throughout the body of your script, where critical events occur.  </w:t>
       </w:r>
     </w:p>
     <w:p>
@@ -2990,6 +2990,9 @@
       <w:r>
         <w:t>.</w:t>
       </w:r>
+      <w:r>
+        <w:t xml:space="preserve">  Place comments to the right of variables or above a block of code.</w:t>
+      </w:r>
     </w:p>
     <w:p>
       <w:pPr>
@@ -3008,6 +3011,26 @@
       <w:r>
         <w:t xml:space="preserve"> happen server side.  Generic functions and business logic like this should not be exposed on the client side in plain text.</w:t>
       </w:r>
+    </w:p>
+    <w:p>
+      <w:pPr>
+        <w:pStyle w:val="ListParagraph"/>
+        <w:numPr>
+          <w:ilvl w:val="0"/>
+          <w:numId w:val="17"/>
+        </w:numPr>
+      </w:pPr>
+      <w:r>
+        <w:t>When updating a checkbox with a true or false value, set the value to ‘True’ or ‘False’ rather than ‘true’ or ‘false.’</w:t>
+      </w:r>
+      <w:r>
+        <w:t xml:space="preserve"> The</w:t>
+      </w:r>
+      <w:r>
+        <w:t xml:space="preserve"> value will be saved in a case-sensitive format, and using title case will ensure consistency with manually checked boxes. </w:t>
+      </w:r>
+      <w:bookmarkStart w:id="4" w:name="_GoBack"/>
+      <w:bookmarkEnd w:id="4"/>
     </w:p>
     <w:p>
       <w:pPr>
@@ -4019,7 +4042,7 @@
         <v:path o:extrusionok="f" gradientshapeok="t" o:connecttype="rect"/>
         <o:lock v:ext="edit" aspectratio="t"/>
       </v:shapetype>
-      <v:shape id="_x0000_i1026" type="#_x0000_t75" style="width:32.55pt;height:32.55pt" o:bullet="t">
+      <v:shape id="_x0000_i1026" type="#_x0000_t75" style="width:31.9pt;height:31.9pt" o:bullet="t">
         <v:imagedata r:id="rId1" o:title="notebook"/>
       </v:shape>
     </w:pict>
@@ -6274,7 +6297,7 @@
         <w:rFonts w:ascii="Symbol" w:hAnsi="Symbol" w:hint="default"/>
       </w:rPr>
     </w:lvl>
-    <w:lvl w:ilvl="1" w:tplc="04090003" w:tentative="1">
+    <w:lvl w:ilvl="1" w:tplc="04090003">
       <w:start w:val="1"/>
       <w:numFmt w:val="bullet"/>
       <w:lvlText w:val="o"/>
@@ -8262,12 +8285,6 @@
 </file>
 
 <file path=customXml/item1.xml><?xml version="1.0" encoding="utf-8"?>
-<p:properties xmlns:p="http://schemas.microsoft.com/office/2006/metadata/properties" xmlns:xsi="http://www.w3.org/2001/XMLSchema-instance" xmlns:pc="http://schemas.microsoft.com/office/infopath/2007/PartnerControls">
-  <documentManagement/>
-</p:properties>
-</file>
-
-<file path=customXml/item2.xml><?xml version="1.0" encoding="utf-8"?>
 <ct:contentTypeSchema xmlns:ct="http://schemas.microsoft.com/office/2006/metadata/contentType" xmlns:ma="http://schemas.microsoft.com/office/2006/metadata/properties/metaAttributes" ct:_="" ma:_="" ma:contentTypeName="Document" ma:contentTypeID="0x010100492E2CA7D5359D448EF5E4A03546C145" ma:contentTypeVersion="10" ma:contentTypeDescription="Create a new document." ma:contentTypeScope="" ma:versionID="6f2f8cf16ef370de352e09c0156f2d77">
   <xsd:schema xmlns:xsd="http://www.w3.org/2001/XMLSchema" xmlns:xs="http://www.w3.org/2001/XMLSchema" xmlns:p="http://schemas.microsoft.com/office/2006/metadata/properties" xmlns:ns2="afa64263-46c0-447d-947a-55ca9f3bd833" xmlns:ns3="63661872-e3f9-405e-ada1-24831e2b43aa" targetNamespace="http://schemas.microsoft.com/office/2006/metadata/properties" ma:root="true" ma:fieldsID="6c4966e61f51ef13c96073ca63e2f708" ns2:_="" ns3:_="">
     <xsd:import namespace="afa64263-46c0-447d-947a-55ca9f3bd833"/>
@@ -8470,7 +8487,7 @@
 </ct:contentTypeSchema>
 </file>
 
-<file path=customXml/item3.xml><?xml version="1.0" encoding="utf-8"?>
+<file path=customXml/item2.xml><?xml version="1.0" encoding="utf-8"?>
 <?mso-contentType ?>
 <FormTemplates xmlns="http://schemas.microsoft.com/sharepoint/v3/contenttype/forms">
   <Display>DocumentLibraryForm</Display>
@@ -8479,28 +8496,17 @@
 </FormTemplates>
 </file>
 
+<file path=customXml/item3.xml><?xml version="1.0" encoding="utf-8"?>
+<p:properties xmlns:p="http://schemas.microsoft.com/office/2006/metadata/properties" xmlns:xsi="http://www.w3.org/2001/XMLSchema-instance" xmlns:pc="http://schemas.microsoft.com/office/infopath/2007/PartnerControls">
+  <documentManagement/>
+</p:properties>
+</file>
+
 <file path=customXml/item4.xml><?xml version="1.0" encoding="utf-8"?>
 <b:Sources xmlns:b="http://schemas.openxmlformats.org/officeDocument/2006/bibliography" xmlns="http://schemas.openxmlformats.org/officeDocument/2006/bibliography" SelectedStyle="\APA.XSL" StyleName="APA"/>
 </file>
 
 <file path=customXml/itemProps1.xml><?xml version="1.0" encoding="utf-8"?>
-<ds:datastoreItem xmlns:ds="http://schemas.openxmlformats.org/officeDocument/2006/customXml" ds:itemID="{729ADB3C-55B1-4E4D-8366-4705C14EFE1C}">
-  <ds:schemaRefs>
-    <ds:schemaRef ds:uri="http://purl.org/dc/elements/1.1/"/>
-    <ds:schemaRef ds:uri="http://schemas.microsoft.com/office/2006/documentManagement/types"/>
-    <ds:schemaRef ds:uri="63661872-e3f9-405e-ada1-24831e2b43aa"/>
-    <ds:schemaRef ds:uri="http://purl.org/dc/terms/"/>
-    <ds:schemaRef ds:uri="http://schemas.openxmlformats.org/package/2006/metadata/core-properties"/>
-    <ds:schemaRef ds:uri="http://purl.org/dc/dcmitype/"/>
-    <ds:schemaRef ds:uri="http://schemas.microsoft.com/office/infopath/2007/PartnerControls"/>
-    <ds:schemaRef ds:uri="afa64263-46c0-447d-947a-55ca9f3bd833"/>
-    <ds:schemaRef ds:uri="http://schemas.microsoft.com/office/2006/metadata/properties"/>
-    <ds:schemaRef ds:uri="http://www.w3.org/XML/1998/namespace"/>
-  </ds:schemaRefs>
-</ds:datastoreItem>
-</file>
-
-<file path=customXml/itemProps2.xml><?xml version="1.0" encoding="utf-8"?>
 <ds:datastoreItem xmlns:ds="http://schemas.openxmlformats.org/officeDocument/2006/customXml" ds:itemID="{C8A74721-7D80-4E14-9AB3-02F23AE03734}">
   <ds:schemaRefs>
     <ds:schemaRef ds:uri="http://schemas.microsoft.com/office/2006/metadata/contentType"/>
@@ -8519,7 +8525,7 @@
 </ds:datastoreItem>
 </file>
 
-<file path=customXml/itemProps3.xml><?xml version="1.0" encoding="utf-8"?>
+<file path=customXml/itemProps2.xml><?xml version="1.0" encoding="utf-8"?>
 <ds:datastoreItem xmlns:ds="http://schemas.openxmlformats.org/officeDocument/2006/customXml" ds:itemID="{95A0DE7B-E668-458E-A4E1-80AE4D6ACE0F}">
   <ds:schemaRefs>
     <ds:schemaRef ds:uri="http://schemas.microsoft.com/sharepoint/v3/contenttype/forms"/>
@@ -8527,8 +8533,25 @@
 </ds:datastoreItem>
 </file>
 
+<file path=customXml/itemProps3.xml><?xml version="1.0" encoding="utf-8"?>
+<ds:datastoreItem xmlns:ds="http://schemas.openxmlformats.org/officeDocument/2006/customXml" ds:itemID="{729ADB3C-55B1-4E4D-8366-4705C14EFE1C}">
+  <ds:schemaRefs>
+    <ds:schemaRef ds:uri="http://purl.org/dc/terms/"/>
+    <ds:schemaRef ds:uri="http://schemas.openxmlformats.org/package/2006/metadata/core-properties"/>
+    <ds:schemaRef ds:uri="http://purl.org/dc/dcmitype/"/>
+    <ds:schemaRef ds:uri="http://schemas.microsoft.com/office/infopath/2007/PartnerControls"/>
+    <ds:schemaRef ds:uri="http://schemas.microsoft.com/office/2006/documentManagement/types"/>
+    <ds:schemaRef ds:uri="http://purl.org/dc/elements/1.1/"/>
+    <ds:schemaRef ds:uri="http://schemas.microsoft.com/office/2006/metadata/properties"/>
+    <ds:schemaRef ds:uri="63661872-e3f9-405e-ada1-24831e2b43aa"/>
+    <ds:schemaRef ds:uri="afa64263-46c0-447d-947a-55ca9f3bd833"/>
+    <ds:schemaRef ds:uri="http://www.w3.org/XML/1998/namespace"/>
+  </ds:schemaRefs>
+</ds:datastoreItem>
+</file>
+
 <file path=customXml/itemProps4.xml><?xml version="1.0" encoding="utf-8"?>
-<ds:datastoreItem xmlns:ds="http://schemas.openxmlformats.org/officeDocument/2006/customXml" ds:itemID="{F07BA6F3-F72E-488D-A5A5-B59B76612B6C}">
+<ds:datastoreItem xmlns:ds="http://schemas.openxmlformats.org/officeDocument/2006/customXml" ds:itemID="{023331B2-B0C6-4374-B23B-EC937C662C1B}">
   <ds:schemaRefs>
     <ds:schemaRef ds:uri="http://schemas.openxmlformats.org/officeDocument/2006/bibliography"/>
   </ds:schemaRefs>

</xml_diff>

<commit_message>
Escape apostrophes in queries with .replace() method
</commit_message>
<xml_diff>
--- a/Project Coding Standards.docx
+++ b/Project Coding Standards.docx
@@ -223,7 +223,7 @@
               <w:rPr>
                 <w:noProof/>
               </w:rPr>
-              <w:t>2/5/2019</w:t>
+              <w:t>4/9/2019</w:t>
             </w:r>
             <w:r>
               <w:rPr>
@@ -2970,9 +2970,452 @@
         </w:numPr>
       </w:pPr>
       <w:r>
-        <w:t>For web services that are scheduled type processes, a response completing the process must respond to VV so that success or issue results are communicated in the logs.</w:t>
-      </w:r>
-    </w:p>
+        <w:t>When using a</w:t>
+      </w:r>
+      <w:r>
+        <w:t xml:space="preserve">n API query, such as when using </w:t>
+      </w:r>
+      <w:proofErr w:type="spellStart"/>
+      <w:r>
+        <w:t>vvClient.forms.getForms</w:t>
+      </w:r>
+      <w:proofErr w:type="spellEnd"/>
+      <w:r>
+        <w:t>(), consider whether</w:t>
+      </w:r>
+      <w:r>
+        <w:t xml:space="preserve"> your query string </w:t>
+      </w:r>
+      <w:r>
+        <w:t>could</w:t>
+      </w:r>
+      <w:bookmarkStart w:id="4" w:name="_GoBack"/>
+      <w:bookmarkEnd w:id="4"/>
+      <w:r>
+        <w:t xml:space="preserve"> include any apostrophes. This is common in names. </w:t>
+      </w:r>
+      <w:r>
+        <w:t xml:space="preserve">String expressions containing an apostrophe must escaped with the apostrophe with either a \ (backslash) or escaped with a </w:t>
+      </w:r>
+      <w:proofErr w:type="gramStart"/>
+      <w:r>
+        <w:t>‘ (</w:t>
+      </w:r>
+      <w:proofErr w:type="gramEnd"/>
+      <w:r>
+        <w:t>single quote)</w:t>
+      </w:r>
+      <w:r>
+        <w:t>.</w:t>
+      </w:r>
+    </w:p>
+    <w:p>
+      <w:pPr>
+        <w:pStyle w:val="ListParagraph"/>
+        <w:numPr>
+          <w:ilvl w:val="1"/>
+          <w:numId w:val="17"/>
+        </w:numPr>
+      </w:pPr>
+      <w:r>
+        <w:t xml:space="preserve">This is important to remember when calling </w:t>
+      </w:r>
+      <w:proofErr w:type="spellStart"/>
+      <w:r>
+        <w:t>LibFormVerifyUniqueRecord</w:t>
+      </w:r>
+      <w:proofErr w:type="spellEnd"/>
+      <w:r>
+        <w:t>, a web service that is frequently used.</w:t>
+      </w:r>
+    </w:p>
+    <w:p>
+      <w:pPr>
+        <w:pStyle w:val="ListParagraph"/>
+        <w:numPr>
+          <w:ilvl w:val="1"/>
+          <w:numId w:val="17"/>
+        </w:numPr>
+      </w:pPr>
+      <w:r>
+        <w:t xml:space="preserve">A reliable way to </w:t>
+      </w:r>
+      <w:r>
+        <w:t xml:space="preserve">ensure that all apostrophes are escaped in your string expressions is to use </w:t>
+      </w:r>
+      <w:proofErr w:type="gramStart"/>
+      <w:r>
+        <w:t>the .replace</w:t>
+      </w:r>
+      <w:proofErr w:type="gramEnd"/>
+      <w:r>
+        <w:t>() method:</w:t>
+      </w:r>
+    </w:p>
+    <w:p>
+      <w:pPr>
+        <w:autoSpaceDE w:val="0"/>
+        <w:autoSpaceDN w:val="0"/>
+        <w:adjustRightInd w:val="0"/>
+        <w:spacing w:before="0" w:after="0"/>
+        <w:jc w:val="left"/>
+        <w:rPr>
+          <w:rFonts w:ascii="Consolas" w:hAnsi="Consolas" w:cs="Consolas"/>
+          <w:color w:val="000000"/>
+          <w:sz w:val="19"/>
+          <w:szCs w:val="19"/>
+        </w:rPr>
+      </w:pPr>
+      <w:r>
+        <w:rPr>
+          <w:rFonts w:ascii="Consolas" w:hAnsi="Consolas" w:cs="Consolas"/>
+          <w:color w:val="0000FF"/>
+          <w:sz w:val="19"/>
+          <w:szCs w:val="19"/>
+        </w:rPr>
+        <w:t>var</w:t>
+      </w:r>
+      <w:r>
+        <w:rPr>
+          <w:rFonts w:ascii="Consolas" w:hAnsi="Consolas" w:cs="Consolas"/>
+          <w:color w:val="000000"/>
+          <w:sz w:val="19"/>
+          <w:szCs w:val="19"/>
+        </w:rPr>
+        <w:t xml:space="preserve"> </w:t>
+      </w:r>
+      <w:proofErr w:type="spellStart"/>
+      <w:r>
+        <w:rPr>
+          <w:rFonts w:ascii="Consolas" w:hAnsi="Consolas" w:cs="Consolas"/>
+          <w:color w:val="000000"/>
+          <w:sz w:val="19"/>
+          <w:szCs w:val="19"/>
+        </w:rPr>
+        <w:t>firstName</w:t>
+      </w:r>
+      <w:proofErr w:type="spellEnd"/>
+      <w:r>
+        <w:rPr>
+          <w:rFonts w:ascii="Consolas" w:hAnsi="Consolas" w:cs="Consolas"/>
+          <w:color w:val="000000"/>
+          <w:sz w:val="19"/>
+          <w:szCs w:val="19"/>
+        </w:rPr>
+        <w:t xml:space="preserve"> = </w:t>
+      </w:r>
+      <w:proofErr w:type="spellStart"/>
+      <w:r>
+        <w:rPr>
+          <w:rFonts w:ascii="Consolas" w:hAnsi="Consolas" w:cs="Consolas"/>
+          <w:color w:val="000000"/>
+          <w:sz w:val="19"/>
+          <w:szCs w:val="19"/>
+        </w:rPr>
+        <w:t>ffCollection.getFormFieldByName</w:t>
+      </w:r>
+      <w:proofErr w:type="spellEnd"/>
+      <w:r>
+        <w:rPr>
+          <w:rFonts w:ascii="Consolas" w:hAnsi="Consolas" w:cs="Consolas"/>
+          <w:color w:val="000000"/>
+          <w:sz w:val="19"/>
+          <w:szCs w:val="19"/>
+        </w:rPr>
+        <w:t>(</w:t>
+      </w:r>
+      <w:r>
+        <w:rPr>
+          <w:rFonts w:ascii="Consolas" w:hAnsi="Consolas" w:cs="Consolas"/>
+          <w:color w:val="A31515"/>
+          <w:sz w:val="19"/>
+          <w:szCs w:val="19"/>
+        </w:rPr>
+        <w:t>'First Name'</w:t>
+      </w:r>
+      <w:r>
+        <w:rPr>
+          <w:rFonts w:ascii="Consolas" w:hAnsi="Consolas" w:cs="Consolas"/>
+          <w:color w:val="000000"/>
+          <w:sz w:val="19"/>
+          <w:szCs w:val="19"/>
+        </w:rPr>
+        <w:t>).value;</w:t>
+      </w:r>
+    </w:p>
+    <w:p>
+      <w:pPr>
+        <w:autoSpaceDE w:val="0"/>
+        <w:autoSpaceDN w:val="0"/>
+        <w:adjustRightInd w:val="0"/>
+        <w:spacing w:before="0" w:after="0"/>
+        <w:jc w:val="left"/>
+        <w:rPr>
+          <w:rFonts w:ascii="Consolas" w:hAnsi="Consolas" w:cs="Consolas"/>
+          <w:color w:val="000000"/>
+          <w:sz w:val="19"/>
+          <w:szCs w:val="19"/>
+        </w:rPr>
+      </w:pPr>
+      <w:r>
+        <w:rPr>
+          <w:rFonts w:ascii="Consolas" w:hAnsi="Consolas" w:cs="Consolas"/>
+          <w:color w:val="0000FF"/>
+          <w:sz w:val="19"/>
+          <w:szCs w:val="19"/>
+        </w:rPr>
+        <w:t>var</w:t>
+      </w:r>
+      <w:r>
+        <w:rPr>
+          <w:rFonts w:ascii="Consolas" w:hAnsi="Consolas" w:cs="Consolas"/>
+          <w:color w:val="000000"/>
+          <w:sz w:val="19"/>
+          <w:szCs w:val="19"/>
+        </w:rPr>
+        <w:t xml:space="preserve"> </w:t>
+      </w:r>
+      <w:proofErr w:type="spellStart"/>
+      <w:r>
+        <w:rPr>
+          <w:rFonts w:ascii="Consolas" w:hAnsi="Consolas" w:cs="Consolas"/>
+          <w:color w:val="000000"/>
+          <w:sz w:val="19"/>
+          <w:szCs w:val="19"/>
+        </w:rPr>
+        <w:t>firstNameSearch</w:t>
+      </w:r>
+      <w:proofErr w:type="spellEnd"/>
+      <w:r>
+        <w:rPr>
+          <w:rFonts w:ascii="Consolas" w:hAnsi="Consolas" w:cs="Consolas"/>
+          <w:color w:val="000000"/>
+          <w:sz w:val="19"/>
+          <w:szCs w:val="19"/>
+        </w:rPr>
+        <w:t xml:space="preserve"> = </w:t>
+      </w:r>
+      <w:proofErr w:type="spellStart"/>
+      <w:r>
+        <w:rPr>
+          <w:rFonts w:ascii="Consolas" w:hAnsi="Consolas" w:cs="Consolas"/>
+          <w:color w:val="000000"/>
+          <w:sz w:val="19"/>
+          <w:szCs w:val="19"/>
+        </w:rPr>
+        <w:t>firstName.replace</w:t>
+      </w:r>
+      <w:proofErr w:type="spellEnd"/>
+      <w:r>
+        <w:rPr>
+          <w:rFonts w:ascii="Consolas" w:hAnsi="Consolas" w:cs="Consolas"/>
+          <w:color w:val="000000"/>
+          <w:sz w:val="19"/>
+          <w:szCs w:val="19"/>
+        </w:rPr>
+        <w:t>(</w:t>
+      </w:r>
+      <w:r>
+        <w:rPr>
+          <w:rFonts w:ascii="Consolas" w:hAnsi="Consolas" w:cs="Consolas"/>
+          <w:color w:val="A31515"/>
+          <w:sz w:val="19"/>
+          <w:szCs w:val="19"/>
+        </w:rPr>
+        <w:t>/'/</w:t>
+      </w:r>
+      <w:r>
+        <w:rPr>
+          <w:rFonts w:ascii="Consolas" w:hAnsi="Consolas" w:cs="Consolas"/>
+          <w:color w:val="0000FF"/>
+          <w:sz w:val="19"/>
+          <w:szCs w:val="19"/>
+        </w:rPr>
+        <w:t>g</w:t>
+      </w:r>
+      <w:r>
+        <w:rPr>
+          <w:rFonts w:ascii="Consolas" w:hAnsi="Consolas" w:cs="Consolas"/>
+          <w:color w:val="000000"/>
+          <w:sz w:val="19"/>
+          <w:szCs w:val="19"/>
+        </w:rPr>
+        <w:t xml:space="preserve">, </w:t>
+      </w:r>
+      <w:r>
+        <w:rPr>
+          <w:rFonts w:ascii="Consolas" w:hAnsi="Consolas" w:cs="Consolas"/>
+          <w:color w:val="A31515"/>
+          <w:sz w:val="19"/>
+          <w:szCs w:val="19"/>
+        </w:rPr>
+        <w:t>"\'"</w:t>
+      </w:r>
+      <w:r>
+        <w:rPr>
+          <w:rFonts w:ascii="Consolas" w:hAnsi="Consolas" w:cs="Consolas"/>
+          <w:color w:val="000000"/>
+          <w:sz w:val="19"/>
+          <w:szCs w:val="19"/>
+        </w:rPr>
+        <w:t>);</w:t>
+      </w:r>
+    </w:p>
+    <w:p>
+      <w:pPr>
+        <w:autoSpaceDE w:val="0"/>
+        <w:autoSpaceDN w:val="0"/>
+        <w:adjustRightInd w:val="0"/>
+        <w:spacing w:before="0" w:after="0"/>
+        <w:jc w:val="left"/>
+        <w:rPr>
+          <w:rFonts w:ascii="Consolas" w:hAnsi="Consolas" w:cs="Consolas"/>
+          <w:color w:val="000000"/>
+          <w:sz w:val="19"/>
+          <w:szCs w:val="19"/>
+        </w:rPr>
+      </w:pPr>
+    </w:p>
+    <w:p>
+      <w:pPr>
+        <w:autoSpaceDE w:val="0"/>
+        <w:autoSpaceDN w:val="0"/>
+        <w:adjustRightInd w:val="0"/>
+        <w:spacing w:before="0" w:after="0"/>
+        <w:jc w:val="left"/>
+        <w:rPr>
+          <w:rFonts w:ascii="Consolas" w:hAnsi="Consolas" w:cs="Consolas"/>
+          <w:color w:val="000000"/>
+          <w:sz w:val="19"/>
+          <w:szCs w:val="19"/>
+        </w:rPr>
+      </w:pPr>
+      <w:r>
+        <w:rPr>
+          <w:rFonts w:ascii="Consolas" w:hAnsi="Consolas" w:cs="Consolas"/>
+          <w:color w:val="0000FF"/>
+          <w:sz w:val="19"/>
+          <w:szCs w:val="19"/>
+        </w:rPr>
+        <w:t>var</w:t>
+      </w:r>
+      <w:r>
+        <w:rPr>
+          <w:rFonts w:ascii="Consolas" w:hAnsi="Consolas" w:cs="Consolas"/>
+          <w:color w:val="000000"/>
+          <w:sz w:val="19"/>
+          <w:szCs w:val="19"/>
+        </w:rPr>
+        <w:t xml:space="preserve"> </w:t>
+      </w:r>
+      <w:proofErr w:type="spellStart"/>
+      <w:r>
+        <w:rPr>
+          <w:rFonts w:ascii="Consolas" w:hAnsi="Consolas" w:cs="Consolas"/>
+          <w:color w:val="000000"/>
+          <w:sz w:val="19"/>
+          <w:szCs w:val="19"/>
+        </w:rPr>
+        <w:t>queryParams</w:t>
+      </w:r>
+      <w:proofErr w:type="spellEnd"/>
+      <w:r>
+        <w:rPr>
+          <w:rFonts w:ascii="Consolas" w:hAnsi="Consolas" w:cs="Consolas"/>
+          <w:color w:val="000000"/>
+          <w:sz w:val="19"/>
+          <w:szCs w:val="19"/>
+        </w:rPr>
+        <w:t xml:space="preserve"> = {};</w:t>
+      </w:r>
+    </w:p>
+    <w:p>
+      <w:pPr>
+        <w:rPr>
+          <w:rFonts w:ascii="Consolas" w:hAnsi="Consolas" w:cs="Consolas"/>
+          <w:color w:val="000000"/>
+          <w:sz w:val="19"/>
+          <w:szCs w:val="19"/>
+        </w:rPr>
+      </w:pPr>
+      <w:proofErr w:type="spellStart"/>
+      <w:r>
+        <w:rPr>
+          <w:rFonts w:ascii="Consolas" w:hAnsi="Consolas" w:cs="Consolas"/>
+          <w:color w:val="000000"/>
+          <w:sz w:val="19"/>
+          <w:szCs w:val="19"/>
+        </w:rPr>
+        <w:t>queryParams.q</w:t>
+      </w:r>
+      <w:proofErr w:type="spellEnd"/>
+      <w:r>
+        <w:rPr>
+          <w:rFonts w:ascii="Consolas" w:hAnsi="Consolas" w:cs="Consolas"/>
+          <w:color w:val="000000"/>
+          <w:sz w:val="19"/>
+          <w:szCs w:val="19"/>
+        </w:rPr>
+        <w:t xml:space="preserve"> = </w:t>
+      </w:r>
+      <w:r>
+        <w:rPr>
+          <w:rFonts w:ascii="Consolas" w:hAnsi="Consolas" w:cs="Consolas"/>
+          <w:color w:val="A31515"/>
+          <w:sz w:val="19"/>
+          <w:szCs w:val="19"/>
+        </w:rPr>
+        <w:t>"[First Name] eq '"</w:t>
+      </w:r>
+      <w:r>
+        <w:rPr>
+          <w:rFonts w:ascii="Consolas" w:hAnsi="Consolas" w:cs="Consolas"/>
+          <w:color w:val="000000"/>
+          <w:sz w:val="19"/>
+          <w:szCs w:val="19"/>
+        </w:rPr>
+        <w:t xml:space="preserve"> + </w:t>
+      </w:r>
+      <w:proofErr w:type="spellStart"/>
+      <w:r>
+        <w:rPr>
+          <w:rFonts w:ascii="Consolas" w:hAnsi="Consolas" w:cs="Consolas"/>
+          <w:color w:val="000000"/>
+          <w:sz w:val="19"/>
+          <w:szCs w:val="19"/>
+        </w:rPr>
+        <w:t>firstNameSearch</w:t>
+      </w:r>
+      <w:proofErr w:type="spellEnd"/>
+      <w:r>
+        <w:rPr>
+          <w:rFonts w:ascii="Consolas" w:hAnsi="Consolas" w:cs="Consolas"/>
+          <w:color w:val="000000"/>
+          <w:sz w:val="19"/>
+          <w:szCs w:val="19"/>
+        </w:rPr>
+        <w:t xml:space="preserve"> + </w:t>
+      </w:r>
+      <w:r>
+        <w:rPr>
+          <w:rFonts w:ascii="Consolas" w:hAnsi="Consolas" w:cs="Consolas"/>
+          <w:color w:val="A31515"/>
+          <w:sz w:val="19"/>
+          <w:szCs w:val="19"/>
+        </w:rPr>
+        <w:t>"'"</w:t>
+      </w:r>
+      <w:r>
+        <w:rPr>
+          <w:rFonts w:ascii="Consolas" w:hAnsi="Consolas" w:cs="Consolas"/>
+          <w:color w:val="000000"/>
+          <w:sz w:val="19"/>
+          <w:szCs w:val="19"/>
+        </w:rPr>
+        <w:t>;</w:t>
+      </w:r>
+    </w:p>
+    <w:p/>
     <w:p>
       <w:pPr>
         <w:pStyle w:val="ListParagraph"/>
@@ -2982,16 +3425,7 @@
         </w:numPr>
       </w:pPr>
       <w:r>
-        <w:t>Comments need to be put throughout the code for others to consume and understand why different actions are being taken</w:t>
-      </w:r>
-      <w:r>
-        <w:t xml:space="preserve"> or to understand the action that is occurring</w:t>
-      </w:r>
-      <w:r>
-        <w:t>.</w:t>
-      </w:r>
-      <w:r>
-        <w:t xml:space="preserve">  Place comments to the right of variables or above a block of code.</w:t>
+        <w:t>For web services that are scheduled type processes, a response completing the process must respond to VV so that success or issue results are communicated in the logs.</w:t>
       </w:r>
     </w:p>
     <w:p>
@@ -3003,13 +3437,16 @@
         </w:numPr>
       </w:pPr>
       <w:r>
-        <w:t xml:space="preserve">Generic calls to get a form, send an email or other things of this nature </w:t>
-      </w:r>
-      <w:r>
-        <w:t>must</w:t>
-      </w:r>
-      <w:r>
-        <w:t xml:space="preserve"> happen server side.  Generic functions and business logic like this should not be exposed on the client side in plain text.</w:t>
+        <w:t>Comments need to be put throughout the code for others to consume and understand why different actions are being taken</w:t>
+      </w:r>
+      <w:r>
+        <w:t xml:space="preserve"> or to understand the action that is occurring</w:t>
+      </w:r>
+      <w:r>
+        <w:t>.</w:t>
+      </w:r>
+      <w:r>
+        <w:t xml:space="preserve">  Place comments to the right of variables or above a block of code.</w:t>
       </w:r>
     </w:p>
     <w:p>
@@ -3021,16 +3458,14 @@
         </w:numPr>
       </w:pPr>
       <w:r>
-        <w:t>When updating a checkbox with a true or false value, set the value to ‘True’ or ‘False’ rather than ‘true’ or ‘false.’</w:t>
-      </w:r>
-      <w:r>
-        <w:t xml:space="preserve"> The</w:t>
-      </w:r>
-      <w:r>
-        <w:t xml:space="preserve"> value will be saved in a case-sensitive format, and using title case will ensure consistency with manually checked boxes. </w:t>
-      </w:r>
-      <w:bookmarkStart w:id="4" w:name="_GoBack"/>
-      <w:bookmarkEnd w:id="4"/>
+        <w:t xml:space="preserve">Generic calls to get a form, send an email or other things of this nature </w:t>
+      </w:r>
+      <w:r>
+        <w:t>must</w:t>
+      </w:r>
+      <w:r>
+        <w:t xml:space="preserve"> happen server side.  Generic functions and business logic like this should not be exposed on the client side in plain text.</w:t>
+      </w:r>
     </w:p>
     <w:p>
       <w:pPr>
@@ -3041,19 +3476,13 @@
         </w:numPr>
       </w:pPr>
       <w:r>
-        <w:t xml:space="preserve">When returning a message from most NodeJS </w:t>
-      </w:r>
-      <w:r>
-        <w:t>web services called by a form or a reusable function</w:t>
-      </w:r>
-      <w:r>
-        <w:t>, return</w:t>
-      </w:r>
-      <w:r>
-        <w:t xml:space="preserve"> as standard</w:t>
-      </w:r>
-      <w:r>
-        <w:t xml:space="preserve"> an array where item 0 is a status and item 1 is a message.  If any other objects need to be returned, put them in an item of the array greater than 1.</w:t>
+        <w:t>When updating a checkbox with a true or false value, set the value to ‘True’ or ‘False’ rather than ‘true’ or ‘false.’</w:t>
+      </w:r>
+      <w:r>
+        <w:t xml:space="preserve"> The</w:t>
+      </w:r>
+      <w:r>
+        <w:t xml:space="preserve"> value will be saved in a case-sensitive format, and using title case will ensure consistency with manually checked boxes. </w:t>
       </w:r>
     </w:p>
     <w:p>
@@ -3065,13 +3494,19 @@
         </w:numPr>
       </w:pPr>
       <w:r>
-        <w:t xml:space="preserve">Bubble error messages back through to the client.  Not all error messages should be displayed to the client but they should be specific and handled </w:t>
-      </w:r>
-      <w:r>
-        <w:t>as needed</w:t>
-      </w:r>
-      <w:r>
-        <w:t>.</w:t>
+        <w:t xml:space="preserve">When returning a message from most NodeJS </w:t>
+      </w:r>
+      <w:r>
+        <w:t>web services called by a form or a reusable function</w:t>
+      </w:r>
+      <w:r>
+        <w:t>, return</w:t>
+      </w:r>
+      <w:r>
+        <w:t xml:space="preserve"> as standard</w:t>
+      </w:r>
+      <w:r>
+        <w:t xml:space="preserve"> an array where item 0 is a status and item 1 is a message.  If any other objects need to be returned, put them in an item of the array greater than 1.</w:t>
       </w:r>
     </w:p>
     <w:p>
@@ -3083,58 +3518,13 @@
         </w:numPr>
       </w:pPr>
       <w:r>
-        <w:t xml:space="preserve">Naming of web services should begin with something about the form in question or </w:t>
-      </w:r>
-      <w:r>
-        <w:t>Lib</w:t>
-      </w:r>
-      <w:r>
-        <w:t xml:space="preserve"> if they are reusable web services.</w:t>
-      </w:r>
-      <w:r>
-        <w:t xml:space="preserve"> Reusable web services should </w:t>
-      </w:r>
-      <w:r>
-        <w:t xml:space="preserve">also </w:t>
-      </w:r>
-      <w:r>
-        <w:t>include the name of the platform area being handled</w:t>
+        <w:t xml:space="preserve">Bubble error messages back through to the client.  Not all error messages should be displayed to the client but they should be specific and handled </w:t>
+      </w:r>
+      <w:r>
+        <w:t>as needed</w:t>
       </w:r>
       <w:r>
         <w:t>.</w:t>
-      </w:r>
-      <w:r>
-        <w:t xml:space="preserve"> </w:t>
-      </w:r>
-      <w:r>
-        <w:t xml:space="preserve">For example, </w:t>
-      </w:r>
-      <w:proofErr w:type="spellStart"/>
-      <w:r>
-        <w:t>LibForm</w:t>
-      </w:r>
-      <w:proofErr w:type="spellEnd"/>
-      <w:r>
-        <w:t xml:space="preserve">, </w:t>
-      </w:r>
-      <w:proofErr w:type="spellStart"/>
-      <w:r>
-        <w:t>LibDoc</w:t>
-      </w:r>
-      <w:proofErr w:type="spellEnd"/>
-      <w:r>
-        <w:t xml:space="preserve">, or </w:t>
-      </w:r>
-      <w:proofErr w:type="spellStart"/>
-      <w:r>
-        <w:t>LibSites</w:t>
-      </w:r>
-      <w:proofErr w:type="spellEnd"/>
-      <w:r>
-        <w:t>.</w:t>
-      </w:r>
-      <w:r>
-        <w:t xml:space="preserve">  After this, the name should be descriptive of what will occur.</w:t>
       </w:r>
     </w:p>
     <w:p>
@@ -3146,6 +3536,70 @@
         </w:numPr>
       </w:pPr>
       <w:r>
+        <w:t xml:space="preserve">Naming of web services should begin with something about the form in question or </w:t>
+      </w:r>
+      <w:r>
+        <w:t>Lib</w:t>
+      </w:r>
+      <w:r>
+        <w:t xml:space="preserve"> if they are reusable web services.</w:t>
+      </w:r>
+      <w:r>
+        <w:t xml:space="preserve"> Reusable web services should </w:t>
+      </w:r>
+      <w:r>
+        <w:t xml:space="preserve">also </w:t>
+      </w:r>
+      <w:r>
+        <w:t>include the name of the platform area being handled</w:t>
+      </w:r>
+      <w:r>
+        <w:t>.</w:t>
+      </w:r>
+      <w:r>
+        <w:t xml:space="preserve"> </w:t>
+      </w:r>
+      <w:r>
+        <w:t xml:space="preserve">For example, </w:t>
+      </w:r>
+      <w:proofErr w:type="spellStart"/>
+      <w:r>
+        <w:t>LibForm</w:t>
+      </w:r>
+      <w:proofErr w:type="spellEnd"/>
+      <w:r>
+        <w:t xml:space="preserve">, </w:t>
+      </w:r>
+      <w:proofErr w:type="spellStart"/>
+      <w:r>
+        <w:t>LibDoc</w:t>
+      </w:r>
+      <w:proofErr w:type="spellEnd"/>
+      <w:r>
+        <w:t xml:space="preserve">, or </w:t>
+      </w:r>
+      <w:proofErr w:type="spellStart"/>
+      <w:r>
+        <w:t>LibSites</w:t>
+      </w:r>
+      <w:proofErr w:type="spellEnd"/>
+      <w:r>
+        <w:t>.</w:t>
+      </w:r>
+      <w:r>
+        <w:t xml:space="preserve">  After this, the name should be descriptive of what will occur.</w:t>
+      </w:r>
+    </w:p>
+    <w:p>
+      <w:pPr>
+        <w:pStyle w:val="ListParagraph"/>
+        <w:numPr>
+          <w:ilvl w:val="0"/>
+          <w:numId w:val="17"/>
+        </w:numPr>
+      </w:pPr>
+      <w:r>
+        <w:lastRenderedPageBreak/>
         <w:t>Any time a change is made, update the Revision Notes section as well as the reason for change</w:t>
       </w:r>
       <w:r>
@@ -4042,7 +4496,7 @@
         <v:path o:extrusionok="f" gradientshapeok="t" o:connecttype="rect"/>
         <o:lock v:ext="edit" aspectratio="t"/>
       </v:shapetype>
-      <v:shape id="_x0000_i1026" type="#_x0000_t75" style="width:31.9pt;height:31.9pt" o:bullet="t">
+      <v:shape id="_x0000_i1107" type="#_x0000_t75" style="width:32.25pt;height:32.25pt" o:bullet="t">
         <v:imagedata r:id="rId1" o:title="notebook"/>
       </v:shape>
     </w:pict>
@@ -8285,6 +8739,21 @@
 </file>
 
 <file path=customXml/item1.xml><?xml version="1.0" encoding="utf-8"?>
+<p:properties xmlns:p="http://schemas.microsoft.com/office/2006/metadata/properties" xmlns:xsi="http://www.w3.org/2001/XMLSchema-instance" xmlns:pc="http://schemas.microsoft.com/office/infopath/2007/PartnerControls">
+  <documentManagement/>
+</p:properties>
+</file>
+
+<file path=customXml/item2.xml><?xml version="1.0" encoding="utf-8"?>
+<?mso-contentType ?>
+<FormTemplates xmlns="http://schemas.microsoft.com/sharepoint/v3/contenttype/forms">
+  <Display>DocumentLibraryForm</Display>
+  <Edit>DocumentLibraryForm</Edit>
+  <New>DocumentLibraryForm</New>
+</FormTemplates>
+</file>
+
+<file path=customXml/item3.xml><?xml version="1.0" encoding="utf-8"?>
 <ct:contentTypeSchema xmlns:ct="http://schemas.microsoft.com/office/2006/metadata/contentType" xmlns:ma="http://schemas.microsoft.com/office/2006/metadata/properties/metaAttributes" ct:_="" ma:_="" ma:contentTypeName="Document" ma:contentTypeID="0x010100492E2CA7D5359D448EF5E4A03546C145" ma:contentTypeVersion="10" ma:contentTypeDescription="Create a new document." ma:contentTypeScope="" ma:versionID="6f2f8cf16ef370de352e09c0156f2d77">
   <xsd:schema xmlns:xsd="http://www.w3.org/2001/XMLSchema" xmlns:xs="http://www.w3.org/2001/XMLSchema" xmlns:p="http://schemas.microsoft.com/office/2006/metadata/properties" xmlns:ns2="afa64263-46c0-447d-947a-55ca9f3bd833" xmlns:ns3="63661872-e3f9-405e-ada1-24831e2b43aa" targetNamespace="http://schemas.microsoft.com/office/2006/metadata/properties" ma:root="true" ma:fieldsID="6c4966e61f51ef13c96073ca63e2f708" ns2:_="" ns3:_="">
     <xsd:import namespace="afa64263-46c0-447d-947a-55ca9f3bd833"/>
@@ -8487,26 +8956,28 @@
 </ct:contentTypeSchema>
 </file>
 
-<file path=customXml/item2.xml><?xml version="1.0" encoding="utf-8"?>
-<?mso-contentType ?>
-<FormTemplates xmlns="http://schemas.microsoft.com/sharepoint/v3/contenttype/forms">
-  <Display>DocumentLibraryForm</Display>
-  <Edit>DocumentLibraryForm</Edit>
-  <New>DocumentLibraryForm</New>
-</FormTemplates>
-</file>
-
-<file path=customXml/item3.xml><?xml version="1.0" encoding="utf-8"?>
-<p:properties xmlns:p="http://schemas.microsoft.com/office/2006/metadata/properties" xmlns:xsi="http://www.w3.org/2001/XMLSchema-instance" xmlns:pc="http://schemas.microsoft.com/office/infopath/2007/PartnerControls">
-  <documentManagement/>
-</p:properties>
-</file>
-
 <file path=customXml/item4.xml><?xml version="1.0" encoding="utf-8"?>
 <b:Sources xmlns:b="http://schemas.openxmlformats.org/officeDocument/2006/bibliography" xmlns="http://schemas.openxmlformats.org/officeDocument/2006/bibliography" SelectedStyle="\APA.XSL" StyleName="APA"/>
 </file>
 
 <file path=customXml/itemProps1.xml><?xml version="1.0" encoding="utf-8"?>
+<ds:datastoreItem xmlns:ds="http://schemas.openxmlformats.org/officeDocument/2006/customXml" ds:itemID="{729ADB3C-55B1-4E4D-8366-4705C14EFE1C}">
+  <ds:schemaRefs>
+    <ds:schemaRef ds:uri="http://schemas.microsoft.com/office/2006/metadata/properties"/>
+    <ds:schemaRef ds:uri="http://schemas.microsoft.com/office/infopath/2007/PartnerControls"/>
+  </ds:schemaRefs>
+</ds:datastoreItem>
+</file>
+
+<file path=customXml/itemProps2.xml><?xml version="1.0" encoding="utf-8"?>
+<ds:datastoreItem xmlns:ds="http://schemas.openxmlformats.org/officeDocument/2006/customXml" ds:itemID="{95A0DE7B-E668-458E-A4E1-80AE4D6ACE0F}">
+  <ds:schemaRefs>
+    <ds:schemaRef ds:uri="http://schemas.microsoft.com/sharepoint/v3/contenttype/forms"/>
+  </ds:schemaRefs>
+</ds:datastoreItem>
+</file>
+
+<file path=customXml/itemProps3.xml><?xml version="1.0" encoding="utf-8"?>
 <ds:datastoreItem xmlns:ds="http://schemas.openxmlformats.org/officeDocument/2006/customXml" ds:itemID="{C8A74721-7D80-4E14-9AB3-02F23AE03734}">
   <ds:schemaRefs>
     <ds:schemaRef ds:uri="http://schemas.microsoft.com/office/2006/metadata/contentType"/>
@@ -8525,33 +8996,8 @@
 </ds:datastoreItem>
 </file>
 
-<file path=customXml/itemProps2.xml><?xml version="1.0" encoding="utf-8"?>
-<ds:datastoreItem xmlns:ds="http://schemas.openxmlformats.org/officeDocument/2006/customXml" ds:itemID="{95A0DE7B-E668-458E-A4E1-80AE4D6ACE0F}">
-  <ds:schemaRefs>
-    <ds:schemaRef ds:uri="http://schemas.microsoft.com/sharepoint/v3/contenttype/forms"/>
-  </ds:schemaRefs>
-</ds:datastoreItem>
-</file>
-
-<file path=customXml/itemProps3.xml><?xml version="1.0" encoding="utf-8"?>
-<ds:datastoreItem xmlns:ds="http://schemas.openxmlformats.org/officeDocument/2006/customXml" ds:itemID="{729ADB3C-55B1-4E4D-8366-4705C14EFE1C}">
-  <ds:schemaRefs>
-    <ds:schemaRef ds:uri="http://purl.org/dc/terms/"/>
-    <ds:schemaRef ds:uri="http://schemas.openxmlformats.org/package/2006/metadata/core-properties"/>
-    <ds:schemaRef ds:uri="http://purl.org/dc/dcmitype/"/>
-    <ds:schemaRef ds:uri="http://schemas.microsoft.com/office/infopath/2007/PartnerControls"/>
-    <ds:schemaRef ds:uri="http://schemas.microsoft.com/office/2006/documentManagement/types"/>
-    <ds:schemaRef ds:uri="http://purl.org/dc/elements/1.1/"/>
-    <ds:schemaRef ds:uri="http://schemas.microsoft.com/office/2006/metadata/properties"/>
-    <ds:schemaRef ds:uri="63661872-e3f9-405e-ada1-24831e2b43aa"/>
-    <ds:schemaRef ds:uri="afa64263-46c0-447d-947a-55ca9f3bd833"/>
-    <ds:schemaRef ds:uri="http://www.w3.org/XML/1998/namespace"/>
-  </ds:schemaRefs>
-</ds:datastoreItem>
-</file>
-
 <file path=customXml/itemProps4.xml><?xml version="1.0" encoding="utf-8"?>
-<ds:datastoreItem xmlns:ds="http://schemas.openxmlformats.org/officeDocument/2006/customXml" ds:itemID="{023331B2-B0C6-4374-B23B-EC937C662C1B}">
+<ds:datastoreItem xmlns:ds="http://schemas.openxmlformats.org/officeDocument/2006/customXml" ds:itemID="{74D9BC00-DE02-4F5B-A358-9C36965E5FD3}">
   <ds:schemaRefs>
     <ds:schemaRef ds:uri="http://schemas.openxmlformats.org/officeDocument/2006/bibliography"/>
   </ds:schemaRefs>

</xml_diff>

<commit_message>
Add 2 new sections
</commit_message>
<xml_diff>
--- a/Project Coding Standards.docx
+++ b/Project Coding Standards.docx
@@ -1,6 +1,6 @@
 
 <file path=word/document.xml><?xml version="1.0" encoding="utf-8"?>
-<w:document xmlns:wpc="http://schemas.microsoft.com/office/word/2010/wordprocessingCanvas" xmlns:cx="http://schemas.microsoft.com/office/drawing/2014/chartex" xmlns:cx1="http://schemas.microsoft.com/office/drawing/2015/9/8/chartex" xmlns:cx2="http://schemas.microsoft.com/office/drawing/2015/10/21/chartex" xmlns:cx3="http://schemas.microsoft.com/office/drawing/2016/5/9/chartex" xmlns:cx4="http://schemas.microsoft.com/office/drawing/2016/5/10/chartex" xmlns:cx5="http://schemas.microsoft.com/office/drawing/2016/5/11/chartex" xmlns:cx6="http://schemas.microsoft.com/office/drawing/2016/5/12/chartex" xmlns:cx7="http://schemas.microsoft.com/office/drawing/2016/5/13/chartex" xmlns:cx8="http://schemas.microsoft.com/office/drawing/2016/5/14/chartex" xmlns:mc="http://schemas.openxmlformats.org/markup-compatibility/2006" xmlns:aink="http://schemas.microsoft.com/office/drawing/2016/ink" xmlns:am3d="http://schemas.microsoft.com/office/drawing/2017/model3d" xmlns:o="urn:schemas-microsoft-com:office:office" xmlns:r="http://schemas.openxmlformats.org/officeDocument/2006/relationships" xmlns:m="http://schemas.openxmlformats.org/officeDocument/2006/math" xmlns:v="urn:schemas-microsoft-com:vml" xmlns:wp14="http://schemas.microsoft.com/office/word/2010/wordprocessingDrawing" xmlns:wp="http://schemas.openxmlformats.org/drawingml/2006/wordprocessingDrawing" xmlns:w10="urn:schemas-microsoft-com:office:word" xmlns:w="http://schemas.openxmlformats.org/wordprocessingml/2006/main" xmlns:w14="http://schemas.microsoft.com/office/word/2010/wordml" xmlns:w15="http://schemas.microsoft.com/office/word/2012/wordml" xmlns:w16cid="http://schemas.microsoft.com/office/word/2016/wordml/cid" xmlns:w16se="http://schemas.microsoft.com/office/word/2015/wordml/symex" xmlns:wpg="http://schemas.microsoft.com/office/word/2010/wordprocessingGroup" xmlns:wpi="http://schemas.microsoft.com/office/word/2010/wordprocessingInk" xmlns:wne="http://schemas.microsoft.com/office/word/2006/wordml" xmlns:wps="http://schemas.microsoft.com/office/word/2010/wordprocessingShape" mc:Ignorable="w14 w15 w16se w16cid wp14">
+<w:document xmlns:wpc="http://schemas.microsoft.com/office/word/2010/wordprocessingCanvas" xmlns:cx="http://schemas.microsoft.com/office/drawing/2014/chartex" xmlns:cx1="http://schemas.microsoft.com/office/drawing/2015/9/8/chartex" xmlns:cx2="http://schemas.microsoft.com/office/drawing/2015/10/21/chartex" xmlns:cx3="http://schemas.microsoft.com/office/drawing/2016/5/9/chartex" xmlns:cx4="http://schemas.microsoft.com/office/drawing/2016/5/10/chartex" xmlns:cx5="http://schemas.microsoft.com/office/drawing/2016/5/11/chartex" xmlns:cx6="http://schemas.microsoft.com/office/drawing/2016/5/12/chartex" xmlns:cx7="http://schemas.microsoft.com/office/drawing/2016/5/13/chartex" xmlns:cx8="http://schemas.microsoft.com/office/drawing/2016/5/14/chartex" xmlns:mc="http://schemas.openxmlformats.org/markup-compatibility/2006" xmlns:aink="http://schemas.microsoft.com/office/drawing/2016/ink" xmlns:am3d="http://schemas.microsoft.com/office/drawing/2017/model3d" xmlns:o="urn:schemas-microsoft-com:office:office" xmlns:r="http://schemas.openxmlformats.org/officeDocument/2006/relationships" xmlns:m="http://schemas.openxmlformats.org/officeDocument/2006/math" xmlns:v="urn:schemas-microsoft-com:vml" xmlns:wp14="http://schemas.microsoft.com/office/word/2010/wordprocessingDrawing" xmlns:wp="http://schemas.openxmlformats.org/drawingml/2006/wordprocessingDrawing" xmlns:w10="urn:schemas-microsoft-com:office:word" xmlns:w="http://schemas.openxmlformats.org/wordprocessingml/2006/main" xmlns:w14="http://schemas.microsoft.com/office/word/2010/wordml" xmlns:w15="http://schemas.microsoft.com/office/word/2012/wordml" xmlns:w16cex="http://schemas.microsoft.com/office/word/2018/wordml/cex" xmlns:w16cid="http://schemas.microsoft.com/office/word/2016/wordml/cid" xmlns:w16="http://schemas.microsoft.com/office/word/2018/wordml" xmlns:w16se="http://schemas.microsoft.com/office/word/2015/wordml/symex" xmlns:wpg="http://schemas.microsoft.com/office/word/2010/wordprocessingGroup" xmlns:wpi="http://schemas.microsoft.com/office/word/2010/wordprocessingInk" xmlns:wne="http://schemas.microsoft.com/office/word/2006/wordml" xmlns:wps="http://schemas.microsoft.com/office/word/2010/wordprocessingShape" mc:Ignorable="w14 w15 w16se w16cid w16 w16cex wp14">
   <w:body>
     <w:p>
       <w:pPr>
@@ -156,7 +156,6 @@
       </w:pPr>
       <w:bookmarkStart w:id="0" w:name="_Toc469497902"/>
       <w:r>
-        <w:lastRenderedPageBreak/>
         <w:t>Objective</w:t>
       </w:r>
       <w:bookmarkEnd w:id="0"/>
@@ -223,7 +222,7 @@
               <w:rPr>
                 <w:noProof/>
               </w:rPr>
-              <w:t>5/1/2019</w:t>
+              <w:t>10/7/2019</w:t>
             </w:r>
             <w:r>
               <w:rPr>
@@ -348,19 +347,506 @@
     </w:p>
     <w:p>
       <w:pPr>
-        <w:spacing w:before="0" w:after="0"/>
-        <w:jc w:val="left"/>
-      </w:pPr>
-      <w:r>
-        <w:br w:type="page"/>
-      </w:r>
-    </w:p>
-    <w:p>
-      <w:pPr>
         <w:pStyle w:val="Heading1"/>
       </w:pPr>
       <w:r>
-        <w:lastRenderedPageBreak/>
+        <w:t>Working in Projects Efficiently</w:t>
+      </w:r>
+    </w:p>
+    <w:p>
+      <w:pPr>
+        <w:pStyle w:val="BodyText"/>
+      </w:pPr>
+      <w:r>
+        <w:t xml:space="preserve">The purpose of this section of the document is to communicate and recommend how developers can work most efficiently </w:t>
+      </w:r>
+      <w:r>
+        <w:t xml:space="preserve">when implementing VisualVault.  The following are suggested guidelines to help developers acquire momentum and provide </w:t>
+      </w:r>
+      <w:r>
+        <w:t>higher levels of quality.</w:t>
+      </w:r>
+    </w:p>
+    <w:p>
+      <w:pPr>
+        <w:pStyle w:val="BodyText"/>
+      </w:pPr>
+      <w:r>
+        <w:t>Before Starting Configuration and Development</w:t>
+      </w:r>
+    </w:p>
+    <w:p>
+      <w:pPr>
+        <w:pStyle w:val="BodyText"/>
+        <w:numPr>
+          <w:ilvl w:val="0"/>
+          <w:numId w:val="18"/>
+        </w:numPr>
+      </w:pPr>
+      <w:r>
+        <w:t xml:space="preserve">Start by </w:t>
+      </w:r>
+      <w:r>
+        <w:t xml:space="preserve">reading and </w:t>
+      </w:r>
+      <w:r>
+        <w:t xml:space="preserve">understanding the </w:t>
+      </w:r>
+      <w:r>
+        <w:t xml:space="preserve">specifications and design documents.  </w:t>
+      </w:r>
+      <w:r>
+        <w:t xml:space="preserve">Focus first on the high level/system drawings and explanations.  Then </w:t>
+      </w:r>
+      <w:r>
+        <w:t>the sections of these documents that relate to your tasks.</w:t>
+      </w:r>
+      <w:r>
+        <w:t xml:space="preserve">  Understand how the data and workflow work together to support the solution.</w:t>
+      </w:r>
+    </w:p>
+    <w:p>
+      <w:pPr>
+        <w:pStyle w:val="BodyText"/>
+        <w:numPr>
+          <w:ilvl w:val="0"/>
+          <w:numId w:val="18"/>
+        </w:numPr>
+      </w:pPr>
+      <w:r>
+        <w:t xml:space="preserve">Understand how data flows into your assigned tasks/process.  </w:t>
+      </w:r>
+    </w:p>
+    <w:p>
+      <w:pPr>
+        <w:pStyle w:val="BodyText"/>
+        <w:numPr>
+          <w:ilvl w:val="0"/>
+          <w:numId w:val="18"/>
+        </w:numPr>
+      </w:pPr>
+      <w:r>
+        <w:t xml:space="preserve">Identify happy and unhappy paths from the design document or that are implied in the system.  </w:t>
+      </w:r>
+    </w:p>
+    <w:p>
+      <w:pPr>
+        <w:pStyle w:val="BodyText"/>
+        <w:numPr>
+          <w:ilvl w:val="0"/>
+          <w:numId w:val="18"/>
+        </w:numPr>
+      </w:pPr>
+      <w:r>
+        <w:t>Identify a logical order for developing your tasks if that has not been dictated to you.</w:t>
+      </w:r>
+    </w:p>
+    <w:p>
+      <w:pPr>
+        <w:pStyle w:val="BodyText"/>
+        <w:numPr>
+          <w:ilvl w:val="0"/>
+          <w:numId w:val="18"/>
+        </w:numPr>
+      </w:pPr>
+      <w:r>
+        <w:t xml:space="preserve">Setup </w:t>
+      </w:r>
+      <w:r>
+        <w:t xml:space="preserve">test data that flow into your task/process </w:t>
+      </w:r>
+      <w:r>
+        <w:t>that represent happy and unhappy process paths</w:t>
+      </w:r>
+      <w:r>
+        <w:t xml:space="preserve"> if configuration has been completed.  </w:t>
+      </w:r>
+      <w:r>
+        <w:t>(Under most circumstances, dependencies should be scheduled to be built before they are needed.)</w:t>
+      </w:r>
+    </w:p>
+    <w:p>
+      <w:pPr>
+        <w:pStyle w:val="BodyText"/>
+      </w:pPr>
+      <w:r>
+        <w:t>Configuration and Development</w:t>
+      </w:r>
+    </w:p>
+    <w:p>
+      <w:pPr>
+        <w:pStyle w:val="BodyText"/>
+        <w:numPr>
+          <w:ilvl w:val="0"/>
+          <w:numId w:val="18"/>
+        </w:numPr>
+      </w:pPr>
+      <w:r>
+        <w:t>Begi</w:t>
+      </w:r>
+      <w:r>
+        <w:t>n configuration and development</w:t>
+      </w:r>
+      <w:r>
+        <w:t xml:space="preserve"> of a single task</w:t>
+      </w:r>
+      <w:r>
+        <w:t xml:space="preserve"> selecting the tasks that logically should be first</w:t>
+      </w:r>
+      <w:r>
+        <w:t>.  Move it to an In-Process state in the project management software.</w:t>
+      </w:r>
+    </w:p>
+    <w:p>
+      <w:pPr>
+        <w:pStyle w:val="BodyText"/>
+        <w:numPr>
+          <w:ilvl w:val="0"/>
+          <w:numId w:val="18"/>
+        </w:numPr>
+      </w:pPr>
+      <w:r>
+        <w:t xml:space="preserve">When developing code, use the </w:t>
+      </w:r>
+      <w:r>
+        <w:t xml:space="preserve">test data of happy and unhappy paths </w:t>
+      </w:r>
+      <w:r>
+        <w:t xml:space="preserve">to make sure the code functions properly under multiple conditions.  Make sure error handling is correct.  To accomplish </w:t>
+      </w:r>
+      <w:r>
+        <w:t>this,</w:t>
+      </w:r>
+      <w:r>
+        <w:t xml:space="preserve"> you may need to key in test data to a form to force a certain path.  </w:t>
+      </w:r>
+      <w:r>
+        <w:t>You may also temporarily hard code a variable to force a certain path in your code.</w:t>
+      </w:r>
+    </w:p>
+    <w:p>
+      <w:pPr>
+        <w:pStyle w:val="BodyText"/>
+        <w:numPr>
+          <w:ilvl w:val="0"/>
+          <w:numId w:val="18"/>
+        </w:numPr>
+      </w:pPr>
+      <w:r>
+        <w:t xml:space="preserve">User the debugger to debug your code when you run into issues.  </w:t>
+      </w:r>
+    </w:p>
+    <w:p>
+      <w:pPr>
+        <w:pStyle w:val="BodyText"/>
+        <w:numPr>
+          <w:ilvl w:val="1"/>
+          <w:numId w:val="18"/>
+        </w:numPr>
+      </w:pPr>
+      <w:r>
+        <w:t>When debugging client-side script, press F12 in the browser</w:t>
+      </w:r>
+      <w:r>
+        <w:t xml:space="preserve">, search for your script and set a break point.  When the breakpoint is reached, highlight over the variable to identify </w:t>
+      </w:r>
+      <w:r>
+        <w:t xml:space="preserve">current information in the variable.  </w:t>
+      </w:r>
+    </w:p>
+    <w:p>
+      <w:pPr>
+        <w:pStyle w:val="BodyText"/>
+        <w:numPr>
+          <w:ilvl w:val="1"/>
+          <w:numId w:val="18"/>
+        </w:numPr>
+      </w:pPr>
+      <w:r>
+        <w:t>When debugging server-side scripts, use VisualStudio Codes debugging tools to walk through your code and processes.</w:t>
+      </w:r>
+    </w:p>
+    <w:p>
+      <w:pPr>
+        <w:pStyle w:val="BodyText"/>
+        <w:numPr>
+          <w:ilvl w:val="0"/>
+          <w:numId w:val="18"/>
+        </w:numPr>
+      </w:pPr>
+      <w:r>
+        <w:t>If you run into an issue</w:t>
+      </w:r>
+      <w:r>
+        <w:t xml:space="preserve"> with the technology, try to resolve the issue for 30 minutes to no more than an hour.  Use tools like </w:t>
+      </w:r>
+      <w:r>
+        <w:t xml:space="preserve">user manuals, specification documents, code examples from GitHub, etc. to try and solve your problem.  Then ask someone for help </w:t>
+      </w:r>
+      <w:r>
+        <w:t>via Slack</w:t>
+      </w:r>
+      <w:r>
+        <w:t>, email or in person.  Avoid spending too much time to resolve issues that others know how to resolve.</w:t>
+      </w:r>
+    </w:p>
+    <w:p>
+      <w:pPr>
+        <w:pStyle w:val="BodyText"/>
+        <w:numPr>
+          <w:ilvl w:val="0"/>
+          <w:numId w:val="18"/>
+        </w:numPr>
+      </w:pPr>
+      <w:r>
+        <w:t xml:space="preserve">If you don’t have all the information you need to finish a task, </w:t>
+      </w:r>
+      <w:r>
+        <w:t>then look at customer provided documents in the project repository</w:t>
+      </w:r>
+      <w:r>
+        <w:t xml:space="preserve"> or notes in the Zachman framework</w:t>
+      </w:r>
+      <w:r>
+        <w:t xml:space="preserve"> for this information.  If the information is not present or clear, ask the business analyst or solution architect </w:t>
+      </w:r>
+      <w:r>
+        <w:t xml:space="preserve">where </w:t>
+      </w:r>
+      <w:r>
+        <w:t>you</w:t>
+      </w:r>
+      <w:r>
+        <w:t xml:space="preserve"> can find this information.  In the end, if </w:t>
+      </w:r>
+      <w:r>
+        <w:t xml:space="preserve">the </w:t>
+      </w:r>
+      <w:r>
+        <w:t xml:space="preserve">information is not present, the project manager and solution architect need to work with </w:t>
+      </w:r>
+      <w:r>
+        <w:t>the customer to acquire appropriate information.</w:t>
+      </w:r>
+    </w:p>
+    <w:p>
+      <w:pPr>
+        <w:pStyle w:val="BodyText"/>
+        <w:numPr>
+          <w:ilvl w:val="0"/>
+          <w:numId w:val="18"/>
+        </w:numPr>
+      </w:pPr>
+      <w:r>
+        <w:t>When a task is completed,</w:t>
+      </w:r>
+      <w:r>
+        <w:t xml:space="preserve"> mark as complete and move to the next task.</w:t>
+      </w:r>
+    </w:p>
+    <w:p>
+      <w:pPr>
+        <w:pStyle w:val="BodyText"/>
+        <w:numPr>
+          <w:ilvl w:val="0"/>
+          <w:numId w:val="18"/>
+        </w:numPr>
+      </w:pPr>
+      <w:r>
+        <w:t xml:space="preserve">After completing all configuration and coding tasks, </w:t>
+      </w:r>
+      <w:r>
+        <w:t xml:space="preserve">conduct unit testing of an entire process.  Make sure the workflow functions, code executes and </w:t>
+      </w:r>
+      <w:r>
+        <w:t xml:space="preserve">business rules are enforced using specific users or states of the process.  </w:t>
+      </w:r>
+    </w:p>
+    <w:p>
+      <w:pPr>
+        <w:pStyle w:val="BodyText"/>
+      </w:pPr>
+      <w:r>
+        <w:rPr>
+          <w:b/>
+        </w:rPr>
+        <w:t>Note</w:t>
+      </w:r>
+      <w:r>
+        <w:t xml:space="preserve">:  By </w:t>
+      </w:r>
+      <w:r>
+        <w:t xml:space="preserve">following the above points, you will gain momentum in </w:t>
+      </w:r>
+      <w:r>
+        <w:t>working through tasks</w:t>
+      </w:r>
+      <w:r>
+        <w:t xml:space="preserve">, testing will occur along the way and the process will be tested </w:t>
+      </w:r>
+      <w:r>
+        <w:t>in the context of each user who interacts during the workflow of a process.</w:t>
+      </w:r>
+    </w:p>
+    <w:p>
+      <w:pPr>
+        <w:pStyle w:val="Heading1"/>
+      </w:pPr>
+      <w:r>
+        <w:t>Template Design Standards</w:t>
+      </w:r>
+    </w:p>
+    <w:p>
+      <w:pPr>
+        <w:pStyle w:val="BodyText"/>
+      </w:pPr>
+      <w:r>
+        <w:t xml:space="preserve">The following is a list of standards and guidelines for designing VisualVault iForm templates. </w:t>
+      </w:r>
+    </w:p>
+    <w:p>
+      <w:pPr>
+        <w:pStyle w:val="BodyText"/>
+        <w:numPr>
+          <w:ilvl w:val="0"/>
+          <w:numId w:val="24"/>
+        </w:numPr>
+      </w:pPr>
+      <w:r>
+        <w:t xml:space="preserve">Every template should have an Admin Override container. </w:t>
+      </w:r>
+    </w:p>
+    <w:p>
+      <w:pPr>
+        <w:pStyle w:val="BodyText"/>
+        <w:numPr>
+          <w:ilvl w:val="1"/>
+          <w:numId w:val="24"/>
+        </w:numPr>
+      </w:pPr>
+      <w:r>
+        <w:t xml:space="preserve">This container should </w:t>
+      </w:r>
+      <w:r>
+        <w:t xml:space="preserve">have only two controls in it: a checkbox named “Admin Override” and a button </w:t>
+      </w:r>
+      <w:r>
+        <w:t>for Admin Save.</w:t>
+      </w:r>
+    </w:p>
+    <w:p>
+      <w:pPr>
+        <w:pStyle w:val="BodyText"/>
+        <w:numPr>
+          <w:ilvl w:val="1"/>
+          <w:numId w:val="24"/>
+        </w:numPr>
+      </w:pPr>
+      <w:r>
+        <w:t xml:space="preserve">The Admin Save button </w:t>
+      </w:r>
+      <w:r>
+        <w:t xml:space="preserve">should call the global template function </w:t>
+      </w:r>
+      <w:r>
+        <w:t>VV.Form.Global.AdminSave();</w:t>
+      </w:r>
+    </w:p>
+    <w:p>
+      <w:pPr>
+        <w:pStyle w:val="BodyText"/>
+        <w:numPr>
+          <w:ilvl w:val="1"/>
+          <w:numId w:val="24"/>
+        </w:numPr>
+      </w:pPr>
+      <w:r>
+        <w:t>Only VaultAccess users should have visibility permissions to the Admin Override container.</w:t>
+      </w:r>
+    </w:p>
+    <w:p>
+      <w:pPr>
+        <w:pStyle w:val="BodyText"/>
+        <w:numPr>
+          <w:ilvl w:val="0"/>
+          <w:numId w:val="24"/>
+        </w:numPr>
+      </w:pPr>
+      <w:r>
+        <w:t>A close button should be available at t</w:t>
+      </w:r>
+      <w:r>
+        <w:t xml:space="preserve">he top and bottom of each form. </w:t>
+      </w:r>
+      <w:r>
+        <w:t xml:space="preserve">Close buttons should call the global template function </w:t>
+      </w:r>
+      <w:r>
+        <w:t>VV.Form.Global.CloseAndUnlockForm()</w:t>
+      </w:r>
+      <w:r>
+        <w:t>;</w:t>
+      </w:r>
+      <w:r>
+        <w:t xml:space="preserve"> </w:t>
+      </w:r>
+    </w:p>
+    <w:p>
+      <w:pPr>
+        <w:pStyle w:val="BodyText"/>
+        <w:numPr>
+          <w:ilvl w:val="0"/>
+          <w:numId w:val="24"/>
+        </w:numPr>
+      </w:pPr>
+      <w:r>
+        <w:t xml:space="preserve">When working with Groups and Conditions, a given control or container should not be placed in two different groups. Each </w:t>
+      </w:r>
+      <w:r>
+        <w:t>form element</w:t>
+      </w:r>
+      <w:r>
+        <w:t xml:space="preserve"> that is in a group should be part of only one group. </w:t>
+      </w:r>
+    </w:p>
+    <w:p>
+      <w:pPr>
+        <w:pStyle w:val="BodyText"/>
+        <w:numPr>
+          <w:ilvl w:val="0"/>
+          <w:numId w:val="24"/>
+        </w:numPr>
+      </w:pPr>
+      <w:r>
+        <w:t>The SaveButton Form Control should always be hidden</w:t>
+      </w:r>
+      <w:r>
+        <w:t xml:space="preserve">. </w:t>
+      </w:r>
+    </w:p>
+    <w:p>
+      <w:pPr>
+        <w:pStyle w:val="BodyText"/>
+        <w:numPr>
+          <w:ilvl w:val="0"/>
+          <w:numId w:val="24"/>
+        </w:numPr>
+      </w:pPr>
+      <w:r>
+        <w:t xml:space="preserve">The TabControl Form Control should never be hidden. </w:t>
+      </w:r>
+      <w:r>
+        <w:t xml:space="preserve">Access to form tabs should be controlled </w:t>
+      </w:r>
+      <w:r>
+        <w:t>in the Menu tab of the Template Details screen.</w:t>
+      </w:r>
+    </w:p>
+    <w:p>
+      <w:pPr>
+        <w:pStyle w:val="Heading1"/>
+      </w:pPr>
+      <w:r>
         <w:t>Coding Standards</w:t>
       </w:r>
     </w:p>
@@ -371,20 +857,12 @@
     </w:p>
     <w:p>
       <w:pPr>
-        <w:rPr>
-          <w:b/>
-        </w:rPr>
-      </w:pPr>
-      <w:r>
-        <w:rPr>
-          <w:b/>
-        </w:rPr>
+        <w:pStyle w:val="Heading2"/>
+      </w:pPr>
+      <w:r>
         <w:t>Client-Side</w:t>
       </w:r>
       <w:r>
-        <w:rPr>
-          <w:b/>
-        </w:rPr>
         <w:t xml:space="preserve"> Coding Standards</w:t>
       </w:r>
     </w:p>
@@ -565,44 +1043,13 @@
         <w:t>otherwise handling dates</w:t>
       </w:r>
       <w:r>
-        <w:t xml:space="preserve">, </w:t>
-      </w:r>
-      <w:proofErr w:type="gramStart"/>
-      <w:r>
-        <w:t>avoid .</w:t>
-      </w:r>
-      <w:proofErr w:type="spellStart"/>
-      <w:r>
-        <w:t>toLocaleDateString</w:t>
-      </w:r>
-      <w:proofErr w:type="spellEnd"/>
-      <w:proofErr w:type="gramEnd"/>
-      <w:r>
-        <w:t>() and .</w:t>
-      </w:r>
-      <w:proofErr w:type="spellStart"/>
-      <w:r>
-        <w:t>toLocaleTimeString</w:t>
-      </w:r>
-      <w:proofErr w:type="spellEnd"/>
-      <w:r>
-        <w:t>(), as these methods are not supported in Internet Explorer 11. You may inst</w:t>
+        <w:t>, avoid .toLocaleDateString() and .toLocaleTimeString(), as these methods are not supported in Internet Explorer 11. You may inst</w:t>
       </w:r>
       <w:r>
         <w:t xml:space="preserve">ead </w:t>
       </w:r>
       <w:r>
-        <w:t xml:space="preserve">build a string to represent the date in order to use the </w:t>
-      </w:r>
-      <w:proofErr w:type="spellStart"/>
-      <w:proofErr w:type="gramStart"/>
-      <w:r>
-        <w:t>VV.Form.SetFieldValue</w:t>
-      </w:r>
-      <w:proofErr w:type="spellEnd"/>
-      <w:proofErr w:type="gramEnd"/>
-      <w:r>
-        <w:t>() function</w:t>
+        <w:t>build a string to represent the date in order to use the VV.Form.SetFieldValue() function</w:t>
       </w:r>
       <w:r>
         <w:t>.</w:t>
@@ -623,29 +1070,13 @@
         <w:t>Build a string to represent the date.</w:t>
       </w:r>
       <w:r>
-        <w:t xml:space="preserve"> The </w:t>
-      </w:r>
-      <w:proofErr w:type="spellStart"/>
-      <w:r>
-        <w:t>dateObj</w:t>
-      </w:r>
-      <w:proofErr w:type="spellEnd"/>
-      <w:r>
-        <w:t xml:space="preserve"> may be </w:t>
+        <w:t xml:space="preserve"> The dateObj may be </w:t>
       </w:r>
       <w:r>
         <w:t>retrieved</w:t>
       </w:r>
       <w:r>
-        <w:t xml:space="preserve"> from a calendar field, or declared as a new </w:t>
-      </w:r>
-      <w:proofErr w:type="gramStart"/>
-      <w:r>
-        <w:t>Date(</w:t>
-      </w:r>
-      <w:proofErr w:type="gramEnd"/>
-      <w:r>
-        <w:t>).</w:t>
+        <w:t xml:space="preserve"> from a calendar field, or declared as a new Date().</w:t>
       </w:r>
     </w:p>
     <w:p>
@@ -678,49 +1109,7 @@
           <w:sz w:val="16"/>
           <w:szCs w:val="16"/>
         </w:rPr>
-        <w:t xml:space="preserve"> </w:t>
-      </w:r>
-      <w:proofErr w:type="spellStart"/>
-      <w:r>
-        <w:rPr>
-          <w:rFonts w:ascii="Consolas" w:hAnsi="Consolas" w:cs="Consolas"/>
-          <w:color w:val="000000"/>
-          <w:sz w:val="16"/>
-          <w:szCs w:val="16"/>
-        </w:rPr>
-        <w:t>dateObj</w:t>
-      </w:r>
-      <w:proofErr w:type="spellEnd"/>
-      <w:r>
-        <w:rPr>
-          <w:rFonts w:ascii="Consolas" w:hAnsi="Consolas" w:cs="Consolas"/>
-          <w:color w:val="000000"/>
-          <w:sz w:val="16"/>
-          <w:szCs w:val="16"/>
-        </w:rPr>
-        <w:t xml:space="preserve"> = </w:t>
-      </w:r>
-      <w:proofErr w:type="spellStart"/>
-      <w:proofErr w:type="gramStart"/>
-      <w:r>
-        <w:rPr>
-          <w:rFonts w:ascii="Consolas" w:hAnsi="Consolas" w:cs="Consolas"/>
-          <w:color w:val="000000"/>
-          <w:sz w:val="16"/>
-          <w:szCs w:val="16"/>
-        </w:rPr>
-        <w:t>VV.Form.GetDateObjectFromCalendar</w:t>
-      </w:r>
-      <w:proofErr w:type="spellEnd"/>
-      <w:proofErr w:type="gramEnd"/>
-      <w:r>
-        <w:rPr>
-          <w:rFonts w:ascii="Consolas" w:hAnsi="Consolas" w:cs="Consolas"/>
-          <w:color w:val="000000"/>
-          <w:sz w:val="16"/>
-          <w:szCs w:val="16"/>
-        </w:rPr>
-        <w:t>(</w:t>
+        <w:t xml:space="preserve"> dateObj = VV.Form.GetDateObjectFromCalendar(</w:t>
       </w:r>
       <w:r>
         <w:rPr>
@@ -729,27 +1118,7 @@
           <w:sz w:val="16"/>
           <w:szCs w:val="16"/>
         </w:rPr>
-        <w:t>'</w:t>
-      </w:r>
-      <w:proofErr w:type="spellStart"/>
-      <w:r>
-        <w:rPr>
-          <w:rFonts w:ascii="Consolas" w:hAnsi="Consolas" w:cs="Consolas"/>
-          <w:color w:val="A31515"/>
-          <w:sz w:val="16"/>
-          <w:szCs w:val="16"/>
-        </w:rPr>
-        <w:t>fieldName</w:t>
-      </w:r>
-      <w:proofErr w:type="spellEnd"/>
-      <w:r>
-        <w:rPr>
-          <w:rFonts w:ascii="Consolas" w:hAnsi="Consolas" w:cs="Consolas"/>
-          <w:color w:val="A31515"/>
-          <w:sz w:val="16"/>
-          <w:szCs w:val="16"/>
-        </w:rPr>
-        <w:t>'</w:t>
+        <w:t>'fieldName'</w:t>
       </w:r>
       <w:r>
         <w:rPr>
@@ -782,59 +1151,17 @@
           <w:sz w:val="16"/>
           <w:szCs w:val="16"/>
         </w:rPr>
-        <w:t xml:space="preserve">//var </w:t>
-      </w:r>
-      <w:proofErr w:type="spellStart"/>
-      <w:r>
-        <w:rPr>
-          <w:rFonts w:ascii="Consolas" w:hAnsi="Consolas" w:cs="Consolas"/>
-          <w:color w:val="008000"/>
+        <w:t>//var dateObj = new Date();</w:t>
+      </w:r>
+    </w:p>
+    <w:p>
+      <w:pPr>
+        <w:jc w:val="left"/>
+        <w:rPr>
           <w:sz w:val="16"/>
           <w:szCs w:val="16"/>
         </w:rPr>
-        <w:t>dateObj</w:t>
-      </w:r>
-      <w:proofErr w:type="spellEnd"/>
-      <w:r>
-        <w:rPr>
-          <w:rFonts w:ascii="Consolas" w:hAnsi="Consolas" w:cs="Consolas"/>
-          <w:color w:val="008000"/>
-          <w:sz w:val="16"/>
-          <w:szCs w:val="16"/>
-        </w:rPr>
-        <w:t xml:space="preserve"> = new </w:t>
-      </w:r>
-      <w:proofErr w:type="gramStart"/>
-      <w:r>
-        <w:rPr>
-          <w:rFonts w:ascii="Consolas" w:hAnsi="Consolas" w:cs="Consolas"/>
-          <w:color w:val="008000"/>
-          <w:sz w:val="16"/>
-          <w:szCs w:val="16"/>
-        </w:rPr>
-        <w:t>Date(</w:t>
-      </w:r>
-      <w:proofErr w:type="gramEnd"/>
-      <w:r>
-        <w:rPr>
-          <w:rFonts w:ascii="Consolas" w:hAnsi="Consolas" w:cs="Consolas"/>
-          <w:color w:val="008000"/>
-          <w:sz w:val="16"/>
-          <w:szCs w:val="16"/>
-        </w:rPr>
-        <w:t>);</w:t>
-      </w:r>
-    </w:p>
-    <w:p>
-      <w:pPr>
-        <w:jc w:val="left"/>
-        <w:rPr>
-          <w:sz w:val="16"/>
-          <w:szCs w:val="16"/>
-        </w:rPr>
-      </w:pPr>
-      <w:proofErr w:type="spellStart"/>
-      <w:proofErr w:type="gramStart"/>
+      </w:pPr>
       <w:r>
         <w:rPr>
           <w:rFonts w:ascii="Consolas" w:hAnsi="Consolas" w:cs="Consolas"/>
@@ -842,10 +1169,17 @@
           <w:sz w:val="16"/>
           <w:szCs w:val="16"/>
         </w:rPr>
-        <w:t>VV.Form.SetFieldValue</w:t>
-      </w:r>
-      <w:proofErr w:type="spellEnd"/>
-      <w:proofErr w:type="gramEnd"/>
+        <w:t>VV.Form.SetFieldValue(</w:t>
+      </w:r>
+      <w:r>
+        <w:rPr>
+          <w:rFonts w:ascii="Consolas" w:hAnsi="Consolas" w:cs="Consolas"/>
+          <w:color w:val="A31515"/>
+          <w:sz w:val="16"/>
+          <w:szCs w:val="16"/>
+        </w:rPr>
+        <w:t>'nameOfFieldtoSet'</w:t>
+      </w:r>
       <w:r>
         <w:rPr>
           <w:rFonts w:ascii="Consolas" w:hAnsi="Consolas" w:cs="Consolas"/>
@@ -853,7 +1187,16 @@
           <w:sz w:val="16"/>
           <w:szCs w:val="16"/>
         </w:rPr>
-        <w:t>(</w:t>
+        <w:t>, (dateObj.get</w:t>
+      </w:r>
+      <w:r>
+        <w:rPr>
+          <w:rFonts w:ascii="Consolas" w:hAnsi="Consolas" w:cs="Consolas"/>
+          <w:color w:val="000000"/>
+          <w:sz w:val="16"/>
+          <w:szCs w:val="16"/>
+        </w:rPr>
+        <w:t xml:space="preserve">Month() + 1).toString() + </w:t>
       </w:r>
       <w:r>
         <w:rPr>
@@ -862,9 +1205,26 @@
           <w:sz w:val="16"/>
           <w:szCs w:val="16"/>
         </w:rPr>
-        <w:t>'</w:t>
-      </w:r>
-      <w:proofErr w:type="spellStart"/>
+        <w:t>'/'</w:t>
+      </w:r>
+      <w:r>
+        <w:rPr>
+          <w:rFonts w:ascii="Consolas" w:hAnsi="Consolas" w:cs="Consolas"/>
+          <w:color w:val="000000"/>
+          <w:sz w:val="16"/>
+          <w:szCs w:val="16"/>
+        </w:rPr>
+        <w:t xml:space="preserve"> + dateObj.get</w:t>
+      </w:r>
+      <w:r>
+        <w:rPr>
+          <w:rFonts w:ascii="Consolas" w:hAnsi="Consolas" w:cs="Consolas"/>
+          <w:color w:val="000000"/>
+          <w:sz w:val="16"/>
+          <w:szCs w:val="16"/>
+        </w:rPr>
+        <w:t xml:space="preserve">Date().toString() + </w:t>
+      </w:r>
       <w:r>
         <w:rPr>
           <w:rFonts w:ascii="Consolas" w:hAnsi="Consolas" w:cs="Consolas"/>
@@ -872,17 +1232,7 @@
           <w:sz w:val="16"/>
           <w:szCs w:val="16"/>
         </w:rPr>
-        <w:t>nameOfFieldtoSet</w:t>
-      </w:r>
-      <w:proofErr w:type="spellEnd"/>
-      <w:r>
-        <w:rPr>
-          <w:rFonts w:ascii="Consolas" w:hAnsi="Consolas" w:cs="Consolas"/>
-          <w:color w:val="A31515"/>
-          <w:sz w:val="16"/>
-          <w:szCs w:val="16"/>
-        </w:rPr>
-        <w:t>'</w:t>
+        <w:t>'/'</w:t>
       </w:r>
       <w:r>
         <w:rPr>
@@ -891,9 +1241,8 @@
           <w:sz w:val="16"/>
           <w:szCs w:val="16"/>
         </w:rPr>
-        <w:t>, (</w:t>
-      </w:r>
-      <w:proofErr w:type="spellStart"/>
+        <w:t xml:space="preserve"> + dateObj.get</w:t>
+      </w:r>
       <w:r>
         <w:rPr>
           <w:rFonts w:ascii="Consolas" w:hAnsi="Consolas" w:cs="Consolas"/>
@@ -901,193 +1250,278 @@
           <w:sz w:val="16"/>
           <w:szCs w:val="16"/>
         </w:rPr>
-        <w:t>dateObj.get</w:t>
-      </w:r>
-      <w:r>
-        <w:rPr>
-          <w:rFonts w:ascii="Consolas" w:hAnsi="Consolas" w:cs="Consolas"/>
+        <w:t>FullYear().toString());</w:t>
+      </w:r>
+    </w:p>
+    <w:p>
+      <w:pPr>
+        <w:pStyle w:val="ListParagraph"/>
+        <w:numPr>
+          <w:ilvl w:val="0"/>
+          <w:numId w:val="19"/>
+        </w:numPr>
+      </w:pPr>
+      <w:r>
+        <w:t>When using JavaScript functions in client-side scripts, make sure to use functions that are compatible with Internet Explorer 11 or greater</w:t>
+      </w:r>
+      <w:r>
+        <w:t>, Chrome, Firefox, Microsoft Edge or Safari.</w:t>
+      </w:r>
+      <w:r>
+        <w:t xml:space="preserve">  Using unsupported functions will cause solutions to break or be unreliable in different browsers.</w:t>
+      </w:r>
+      <w:r>
+        <w:t xml:space="preserve">  </w:t>
+      </w:r>
+      <w:r>
+        <w:t xml:space="preserve">Here are examples of </w:t>
+      </w:r>
+      <w:r>
+        <w:t xml:space="preserve">commands </w:t>
+      </w:r>
+      <w:r>
+        <w:t>that we should not use:</w:t>
+      </w:r>
+    </w:p>
+    <w:p>
+      <w:pPr>
+        <w:pStyle w:val="ListParagraph"/>
+        <w:numPr>
+          <w:ilvl w:val="1"/>
+          <w:numId w:val="19"/>
+        </w:numPr>
+      </w:pPr>
+      <w:r>
+        <w:t>“let”, “await” or “async”</w:t>
+      </w:r>
+      <w:r>
+        <w:t>.</w:t>
+      </w:r>
+      <w:r>
+        <w:t xml:space="preserve">  </w:t>
+      </w:r>
+    </w:p>
+    <w:p>
+      <w:pPr>
+        <w:pStyle w:val="ListParagraph"/>
+        <w:numPr>
+          <w:ilvl w:val="1"/>
+          <w:numId w:val="19"/>
+        </w:numPr>
+        <w:shd w:val="clear" w:color="auto" w:fill="F5F2F0"/>
+        <w:tabs>
+          <w:tab w:val="left" w:pos="916"/>
+          <w:tab w:val="left" w:pos="1832"/>
+          <w:tab w:val="left" w:pos="2748"/>
+          <w:tab w:val="left" w:pos="3664"/>
+          <w:tab w:val="left" w:pos="4580"/>
+          <w:tab w:val="left" w:pos="5496"/>
+          <w:tab w:val="left" w:pos="6412"/>
+          <w:tab w:val="left" w:pos="7328"/>
+          <w:tab w:val="left" w:pos="8244"/>
+          <w:tab w:val="left" w:pos="9160"/>
+          <w:tab w:val="left" w:pos="10076"/>
+          <w:tab w:val="left" w:pos="10992"/>
+          <w:tab w:val="left" w:pos="11908"/>
+          <w:tab w:val="left" w:pos="12824"/>
+          <w:tab w:val="left" w:pos="13740"/>
+          <w:tab w:val="left" w:pos="14656"/>
+        </w:tabs>
+        <w:jc w:val="left"/>
+        <w:rPr>
+          <w:rFonts w:ascii="Consolas" w:hAnsi="Consolas" w:cs="Courier New"/>
           <w:color w:val="000000"/>
-          <w:sz w:val="16"/>
-          <w:szCs w:val="16"/>
-        </w:rPr>
-        <w:t>Month</w:t>
-      </w:r>
-      <w:proofErr w:type="spellEnd"/>
-      <w:r>
-        <w:rPr>
-          <w:rFonts w:ascii="Consolas" w:hAnsi="Consolas" w:cs="Consolas"/>
+          <w:sz w:val="20"/>
+          <w:szCs w:val="20"/>
+          <w:lang w:val="es-CL" w:eastAsia="es-CL"/>
+        </w:rPr>
+      </w:pPr>
+      <w:r>
+        <w:rPr>
+          <w:rFonts w:ascii="Courier New" w:hAnsi="Courier New" w:cs="Courier New"/>
+          <w:color w:val="0077AA"/>
+          <w:sz w:val="20"/>
+          <w:szCs w:val="20"/>
+          <w:shd w:val="clear" w:color="auto" w:fill="F5F2F0"/>
+          <w:lang w:val="es-CL" w:eastAsia="es-CL"/>
+        </w:rPr>
+        <w:t>const</w:t>
+      </w:r>
+      <w:r>
+        <w:rPr>
+          <w:rFonts w:ascii="Courier New" w:hAnsi="Courier New" w:cs="Courier New"/>
           <w:color w:val="000000"/>
-          <w:sz w:val="16"/>
-          <w:szCs w:val="16"/>
-        </w:rPr>
-        <w:t>() + 1).</w:t>
-      </w:r>
-      <w:proofErr w:type="spellStart"/>
-      <w:r>
-        <w:rPr>
-          <w:rFonts w:ascii="Consolas" w:hAnsi="Consolas" w:cs="Consolas"/>
+          <w:sz w:val="20"/>
+          <w:szCs w:val="20"/>
+          <w:shd w:val="clear" w:color="auto" w:fill="F5F2F0"/>
+          <w:lang w:val="es-CL" w:eastAsia="es-CL"/>
+        </w:rPr>
+        <w:t xml:space="preserve"> </w:t>
+      </w:r>
+      <w:r>
+        <w:rPr>
+          <w:rFonts w:ascii="Courier New" w:hAnsi="Courier New" w:cs="Courier New"/>
+          <w:color w:val="883F44"/>
+          <w:sz w:val="20"/>
+          <w:szCs w:val="20"/>
+          <w:shd w:val="clear" w:color="auto" w:fill="F5F2F0"/>
+          <w:lang w:val="es-CL" w:eastAsia="es-CL"/>
+        </w:rPr>
+        <w:t>absValue</w:t>
+      </w:r>
+      <w:r>
+        <w:rPr>
+          <w:rFonts w:ascii="Courier New" w:hAnsi="Courier New" w:cs="Courier New"/>
           <w:color w:val="000000"/>
-          <w:sz w:val="16"/>
-          <w:szCs w:val="16"/>
-        </w:rPr>
-        <w:t>toString</w:t>
-      </w:r>
-      <w:proofErr w:type="spellEnd"/>
-      <w:r>
-        <w:rPr>
-          <w:rFonts w:ascii="Consolas" w:hAnsi="Consolas" w:cs="Consolas"/>
+          <w:sz w:val="20"/>
+          <w:szCs w:val="20"/>
+          <w:shd w:val="clear" w:color="auto" w:fill="F5F2F0"/>
+          <w:lang w:val="es-CL" w:eastAsia="es-CL"/>
+        </w:rPr>
+        <w:t xml:space="preserve"> </w:t>
+      </w:r>
+      <w:r>
+        <w:rPr>
+          <w:rFonts w:ascii="Courier New" w:hAnsi="Courier New" w:cs="Courier New"/>
+          <w:color w:val="9A6E3A"/>
+          <w:sz w:val="20"/>
+          <w:szCs w:val="20"/>
+          <w:shd w:val="clear" w:color="auto" w:fill="F5F2F0"/>
+          <w:lang w:val="es-CL" w:eastAsia="es-CL"/>
+        </w:rPr>
+        <w:t>=</w:t>
+      </w:r>
+      <w:r>
+        <w:rPr>
+          <w:rFonts w:ascii="Courier New" w:hAnsi="Courier New" w:cs="Courier New"/>
           <w:color w:val="000000"/>
-          <w:sz w:val="16"/>
-          <w:szCs w:val="16"/>
-        </w:rPr>
-        <w:t xml:space="preserve">() + </w:t>
-      </w:r>
-      <w:r>
-        <w:rPr>
-          <w:rFonts w:ascii="Consolas" w:hAnsi="Consolas" w:cs="Consolas"/>
-          <w:color w:val="A31515"/>
-          <w:sz w:val="16"/>
-          <w:szCs w:val="16"/>
-        </w:rPr>
-        <w:t>'/'</w:t>
-      </w:r>
-      <w:r>
-        <w:rPr>
-          <w:rFonts w:ascii="Consolas" w:hAnsi="Consolas" w:cs="Consolas"/>
+          <w:sz w:val="20"/>
+          <w:szCs w:val="20"/>
+          <w:shd w:val="clear" w:color="auto" w:fill="F5F2F0"/>
+          <w:lang w:val="es-CL" w:eastAsia="es-CL"/>
+        </w:rPr>
+        <w:t xml:space="preserve"> </w:t>
+      </w:r>
+      <w:r>
+        <w:rPr>
+          <w:rFonts w:ascii="Courier New" w:hAnsi="Courier New" w:cs="Courier New"/>
+          <w:color w:val="999999"/>
+          <w:sz w:val="20"/>
+          <w:szCs w:val="20"/>
+          <w:shd w:val="clear" w:color="auto" w:fill="F5F2F0"/>
+          <w:lang w:val="es-CL" w:eastAsia="es-CL"/>
+        </w:rPr>
+        <w:t>(</w:t>
+      </w:r>
+      <w:r>
+        <w:rPr>
+          <w:rFonts w:ascii="Courier New" w:hAnsi="Courier New" w:cs="Courier New"/>
           <w:color w:val="000000"/>
-          <w:sz w:val="16"/>
-          <w:szCs w:val="16"/>
-        </w:rPr>
-        <w:t xml:space="preserve"> + </w:t>
-      </w:r>
-      <w:proofErr w:type="spellStart"/>
-      <w:r>
-        <w:rPr>
-          <w:rFonts w:ascii="Consolas" w:hAnsi="Consolas" w:cs="Consolas"/>
+          <w:sz w:val="20"/>
+          <w:szCs w:val="20"/>
+          <w:shd w:val="clear" w:color="auto" w:fill="F5F2F0"/>
+          <w:lang w:val="es-CL" w:eastAsia="es-CL"/>
+        </w:rPr>
+        <w:t>number</w:t>
+      </w:r>
+      <w:r>
+        <w:rPr>
+          <w:rFonts w:ascii="Courier New" w:hAnsi="Courier New" w:cs="Courier New"/>
+          <w:color w:val="999999"/>
+          <w:sz w:val="20"/>
+          <w:szCs w:val="20"/>
+          <w:shd w:val="clear" w:color="auto" w:fill="F5F2F0"/>
+          <w:lang w:val="es-CL" w:eastAsia="es-CL"/>
+        </w:rPr>
+        <w:t>)</w:t>
+      </w:r>
+      <w:r>
+        <w:rPr>
+          <w:rFonts w:ascii="Courier New" w:hAnsi="Courier New" w:cs="Courier New"/>
           <w:color w:val="000000"/>
-          <w:sz w:val="16"/>
-          <w:szCs w:val="16"/>
-        </w:rPr>
-        <w:t>dateObj.get</w:t>
-      </w:r>
-      <w:r>
-        <w:rPr>
-          <w:rFonts w:ascii="Consolas" w:hAnsi="Consolas" w:cs="Consolas"/>
+          <w:sz w:val="20"/>
+          <w:szCs w:val="20"/>
+          <w:shd w:val="clear" w:color="auto" w:fill="F5F2F0"/>
+          <w:lang w:val="es-CL" w:eastAsia="es-CL"/>
+        </w:rPr>
+        <w:t xml:space="preserve"> </w:t>
+      </w:r>
+      <w:r>
+        <w:rPr>
+          <w:rFonts w:ascii="Courier New" w:hAnsi="Courier New" w:cs="Courier New"/>
+          <w:color w:val="9A6E3A"/>
+          <w:sz w:val="20"/>
+          <w:szCs w:val="20"/>
+          <w:shd w:val="clear" w:color="auto" w:fill="F5F2F0"/>
+          <w:lang w:val="es-CL" w:eastAsia="es-CL"/>
+        </w:rPr>
+        <w:t>=&gt;</w:t>
+      </w:r>
+      <w:r>
+        <w:rPr>
+          <w:rFonts w:ascii="Courier New" w:hAnsi="Courier New" w:cs="Courier New"/>
           <w:color w:val="000000"/>
-          <w:sz w:val="16"/>
-          <w:szCs w:val="16"/>
-        </w:rPr>
-        <w:t>Date</w:t>
-      </w:r>
-      <w:proofErr w:type="spellEnd"/>
-      <w:r>
-        <w:rPr>
-          <w:rFonts w:ascii="Consolas" w:hAnsi="Consolas" w:cs="Consolas"/>
-          <w:color w:val="000000"/>
-          <w:sz w:val="16"/>
-          <w:szCs w:val="16"/>
-        </w:rPr>
-        <w:t>().</w:t>
-      </w:r>
-      <w:proofErr w:type="spellStart"/>
-      <w:r>
-        <w:rPr>
-          <w:rFonts w:ascii="Consolas" w:hAnsi="Consolas" w:cs="Consolas"/>
-          <w:color w:val="000000"/>
-          <w:sz w:val="16"/>
-          <w:szCs w:val="16"/>
-        </w:rPr>
-        <w:t>toString</w:t>
-      </w:r>
-      <w:proofErr w:type="spellEnd"/>
-      <w:r>
-        <w:rPr>
-          <w:rFonts w:ascii="Consolas" w:hAnsi="Consolas" w:cs="Consolas"/>
-          <w:color w:val="000000"/>
-          <w:sz w:val="16"/>
-          <w:szCs w:val="16"/>
-        </w:rPr>
-        <w:t xml:space="preserve">() + </w:t>
-      </w:r>
-      <w:r>
-        <w:rPr>
-          <w:rFonts w:ascii="Consolas" w:hAnsi="Consolas" w:cs="Consolas"/>
-          <w:color w:val="A31515"/>
-          <w:sz w:val="16"/>
-          <w:szCs w:val="16"/>
-        </w:rPr>
-        <w:t>'/'</w:t>
-      </w:r>
-      <w:r>
-        <w:rPr>
-          <w:rFonts w:ascii="Consolas" w:hAnsi="Consolas" w:cs="Consolas"/>
-          <w:color w:val="000000"/>
-          <w:sz w:val="16"/>
-          <w:szCs w:val="16"/>
-        </w:rPr>
-        <w:t xml:space="preserve"> + </w:t>
-      </w:r>
-      <w:proofErr w:type="spellStart"/>
-      <w:r>
-        <w:rPr>
-          <w:rFonts w:ascii="Consolas" w:hAnsi="Consolas" w:cs="Consolas"/>
-          <w:color w:val="000000"/>
-          <w:sz w:val="16"/>
-          <w:szCs w:val="16"/>
-        </w:rPr>
-        <w:t>dateObj.get</w:t>
-      </w:r>
-      <w:r>
-        <w:rPr>
-          <w:rFonts w:ascii="Consolas" w:hAnsi="Consolas" w:cs="Consolas"/>
-          <w:color w:val="000000"/>
-          <w:sz w:val="16"/>
-          <w:szCs w:val="16"/>
-        </w:rPr>
-        <w:t>FullYear</w:t>
-      </w:r>
-      <w:proofErr w:type="spellEnd"/>
-      <w:r>
-        <w:rPr>
-          <w:rFonts w:ascii="Consolas" w:hAnsi="Consolas" w:cs="Consolas"/>
-          <w:color w:val="000000"/>
-          <w:sz w:val="16"/>
-          <w:szCs w:val="16"/>
-        </w:rPr>
-        <w:t>().</w:t>
-      </w:r>
-      <w:proofErr w:type="spellStart"/>
-      <w:r>
-        <w:rPr>
-          <w:rFonts w:ascii="Consolas" w:hAnsi="Consolas" w:cs="Consolas"/>
-          <w:color w:val="000000"/>
-          <w:sz w:val="16"/>
-          <w:szCs w:val="16"/>
-        </w:rPr>
-        <w:t>toString</w:t>
-      </w:r>
-      <w:proofErr w:type="spellEnd"/>
-      <w:r>
-        <w:rPr>
-          <w:rFonts w:ascii="Consolas" w:hAnsi="Consolas" w:cs="Consolas"/>
-          <w:color w:val="000000"/>
-          <w:sz w:val="16"/>
-          <w:szCs w:val="16"/>
-        </w:rPr>
-        <w:t>());</w:t>
-      </w:r>
-    </w:p>
-    <w:p/>
-    <w:p>
-      <w:pPr>
-        <w:rPr>
-          <w:b/>
-        </w:rPr>
-      </w:pPr>
-      <w:r>
-        <w:rPr>
-          <w:b/>
-        </w:rPr>
+          <w:sz w:val="20"/>
+          <w:szCs w:val="20"/>
+          <w:shd w:val="clear" w:color="auto" w:fill="F5F2F0"/>
+          <w:lang w:val="es-CL" w:eastAsia="es-CL"/>
+        </w:rPr>
+        <w:t xml:space="preserve"> </w:t>
+      </w:r>
+      <w:r>
+        <w:rPr>
+          <w:rFonts w:ascii="Courier New" w:hAnsi="Courier New" w:cs="Courier New"/>
+          <w:color w:val="999999"/>
+          <w:sz w:val="20"/>
+          <w:szCs w:val="20"/>
+          <w:shd w:val="clear" w:color="auto" w:fill="F5F2F0"/>
+          <w:lang w:val="es-CL" w:eastAsia="es-CL"/>
+        </w:rPr>
+        <w:t>{</w:t>
+      </w:r>
+    </w:p>
+    <w:p>
+      <w:pPr>
+        <w:pStyle w:val="ListParagraph"/>
+        <w:numPr>
+          <w:ilvl w:val="1"/>
+          <w:numId w:val="19"/>
+        </w:numPr>
+      </w:pPr>
+      <w:r>
+        <w:t xml:space="preserve">backtick literals:  </w:t>
+      </w:r>
+      <w:r>
+        <w:rPr>
+          <w:rFonts w:ascii="Arial" w:hAnsi="Arial" w:cs="Arial"/>
+          <w:color w:val="222222"/>
+          <w:shd w:val="clear" w:color="auto" w:fill="FFFFFF"/>
+        </w:rPr>
+        <w:t>(`${successMessage} The form will be saved when the yellow banner appears.`)</w:t>
+      </w:r>
+    </w:p>
+    <w:p>
+      <w:pPr>
+        <w:ind w:left="720"/>
+      </w:pPr>
+      <w:r>
+        <w:t xml:space="preserve">These commands in code will not work with Internet Explorer 11.  It is a </w:t>
+      </w:r>
+      <w:r>
+        <w:t>developer’s</w:t>
+      </w:r>
+      <w:r>
+        <w:t xml:space="preserve"> responsibility to check </w:t>
+      </w:r>
+      <w:r>
+        <w:t>for compatibility against the MDN documentation.</w:t>
+      </w:r>
+    </w:p>
+    <w:p>
+      <w:pPr>
+        <w:pStyle w:val="Heading2"/>
+      </w:pPr>
+      <w:r>
         <w:t>Server Side/NodeJS Coding Standards</w:t>
       </w:r>
     </w:p>
@@ -1118,25 +1552,7 @@
         </w:numPr>
       </w:pPr>
       <w:r>
-        <w:t xml:space="preserve">On the server side, when you are using </w:t>
-      </w:r>
-      <w:proofErr w:type="spellStart"/>
-      <w:proofErr w:type="gramStart"/>
-      <w:r>
-        <w:t>vvClient.forms.getForms</w:t>
-      </w:r>
-      <w:proofErr w:type="spellEnd"/>
-      <w:proofErr w:type="gramEnd"/>
-      <w:r>
-        <w:t xml:space="preserve"> in code, assign the name of the form template to a variable in place of the form template id.  If you are updating a form or creating a new form record from </w:t>
-      </w:r>
-      <w:proofErr w:type="spellStart"/>
-      <w:r>
-        <w:t>vvClient.forms</w:t>
-      </w:r>
-      <w:proofErr w:type="spellEnd"/>
-      <w:r>
-        <w:t xml:space="preserve"> type calls, you</w:t>
+        <w:t>On the server side, when you are using vvClient.forms.getForms in code, assign the name of the form template to a variable in place of the form template id.  If you are updating a form or creating a new form record from vvClient.forms type calls, you</w:t>
       </w:r>
       <w:r>
         <w:t xml:space="preserve"> can also use the name of the form template. It is not necessary to use the GUID of the form template. </w:t>
@@ -1169,15 +1585,7 @@
         <w:t>name</w:t>
       </w:r>
       <w:r>
-        <w:t xml:space="preserve"> should start with a brief name of the template and end with the string “</w:t>
-      </w:r>
-      <w:proofErr w:type="spellStart"/>
-      <w:r>
-        <w:t>TemplateID</w:t>
-      </w:r>
-      <w:proofErr w:type="spellEnd"/>
-      <w:r>
-        <w:t>”.  Generic names are not helpful in this circumstance to understand the code later.</w:t>
+        <w:t xml:space="preserve"> should start with a brief name of the template and end with the string “TemplateID”.  Generic names are not helpful in this circumstance to understand the code later.</w:t>
       </w:r>
     </w:p>
     <w:p>
@@ -1189,21 +1597,7 @@
         </w:numPr>
       </w:pPr>
       <w:r>
-        <w:lastRenderedPageBreak/>
-        <w:t xml:space="preserve">A comment section needs to be at the top of the </w:t>
-      </w:r>
-      <w:proofErr w:type="spellStart"/>
-      <w:proofErr w:type="gramStart"/>
-      <w:r>
-        <w:t>module.exports</w:t>
-      </w:r>
-      <w:proofErr w:type="gramEnd"/>
-      <w:r>
-        <w:t>.main</w:t>
-      </w:r>
-      <w:proofErr w:type="spellEnd"/>
-      <w:r>
-        <w:t xml:space="preserve"> section that looks like the following:</w:t>
+        <w:t>A comment section needs to be at the top of the module.exports.main section that looks like the following:</w:t>
       </w:r>
     </w:p>
     <w:p>
@@ -1239,73 +1633,17 @@
           <w:szCs w:val="19"/>
           <w:highlight w:val="white"/>
         </w:rPr>
-        <w:t xml:space="preserve"> </w:t>
-      </w:r>
-      <w:proofErr w:type="spellStart"/>
-      <w:r>
-        <w:rPr>
-          <w:rFonts w:ascii="Consolas" w:hAnsi="Consolas" w:cs="Consolas"/>
-          <w:color w:val="000000"/>
+        <w:t xml:space="preserve"> vvEntities = require(</w:t>
+      </w:r>
+      <w:r>
+        <w:rPr>
+          <w:rFonts w:ascii="Consolas" w:hAnsi="Consolas" w:cs="Consolas"/>
+          <w:color w:val="A31515"/>
           <w:sz w:val="19"/>
           <w:szCs w:val="19"/>
           <w:highlight w:val="white"/>
         </w:rPr>
-        <w:t>vvEntities</w:t>
-      </w:r>
-      <w:proofErr w:type="spellEnd"/>
-      <w:r>
-        <w:rPr>
-          <w:rFonts w:ascii="Consolas" w:hAnsi="Consolas" w:cs="Consolas"/>
-          <w:color w:val="000000"/>
-          <w:sz w:val="19"/>
-          <w:szCs w:val="19"/>
-          <w:highlight w:val="white"/>
-        </w:rPr>
-        <w:t xml:space="preserve"> = </w:t>
-      </w:r>
-      <w:proofErr w:type="gramStart"/>
-      <w:r>
-        <w:rPr>
-          <w:rFonts w:ascii="Consolas" w:hAnsi="Consolas" w:cs="Consolas"/>
-          <w:color w:val="000000"/>
-          <w:sz w:val="19"/>
-          <w:szCs w:val="19"/>
-          <w:highlight w:val="white"/>
-        </w:rPr>
-        <w:t>require(</w:t>
-      </w:r>
-      <w:proofErr w:type="gramEnd"/>
-      <w:r>
-        <w:rPr>
-          <w:rFonts w:ascii="Consolas" w:hAnsi="Consolas" w:cs="Consolas"/>
-          <w:color w:val="A31515"/>
-          <w:sz w:val="19"/>
-          <w:szCs w:val="19"/>
-          <w:highlight w:val="white"/>
-        </w:rPr>
-        <w:t>"../</w:t>
-      </w:r>
-      <w:proofErr w:type="spellStart"/>
-      <w:r>
-        <w:rPr>
-          <w:rFonts w:ascii="Consolas" w:hAnsi="Consolas" w:cs="Consolas"/>
-          <w:color w:val="A31515"/>
-          <w:sz w:val="19"/>
-          <w:szCs w:val="19"/>
-          <w:highlight w:val="white"/>
-        </w:rPr>
-        <w:t>VVRestApi</w:t>
-      </w:r>
-      <w:proofErr w:type="spellEnd"/>
-      <w:r>
-        <w:rPr>
-          <w:rFonts w:ascii="Consolas" w:hAnsi="Consolas" w:cs="Consolas"/>
-          <w:color w:val="A31515"/>
-          <w:sz w:val="19"/>
-          <w:szCs w:val="19"/>
-          <w:highlight w:val="white"/>
-        </w:rPr>
-        <w:t>"</w:t>
+        <w:t>"../VVRestApi"</w:t>
       </w:r>
       <w:r>
         <w:rPr>
@@ -1351,20 +1689,8 @@
           <w:szCs w:val="19"/>
           <w:highlight w:val="white"/>
         </w:rPr>
-        <w:t xml:space="preserve"> logger = </w:t>
-      </w:r>
-      <w:proofErr w:type="gramStart"/>
-      <w:r>
-        <w:rPr>
-          <w:rFonts w:ascii="Consolas" w:hAnsi="Consolas" w:cs="Consolas"/>
-          <w:color w:val="000000"/>
-          <w:sz w:val="19"/>
-          <w:szCs w:val="19"/>
-          <w:highlight w:val="white"/>
-        </w:rPr>
-        <w:t>require(</w:t>
-      </w:r>
-      <w:proofErr w:type="gramEnd"/>
+        <w:t xml:space="preserve"> logger = require(</w:t>
+      </w:r>
       <w:r>
         <w:rPr>
           <w:rFonts w:ascii="Consolas" w:hAnsi="Consolas" w:cs="Consolas"/>
@@ -1417,8 +1743,6 @@
           <w:highlight w:val="white"/>
         </w:rPr>
       </w:pPr>
-      <w:proofErr w:type="spellStart"/>
-      <w:proofErr w:type="gramStart"/>
       <w:r>
         <w:rPr>
           <w:rFonts w:ascii="Consolas" w:hAnsi="Consolas" w:cs="Consolas"/>
@@ -1427,29 +1751,7 @@
           <w:szCs w:val="19"/>
           <w:highlight w:val="white"/>
         </w:rPr>
-        <w:t>module.exports</w:t>
-      </w:r>
-      <w:proofErr w:type="gramEnd"/>
-      <w:r>
-        <w:rPr>
-          <w:rFonts w:ascii="Consolas" w:hAnsi="Consolas" w:cs="Consolas"/>
-          <w:color w:val="000000"/>
-          <w:sz w:val="19"/>
-          <w:szCs w:val="19"/>
-          <w:highlight w:val="white"/>
-        </w:rPr>
-        <w:t>.getCredentials</w:t>
-      </w:r>
-      <w:proofErr w:type="spellEnd"/>
-      <w:r>
-        <w:rPr>
-          <w:rFonts w:ascii="Consolas" w:hAnsi="Consolas" w:cs="Consolas"/>
-          <w:color w:val="000000"/>
-          <w:sz w:val="19"/>
-          <w:szCs w:val="19"/>
-          <w:highlight w:val="white"/>
-        </w:rPr>
-        <w:t xml:space="preserve"> = </w:t>
+        <w:t xml:space="preserve">module.exports.getCredentials = </w:t>
       </w:r>
       <w:r>
         <w:rPr>
@@ -1541,31 +1843,7 @@
           <w:szCs w:val="19"/>
           <w:highlight w:val="white"/>
         </w:rPr>
-        <w:t xml:space="preserve">    </w:t>
-      </w:r>
-      <w:proofErr w:type="spellStart"/>
-      <w:proofErr w:type="gramStart"/>
-      <w:r>
-        <w:rPr>
-          <w:rFonts w:ascii="Consolas" w:hAnsi="Consolas" w:cs="Consolas"/>
-          <w:color w:val="000000"/>
-          <w:sz w:val="19"/>
-          <w:szCs w:val="19"/>
-          <w:highlight w:val="white"/>
-        </w:rPr>
-        <w:t>options.customerAlias</w:t>
-      </w:r>
-      <w:proofErr w:type="spellEnd"/>
-      <w:proofErr w:type="gramEnd"/>
-      <w:r>
-        <w:rPr>
-          <w:rFonts w:ascii="Consolas" w:hAnsi="Consolas" w:cs="Consolas"/>
-          <w:color w:val="000000"/>
-          <w:sz w:val="19"/>
-          <w:szCs w:val="19"/>
-          <w:highlight w:val="white"/>
-        </w:rPr>
-        <w:t xml:space="preserve"> = </w:t>
+        <w:t xml:space="preserve">    options.customerAlias = </w:t>
       </w:r>
       <w:r>
         <w:rPr>
@@ -1611,31 +1889,7 @@
           <w:szCs w:val="19"/>
           <w:highlight w:val="white"/>
         </w:rPr>
-        <w:t xml:space="preserve">    </w:t>
-      </w:r>
-      <w:proofErr w:type="spellStart"/>
-      <w:proofErr w:type="gramStart"/>
-      <w:r>
-        <w:rPr>
-          <w:rFonts w:ascii="Consolas" w:hAnsi="Consolas" w:cs="Consolas"/>
-          <w:color w:val="000000"/>
-          <w:sz w:val="19"/>
-          <w:szCs w:val="19"/>
-          <w:highlight w:val="white"/>
-        </w:rPr>
-        <w:t>options.databaseAlias</w:t>
-      </w:r>
-      <w:proofErr w:type="spellEnd"/>
-      <w:proofErr w:type="gramEnd"/>
-      <w:r>
-        <w:rPr>
-          <w:rFonts w:ascii="Consolas" w:hAnsi="Consolas" w:cs="Consolas"/>
-          <w:color w:val="000000"/>
-          <w:sz w:val="19"/>
-          <w:szCs w:val="19"/>
-          <w:highlight w:val="white"/>
-        </w:rPr>
-        <w:t xml:space="preserve"> = </w:t>
+        <w:t xml:space="preserve">    options.databaseAlias = </w:t>
       </w:r>
       <w:r>
         <w:rPr>
@@ -1681,31 +1935,7 @@
           <w:szCs w:val="19"/>
           <w:highlight w:val="white"/>
         </w:rPr>
-        <w:t xml:space="preserve">    </w:t>
-      </w:r>
-      <w:proofErr w:type="spellStart"/>
-      <w:proofErr w:type="gramStart"/>
-      <w:r>
-        <w:rPr>
-          <w:rFonts w:ascii="Consolas" w:hAnsi="Consolas" w:cs="Consolas"/>
-          <w:color w:val="000000"/>
-          <w:sz w:val="19"/>
-          <w:szCs w:val="19"/>
-          <w:highlight w:val="white"/>
-        </w:rPr>
-        <w:t>options.userId</w:t>
-      </w:r>
-      <w:proofErr w:type="spellEnd"/>
-      <w:proofErr w:type="gramEnd"/>
-      <w:r>
-        <w:rPr>
-          <w:rFonts w:ascii="Consolas" w:hAnsi="Consolas" w:cs="Consolas"/>
-          <w:color w:val="000000"/>
-          <w:sz w:val="19"/>
-          <w:szCs w:val="19"/>
-          <w:highlight w:val="white"/>
-        </w:rPr>
-        <w:t xml:space="preserve"> = </w:t>
+        <w:t xml:space="preserve">    options.userId = </w:t>
       </w:r>
       <w:r>
         <w:rPr>
@@ -1751,31 +1981,7 @@
           <w:szCs w:val="19"/>
           <w:highlight w:val="white"/>
         </w:rPr>
-        <w:t xml:space="preserve">    </w:t>
-      </w:r>
-      <w:proofErr w:type="spellStart"/>
-      <w:proofErr w:type="gramStart"/>
-      <w:r>
-        <w:rPr>
-          <w:rFonts w:ascii="Consolas" w:hAnsi="Consolas" w:cs="Consolas"/>
-          <w:color w:val="000000"/>
-          <w:sz w:val="19"/>
-          <w:szCs w:val="19"/>
-          <w:highlight w:val="white"/>
-        </w:rPr>
-        <w:t>options.password</w:t>
-      </w:r>
-      <w:proofErr w:type="spellEnd"/>
-      <w:proofErr w:type="gramEnd"/>
-      <w:r>
-        <w:rPr>
-          <w:rFonts w:ascii="Consolas" w:hAnsi="Consolas" w:cs="Consolas"/>
-          <w:color w:val="000000"/>
-          <w:sz w:val="19"/>
-          <w:szCs w:val="19"/>
-          <w:highlight w:val="white"/>
-        </w:rPr>
-        <w:t xml:space="preserve"> = </w:t>
+        <w:t xml:space="preserve">    options.password = </w:t>
       </w:r>
       <w:r>
         <w:rPr>
@@ -1821,31 +2027,7 @@
           <w:szCs w:val="19"/>
           <w:highlight w:val="white"/>
         </w:rPr>
-        <w:t xml:space="preserve">    </w:t>
-      </w:r>
-      <w:proofErr w:type="spellStart"/>
-      <w:proofErr w:type="gramStart"/>
-      <w:r>
-        <w:rPr>
-          <w:rFonts w:ascii="Consolas" w:hAnsi="Consolas" w:cs="Consolas"/>
-          <w:color w:val="000000"/>
-          <w:sz w:val="19"/>
-          <w:szCs w:val="19"/>
-          <w:highlight w:val="white"/>
-        </w:rPr>
-        <w:t>options.clientId</w:t>
-      </w:r>
-      <w:proofErr w:type="spellEnd"/>
-      <w:proofErr w:type="gramEnd"/>
-      <w:r>
-        <w:rPr>
-          <w:rFonts w:ascii="Consolas" w:hAnsi="Consolas" w:cs="Consolas"/>
-          <w:color w:val="000000"/>
-          <w:sz w:val="19"/>
-          <w:szCs w:val="19"/>
-          <w:highlight w:val="white"/>
-        </w:rPr>
-        <w:t xml:space="preserve"> = </w:t>
+        <w:t xml:space="preserve">    options.clientId = </w:t>
       </w:r>
       <w:r>
         <w:rPr>
@@ -1891,31 +2073,7 @@
           <w:szCs w:val="19"/>
           <w:highlight w:val="white"/>
         </w:rPr>
-        <w:t xml:space="preserve">    </w:t>
-      </w:r>
-      <w:proofErr w:type="spellStart"/>
-      <w:proofErr w:type="gramStart"/>
-      <w:r>
-        <w:rPr>
-          <w:rFonts w:ascii="Consolas" w:hAnsi="Consolas" w:cs="Consolas"/>
-          <w:color w:val="000000"/>
-          <w:sz w:val="19"/>
-          <w:szCs w:val="19"/>
-          <w:highlight w:val="white"/>
-        </w:rPr>
-        <w:t>options.clientSecret</w:t>
-      </w:r>
-      <w:proofErr w:type="spellEnd"/>
-      <w:proofErr w:type="gramEnd"/>
-      <w:r>
-        <w:rPr>
-          <w:rFonts w:ascii="Consolas" w:hAnsi="Consolas" w:cs="Consolas"/>
-          <w:color w:val="000000"/>
-          <w:sz w:val="19"/>
-          <w:szCs w:val="19"/>
-          <w:highlight w:val="white"/>
-        </w:rPr>
-        <w:t xml:space="preserve"> = </w:t>
+        <w:t xml:space="preserve">    options.clientSecret = </w:t>
       </w:r>
       <w:r>
         <w:rPr>
@@ -2041,8 +2199,6 @@
           <w:highlight w:val="white"/>
         </w:rPr>
       </w:pPr>
-      <w:proofErr w:type="spellStart"/>
-      <w:proofErr w:type="gramStart"/>
       <w:r>
         <w:rPr>
           <w:rFonts w:ascii="Consolas" w:hAnsi="Consolas" w:cs="Consolas"/>
@@ -2051,9 +2207,18 @@
           <w:szCs w:val="19"/>
           <w:highlight w:val="white"/>
         </w:rPr>
-        <w:t>module.exports</w:t>
-      </w:r>
-      <w:proofErr w:type="gramEnd"/>
+        <w:t xml:space="preserve">module.exports.main = </w:t>
+      </w:r>
+      <w:r>
+        <w:rPr>
+          <w:rFonts w:ascii="Consolas" w:hAnsi="Consolas" w:cs="Consolas"/>
+          <w:color w:val="0000FF"/>
+          <w:sz w:val="19"/>
+          <w:szCs w:val="19"/>
+          <w:highlight w:val="white"/>
+        </w:rPr>
+        <w:t>function</w:t>
+      </w:r>
       <w:r>
         <w:rPr>
           <w:rFonts w:ascii="Consolas" w:hAnsi="Consolas" w:cs="Consolas"/>
@@ -2062,60 +2227,7 @@
           <w:szCs w:val="19"/>
           <w:highlight w:val="white"/>
         </w:rPr>
-        <w:t>.main</w:t>
-      </w:r>
-      <w:proofErr w:type="spellEnd"/>
-      <w:r>
-        <w:rPr>
-          <w:rFonts w:ascii="Consolas" w:hAnsi="Consolas" w:cs="Consolas"/>
-          <w:color w:val="000000"/>
-          <w:sz w:val="19"/>
-          <w:szCs w:val="19"/>
-          <w:highlight w:val="white"/>
-        </w:rPr>
-        <w:t xml:space="preserve"> = </w:t>
-      </w:r>
-      <w:r>
-        <w:rPr>
-          <w:rFonts w:ascii="Consolas" w:hAnsi="Consolas" w:cs="Consolas"/>
-          <w:color w:val="0000FF"/>
-          <w:sz w:val="19"/>
-          <w:szCs w:val="19"/>
-          <w:highlight w:val="white"/>
-        </w:rPr>
-        <w:t>function</w:t>
-      </w:r>
-      <w:r>
-        <w:rPr>
-          <w:rFonts w:ascii="Consolas" w:hAnsi="Consolas" w:cs="Consolas"/>
-          <w:color w:val="000000"/>
-          <w:sz w:val="19"/>
-          <w:szCs w:val="19"/>
-          <w:highlight w:val="white"/>
-        </w:rPr>
-        <w:t xml:space="preserve"> (</w:t>
-      </w:r>
-      <w:proofErr w:type="spellStart"/>
-      <w:r>
-        <w:rPr>
-          <w:rFonts w:ascii="Consolas" w:hAnsi="Consolas" w:cs="Consolas"/>
-          <w:color w:val="000000"/>
-          <w:sz w:val="19"/>
-          <w:szCs w:val="19"/>
-          <w:highlight w:val="white"/>
-        </w:rPr>
-        <w:t>vvClient</w:t>
-      </w:r>
-      <w:proofErr w:type="spellEnd"/>
-      <w:r>
-        <w:rPr>
-          <w:rFonts w:ascii="Consolas" w:hAnsi="Consolas" w:cs="Consolas"/>
-          <w:color w:val="000000"/>
-          <w:sz w:val="19"/>
-          <w:szCs w:val="19"/>
-          <w:highlight w:val="white"/>
-        </w:rPr>
-        <w:t>, response, token) {</w:t>
+        <w:t xml:space="preserve"> (vvClient, response, token) {</w:t>
       </w:r>
     </w:p>
     <w:p>
@@ -2255,29 +2367,7 @@
           <w:szCs w:val="19"/>
           <w:highlight w:val="white"/>
         </w:rPr>
-        <w:t xml:space="preserve">    Parameters:    The following represent variables passed into the function</w:t>
-      </w:r>
-      <w:proofErr w:type="gramStart"/>
-      <w:r>
-        <w:rPr>
-          <w:rFonts w:ascii="Consolas" w:hAnsi="Consolas" w:cs="Consolas"/>
-          <w:color w:val="008000"/>
-          <w:sz w:val="19"/>
-          <w:szCs w:val="19"/>
-          <w:highlight w:val="white"/>
-        </w:rPr>
-        <w:t>:  (</w:t>
-      </w:r>
-      <w:proofErr w:type="gramEnd"/>
-      <w:r>
-        <w:rPr>
-          <w:rFonts w:ascii="Consolas" w:hAnsi="Consolas" w:cs="Consolas"/>
-          <w:color w:val="008000"/>
-          <w:sz w:val="19"/>
-          <w:szCs w:val="19"/>
-          <w:highlight w:val="white"/>
-        </w:rPr>
-        <w:t>Following are examples only.)</w:t>
+        <w:t xml:space="preserve">    Parameters:    The following represent variables passed into the function:  (Following are examples only.)</w:t>
       </w:r>
     </w:p>
     <w:p>
@@ -2303,29 +2393,7 @@
           <w:szCs w:val="19"/>
           <w:highlight w:val="white"/>
         </w:rPr>
-        <w:t xml:space="preserve">                    </w:t>
-      </w:r>
-      <w:proofErr w:type="spellStart"/>
-      <w:r>
-        <w:rPr>
-          <w:rFonts w:ascii="Consolas" w:hAnsi="Consolas" w:cs="Consolas"/>
-          <w:color w:val="008000"/>
-          <w:sz w:val="19"/>
-          <w:szCs w:val="19"/>
-          <w:highlight w:val="white"/>
-        </w:rPr>
-        <w:t>objUserList</w:t>
-      </w:r>
-      <w:proofErr w:type="spellEnd"/>
-      <w:r>
-        <w:rPr>
-          <w:rFonts w:ascii="Consolas" w:hAnsi="Consolas" w:cs="Consolas"/>
-          <w:color w:val="008000"/>
-          <w:sz w:val="19"/>
-          <w:szCs w:val="19"/>
-          <w:highlight w:val="white"/>
-        </w:rPr>
-        <w:t xml:space="preserve"> - Object with list of users passed to function.</w:t>
+        <w:t xml:space="preserve">                    objUserList - Object with list of users passed to function.</w:t>
       </w:r>
     </w:p>
     <w:p>
@@ -2351,29 +2419,7 @@
           <w:szCs w:val="19"/>
           <w:highlight w:val="white"/>
         </w:rPr>
-        <w:t xml:space="preserve">                    </w:t>
-      </w:r>
-      <w:proofErr w:type="spellStart"/>
-      <w:r>
-        <w:rPr>
-          <w:rFonts w:ascii="Consolas" w:hAnsi="Consolas" w:cs="Consolas"/>
-          <w:color w:val="008000"/>
-          <w:sz w:val="19"/>
-          <w:szCs w:val="19"/>
-          <w:highlight w:val="white"/>
-        </w:rPr>
-        <w:t>arrStatus</w:t>
-      </w:r>
-      <w:proofErr w:type="spellEnd"/>
-      <w:r>
-        <w:rPr>
-          <w:rFonts w:ascii="Consolas" w:hAnsi="Consolas" w:cs="Consolas"/>
-          <w:color w:val="008000"/>
-          <w:sz w:val="19"/>
-          <w:szCs w:val="19"/>
-          <w:highlight w:val="white"/>
-        </w:rPr>
-        <w:t xml:space="preserve"> - Array with list of statuses for each user.</w:t>
+        <w:t xml:space="preserve">                    arrStatus - Array with list of statuses for each user.</w:t>
       </w:r>
     </w:p>
     <w:p>
@@ -2399,29 +2445,7 @@
           <w:szCs w:val="19"/>
           <w:highlight w:val="white"/>
         </w:rPr>
-        <w:t xml:space="preserve">                    </w:t>
-      </w:r>
-      <w:proofErr w:type="spellStart"/>
-      <w:r>
-        <w:rPr>
-          <w:rFonts w:ascii="Consolas" w:hAnsi="Consolas" w:cs="Consolas"/>
-          <w:color w:val="008000"/>
-          <w:sz w:val="19"/>
-          <w:szCs w:val="19"/>
-          <w:highlight w:val="white"/>
-        </w:rPr>
-        <w:t>txtSite</w:t>
-      </w:r>
-      <w:proofErr w:type="spellEnd"/>
-      <w:r>
-        <w:rPr>
-          <w:rFonts w:ascii="Consolas" w:hAnsi="Consolas" w:cs="Consolas"/>
-          <w:color w:val="008000"/>
-          <w:sz w:val="19"/>
-          <w:szCs w:val="19"/>
-          <w:highlight w:val="white"/>
-        </w:rPr>
-        <w:t xml:space="preserve"> - Name of site.</w:t>
+        <w:t xml:space="preserve">                    txtSite - Name of site.</w:t>
       </w:r>
     </w:p>
     <w:p>
@@ -2549,27 +2573,7 @@
           <w:szCs w:val="19"/>
         </w:rPr>
         <w:tab/>
-        <w:t xml:space="preserve">            2 - </w:t>
-      </w:r>
-      <w:proofErr w:type="spellStart"/>
-      <w:r>
-        <w:rPr>
-          <w:rFonts w:ascii="Consolas" w:hAnsi="Consolas" w:cs="Consolas"/>
-          <w:color w:val="008000"/>
-          <w:sz w:val="19"/>
-          <w:szCs w:val="19"/>
-        </w:rPr>
-        <w:t>objUserInformation</w:t>
-      </w:r>
-      <w:proofErr w:type="spellEnd"/>
-      <w:r>
-        <w:rPr>
-          <w:rFonts w:ascii="Consolas" w:hAnsi="Consolas" w:cs="Consolas"/>
-          <w:color w:val="008000"/>
-          <w:sz w:val="19"/>
-          <w:szCs w:val="19"/>
-        </w:rPr>
-        <w:t xml:space="preserve"> - Object containing user information.</w:t>
+        <w:t xml:space="preserve">            2 - objUserInformation - Object containing user information.</w:t>
       </w:r>
     </w:p>
     <w:p>
@@ -2917,16 +2921,7 @@
         <w:ind w:left="1080"/>
       </w:pPr>
       <w:r>
-        <w:lastRenderedPageBreak/>
-        <w:t xml:space="preserve">After the comments section, start every </w:t>
-      </w:r>
-      <w:proofErr w:type="spellStart"/>
-      <w:r>
-        <w:t>nodejs</w:t>
-      </w:r>
-      <w:proofErr w:type="spellEnd"/>
-      <w:r>
-        <w:t xml:space="preserve"> script with a logger.info statement like: </w:t>
+        <w:t xml:space="preserve">After the comments section, start every nodejs script with a logger.info statement like: </w:t>
       </w:r>
     </w:p>
     <w:p>
@@ -2943,7 +2938,6 @@
       <w:r>
         <w:t xml:space="preserve"> </w:t>
       </w:r>
-      <w:proofErr w:type="gramStart"/>
       <w:r>
         <w:rPr>
           <w:rFonts w:ascii="Consolas" w:hAnsi="Consolas" w:cs="Consolas"/>
@@ -2954,7 +2948,6 @@
         </w:rPr>
         <w:t>logger.info(</w:t>
       </w:r>
-      <w:proofErr w:type="gramEnd"/>
       <w:r>
         <w:rPr>
           <w:rFonts w:ascii="Consolas" w:hAnsi="Consolas" w:cs="Consolas"/>
@@ -2992,15 +2985,7 @@
         <w:ind w:left="1080"/>
       </w:pPr>
       <w:r>
-        <w:t xml:space="preserve">Include a catch block at the end of every </w:t>
-      </w:r>
-      <w:proofErr w:type="spellStart"/>
-      <w:r>
-        <w:t>nodejs</w:t>
-      </w:r>
-      <w:proofErr w:type="spellEnd"/>
-      <w:r>
-        <w:t xml:space="preserve"> script that includes a logger.info statement like: </w:t>
+        <w:t xml:space="preserve">Include a catch block at the end of every nodejs script that includes a logger.info statement like: </w:t>
       </w:r>
     </w:p>
     <w:p>
@@ -3026,7 +3011,6 @@
           <w:szCs w:val="19"/>
         </w:rPr>
       </w:pPr>
-      <w:proofErr w:type="gramStart"/>
       <w:r>
         <w:rPr>
           <w:rFonts w:ascii="Consolas" w:hAnsi="Consolas" w:cs="Consolas"/>
@@ -3034,28 +3018,7 @@
           <w:sz w:val="19"/>
           <w:szCs w:val="19"/>
         </w:rPr>
-        <w:t>logger.info(</w:t>
-      </w:r>
-      <w:proofErr w:type="spellStart"/>
-      <w:proofErr w:type="gramEnd"/>
-      <w:r>
-        <w:rPr>
-          <w:rFonts w:ascii="Consolas" w:hAnsi="Consolas" w:cs="Consolas"/>
-          <w:color w:val="000000"/>
-          <w:sz w:val="19"/>
-          <w:szCs w:val="19"/>
-        </w:rPr>
-        <w:t>JSON.stringify</w:t>
-      </w:r>
-      <w:proofErr w:type="spellEnd"/>
-      <w:r>
-        <w:rPr>
-          <w:rFonts w:ascii="Consolas" w:hAnsi="Consolas" w:cs="Consolas"/>
-          <w:color w:val="000000"/>
-          <w:sz w:val="19"/>
-          <w:szCs w:val="19"/>
-        </w:rPr>
-        <w:t>(err));</w:t>
+        <w:t>logger.info(JSON.stringify(err));</w:t>
       </w:r>
     </w:p>
     <w:p>
@@ -3145,13 +3108,9 @@
       <w:r>
         <w:t xml:space="preserve">n API query, such as when using </w:t>
       </w:r>
-      <w:proofErr w:type="spellStart"/>
-      <w:proofErr w:type="gramStart"/>
       <w:r>
         <w:t>vvClient.forms.getForms</w:t>
       </w:r>
-      <w:proofErr w:type="spellEnd"/>
-      <w:proofErr w:type="gramEnd"/>
       <w:r>
         <w:t>(), consider whether</w:t>
       </w:r>
@@ -3165,15 +3124,7 @@
         <w:t xml:space="preserve"> include any apostrophes. This is common in names. </w:t>
       </w:r>
       <w:r>
-        <w:t xml:space="preserve">String expressions containing an apostrophe must escaped with the apostrophe with either a \ (backslash) or escaped with a </w:t>
-      </w:r>
-      <w:proofErr w:type="gramStart"/>
-      <w:r>
-        <w:t>‘ (</w:t>
-      </w:r>
-      <w:proofErr w:type="gramEnd"/>
-      <w:r>
-        <w:t>single quote)</w:t>
+        <w:t>String expressions containing an apostrophe must escaped with the apostrophe with either a \ (backslash) or escaped with a ‘ (single quote)</w:t>
       </w:r>
       <w:r>
         <w:t>.</w:t>
@@ -3190,11 +3141,9 @@
       <w:r>
         <w:t xml:space="preserve">This is important to remember when calling </w:t>
       </w:r>
-      <w:proofErr w:type="spellStart"/>
       <w:r>
         <w:t>LibFormVerifyUniqueRecord</w:t>
       </w:r>
-      <w:proofErr w:type="spellEnd"/>
       <w:r>
         <w:t>, a web service that is frequently used.</w:t>
       </w:r>
@@ -3211,15 +3160,7 @@
         <w:t xml:space="preserve">A reliable way to </w:t>
       </w:r>
       <w:r>
-        <w:t xml:space="preserve">ensure that all apostrophes are escaped in your string expressions is to use </w:t>
-      </w:r>
-      <w:proofErr w:type="gramStart"/>
-      <w:r>
-        <w:t>the .replace</w:t>
-      </w:r>
-      <w:proofErr w:type="gramEnd"/>
-      <w:r>
-        <w:t>() method:</w:t>
+        <w:t>ensure that all apostrophes are escaped in your string expressions is to use the .replace() method:</w:t>
       </w:r>
     </w:p>
     <w:p>
@@ -3252,47 +3193,7 @@
           <w:sz w:val="19"/>
           <w:szCs w:val="19"/>
         </w:rPr>
-        <w:t xml:space="preserve"> </w:t>
-      </w:r>
-      <w:proofErr w:type="spellStart"/>
-      <w:r>
-        <w:rPr>
-          <w:rFonts w:ascii="Consolas" w:hAnsi="Consolas" w:cs="Consolas"/>
-          <w:color w:val="000000"/>
-          <w:sz w:val="19"/>
-          <w:szCs w:val="19"/>
-        </w:rPr>
-        <w:t>firstName</w:t>
-      </w:r>
-      <w:proofErr w:type="spellEnd"/>
-      <w:r>
-        <w:rPr>
-          <w:rFonts w:ascii="Consolas" w:hAnsi="Consolas" w:cs="Consolas"/>
-          <w:color w:val="000000"/>
-          <w:sz w:val="19"/>
-          <w:szCs w:val="19"/>
-        </w:rPr>
-        <w:t xml:space="preserve"> = </w:t>
-      </w:r>
-      <w:proofErr w:type="spellStart"/>
-      <w:r>
-        <w:rPr>
-          <w:rFonts w:ascii="Consolas" w:hAnsi="Consolas" w:cs="Consolas"/>
-          <w:color w:val="000000"/>
-          <w:sz w:val="19"/>
-          <w:szCs w:val="19"/>
-        </w:rPr>
-        <w:t>ffCollection.getFormFieldByName</w:t>
-      </w:r>
-      <w:proofErr w:type="spellEnd"/>
-      <w:r>
-        <w:rPr>
-          <w:rFonts w:ascii="Consolas" w:hAnsi="Consolas" w:cs="Consolas"/>
-          <w:color w:val="000000"/>
-          <w:sz w:val="19"/>
-          <w:szCs w:val="19"/>
-        </w:rPr>
-        <w:t>(</w:t>
+        <w:t xml:space="preserve"> firstName = ffCollection.getFormFieldByName(</w:t>
       </w:r>
       <w:r>
         <w:rPr>
@@ -3343,47 +3244,7 @@
           <w:sz w:val="19"/>
           <w:szCs w:val="19"/>
         </w:rPr>
-        <w:t xml:space="preserve"> </w:t>
-      </w:r>
-      <w:proofErr w:type="spellStart"/>
-      <w:r>
-        <w:rPr>
-          <w:rFonts w:ascii="Consolas" w:hAnsi="Consolas" w:cs="Consolas"/>
-          <w:color w:val="000000"/>
-          <w:sz w:val="19"/>
-          <w:szCs w:val="19"/>
-        </w:rPr>
-        <w:t>firstNameSearch</w:t>
-      </w:r>
-      <w:proofErr w:type="spellEnd"/>
-      <w:r>
-        <w:rPr>
-          <w:rFonts w:ascii="Consolas" w:hAnsi="Consolas" w:cs="Consolas"/>
-          <w:color w:val="000000"/>
-          <w:sz w:val="19"/>
-          <w:szCs w:val="19"/>
-        </w:rPr>
-        <w:t xml:space="preserve"> = </w:t>
-      </w:r>
-      <w:proofErr w:type="spellStart"/>
-      <w:r>
-        <w:rPr>
-          <w:rFonts w:ascii="Consolas" w:hAnsi="Consolas" w:cs="Consolas"/>
-          <w:color w:val="000000"/>
-          <w:sz w:val="19"/>
-          <w:szCs w:val="19"/>
-        </w:rPr>
-        <w:t>firstName.replace</w:t>
-      </w:r>
-      <w:proofErr w:type="spellEnd"/>
-      <w:r>
-        <w:rPr>
-          <w:rFonts w:ascii="Consolas" w:hAnsi="Consolas" w:cs="Consolas"/>
-          <w:color w:val="000000"/>
-          <w:sz w:val="19"/>
-          <w:szCs w:val="19"/>
-        </w:rPr>
-        <w:t>(</w:t>
+        <w:t xml:space="preserve"> firstNameSearch = firstName.replace(</w:t>
       </w:r>
       <w:r>
         <w:rPr>
@@ -3494,19 +3355,18 @@
           <w:sz w:val="19"/>
           <w:szCs w:val="19"/>
         </w:rPr>
-        <w:t xml:space="preserve"> </w:t>
-      </w:r>
-      <w:proofErr w:type="spellStart"/>
-      <w:r>
+        <w:t xml:space="preserve"> queryParams = {};</w:t>
+      </w:r>
+    </w:p>
+    <w:p>
+      <w:pPr>
         <w:rPr>
           <w:rFonts w:ascii="Consolas" w:hAnsi="Consolas" w:cs="Consolas"/>
           <w:color w:val="000000"/>
           <w:sz w:val="19"/>
           <w:szCs w:val="19"/>
         </w:rPr>
-        <w:t>queryParams</w:t>
-      </w:r>
-      <w:proofErr w:type="spellEnd"/>
+      </w:pPr>
       <w:r>
         <w:rPr>
           <w:rFonts w:ascii="Consolas" w:hAnsi="Consolas" w:cs="Consolas"/>
@@ -3514,75 +3374,25 @@
           <w:sz w:val="19"/>
           <w:szCs w:val="19"/>
         </w:rPr>
-        <w:t xml:space="preserve"> = {};</w:t>
-      </w:r>
-    </w:p>
-    <w:p>
-      <w:pPr>
+        <w:t xml:space="preserve">queryParams.q = </w:t>
+      </w:r>
+      <w:r>
+        <w:rPr>
+          <w:rFonts w:ascii="Consolas" w:hAnsi="Consolas" w:cs="Consolas"/>
+          <w:color w:val="A31515"/>
+          <w:sz w:val="19"/>
+          <w:szCs w:val="19"/>
+        </w:rPr>
+        <w:t>"[First Name] eq '"</w:t>
+      </w:r>
+      <w:r>
         <w:rPr>
           <w:rFonts w:ascii="Consolas" w:hAnsi="Consolas" w:cs="Consolas"/>
           <w:color w:val="000000"/>
           <w:sz w:val="19"/>
           <w:szCs w:val="19"/>
         </w:rPr>
-      </w:pPr>
-      <w:proofErr w:type="spellStart"/>
-      <w:r>
-        <w:rPr>
-          <w:rFonts w:ascii="Consolas" w:hAnsi="Consolas" w:cs="Consolas"/>
-          <w:color w:val="000000"/>
-          <w:sz w:val="19"/>
-          <w:szCs w:val="19"/>
-        </w:rPr>
-        <w:t>queryParams.q</w:t>
-      </w:r>
-      <w:proofErr w:type="spellEnd"/>
-      <w:r>
-        <w:rPr>
-          <w:rFonts w:ascii="Consolas" w:hAnsi="Consolas" w:cs="Consolas"/>
-          <w:color w:val="000000"/>
-          <w:sz w:val="19"/>
-          <w:szCs w:val="19"/>
-        </w:rPr>
-        <w:t xml:space="preserve"> = </w:t>
-      </w:r>
-      <w:r>
-        <w:rPr>
-          <w:rFonts w:ascii="Consolas" w:hAnsi="Consolas" w:cs="Consolas"/>
-          <w:color w:val="A31515"/>
-          <w:sz w:val="19"/>
-          <w:szCs w:val="19"/>
-        </w:rPr>
-        <w:t>"[First Name] eq '"</w:t>
-      </w:r>
-      <w:r>
-        <w:rPr>
-          <w:rFonts w:ascii="Consolas" w:hAnsi="Consolas" w:cs="Consolas"/>
-          <w:color w:val="000000"/>
-          <w:sz w:val="19"/>
-          <w:szCs w:val="19"/>
-        </w:rPr>
-        <w:t xml:space="preserve"> + </w:t>
-      </w:r>
-      <w:proofErr w:type="spellStart"/>
-      <w:r>
-        <w:rPr>
-          <w:rFonts w:ascii="Consolas" w:hAnsi="Consolas" w:cs="Consolas"/>
-          <w:color w:val="000000"/>
-          <w:sz w:val="19"/>
-          <w:szCs w:val="19"/>
-        </w:rPr>
-        <w:t>firstNameSearch</w:t>
-      </w:r>
-      <w:proofErr w:type="spellEnd"/>
-      <w:r>
-        <w:rPr>
-          <w:rFonts w:ascii="Consolas" w:hAnsi="Consolas" w:cs="Consolas"/>
-          <w:color w:val="000000"/>
-          <w:sz w:val="19"/>
-          <w:szCs w:val="19"/>
-        </w:rPr>
-        <w:t xml:space="preserve"> + </w:t>
+        <w:t xml:space="preserve"> + firstNameSearch + </w:t>
       </w:r>
       <w:r>
         <w:rPr>
@@ -3670,20 +3480,7 @@
         <w:t xml:space="preserve"> The</w:t>
       </w:r>
       <w:r>
-        <w:t xml:space="preserve"> value will be saved in a case-sensitive </w:t>
-      </w:r>
-      <w:proofErr w:type="gramStart"/>
-      <w:r>
-        <w:t>format, and</w:t>
-      </w:r>
-      <w:proofErr w:type="gramEnd"/>
-      <w:r>
-        <w:t xml:space="preserve"> using title case will ensure consistency wi</w:t>
-      </w:r>
-      <w:bookmarkStart w:id="4" w:name="_GoBack"/>
-      <w:bookmarkEnd w:id="4"/>
-      <w:r>
-        <w:t xml:space="preserve">th manually checked boxes. </w:t>
+        <w:t xml:space="preserve"> value will be saved in a case-sensitive format, and using title case will ensure consistency with manually checked boxes. </w:t>
       </w:r>
     </w:p>
     <w:p>
@@ -3695,7 +3492,6 @@
         </w:numPr>
       </w:pPr>
       <w:r>
-        <w:lastRenderedPageBreak/>
         <w:t xml:space="preserve">When returning a message from most NodeJS </w:t>
       </w:r>
       <w:r>
@@ -3720,15 +3516,7 @@
         </w:numPr>
       </w:pPr>
       <w:r>
-        <w:t xml:space="preserve">Bubble error messages back through to the client.  Not all error messages should be displayed to the </w:t>
-      </w:r>
-      <w:proofErr w:type="gramStart"/>
-      <w:r>
-        <w:t>client</w:t>
-      </w:r>
-      <w:proofErr w:type="gramEnd"/>
-      <w:r>
-        <w:t xml:space="preserve"> but they should be specific and handled </w:t>
+        <w:t xml:space="preserve">Bubble error messages back through to the client.  Not all error messages should be displayed to the client but they should be specific and handled </w:t>
       </w:r>
       <w:r>
         <w:t>as needed</w:t>
@@ -3770,31 +3558,7 @@
         <w:t xml:space="preserve"> </w:t>
       </w:r>
       <w:r>
-        <w:t xml:space="preserve">For example, </w:t>
-      </w:r>
-      <w:proofErr w:type="spellStart"/>
-      <w:r>
-        <w:t>LibForm</w:t>
-      </w:r>
-      <w:proofErr w:type="spellEnd"/>
-      <w:r>
-        <w:t xml:space="preserve">, </w:t>
-      </w:r>
-      <w:proofErr w:type="spellStart"/>
-      <w:r>
-        <w:t>LibDoc</w:t>
-      </w:r>
-      <w:proofErr w:type="spellEnd"/>
-      <w:r>
-        <w:t xml:space="preserve">, or </w:t>
-      </w:r>
-      <w:proofErr w:type="spellStart"/>
-      <w:r>
-        <w:t>LibSites</w:t>
-      </w:r>
-      <w:proofErr w:type="spellEnd"/>
-      <w:r>
-        <w:t>.</w:t>
+        <w:t>For example, LibForm, LibDoc, or LibSites.</w:t>
       </w:r>
       <w:r>
         <w:t xml:space="preserve">  After this, the name should be descriptive of what will occur.</w:t>
@@ -3820,13 +3584,8 @@
       <w:r>
         <w:t xml:space="preserve">changes to </w:t>
       </w:r>
-      <w:proofErr w:type="spellStart"/>
-      <w:r>
-        <w:t>Github</w:t>
-      </w:r>
-      <w:proofErr w:type="spellEnd"/>
-      <w:r>
-        <w:t>.</w:t>
+      <w:r>
+        <w:t>Github.</w:t>
       </w:r>
     </w:p>
     <w:p>
@@ -3838,16 +3597,445 @@
         </w:numPr>
       </w:pPr>
       <w:r>
-        <w:t xml:space="preserve">Changes need to be checked in regularly to </w:t>
-      </w:r>
-      <w:proofErr w:type="spellStart"/>
-      <w:r>
-        <w:t>Github</w:t>
-      </w:r>
-      <w:proofErr w:type="spellEnd"/>
-      <w:r>
+        <w:t>Changes need to be checked in regularly to Github.</w:t>
+      </w:r>
+    </w:p>
+    <w:p/>
+    <w:p>
+      <w:pPr>
+        <w:pStyle w:val="Heading1"/>
+      </w:pPr>
+      <w:r>
+        <w:t>Implementing Specifications</w:t>
+      </w:r>
+    </w:p>
+    <w:p>
+      <w:pPr>
+        <w:pStyle w:val="ListParagraph"/>
+        <w:numPr>
+          <w:ilvl w:val="0"/>
+          <w:numId w:val="20"/>
+        </w:numPr>
+        <w:shd w:val="clear" w:color="auto" w:fill="FFFFFF"/>
+        <w:spacing w:after="240"/>
+        <w:jc w:val="left"/>
+        <w:rPr>
+          <w:rFonts w:ascii="Calibri" w:hAnsi="Calibri" w:cs="Calibri"/>
+          <w:color w:val="222222"/>
+        </w:rPr>
+      </w:pPr>
+      <w:r>
+        <w:rPr>
+          <w:rFonts w:ascii="Calibri" w:hAnsi="Calibri" w:cs="Calibri"/>
+          <w:color w:val="222222"/>
+        </w:rPr>
+        <w:t xml:space="preserve">The design document serves as the instructions for putting together a given solution. </w:t>
+      </w:r>
+    </w:p>
+    <w:p>
+      <w:pPr>
+        <w:pStyle w:val="ListParagraph"/>
+        <w:numPr>
+          <w:ilvl w:val="0"/>
+          <w:numId w:val="20"/>
+        </w:numPr>
+        <w:shd w:val="clear" w:color="auto" w:fill="FFFFFF"/>
+        <w:spacing w:after="240"/>
+        <w:jc w:val="left"/>
+        <w:rPr>
+          <w:rFonts w:ascii="Calibri" w:hAnsi="Calibri" w:cs="Calibri"/>
+          <w:color w:val="222222"/>
+        </w:rPr>
+      </w:pPr>
+      <w:r>
+        <w:rPr>
+          <w:rFonts w:ascii="Calibri" w:hAnsi="Calibri" w:cs="Calibri"/>
+          <w:color w:val="222222"/>
+        </w:rPr>
+        <w:t>It is important to be familiar with the structure of the design document so that you can effectively look up information related to a task that has been assigned to you as a developer.</w:t>
+      </w:r>
+    </w:p>
+    <w:p>
+      <w:pPr>
+        <w:pStyle w:val="Heading2"/>
+      </w:pPr>
+      <w:r>
+        <w:t>Developing to the Specifications</w:t>
+      </w:r>
+    </w:p>
+    <w:p>
+      <w:pPr>
+        <w:pStyle w:val="ListParagraph"/>
+        <w:numPr>
+          <w:ilvl w:val="0"/>
+          <w:numId w:val="21"/>
+        </w:numPr>
+        <w:shd w:val="clear" w:color="auto" w:fill="FFFFFF"/>
+        <w:spacing w:after="240"/>
+        <w:jc w:val="left"/>
+        <w:rPr>
+          <w:rFonts w:ascii="Calibri" w:hAnsi="Calibri" w:cs="Calibri"/>
+          <w:color w:val="222222"/>
+        </w:rPr>
+      </w:pPr>
+      <w:r>
+        <w:rPr>
+          <w:rFonts w:ascii="Calibri" w:hAnsi="Calibri" w:cs="Calibri"/>
+          <w:color w:val="222222"/>
+        </w:rPr>
+        <w:t xml:space="preserve">Discovery is completed on-site with the customer. </w:t>
+      </w:r>
+    </w:p>
+    <w:p>
+      <w:pPr>
+        <w:pStyle w:val="ListParagraph"/>
+        <w:numPr>
+          <w:ilvl w:val="0"/>
+          <w:numId w:val="21"/>
+        </w:numPr>
+        <w:shd w:val="clear" w:color="auto" w:fill="FFFFFF"/>
+        <w:spacing w:after="240"/>
+        <w:jc w:val="left"/>
+        <w:rPr>
+          <w:rFonts w:ascii="Calibri" w:hAnsi="Calibri" w:cs="Calibri"/>
+          <w:color w:val="222222"/>
+        </w:rPr>
+      </w:pPr>
+      <w:r>
+        <w:rPr>
+          <w:rFonts w:ascii="Calibri" w:hAnsi="Calibri" w:cs="Calibri"/>
+          <w:color w:val="222222"/>
+        </w:rPr>
+        <w:t>The solution architect, the project manager, and a team including at least one business analyst is typically involved in discovery.</w:t>
+      </w:r>
+    </w:p>
+    <w:p>
+      <w:pPr>
+        <w:pStyle w:val="ListParagraph"/>
+        <w:numPr>
+          <w:ilvl w:val="0"/>
+          <w:numId w:val="21"/>
+        </w:numPr>
+        <w:shd w:val="clear" w:color="auto" w:fill="FFFFFF"/>
+        <w:spacing w:after="240"/>
+        <w:jc w:val="left"/>
+        <w:rPr>
+          <w:rFonts w:ascii="Calibri" w:hAnsi="Calibri" w:cs="Calibri"/>
+          <w:color w:val="222222"/>
+        </w:rPr>
+      </w:pPr>
+      <w:r>
+        <w:rPr>
+          <w:rFonts w:ascii="Calibri" w:hAnsi="Calibri" w:cs="Calibri"/>
+          <w:color w:val="222222"/>
+        </w:rPr>
+        <w:t>The design document is written to capture the solution architect’s complete concept of the implementation approach.</w:t>
+      </w:r>
+    </w:p>
+    <w:p>
+      <w:pPr>
+        <w:pStyle w:val="ListParagraph"/>
+        <w:numPr>
+          <w:ilvl w:val="0"/>
+          <w:numId w:val="21"/>
+        </w:numPr>
+        <w:shd w:val="clear" w:color="auto" w:fill="FFFFFF"/>
+        <w:spacing w:after="240"/>
+        <w:jc w:val="left"/>
+        <w:rPr>
+          <w:rFonts w:ascii="Calibri" w:hAnsi="Calibri" w:cs="Calibri"/>
+          <w:color w:val="222222"/>
+        </w:rPr>
+      </w:pPr>
+      <w:r>
+        <w:rPr>
+          <w:rFonts w:ascii="Calibri" w:hAnsi="Calibri" w:cs="Calibri"/>
+          <w:color w:val="222222"/>
+        </w:rPr>
+        <w:t>The architect is the person who holds and drives the vision of the end product.</w:t>
+      </w:r>
+    </w:p>
+    <w:p>
+      <w:pPr>
+        <w:pStyle w:val="ListParagraph"/>
+        <w:numPr>
+          <w:ilvl w:val="0"/>
+          <w:numId w:val="21"/>
+        </w:numPr>
+        <w:shd w:val="clear" w:color="auto" w:fill="FFFFFF"/>
+        <w:spacing w:after="240"/>
+        <w:jc w:val="left"/>
+        <w:rPr>
+          <w:rFonts w:ascii="Calibri" w:hAnsi="Calibri" w:cs="Calibri"/>
+          <w:color w:val="222222"/>
+        </w:rPr>
+      </w:pPr>
+      <w:r>
+        <w:rPr>
+          <w:rFonts w:ascii="Calibri" w:hAnsi="Calibri" w:cs="Calibri"/>
+          <w:color w:val="222222"/>
+        </w:rPr>
+        <w:t xml:space="preserve">As a developer assigned to a task, you must use </w:t>
+      </w:r>
+      <w:r>
+        <w:rPr>
+          <w:rFonts w:ascii="Calibri" w:hAnsi="Calibri" w:cs="Calibri"/>
+          <w:color w:val="222222"/>
+        </w:rPr>
+        <w:t>the design document to understand why you are being asked to implement an item in a specific way.</w:t>
+      </w:r>
+    </w:p>
+    <w:p>
+      <w:pPr>
+        <w:pStyle w:val="ListParagraph"/>
+        <w:numPr>
+          <w:ilvl w:val="0"/>
+          <w:numId w:val="21"/>
+        </w:numPr>
+        <w:shd w:val="clear" w:color="auto" w:fill="FFFFFF"/>
+        <w:spacing w:after="240"/>
+        <w:jc w:val="left"/>
+        <w:rPr>
+          <w:rFonts w:ascii="Calibri" w:hAnsi="Calibri" w:cs="Calibri"/>
+          <w:color w:val="222222"/>
+        </w:rPr>
+      </w:pPr>
+      <w:r>
+        <w:rPr>
+          <w:rFonts w:ascii="Calibri" w:hAnsi="Calibri" w:cs="Calibri"/>
+          <w:color w:val="222222"/>
+        </w:rPr>
+        <w:t xml:space="preserve">Taking time to understanding the bigger picture by reading the design document will ensure that both the letter and the spirit of the specifications are implemented. </w:t>
+      </w:r>
+    </w:p>
+    <w:p>
+      <w:pPr>
+        <w:pStyle w:val="Heading2"/>
+      </w:pPr>
+      <w:r>
+        <w:t>Professional Recommendations</w:t>
+      </w:r>
+    </w:p>
+    <w:p>
+      <w:pPr>
+        <w:pStyle w:val="ListParagraph"/>
+        <w:numPr>
+          <w:ilvl w:val="0"/>
+          <w:numId w:val="22"/>
+        </w:numPr>
+        <w:shd w:val="clear" w:color="auto" w:fill="FFFFFF"/>
+        <w:spacing w:after="240"/>
+        <w:jc w:val="left"/>
+        <w:rPr>
+          <w:rFonts w:ascii="Calibri" w:hAnsi="Calibri" w:cs="Calibri"/>
+          <w:color w:val="222222"/>
+        </w:rPr>
+      </w:pPr>
+      <w:r>
+        <w:rPr>
+          <w:rFonts w:ascii="Calibri" w:hAnsi="Calibri" w:cs="Calibri"/>
+          <w:color w:val="222222"/>
+        </w:rPr>
+        <w:t xml:space="preserve">If you understand the “why” of your task, </w:t>
+      </w:r>
+      <w:r>
+        <w:rPr>
+          <w:rFonts w:ascii="Calibri" w:hAnsi="Calibri" w:cs="Calibri"/>
+          <w:color w:val="222222"/>
+        </w:rPr>
+        <w:t>you will likely find opportunities for improvement, whether that be efficiency of processes, enhanced user experience, or something else</w:t>
+      </w:r>
+      <w:r>
+        <w:rPr>
+          <w:rFonts w:ascii="Calibri" w:hAnsi="Calibri" w:cs="Calibri"/>
+          <w:color w:val="222222"/>
+        </w:rPr>
         <w:t>.</w:t>
       </w:r>
+    </w:p>
+    <w:p>
+      <w:pPr>
+        <w:pStyle w:val="ListParagraph"/>
+        <w:numPr>
+          <w:ilvl w:val="0"/>
+          <w:numId w:val="22"/>
+        </w:numPr>
+        <w:shd w:val="clear" w:color="auto" w:fill="FFFFFF"/>
+        <w:spacing w:after="240"/>
+        <w:jc w:val="left"/>
+        <w:rPr>
+          <w:rFonts w:ascii="Calibri" w:hAnsi="Calibri" w:cs="Calibri"/>
+          <w:color w:val="222222"/>
+        </w:rPr>
+      </w:pPr>
+      <w:r>
+        <w:rPr>
+          <w:rFonts w:ascii="Calibri" w:hAnsi="Calibri" w:cs="Calibri"/>
+          <w:color w:val="222222"/>
+        </w:rPr>
+        <w:t xml:space="preserve">Your feedback is valuable and encouraged. The </w:t>
+      </w:r>
+      <w:r>
+        <w:rPr>
+          <w:rFonts w:ascii="Calibri" w:hAnsi="Calibri" w:cs="Calibri"/>
+          <w:color w:val="222222"/>
+        </w:rPr>
+        <w:t>business analyst</w:t>
+      </w:r>
+      <w:r>
+        <w:rPr>
+          <w:rFonts w:ascii="Calibri" w:hAnsi="Calibri" w:cs="Calibri"/>
+          <w:color w:val="222222"/>
+        </w:rPr>
+        <w:t xml:space="preserve"> or solution architect</w:t>
+      </w:r>
+      <w:r>
+        <w:rPr>
+          <w:rFonts w:ascii="Calibri" w:hAnsi="Calibri" w:cs="Calibri"/>
+          <w:color w:val="222222"/>
+        </w:rPr>
+        <w:t xml:space="preserve"> </w:t>
+      </w:r>
+      <w:r>
+        <w:rPr>
+          <w:rFonts w:ascii="Calibri" w:hAnsi="Calibri" w:cs="Calibri"/>
+          <w:color w:val="222222"/>
+        </w:rPr>
+        <w:t xml:space="preserve">is the appropriate person to contact. </w:t>
+      </w:r>
+    </w:p>
+    <w:p>
+      <w:pPr>
+        <w:pStyle w:val="ListParagraph"/>
+        <w:numPr>
+          <w:ilvl w:val="0"/>
+          <w:numId w:val="22"/>
+        </w:numPr>
+        <w:shd w:val="clear" w:color="auto" w:fill="FFFFFF"/>
+        <w:spacing w:after="240"/>
+        <w:jc w:val="left"/>
+        <w:rPr>
+          <w:rFonts w:ascii="Calibri" w:hAnsi="Calibri" w:cs="Calibri"/>
+          <w:color w:val="222222"/>
+        </w:rPr>
+      </w:pPr>
+      <w:r>
+        <w:rPr>
+          <w:rFonts w:ascii="Calibri" w:hAnsi="Calibri" w:cs="Calibri"/>
+          <w:color w:val="222222"/>
+        </w:rPr>
+        <w:t xml:space="preserve">The </w:t>
+      </w:r>
+      <w:r>
+        <w:rPr>
+          <w:rFonts w:ascii="Calibri" w:hAnsi="Calibri" w:cs="Calibri"/>
+          <w:color w:val="222222"/>
+        </w:rPr>
+        <w:t>business analyst and</w:t>
+      </w:r>
+      <w:r>
+        <w:rPr>
+          <w:rFonts w:ascii="Calibri" w:hAnsi="Calibri" w:cs="Calibri"/>
+          <w:color w:val="222222"/>
+        </w:rPr>
+        <w:t xml:space="preserve"> </w:t>
+      </w:r>
+      <w:r>
+        <w:rPr>
+          <w:rFonts w:ascii="Calibri" w:hAnsi="Calibri" w:cs="Calibri"/>
+          <w:color w:val="222222"/>
+        </w:rPr>
+        <w:t xml:space="preserve">solution architect will consider your suggestion with the full context of the entire solution. If accepted, the solution architect will ensure the change is communicated to the rest of the project team, communicated to the customer if necessary, and that supporting documentation is updated. </w:t>
+      </w:r>
+    </w:p>
+    <w:p>
+      <w:pPr>
+        <w:pStyle w:val="Heading2"/>
+      </w:pPr>
+      <w:r>
+        <w:t>Scope Creep and Other Unfortunate Realities</w:t>
+      </w:r>
+    </w:p>
+    <w:p>
+      <w:pPr>
+        <w:pStyle w:val="ListParagraph"/>
+        <w:numPr>
+          <w:ilvl w:val="0"/>
+          <w:numId w:val="23"/>
+        </w:numPr>
+        <w:shd w:val="clear" w:color="auto" w:fill="FFFFFF"/>
+        <w:spacing w:after="240"/>
+        <w:jc w:val="left"/>
+        <w:rPr>
+          <w:rFonts w:ascii="Calibri" w:hAnsi="Calibri" w:cs="Calibri"/>
+          <w:color w:val="222222"/>
+        </w:rPr>
+      </w:pPr>
+      <w:r>
+        <w:rPr>
+          <w:rFonts w:ascii="Calibri" w:hAnsi="Calibri" w:cs="Calibri"/>
+          <w:color w:val="222222"/>
+        </w:rPr>
+        <w:t xml:space="preserve">Not every professional recommendation or suggestion may be implemented. </w:t>
+      </w:r>
+    </w:p>
+    <w:p>
+      <w:pPr>
+        <w:pStyle w:val="ListParagraph"/>
+        <w:numPr>
+          <w:ilvl w:val="0"/>
+          <w:numId w:val="23"/>
+        </w:numPr>
+        <w:shd w:val="clear" w:color="auto" w:fill="FFFFFF"/>
+        <w:spacing w:after="240"/>
+        <w:jc w:val="left"/>
+        <w:rPr>
+          <w:rFonts w:ascii="Calibri" w:hAnsi="Calibri" w:cs="Calibri"/>
+          <w:color w:val="222222"/>
+        </w:rPr>
+      </w:pPr>
+      <w:r>
+        <w:rPr>
+          <w:rFonts w:ascii="Calibri" w:hAnsi="Calibri" w:cs="Calibri"/>
+          <w:color w:val="222222"/>
+        </w:rPr>
+        <w:t>I</w:t>
+      </w:r>
+      <w:r>
+        <w:rPr>
+          <w:rFonts w:ascii="Calibri" w:hAnsi="Calibri" w:cs="Calibri"/>
+          <w:color w:val="222222"/>
+        </w:rPr>
+        <w:t xml:space="preserve">t is expected that the solution architect will be open to suggestions from team members, that each suggestion will be considered fully, and that if a suggestion is not accepted, the architect </w:t>
+      </w:r>
+      <w:r>
+        <w:rPr>
+          <w:rFonts w:ascii="Calibri" w:hAnsi="Calibri" w:cs="Calibri"/>
+          <w:color w:val="222222"/>
+        </w:rPr>
+        <w:t xml:space="preserve">will </w:t>
+      </w:r>
+      <w:r>
+        <w:rPr>
+          <w:rFonts w:ascii="Calibri" w:hAnsi="Calibri" w:cs="Calibri"/>
+          <w:color w:val="222222"/>
+        </w:rPr>
+        <w:t xml:space="preserve">communicate </w:t>
+      </w:r>
+      <w:r>
+        <w:rPr>
+          <w:rFonts w:ascii="Calibri" w:hAnsi="Calibri" w:cs="Calibri"/>
+          <w:color w:val="222222"/>
+        </w:rPr>
+        <w:t>why.</w:t>
+      </w:r>
+      <w:bookmarkStart w:id="4" w:name="_GoBack"/>
+      <w:bookmarkEnd w:id="4"/>
+    </w:p>
+    <w:p>
+      <w:pPr>
+        <w:pStyle w:val="BodyText"/>
+      </w:pPr>
     </w:p>
     <w:sectPr>
       <w:headerReference w:type="default" r:id="rId16"/>
@@ -3862,7 +4050,7 @@
 </file>
 
 <file path=word/endnotes.xml><?xml version="1.0" encoding="utf-8"?>
-<w:endnotes xmlns:wpc="http://schemas.microsoft.com/office/word/2010/wordprocessingCanvas" xmlns:cx="http://schemas.microsoft.com/office/drawing/2014/chartex" xmlns:cx1="http://schemas.microsoft.com/office/drawing/2015/9/8/chartex" xmlns:cx2="http://schemas.microsoft.com/office/drawing/2015/10/21/chartex" xmlns:cx3="http://schemas.microsoft.com/office/drawing/2016/5/9/chartex" xmlns:cx4="http://schemas.microsoft.com/office/drawing/2016/5/10/chartex" xmlns:cx5="http://schemas.microsoft.com/office/drawing/2016/5/11/chartex" xmlns:cx6="http://schemas.microsoft.com/office/drawing/2016/5/12/chartex" xmlns:cx7="http://schemas.microsoft.com/office/drawing/2016/5/13/chartex" xmlns:cx8="http://schemas.microsoft.com/office/drawing/2016/5/14/chartex" xmlns:mc="http://schemas.openxmlformats.org/markup-compatibility/2006" xmlns:aink="http://schemas.microsoft.com/office/drawing/2016/ink" xmlns:am3d="http://schemas.microsoft.com/office/drawing/2017/model3d" xmlns:o="urn:schemas-microsoft-com:office:office" xmlns:r="http://schemas.openxmlformats.org/officeDocument/2006/relationships" xmlns:m="http://schemas.openxmlformats.org/officeDocument/2006/math" xmlns:v="urn:schemas-microsoft-com:vml" xmlns:wp14="http://schemas.microsoft.com/office/word/2010/wordprocessingDrawing" xmlns:wp="http://schemas.openxmlformats.org/drawingml/2006/wordprocessingDrawing" xmlns:w10="urn:schemas-microsoft-com:office:word" xmlns:w="http://schemas.openxmlformats.org/wordprocessingml/2006/main" xmlns:w14="http://schemas.microsoft.com/office/word/2010/wordml" xmlns:w15="http://schemas.microsoft.com/office/word/2012/wordml" xmlns:w16cid="http://schemas.microsoft.com/office/word/2016/wordml/cid" xmlns:w16se="http://schemas.microsoft.com/office/word/2015/wordml/symex" xmlns:wpg="http://schemas.microsoft.com/office/word/2010/wordprocessingGroup" xmlns:wpi="http://schemas.microsoft.com/office/word/2010/wordprocessingInk" xmlns:wne="http://schemas.microsoft.com/office/word/2006/wordml" xmlns:wps="http://schemas.microsoft.com/office/word/2010/wordprocessingShape" mc:Ignorable="w14 w15 w16se w16cid wp14">
+<w:endnotes xmlns:wpc="http://schemas.microsoft.com/office/word/2010/wordprocessingCanvas" xmlns:cx="http://schemas.microsoft.com/office/drawing/2014/chartex" xmlns:cx1="http://schemas.microsoft.com/office/drawing/2015/9/8/chartex" xmlns:cx2="http://schemas.microsoft.com/office/drawing/2015/10/21/chartex" xmlns:cx3="http://schemas.microsoft.com/office/drawing/2016/5/9/chartex" xmlns:cx4="http://schemas.microsoft.com/office/drawing/2016/5/10/chartex" xmlns:cx5="http://schemas.microsoft.com/office/drawing/2016/5/11/chartex" xmlns:cx6="http://schemas.microsoft.com/office/drawing/2016/5/12/chartex" xmlns:cx7="http://schemas.microsoft.com/office/drawing/2016/5/13/chartex" xmlns:cx8="http://schemas.microsoft.com/office/drawing/2016/5/14/chartex" xmlns:mc="http://schemas.openxmlformats.org/markup-compatibility/2006" xmlns:aink="http://schemas.microsoft.com/office/drawing/2016/ink" xmlns:am3d="http://schemas.microsoft.com/office/drawing/2017/model3d" xmlns:o="urn:schemas-microsoft-com:office:office" xmlns:r="http://schemas.openxmlformats.org/officeDocument/2006/relationships" xmlns:m="http://schemas.openxmlformats.org/officeDocument/2006/math" xmlns:v="urn:schemas-microsoft-com:vml" xmlns:wp14="http://schemas.microsoft.com/office/word/2010/wordprocessingDrawing" xmlns:wp="http://schemas.openxmlformats.org/drawingml/2006/wordprocessingDrawing" xmlns:w10="urn:schemas-microsoft-com:office:word" xmlns:w="http://schemas.openxmlformats.org/wordprocessingml/2006/main" xmlns:w14="http://schemas.microsoft.com/office/word/2010/wordml" xmlns:w15="http://schemas.microsoft.com/office/word/2012/wordml" xmlns:w16cex="http://schemas.microsoft.com/office/word/2018/wordml/cex" xmlns:w16cid="http://schemas.microsoft.com/office/word/2016/wordml/cid" xmlns:w16="http://schemas.microsoft.com/office/word/2018/wordml" xmlns:w16se="http://schemas.microsoft.com/office/word/2015/wordml/symex" xmlns:wpg="http://schemas.microsoft.com/office/word/2010/wordprocessingGroup" xmlns:wpi="http://schemas.microsoft.com/office/word/2010/wordprocessingInk" xmlns:wne="http://schemas.microsoft.com/office/word/2006/wordml" xmlns:wps="http://schemas.microsoft.com/office/word/2010/wordprocessingShape" mc:Ignorable="w14 w15 w16se w16cid w16 w16cex wp14">
   <w:endnote w:type="separator" w:id="-1">
     <w:p>
       <w:r>
@@ -3878,12 +4066,19 @@
       </w:r>
     </w:p>
     <w:p/>
+  </w:endnote>
+  <w:endnote w:type="continuationNotice" w:id="1">
+    <w:p>
+      <w:pPr>
+        <w:spacing w:before="0" w:after="0"/>
+      </w:pPr>
+    </w:p>
   </w:endnote>
 </w:endnotes>
 </file>
 
 <file path=word/footer1.xml><?xml version="1.0" encoding="utf-8"?>
-<w:ftr xmlns:wpc="http://schemas.microsoft.com/office/word/2010/wordprocessingCanvas" xmlns:cx="http://schemas.microsoft.com/office/drawing/2014/chartex" xmlns:cx1="http://schemas.microsoft.com/office/drawing/2015/9/8/chartex" xmlns:cx2="http://schemas.microsoft.com/office/drawing/2015/10/21/chartex" xmlns:cx3="http://schemas.microsoft.com/office/drawing/2016/5/9/chartex" xmlns:cx4="http://schemas.microsoft.com/office/drawing/2016/5/10/chartex" xmlns:cx5="http://schemas.microsoft.com/office/drawing/2016/5/11/chartex" xmlns:cx6="http://schemas.microsoft.com/office/drawing/2016/5/12/chartex" xmlns:cx7="http://schemas.microsoft.com/office/drawing/2016/5/13/chartex" xmlns:cx8="http://schemas.microsoft.com/office/drawing/2016/5/14/chartex" xmlns:mc="http://schemas.openxmlformats.org/markup-compatibility/2006" xmlns:aink="http://schemas.microsoft.com/office/drawing/2016/ink" xmlns:am3d="http://schemas.microsoft.com/office/drawing/2017/model3d" xmlns:o="urn:schemas-microsoft-com:office:office" xmlns:r="http://schemas.openxmlformats.org/officeDocument/2006/relationships" xmlns:m="http://schemas.openxmlformats.org/officeDocument/2006/math" xmlns:v="urn:schemas-microsoft-com:vml" xmlns:wp14="http://schemas.microsoft.com/office/word/2010/wordprocessingDrawing" xmlns:wp="http://schemas.openxmlformats.org/drawingml/2006/wordprocessingDrawing" xmlns:w10="urn:schemas-microsoft-com:office:word" xmlns:w="http://schemas.openxmlformats.org/wordprocessingml/2006/main" xmlns:w14="http://schemas.microsoft.com/office/word/2010/wordml" xmlns:w15="http://schemas.microsoft.com/office/word/2012/wordml" xmlns:w16cid="http://schemas.microsoft.com/office/word/2016/wordml/cid" xmlns:w16se="http://schemas.microsoft.com/office/word/2015/wordml/symex" xmlns:wpg="http://schemas.microsoft.com/office/word/2010/wordprocessingGroup" xmlns:wpi="http://schemas.microsoft.com/office/word/2010/wordprocessingInk" xmlns:wne="http://schemas.microsoft.com/office/word/2006/wordml" xmlns:wps="http://schemas.microsoft.com/office/word/2010/wordprocessingShape" mc:Ignorable="w14 w15 w16se w16cid wp14">
+<w:ftr xmlns:wpc="http://schemas.microsoft.com/office/word/2010/wordprocessingCanvas" xmlns:cx="http://schemas.microsoft.com/office/drawing/2014/chartex" xmlns:cx1="http://schemas.microsoft.com/office/drawing/2015/9/8/chartex" xmlns:cx2="http://schemas.microsoft.com/office/drawing/2015/10/21/chartex" xmlns:cx3="http://schemas.microsoft.com/office/drawing/2016/5/9/chartex" xmlns:cx4="http://schemas.microsoft.com/office/drawing/2016/5/10/chartex" xmlns:cx5="http://schemas.microsoft.com/office/drawing/2016/5/11/chartex" xmlns:cx6="http://schemas.microsoft.com/office/drawing/2016/5/12/chartex" xmlns:cx7="http://schemas.microsoft.com/office/drawing/2016/5/13/chartex" xmlns:cx8="http://schemas.microsoft.com/office/drawing/2016/5/14/chartex" xmlns:mc="http://schemas.openxmlformats.org/markup-compatibility/2006" xmlns:aink="http://schemas.microsoft.com/office/drawing/2016/ink" xmlns:am3d="http://schemas.microsoft.com/office/drawing/2017/model3d" xmlns:o="urn:schemas-microsoft-com:office:office" xmlns:r="http://schemas.openxmlformats.org/officeDocument/2006/relationships" xmlns:m="http://schemas.openxmlformats.org/officeDocument/2006/math" xmlns:v="urn:schemas-microsoft-com:vml" xmlns:wp14="http://schemas.microsoft.com/office/word/2010/wordprocessingDrawing" xmlns:wp="http://schemas.openxmlformats.org/drawingml/2006/wordprocessingDrawing" xmlns:w10="urn:schemas-microsoft-com:office:word" xmlns:w="http://schemas.openxmlformats.org/wordprocessingml/2006/main" xmlns:w14="http://schemas.microsoft.com/office/word/2010/wordml" xmlns:w15="http://schemas.microsoft.com/office/word/2012/wordml" xmlns:w16cex="http://schemas.microsoft.com/office/word/2018/wordml/cex" xmlns:w16cid="http://schemas.microsoft.com/office/word/2016/wordml/cid" xmlns:w16="http://schemas.microsoft.com/office/word/2018/wordml" xmlns:w16se="http://schemas.microsoft.com/office/word/2015/wordml/symex" xmlns:wpg="http://schemas.microsoft.com/office/word/2010/wordprocessingGroup" xmlns:wpi="http://schemas.microsoft.com/office/word/2010/wordprocessingInk" xmlns:wne="http://schemas.microsoft.com/office/word/2006/wordml" xmlns:wps="http://schemas.microsoft.com/office/word/2010/wordprocessingShape" mc:Ignorable="w14 w15 w16se w16cid w16 w16cex wp14">
   <w:p>
     <w:pPr>
       <w:pStyle w:val="Footer"/>
@@ -3946,7 +4141,7 @@
 </file>
 
 <file path=word/footnotes.xml><?xml version="1.0" encoding="utf-8"?>
-<w:footnotes xmlns:wpc="http://schemas.microsoft.com/office/word/2010/wordprocessingCanvas" xmlns:cx="http://schemas.microsoft.com/office/drawing/2014/chartex" xmlns:cx1="http://schemas.microsoft.com/office/drawing/2015/9/8/chartex" xmlns:cx2="http://schemas.microsoft.com/office/drawing/2015/10/21/chartex" xmlns:cx3="http://schemas.microsoft.com/office/drawing/2016/5/9/chartex" xmlns:cx4="http://schemas.microsoft.com/office/drawing/2016/5/10/chartex" xmlns:cx5="http://schemas.microsoft.com/office/drawing/2016/5/11/chartex" xmlns:cx6="http://schemas.microsoft.com/office/drawing/2016/5/12/chartex" xmlns:cx7="http://schemas.microsoft.com/office/drawing/2016/5/13/chartex" xmlns:cx8="http://schemas.microsoft.com/office/drawing/2016/5/14/chartex" xmlns:mc="http://schemas.openxmlformats.org/markup-compatibility/2006" xmlns:aink="http://schemas.microsoft.com/office/drawing/2016/ink" xmlns:am3d="http://schemas.microsoft.com/office/drawing/2017/model3d" xmlns:o="urn:schemas-microsoft-com:office:office" xmlns:r="http://schemas.openxmlformats.org/officeDocument/2006/relationships" xmlns:m="http://schemas.openxmlformats.org/officeDocument/2006/math" xmlns:v="urn:schemas-microsoft-com:vml" xmlns:wp14="http://schemas.microsoft.com/office/word/2010/wordprocessingDrawing" xmlns:wp="http://schemas.openxmlformats.org/drawingml/2006/wordprocessingDrawing" xmlns:w10="urn:schemas-microsoft-com:office:word" xmlns:w="http://schemas.openxmlformats.org/wordprocessingml/2006/main" xmlns:w14="http://schemas.microsoft.com/office/word/2010/wordml" xmlns:w15="http://schemas.microsoft.com/office/word/2012/wordml" xmlns:w16cid="http://schemas.microsoft.com/office/word/2016/wordml/cid" xmlns:w16se="http://schemas.microsoft.com/office/word/2015/wordml/symex" xmlns:wpg="http://schemas.microsoft.com/office/word/2010/wordprocessingGroup" xmlns:wpi="http://schemas.microsoft.com/office/word/2010/wordprocessingInk" xmlns:wne="http://schemas.microsoft.com/office/word/2006/wordml" xmlns:wps="http://schemas.microsoft.com/office/word/2010/wordprocessingShape" mc:Ignorable="w14 w15 w16se w16cid wp14">
+<w:footnotes xmlns:wpc="http://schemas.microsoft.com/office/word/2010/wordprocessingCanvas" xmlns:cx="http://schemas.microsoft.com/office/drawing/2014/chartex" xmlns:cx1="http://schemas.microsoft.com/office/drawing/2015/9/8/chartex" xmlns:cx2="http://schemas.microsoft.com/office/drawing/2015/10/21/chartex" xmlns:cx3="http://schemas.microsoft.com/office/drawing/2016/5/9/chartex" xmlns:cx4="http://schemas.microsoft.com/office/drawing/2016/5/10/chartex" xmlns:cx5="http://schemas.microsoft.com/office/drawing/2016/5/11/chartex" xmlns:cx6="http://schemas.microsoft.com/office/drawing/2016/5/12/chartex" xmlns:cx7="http://schemas.microsoft.com/office/drawing/2016/5/13/chartex" xmlns:cx8="http://schemas.microsoft.com/office/drawing/2016/5/14/chartex" xmlns:mc="http://schemas.openxmlformats.org/markup-compatibility/2006" xmlns:aink="http://schemas.microsoft.com/office/drawing/2016/ink" xmlns:am3d="http://schemas.microsoft.com/office/drawing/2017/model3d" xmlns:o="urn:schemas-microsoft-com:office:office" xmlns:r="http://schemas.openxmlformats.org/officeDocument/2006/relationships" xmlns:m="http://schemas.openxmlformats.org/officeDocument/2006/math" xmlns:v="urn:schemas-microsoft-com:vml" xmlns:wp14="http://schemas.microsoft.com/office/word/2010/wordprocessingDrawing" xmlns:wp="http://schemas.openxmlformats.org/drawingml/2006/wordprocessingDrawing" xmlns:w10="urn:schemas-microsoft-com:office:word" xmlns:w="http://schemas.openxmlformats.org/wordprocessingml/2006/main" xmlns:w14="http://schemas.microsoft.com/office/word/2010/wordml" xmlns:w15="http://schemas.microsoft.com/office/word/2012/wordml" xmlns:w16cex="http://schemas.microsoft.com/office/word/2018/wordml/cex" xmlns:w16cid="http://schemas.microsoft.com/office/word/2016/wordml/cid" xmlns:w16="http://schemas.microsoft.com/office/word/2018/wordml" xmlns:w16se="http://schemas.microsoft.com/office/word/2015/wordml/symex" xmlns:wpg="http://schemas.microsoft.com/office/word/2010/wordprocessingGroup" xmlns:wpi="http://schemas.microsoft.com/office/word/2010/wordprocessingInk" xmlns:wne="http://schemas.microsoft.com/office/word/2006/wordml" xmlns:wps="http://schemas.microsoft.com/office/word/2010/wordprocessingShape" mc:Ignorable="w14 w15 w16se w16cid w16 w16cex wp14">
   <w:footnote w:type="separator" w:id="-1">
     <w:p>
       <w:r>
@@ -3962,12 +4157,19 @@
       </w:r>
     </w:p>
     <w:p/>
+  </w:footnote>
+  <w:footnote w:type="continuationNotice" w:id="1">
+    <w:p>
+      <w:pPr>
+        <w:spacing w:before="0" w:after="0"/>
+      </w:pPr>
+    </w:p>
   </w:footnote>
 </w:footnotes>
 </file>
 
 <file path=word/header1.xml><?xml version="1.0" encoding="utf-8"?>
-<w:hdr xmlns:wpc="http://schemas.microsoft.com/office/word/2010/wordprocessingCanvas" xmlns:cx="http://schemas.microsoft.com/office/drawing/2014/chartex" xmlns:cx1="http://schemas.microsoft.com/office/drawing/2015/9/8/chartex" xmlns:cx2="http://schemas.microsoft.com/office/drawing/2015/10/21/chartex" xmlns:cx3="http://schemas.microsoft.com/office/drawing/2016/5/9/chartex" xmlns:cx4="http://schemas.microsoft.com/office/drawing/2016/5/10/chartex" xmlns:cx5="http://schemas.microsoft.com/office/drawing/2016/5/11/chartex" xmlns:cx6="http://schemas.microsoft.com/office/drawing/2016/5/12/chartex" xmlns:cx7="http://schemas.microsoft.com/office/drawing/2016/5/13/chartex" xmlns:cx8="http://schemas.microsoft.com/office/drawing/2016/5/14/chartex" xmlns:mc="http://schemas.openxmlformats.org/markup-compatibility/2006" xmlns:aink="http://schemas.microsoft.com/office/drawing/2016/ink" xmlns:am3d="http://schemas.microsoft.com/office/drawing/2017/model3d" xmlns:o="urn:schemas-microsoft-com:office:office" xmlns:r="http://schemas.openxmlformats.org/officeDocument/2006/relationships" xmlns:m="http://schemas.openxmlformats.org/officeDocument/2006/math" xmlns:v="urn:schemas-microsoft-com:vml" xmlns:wp14="http://schemas.microsoft.com/office/word/2010/wordprocessingDrawing" xmlns:wp="http://schemas.openxmlformats.org/drawingml/2006/wordprocessingDrawing" xmlns:w10="urn:schemas-microsoft-com:office:word" xmlns:w="http://schemas.openxmlformats.org/wordprocessingml/2006/main" xmlns:w14="http://schemas.microsoft.com/office/word/2010/wordml" xmlns:w15="http://schemas.microsoft.com/office/word/2012/wordml" xmlns:w16cid="http://schemas.microsoft.com/office/word/2016/wordml/cid" xmlns:w16se="http://schemas.microsoft.com/office/word/2015/wordml/symex" xmlns:wpg="http://schemas.microsoft.com/office/word/2010/wordprocessingGroup" xmlns:wpi="http://schemas.microsoft.com/office/word/2010/wordprocessingInk" xmlns:wne="http://schemas.microsoft.com/office/word/2006/wordml" xmlns:wps="http://schemas.microsoft.com/office/word/2010/wordprocessingShape" mc:Ignorable="w14 w15 w16se w16cid wp14">
+<w:hdr xmlns:wpc="http://schemas.microsoft.com/office/word/2010/wordprocessingCanvas" xmlns:cx="http://schemas.microsoft.com/office/drawing/2014/chartex" xmlns:cx1="http://schemas.microsoft.com/office/drawing/2015/9/8/chartex" xmlns:cx2="http://schemas.microsoft.com/office/drawing/2015/10/21/chartex" xmlns:cx3="http://schemas.microsoft.com/office/drawing/2016/5/9/chartex" xmlns:cx4="http://schemas.microsoft.com/office/drawing/2016/5/10/chartex" xmlns:cx5="http://schemas.microsoft.com/office/drawing/2016/5/11/chartex" xmlns:cx6="http://schemas.microsoft.com/office/drawing/2016/5/12/chartex" xmlns:cx7="http://schemas.microsoft.com/office/drawing/2016/5/13/chartex" xmlns:cx8="http://schemas.microsoft.com/office/drawing/2016/5/14/chartex" xmlns:mc="http://schemas.openxmlformats.org/markup-compatibility/2006" xmlns:aink="http://schemas.microsoft.com/office/drawing/2016/ink" xmlns:am3d="http://schemas.microsoft.com/office/drawing/2017/model3d" xmlns:o="urn:schemas-microsoft-com:office:office" xmlns:r="http://schemas.openxmlformats.org/officeDocument/2006/relationships" xmlns:m="http://schemas.openxmlformats.org/officeDocument/2006/math" xmlns:v="urn:schemas-microsoft-com:vml" xmlns:wp14="http://schemas.microsoft.com/office/word/2010/wordprocessingDrawing" xmlns:wp="http://schemas.openxmlformats.org/drawingml/2006/wordprocessingDrawing" xmlns:w10="urn:schemas-microsoft-com:office:word" xmlns:w="http://schemas.openxmlformats.org/wordprocessingml/2006/main" xmlns:w14="http://schemas.microsoft.com/office/word/2010/wordml" xmlns:w15="http://schemas.microsoft.com/office/word/2012/wordml" xmlns:w16cex="http://schemas.microsoft.com/office/word/2018/wordml/cex" xmlns:w16cid="http://schemas.microsoft.com/office/word/2016/wordml/cid" xmlns:w16="http://schemas.microsoft.com/office/word/2018/wordml" xmlns:w16se="http://schemas.microsoft.com/office/word/2015/wordml/symex" xmlns:wpg="http://schemas.microsoft.com/office/word/2010/wordprocessingGroup" xmlns:wpi="http://schemas.microsoft.com/office/word/2010/wordprocessingInk" xmlns:wne="http://schemas.microsoft.com/office/word/2006/wordml" xmlns:wps="http://schemas.microsoft.com/office/word/2010/wordprocessingShape" mc:Ignorable="w14 w15 w16se w16cid w16 w16cex wp14">
   <w:p>
     <w:pPr>
       <w:pStyle w:val="Header"/>
@@ -3979,7 +4181,7 @@
       <mc:AlternateContent>
         <mc:Choice Requires="wps">
           <w:drawing>
-            <wp:anchor distT="0" distB="0" distL="114300" distR="114300" simplePos="0" relativeHeight="251663360" behindDoc="0" locked="0" layoutInCell="1" allowOverlap="1" wp14:anchorId="7BB8A23A" wp14:editId="71B4AACC">
+            <wp:anchor distT="0" distB="0" distL="114300" distR="114300" simplePos="0" relativeHeight="251658242" behindDoc="0" locked="0" layoutInCell="1" allowOverlap="1" wp14:anchorId="7BB8A23A" wp14:editId="71B4AACC">
               <wp:simplePos x="0" y="0"/>
               <wp:positionH relativeFrom="page">
                 <wp:posOffset>0</wp:posOffset>
@@ -4049,7 +4251,7 @@
             </wp:anchor>
           </w:drawing>
         </mc:Choice>
-        <mc:Fallback>
+        <mc:Fallback xmlns:arto="http://schemas.microsoft.com/office/word/2006/arto">
           <w:pict>
             <v:rect w14:anchorId="6014DD81" id="Rectangle 9" o:spid="_x0000_s1026" style="position:absolute;margin-left:0;margin-top:16.5pt;width:611.25pt;height:18pt;z-index:251663360;visibility:visible;mso-wrap-style:square;mso-width-percent:0;mso-height-percent:0;mso-wrap-distance-left:9pt;mso-wrap-distance-top:0;mso-wrap-distance-right:9pt;mso-wrap-distance-bottom:0;mso-position-horizontal:absolute;mso-position-horizontal-relative:page;mso-position-vertical:absolute;mso-position-vertical-relative:text;mso-width-percent:0;mso-height-percent:0;mso-width-relative:page;mso-height-relative:page;v-text-anchor:middle" o:gfxdata="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" fillcolor="#586572" stroked="f" strokeweight="2pt">
               <w10:wrap anchorx="page"/>
@@ -4065,7 +4267,7 @@
       <mc:AlternateContent>
         <mc:Choice Requires="wps">
           <w:drawing>
-            <wp:anchor distT="0" distB="0" distL="114300" distR="114300" simplePos="0" relativeHeight="251661312" behindDoc="0" locked="0" layoutInCell="1" allowOverlap="1" wp14:anchorId="7BB8A23B" wp14:editId="14ADFE48">
+            <wp:anchor distT="0" distB="0" distL="114300" distR="114300" simplePos="0" relativeHeight="251658241" behindDoc="0" locked="0" layoutInCell="1" allowOverlap="1" wp14:anchorId="7BB8A23B" wp14:editId="14ADFE48">
               <wp:simplePos x="0" y="0"/>
               <wp:positionH relativeFrom="page">
                 <wp:posOffset>3175</wp:posOffset>
@@ -4175,7 +4377,7 @@
             </wp:anchor>
           </w:drawing>
         </mc:Choice>
-        <mc:Fallback>
+        <mc:Fallback xmlns:arto="http://schemas.microsoft.com/office/word/2006/arto">
           <w:pict>
             <v:shape w14:anchorId="0284BE4C" id="Isosceles Triangle 1" o:spid="_x0000_s1026" style="position:absolute;margin-left:.25pt;margin-top:-34.75pt;width:691.55pt;height:423.75pt;rotation:180;z-index:251661312;visibility:visible;mso-wrap-style:square;mso-width-percent:0;mso-height-percent:0;mso-wrap-distance-left:9pt;mso-wrap-distance-top:0;mso-wrap-distance-right:9pt;mso-wrap-distance-bottom:0;mso-position-horizontal:absolute;mso-position-horizontal-relative:page;mso-position-vertical:absolute;mso-position-vertical-relative:text;mso-width-percent:0;mso-height-percent:0;mso-width-relative:margin;mso-height-relative:margin;v-text-anchor:middle" coordsize="7724775,2524125" o:gfxdata="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" path="m,2524125l,,7724775,2524125,,2524125xe" fillcolor="#c1d84a" strokecolor="#c1d84a" strokeweight="1pt">
               <v:stroke joinstyle="miter"/>
@@ -4191,7 +4393,7 @@
         <w:noProof/>
       </w:rPr>
       <w:drawing>
-        <wp:anchor distT="0" distB="0" distL="114300" distR="114300" simplePos="0" relativeHeight="251655168" behindDoc="0" locked="0" layoutInCell="1" allowOverlap="1" wp14:anchorId="7BB8A23C" wp14:editId="7BB8A23D">
+        <wp:anchor distT="0" distB="0" distL="114300" distR="114300" simplePos="0" relativeHeight="251658240" behindDoc="0" locked="0" layoutInCell="1" allowOverlap="1" wp14:anchorId="7BB8A23C" wp14:editId="7BB8A23D">
           <wp:simplePos x="0" y="0"/>
           <wp:positionH relativeFrom="column">
             <wp:posOffset>-895350</wp:posOffset>
@@ -4260,7 +4462,7 @@
 </file>
 
 <file path=word/header2.xml><?xml version="1.0" encoding="utf-8"?>
-<w:hdr xmlns:wpc="http://schemas.microsoft.com/office/word/2010/wordprocessingCanvas" xmlns:cx="http://schemas.microsoft.com/office/drawing/2014/chartex" xmlns:cx1="http://schemas.microsoft.com/office/drawing/2015/9/8/chartex" xmlns:cx2="http://schemas.microsoft.com/office/drawing/2015/10/21/chartex" xmlns:cx3="http://schemas.microsoft.com/office/drawing/2016/5/9/chartex" xmlns:cx4="http://schemas.microsoft.com/office/drawing/2016/5/10/chartex" xmlns:cx5="http://schemas.microsoft.com/office/drawing/2016/5/11/chartex" xmlns:cx6="http://schemas.microsoft.com/office/drawing/2016/5/12/chartex" xmlns:cx7="http://schemas.microsoft.com/office/drawing/2016/5/13/chartex" xmlns:cx8="http://schemas.microsoft.com/office/drawing/2016/5/14/chartex" xmlns:mc="http://schemas.openxmlformats.org/markup-compatibility/2006" xmlns:aink="http://schemas.microsoft.com/office/drawing/2016/ink" xmlns:am3d="http://schemas.microsoft.com/office/drawing/2017/model3d" xmlns:o="urn:schemas-microsoft-com:office:office" xmlns:r="http://schemas.openxmlformats.org/officeDocument/2006/relationships" xmlns:m="http://schemas.openxmlformats.org/officeDocument/2006/math" xmlns:v="urn:schemas-microsoft-com:vml" xmlns:wp14="http://schemas.microsoft.com/office/word/2010/wordprocessingDrawing" xmlns:wp="http://schemas.openxmlformats.org/drawingml/2006/wordprocessingDrawing" xmlns:w10="urn:schemas-microsoft-com:office:word" xmlns:w="http://schemas.openxmlformats.org/wordprocessingml/2006/main" xmlns:w14="http://schemas.microsoft.com/office/word/2010/wordml" xmlns:w15="http://schemas.microsoft.com/office/word/2012/wordml" xmlns:w16cid="http://schemas.microsoft.com/office/word/2016/wordml/cid" xmlns:w16se="http://schemas.microsoft.com/office/word/2015/wordml/symex" xmlns:wpg="http://schemas.microsoft.com/office/word/2010/wordprocessingGroup" xmlns:wpi="http://schemas.microsoft.com/office/word/2010/wordprocessingInk" xmlns:wne="http://schemas.microsoft.com/office/word/2006/wordml" xmlns:wps="http://schemas.microsoft.com/office/word/2010/wordprocessingShape" mc:Ignorable="w14 w15 w16se w16cid wp14">
+<w:hdr xmlns:wpc="http://schemas.microsoft.com/office/word/2010/wordprocessingCanvas" xmlns:cx="http://schemas.microsoft.com/office/drawing/2014/chartex" xmlns:cx1="http://schemas.microsoft.com/office/drawing/2015/9/8/chartex" xmlns:cx2="http://schemas.microsoft.com/office/drawing/2015/10/21/chartex" xmlns:cx3="http://schemas.microsoft.com/office/drawing/2016/5/9/chartex" xmlns:cx4="http://schemas.microsoft.com/office/drawing/2016/5/10/chartex" xmlns:cx5="http://schemas.microsoft.com/office/drawing/2016/5/11/chartex" xmlns:cx6="http://schemas.microsoft.com/office/drawing/2016/5/12/chartex" xmlns:cx7="http://schemas.microsoft.com/office/drawing/2016/5/13/chartex" xmlns:cx8="http://schemas.microsoft.com/office/drawing/2016/5/14/chartex" xmlns:mc="http://schemas.openxmlformats.org/markup-compatibility/2006" xmlns:aink="http://schemas.microsoft.com/office/drawing/2016/ink" xmlns:am3d="http://schemas.microsoft.com/office/drawing/2017/model3d" xmlns:o="urn:schemas-microsoft-com:office:office" xmlns:r="http://schemas.openxmlformats.org/officeDocument/2006/relationships" xmlns:m="http://schemas.openxmlformats.org/officeDocument/2006/math" xmlns:v="urn:schemas-microsoft-com:vml" xmlns:wp14="http://schemas.microsoft.com/office/word/2010/wordprocessingDrawing" xmlns:wp="http://schemas.openxmlformats.org/drawingml/2006/wordprocessingDrawing" xmlns:w10="urn:schemas-microsoft-com:office:word" xmlns:w="http://schemas.openxmlformats.org/wordprocessingml/2006/main" xmlns:w14="http://schemas.microsoft.com/office/word/2010/wordml" xmlns:w15="http://schemas.microsoft.com/office/word/2012/wordml" xmlns:w16cex="http://schemas.microsoft.com/office/word/2018/wordml/cex" xmlns:w16cid="http://schemas.microsoft.com/office/word/2016/wordml/cid" xmlns:w16="http://schemas.microsoft.com/office/word/2018/wordml" xmlns:w16se="http://schemas.microsoft.com/office/word/2015/wordml/symex" xmlns:wpg="http://schemas.microsoft.com/office/word/2010/wordprocessingGroup" xmlns:wpi="http://schemas.microsoft.com/office/word/2010/wordprocessingInk" xmlns:wne="http://schemas.microsoft.com/office/word/2006/wordml" xmlns:wps="http://schemas.microsoft.com/office/word/2010/wordprocessingShape" mc:Ignorable="w14 w15 w16se w16cid w16 w16cex wp14">
   <w:p>
     <w:pPr>
       <w:pStyle w:val="Header"/>
@@ -4270,7 +4472,7 @@
         <w:noProof/>
       </w:rPr>
       <w:drawing>
-        <wp:anchor distT="0" distB="0" distL="114300" distR="114300" simplePos="0" relativeHeight="251673600" behindDoc="0" locked="0" layoutInCell="1" allowOverlap="1" wp14:anchorId="7BB8A23E" wp14:editId="7BB8A23F">
+        <wp:anchor distT="0" distB="0" distL="114300" distR="114300" simplePos="0" relativeHeight="251658246" behindDoc="0" locked="0" layoutInCell="1" allowOverlap="1" wp14:anchorId="7BB8A23E" wp14:editId="7BB8A23F">
           <wp:simplePos x="0" y="0"/>
           <wp:positionH relativeFrom="column">
             <wp:posOffset>-895350</wp:posOffset>
@@ -4341,7 +4543,7 @@
       <mc:AlternateContent>
         <mc:Choice Requires="wps">
           <w:drawing>
-            <wp:anchor distT="0" distB="0" distL="114300" distR="114300" simplePos="0" relativeHeight="251671552" behindDoc="0" locked="0" layoutInCell="1" allowOverlap="1" wp14:anchorId="7BB8A240" wp14:editId="3723104B">
+            <wp:anchor distT="0" distB="0" distL="114300" distR="114300" simplePos="0" relativeHeight="251658245" behindDoc="0" locked="0" layoutInCell="1" allowOverlap="1" wp14:anchorId="7BB8A240" wp14:editId="3723104B">
               <wp:simplePos x="0" y="0"/>
               <wp:positionH relativeFrom="page">
                 <wp:posOffset>0</wp:posOffset>
@@ -4411,7 +4613,7 @@
             </wp:anchor>
           </w:drawing>
         </mc:Choice>
-        <mc:Fallback>
+        <mc:Fallback xmlns:arto="http://schemas.microsoft.com/office/word/2006/arto">
           <w:pict>
             <v:rect w14:anchorId="1AAAE3B5" id="Rectangle 9" o:spid="_x0000_s1026" style="position:absolute;margin-left:0;margin-top:17.5pt;width:611.25pt;height:18pt;z-index:251671552;visibility:visible;mso-wrap-style:square;mso-width-percent:0;mso-height-percent:0;mso-wrap-distance-left:9pt;mso-wrap-distance-top:0;mso-wrap-distance-right:9pt;mso-wrap-distance-bottom:0;mso-position-horizontal:absolute;mso-position-horizontal-relative:page;mso-position-vertical:absolute;mso-position-vertical-relative:text;mso-width-percent:0;mso-height-percent:0;mso-width-relative:page;mso-height-relative:page;v-text-anchor:middle" o:gfxdata="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" fillcolor="#586572" stroked="f" strokeweight="2pt">
               <w10:wrap anchorx="page"/>
@@ -4427,7 +4629,7 @@
       <mc:AlternateContent>
         <mc:Choice Requires="wps">
           <w:drawing>
-            <wp:anchor distT="0" distB="0" distL="114300" distR="114300" simplePos="0" relativeHeight="251669504" behindDoc="0" locked="0" layoutInCell="1" allowOverlap="1" wp14:anchorId="7BB8A241" wp14:editId="4B7583F5">
+            <wp:anchor distT="0" distB="0" distL="114300" distR="114300" simplePos="0" relativeHeight="251658244" behindDoc="0" locked="0" layoutInCell="1" allowOverlap="1" wp14:anchorId="7BB8A241" wp14:editId="4B7583F5">
               <wp:simplePos x="0" y="0"/>
               <wp:positionH relativeFrom="page">
                 <wp:posOffset>-34925</wp:posOffset>
@@ -4537,7 +4739,7 @@
             </wp:anchor>
           </w:drawing>
         </mc:Choice>
-        <mc:Fallback>
+        <mc:Fallback xmlns:arto="http://schemas.microsoft.com/office/word/2006/arto">
           <w:pict>
             <v:shape w14:anchorId="3885D430" id="Isosceles Triangle 1" o:spid="_x0000_s1026" style="position:absolute;margin-left:-2.75pt;margin-top:-35.5pt;width:691.55pt;height:423.75pt;rotation:180;z-index:251669504;visibility:visible;mso-wrap-style:square;mso-width-percent:0;mso-height-percent:0;mso-wrap-distance-left:9pt;mso-wrap-distance-top:0;mso-wrap-distance-right:9pt;mso-wrap-distance-bottom:0;mso-position-horizontal:absolute;mso-position-horizontal-relative:page;mso-position-vertical:absolute;mso-position-vertical-relative:text;mso-width-percent:0;mso-height-percent:0;mso-width-relative:margin;mso-height-relative:margin;v-text-anchor:middle" coordsize="7724775,2524125" o:gfxdata="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" path="m,2524125l,,7724775,2524125,,2524125xe" fillcolor="#c1d84a" strokecolor="#c1d84a" strokeweight="1pt">
               <v:stroke joinstyle="miter"/>
@@ -4553,7 +4755,7 @@
 </file>
 
 <file path=word/header3.xml><?xml version="1.0" encoding="utf-8"?>
-<w:hdr xmlns:wpc="http://schemas.microsoft.com/office/word/2010/wordprocessingCanvas" xmlns:cx="http://schemas.microsoft.com/office/drawing/2014/chartex" xmlns:cx1="http://schemas.microsoft.com/office/drawing/2015/9/8/chartex" xmlns:cx2="http://schemas.microsoft.com/office/drawing/2015/10/21/chartex" xmlns:cx3="http://schemas.microsoft.com/office/drawing/2016/5/9/chartex" xmlns:cx4="http://schemas.microsoft.com/office/drawing/2016/5/10/chartex" xmlns:cx5="http://schemas.microsoft.com/office/drawing/2016/5/11/chartex" xmlns:cx6="http://schemas.microsoft.com/office/drawing/2016/5/12/chartex" xmlns:cx7="http://schemas.microsoft.com/office/drawing/2016/5/13/chartex" xmlns:cx8="http://schemas.microsoft.com/office/drawing/2016/5/14/chartex" xmlns:mc="http://schemas.openxmlformats.org/markup-compatibility/2006" xmlns:aink="http://schemas.microsoft.com/office/drawing/2016/ink" xmlns:am3d="http://schemas.microsoft.com/office/drawing/2017/model3d" xmlns:o="urn:schemas-microsoft-com:office:office" xmlns:r="http://schemas.openxmlformats.org/officeDocument/2006/relationships" xmlns:m="http://schemas.openxmlformats.org/officeDocument/2006/math" xmlns:v="urn:schemas-microsoft-com:vml" xmlns:wp14="http://schemas.microsoft.com/office/word/2010/wordprocessingDrawing" xmlns:wp="http://schemas.openxmlformats.org/drawingml/2006/wordprocessingDrawing" xmlns:w10="urn:schemas-microsoft-com:office:word" xmlns:w="http://schemas.openxmlformats.org/wordprocessingml/2006/main" xmlns:w14="http://schemas.microsoft.com/office/word/2010/wordml" xmlns:w15="http://schemas.microsoft.com/office/word/2012/wordml" xmlns:w16cid="http://schemas.microsoft.com/office/word/2016/wordml/cid" xmlns:w16se="http://schemas.microsoft.com/office/word/2015/wordml/symex" xmlns:wpg="http://schemas.microsoft.com/office/word/2010/wordprocessingGroup" xmlns:wpi="http://schemas.microsoft.com/office/word/2010/wordprocessingInk" xmlns:wne="http://schemas.microsoft.com/office/word/2006/wordml" xmlns:wps="http://schemas.microsoft.com/office/word/2010/wordprocessingShape" mc:Ignorable="w14 w15 w16se w16cid wp14">
+<w:hdr xmlns:wpc="http://schemas.microsoft.com/office/word/2010/wordprocessingCanvas" xmlns:cx="http://schemas.microsoft.com/office/drawing/2014/chartex" xmlns:cx1="http://schemas.microsoft.com/office/drawing/2015/9/8/chartex" xmlns:cx2="http://schemas.microsoft.com/office/drawing/2015/10/21/chartex" xmlns:cx3="http://schemas.microsoft.com/office/drawing/2016/5/9/chartex" xmlns:cx4="http://schemas.microsoft.com/office/drawing/2016/5/10/chartex" xmlns:cx5="http://schemas.microsoft.com/office/drawing/2016/5/11/chartex" xmlns:cx6="http://schemas.microsoft.com/office/drawing/2016/5/12/chartex" xmlns:cx7="http://schemas.microsoft.com/office/drawing/2016/5/13/chartex" xmlns:cx8="http://schemas.microsoft.com/office/drawing/2016/5/14/chartex" xmlns:mc="http://schemas.openxmlformats.org/markup-compatibility/2006" xmlns:aink="http://schemas.microsoft.com/office/drawing/2016/ink" xmlns:am3d="http://schemas.microsoft.com/office/drawing/2017/model3d" xmlns:o="urn:schemas-microsoft-com:office:office" xmlns:r="http://schemas.openxmlformats.org/officeDocument/2006/relationships" xmlns:m="http://schemas.openxmlformats.org/officeDocument/2006/math" xmlns:v="urn:schemas-microsoft-com:vml" xmlns:wp14="http://schemas.microsoft.com/office/word/2010/wordprocessingDrawing" xmlns:wp="http://schemas.openxmlformats.org/drawingml/2006/wordprocessingDrawing" xmlns:w10="urn:schemas-microsoft-com:office:word" xmlns:w="http://schemas.openxmlformats.org/wordprocessingml/2006/main" xmlns:w14="http://schemas.microsoft.com/office/word/2010/wordml" xmlns:w15="http://schemas.microsoft.com/office/word/2012/wordml" xmlns:w16cex="http://schemas.microsoft.com/office/word/2018/wordml/cex" xmlns:w16cid="http://schemas.microsoft.com/office/word/2016/wordml/cid" xmlns:w16="http://schemas.microsoft.com/office/word/2018/wordml" xmlns:w16se="http://schemas.microsoft.com/office/word/2015/wordml/symex" xmlns:wpg="http://schemas.microsoft.com/office/word/2010/wordprocessingGroup" xmlns:wpi="http://schemas.microsoft.com/office/word/2010/wordprocessingInk" xmlns:wne="http://schemas.microsoft.com/office/word/2006/wordml" xmlns:wps="http://schemas.microsoft.com/office/word/2010/wordprocessingShape" mc:Ignorable="w14 w15 w16se w16cid w16 w16cex wp14">
   <w:p>
     <w:pPr>
       <w:pStyle w:val="Header"/>
@@ -4609,7 +4811,7 @@
         <w:sz w:val="14"/>
       </w:rPr>
       <w:drawing>
-        <wp:anchor distT="0" distB="0" distL="114300" distR="114300" simplePos="0" relativeHeight="251667456" behindDoc="0" locked="0" layoutInCell="1" allowOverlap="1" wp14:anchorId="7BB8A242" wp14:editId="7BB8A243">
+        <wp:anchor distT="0" distB="0" distL="114300" distR="114300" simplePos="0" relativeHeight="251658243" behindDoc="0" locked="0" layoutInCell="1" allowOverlap="1" wp14:anchorId="7BB8A242" wp14:editId="7BB8A243">
           <wp:simplePos x="0" y="0"/>
           <wp:positionH relativeFrom="column">
             <wp:posOffset>-805815</wp:posOffset>
@@ -4683,7 +4885,7 @@
 </file>
 
 <file path=word/numbering.xml><?xml version="1.0" encoding="utf-8"?>
-<w:numbering xmlns:wpc="http://schemas.microsoft.com/office/word/2010/wordprocessingCanvas" xmlns:cx="http://schemas.microsoft.com/office/drawing/2014/chartex" xmlns:cx1="http://schemas.microsoft.com/office/drawing/2015/9/8/chartex" xmlns:cx2="http://schemas.microsoft.com/office/drawing/2015/10/21/chartex" xmlns:cx3="http://schemas.microsoft.com/office/drawing/2016/5/9/chartex" xmlns:cx4="http://schemas.microsoft.com/office/drawing/2016/5/10/chartex" xmlns:cx5="http://schemas.microsoft.com/office/drawing/2016/5/11/chartex" xmlns:cx6="http://schemas.microsoft.com/office/drawing/2016/5/12/chartex" xmlns:cx7="http://schemas.microsoft.com/office/drawing/2016/5/13/chartex" xmlns:cx8="http://schemas.microsoft.com/office/drawing/2016/5/14/chartex" xmlns:mc="http://schemas.openxmlformats.org/markup-compatibility/2006" xmlns:aink="http://schemas.microsoft.com/office/drawing/2016/ink" xmlns:am3d="http://schemas.microsoft.com/office/drawing/2017/model3d" xmlns:o="urn:schemas-microsoft-com:office:office" xmlns:r="http://schemas.openxmlformats.org/officeDocument/2006/relationships" xmlns:m="http://schemas.openxmlformats.org/officeDocument/2006/math" xmlns:v="urn:schemas-microsoft-com:vml" xmlns:wp14="http://schemas.microsoft.com/office/word/2010/wordprocessingDrawing" xmlns:wp="http://schemas.openxmlformats.org/drawingml/2006/wordprocessingDrawing" xmlns:w10="urn:schemas-microsoft-com:office:word" xmlns:w="http://schemas.openxmlformats.org/wordprocessingml/2006/main" xmlns:w14="http://schemas.microsoft.com/office/word/2010/wordml" xmlns:w15="http://schemas.microsoft.com/office/word/2012/wordml" xmlns:w16cid="http://schemas.microsoft.com/office/word/2016/wordml/cid" xmlns:w16se="http://schemas.microsoft.com/office/word/2015/wordml/symex" xmlns:wpg="http://schemas.microsoft.com/office/word/2010/wordprocessingGroup" xmlns:wpi="http://schemas.microsoft.com/office/word/2010/wordprocessingInk" xmlns:wne="http://schemas.microsoft.com/office/word/2006/wordml" xmlns:wps="http://schemas.microsoft.com/office/word/2010/wordprocessingShape" mc:Ignorable="w14 w15 w16se w16cid wp14">
+<w:numbering xmlns:wpc="http://schemas.microsoft.com/office/word/2010/wordprocessingCanvas" xmlns:cx="http://schemas.microsoft.com/office/drawing/2014/chartex" xmlns:cx1="http://schemas.microsoft.com/office/drawing/2015/9/8/chartex" xmlns:cx2="http://schemas.microsoft.com/office/drawing/2015/10/21/chartex" xmlns:cx3="http://schemas.microsoft.com/office/drawing/2016/5/9/chartex" xmlns:cx4="http://schemas.microsoft.com/office/drawing/2016/5/10/chartex" xmlns:cx5="http://schemas.microsoft.com/office/drawing/2016/5/11/chartex" xmlns:cx6="http://schemas.microsoft.com/office/drawing/2016/5/12/chartex" xmlns:cx7="http://schemas.microsoft.com/office/drawing/2016/5/13/chartex" xmlns:cx8="http://schemas.microsoft.com/office/drawing/2016/5/14/chartex" xmlns:mc="http://schemas.openxmlformats.org/markup-compatibility/2006" xmlns:aink="http://schemas.microsoft.com/office/drawing/2016/ink" xmlns:am3d="http://schemas.microsoft.com/office/drawing/2017/model3d" xmlns:o="urn:schemas-microsoft-com:office:office" xmlns:r="http://schemas.openxmlformats.org/officeDocument/2006/relationships" xmlns:m="http://schemas.openxmlformats.org/officeDocument/2006/math" xmlns:v="urn:schemas-microsoft-com:vml" xmlns:wp14="http://schemas.microsoft.com/office/word/2010/wordprocessingDrawing" xmlns:wp="http://schemas.openxmlformats.org/drawingml/2006/wordprocessingDrawing" xmlns:w10="urn:schemas-microsoft-com:office:word" xmlns:w="http://schemas.openxmlformats.org/wordprocessingml/2006/main" xmlns:w14="http://schemas.microsoft.com/office/word/2010/wordml" xmlns:w15="http://schemas.microsoft.com/office/word/2012/wordml" xmlns:w16cex="http://schemas.microsoft.com/office/word/2018/wordml/cex" xmlns:w16cid="http://schemas.microsoft.com/office/word/2016/wordml/cid" xmlns:w16="http://schemas.microsoft.com/office/word/2018/wordml" xmlns:w16se="http://schemas.microsoft.com/office/word/2015/wordml/symex" xmlns:wpg="http://schemas.microsoft.com/office/word/2010/wordprocessingGroup" xmlns:wpi="http://schemas.microsoft.com/office/word/2010/wordprocessingInk" xmlns:wne="http://schemas.microsoft.com/office/word/2006/wordml" xmlns:wps="http://schemas.microsoft.com/office/word/2010/wordprocessingShape" mc:Ignorable="w14 w15 w16se w16cid w16 w16cex wp14">
   <w:numPicBullet w:numPicBulletId="0">
     <w:pict>
       <v:shapetype id="_x0000_t75" coordsize="21600,21600" o:spt="75" o:preferrelative="t" path="m@4@5l@4@11@9@11@9@5xe" filled="f" stroked="f">
@@ -4705,7 +4907,7 @@
         <v:path o:extrusionok="f" gradientshapeok="t" o:connecttype="rect"/>
         <o:lock v:ext="edit" aspectratio="t"/>
       </v:shapetype>
-      <v:shape id="_x0000_i1026" type="#_x0000_t75" style="width:32.5pt;height:32.5pt" o:bullet="t">
+      <v:shape id="_x0000_i1025" type="#_x0000_t75" style="width:32.25pt;height:32.25pt" o:bullet="t">
         <v:imagedata r:id="rId1" o:title="notebook"/>
       </v:shape>
     </w:pict>
@@ -5302,6 +5504,119 @@
     </w:lvl>
   </w:abstractNum>
   <w:abstractNum w:abstractNumId="4" w15:restartNumberingAfterBreak="0">
+    <w:nsid w:val="059024E2"/>
+    <w:multiLevelType w:val="hybridMultilevel"/>
+    <w:tmpl w:val="38EE7948"/>
+    <w:lvl w:ilvl="0" w:tplc="04090001">
+      <w:start w:val="1"/>
+      <w:numFmt w:val="bullet"/>
+      <w:lvlText w:val=""/>
+      <w:lvlJc w:val="left"/>
+      <w:pPr>
+        <w:ind w:left="720" w:hanging="360"/>
+      </w:pPr>
+      <w:rPr>
+        <w:rFonts w:ascii="Symbol" w:hAnsi="Symbol" w:hint="default"/>
+      </w:rPr>
+    </w:lvl>
+    <w:lvl w:ilvl="1" w:tplc="04090003" w:tentative="1">
+      <w:start w:val="1"/>
+      <w:numFmt w:val="bullet"/>
+      <w:lvlText w:val="o"/>
+      <w:lvlJc w:val="left"/>
+      <w:pPr>
+        <w:ind w:left="1440" w:hanging="360"/>
+      </w:pPr>
+      <w:rPr>
+        <w:rFonts w:ascii="Courier New" w:hAnsi="Courier New" w:cs="Courier New" w:hint="default"/>
+      </w:rPr>
+    </w:lvl>
+    <w:lvl w:ilvl="2" w:tplc="04090005" w:tentative="1">
+      <w:start w:val="1"/>
+      <w:numFmt w:val="bullet"/>
+      <w:lvlText w:val=""/>
+      <w:lvlJc w:val="left"/>
+      <w:pPr>
+        <w:ind w:left="2160" w:hanging="360"/>
+      </w:pPr>
+      <w:rPr>
+        <w:rFonts w:ascii="Wingdings" w:hAnsi="Wingdings" w:hint="default"/>
+      </w:rPr>
+    </w:lvl>
+    <w:lvl w:ilvl="3" w:tplc="04090001" w:tentative="1">
+      <w:start w:val="1"/>
+      <w:numFmt w:val="bullet"/>
+      <w:lvlText w:val=""/>
+      <w:lvlJc w:val="left"/>
+      <w:pPr>
+        <w:ind w:left="2880" w:hanging="360"/>
+      </w:pPr>
+      <w:rPr>
+        <w:rFonts w:ascii="Symbol" w:hAnsi="Symbol" w:hint="default"/>
+      </w:rPr>
+    </w:lvl>
+    <w:lvl w:ilvl="4" w:tplc="04090003" w:tentative="1">
+      <w:start w:val="1"/>
+      <w:numFmt w:val="bullet"/>
+      <w:lvlText w:val="o"/>
+      <w:lvlJc w:val="left"/>
+      <w:pPr>
+        <w:ind w:left="3600" w:hanging="360"/>
+      </w:pPr>
+      <w:rPr>
+        <w:rFonts w:ascii="Courier New" w:hAnsi="Courier New" w:cs="Courier New" w:hint="default"/>
+      </w:rPr>
+    </w:lvl>
+    <w:lvl w:ilvl="5" w:tplc="04090005" w:tentative="1">
+      <w:start w:val="1"/>
+      <w:numFmt w:val="bullet"/>
+      <w:lvlText w:val=""/>
+      <w:lvlJc w:val="left"/>
+      <w:pPr>
+        <w:ind w:left="4320" w:hanging="360"/>
+      </w:pPr>
+      <w:rPr>
+        <w:rFonts w:ascii="Wingdings" w:hAnsi="Wingdings" w:hint="default"/>
+      </w:rPr>
+    </w:lvl>
+    <w:lvl w:ilvl="6" w:tplc="04090001" w:tentative="1">
+      <w:start w:val="1"/>
+      <w:numFmt w:val="bullet"/>
+      <w:lvlText w:val=""/>
+      <w:lvlJc w:val="left"/>
+      <w:pPr>
+        <w:ind w:left="5040" w:hanging="360"/>
+      </w:pPr>
+      <w:rPr>
+        <w:rFonts w:ascii="Symbol" w:hAnsi="Symbol" w:hint="default"/>
+      </w:rPr>
+    </w:lvl>
+    <w:lvl w:ilvl="7" w:tplc="04090003" w:tentative="1">
+      <w:start w:val="1"/>
+      <w:numFmt w:val="bullet"/>
+      <w:lvlText w:val="o"/>
+      <w:lvlJc w:val="left"/>
+      <w:pPr>
+        <w:ind w:left="5760" w:hanging="360"/>
+      </w:pPr>
+      <w:rPr>
+        <w:rFonts w:ascii="Courier New" w:hAnsi="Courier New" w:cs="Courier New" w:hint="default"/>
+      </w:rPr>
+    </w:lvl>
+    <w:lvl w:ilvl="8" w:tplc="04090005" w:tentative="1">
+      <w:start w:val="1"/>
+      <w:numFmt w:val="bullet"/>
+      <w:lvlText w:val=""/>
+      <w:lvlJc w:val="left"/>
+      <w:pPr>
+        <w:ind w:left="6480" w:hanging="360"/>
+      </w:pPr>
+      <w:rPr>
+        <w:rFonts w:ascii="Wingdings" w:hAnsi="Wingdings" w:hint="default"/>
+      </w:rPr>
+    </w:lvl>
+  </w:abstractNum>
+  <w:abstractNum w:abstractNumId="5" w15:restartNumberingAfterBreak="0">
     <w:nsid w:val="0E3118DE"/>
     <w:multiLevelType w:val="hybridMultilevel"/>
     <w:tmpl w:val="CCF67656"/>
@@ -5446,7 +5761,7 @@
       </w:rPr>
     </w:lvl>
   </w:abstractNum>
-  <w:abstractNum w:abstractNumId="5" w15:restartNumberingAfterBreak="0">
+  <w:abstractNum w:abstractNumId="6" w15:restartNumberingAfterBreak="0">
     <w:nsid w:val="189A1251"/>
     <w:multiLevelType w:val="hybridMultilevel"/>
     <w:tmpl w:val="9D96F63C"/>
@@ -5559,7 +5874,7 @@
       </w:rPr>
     </w:lvl>
   </w:abstractNum>
-  <w:abstractNum w:abstractNumId="6" w15:restartNumberingAfterBreak="0">
+  <w:abstractNum w:abstractNumId="7" w15:restartNumberingAfterBreak="0">
     <w:nsid w:val="19366A62"/>
     <w:multiLevelType w:val="hybridMultilevel"/>
     <w:tmpl w:val="E40AF412"/>
@@ -5671,7 +5986,7 @@
       </w:rPr>
     </w:lvl>
   </w:abstractNum>
-  <w:abstractNum w:abstractNumId="7" w15:restartNumberingAfterBreak="0">
+  <w:abstractNum w:abstractNumId="8" w15:restartNumberingAfterBreak="0">
     <w:nsid w:val="1BC0426C"/>
     <w:multiLevelType w:val="hybridMultilevel"/>
     <w:tmpl w:val="D870C33A"/>
@@ -5784,7 +6099,233 @@
       </w:rPr>
     </w:lvl>
   </w:abstractNum>
-  <w:abstractNum w:abstractNumId="8" w15:restartNumberingAfterBreak="0">
+  <w:abstractNum w:abstractNumId="9" w15:restartNumberingAfterBreak="0">
+    <w:nsid w:val="223B798D"/>
+    <w:multiLevelType w:val="hybridMultilevel"/>
+    <w:tmpl w:val="D29076FE"/>
+    <w:lvl w:ilvl="0" w:tplc="04090001">
+      <w:start w:val="1"/>
+      <w:numFmt w:val="bullet"/>
+      <w:lvlText w:val=""/>
+      <w:lvlJc w:val="left"/>
+      <w:pPr>
+        <w:ind w:left="720" w:hanging="360"/>
+      </w:pPr>
+      <w:rPr>
+        <w:rFonts w:ascii="Symbol" w:hAnsi="Symbol" w:hint="default"/>
+      </w:rPr>
+    </w:lvl>
+    <w:lvl w:ilvl="1" w:tplc="04090003">
+      <w:start w:val="1"/>
+      <w:numFmt w:val="bullet"/>
+      <w:lvlText w:val="o"/>
+      <w:lvlJc w:val="left"/>
+      <w:pPr>
+        <w:ind w:left="1440" w:hanging="360"/>
+      </w:pPr>
+      <w:rPr>
+        <w:rFonts w:ascii="Courier New" w:hAnsi="Courier New" w:cs="Courier New" w:hint="default"/>
+      </w:rPr>
+    </w:lvl>
+    <w:lvl w:ilvl="2" w:tplc="04090005" w:tentative="1">
+      <w:start w:val="1"/>
+      <w:numFmt w:val="bullet"/>
+      <w:lvlText w:val=""/>
+      <w:lvlJc w:val="left"/>
+      <w:pPr>
+        <w:ind w:left="2160" w:hanging="360"/>
+      </w:pPr>
+      <w:rPr>
+        <w:rFonts w:ascii="Wingdings" w:hAnsi="Wingdings" w:hint="default"/>
+      </w:rPr>
+    </w:lvl>
+    <w:lvl w:ilvl="3" w:tplc="04090001" w:tentative="1">
+      <w:start w:val="1"/>
+      <w:numFmt w:val="bullet"/>
+      <w:lvlText w:val=""/>
+      <w:lvlJc w:val="left"/>
+      <w:pPr>
+        <w:ind w:left="2880" w:hanging="360"/>
+      </w:pPr>
+      <w:rPr>
+        <w:rFonts w:ascii="Symbol" w:hAnsi="Symbol" w:hint="default"/>
+      </w:rPr>
+    </w:lvl>
+    <w:lvl w:ilvl="4" w:tplc="04090003" w:tentative="1">
+      <w:start w:val="1"/>
+      <w:numFmt w:val="bullet"/>
+      <w:lvlText w:val="o"/>
+      <w:lvlJc w:val="left"/>
+      <w:pPr>
+        <w:ind w:left="3600" w:hanging="360"/>
+      </w:pPr>
+      <w:rPr>
+        <w:rFonts w:ascii="Courier New" w:hAnsi="Courier New" w:cs="Courier New" w:hint="default"/>
+      </w:rPr>
+    </w:lvl>
+    <w:lvl w:ilvl="5" w:tplc="04090005" w:tentative="1">
+      <w:start w:val="1"/>
+      <w:numFmt w:val="bullet"/>
+      <w:lvlText w:val=""/>
+      <w:lvlJc w:val="left"/>
+      <w:pPr>
+        <w:ind w:left="4320" w:hanging="360"/>
+      </w:pPr>
+      <w:rPr>
+        <w:rFonts w:ascii="Wingdings" w:hAnsi="Wingdings" w:hint="default"/>
+      </w:rPr>
+    </w:lvl>
+    <w:lvl w:ilvl="6" w:tplc="04090001" w:tentative="1">
+      <w:start w:val="1"/>
+      <w:numFmt w:val="bullet"/>
+      <w:lvlText w:val=""/>
+      <w:lvlJc w:val="left"/>
+      <w:pPr>
+        <w:ind w:left="5040" w:hanging="360"/>
+      </w:pPr>
+      <w:rPr>
+        <w:rFonts w:ascii="Symbol" w:hAnsi="Symbol" w:hint="default"/>
+      </w:rPr>
+    </w:lvl>
+    <w:lvl w:ilvl="7" w:tplc="04090003" w:tentative="1">
+      <w:start w:val="1"/>
+      <w:numFmt w:val="bullet"/>
+      <w:lvlText w:val="o"/>
+      <w:lvlJc w:val="left"/>
+      <w:pPr>
+        <w:ind w:left="5760" w:hanging="360"/>
+      </w:pPr>
+      <w:rPr>
+        <w:rFonts w:ascii="Courier New" w:hAnsi="Courier New" w:cs="Courier New" w:hint="default"/>
+      </w:rPr>
+    </w:lvl>
+    <w:lvl w:ilvl="8" w:tplc="04090005" w:tentative="1">
+      <w:start w:val="1"/>
+      <w:numFmt w:val="bullet"/>
+      <w:lvlText w:val=""/>
+      <w:lvlJc w:val="left"/>
+      <w:pPr>
+        <w:ind w:left="6480" w:hanging="360"/>
+      </w:pPr>
+      <w:rPr>
+        <w:rFonts w:ascii="Wingdings" w:hAnsi="Wingdings" w:hint="default"/>
+      </w:rPr>
+    </w:lvl>
+  </w:abstractNum>
+  <w:abstractNum w:abstractNumId="10" w15:restartNumberingAfterBreak="0">
+    <w:nsid w:val="22DC178A"/>
+    <w:multiLevelType w:val="hybridMultilevel"/>
+    <w:tmpl w:val="95BCFC54"/>
+    <w:lvl w:ilvl="0" w:tplc="04090001">
+      <w:start w:val="1"/>
+      <w:numFmt w:val="bullet"/>
+      <w:lvlText w:val=""/>
+      <w:lvlJc w:val="left"/>
+      <w:pPr>
+        <w:ind w:left="720" w:hanging="360"/>
+      </w:pPr>
+      <w:rPr>
+        <w:rFonts w:ascii="Symbol" w:hAnsi="Symbol" w:hint="default"/>
+      </w:rPr>
+    </w:lvl>
+    <w:lvl w:ilvl="1" w:tplc="04090003" w:tentative="1">
+      <w:start w:val="1"/>
+      <w:numFmt w:val="bullet"/>
+      <w:lvlText w:val="o"/>
+      <w:lvlJc w:val="left"/>
+      <w:pPr>
+        <w:ind w:left="1440" w:hanging="360"/>
+      </w:pPr>
+      <w:rPr>
+        <w:rFonts w:ascii="Courier New" w:hAnsi="Courier New" w:cs="Courier New" w:hint="default"/>
+      </w:rPr>
+    </w:lvl>
+    <w:lvl w:ilvl="2" w:tplc="04090005" w:tentative="1">
+      <w:start w:val="1"/>
+      <w:numFmt w:val="bullet"/>
+      <w:lvlText w:val=""/>
+      <w:lvlJc w:val="left"/>
+      <w:pPr>
+        <w:ind w:left="2160" w:hanging="360"/>
+      </w:pPr>
+      <w:rPr>
+        <w:rFonts w:ascii="Wingdings" w:hAnsi="Wingdings" w:hint="default"/>
+      </w:rPr>
+    </w:lvl>
+    <w:lvl w:ilvl="3" w:tplc="04090001" w:tentative="1">
+      <w:start w:val="1"/>
+      <w:numFmt w:val="bullet"/>
+      <w:lvlText w:val=""/>
+      <w:lvlJc w:val="left"/>
+      <w:pPr>
+        <w:ind w:left="2880" w:hanging="360"/>
+      </w:pPr>
+      <w:rPr>
+        <w:rFonts w:ascii="Symbol" w:hAnsi="Symbol" w:hint="default"/>
+      </w:rPr>
+    </w:lvl>
+    <w:lvl w:ilvl="4" w:tplc="04090003" w:tentative="1">
+      <w:start w:val="1"/>
+      <w:numFmt w:val="bullet"/>
+      <w:lvlText w:val="o"/>
+      <w:lvlJc w:val="left"/>
+      <w:pPr>
+        <w:ind w:left="3600" w:hanging="360"/>
+      </w:pPr>
+      <w:rPr>
+        <w:rFonts w:ascii="Courier New" w:hAnsi="Courier New" w:cs="Courier New" w:hint="default"/>
+      </w:rPr>
+    </w:lvl>
+    <w:lvl w:ilvl="5" w:tplc="04090005" w:tentative="1">
+      <w:start w:val="1"/>
+      <w:numFmt w:val="bullet"/>
+      <w:lvlText w:val=""/>
+      <w:lvlJc w:val="left"/>
+      <w:pPr>
+        <w:ind w:left="4320" w:hanging="360"/>
+      </w:pPr>
+      <w:rPr>
+        <w:rFonts w:ascii="Wingdings" w:hAnsi="Wingdings" w:hint="default"/>
+      </w:rPr>
+    </w:lvl>
+    <w:lvl w:ilvl="6" w:tplc="04090001" w:tentative="1">
+      <w:start w:val="1"/>
+      <w:numFmt w:val="bullet"/>
+      <w:lvlText w:val=""/>
+      <w:lvlJc w:val="left"/>
+      <w:pPr>
+        <w:ind w:left="5040" w:hanging="360"/>
+      </w:pPr>
+      <w:rPr>
+        <w:rFonts w:ascii="Symbol" w:hAnsi="Symbol" w:hint="default"/>
+      </w:rPr>
+    </w:lvl>
+    <w:lvl w:ilvl="7" w:tplc="04090003" w:tentative="1">
+      <w:start w:val="1"/>
+      <w:numFmt w:val="bullet"/>
+      <w:lvlText w:val="o"/>
+      <w:lvlJc w:val="left"/>
+      <w:pPr>
+        <w:ind w:left="5760" w:hanging="360"/>
+      </w:pPr>
+      <w:rPr>
+        <w:rFonts w:ascii="Courier New" w:hAnsi="Courier New" w:cs="Courier New" w:hint="default"/>
+      </w:rPr>
+    </w:lvl>
+    <w:lvl w:ilvl="8" w:tplc="04090005" w:tentative="1">
+      <w:start w:val="1"/>
+      <w:numFmt w:val="bullet"/>
+      <w:lvlText w:val=""/>
+      <w:lvlJc w:val="left"/>
+      <w:pPr>
+        <w:ind w:left="6480" w:hanging="360"/>
+      </w:pPr>
+      <w:rPr>
+        <w:rFonts w:ascii="Wingdings" w:hAnsi="Wingdings" w:hint="default"/>
+      </w:rPr>
+    </w:lvl>
+  </w:abstractNum>
+  <w:abstractNum w:abstractNumId="11" w15:restartNumberingAfterBreak="0">
     <w:nsid w:val="256E3325"/>
     <w:multiLevelType w:val="hybridMultilevel"/>
     <w:tmpl w:val="6FE64724"/>
@@ -5926,7 +6467,120 @@
       </w:rPr>
     </w:lvl>
   </w:abstractNum>
-  <w:abstractNum w:abstractNumId="9" w15:restartNumberingAfterBreak="0">
+  <w:abstractNum w:abstractNumId="12" w15:restartNumberingAfterBreak="0">
+    <w:nsid w:val="2ACD3390"/>
+    <w:multiLevelType w:val="hybridMultilevel"/>
+    <w:tmpl w:val="CFA6C002"/>
+    <w:lvl w:ilvl="0" w:tplc="04090001">
+      <w:start w:val="1"/>
+      <w:numFmt w:val="bullet"/>
+      <w:lvlText w:val=""/>
+      <w:lvlJc w:val="left"/>
+      <w:pPr>
+        <w:ind w:left="720" w:hanging="360"/>
+      </w:pPr>
+      <w:rPr>
+        <w:rFonts w:ascii="Symbol" w:hAnsi="Symbol" w:hint="default"/>
+      </w:rPr>
+    </w:lvl>
+    <w:lvl w:ilvl="1" w:tplc="04090003" w:tentative="1">
+      <w:start w:val="1"/>
+      <w:numFmt w:val="bullet"/>
+      <w:lvlText w:val="o"/>
+      <w:lvlJc w:val="left"/>
+      <w:pPr>
+        <w:ind w:left="1440" w:hanging="360"/>
+      </w:pPr>
+      <w:rPr>
+        <w:rFonts w:ascii="Courier New" w:hAnsi="Courier New" w:cs="Courier New" w:hint="default"/>
+      </w:rPr>
+    </w:lvl>
+    <w:lvl w:ilvl="2" w:tplc="04090005" w:tentative="1">
+      <w:start w:val="1"/>
+      <w:numFmt w:val="bullet"/>
+      <w:lvlText w:val=""/>
+      <w:lvlJc w:val="left"/>
+      <w:pPr>
+        <w:ind w:left="2160" w:hanging="360"/>
+      </w:pPr>
+      <w:rPr>
+        <w:rFonts w:ascii="Wingdings" w:hAnsi="Wingdings" w:hint="default"/>
+      </w:rPr>
+    </w:lvl>
+    <w:lvl w:ilvl="3" w:tplc="04090001" w:tentative="1">
+      <w:start w:val="1"/>
+      <w:numFmt w:val="bullet"/>
+      <w:lvlText w:val=""/>
+      <w:lvlJc w:val="left"/>
+      <w:pPr>
+        <w:ind w:left="2880" w:hanging="360"/>
+      </w:pPr>
+      <w:rPr>
+        <w:rFonts w:ascii="Symbol" w:hAnsi="Symbol" w:hint="default"/>
+      </w:rPr>
+    </w:lvl>
+    <w:lvl w:ilvl="4" w:tplc="04090003" w:tentative="1">
+      <w:start w:val="1"/>
+      <w:numFmt w:val="bullet"/>
+      <w:lvlText w:val="o"/>
+      <w:lvlJc w:val="left"/>
+      <w:pPr>
+        <w:ind w:left="3600" w:hanging="360"/>
+      </w:pPr>
+      <w:rPr>
+        <w:rFonts w:ascii="Courier New" w:hAnsi="Courier New" w:cs="Courier New" w:hint="default"/>
+      </w:rPr>
+    </w:lvl>
+    <w:lvl w:ilvl="5" w:tplc="04090005" w:tentative="1">
+      <w:start w:val="1"/>
+      <w:numFmt w:val="bullet"/>
+      <w:lvlText w:val=""/>
+      <w:lvlJc w:val="left"/>
+      <w:pPr>
+        <w:ind w:left="4320" w:hanging="360"/>
+      </w:pPr>
+      <w:rPr>
+        <w:rFonts w:ascii="Wingdings" w:hAnsi="Wingdings" w:hint="default"/>
+      </w:rPr>
+    </w:lvl>
+    <w:lvl w:ilvl="6" w:tplc="04090001" w:tentative="1">
+      <w:start w:val="1"/>
+      <w:numFmt w:val="bullet"/>
+      <w:lvlText w:val=""/>
+      <w:lvlJc w:val="left"/>
+      <w:pPr>
+        <w:ind w:left="5040" w:hanging="360"/>
+      </w:pPr>
+      <w:rPr>
+        <w:rFonts w:ascii="Symbol" w:hAnsi="Symbol" w:hint="default"/>
+      </w:rPr>
+    </w:lvl>
+    <w:lvl w:ilvl="7" w:tplc="04090003" w:tentative="1">
+      <w:start w:val="1"/>
+      <w:numFmt w:val="bullet"/>
+      <w:lvlText w:val="o"/>
+      <w:lvlJc w:val="left"/>
+      <w:pPr>
+        <w:ind w:left="5760" w:hanging="360"/>
+      </w:pPr>
+      <w:rPr>
+        <w:rFonts w:ascii="Courier New" w:hAnsi="Courier New" w:cs="Courier New" w:hint="default"/>
+      </w:rPr>
+    </w:lvl>
+    <w:lvl w:ilvl="8" w:tplc="04090005" w:tentative="1">
+      <w:start w:val="1"/>
+      <w:numFmt w:val="bullet"/>
+      <w:lvlText w:val=""/>
+      <w:lvlJc w:val="left"/>
+      <w:pPr>
+        <w:ind w:left="6480" w:hanging="360"/>
+      </w:pPr>
+      <w:rPr>
+        <w:rFonts w:ascii="Wingdings" w:hAnsi="Wingdings" w:hint="default"/>
+      </w:rPr>
+    </w:lvl>
+  </w:abstractNum>
+  <w:abstractNum w:abstractNumId="13" w15:restartNumberingAfterBreak="0">
     <w:nsid w:val="2BE775B0"/>
     <w:multiLevelType w:val="hybridMultilevel"/>
     <w:tmpl w:val="4EF445B2"/>
@@ -6013,7 +6667,7 @@
       </w:pPr>
     </w:lvl>
   </w:abstractNum>
-  <w:abstractNum w:abstractNumId="10" w15:restartNumberingAfterBreak="0">
+  <w:abstractNum w:abstractNumId="14" w15:restartNumberingAfterBreak="0">
     <w:nsid w:val="40CD2C64"/>
     <w:multiLevelType w:val="hybridMultilevel"/>
     <w:tmpl w:val="58C86DD2"/>
@@ -6126,7 +6780,7 @@
       </w:rPr>
     </w:lvl>
   </w:abstractNum>
-  <w:abstractNum w:abstractNumId="11" w15:restartNumberingAfterBreak="0">
+  <w:abstractNum w:abstractNumId="15" w15:restartNumberingAfterBreak="0">
     <w:nsid w:val="432641FA"/>
     <w:multiLevelType w:val="hybridMultilevel"/>
     <w:tmpl w:val="C01A450C"/>
@@ -6238,7 +6892,7 @@
       </w:rPr>
     </w:lvl>
   </w:abstractNum>
-  <w:abstractNum w:abstractNumId="12" w15:restartNumberingAfterBreak="0">
+  <w:abstractNum w:abstractNumId="16" w15:restartNumberingAfterBreak="0">
     <w:nsid w:val="443A1C5E"/>
     <w:multiLevelType w:val="hybridMultilevel"/>
     <w:tmpl w:val="A8124CE0"/>
@@ -6350,7 +7004,7 @@
       </w:rPr>
     </w:lvl>
   </w:abstractNum>
-  <w:abstractNum w:abstractNumId="13" w15:restartNumberingAfterBreak="0">
+  <w:abstractNum w:abstractNumId="17" w15:restartNumberingAfterBreak="0">
     <w:nsid w:val="45C54EBF"/>
     <w:multiLevelType w:val="hybridMultilevel"/>
     <w:tmpl w:val="7AE42360"/>
@@ -6463,7 +7117,120 @@
       </w:rPr>
     </w:lvl>
   </w:abstractNum>
-  <w:abstractNum w:abstractNumId="14" w15:restartNumberingAfterBreak="0">
+  <w:abstractNum w:abstractNumId="18" w15:restartNumberingAfterBreak="0">
+    <w:nsid w:val="4CFB0532"/>
+    <w:multiLevelType w:val="hybridMultilevel"/>
+    <w:tmpl w:val="0E9CD740"/>
+    <w:lvl w:ilvl="0" w:tplc="340A0001">
+      <w:start w:val="1"/>
+      <w:numFmt w:val="bullet"/>
+      <w:lvlText w:val=""/>
+      <w:lvlJc w:val="left"/>
+      <w:pPr>
+        <w:ind w:left="720" w:hanging="360"/>
+      </w:pPr>
+      <w:rPr>
+        <w:rFonts w:ascii="Symbol" w:hAnsi="Symbol" w:hint="default"/>
+      </w:rPr>
+    </w:lvl>
+    <w:lvl w:ilvl="1" w:tplc="340A0003">
+      <w:start w:val="1"/>
+      <w:numFmt w:val="bullet"/>
+      <w:lvlText w:val="o"/>
+      <w:lvlJc w:val="left"/>
+      <w:pPr>
+        <w:ind w:left="1440" w:hanging="360"/>
+      </w:pPr>
+      <w:rPr>
+        <w:rFonts w:ascii="Courier New" w:hAnsi="Courier New" w:cs="Courier New" w:hint="default"/>
+      </w:rPr>
+    </w:lvl>
+    <w:lvl w:ilvl="2" w:tplc="340A0005" w:tentative="1">
+      <w:start w:val="1"/>
+      <w:numFmt w:val="bullet"/>
+      <w:lvlText w:val=""/>
+      <w:lvlJc w:val="left"/>
+      <w:pPr>
+        <w:ind w:left="2160" w:hanging="360"/>
+      </w:pPr>
+      <w:rPr>
+        <w:rFonts w:ascii="Wingdings" w:hAnsi="Wingdings" w:hint="default"/>
+      </w:rPr>
+    </w:lvl>
+    <w:lvl w:ilvl="3" w:tplc="340A0001" w:tentative="1">
+      <w:start w:val="1"/>
+      <w:numFmt w:val="bullet"/>
+      <w:lvlText w:val=""/>
+      <w:lvlJc w:val="left"/>
+      <w:pPr>
+        <w:ind w:left="2880" w:hanging="360"/>
+      </w:pPr>
+      <w:rPr>
+        <w:rFonts w:ascii="Symbol" w:hAnsi="Symbol" w:hint="default"/>
+      </w:rPr>
+    </w:lvl>
+    <w:lvl w:ilvl="4" w:tplc="340A0003" w:tentative="1">
+      <w:start w:val="1"/>
+      <w:numFmt w:val="bullet"/>
+      <w:lvlText w:val="o"/>
+      <w:lvlJc w:val="left"/>
+      <w:pPr>
+        <w:ind w:left="3600" w:hanging="360"/>
+      </w:pPr>
+      <w:rPr>
+        <w:rFonts w:ascii="Courier New" w:hAnsi="Courier New" w:cs="Courier New" w:hint="default"/>
+      </w:rPr>
+    </w:lvl>
+    <w:lvl w:ilvl="5" w:tplc="340A0005" w:tentative="1">
+      <w:start w:val="1"/>
+      <w:numFmt w:val="bullet"/>
+      <w:lvlText w:val=""/>
+      <w:lvlJc w:val="left"/>
+      <w:pPr>
+        <w:ind w:left="4320" w:hanging="360"/>
+      </w:pPr>
+      <w:rPr>
+        <w:rFonts w:ascii="Wingdings" w:hAnsi="Wingdings" w:hint="default"/>
+      </w:rPr>
+    </w:lvl>
+    <w:lvl w:ilvl="6" w:tplc="340A0001" w:tentative="1">
+      <w:start w:val="1"/>
+      <w:numFmt w:val="bullet"/>
+      <w:lvlText w:val=""/>
+      <w:lvlJc w:val="left"/>
+      <w:pPr>
+        <w:ind w:left="5040" w:hanging="360"/>
+      </w:pPr>
+      <w:rPr>
+        <w:rFonts w:ascii="Symbol" w:hAnsi="Symbol" w:hint="default"/>
+      </w:rPr>
+    </w:lvl>
+    <w:lvl w:ilvl="7" w:tplc="340A0003" w:tentative="1">
+      <w:start w:val="1"/>
+      <w:numFmt w:val="bullet"/>
+      <w:lvlText w:val="o"/>
+      <w:lvlJc w:val="left"/>
+      <w:pPr>
+        <w:ind w:left="5760" w:hanging="360"/>
+      </w:pPr>
+      <w:rPr>
+        <w:rFonts w:ascii="Courier New" w:hAnsi="Courier New" w:cs="Courier New" w:hint="default"/>
+      </w:rPr>
+    </w:lvl>
+    <w:lvl w:ilvl="8" w:tplc="340A0005" w:tentative="1">
+      <w:start w:val="1"/>
+      <w:numFmt w:val="bullet"/>
+      <w:lvlText w:val=""/>
+      <w:lvlJc w:val="left"/>
+      <w:pPr>
+        <w:ind w:left="6480" w:hanging="360"/>
+      </w:pPr>
+      <w:rPr>
+        <w:rFonts w:ascii="Wingdings" w:hAnsi="Wingdings" w:hint="default"/>
+      </w:rPr>
+    </w:lvl>
+  </w:abstractNum>
+  <w:abstractNum w:abstractNumId="19" w15:restartNumberingAfterBreak="0">
     <w:nsid w:val="54626D00"/>
     <w:multiLevelType w:val="hybridMultilevel"/>
     <w:tmpl w:val="F96A128C"/>
@@ -6606,7 +7373,7 @@
       </w:rPr>
     </w:lvl>
   </w:abstractNum>
-  <w:abstractNum w:abstractNumId="15" w15:restartNumberingAfterBreak="0">
+  <w:abstractNum w:abstractNumId="20" w15:restartNumberingAfterBreak="0">
     <w:nsid w:val="55F43A9E"/>
     <w:multiLevelType w:val="hybridMultilevel"/>
     <w:tmpl w:val="9BA0D926"/>
@@ -6719,7 +7486,7 @@
       </w:rPr>
     </w:lvl>
   </w:abstractNum>
-  <w:abstractNum w:abstractNumId="16" w15:restartNumberingAfterBreak="0">
+  <w:abstractNum w:abstractNumId="21" w15:restartNumberingAfterBreak="0">
     <w:nsid w:val="56153996"/>
     <w:multiLevelType w:val="hybridMultilevel"/>
     <w:tmpl w:val="8D069266"/>
@@ -6831,7 +7598,7 @@
       </w:rPr>
     </w:lvl>
   </w:abstractNum>
-  <w:abstractNum w:abstractNumId="17" w15:restartNumberingAfterBreak="0">
+  <w:abstractNum w:abstractNumId="22" w15:restartNumberingAfterBreak="0">
     <w:nsid w:val="608C149D"/>
     <w:multiLevelType w:val="hybridMultilevel"/>
     <w:tmpl w:val="1CBEFFBA"/>
@@ -6944,7 +7711,7 @@
       </w:rPr>
     </w:lvl>
   </w:abstractNum>
-  <w:abstractNum w:abstractNumId="18" w15:restartNumberingAfterBreak="0">
+  <w:abstractNum w:abstractNumId="23" w15:restartNumberingAfterBreak="0">
     <w:nsid w:val="64723D5C"/>
     <w:multiLevelType w:val="hybridMultilevel"/>
     <w:tmpl w:val="5866AEEE"/>
@@ -7057,7 +7824,120 @@
       </w:rPr>
     </w:lvl>
   </w:abstractNum>
-  <w:abstractNum w:abstractNumId="19" w15:restartNumberingAfterBreak="0">
+  <w:abstractNum w:abstractNumId="24" w15:restartNumberingAfterBreak="0">
+    <w:nsid w:val="650832AD"/>
+    <w:multiLevelType w:val="hybridMultilevel"/>
+    <w:tmpl w:val="93DA769E"/>
+    <w:lvl w:ilvl="0" w:tplc="340A0001">
+      <w:start w:val="1"/>
+      <w:numFmt w:val="bullet"/>
+      <w:lvlText w:val=""/>
+      <w:lvlJc w:val="left"/>
+      <w:pPr>
+        <w:ind w:left="720" w:hanging="360"/>
+      </w:pPr>
+      <w:rPr>
+        <w:rFonts w:ascii="Symbol" w:hAnsi="Symbol" w:hint="default"/>
+      </w:rPr>
+    </w:lvl>
+    <w:lvl w:ilvl="1" w:tplc="340A0003">
+      <w:start w:val="1"/>
+      <w:numFmt w:val="bullet"/>
+      <w:lvlText w:val="o"/>
+      <w:lvlJc w:val="left"/>
+      <w:pPr>
+        <w:ind w:left="1440" w:hanging="360"/>
+      </w:pPr>
+      <w:rPr>
+        <w:rFonts w:ascii="Courier New" w:hAnsi="Courier New" w:cs="Courier New" w:hint="default"/>
+      </w:rPr>
+    </w:lvl>
+    <w:lvl w:ilvl="2" w:tplc="340A0005" w:tentative="1">
+      <w:start w:val="1"/>
+      <w:numFmt w:val="bullet"/>
+      <w:lvlText w:val=""/>
+      <w:lvlJc w:val="left"/>
+      <w:pPr>
+        <w:ind w:left="2160" w:hanging="360"/>
+      </w:pPr>
+      <w:rPr>
+        <w:rFonts w:ascii="Wingdings" w:hAnsi="Wingdings" w:hint="default"/>
+      </w:rPr>
+    </w:lvl>
+    <w:lvl w:ilvl="3" w:tplc="340A0001" w:tentative="1">
+      <w:start w:val="1"/>
+      <w:numFmt w:val="bullet"/>
+      <w:lvlText w:val=""/>
+      <w:lvlJc w:val="left"/>
+      <w:pPr>
+        <w:ind w:left="2880" w:hanging="360"/>
+      </w:pPr>
+      <w:rPr>
+        <w:rFonts w:ascii="Symbol" w:hAnsi="Symbol" w:hint="default"/>
+      </w:rPr>
+    </w:lvl>
+    <w:lvl w:ilvl="4" w:tplc="340A0003" w:tentative="1">
+      <w:start w:val="1"/>
+      <w:numFmt w:val="bullet"/>
+      <w:lvlText w:val="o"/>
+      <w:lvlJc w:val="left"/>
+      <w:pPr>
+        <w:ind w:left="3600" w:hanging="360"/>
+      </w:pPr>
+      <w:rPr>
+        <w:rFonts w:ascii="Courier New" w:hAnsi="Courier New" w:cs="Courier New" w:hint="default"/>
+      </w:rPr>
+    </w:lvl>
+    <w:lvl w:ilvl="5" w:tplc="340A0005" w:tentative="1">
+      <w:start w:val="1"/>
+      <w:numFmt w:val="bullet"/>
+      <w:lvlText w:val=""/>
+      <w:lvlJc w:val="left"/>
+      <w:pPr>
+        <w:ind w:left="4320" w:hanging="360"/>
+      </w:pPr>
+      <w:rPr>
+        <w:rFonts w:ascii="Wingdings" w:hAnsi="Wingdings" w:hint="default"/>
+      </w:rPr>
+    </w:lvl>
+    <w:lvl w:ilvl="6" w:tplc="340A0001" w:tentative="1">
+      <w:start w:val="1"/>
+      <w:numFmt w:val="bullet"/>
+      <w:lvlText w:val=""/>
+      <w:lvlJc w:val="left"/>
+      <w:pPr>
+        <w:ind w:left="5040" w:hanging="360"/>
+      </w:pPr>
+      <w:rPr>
+        <w:rFonts w:ascii="Symbol" w:hAnsi="Symbol" w:hint="default"/>
+      </w:rPr>
+    </w:lvl>
+    <w:lvl w:ilvl="7" w:tplc="340A0003" w:tentative="1">
+      <w:start w:val="1"/>
+      <w:numFmt w:val="bullet"/>
+      <w:lvlText w:val="o"/>
+      <w:lvlJc w:val="left"/>
+      <w:pPr>
+        <w:ind w:left="5760" w:hanging="360"/>
+      </w:pPr>
+      <w:rPr>
+        <w:rFonts w:ascii="Courier New" w:hAnsi="Courier New" w:cs="Courier New" w:hint="default"/>
+      </w:rPr>
+    </w:lvl>
+    <w:lvl w:ilvl="8" w:tplc="340A0005" w:tentative="1">
+      <w:start w:val="1"/>
+      <w:numFmt w:val="bullet"/>
+      <w:lvlText w:val=""/>
+      <w:lvlJc w:val="left"/>
+      <w:pPr>
+        <w:ind w:left="6480" w:hanging="360"/>
+      </w:pPr>
+      <w:rPr>
+        <w:rFonts w:ascii="Wingdings" w:hAnsi="Wingdings" w:hint="default"/>
+      </w:rPr>
+    </w:lvl>
+  </w:abstractNum>
+  <w:abstractNum w:abstractNumId="25" w15:restartNumberingAfterBreak="0">
     <w:nsid w:val="6B1A109F"/>
     <w:multiLevelType w:val="hybridMultilevel"/>
     <w:tmpl w:val="A6AA336A"/>
@@ -7170,7 +8050,7 @@
       </w:rPr>
     </w:lvl>
   </w:abstractNum>
-  <w:abstractNum w:abstractNumId="20" w15:restartNumberingAfterBreak="0">
+  <w:abstractNum w:abstractNumId="26" w15:restartNumberingAfterBreak="0">
     <w:nsid w:val="72A87144"/>
     <w:multiLevelType w:val="hybridMultilevel"/>
     <w:tmpl w:val="41C476DE"/>
@@ -7283,63 +8163,197 @@
       </w:rPr>
     </w:lvl>
   </w:abstractNum>
+  <w:abstractNum w:abstractNumId="27" w15:restartNumberingAfterBreak="0">
+    <w:nsid w:val="7C8D0884"/>
+    <w:multiLevelType w:val="hybridMultilevel"/>
+    <w:tmpl w:val="AB462BF6"/>
+    <w:lvl w:ilvl="0" w:tplc="04090001">
+      <w:start w:val="1"/>
+      <w:numFmt w:val="bullet"/>
+      <w:lvlText w:val=""/>
+      <w:lvlJc w:val="left"/>
+      <w:pPr>
+        <w:ind w:left="720" w:hanging="360"/>
+      </w:pPr>
+      <w:rPr>
+        <w:rFonts w:ascii="Symbol" w:hAnsi="Symbol" w:hint="default"/>
+      </w:rPr>
+    </w:lvl>
+    <w:lvl w:ilvl="1" w:tplc="04090003" w:tentative="1">
+      <w:start w:val="1"/>
+      <w:numFmt w:val="bullet"/>
+      <w:lvlText w:val="o"/>
+      <w:lvlJc w:val="left"/>
+      <w:pPr>
+        <w:ind w:left="1440" w:hanging="360"/>
+      </w:pPr>
+      <w:rPr>
+        <w:rFonts w:ascii="Courier New" w:hAnsi="Courier New" w:cs="Courier New" w:hint="default"/>
+      </w:rPr>
+    </w:lvl>
+    <w:lvl w:ilvl="2" w:tplc="04090005" w:tentative="1">
+      <w:start w:val="1"/>
+      <w:numFmt w:val="bullet"/>
+      <w:lvlText w:val=""/>
+      <w:lvlJc w:val="left"/>
+      <w:pPr>
+        <w:ind w:left="2160" w:hanging="360"/>
+      </w:pPr>
+      <w:rPr>
+        <w:rFonts w:ascii="Wingdings" w:hAnsi="Wingdings" w:hint="default"/>
+      </w:rPr>
+    </w:lvl>
+    <w:lvl w:ilvl="3" w:tplc="04090001" w:tentative="1">
+      <w:start w:val="1"/>
+      <w:numFmt w:val="bullet"/>
+      <w:lvlText w:val=""/>
+      <w:lvlJc w:val="left"/>
+      <w:pPr>
+        <w:ind w:left="2880" w:hanging="360"/>
+      </w:pPr>
+      <w:rPr>
+        <w:rFonts w:ascii="Symbol" w:hAnsi="Symbol" w:hint="default"/>
+      </w:rPr>
+    </w:lvl>
+    <w:lvl w:ilvl="4" w:tplc="04090003" w:tentative="1">
+      <w:start w:val="1"/>
+      <w:numFmt w:val="bullet"/>
+      <w:lvlText w:val="o"/>
+      <w:lvlJc w:val="left"/>
+      <w:pPr>
+        <w:ind w:left="3600" w:hanging="360"/>
+      </w:pPr>
+      <w:rPr>
+        <w:rFonts w:ascii="Courier New" w:hAnsi="Courier New" w:cs="Courier New" w:hint="default"/>
+      </w:rPr>
+    </w:lvl>
+    <w:lvl w:ilvl="5" w:tplc="04090005" w:tentative="1">
+      <w:start w:val="1"/>
+      <w:numFmt w:val="bullet"/>
+      <w:lvlText w:val=""/>
+      <w:lvlJc w:val="left"/>
+      <w:pPr>
+        <w:ind w:left="4320" w:hanging="360"/>
+      </w:pPr>
+      <w:rPr>
+        <w:rFonts w:ascii="Wingdings" w:hAnsi="Wingdings" w:hint="default"/>
+      </w:rPr>
+    </w:lvl>
+    <w:lvl w:ilvl="6" w:tplc="04090001" w:tentative="1">
+      <w:start w:val="1"/>
+      <w:numFmt w:val="bullet"/>
+      <w:lvlText w:val=""/>
+      <w:lvlJc w:val="left"/>
+      <w:pPr>
+        <w:ind w:left="5040" w:hanging="360"/>
+      </w:pPr>
+      <w:rPr>
+        <w:rFonts w:ascii="Symbol" w:hAnsi="Symbol" w:hint="default"/>
+      </w:rPr>
+    </w:lvl>
+    <w:lvl w:ilvl="7" w:tplc="04090003" w:tentative="1">
+      <w:start w:val="1"/>
+      <w:numFmt w:val="bullet"/>
+      <w:lvlText w:val="o"/>
+      <w:lvlJc w:val="left"/>
+      <w:pPr>
+        <w:ind w:left="5760" w:hanging="360"/>
+      </w:pPr>
+      <w:rPr>
+        <w:rFonts w:ascii="Courier New" w:hAnsi="Courier New" w:cs="Courier New" w:hint="default"/>
+      </w:rPr>
+    </w:lvl>
+    <w:lvl w:ilvl="8" w:tplc="04090005" w:tentative="1">
+      <w:start w:val="1"/>
+      <w:numFmt w:val="bullet"/>
+      <w:lvlText w:val=""/>
+      <w:lvlJc w:val="left"/>
+      <w:pPr>
+        <w:ind w:left="6480" w:hanging="360"/>
+      </w:pPr>
+      <w:rPr>
+        <w:rFonts w:ascii="Wingdings" w:hAnsi="Wingdings" w:hint="default"/>
+      </w:rPr>
+    </w:lvl>
+  </w:abstractNum>
   <w:num w:numId="1">
+    <w:abstractNumId w:val="19"/>
+  </w:num>
+  <w:num w:numId="2">
+    <w:abstractNumId w:val="11"/>
+  </w:num>
+  <w:num w:numId="3">
+    <w:abstractNumId w:val="5"/>
+  </w:num>
+  <w:num w:numId="4">
+    <w:abstractNumId w:val="13"/>
+  </w:num>
+  <w:num w:numId="5">
+    <w:abstractNumId w:val="17"/>
+  </w:num>
+  <w:num w:numId="6">
     <w:abstractNumId w:val="14"/>
   </w:num>
-  <w:num w:numId="2">
+  <w:num w:numId="7">
+    <w:abstractNumId w:val="25"/>
+  </w:num>
+  <w:num w:numId="8">
+    <w:abstractNumId w:val="22"/>
+  </w:num>
+  <w:num w:numId="9">
+    <w:abstractNumId w:val="26"/>
+  </w:num>
+  <w:num w:numId="10">
+    <w:abstractNumId w:val="6"/>
+  </w:num>
+  <w:num w:numId="11">
+    <w:abstractNumId w:val="20"/>
+  </w:num>
+  <w:num w:numId="12">
+    <w:abstractNumId w:val="21"/>
+  </w:num>
+  <w:num w:numId="13">
     <w:abstractNumId w:val="8"/>
   </w:num>
-  <w:num w:numId="3">
+  <w:num w:numId="14">
+    <w:abstractNumId w:val="16"/>
+  </w:num>
+  <w:num w:numId="15">
+    <w:abstractNumId w:val="15"/>
+  </w:num>
+  <w:num w:numId="16">
+    <w:abstractNumId w:val="7"/>
+  </w:num>
+  <w:num w:numId="17">
+    <w:abstractNumId w:val="23"/>
+  </w:num>
+  <w:num w:numId="18">
+    <w:abstractNumId w:val="24"/>
+  </w:num>
+  <w:num w:numId="19">
+    <w:abstractNumId w:val="18"/>
+  </w:num>
+  <w:num w:numId="20">
+    <w:abstractNumId w:val="12"/>
+  </w:num>
+  <w:num w:numId="21">
+    <w:abstractNumId w:val="10"/>
+  </w:num>
+  <w:num w:numId="22">
+    <w:abstractNumId w:val="27"/>
+  </w:num>
+  <w:num w:numId="23">
     <w:abstractNumId w:val="4"/>
   </w:num>
-  <w:num w:numId="4">
+  <w:num w:numId="24">
     <w:abstractNumId w:val="9"/>
-  </w:num>
-  <w:num w:numId="5">
-    <w:abstractNumId w:val="13"/>
-  </w:num>
-  <w:num w:numId="6">
-    <w:abstractNumId w:val="10"/>
-  </w:num>
-  <w:num w:numId="7">
-    <w:abstractNumId w:val="19"/>
-  </w:num>
-  <w:num w:numId="8">
-    <w:abstractNumId w:val="17"/>
-  </w:num>
-  <w:num w:numId="9">
-    <w:abstractNumId w:val="20"/>
-  </w:num>
-  <w:num w:numId="10">
-    <w:abstractNumId w:val="5"/>
-  </w:num>
-  <w:num w:numId="11">
-    <w:abstractNumId w:val="15"/>
-  </w:num>
-  <w:num w:numId="12">
-    <w:abstractNumId w:val="16"/>
-  </w:num>
-  <w:num w:numId="13">
-    <w:abstractNumId w:val="7"/>
-  </w:num>
-  <w:num w:numId="14">
-    <w:abstractNumId w:val="12"/>
-  </w:num>
-  <w:num w:numId="15">
-    <w:abstractNumId w:val="11"/>
-  </w:num>
-  <w:num w:numId="16">
-    <w:abstractNumId w:val="6"/>
-  </w:num>
-  <w:num w:numId="17">
-    <w:abstractNumId w:val="18"/>
   </w:num>
   <w:numIdMacAtCleanup w:val="7"/>
 </w:numbering>
 </file>
 
 <file path=word/styles.xml><?xml version="1.0" encoding="utf-8"?>
-<w:styles xmlns:mc="http://schemas.openxmlformats.org/markup-compatibility/2006" xmlns:r="http://schemas.openxmlformats.org/officeDocument/2006/relationships" xmlns:w="http://schemas.openxmlformats.org/wordprocessingml/2006/main" xmlns:w14="http://schemas.microsoft.com/office/word/2010/wordml" xmlns:w15="http://schemas.microsoft.com/office/word/2012/wordml" xmlns:w16cid="http://schemas.microsoft.com/office/word/2016/wordml/cid" xmlns:w16se="http://schemas.microsoft.com/office/word/2015/wordml/symex" mc:Ignorable="w14 w15 w16se w16cid">
+<w:styles xmlns:mc="http://schemas.openxmlformats.org/markup-compatibility/2006" xmlns:r="http://schemas.openxmlformats.org/officeDocument/2006/relationships" xmlns:w="http://schemas.openxmlformats.org/wordprocessingml/2006/main" xmlns:w14="http://schemas.microsoft.com/office/word/2010/wordml" xmlns:w15="http://schemas.microsoft.com/office/word/2012/wordml" xmlns:w16cex="http://schemas.microsoft.com/office/word/2018/wordml/cex" xmlns:w16cid="http://schemas.microsoft.com/office/word/2016/wordml/cid" xmlns:w16="http://schemas.microsoft.com/office/word/2018/wordml" xmlns:w16se="http://schemas.microsoft.com/office/word/2015/wordml/symex" mc:Ignorable="w14 w15 w16se w16cid w16 w16cex">
   <w:docDefaults>
     <w:rPrDefault>
       <w:rPr>
@@ -7349,7 +8363,7 @@
     </w:rPrDefault>
     <w:pPrDefault/>
   </w:docDefaults>
-  <w:latentStyles w:defLockedState="0" w:defUIPriority="0" w:defSemiHidden="0" w:defUnhideWhenUsed="0" w:defQFormat="0" w:count="375">
+  <w:latentStyles w:defLockedState="0" w:defUIPriority="0" w:defSemiHidden="0" w:defUnhideWhenUsed="0" w:defQFormat="0" w:count="377">
     <w:lsdException w:name="Normal" w:qFormat="1"/>
     <w:lsdException w:name="heading 1" w:qFormat="1"/>
     <w:lsdException w:name="heading 2" w:qFormat="1"/>
@@ -7412,7 +8426,7 @@
     <w:lsdException w:name="Title" w:qFormat="1"/>
     <w:lsdException w:name="Closing" w:semiHidden="1" w:unhideWhenUsed="1"/>
     <w:lsdException w:name="Signature" w:semiHidden="1" w:unhideWhenUsed="1"/>
-    <w:lsdException w:name="Default Paragraph Font" w:semiHidden="1" w:unhideWhenUsed="1"/>
+    <w:lsdException w:name="Default Paragraph Font" w:semiHidden="1" w:uiPriority="1" w:unhideWhenUsed="1"/>
     <w:lsdException w:name="Body Text" w:semiHidden="1" w:unhideWhenUsed="1"/>
     <w:lsdException w:name="Body Text Indent" w:semiHidden="1" w:unhideWhenUsed="1"/>
     <w:lsdException w:name="List Continue" w:semiHidden="1" w:unhideWhenUsed="1"/>
@@ -7442,16 +8456,16 @@
     <w:lsdException w:name="HTML Acronym" w:semiHidden="1" w:unhideWhenUsed="1"/>
     <w:lsdException w:name="HTML Address" w:semiHidden="1" w:unhideWhenUsed="1"/>
     <w:lsdException w:name="HTML Cite" w:semiHidden="1" w:unhideWhenUsed="1"/>
-    <w:lsdException w:name="HTML Code" w:semiHidden="1" w:unhideWhenUsed="1"/>
+    <w:lsdException w:name="HTML Code" w:semiHidden="1" w:uiPriority="99" w:unhideWhenUsed="1"/>
     <w:lsdException w:name="HTML Definition" w:semiHidden="1" w:unhideWhenUsed="1"/>
     <w:lsdException w:name="HTML Keyboard" w:semiHidden="1" w:unhideWhenUsed="1"/>
-    <w:lsdException w:name="HTML Preformatted" w:semiHidden="1" w:unhideWhenUsed="1"/>
+    <w:lsdException w:name="HTML Preformatted" w:semiHidden="1" w:uiPriority="99" w:unhideWhenUsed="1"/>
     <w:lsdException w:name="HTML Sample" w:semiHidden="1" w:unhideWhenUsed="1"/>
     <w:lsdException w:name="HTML Typewriter" w:semiHidden="1" w:unhideWhenUsed="1"/>
     <w:lsdException w:name="HTML Variable" w:semiHidden="1" w:unhideWhenUsed="1"/>
     <w:lsdException w:name="Normal Table" w:semiHidden="1" w:unhideWhenUsed="1"/>
     <w:lsdException w:name="annotation subject" w:semiHidden="1" w:unhideWhenUsed="1"/>
-    <w:lsdException w:name="No List" w:semiHidden="1" w:unhideWhenUsed="1"/>
+    <w:lsdException w:name="No List" w:semiHidden="1" w:uiPriority="99" w:unhideWhenUsed="1"/>
     <w:lsdException w:name="Outline List 1" w:semiHidden="1" w:unhideWhenUsed="1"/>
     <w:lsdException w:name="Outline List 2" w:semiHidden="1" w:unhideWhenUsed="1"/>
     <w:lsdException w:name="Outline List 3" w:semiHidden="1" w:unhideWhenUsed="1"/>
@@ -7717,6 +8731,8 @@
     <w:lsdException w:name="Smart Hyperlink" w:semiHidden="1" w:uiPriority="99" w:unhideWhenUsed="1"/>
     <w:lsdException w:name="Hashtag" w:semiHidden="1" w:uiPriority="99" w:unhideWhenUsed="1"/>
     <w:lsdException w:name="Unresolved Mention" w:semiHidden="1" w:uiPriority="99" w:unhideWhenUsed="1"/>
+    <w:lsdException w:name="Smart Link" w:semiHidden="1" w:uiPriority="99" w:unhideWhenUsed="1"/>
+    <w:lsdException w:name="Smart Link Error" w:semiHidden="1" w:uiPriority="99" w:unhideWhenUsed="1"/>
   </w:latentStyles>
   <w:style w:type="paragraph" w:default="1" w:styleId="Normal">
     <w:name w:val="Normal"/>
@@ -8661,6 +9677,73 @@
       <w:shd w:val="clear" w:color="auto" w:fill="E6E6E6"/>
     </w:rPr>
   </w:style>
+  <w:style w:type="paragraph" w:styleId="HTMLPreformatted">
+    <w:name w:val="HTML Preformatted"/>
+    <w:basedOn w:val="Normal"/>
+    <w:link w:val="HTMLPreformattedChar"/>
+    <w:uiPriority w:val="99"/>
+    <w:semiHidden/>
+    <w:unhideWhenUsed/>
+    <w:rsid w:val="007D275A"/>
+    <w:pPr>
+      <w:tabs>
+        <w:tab w:val="left" w:pos="916"/>
+        <w:tab w:val="left" w:pos="1832"/>
+        <w:tab w:val="left" w:pos="2748"/>
+        <w:tab w:val="left" w:pos="3664"/>
+        <w:tab w:val="left" w:pos="4580"/>
+        <w:tab w:val="left" w:pos="5496"/>
+        <w:tab w:val="left" w:pos="6412"/>
+        <w:tab w:val="left" w:pos="7328"/>
+        <w:tab w:val="left" w:pos="8244"/>
+        <w:tab w:val="left" w:pos="9160"/>
+        <w:tab w:val="left" w:pos="10076"/>
+        <w:tab w:val="left" w:pos="10992"/>
+        <w:tab w:val="left" w:pos="11908"/>
+        <w:tab w:val="left" w:pos="12824"/>
+        <w:tab w:val="left" w:pos="13740"/>
+        <w:tab w:val="left" w:pos="14656"/>
+      </w:tabs>
+      <w:spacing w:before="0" w:after="0"/>
+      <w:jc w:val="left"/>
+    </w:pPr>
+    <w:rPr>
+      <w:rFonts w:ascii="Courier New" w:hAnsi="Courier New" w:cs="Courier New"/>
+      <w:sz w:val="20"/>
+      <w:szCs w:val="20"/>
+      <w:lang w:val="es-CL" w:eastAsia="es-CL"/>
+    </w:rPr>
+  </w:style>
+  <w:style w:type="character" w:customStyle="1" w:styleId="HTMLPreformattedChar">
+    <w:name w:val="HTML Preformatted Char"/>
+    <w:basedOn w:val="DefaultParagraphFont"/>
+    <w:link w:val="HTMLPreformatted"/>
+    <w:uiPriority w:val="99"/>
+    <w:semiHidden/>
+    <w:rsid w:val="007D275A"/>
+    <w:rPr>
+      <w:rFonts w:ascii="Courier New" w:hAnsi="Courier New" w:cs="Courier New"/>
+      <w:lang w:val="es-CL" w:eastAsia="es-CL"/>
+    </w:rPr>
+  </w:style>
+  <w:style w:type="character" w:styleId="HTMLCode">
+    <w:name w:val="HTML Code"/>
+    <w:basedOn w:val="DefaultParagraphFont"/>
+    <w:uiPriority w:val="99"/>
+    <w:semiHidden/>
+    <w:unhideWhenUsed/>
+    <w:rsid w:val="007D275A"/>
+    <w:rPr>
+      <w:rFonts w:ascii="Courier New" w:eastAsia="Times New Roman" w:hAnsi="Courier New" w:cs="Courier New"/>
+      <w:sz w:val="20"/>
+      <w:szCs w:val="20"/>
+    </w:rPr>
+  </w:style>
+  <w:style w:type="character" w:customStyle="1" w:styleId="token">
+    <w:name w:val="token"/>
+    <w:basedOn w:val="DefaultParagraphFont"/>
+    <w:rsid w:val="007D275A"/>
+  </w:style>
 </w:styles>
 </file>
 
@@ -8948,14 +10031,8 @@
 </file>
 
 <file path=customXml/item1.xml><?xml version="1.0" encoding="utf-8"?>
-<p:properties xmlns:p="http://schemas.microsoft.com/office/2006/metadata/properties" xmlns:xsi="http://www.w3.org/2001/XMLSchema-instance" xmlns:pc="http://schemas.microsoft.com/office/infopath/2007/PartnerControls">
-  <documentManagement/>
-</p:properties>
-</file>
-
-<file path=customXml/item2.xml><?xml version="1.0" encoding="utf-8"?>
-<ct:contentTypeSchema xmlns:ct="http://schemas.microsoft.com/office/2006/metadata/contentType" xmlns:ma="http://schemas.microsoft.com/office/2006/metadata/properties/metaAttributes" ct:_="" ma:_="" ma:contentTypeName="Document" ma:contentTypeID="0x010100492E2CA7D5359D448EF5E4A03546C145" ma:contentTypeVersion="10" ma:contentTypeDescription="Create a new document." ma:contentTypeScope="" ma:versionID="89eb98187492ea662092c4f7ae876e2e">
-  <xsd:schema xmlns:xsd="http://www.w3.org/2001/XMLSchema" xmlns:xs="http://www.w3.org/2001/XMLSchema" xmlns:p="http://schemas.microsoft.com/office/2006/metadata/properties" xmlns:ns2="afa64263-46c0-447d-947a-55ca9f3bd833" xmlns:ns3="63661872-e3f9-405e-ada1-24831e2b43aa" targetNamespace="http://schemas.microsoft.com/office/2006/metadata/properties" ma:root="true" ma:fieldsID="da3aa2f59deb007d20e2c29ba6e0d41c" ns2:_="" ns3:_="">
+<ct:contentTypeSchema xmlns:ct="http://schemas.microsoft.com/office/2006/metadata/contentType" xmlns:ma="http://schemas.microsoft.com/office/2006/metadata/properties/metaAttributes" ct:_="" ma:_="" ma:contentTypeName="Document" ma:contentTypeID="0x010100492E2CA7D5359D448EF5E4A03546C145" ma:contentTypeVersion="12" ma:contentTypeDescription="Create a new document." ma:contentTypeScope="" ma:versionID="d946216c68b7381c5ee6fe0a61feec7f">
+  <xsd:schema xmlns:xsd="http://www.w3.org/2001/XMLSchema" xmlns:xs="http://www.w3.org/2001/XMLSchema" xmlns:p="http://schemas.microsoft.com/office/2006/metadata/properties" xmlns:ns2="afa64263-46c0-447d-947a-55ca9f3bd833" xmlns:ns3="63661872-e3f9-405e-ada1-24831e2b43aa" targetNamespace="http://schemas.microsoft.com/office/2006/metadata/properties" ma:root="true" ma:fieldsID="b0a03387b712812315becd0e6fb0ca6d" ns2:_="" ns3:_="">
     <xsd:import namespace="afa64263-46c0-447d-947a-55ca9f3bd833"/>
     <xsd:import namespace="63661872-e3f9-405e-ada1-24831e2b43aa"/>
     <xsd:element name="properties">
@@ -8974,6 +10051,8 @@
                 <xsd:element ref="ns2:MediaServiceLocation" minOccurs="0"/>
                 <xsd:element ref="ns2:MediaServiceEventHashCode" minOccurs="0"/>
                 <xsd:element ref="ns2:MediaServiceGenerationTime" minOccurs="0"/>
+                <xsd:element ref="ns2:MediaServiceAutoKeyPoints" minOccurs="0"/>
+                <xsd:element ref="ns2:MediaServiceKeyPoints" minOccurs="0"/>
               </xsd:all>
             </xsd:complexType>
           </xsd:element>
@@ -9024,6 +10103,18 @@
     <xsd:element name="MediaServiceGenerationTime" ma:index="17" nillable="true" ma:displayName="MediaServiceGenerationTime" ma:hidden="true" ma:internalName="MediaServiceGenerationTime" ma:readOnly="true">
       <xsd:simpleType>
         <xsd:restriction base="dms:Text"/>
+      </xsd:simpleType>
+    </xsd:element>
+    <xsd:element name="MediaServiceAutoKeyPoints" ma:index="18" nillable="true" ma:displayName="MediaServiceAutoKeyPoints" ma:hidden="true" ma:internalName="MediaServiceAutoKeyPoints" ma:readOnly="true">
+      <xsd:simpleType>
+        <xsd:restriction base="dms:Note"/>
+      </xsd:simpleType>
+    </xsd:element>
+    <xsd:element name="MediaServiceKeyPoints" ma:index="19" nillable="true" ma:displayName="KeyPoints" ma:internalName="MediaServiceKeyPoints" ma:readOnly="true">
+      <xsd:simpleType>
+        <xsd:restriction base="dms:Note">
+          <xsd:maxLength value="255"/>
+        </xsd:restriction>
       </xsd:simpleType>
     </xsd:element>
   </xsd:schema>
@@ -9156,7 +10247,7 @@
 </ct:contentTypeSchema>
 </file>
 
-<file path=customXml/item3.xml><?xml version="1.0" encoding="utf-8"?>
+<file path=customXml/item2.xml><?xml version="1.0" encoding="utf-8"?>
 <?mso-contentType ?>
 <FormTemplates xmlns="http://schemas.microsoft.com/sharepoint/v3/contenttype/forms">
   <Display>DocumentLibraryForm</Display>
@@ -9165,29 +10256,18 @@
 </FormTemplates>
 </file>
 
+<file path=customXml/item3.xml><?xml version="1.0" encoding="utf-8"?>
+<p:properties xmlns:p="http://schemas.microsoft.com/office/2006/metadata/properties" xmlns:xsi="http://www.w3.org/2001/XMLSchema-instance" xmlns:pc="http://schemas.microsoft.com/office/infopath/2007/PartnerControls">
+  <documentManagement/>
+</p:properties>
+</file>
+
 <file path=customXml/item4.xml><?xml version="1.0" encoding="utf-8"?>
 <b:Sources xmlns:b="http://schemas.openxmlformats.org/officeDocument/2006/bibliography" xmlns="http://schemas.openxmlformats.org/officeDocument/2006/bibliography" SelectedStyle="\APA.XSL" StyleName="APA"/>
 </file>
 
 <file path=customXml/itemProps1.xml><?xml version="1.0" encoding="utf-8"?>
-<ds:datastoreItem xmlns:ds="http://schemas.openxmlformats.org/officeDocument/2006/customXml" ds:itemID="{729ADB3C-55B1-4E4D-8366-4705C14EFE1C}">
-  <ds:schemaRefs>
-    <ds:schemaRef ds:uri="http://schemas.microsoft.com/office/2006/documentManagement/types"/>
-    <ds:schemaRef ds:uri="63661872-e3f9-405e-ada1-24831e2b43aa"/>
-    <ds:schemaRef ds:uri="http://purl.org/dc/elements/1.1/"/>
-    <ds:schemaRef ds:uri="http://schemas.microsoft.com/office/2006/metadata/properties"/>
-    <ds:schemaRef ds:uri="http://schemas.microsoft.com/office/infopath/2007/PartnerControls"/>
-    <ds:schemaRef ds:uri="afa64263-46c0-447d-947a-55ca9f3bd833"/>
-    <ds:schemaRef ds:uri="http://purl.org/dc/terms/"/>
-    <ds:schemaRef ds:uri="http://schemas.openxmlformats.org/package/2006/metadata/core-properties"/>
-    <ds:schemaRef ds:uri="http://www.w3.org/XML/1998/namespace"/>
-    <ds:schemaRef ds:uri="http://purl.org/dc/dcmitype/"/>
-  </ds:schemaRefs>
-</ds:datastoreItem>
-</file>
-
-<file path=customXml/itemProps2.xml><?xml version="1.0" encoding="utf-8"?>
-<ds:datastoreItem xmlns:ds="http://schemas.openxmlformats.org/officeDocument/2006/customXml" ds:itemID="{3920B82E-EA37-45BA-B1B3-EBC26771A915}">
+<ds:datastoreItem xmlns:ds="http://schemas.openxmlformats.org/officeDocument/2006/customXml" ds:itemID="{C6CF4D71-C597-46D5-8F6A-F1A884997106}">
   <ds:schemaRefs>
     <ds:schemaRef ds:uri="http://schemas.microsoft.com/office/2006/metadata/contentType"/>
     <ds:schemaRef ds:uri="http://schemas.microsoft.com/office/2006/metadata/properties/metaAttributes"/>
@@ -9205,7 +10285,7 @@
 </ds:datastoreItem>
 </file>
 
-<file path=customXml/itemProps3.xml><?xml version="1.0" encoding="utf-8"?>
+<file path=customXml/itemProps2.xml><?xml version="1.0" encoding="utf-8"?>
 <ds:datastoreItem xmlns:ds="http://schemas.openxmlformats.org/officeDocument/2006/customXml" ds:itemID="{95A0DE7B-E668-458E-A4E1-80AE4D6ACE0F}">
   <ds:schemaRefs>
     <ds:schemaRef ds:uri="http://schemas.microsoft.com/sharepoint/v3/contenttype/forms"/>
@@ -9213,8 +10293,17 @@
 </ds:datastoreItem>
 </file>
 
+<file path=customXml/itemProps3.xml><?xml version="1.0" encoding="utf-8"?>
+<ds:datastoreItem xmlns:ds="http://schemas.openxmlformats.org/officeDocument/2006/customXml" ds:itemID="{729ADB3C-55B1-4E4D-8366-4705C14EFE1C}">
+  <ds:schemaRefs>
+    <ds:schemaRef ds:uri="http://schemas.microsoft.com/office/2006/metadata/properties"/>
+    <ds:schemaRef ds:uri="http://schemas.microsoft.com/office/infopath/2007/PartnerControls"/>
+  </ds:schemaRefs>
+</ds:datastoreItem>
+</file>
+
 <file path=customXml/itemProps4.xml><?xml version="1.0" encoding="utf-8"?>
-<ds:datastoreItem xmlns:ds="http://schemas.openxmlformats.org/officeDocument/2006/customXml" ds:itemID="{95A07AFA-3BC3-415B-BD42-75458F9F8E32}">
+<ds:datastoreItem xmlns:ds="http://schemas.openxmlformats.org/officeDocument/2006/customXml" ds:itemID="{58C213C0-1FBB-446A-A920-23A33F00C797}">
   <ds:schemaRefs>
     <ds:schemaRef ds:uri="http://schemas.openxmlformats.org/officeDocument/2006/bibliography"/>
   </ds:schemaRefs>

</xml_diff>

<commit_message>
Add Site Configuration Standards section
</commit_message>
<xml_diff>
--- a/Project Coding Standards.docx
+++ b/Project Coding Standards.docx
@@ -1,6 +1,6 @@
 
 <file path=word/document.xml><?xml version="1.0" encoding="utf-8"?>
-<w:document xmlns:wpc="http://schemas.microsoft.com/office/word/2010/wordprocessingCanvas" xmlns:cx="http://schemas.microsoft.com/office/drawing/2014/chartex" xmlns:cx1="http://schemas.microsoft.com/office/drawing/2015/9/8/chartex" xmlns:cx2="http://schemas.microsoft.com/office/drawing/2015/10/21/chartex" xmlns:cx3="http://schemas.microsoft.com/office/drawing/2016/5/9/chartex" xmlns:cx4="http://schemas.microsoft.com/office/drawing/2016/5/10/chartex" xmlns:cx5="http://schemas.microsoft.com/office/drawing/2016/5/11/chartex" xmlns:cx6="http://schemas.microsoft.com/office/drawing/2016/5/12/chartex" xmlns:cx7="http://schemas.microsoft.com/office/drawing/2016/5/13/chartex" xmlns:cx8="http://schemas.microsoft.com/office/drawing/2016/5/14/chartex" xmlns:mc="http://schemas.openxmlformats.org/markup-compatibility/2006" xmlns:aink="http://schemas.microsoft.com/office/drawing/2016/ink" xmlns:am3d="http://schemas.microsoft.com/office/drawing/2017/model3d" xmlns:o="urn:schemas-microsoft-com:office:office" xmlns:r="http://schemas.openxmlformats.org/officeDocument/2006/relationships" xmlns:m="http://schemas.openxmlformats.org/officeDocument/2006/math" xmlns:v="urn:schemas-microsoft-com:vml" xmlns:wp14="http://schemas.microsoft.com/office/word/2010/wordprocessingDrawing" xmlns:wp="http://schemas.openxmlformats.org/drawingml/2006/wordprocessingDrawing" xmlns:w10="urn:schemas-microsoft-com:office:word" xmlns:w="http://schemas.openxmlformats.org/wordprocessingml/2006/main" xmlns:w14="http://schemas.microsoft.com/office/word/2010/wordml" xmlns:w15="http://schemas.microsoft.com/office/word/2012/wordml" xmlns:w16cex="http://schemas.microsoft.com/office/word/2018/wordml/cex" xmlns:w16cid="http://schemas.microsoft.com/office/word/2016/wordml/cid" xmlns:w16="http://schemas.microsoft.com/office/word/2018/wordml" xmlns:w16se="http://schemas.microsoft.com/office/word/2015/wordml/symex" xmlns:wpg="http://schemas.microsoft.com/office/word/2010/wordprocessingGroup" xmlns:wpi="http://schemas.microsoft.com/office/word/2010/wordprocessingInk" xmlns:wne="http://schemas.microsoft.com/office/word/2006/wordml" xmlns:wps="http://schemas.microsoft.com/office/word/2010/wordprocessingShape" mc:Ignorable="w14 w15 w16se w16cid w16 w16cex wp14">
+<w:document xmlns:wpc="http://schemas.microsoft.com/office/word/2010/wordprocessingCanvas" xmlns:cx="http://schemas.microsoft.com/office/drawing/2014/chartex" xmlns:cx1="http://schemas.microsoft.com/office/drawing/2015/9/8/chartex" xmlns:cx2="http://schemas.microsoft.com/office/drawing/2015/10/21/chartex" xmlns:cx3="http://schemas.microsoft.com/office/drawing/2016/5/9/chartex" xmlns:cx4="http://schemas.microsoft.com/office/drawing/2016/5/10/chartex" xmlns:cx5="http://schemas.microsoft.com/office/drawing/2016/5/11/chartex" xmlns:cx6="http://schemas.microsoft.com/office/drawing/2016/5/12/chartex" xmlns:cx7="http://schemas.microsoft.com/office/drawing/2016/5/13/chartex" xmlns:cx8="http://schemas.microsoft.com/office/drawing/2016/5/14/chartex" xmlns:mc="http://schemas.openxmlformats.org/markup-compatibility/2006" xmlns:aink="http://schemas.microsoft.com/office/drawing/2016/ink" xmlns:am3d="http://schemas.microsoft.com/office/drawing/2017/model3d" xmlns:o="urn:schemas-microsoft-com:office:office" xmlns:r="http://schemas.openxmlformats.org/officeDocument/2006/relationships" xmlns:m="http://schemas.openxmlformats.org/officeDocument/2006/math" xmlns:v="urn:schemas-microsoft-com:vml" xmlns:wp14="http://schemas.microsoft.com/office/word/2010/wordprocessingDrawing" xmlns:wp="http://schemas.openxmlformats.org/drawingml/2006/wordprocessingDrawing" xmlns:w10="urn:schemas-microsoft-com:office:word" xmlns:w="http://schemas.openxmlformats.org/wordprocessingml/2006/main" xmlns:w14="http://schemas.microsoft.com/office/word/2010/wordml" xmlns:w15="http://schemas.microsoft.com/office/word/2012/wordml" xmlns:w16cid="http://schemas.microsoft.com/office/word/2016/wordml/cid" xmlns:w16se="http://schemas.microsoft.com/office/word/2015/wordml/symex" xmlns:wpg="http://schemas.microsoft.com/office/word/2010/wordprocessingGroup" xmlns:wpi="http://schemas.microsoft.com/office/word/2010/wordprocessingInk" xmlns:wne="http://schemas.microsoft.com/office/word/2006/wordml" xmlns:wps="http://schemas.microsoft.com/office/word/2010/wordprocessingShape" mc:Ignorable="w14 w15 w16se w16cid wp14">
   <w:body>
     <w:p>
       <w:pPr>
@@ -156,6 +156,7 @@
       </w:pPr>
       <w:bookmarkStart w:id="0" w:name="_Toc469497902"/>
       <w:r>
+        <w:lastRenderedPageBreak/>
         <w:t>Objective</w:t>
       </w:r>
       <w:bookmarkEnd w:id="0"/>
@@ -222,7 +223,7 @@
               <w:rPr>
                 <w:noProof/>
               </w:rPr>
-              <w:t>10/7/2019</w:t>
+              <w:t>10/11/2019</w:t>
             </w:r>
             <w:r>
               <w:rPr>
@@ -414,6 +415,7 @@
         </w:numPr>
       </w:pPr>
       <w:r>
+        <w:lastRenderedPageBreak/>
         <w:t xml:space="preserve">Understand how data flows into your assigned tasks/process.  </w:t>
       </w:r>
     </w:p>
@@ -563,7 +565,15 @@
         </w:numPr>
       </w:pPr>
       <w:r>
-        <w:t>When debugging server-side scripts, use VisualStudio Codes debugging tools to walk through your code and processes.</w:t>
+        <w:t xml:space="preserve">When debugging server-side scripts, use </w:t>
+      </w:r>
+      <w:proofErr w:type="spellStart"/>
+      <w:r>
+        <w:t>VisualStudio</w:t>
+      </w:r>
+      <w:proofErr w:type="spellEnd"/>
+      <w:r>
+        <w:t xml:space="preserve"> Codes debugging tools to walk through your code and processes.</w:t>
       </w:r>
     </w:p>
     <w:p>
@@ -656,7 +666,15 @@
         <w:t xml:space="preserve">After completing all configuration and coding tasks, </w:t>
       </w:r>
       <w:r>
-        <w:t xml:space="preserve">conduct unit testing of an entire process.  Make sure the workflow functions, code executes and </w:t>
+        <w:t xml:space="preserve">conduct unit testing of an entire process.  Make sure the workflow functions, code </w:t>
+      </w:r>
+      <w:proofErr w:type="gramStart"/>
+      <w:r>
+        <w:t>executes</w:t>
+      </w:r>
+      <w:proofErr w:type="gramEnd"/>
+      <w:r>
+        <w:t xml:space="preserve"> and </w:t>
       </w:r>
       <w:r>
         <w:t xml:space="preserve">business rules are enforced using specific users or states of the process.  </w:t>
@@ -670,6 +688,7 @@
         <w:rPr>
           <w:b/>
         </w:rPr>
+        <w:lastRenderedPageBreak/>
         <w:t>Note</w:t>
       </w:r>
       <w:r>
@@ -748,8 +767,18 @@
       <w:r>
         <w:t xml:space="preserve">should call the global template function </w:t>
       </w:r>
-      <w:r>
-        <w:t>VV.Form.Global.AdminSave();</w:t>
+      <w:proofErr w:type="spellStart"/>
+      <w:proofErr w:type="gramStart"/>
+      <w:r>
+        <w:t>VV.Form.Global</w:t>
+      </w:r>
+      <w:proofErr w:type="gramEnd"/>
+      <w:r>
+        <w:t>.AdminSave</w:t>
+      </w:r>
+      <w:proofErr w:type="spellEnd"/>
+      <w:r>
+        <w:t>();</w:t>
       </w:r>
     </w:p>
     <w:p>
@@ -761,7 +790,15 @@
         </w:numPr>
       </w:pPr>
       <w:r>
-        <w:t>Only VaultAccess users should have visibility permissions to the Admin Override container.</w:t>
+        <w:t xml:space="preserve">Only </w:t>
+      </w:r>
+      <w:proofErr w:type="spellStart"/>
+      <w:r>
+        <w:t>VaultAccess</w:t>
+      </w:r>
+      <w:proofErr w:type="spellEnd"/>
+      <w:r>
+        <w:t xml:space="preserve"> users should have visibility permissions to the Admin Override container.</w:t>
       </w:r>
     </w:p>
     <w:p>
@@ -781,8 +818,18 @@
       <w:r>
         <w:t xml:space="preserve">Close buttons should call the global template function </w:t>
       </w:r>
-      <w:r>
-        <w:t>VV.Form.Global.CloseAndUnlockForm()</w:t>
+      <w:proofErr w:type="spellStart"/>
+      <w:proofErr w:type="gramStart"/>
+      <w:r>
+        <w:t>VV.Form.Global</w:t>
+      </w:r>
+      <w:proofErr w:type="gramEnd"/>
+      <w:r>
+        <w:t>.CloseAndUnlockForm</w:t>
+      </w:r>
+      <w:proofErr w:type="spellEnd"/>
+      <w:r>
+        <w:t>()</w:t>
       </w:r>
       <w:r>
         <w:t>;</w:t>
@@ -818,7 +865,15 @@
         </w:numPr>
       </w:pPr>
       <w:r>
-        <w:t>The SaveButton Form Control should always be hidden</w:t>
+        <w:t xml:space="preserve">The </w:t>
+      </w:r>
+      <w:proofErr w:type="spellStart"/>
+      <w:r>
+        <w:t>SaveButton</w:t>
+      </w:r>
+      <w:proofErr w:type="spellEnd"/>
+      <w:r>
+        <w:t xml:space="preserve"> Form Control should always be hidden</w:t>
       </w:r>
       <w:r>
         <w:t xml:space="preserve">. </w:t>
@@ -833,7 +888,15 @@
         </w:numPr>
       </w:pPr>
       <w:r>
-        <w:t xml:space="preserve">The TabControl Form Control should never be hidden. </w:t>
+        <w:t xml:space="preserve">The </w:t>
+      </w:r>
+      <w:proofErr w:type="spellStart"/>
+      <w:r>
+        <w:t>TabControl</w:t>
+      </w:r>
+      <w:proofErr w:type="spellEnd"/>
+      <w:r>
+        <w:t xml:space="preserve"> Form Control should never be hidden. </w:t>
       </w:r>
       <w:r>
         <w:t xml:space="preserve">Access to form tabs should be controlled </w:t>
@@ -932,6 +995,7 @@
         </w:numPr>
       </w:pPr>
       <w:r>
+        <w:lastRenderedPageBreak/>
         <w:t>For</w:t>
       </w:r>
       <w:r>
@@ -1043,13 +1107,44 @@
         <w:t>otherwise handling dates</w:t>
       </w:r>
       <w:r>
-        <w:t>, avoid .toLocaleDateString() and .toLocaleTimeString(), as these methods are not supported in Internet Explorer 11. You may inst</w:t>
+        <w:t xml:space="preserve">, </w:t>
+      </w:r>
+      <w:proofErr w:type="gramStart"/>
+      <w:r>
+        <w:t>avoid .</w:t>
+      </w:r>
+      <w:proofErr w:type="spellStart"/>
+      <w:r>
+        <w:t>toLocaleDateString</w:t>
+      </w:r>
+      <w:proofErr w:type="spellEnd"/>
+      <w:proofErr w:type="gramEnd"/>
+      <w:r>
+        <w:t>() and .</w:t>
+      </w:r>
+      <w:proofErr w:type="spellStart"/>
+      <w:r>
+        <w:t>toLocaleTimeString</w:t>
+      </w:r>
+      <w:proofErr w:type="spellEnd"/>
+      <w:r>
+        <w:t>(), as these methods are not supported in Internet Explorer 11. You may inst</w:t>
       </w:r>
       <w:r>
         <w:t xml:space="preserve">ead </w:t>
       </w:r>
       <w:r>
-        <w:t>build a string to represent the date in order to use the VV.Form.SetFieldValue() function</w:t>
+        <w:t xml:space="preserve">build a string to represent the date in order to use the </w:t>
+      </w:r>
+      <w:proofErr w:type="spellStart"/>
+      <w:proofErr w:type="gramStart"/>
+      <w:r>
+        <w:t>VV.Form.SetFieldValue</w:t>
+      </w:r>
+      <w:proofErr w:type="spellEnd"/>
+      <w:proofErr w:type="gramEnd"/>
+      <w:r>
+        <w:t>() function</w:t>
       </w:r>
       <w:r>
         <w:t>.</w:t>
@@ -1070,13 +1165,29 @@
         <w:t>Build a string to represent the date.</w:t>
       </w:r>
       <w:r>
-        <w:t xml:space="preserve"> The dateObj may be </w:t>
+        <w:t xml:space="preserve"> The </w:t>
+      </w:r>
+      <w:proofErr w:type="spellStart"/>
+      <w:r>
+        <w:t>dateObj</w:t>
+      </w:r>
+      <w:proofErr w:type="spellEnd"/>
+      <w:r>
+        <w:t xml:space="preserve"> may be </w:t>
       </w:r>
       <w:r>
         <w:t>retrieved</w:t>
       </w:r>
       <w:r>
-        <w:t xml:space="preserve"> from a calendar field, or declared as a new Date().</w:t>
+        <w:t xml:space="preserve"> from a calendar field, or declared as a new </w:t>
+      </w:r>
+      <w:proofErr w:type="gramStart"/>
+      <w:r>
+        <w:t>Date(</w:t>
+      </w:r>
+      <w:proofErr w:type="gramEnd"/>
+      <w:r>
+        <w:t>).</w:t>
       </w:r>
     </w:p>
     <w:p>
@@ -1109,7 +1220,49 @@
           <w:sz w:val="16"/>
           <w:szCs w:val="16"/>
         </w:rPr>
-        <w:t xml:space="preserve"> dateObj = VV.Form.GetDateObjectFromCalendar(</w:t>
+        <w:t xml:space="preserve"> </w:t>
+      </w:r>
+      <w:proofErr w:type="spellStart"/>
+      <w:r>
+        <w:rPr>
+          <w:rFonts w:ascii="Consolas" w:hAnsi="Consolas" w:cs="Consolas"/>
+          <w:color w:val="000000"/>
+          <w:sz w:val="16"/>
+          <w:szCs w:val="16"/>
+        </w:rPr>
+        <w:t>dateObj</w:t>
+      </w:r>
+      <w:proofErr w:type="spellEnd"/>
+      <w:r>
+        <w:rPr>
+          <w:rFonts w:ascii="Consolas" w:hAnsi="Consolas" w:cs="Consolas"/>
+          <w:color w:val="000000"/>
+          <w:sz w:val="16"/>
+          <w:szCs w:val="16"/>
+        </w:rPr>
+        <w:t xml:space="preserve"> = </w:t>
+      </w:r>
+      <w:proofErr w:type="spellStart"/>
+      <w:proofErr w:type="gramStart"/>
+      <w:r>
+        <w:rPr>
+          <w:rFonts w:ascii="Consolas" w:hAnsi="Consolas" w:cs="Consolas"/>
+          <w:color w:val="000000"/>
+          <w:sz w:val="16"/>
+          <w:szCs w:val="16"/>
+        </w:rPr>
+        <w:t>VV.Form.GetDateObjectFromCalendar</w:t>
+      </w:r>
+      <w:proofErr w:type="spellEnd"/>
+      <w:proofErr w:type="gramEnd"/>
+      <w:r>
+        <w:rPr>
+          <w:rFonts w:ascii="Consolas" w:hAnsi="Consolas" w:cs="Consolas"/>
+          <w:color w:val="000000"/>
+          <w:sz w:val="16"/>
+          <w:szCs w:val="16"/>
+        </w:rPr>
+        <w:t>(</w:t>
       </w:r>
       <w:r>
         <w:rPr>
@@ -1118,7 +1271,27 @@
           <w:sz w:val="16"/>
           <w:szCs w:val="16"/>
         </w:rPr>
-        <w:t>'fieldName'</w:t>
+        <w:t>'</w:t>
+      </w:r>
+      <w:proofErr w:type="spellStart"/>
+      <w:r>
+        <w:rPr>
+          <w:rFonts w:ascii="Consolas" w:hAnsi="Consolas" w:cs="Consolas"/>
+          <w:color w:val="A31515"/>
+          <w:sz w:val="16"/>
+          <w:szCs w:val="16"/>
+        </w:rPr>
+        <w:t>fieldName</w:t>
+      </w:r>
+      <w:proofErr w:type="spellEnd"/>
+      <w:r>
+        <w:rPr>
+          <w:rFonts w:ascii="Consolas" w:hAnsi="Consolas" w:cs="Consolas"/>
+          <w:color w:val="A31515"/>
+          <w:sz w:val="16"/>
+          <w:szCs w:val="16"/>
+        </w:rPr>
+        <w:t>'</w:t>
       </w:r>
       <w:r>
         <w:rPr>
@@ -1151,25 +1324,78 @@
           <w:sz w:val="16"/>
           <w:szCs w:val="16"/>
         </w:rPr>
-        <w:t>//var dateObj = new Date();</w:t>
-      </w:r>
-    </w:p>
-    <w:p>
-      <w:pPr>
-        <w:jc w:val="left"/>
-        <w:rPr>
+        <w:t xml:space="preserve">//var </w:t>
+      </w:r>
+      <w:proofErr w:type="spellStart"/>
+      <w:r>
+        <w:rPr>
+          <w:rFonts w:ascii="Consolas" w:hAnsi="Consolas" w:cs="Consolas"/>
+          <w:color w:val="008000"/>
           <w:sz w:val="16"/>
           <w:szCs w:val="16"/>
         </w:rPr>
-      </w:pPr>
-      <w:r>
-        <w:rPr>
-          <w:rFonts w:ascii="Consolas" w:hAnsi="Consolas" w:cs="Consolas"/>
-          <w:color w:val="000000"/>
+        <w:t>dateObj</w:t>
+      </w:r>
+      <w:proofErr w:type="spellEnd"/>
+      <w:r>
+        <w:rPr>
+          <w:rFonts w:ascii="Consolas" w:hAnsi="Consolas" w:cs="Consolas"/>
+          <w:color w:val="008000"/>
           <w:sz w:val="16"/>
           <w:szCs w:val="16"/>
         </w:rPr>
-        <w:t>VV.Form.SetFieldValue(</w:t>
+        <w:t xml:space="preserve"> = new </w:t>
+      </w:r>
+      <w:proofErr w:type="gramStart"/>
+      <w:r>
+        <w:rPr>
+          <w:rFonts w:ascii="Consolas" w:hAnsi="Consolas" w:cs="Consolas"/>
+          <w:color w:val="008000"/>
+          <w:sz w:val="16"/>
+          <w:szCs w:val="16"/>
+        </w:rPr>
+        <w:t>Date(</w:t>
+      </w:r>
+      <w:proofErr w:type="gramEnd"/>
+      <w:r>
+        <w:rPr>
+          <w:rFonts w:ascii="Consolas" w:hAnsi="Consolas" w:cs="Consolas"/>
+          <w:color w:val="008000"/>
+          <w:sz w:val="16"/>
+          <w:szCs w:val="16"/>
+        </w:rPr>
+        <w:t>);</w:t>
+      </w:r>
+    </w:p>
+    <w:p>
+      <w:pPr>
+        <w:jc w:val="left"/>
+        <w:rPr>
+          <w:sz w:val="16"/>
+          <w:szCs w:val="16"/>
+        </w:rPr>
+      </w:pPr>
+      <w:proofErr w:type="spellStart"/>
+      <w:proofErr w:type="gramStart"/>
+      <w:r>
+        <w:rPr>
+          <w:rFonts w:ascii="Consolas" w:hAnsi="Consolas" w:cs="Consolas"/>
+          <w:color w:val="000000"/>
+          <w:sz w:val="16"/>
+          <w:szCs w:val="16"/>
+        </w:rPr>
+        <w:t>VV.Form.SetFieldValue</w:t>
+      </w:r>
+      <w:proofErr w:type="spellEnd"/>
+      <w:proofErr w:type="gramEnd"/>
+      <w:r>
+        <w:rPr>
+          <w:rFonts w:ascii="Consolas" w:hAnsi="Consolas" w:cs="Consolas"/>
+          <w:color w:val="000000"/>
+          <w:sz w:val="16"/>
+          <w:szCs w:val="16"/>
+        </w:rPr>
+        <w:t>(</w:t>
       </w:r>
       <w:r>
         <w:rPr>
@@ -1178,26 +1404,9 @@
           <w:sz w:val="16"/>
           <w:szCs w:val="16"/>
         </w:rPr>
-        <w:t>'nameOfFieldtoSet'</w:t>
-      </w:r>
-      <w:r>
-        <w:rPr>
-          <w:rFonts w:ascii="Consolas" w:hAnsi="Consolas" w:cs="Consolas"/>
-          <w:color w:val="000000"/>
-          <w:sz w:val="16"/>
-          <w:szCs w:val="16"/>
-        </w:rPr>
-        <w:t>, (dateObj.get</w:t>
-      </w:r>
-      <w:r>
-        <w:rPr>
-          <w:rFonts w:ascii="Consolas" w:hAnsi="Consolas" w:cs="Consolas"/>
-          <w:color w:val="000000"/>
-          <w:sz w:val="16"/>
-          <w:szCs w:val="16"/>
-        </w:rPr>
-        <w:t xml:space="preserve">Month() + 1).toString() + </w:t>
-      </w:r>
+        <w:t>'</w:t>
+      </w:r>
+      <w:proofErr w:type="spellStart"/>
       <w:r>
         <w:rPr>
           <w:rFonts w:ascii="Consolas" w:hAnsi="Consolas" w:cs="Consolas"/>
@@ -1205,26 +1414,9 @@
           <w:sz w:val="16"/>
           <w:szCs w:val="16"/>
         </w:rPr>
-        <w:t>'/'</w:t>
-      </w:r>
-      <w:r>
-        <w:rPr>
-          <w:rFonts w:ascii="Consolas" w:hAnsi="Consolas" w:cs="Consolas"/>
-          <w:color w:val="000000"/>
-          <w:sz w:val="16"/>
-          <w:szCs w:val="16"/>
-        </w:rPr>
-        <w:t xml:space="preserve"> + dateObj.get</w:t>
-      </w:r>
-      <w:r>
-        <w:rPr>
-          <w:rFonts w:ascii="Consolas" w:hAnsi="Consolas" w:cs="Consolas"/>
-          <w:color w:val="000000"/>
-          <w:sz w:val="16"/>
-          <w:szCs w:val="16"/>
-        </w:rPr>
-        <w:t xml:space="preserve">Date().toString() + </w:t>
-      </w:r>
+        <w:t>nameOfFieldtoSet</w:t>
+      </w:r>
+      <w:proofErr w:type="spellEnd"/>
       <w:r>
         <w:rPr>
           <w:rFonts w:ascii="Consolas" w:hAnsi="Consolas" w:cs="Consolas"/>
@@ -1232,7 +1424,7 @@
           <w:sz w:val="16"/>
           <w:szCs w:val="16"/>
         </w:rPr>
-        <w:t>'/'</w:t>
+        <w:t>'</w:t>
       </w:r>
       <w:r>
         <w:rPr>
@@ -1241,8 +1433,9 @@
           <w:sz w:val="16"/>
           <w:szCs w:val="16"/>
         </w:rPr>
-        <w:t xml:space="preserve"> + dateObj.get</w:t>
-      </w:r>
+        <w:t>, (</w:t>
+      </w:r>
+      <w:proofErr w:type="spellStart"/>
       <w:r>
         <w:rPr>
           <w:rFonts w:ascii="Consolas" w:hAnsi="Consolas" w:cs="Consolas"/>
@@ -1250,7 +1443,180 @@
           <w:sz w:val="16"/>
           <w:szCs w:val="16"/>
         </w:rPr>
-        <w:t>FullYear().toString());</w:t>
+        <w:t>dateObj.get</w:t>
+      </w:r>
+      <w:r>
+        <w:rPr>
+          <w:rFonts w:ascii="Consolas" w:hAnsi="Consolas" w:cs="Consolas"/>
+          <w:color w:val="000000"/>
+          <w:sz w:val="16"/>
+          <w:szCs w:val="16"/>
+        </w:rPr>
+        <w:t>Month</w:t>
+      </w:r>
+      <w:proofErr w:type="spellEnd"/>
+      <w:r>
+        <w:rPr>
+          <w:rFonts w:ascii="Consolas" w:hAnsi="Consolas" w:cs="Consolas"/>
+          <w:color w:val="000000"/>
+          <w:sz w:val="16"/>
+          <w:szCs w:val="16"/>
+        </w:rPr>
+        <w:t>() + 1).</w:t>
+      </w:r>
+      <w:proofErr w:type="spellStart"/>
+      <w:r>
+        <w:rPr>
+          <w:rFonts w:ascii="Consolas" w:hAnsi="Consolas" w:cs="Consolas"/>
+          <w:color w:val="000000"/>
+          <w:sz w:val="16"/>
+          <w:szCs w:val="16"/>
+        </w:rPr>
+        <w:t>toString</w:t>
+      </w:r>
+      <w:proofErr w:type="spellEnd"/>
+      <w:r>
+        <w:rPr>
+          <w:rFonts w:ascii="Consolas" w:hAnsi="Consolas" w:cs="Consolas"/>
+          <w:color w:val="000000"/>
+          <w:sz w:val="16"/>
+          <w:szCs w:val="16"/>
+        </w:rPr>
+        <w:t xml:space="preserve">() + </w:t>
+      </w:r>
+      <w:r>
+        <w:rPr>
+          <w:rFonts w:ascii="Consolas" w:hAnsi="Consolas" w:cs="Consolas"/>
+          <w:color w:val="A31515"/>
+          <w:sz w:val="16"/>
+          <w:szCs w:val="16"/>
+        </w:rPr>
+        <w:t>'/'</w:t>
+      </w:r>
+      <w:r>
+        <w:rPr>
+          <w:rFonts w:ascii="Consolas" w:hAnsi="Consolas" w:cs="Consolas"/>
+          <w:color w:val="000000"/>
+          <w:sz w:val="16"/>
+          <w:szCs w:val="16"/>
+        </w:rPr>
+        <w:t xml:space="preserve"> + </w:t>
+      </w:r>
+      <w:proofErr w:type="spellStart"/>
+      <w:r>
+        <w:rPr>
+          <w:rFonts w:ascii="Consolas" w:hAnsi="Consolas" w:cs="Consolas"/>
+          <w:color w:val="000000"/>
+          <w:sz w:val="16"/>
+          <w:szCs w:val="16"/>
+        </w:rPr>
+        <w:t>dateObj.get</w:t>
+      </w:r>
+      <w:r>
+        <w:rPr>
+          <w:rFonts w:ascii="Consolas" w:hAnsi="Consolas" w:cs="Consolas"/>
+          <w:color w:val="000000"/>
+          <w:sz w:val="16"/>
+          <w:szCs w:val="16"/>
+        </w:rPr>
+        <w:t>Date</w:t>
+      </w:r>
+      <w:proofErr w:type="spellEnd"/>
+      <w:r>
+        <w:rPr>
+          <w:rFonts w:ascii="Consolas" w:hAnsi="Consolas" w:cs="Consolas"/>
+          <w:color w:val="000000"/>
+          <w:sz w:val="16"/>
+          <w:szCs w:val="16"/>
+        </w:rPr>
+        <w:t>().</w:t>
+      </w:r>
+      <w:proofErr w:type="spellStart"/>
+      <w:r>
+        <w:rPr>
+          <w:rFonts w:ascii="Consolas" w:hAnsi="Consolas" w:cs="Consolas"/>
+          <w:color w:val="000000"/>
+          <w:sz w:val="16"/>
+          <w:szCs w:val="16"/>
+        </w:rPr>
+        <w:t>toString</w:t>
+      </w:r>
+      <w:proofErr w:type="spellEnd"/>
+      <w:r>
+        <w:rPr>
+          <w:rFonts w:ascii="Consolas" w:hAnsi="Consolas" w:cs="Consolas"/>
+          <w:color w:val="000000"/>
+          <w:sz w:val="16"/>
+          <w:szCs w:val="16"/>
+        </w:rPr>
+        <w:t xml:space="preserve">() + </w:t>
+      </w:r>
+      <w:r>
+        <w:rPr>
+          <w:rFonts w:ascii="Consolas" w:hAnsi="Consolas" w:cs="Consolas"/>
+          <w:color w:val="A31515"/>
+          <w:sz w:val="16"/>
+          <w:szCs w:val="16"/>
+        </w:rPr>
+        <w:t>'/'</w:t>
+      </w:r>
+      <w:r>
+        <w:rPr>
+          <w:rFonts w:ascii="Consolas" w:hAnsi="Consolas" w:cs="Consolas"/>
+          <w:color w:val="000000"/>
+          <w:sz w:val="16"/>
+          <w:szCs w:val="16"/>
+        </w:rPr>
+        <w:t xml:space="preserve"> + </w:t>
+      </w:r>
+      <w:proofErr w:type="spellStart"/>
+      <w:r>
+        <w:rPr>
+          <w:rFonts w:ascii="Consolas" w:hAnsi="Consolas" w:cs="Consolas"/>
+          <w:color w:val="000000"/>
+          <w:sz w:val="16"/>
+          <w:szCs w:val="16"/>
+        </w:rPr>
+        <w:t>dateObj.get</w:t>
+      </w:r>
+      <w:r>
+        <w:rPr>
+          <w:rFonts w:ascii="Consolas" w:hAnsi="Consolas" w:cs="Consolas"/>
+          <w:color w:val="000000"/>
+          <w:sz w:val="16"/>
+          <w:szCs w:val="16"/>
+        </w:rPr>
+        <w:t>FullYear</w:t>
+      </w:r>
+      <w:proofErr w:type="spellEnd"/>
+      <w:r>
+        <w:rPr>
+          <w:rFonts w:ascii="Consolas" w:hAnsi="Consolas" w:cs="Consolas"/>
+          <w:color w:val="000000"/>
+          <w:sz w:val="16"/>
+          <w:szCs w:val="16"/>
+        </w:rPr>
+        <w:t>().</w:t>
+      </w:r>
+      <w:proofErr w:type="spellStart"/>
+      <w:r>
+        <w:rPr>
+          <w:rFonts w:ascii="Consolas" w:hAnsi="Consolas" w:cs="Consolas"/>
+          <w:color w:val="000000"/>
+          <w:sz w:val="16"/>
+          <w:szCs w:val="16"/>
+        </w:rPr>
+        <w:t>toString</w:t>
+      </w:r>
+      <w:proofErr w:type="spellEnd"/>
+      <w:r>
+        <w:rPr>
+          <w:rFonts w:ascii="Consolas" w:hAnsi="Consolas" w:cs="Consolas"/>
+          <w:color w:val="000000"/>
+          <w:sz w:val="16"/>
+          <w:szCs w:val="16"/>
+        </w:rPr>
+        <w:t>());</w:t>
       </w:r>
     </w:p>
     <w:p>
@@ -1336,6 +1702,7 @@
           <w:lang w:val="es-CL" w:eastAsia="es-CL"/>
         </w:rPr>
       </w:pPr>
+      <w:proofErr w:type="spellStart"/>
       <w:r>
         <w:rPr>
           <w:rFonts w:ascii="Courier New" w:hAnsi="Courier New" w:cs="Courier New"/>
@@ -1347,6 +1714,7 @@
         </w:rPr>
         <w:t>const</w:t>
       </w:r>
+      <w:proofErr w:type="spellEnd"/>
       <w:r>
         <w:rPr>
           <w:rFonts w:ascii="Courier New" w:hAnsi="Courier New" w:cs="Courier New"/>
@@ -1358,6 +1726,7 @@
         </w:rPr>
         <w:t xml:space="preserve"> </w:t>
       </w:r>
+      <w:proofErr w:type="spellStart"/>
       <w:r>
         <w:rPr>
           <w:rFonts w:ascii="Courier New" w:hAnsi="Courier New" w:cs="Courier New"/>
@@ -1369,6 +1738,7 @@
         </w:rPr>
         <w:t>absValue</w:t>
       </w:r>
+      <w:proofErr w:type="spellEnd"/>
       <w:r>
         <w:rPr>
           <w:rFonts w:ascii="Courier New" w:hAnsi="Courier New" w:cs="Courier New"/>
@@ -1413,6 +1783,7 @@
         </w:rPr>
         <w:t>(</w:t>
       </w:r>
+      <w:proofErr w:type="spellStart"/>
       <w:r>
         <w:rPr>
           <w:rFonts w:ascii="Courier New" w:hAnsi="Courier New" w:cs="Courier New"/>
@@ -1424,6 +1795,7 @@
         </w:rPr>
         <w:t>number</w:t>
       </w:r>
+      <w:proofErr w:type="spellEnd"/>
       <w:r>
         <w:rPr>
           <w:rFonts w:ascii="Courier New" w:hAnsi="Courier New" w:cs="Courier New"/>
@@ -1489,7 +1861,11 @@
         </w:numPr>
       </w:pPr>
       <w:r>
-        <w:t xml:space="preserve">backtick literals:  </w:t>
+        <w:t>backtick literals</w:t>
+      </w:r>
+      <w:proofErr w:type="gramStart"/>
+      <w:r>
+        <w:t xml:space="preserve">:  </w:t>
       </w:r>
       <w:r>
         <w:rPr>
@@ -1497,7 +1873,34 @@
           <w:color w:val="222222"/>
           <w:shd w:val="clear" w:color="auto" w:fill="FFFFFF"/>
         </w:rPr>
-        <w:t>(`${successMessage} The form will be saved when the yellow banner appears.`)</w:t>
+        <w:t>(</w:t>
+      </w:r>
+      <w:proofErr w:type="gramEnd"/>
+      <w:r>
+        <w:rPr>
+          <w:rFonts w:ascii="Arial" w:hAnsi="Arial" w:cs="Arial"/>
+          <w:color w:val="222222"/>
+          <w:shd w:val="clear" w:color="auto" w:fill="FFFFFF"/>
+        </w:rPr>
+        <w:t>`${</w:t>
+      </w:r>
+      <w:proofErr w:type="spellStart"/>
+      <w:r>
+        <w:rPr>
+          <w:rFonts w:ascii="Arial" w:hAnsi="Arial" w:cs="Arial"/>
+          <w:color w:val="222222"/>
+          <w:shd w:val="clear" w:color="auto" w:fill="FFFFFF"/>
+        </w:rPr>
+        <w:t>successMessage</w:t>
+      </w:r>
+      <w:proofErr w:type="spellEnd"/>
+      <w:r>
+        <w:rPr>
+          <w:rFonts w:ascii="Arial" w:hAnsi="Arial" w:cs="Arial"/>
+          <w:color w:val="222222"/>
+          <w:shd w:val="clear" w:color="auto" w:fill="FFFFFF"/>
+        </w:rPr>
+        <w:t>} The form will be saved when the yellow banner appears.`)</w:t>
       </w:r>
     </w:p>
     <w:p>
@@ -1552,7 +1955,25 @@
         </w:numPr>
       </w:pPr>
       <w:r>
-        <w:t>On the server side, when you are using vvClient.forms.getForms in code, assign the name of the form template to a variable in place of the form template id.  If you are updating a form or creating a new form record from vvClient.forms type calls, you</w:t>
+        <w:t xml:space="preserve">On the server side, when you are using </w:t>
+      </w:r>
+      <w:proofErr w:type="spellStart"/>
+      <w:proofErr w:type="gramStart"/>
+      <w:r>
+        <w:t>vvClient.forms.getForms</w:t>
+      </w:r>
+      <w:proofErr w:type="spellEnd"/>
+      <w:proofErr w:type="gramEnd"/>
+      <w:r>
+        <w:t xml:space="preserve"> in code, assign the name of the form template to a variable in place of the form template id.  If you are updating a form or creating a new form record from </w:t>
+      </w:r>
+      <w:proofErr w:type="spellStart"/>
+      <w:r>
+        <w:t>vvClient.forms</w:t>
+      </w:r>
+      <w:proofErr w:type="spellEnd"/>
+      <w:r>
+        <w:t xml:space="preserve"> type calls, you</w:t>
       </w:r>
       <w:r>
         <w:t xml:space="preserve"> can also use the name of the form template. It is not necessary to use the GUID of the form template. </w:t>
@@ -1585,7 +2006,15 @@
         <w:t>name</w:t>
       </w:r>
       <w:r>
-        <w:t xml:space="preserve"> should start with a brief name of the template and end with the string “TemplateID”.  Generic names are not helpful in this circumstance to understand the code later.</w:t>
+        <w:t xml:space="preserve"> should start with a brief name of the template and end with the string “</w:t>
+      </w:r>
+      <w:proofErr w:type="spellStart"/>
+      <w:r>
+        <w:t>TemplateID</w:t>
+      </w:r>
+      <w:proofErr w:type="spellEnd"/>
+      <w:r>
+        <w:t>”.  Generic names are not helpful in this circumstance to understand the code later.</w:t>
       </w:r>
     </w:p>
     <w:p>
@@ -1597,7 +2026,20 @@
         </w:numPr>
       </w:pPr>
       <w:r>
-        <w:t>A comment section needs to be at the top of the module.exports.main section that looks like the following:</w:t>
+        <w:t xml:space="preserve">A comment section needs to be at the top of the </w:t>
+      </w:r>
+      <w:proofErr w:type="spellStart"/>
+      <w:proofErr w:type="gramStart"/>
+      <w:r>
+        <w:t>module.exports</w:t>
+      </w:r>
+      <w:proofErr w:type="gramEnd"/>
+      <w:r>
+        <w:t>.main</w:t>
+      </w:r>
+      <w:proofErr w:type="spellEnd"/>
+      <w:r>
+        <w:t xml:space="preserve"> section that looks like the following:</w:t>
       </w:r>
     </w:p>
     <w:p>
@@ -1623,6 +2065,7 @@
           <w:szCs w:val="19"/>
           <w:highlight w:val="white"/>
         </w:rPr>
+        <w:lastRenderedPageBreak/>
         <w:t>var</w:t>
       </w:r>
       <w:r>
@@ -1633,8 +2076,42 @@
           <w:szCs w:val="19"/>
           <w:highlight w:val="white"/>
         </w:rPr>
-        <w:t xml:space="preserve"> vvEntities = require(</w:t>
-      </w:r>
+        <w:t xml:space="preserve"> </w:t>
+      </w:r>
+      <w:proofErr w:type="spellStart"/>
+      <w:r>
+        <w:rPr>
+          <w:rFonts w:ascii="Consolas" w:hAnsi="Consolas" w:cs="Consolas"/>
+          <w:color w:val="000000"/>
+          <w:sz w:val="19"/>
+          <w:szCs w:val="19"/>
+          <w:highlight w:val="white"/>
+        </w:rPr>
+        <w:t>vvEntities</w:t>
+      </w:r>
+      <w:proofErr w:type="spellEnd"/>
+      <w:r>
+        <w:rPr>
+          <w:rFonts w:ascii="Consolas" w:hAnsi="Consolas" w:cs="Consolas"/>
+          <w:color w:val="000000"/>
+          <w:sz w:val="19"/>
+          <w:szCs w:val="19"/>
+          <w:highlight w:val="white"/>
+        </w:rPr>
+        <w:t xml:space="preserve"> = </w:t>
+      </w:r>
+      <w:proofErr w:type="gramStart"/>
+      <w:r>
+        <w:rPr>
+          <w:rFonts w:ascii="Consolas" w:hAnsi="Consolas" w:cs="Consolas"/>
+          <w:color w:val="000000"/>
+          <w:sz w:val="19"/>
+          <w:szCs w:val="19"/>
+          <w:highlight w:val="white"/>
+        </w:rPr>
+        <w:t>require(</w:t>
+      </w:r>
+      <w:proofErr w:type="gramEnd"/>
       <w:r>
         <w:rPr>
           <w:rFonts w:ascii="Consolas" w:hAnsi="Consolas" w:cs="Consolas"/>
@@ -1643,7 +2120,29 @@
           <w:szCs w:val="19"/>
           <w:highlight w:val="white"/>
         </w:rPr>
-        <w:t>"../VVRestApi"</w:t>
+        <w:t>"../</w:t>
+      </w:r>
+      <w:proofErr w:type="spellStart"/>
+      <w:r>
+        <w:rPr>
+          <w:rFonts w:ascii="Consolas" w:hAnsi="Consolas" w:cs="Consolas"/>
+          <w:color w:val="A31515"/>
+          <w:sz w:val="19"/>
+          <w:szCs w:val="19"/>
+          <w:highlight w:val="white"/>
+        </w:rPr>
+        <w:t>VVRestApi</w:t>
+      </w:r>
+      <w:proofErr w:type="spellEnd"/>
+      <w:r>
+        <w:rPr>
+          <w:rFonts w:ascii="Consolas" w:hAnsi="Consolas" w:cs="Consolas"/>
+          <w:color w:val="A31515"/>
+          <w:sz w:val="19"/>
+          <w:szCs w:val="19"/>
+          <w:highlight w:val="white"/>
+        </w:rPr>
+        <w:t>"</w:t>
       </w:r>
       <w:r>
         <w:rPr>
@@ -1689,8 +2188,20 @@
           <w:szCs w:val="19"/>
           <w:highlight w:val="white"/>
         </w:rPr>
-        <w:t xml:space="preserve"> logger = require(</w:t>
-      </w:r>
+        <w:t xml:space="preserve"> logger = </w:t>
+      </w:r>
+      <w:proofErr w:type="gramStart"/>
+      <w:r>
+        <w:rPr>
+          <w:rFonts w:ascii="Consolas" w:hAnsi="Consolas" w:cs="Consolas"/>
+          <w:color w:val="000000"/>
+          <w:sz w:val="19"/>
+          <w:szCs w:val="19"/>
+          <w:highlight w:val="white"/>
+        </w:rPr>
+        <w:t>require(</w:t>
+      </w:r>
+      <w:proofErr w:type="gramEnd"/>
       <w:r>
         <w:rPr>
           <w:rFonts w:ascii="Consolas" w:hAnsi="Consolas" w:cs="Consolas"/>
@@ -1743,15 +2254,39 @@
           <w:highlight w:val="white"/>
         </w:rPr>
       </w:pPr>
-      <w:r>
-        <w:rPr>
-          <w:rFonts w:ascii="Consolas" w:hAnsi="Consolas" w:cs="Consolas"/>
-          <w:color w:val="000000"/>
-          <w:sz w:val="19"/>
-          <w:szCs w:val="19"/>
-          <w:highlight w:val="white"/>
-        </w:rPr>
-        <w:t xml:space="preserve">module.exports.getCredentials = </w:t>
+      <w:proofErr w:type="spellStart"/>
+      <w:proofErr w:type="gramStart"/>
+      <w:r>
+        <w:rPr>
+          <w:rFonts w:ascii="Consolas" w:hAnsi="Consolas" w:cs="Consolas"/>
+          <w:color w:val="000000"/>
+          <w:sz w:val="19"/>
+          <w:szCs w:val="19"/>
+          <w:highlight w:val="white"/>
+        </w:rPr>
+        <w:t>module.exports</w:t>
+      </w:r>
+      <w:proofErr w:type="gramEnd"/>
+      <w:r>
+        <w:rPr>
+          <w:rFonts w:ascii="Consolas" w:hAnsi="Consolas" w:cs="Consolas"/>
+          <w:color w:val="000000"/>
+          <w:sz w:val="19"/>
+          <w:szCs w:val="19"/>
+          <w:highlight w:val="white"/>
+        </w:rPr>
+        <w:t>.getCredentials</w:t>
+      </w:r>
+      <w:proofErr w:type="spellEnd"/>
+      <w:r>
+        <w:rPr>
+          <w:rFonts w:ascii="Consolas" w:hAnsi="Consolas" w:cs="Consolas"/>
+          <w:color w:val="000000"/>
+          <w:sz w:val="19"/>
+          <w:szCs w:val="19"/>
+          <w:highlight w:val="white"/>
+        </w:rPr>
+        <w:t xml:space="preserve"> = </w:t>
       </w:r>
       <w:r>
         <w:rPr>
@@ -1843,7 +2378,31 @@
           <w:szCs w:val="19"/>
           <w:highlight w:val="white"/>
         </w:rPr>
-        <w:t xml:space="preserve">    options.customerAlias = </w:t>
+        <w:t xml:space="preserve">    </w:t>
+      </w:r>
+      <w:proofErr w:type="spellStart"/>
+      <w:proofErr w:type="gramStart"/>
+      <w:r>
+        <w:rPr>
+          <w:rFonts w:ascii="Consolas" w:hAnsi="Consolas" w:cs="Consolas"/>
+          <w:color w:val="000000"/>
+          <w:sz w:val="19"/>
+          <w:szCs w:val="19"/>
+          <w:highlight w:val="white"/>
+        </w:rPr>
+        <w:t>options.customerAlias</w:t>
+      </w:r>
+      <w:proofErr w:type="spellEnd"/>
+      <w:proofErr w:type="gramEnd"/>
+      <w:r>
+        <w:rPr>
+          <w:rFonts w:ascii="Consolas" w:hAnsi="Consolas" w:cs="Consolas"/>
+          <w:color w:val="000000"/>
+          <w:sz w:val="19"/>
+          <w:szCs w:val="19"/>
+          <w:highlight w:val="white"/>
+        </w:rPr>
+        <w:t xml:space="preserve"> = </w:t>
       </w:r>
       <w:r>
         <w:rPr>
@@ -1889,7 +2448,31 @@
           <w:szCs w:val="19"/>
           <w:highlight w:val="white"/>
         </w:rPr>
-        <w:t xml:space="preserve">    options.databaseAlias = </w:t>
+        <w:t xml:space="preserve">    </w:t>
+      </w:r>
+      <w:proofErr w:type="spellStart"/>
+      <w:proofErr w:type="gramStart"/>
+      <w:r>
+        <w:rPr>
+          <w:rFonts w:ascii="Consolas" w:hAnsi="Consolas" w:cs="Consolas"/>
+          <w:color w:val="000000"/>
+          <w:sz w:val="19"/>
+          <w:szCs w:val="19"/>
+          <w:highlight w:val="white"/>
+        </w:rPr>
+        <w:t>options.databaseAlias</w:t>
+      </w:r>
+      <w:proofErr w:type="spellEnd"/>
+      <w:proofErr w:type="gramEnd"/>
+      <w:r>
+        <w:rPr>
+          <w:rFonts w:ascii="Consolas" w:hAnsi="Consolas" w:cs="Consolas"/>
+          <w:color w:val="000000"/>
+          <w:sz w:val="19"/>
+          <w:szCs w:val="19"/>
+          <w:highlight w:val="white"/>
+        </w:rPr>
+        <w:t xml:space="preserve"> = </w:t>
       </w:r>
       <w:r>
         <w:rPr>
@@ -1935,7 +2518,31 @@
           <w:szCs w:val="19"/>
           <w:highlight w:val="white"/>
         </w:rPr>
-        <w:t xml:space="preserve">    options.userId = </w:t>
+        <w:t xml:space="preserve">    </w:t>
+      </w:r>
+      <w:proofErr w:type="spellStart"/>
+      <w:proofErr w:type="gramStart"/>
+      <w:r>
+        <w:rPr>
+          <w:rFonts w:ascii="Consolas" w:hAnsi="Consolas" w:cs="Consolas"/>
+          <w:color w:val="000000"/>
+          <w:sz w:val="19"/>
+          <w:szCs w:val="19"/>
+          <w:highlight w:val="white"/>
+        </w:rPr>
+        <w:t>options.userId</w:t>
+      </w:r>
+      <w:proofErr w:type="spellEnd"/>
+      <w:proofErr w:type="gramEnd"/>
+      <w:r>
+        <w:rPr>
+          <w:rFonts w:ascii="Consolas" w:hAnsi="Consolas" w:cs="Consolas"/>
+          <w:color w:val="000000"/>
+          <w:sz w:val="19"/>
+          <w:szCs w:val="19"/>
+          <w:highlight w:val="white"/>
+        </w:rPr>
+        <w:t xml:space="preserve"> = </w:t>
       </w:r>
       <w:r>
         <w:rPr>
@@ -1981,7 +2588,31 @@
           <w:szCs w:val="19"/>
           <w:highlight w:val="white"/>
         </w:rPr>
-        <w:t xml:space="preserve">    options.password = </w:t>
+        <w:t xml:space="preserve">    </w:t>
+      </w:r>
+      <w:proofErr w:type="spellStart"/>
+      <w:proofErr w:type="gramStart"/>
+      <w:r>
+        <w:rPr>
+          <w:rFonts w:ascii="Consolas" w:hAnsi="Consolas" w:cs="Consolas"/>
+          <w:color w:val="000000"/>
+          <w:sz w:val="19"/>
+          <w:szCs w:val="19"/>
+          <w:highlight w:val="white"/>
+        </w:rPr>
+        <w:t>options.password</w:t>
+      </w:r>
+      <w:proofErr w:type="spellEnd"/>
+      <w:proofErr w:type="gramEnd"/>
+      <w:r>
+        <w:rPr>
+          <w:rFonts w:ascii="Consolas" w:hAnsi="Consolas" w:cs="Consolas"/>
+          <w:color w:val="000000"/>
+          <w:sz w:val="19"/>
+          <w:szCs w:val="19"/>
+          <w:highlight w:val="white"/>
+        </w:rPr>
+        <w:t xml:space="preserve"> = </w:t>
       </w:r>
       <w:r>
         <w:rPr>
@@ -2027,7 +2658,31 @@
           <w:szCs w:val="19"/>
           <w:highlight w:val="white"/>
         </w:rPr>
-        <w:t xml:space="preserve">    options.clientId = </w:t>
+        <w:t xml:space="preserve">    </w:t>
+      </w:r>
+      <w:proofErr w:type="spellStart"/>
+      <w:proofErr w:type="gramStart"/>
+      <w:r>
+        <w:rPr>
+          <w:rFonts w:ascii="Consolas" w:hAnsi="Consolas" w:cs="Consolas"/>
+          <w:color w:val="000000"/>
+          <w:sz w:val="19"/>
+          <w:szCs w:val="19"/>
+          <w:highlight w:val="white"/>
+        </w:rPr>
+        <w:t>options.clientId</w:t>
+      </w:r>
+      <w:proofErr w:type="spellEnd"/>
+      <w:proofErr w:type="gramEnd"/>
+      <w:r>
+        <w:rPr>
+          <w:rFonts w:ascii="Consolas" w:hAnsi="Consolas" w:cs="Consolas"/>
+          <w:color w:val="000000"/>
+          <w:sz w:val="19"/>
+          <w:szCs w:val="19"/>
+          <w:highlight w:val="white"/>
+        </w:rPr>
+        <w:t xml:space="preserve"> = </w:t>
       </w:r>
       <w:r>
         <w:rPr>
@@ -2073,7 +2728,31 @@
           <w:szCs w:val="19"/>
           <w:highlight w:val="white"/>
         </w:rPr>
-        <w:t xml:space="preserve">    options.clientSecret = </w:t>
+        <w:t xml:space="preserve">    </w:t>
+      </w:r>
+      <w:proofErr w:type="spellStart"/>
+      <w:proofErr w:type="gramStart"/>
+      <w:r>
+        <w:rPr>
+          <w:rFonts w:ascii="Consolas" w:hAnsi="Consolas" w:cs="Consolas"/>
+          <w:color w:val="000000"/>
+          <w:sz w:val="19"/>
+          <w:szCs w:val="19"/>
+          <w:highlight w:val="white"/>
+        </w:rPr>
+        <w:t>options.clientSecret</w:t>
+      </w:r>
+      <w:proofErr w:type="spellEnd"/>
+      <w:proofErr w:type="gramEnd"/>
+      <w:r>
+        <w:rPr>
+          <w:rFonts w:ascii="Consolas" w:hAnsi="Consolas" w:cs="Consolas"/>
+          <w:color w:val="000000"/>
+          <w:sz w:val="19"/>
+          <w:szCs w:val="19"/>
+          <w:highlight w:val="white"/>
+        </w:rPr>
+        <w:t xml:space="preserve"> = </w:t>
       </w:r>
       <w:r>
         <w:rPr>
@@ -2199,15 +2878,39 @@
           <w:highlight w:val="white"/>
         </w:rPr>
       </w:pPr>
-      <w:r>
-        <w:rPr>
-          <w:rFonts w:ascii="Consolas" w:hAnsi="Consolas" w:cs="Consolas"/>
-          <w:color w:val="000000"/>
-          <w:sz w:val="19"/>
-          <w:szCs w:val="19"/>
-          <w:highlight w:val="white"/>
-        </w:rPr>
-        <w:t xml:space="preserve">module.exports.main = </w:t>
+      <w:proofErr w:type="spellStart"/>
+      <w:proofErr w:type="gramStart"/>
+      <w:r>
+        <w:rPr>
+          <w:rFonts w:ascii="Consolas" w:hAnsi="Consolas" w:cs="Consolas"/>
+          <w:color w:val="000000"/>
+          <w:sz w:val="19"/>
+          <w:szCs w:val="19"/>
+          <w:highlight w:val="white"/>
+        </w:rPr>
+        <w:t>module.exports</w:t>
+      </w:r>
+      <w:proofErr w:type="gramEnd"/>
+      <w:r>
+        <w:rPr>
+          <w:rFonts w:ascii="Consolas" w:hAnsi="Consolas" w:cs="Consolas"/>
+          <w:color w:val="000000"/>
+          <w:sz w:val="19"/>
+          <w:szCs w:val="19"/>
+          <w:highlight w:val="white"/>
+        </w:rPr>
+        <w:t>.main</w:t>
+      </w:r>
+      <w:proofErr w:type="spellEnd"/>
+      <w:r>
+        <w:rPr>
+          <w:rFonts w:ascii="Consolas" w:hAnsi="Consolas" w:cs="Consolas"/>
+          <w:color w:val="000000"/>
+          <w:sz w:val="19"/>
+          <w:szCs w:val="19"/>
+          <w:highlight w:val="white"/>
+        </w:rPr>
+        <w:t xml:space="preserve"> = </w:t>
       </w:r>
       <w:r>
         <w:rPr>
@@ -2227,7 +2930,29 @@
           <w:szCs w:val="19"/>
           <w:highlight w:val="white"/>
         </w:rPr>
-        <w:t xml:space="preserve"> (vvClient, response, token) {</w:t>
+        <w:t xml:space="preserve"> (</w:t>
+      </w:r>
+      <w:proofErr w:type="spellStart"/>
+      <w:r>
+        <w:rPr>
+          <w:rFonts w:ascii="Consolas" w:hAnsi="Consolas" w:cs="Consolas"/>
+          <w:color w:val="000000"/>
+          <w:sz w:val="19"/>
+          <w:szCs w:val="19"/>
+          <w:highlight w:val="white"/>
+        </w:rPr>
+        <w:t>vvClient</w:t>
+      </w:r>
+      <w:proofErr w:type="spellEnd"/>
+      <w:r>
+        <w:rPr>
+          <w:rFonts w:ascii="Consolas" w:hAnsi="Consolas" w:cs="Consolas"/>
+          <w:color w:val="000000"/>
+          <w:sz w:val="19"/>
+          <w:szCs w:val="19"/>
+          <w:highlight w:val="white"/>
+        </w:rPr>
+        <w:t>, response, token) {</w:t>
       </w:r>
     </w:p>
     <w:p>
@@ -2367,7 +3092,29 @@
           <w:szCs w:val="19"/>
           <w:highlight w:val="white"/>
         </w:rPr>
-        <w:t xml:space="preserve">    Parameters:    The following represent variables passed into the function:  (Following are examples only.)</w:t>
+        <w:t xml:space="preserve">    Parameters:    The following represent variables passed into the function</w:t>
+      </w:r>
+      <w:proofErr w:type="gramStart"/>
+      <w:r>
+        <w:rPr>
+          <w:rFonts w:ascii="Consolas" w:hAnsi="Consolas" w:cs="Consolas"/>
+          <w:color w:val="008000"/>
+          <w:sz w:val="19"/>
+          <w:szCs w:val="19"/>
+          <w:highlight w:val="white"/>
+        </w:rPr>
+        <w:t>:  (</w:t>
+      </w:r>
+      <w:proofErr w:type="gramEnd"/>
+      <w:r>
+        <w:rPr>
+          <w:rFonts w:ascii="Consolas" w:hAnsi="Consolas" w:cs="Consolas"/>
+          <w:color w:val="008000"/>
+          <w:sz w:val="19"/>
+          <w:szCs w:val="19"/>
+          <w:highlight w:val="white"/>
+        </w:rPr>
+        <w:t>Following are examples only.)</w:t>
       </w:r>
     </w:p>
     <w:p>
@@ -2393,7 +3140,29 @@
           <w:szCs w:val="19"/>
           <w:highlight w:val="white"/>
         </w:rPr>
-        <w:t xml:space="preserve">                    objUserList - Object with list of users passed to function.</w:t>
+        <w:t xml:space="preserve">                    </w:t>
+      </w:r>
+      <w:proofErr w:type="spellStart"/>
+      <w:r>
+        <w:rPr>
+          <w:rFonts w:ascii="Consolas" w:hAnsi="Consolas" w:cs="Consolas"/>
+          <w:color w:val="008000"/>
+          <w:sz w:val="19"/>
+          <w:szCs w:val="19"/>
+          <w:highlight w:val="white"/>
+        </w:rPr>
+        <w:t>objUserList</w:t>
+      </w:r>
+      <w:proofErr w:type="spellEnd"/>
+      <w:r>
+        <w:rPr>
+          <w:rFonts w:ascii="Consolas" w:hAnsi="Consolas" w:cs="Consolas"/>
+          <w:color w:val="008000"/>
+          <w:sz w:val="19"/>
+          <w:szCs w:val="19"/>
+          <w:highlight w:val="white"/>
+        </w:rPr>
+        <w:t xml:space="preserve"> - Object with list of users passed to function.</w:t>
       </w:r>
     </w:p>
     <w:p>
@@ -2419,7 +3188,29 @@
           <w:szCs w:val="19"/>
           <w:highlight w:val="white"/>
         </w:rPr>
-        <w:t xml:space="preserve">                    arrStatus - Array with list of statuses for each user.</w:t>
+        <w:t xml:space="preserve">                    </w:t>
+      </w:r>
+      <w:proofErr w:type="spellStart"/>
+      <w:r>
+        <w:rPr>
+          <w:rFonts w:ascii="Consolas" w:hAnsi="Consolas" w:cs="Consolas"/>
+          <w:color w:val="008000"/>
+          <w:sz w:val="19"/>
+          <w:szCs w:val="19"/>
+          <w:highlight w:val="white"/>
+        </w:rPr>
+        <w:t>arrStatus</w:t>
+      </w:r>
+      <w:proofErr w:type="spellEnd"/>
+      <w:r>
+        <w:rPr>
+          <w:rFonts w:ascii="Consolas" w:hAnsi="Consolas" w:cs="Consolas"/>
+          <w:color w:val="008000"/>
+          <w:sz w:val="19"/>
+          <w:szCs w:val="19"/>
+          <w:highlight w:val="white"/>
+        </w:rPr>
+        <w:t xml:space="preserve"> - Array with list of statuses for each user.</w:t>
       </w:r>
     </w:p>
     <w:p>
@@ -2445,7 +3236,29 @@
           <w:szCs w:val="19"/>
           <w:highlight w:val="white"/>
         </w:rPr>
-        <w:t xml:space="preserve">                    txtSite - Name of site.</w:t>
+        <w:t xml:space="preserve">                    </w:t>
+      </w:r>
+      <w:proofErr w:type="spellStart"/>
+      <w:r>
+        <w:rPr>
+          <w:rFonts w:ascii="Consolas" w:hAnsi="Consolas" w:cs="Consolas"/>
+          <w:color w:val="008000"/>
+          <w:sz w:val="19"/>
+          <w:szCs w:val="19"/>
+          <w:highlight w:val="white"/>
+        </w:rPr>
+        <w:t>txtSite</w:t>
+      </w:r>
+      <w:proofErr w:type="spellEnd"/>
+      <w:r>
+        <w:rPr>
+          <w:rFonts w:ascii="Consolas" w:hAnsi="Consolas" w:cs="Consolas"/>
+          <w:color w:val="008000"/>
+          <w:sz w:val="19"/>
+          <w:szCs w:val="19"/>
+          <w:highlight w:val="white"/>
+        </w:rPr>
+        <w:t xml:space="preserve"> - Name of site.</w:t>
       </w:r>
     </w:p>
     <w:p>
@@ -2573,7 +3386,27 @@
           <w:szCs w:val="19"/>
         </w:rPr>
         <w:tab/>
-        <w:t xml:space="preserve">            2 - objUserInformation - Object containing user information.</w:t>
+        <w:t xml:space="preserve">            2 - </w:t>
+      </w:r>
+      <w:proofErr w:type="spellStart"/>
+      <w:r>
+        <w:rPr>
+          <w:rFonts w:ascii="Consolas" w:hAnsi="Consolas" w:cs="Consolas"/>
+          <w:color w:val="008000"/>
+          <w:sz w:val="19"/>
+          <w:szCs w:val="19"/>
+        </w:rPr>
+        <w:t>objUserInformation</w:t>
+      </w:r>
+      <w:proofErr w:type="spellEnd"/>
+      <w:r>
+        <w:rPr>
+          <w:rFonts w:ascii="Consolas" w:hAnsi="Consolas" w:cs="Consolas"/>
+          <w:color w:val="008000"/>
+          <w:sz w:val="19"/>
+          <w:szCs w:val="19"/>
+        </w:rPr>
+        <w:t xml:space="preserve"> - Object containing user information.</w:t>
       </w:r>
     </w:p>
     <w:p>
@@ -2921,7 +3754,15 @@
         <w:ind w:left="1080"/>
       </w:pPr>
       <w:r>
-        <w:t xml:space="preserve">After the comments section, start every nodejs script with a logger.info statement like: </w:t>
+        <w:t xml:space="preserve">After the comments section, start every </w:t>
+      </w:r>
+      <w:proofErr w:type="spellStart"/>
+      <w:r>
+        <w:t>nodejs</w:t>
+      </w:r>
+      <w:proofErr w:type="spellEnd"/>
+      <w:r>
+        <w:t xml:space="preserve"> script with a logger.info statement like: </w:t>
       </w:r>
     </w:p>
     <w:p>
@@ -2938,6 +3779,7 @@
       <w:r>
         <w:t xml:space="preserve"> </w:t>
       </w:r>
+      <w:proofErr w:type="gramStart"/>
       <w:r>
         <w:rPr>
           <w:rFonts w:ascii="Consolas" w:hAnsi="Consolas" w:cs="Consolas"/>
@@ -2948,6 +3790,7 @@
         </w:rPr>
         <w:t>logger.info(</w:t>
       </w:r>
+      <w:proofErr w:type="gramEnd"/>
       <w:r>
         <w:rPr>
           <w:rFonts w:ascii="Consolas" w:hAnsi="Consolas" w:cs="Consolas"/>
@@ -2985,7 +3828,15 @@
         <w:ind w:left="1080"/>
       </w:pPr>
       <w:r>
-        <w:t xml:space="preserve">Include a catch block at the end of every nodejs script that includes a logger.info statement like: </w:t>
+        <w:t xml:space="preserve">Include a catch block at the end of every </w:t>
+      </w:r>
+      <w:proofErr w:type="spellStart"/>
+      <w:r>
+        <w:t>nodejs</w:t>
+      </w:r>
+      <w:proofErr w:type="spellEnd"/>
+      <w:r>
+        <w:t xml:space="preserve"> script that includes a logger.info statement like: </w:t>
       </w:r>
     </w:p>
     <w:p>
@@ -3011,14 +3862,36 @@
           <w:szCs w:val="19"/>
         </w:rPr>
       </w:pPr>
-      <w:r>
-        <w:rPr>
-          <w:rFonts w:ascii="Consolas" w:hAnsi="Consolas" w:cs="Consolas"/>
-          <w:color w:val="000000"/>
-          <w:sz w:val="19"/>
-          <w:szCs w:val="19"/>
-        </w:rPr>
-        <w:t>logger.info(JSON.stringify(err));</w:t>
+      <w:proofErr w:type="gramStart"/>
+      <w:r>
+        <w:rPr>
+          <w:rFonts w:ascii="Consolas" w:hAnsi="Consolas" w:cs="Consolas"/>
+          <w:color w:val="000000"/>
+          <w:sz w:val="19"/>
+          <w:szCs w:val="19"/>
+        </w:rPr>
+        <w:t>logger.info(</w:t>
+      </w:r>
+      <w:proofErr w:type="spellStart"/>
+      <w:proofErr w:type="gramEnd"/>
+      <w:r>
+        <w:rPr>
+          <w:rFonts w:ascii="Consolas" w:hAnsi="Consolas" w:cs="Consolas"/>
+          <w:color w:val="000000"/>
+          <w:sz w:val="19"/>
+          <w:szCs w:val="19"/>
+        </w:rPr>
+        <w:t>JSON.stringify</w:t>
+      </w:r>
+      <w:proofErr w:type="spellEnd"/>
+      <w:r>
+        <w:rPr>
+          <w:rFonts w:ascii="Consolas" w:hAnsi="Consolas" w:cs="Consolas"/>
+          <w:color w:val="000000"/>
+          <w:sz w:val="19"/>
+          <w:szCs w:val="19"/>
+        </w:rPr>
+        <w:t>(err));</w:t>
       </w:r>
     </w:p>
     <w:p>
@@ -3108,9 +3981,13 @@
       <w:r>
         <w:t xml:space="preserve">n API query, such as when using </w:t>
       </w:r>
+      <w:proofErr w:type="spellStart"/>
+      <w:proofErr w:type="gramStart"/>
       <w:r>
         <w:t>vvClient.forms.getForms</w:t>
       </w:r>
+      <w:proofErr w:type="spellEnd"/>
+      <w:proofErr w:type="gramEnd"/>
       <w:r>
         <w:t>(), consider whether</w:t>
       </w:r>
@@ -3124,7 +4001,15 @@
         <w:t xml:space="preserve"> include any apostrophes. This is common in names. </w:t>
       </w:r>
       <w:r>
-        <w:t>String expressions containing an apostrophe must escaped with the apostrophe with either a \ (backslash) or escaped with a ‘ (single quote)</w:t>
+        <w:t xml:space="preserve">String expressions containing an apostrophe must escaped with the apostrophe with either a \ (backslash) or escaped with a </w:t>
+      </w:r>
+      <w:proofErr w:type="gramStart"/>
+      <w:r>
+        <w:t>‘ (</w:t>
+      </w:r>
+      <w:proofErr w:type="gramEnd"/>
+      <w:r>
+        <w:t>single quote)</w:t>
       </w:r>
       <w:r>
         <w:t>.</w:t>
@@ -3141,9 +4026,11 @@
       <w:r>
         <w:t xml:space="preserve">This is important to remember when calling </w:t>
       </w:r>
+      <w:proofErr w:type="spellStart"/>
       <w:r>
         <w:t>LibFormVerifyUniqueRecord</w:t>
       </w:r>
+      <w:proofErr w:type="spellEnd"/>
       <w:r>
         <w:t>, a web service that is frequently used.</w:t>
       </w:r>
@@ -3160,7 +4047,15 @@
         <w:t xml:space="preserve">A reliable way to </w:t>
       </w:r>
       <w:r>
-        <w:t>ensure that all apostrophes are escaped in your string expressions is to use the .replace() method:</w:t>
+        <w:t xml:space="preserve">ensure that all apostrophes are escaped in your string expressions is to use </w:t>
+      </w:r>
+      <w:proofErr w:type="gramStart"/>
+      <w:r>
+        <w:t>the .replace</w:t>
+      </w:r>
+      <w:proofErr w:type="gramEnd"/>
+      <w:r>
+        <w:t>() method:</w:t>
       </w:r>
     </w:p>
     <w:p>
@@ -3193,7 +4088,47 @@
           <w:sz w:val="19"/>
           <w:szCs w:val="19"/>
         </w:rPr>
-        <w:t xml:space="preserve"> firstName = ffCollection.getFormFieldByName(</w:t>
+        <w:t xml:space="preserve"> </w:t>
+      </w:r>
+      <w:proofErr w:type="spellStart"/>
+      <w:r>
+        <w:rPr>
+          <w:rFonts w:ascii="Consolas" w:hAnsi="Consolas" w:cs="Consolas"/>
+          <w:color w:val="000000"/>
+          <w:sz w:val="19"/>
+          <w:szCs w:val="19"/>
+        </w:rPr>
+        <w:t>firstName</w:t>
+      </w:r>
+      <w:proofErr w:type="spellEnd"/>
+      <w:r>
+        <w:rPr>
+          <w:rFonts w:ascii="Consolas" w:hAnsi="Consolas" w:cs="Consolas"/>
+          <w:color w:val="000000"/>
+          <w:sz w:val="19"/>
+          <w:szCs w:val="19"/>
+        </w:rPr>
+        <w:t xml:space="preserve"> = </w:t>
+      </w:r>
+      <w:proofErr w:type="spellStart"/>
+      <w:r>
+        <w:rPr>
+          <w:rFonts w:ascii="Consolas" w:hAnsi="Consolas" w:cs="Consolas"/>
+          <w:color w:val="000000"/>
+          <w:sz w:val="19"/>
+          <w:szCs w:val="19"/>
+        </w:rPr>
+        <w:t>ffCollection.getFormFieldByName</w:t>
+      </w:r>
+      <w:proofErr w:type="spellEnd"/>
+      <w:r>
+        <w:rPr>
+          <w:rFonts w:ascii="Consolas" w:hAnsi="Consolas" w:cs="Consolas"/>
+          <w:color w:val="000000"/>
+          <w:sz w:val="19"/>
+          <w:szCs w:val="19"/>
+        </w:rPr>
+        <w:t>(</w:t>
       </w:r>
       <w:r>
         <w:rPr>
@@ -3244,7 +4179,47 @@
           <w:sz w:val="19"/>
           <w:szCs w:val="19"/>
         </w:rPr>
-        <w:t xml:space="preserve"> firstNameSearch = firstName.replace(</w:t>
+        <w:t xml:space="preserve"> </w:t>
+      </w:r>
+      <w:proofErr w:type="spellStart"/>
+      <w:r>
+        <w:rPr>
+          <w:rFonts w:ascii="Consolas" w:hAnsi="Consolas" w:cs="Consolas"/>
+          <w:color w:val="000000"/>
+          <w:sz w:val="19"/>
+          <w:szCs w:val="19"/>
+        </w:rPr>
+        <w:t>firstNameSearch</w:t>
+      </w:r>
+      <w:proofErr w:type="spellEnd"/>
+      <w:r>
+        <w:rPr>
+          <w:rFonts w:ascii="Consolas" w:hAnsi="Consolas" w:cs="Consolas"/>
+          <w:color w:val="000000"/>
+          <w:sz w:val="19"/>
+          <w:szCs w:val="19"/>
+        </w:rPr>
+        <w:t xml:space="preserve"> = </w:t>
+      </w:r>
+      <w:proofErr w:type="spellStart"/>
+      <w:r>
+        <w:rPr>
+          <w:rFonts w:ascii="Consolas" w:hAnsi="Consolas" w:cs="Consolas"/>
+          <w:color w:val="000000"/>
+          <w:sz w:val="19"/>
+          <w:szCs w:val="19"/>
+        </w:rPr>
+        <w:t>firstName.replace</w:t>
+      </w:r>
+      <w:proofErr w:type="spellEnd"/>
+      <w:r>
+        <w:rPr>
+          <w:rFonts w:ascii="Consolas" w:hAnsi="Consolas" w:cs="Consolas"/>
+          <w:color w:val="000000"/>
+          <w:sz w:val="19"/>
+          <w:szCs w:val="19"/>
+        </w:rPr>
+        <w:t>(</w:t>
       </w:r>
       <w:r>
         <w:rPr>
@@ -3355,26 +4330,57 @@
           <w:sz w:val="19"/>
           <w:szCs w:val="19"/>
         </w:rPr>
-        <w:t xml:space="preserve"> queryParams = {};</w:t>
-      </w:r>
-    </w:p>
-    <w:p>
-      <w:pPr>
-        <w:rPr>
-          <w:rFonts w:ascii="Consolas" w:hAnsi="Consolas" w:cs="Consolas"/>
-          <w:color w:val="000000"/>
-          <w:sz w:val="19"/>
-          <w:szCs w:val="19"/>
-        </w:rPr>
-      </w:pPr>
-      <w:r>
-        <w:rPr>
-          <w:rFonts w:ascii="Consolas" w:hAnsi="Consolas" w:cs="Consolas"/>
-          <w:color w:val="000000"/>
-          <w:sz w:val="19"/>
-          <w:szCs w:val="19"/>
-        </w:rPr>
-        <w:t xml:space="preserve">queryParams.q = </w:t>
+        <w:t xml:space="preserve"> </w:t>
+      </w:r>
+      <w:proofErr w:type="spellStart"/>
+      <w:r>
+        <w:rPr>
+          <w:rFonts w:ascii="Consolas" w:hAnsi="Consolas" w:cs="Consolas"/>
+          <w:color w:val="000000"/>
+          <w:sz w:val="19"/>
+          <w:szCs w:val="19"/>
+        </w:rPr>
+        <w:t>queryParams</w:t>
+      </w:r>
+      <w:proofErr w:type="spellEnd"/>
+      <w:r>
+        <w:rPr>
+          <w:rFonts w:ascii="Consolas" w:hAnsi="Consolas" w:cs="Consolas"/>
+          <w:color w:val="000000"/>
+          <w:sz w:val="19"/>
+          <w:szCs w:val="19"/>
+        </w:rPr>
+        <w:t xml:space="preserve"> = {};</w:t>
+      </w:r>
+    </w:p>
+    <w:p>
+      <w:pPr>
+        <w:rPr>
+          <w:rFonts w:ascii="Consolas" w:hAnsi="Consolas" w:cs="Consolas"/>
+          <w:color w:val="000000"/>
+          <w:sz w:val="19"/>
+          <w:szCs w:val="19"/>
+        </w:rPr>
+      </w:pPr>
+      <w:proofErr w:type="spellStart"/>
+      <w:r>
+        <w:rPr>
+          <w:rFonts w:ascii="Consolas" w:hAnsi="Consolas" w:cs="Consolas"/>
+          <w:color w:val="000000"/>
+          <w:sz w:val="19"/>
+          <w:szCs w:val="19"/>
+        </w:rPr>
+        <w:t>queryParams.q</w:t>
+      </w:r>
+      <w:proofErr w:type="spellEnd"/>
+      <w:r>
+        <w:rPr>
+          <w:rFonts w:ascii="Consolas" w:hAnsi="Consolas" w:cs="Consolas"/>
+          <w:color w:val="000000"/>
+          <w:sz w:val="19"/>
+          <w:szCs w:val="19"/>
+        </w:rPr>
+        <w:t xml:space="preserve"> = </w:t>
       </w:r>
       <w:r>
         <w:rPr>
@@ -3392,7 +4398,27 @@
           <w:sz w:val="19"/>
           <w:szCs w:val="19"/>
         </w:rPr>
-        <w:t xml:space="preserve"> + firstNameSearch + </w:t>
+        <w:t xml:space="preserve"> + </w:t>
+      </w:r>
+      <w:proofErr w:type="spellStart"/>
+      <w:r>
+        <w:rPr>
+          <w:rFonts w:ascii="Consolas" w:hAnsi="Consolas" w:cs="Consolas"/>
+          <w:color w:val="000000"/>
+          <w:sz w:val="19"/>
+          <w:szCs w:val="19"/>
+        </w:rPr>
+        <w:t>firstNameSearch</w:t>
+      </w:r>
+      <w:proofErr w:type="spellEnd"/>
+      <w:r>
+        <w:rPr>
+          <w:rFonts w:ascii="Consolas" w:hAnsi="Consolas" w:cs="Consolas"/>
+          <w:color w:val="000000"/>
+          <w:sz w:val="19"/>
+          <w:szCs w:val="19"/>
+        </w:rPr>
+        <w:t xml:space="preserve"> + </w:t>
       </w:r>
       <w:r>
         <w:rPr>
@@ -3480,7 +4506,15 @@
         <w:t xml:space="preserve"> The</w:t>
       </w:r>
       <w:r>
-        <w:t xml:space="preserve"> value will be saved in a case-sensitive format, and using title case will ensure consistency with manually checked boxes. </w:t>
+        <w:t xml:space="preserve"> value will be saved in a case-sensitive </w:t>
+      </w:r>
+      <w:proofErr w:type="gramStart"/>
+      <w:r>
+        <w:t>format, and</w:t>
+      </w:r>
+      <w:proofErr w:type="gramEnd"/>
+      <w:r>
+        <w:t xml:space="preserve"> using title case will ensure consistency with manually checked boxes. </w:t>
       </w:r>
     </w:p>
     <w:p>
@@ -3516,7 +4550,15 @@
         </w:numPr>
       </w:pPr>
       <w:r>
-        <w:t xml:space="preserve">Bubble error messages back through to the client.  Not all error messages should be displayed to the client but they should be specific and handled </w:t>
+        <w:t xml:space="preserve">Bubble error messages back through to the client.  Not all error messages should be displayed to the </w:t>
+      </w:r>
+      <w:proofErr w:type="gramStart"/>
+      <w:r>
+        <w:t>client</w:t>
+      </w:r>
+      <w:proofErr w:type="gramEnd"/>
+      <w:r>
+        <w:t xml:space="preserve"> but they should be specific and handled </w:t>
       </w:r>
       <w:r>
         <w:t>as needed</w:t>
@@ -3534,6 +4576,7 @@
         </w:numPr>
       </w:pPr>
       <w:r>
+        <w:lastRenderedPageBreak/>
         <w:t xml:space="preserve">Naming of web services should begin with something about the form in question or </w:t>
       </w:r>
       <w:r>
@@ -3558,7 +4601,31 @@
         <w:t xml:space="preserve"> </w:t>
       </w:r>
       <w:r>
-        <w:t>For example, LibForm, LibDoc, or LibSites.</w:t>
+        <w:t xml:space="preserve">For example, </w:t>
+      </w:r>
+      <w:proofErr w:type="spellStart"/>
+      <w:r>
+        <w:t>LibForm</w:t>
+      </w:r>
+      <w:proofErr w:type="spellEnd"/>
+      <w:r>
+        <w:t xml:space="preserve">, </w:t>
+      </w:r>
+      <w:proofErr w:type="spellStart"/>
+      <w:r>
+        <w:t>LibDoc</w:t>
+      </w:r>
+      <w:proofErr w:type="spellEnd"/>
+      <w:r>
+        <w:t xml:space="preserve">, or </w:t>
+      </w:r>
+      <w:proofErr w:type="spellStart"/>
+      <w:r>
+        <w:t>LibSites</w:t>
+      </w:r>
+      <w:proofErr w:type="spellEnd"/>
+      <w:r>
+        <w:t>.</w:t>
       </w:r>
       <w:r>
         <w:t xml:space="preserve">  After this, the name should be descriptive of what will occur.</w:t>
@@ -3584,8 +4651,13 @@
       <w:r>
         <w:t xml:space="preserve">changes to </w:t>
       </w:r>
-      <w:r>
-        <w:t>Github.</w:t>
+      <w:proofErr w:type="spellStart"/>
+      <w:r>
+        <w:t>Github</w:t>
+      </w:r>
+      <w:proofErr w:type="spellEnd"/>
+      <w:r>
+        <w:t>.</w:t>
       </w:r>
     </w:p>
     <w:p>
@@ -3597,7 +4669,15 @@
         </w:numPr>
       </w:pPr>
       <w:r>
-        <w:t>Changes need to be checked in regularly to Github.</w:t>
+        <w:t xml:space="preserve">Changes need to be checked in regularly to </w:t>
+      </w:r>
+      <w:proofErr w:type="spellStart"/>
+      <w:r>
+        <w:t>Github</w:t>
+      </w:r>
+      <w:proofErr w:type="spellEnd"/>
+      <w:r>
+        <w:t>.</w:t>
       </w:r>
     </w:p>
     <w:p/>
@@ -3752,7 +4832,23 @@
           <w:rFonts w:ascii="Calibri" w:hAnsi="Calibri" w:cs="Calibri"/>
           <w:color w:val="222222"/>
         </w:rPr>
-        <w:t>The architect is the person who holds and drives the vision of the end product.</w:t>
+        <w:t xml:space="preserve">The architect is the person who holds and drives the vision of the </w:t>
+      </w:r>
+      <w:proofErr w:type="gramStart"/>
+      <w:r>
+        <w:rPr>
+          <w:rFonts w:ascii="Calibri" w:hAnsi="Calibri" w:cs="Calibri"/>
+          <w:color w:val="222222"/>
+        </w:rPr>
+        <w:t>end product</w:t>
+      </w:r>
+      <w:proofErr w:type="gramEnd"/>
+      <w:r>
+        <w:rPr>
+          <w:rFonts w:ascii="Calibri" w:hAnsi="Calibri" w:cs="Calibri"/>
+          <w:color w:val="222222"/>
+        </w:rPr>
+        <w:t>.</w:t>
       </w:r>
     </w:p>
     <w:p>
@@ -3999,6 +5095,7 @@
           <w:rFonts w:ascii="Calibri" w:hAnsi="Calibri" w:cs="Calibri"/>
           <w:color w:val="222222"/>
         </w:rPr>
+        <w:lastRenderedPageBreak/>
         <w:t>I</w:t>
       </w:r>
       <w:r>
@@ -4029,13 +5126,336 @@
         </w:rPr>
         <w:t>why.</w:t>
       </w:r>
+    </w:p>
+    <w:p>
+      <w:pPr>
+        <w:pStyle w:val="Heading2"/>
+      </w:pPr>
+      <w:r>
+        <w:t>Bug Fixes and Corrections</w:t>
+      </w:r>
+    </w:p>
+    <w:p>
+      <w:pPr>
+        <w:pStyle w:val="BodyText"/>
+        <w:numPr>
+          <w:ilvl w:val="0"/>
+          <w:numId w:val="19"/>
+        </w:numPr>
+      </w:pPr>
+      <w:r>
+        <w:t xml:space="preserve">Refer to the specification to identify </w:t>
+      </w:r>
+      <w:r>
+        <w:t>what the configuration should be for the process.</w:t>
+      </w:r>
+    </w:p>
+    <w:p>
+      <w:pPr>
+        <w:pStyle w:val="BodyText"/>
+        <w:numPr>
+          <w:ilvl w:val="0"/>
+          <w:numId w:val="19"/>
+        </w:numPr>
+      </w:pPr>
+      <w:r>
+        <w:t xml:space="preserve">If there are major discrepancies in the </w:t>
+      </w:r>
+      <w:r>
+        <w:t>implementation versus the specification, communicate with business analysts or solution architects to identify that you have the most recent information.</w:t>
+      </w:r>
+    </w:p>
+    <w:p>
+      <w:pPr>
+        <w:pStyle w:val="BodyText"/>
+        <w:numPr>
+          <w:ilvl w:val="0"/>
+          <w:numId w:val="19"/>
+        </w:numPr>
+      </w:pPr>
+      <w:r>
+        <w:t>As you fix the issue keep track of the changes you make.  Keep track of the following:</w:t>
+      </w:r>
+    </w:p>
+    <w:p>
+      <w:pPr>
+        <w:pStyle w:val="BodyText"/>
+        <w:numPr>
+          <w:ilvl w:val="1"/>
+          <w:numId w:val="19"/>
+        </w:numPr>
+      </w:pPr>
+      <w:r>
+        <w:t xml:space="preserve">Record every field </w:t>
+      </w:r>
+      <w:r>
+        <w:t xml:space="preserve">where </w:t>
+      </w:r>
+      <w:r>
+        <w:t xml:space="preserve">you add or </w:t>
+      </w:r>
+      <w:r>
+        <w:t>change the properties of the field.</w:t>
+      </w:r>
+    </w:p>
+    <w:p>
+      <w:pPr>
+        <w:pStyle w:val="BodyText"/>
+        <w:numPr>
+          <w:ilvl w:val="1"/>
+          <w:numId w:val="19"/>
+        </w:numPr>
+      </w:pPr>
+      <w:r>
+        <w:t>Record every group and condition you add or change</w:t>
+      </w:r>
+      <w:r>
+        <w:t xml:space="preserve"> with form groups and conditions</w:t>
+      </w:r>
+      <w:r>
+        <w:t xml:space="preserve">.  Communicate </w:t>
+      </w:r>
+      <w:r>
+        <w:t>group names, any controls you added/removed with the group, and any conditions that were added/removed.</w:t>
+      </w:r>
+    </w:p>
+    <w:p>
+      <w:pPr>
+        <w:pStyle w:val="BodyText"/>
+        <w:numPr>
+          <w:ilvl w:val="1"/>
+          <w:numId w:val="19"/>
+        </w:numPr>
+      </w:pPr>
+      <w:r>
+        <w:t xml:space="preserve">Record </w:t>
+      </w:r>
+      <w:r>
+        <w:t>where you added any event scripts.</w:t>
+      </w:r>
+    </w:p>
+    <w:p>
+      <w:pPr>
+        <w:pStyle w:val="BodyText"/>
+        <w:numPr>
+          <w:ilvl w:val="1"/>
+          <w:numId w:val="19"/>
+        </w:numPr>
+      </w:pPr>
+      <w:r>
+        <w:t xml:space="preserve">Record </w:t>
+      </w:r>
+      <w:r>
+        <w:t xml:space="preserve">the name of any form template or global script you </w:t>
+      </w:r>
+      <w:r>
+        <w:t>changed or created.</w:t>
+      </w:r>
+    </w:p>
+    <w:p>
+      <w:pPr>
+        <w:pStyle w:val="BodyText"/>
+        <w:numPr>
+          <w:ilvl w:val="1"/>
+          <w:numId w:val="19"/>
+        </w:numPr>
+      </w:pPr>
+      <w:r>
+        <w:t xml:space="preserve">Record </w:t>
+      </w:r>
+      <w:r>
+        <w:t>the name of any web service you changed or created.</w:t>
+      </w:r>
+    </w:p>
+    <w:p>
+      <w:pPr>
+        <w:pStyle w:val="BodyText"/>
+        <w:numPr>
+          <w:ilvl w:val="1"/>
+          <w:numId w:val="19"/>
+        </w:numPr>
+      </w:pPr>
+      <w:r>
+        <w:t xml:space="preserve">Communicate the above changes in the JIRA ticket to the QA Team.  </w:t>
+      </w:r>
+      <w:r>
+        <w:t xml:space="preserve">More detail is required when working in the form template because those changes are manually migrated to Sandbox or Production environments.  Only names of scripts are needed because the entire script is moved </w:t>
+      </w:r>
+      <w:r>
+        <w:t>when doing migrations.</w:t>
+      </w:r>
+    </w:p>
+    <w:p>
+      <w:pPr>
+        <w:pStyle w:val="BodyText"/>
+        <w:numPr>
+          <w:ilvl w:val="0"/>
+          <w:numId w:val="19"/>
+        </w:numPr>
+      </w:pPr>
+      <w:r>
+        <w:t>Test your fixes as every possible user through the complete workflow and regression test to make sure previous use cases still work.</w:t>
+      </w:r>
+    </w:p>
+    <w:p>
+      <w:pPr>
+        <w:pStyle w:val="Heading1"/>
+      </w:pPr>
+      <w:r>
+        <w:t>Site Configuration Standards</w:t>
+      </w:r>
+    </w:p>
+    <w:p>
+      <w:pPr>
+        <w:pStyle w:val="BodyText"/>
+      </w:pPr>
+      <w:r>
+        <w:t xml:space="preserve">When setting up a new VisualVault site, </w:t>
+      </w:r>
+      <w:r>
+        <w:t>standard configuration steps should be followed.</w:t>
+      </w:r>
+    </w:p>
+    <w:p>
+      <w:pPr>
+        <w:pStyle w:val="Heading2"/>
+      </w:pPr>
+      <w:r>
+        <w:t>Users</w:t>
+      </w:r>
+    </w:p>
+    <w:p>
+      <w:pPr>
+        <w:pStyle w:val="BodyText"/>
+      </w:pPr>
+      <w:r>
+        <w:t>User</w:t>
+      </w:r>
+      <w:r>
+        <w:t xml:space="preserve"> accounts that serve a programmatic purpose should be named as follows: </w:t>
+      </w:r>
+    </w:p>
+    <w:p>
+      <w:pPr>
+        <w:pStyle w:val="BodyText"/>
+        <w:numPr>
+          <w:ilvl w:val="0"/>
+          <w:numId w:val="25"/>
+        </w:numPr>
+      </w:pPr>
+      <w:proofErr w:type="spellStart"/>
+      <w:r>
+        <w:t>Customer.api</w:t>
+      </w:r>
+      <w:proofErr w:type="spellEnd"/>
+      <w:r>
+        <w:t xml:space="preserve"> – used for web services only.</w:t>
+      </w:r>
+    </w:p>
+    <w:p>
+      <w:pPr>
+        <w:pStyle w:val="BodyText"/>
+        <w:numPr>
+          <w:ilvl w:val="0"/>
+          <w:numId w:val="25"/>
+        </w:numPr>
+      </w:pPr>
+      <w:proofErr w:type="spellStart"/>
+      <w:r>
+        <w:t>Customer.config</w:t>
+      </w:r>
+      <w:proofErr w:type="spellEnd"/>
+      <w:r>
+        <w:t xml:space="preserve"> – used for configuration accounts. The data center team will typically set up this user.</w:t>
+      </w:r>
+    </w:p>
+    <w:p>
+      <w:pPr>
+        <w:pStyle w:val="BodyText"/>
+        <w:numPr>
+          <w:ilvl w:val="0"/>
+          <w:numId w:val="25"/>
+        </w:numPr>
+      </w:pPr>
+      <w:proofErr w:type="spellStart"/>
+      <w:proofErr w:type="gramStart"/>
+      <w:r>
+        <w:lastRenderedPageBreak/>
+        <w:t>Customer.purpose.import</w:t>
+      </w:r>
+      <w:proofErr w:type="spellEnd"/>
+      <w:proofErr w:type="gramEnd"/>
+      <w:r>
+        <w:t xml:space="preserve"> – used for configuring imports that have security in a specific area of the system. Example: </w:t>
+      </w:r>
+      <w:proofErr w:type="spellStart"/>
+      <w:proofErr w:type="gramStart"/>
+      <w:r>
+        <w:t>customer.file</w:t>
+      </w:r>
+      <w:r>
+        <w:t>s</w:t>
+      </w:r>
+      <w:proofErr w:type="gramEnd"/>
+      <w:r>
+        <w:t>.import</w:t>
+      </w:r>
+      <w:proofErr w:type="spellEnd"/>
+      <w:r>
+        <w:t xml:space="preserve"> or </w:t>
+      </w:r>
+      <w:proofErr w:type="spellStart"/>
+      <w:r>
+        <w:t>customer.emails.import</w:t>
+      </w:r>
+      <w:proofErr w:type="spellEnd"/>
+    </w:p>
+    <w:p>
+      <w:pPr>
+        <w:pStyle w:val="BodyText"/>
+        <w:numPr>
+          <w:ilvl w:val="0"/>
+          <w:numId w:val="25"/>
+        </w:numPr>
+      </w:pPr>
+      <w:proofErr w:type="spellStart"/>
+      <w:r>
+        <w:t>Customer.ocr</w:t>
+      </w:r>
+      <w:proofErr w:type="spellEnd"/>
+      <w:r>
+        <w:t xml:space="preserve"> – used for OCR. The VisualVault technical resource that is configuring OCR will typically set up this user. </w:t>
+      </w:r>
+    </w:p>
+    <w:p>
+      <w:pPr>
+        <w:pStyle w:val="BodyText"/>
+        <w:numPr>
+          <w:ilvl w:val="0"/>
+          <w:numId w:val="25"/>
+        </w:numPr>
+      </w:pPr>
+      <w:proofErr w:type="spellStart"/>
+      <w:r>
+        <w:t>Customer.purpose</w:t>
+      </w:r>
+      <w:proofErr w:type="spellEnd"/>
+      <w:r>
+        <w:t xml:space="preserve"> – used for any other</w:t>
+      </w:r>
+      <w:r>
+        <w:t xml:space="preserve"> solution-specific programmatic purpose</w:t>
+      </w:r>
+      <w:r>
+        <w:t xml:space="preserve"> with security in a specific area of the system. </w:t>
+      </w:r>
+    </w:p>
+    <w:p>
+      <w:pPr>
+        <w:pStyle w:val="BodyText"/>
+      </w:pPr>
       <w:bookmarkStart w:id="4" w:name="_GoBack"/>
       <w:bookmarkEnd w:id="4"/>
-    </w:p>
-    <w:p>
-      <w:pPr>
-        <w:pStyle w:val="BodyText"/>
-      </w:pPr>
     </w:p>
     <w:sectPr>
       <w:headerReference w:type="default" r:id="rId16"/>
@@ -4050,7 +5470,7 @@
 </file>
 
 <file path=word/endnotes.xml><?xml version="1.0" encoding="utf-8"?>
-<w:endnotes xmlns:wpc="http://schemas.microsoft.com/office/word/2010/wordprocessingCanvas" xmlns:cx="http://schemas.microsoft.com/office/drawing/2014/chartex" xmlns:cx1="http://schemas.microsoft.com/office/drawing/2015/9/8/chartex" xmlns:cx2="http://schemas.microsoft.com/office/drawing/2015/10/21/chartex" xmlns:cx3="http://schemas.microsoft.com/office/drawing/2016/5/9/chartex" xmlns:cx4="http://schemas.microsoft.com/office/drawing/2016/5/10/chartex" xmlns:cx5="http://schemas.microsoft.com/office/drawing/2016/5/11/chartex" xmlns:cx6="http://schemas.microsoft.com/office/drawing/2016/5/12/chartex" xmlns:cx7="http://schemas.microsoft.com/office/drawing/2016/5/13/chartex" xmlns:cx8="http://schemas.microsoft.com/office/drawing/2016/5/14/chartex" xmlns:mc="http://schemas.openxmlformats.org/markup-compatibility/2006" xmlns:aink="http://schemas.microsoft.com/office/drawing/2016/ink" xmlns:am3d="http://schemas.microsoft.com/office/drawing/2017/model3d" xmlns:o="urn:schemas-microsoft-com:office:office" xmlns:r="http://schemas.openxmlformats.org/officeDocument/2006/relationships" xmlns:m="http://schemas.openxmlformats.org/officeDocument/2006/math" xmlns:v="urn:schemas-microsoft-com:vml" xmlns:wp14="http://schemas.microsoft.com/office/word/2010/wordprocessingDrawing" xmlns:wp="http://schemas.openxmlformats.org/drawingml/2006/wordprocessingDrawing" xmlns:w10="urn:schemas-microsoft-com:office:word" xmlns:w="http://schemas.openxmlformats.org/wordprocessingml/2006/main" xmlns:w14="http://schemas.microsoft.com/office/word/2010/wordml" xmlns:w15="http://schemas.microsoft.com/office/word/2012/wordml" xmlns:w16cex="http://schemas.microsoft.com/office/word/2018/wordml/cex" xmlns:w16cid="http://schemas.microsoft.com/office/word/2016/wordml/cid" xmlns:w16="http://schemas.microsoft.com/office/word/2018/wordml" xmlns:w16se="http://schemas.microsoft.com/office/word/2015/wordml/symex" xmlns:wpg="http://schemas.microsoft.com/office/word/2010/wordprocessingGroup" xmlns:wpi="http://schemas.microsoft.com/office/word/2010/wordprocessingInk" xmlns:wne="http://schemas.microsoft.com/office/word/2006/wordml" xmlns:wps="http://schemas.microsoft.com/office/word/2010/wordprocessingShape" mc:Ignorable="w14 w15 w16se w16cid w16 w16cex wp14">
+<w:endnotes xmlns:wpc="http://schemas.microsoft.com/office/word/2010/wordprocessingCanvas" xmlns:cx="http://schemas.microsoft.com/office/drawing/2014/chartex" xmlns:cx1="http://schemas.microsoft.com/office/drawing/2015/9/8/chartex" xmlns:cx2="http://schemas.microsoft.com/office/drawing/2015/10/21/chartex" xmlns:cx3="http://schemas.microsoft.com/office/drawing/2016/5/9/chartex" xmlns:cx4="http://schemas.microsoft.com/office/drawing/2016/5/10/chartex" xmlns:cx5="http://schemas.microsoft.com/office/drawing/2016/5/11/chartex" xmlns:cx6="http://schemas.microsoft.com/office/drawing/2016/5/12/chartex" xmlns:cx7="http://schemas.microsoft.com/office/drawing/2016/5/13/chartex" xmlns:cx8="http://schemas.microsoft.com/office/drawing/2016/5/14/chartex" xmlns:mc="http://schemas.openxmlformats.org/markup-compatibility/2006" xmlns:aink="http://schemas.microsoft.com/office/drawing/2016/ink" xmlns:am3d="http://schemas.microsoft.com/office/drawing/2017/model3d" xmlns:o="urn:schemas-microsoft-com:office:office" xmlns:r="http://schemas.openxmlformats.org/officeDocument/2006/relationships" xmlns:m="http://schemas.openxmlformats.org/officeDocument/2006/math" xmlns:v="urn:schemas-microsoft-com:vml" xmlns:wp14="http://schemas.microsoft.com/office/word/2010/wordprocessingDrawing" xmlns:wp="http://schemas.openxmlformats.org/drawingml/2006/wordprocessingDrawing" xmlns:w10="urn:schemas-microsoft-com:office:word" xmlns:w="http://schemas.openxmlformats.org/wordprocessingml/2006/main" xmlns:w14="http://schemas.microsoft.com/office/word/2010/wordml" xmlns:w15="http://schemas.microsoft.com/office/word/2012/wordml" xmlns:w16cid="http://schemas.microsoft.com/office/word/2016/wordml/cid" xmlns:w16se="http://schemas.microsoft.com/office/word/2015/wordml/symex" xmlns:wpg="http://schemas.microsoft.com/office/word/2010/wordprocessingGroup" xmlns:wpi="http://schemas.microsoft.com/office/word/2010/wordprocessingInk" xmlns:wne="http://schemas.microsoft.com/office/word/2006/wordml" xmlns:wps="http://schemas.microsoft.com/office/word/2010/wordprocessingShape" mc:Ignorable="w14 w15 w16se w16cid wp14">
   <w:endnote w:type="separator" w:id="-1">
     <w:p>
       <w:r>
@@ -4078,7 +5498,7 @@
 </file>
 
 <file path=word/footer1.xml><?xml version="1.0" encoding="utf-8"?>
-<w:ftr xmlns:wpc="http://schemas.microsoft.com/office/word/2010/wordprocessingCanvas" xmlns:cx="http://schemas.microsoft.com/office/drawing/2014/chartex" xmlns:cx1="http://schemas.microsoft.com/office/drawing/2015/9/8/chartex" xmlns:cx2="http://schemas.microsoft.com/office/drawing/2015/10/21/chartex" xmlns:cx3="http://schemas.microsoft.com/office/drawing/2016/5/9/chartex" xmlns:cx4="http://schemas.microsoft.com/office/drawing/2016/5/10/chartex" xmlns:cx5="http://schemas.microsoft.com/office/drawing/2016/5/11/chartex" xmlns:cx6="http://schemas.microsoft.com/office/drawing/2016/5/12/chartex" xmlns:cx7="http://schemas.microsoft.com/office/drawing/2016/5/13/chartex" xmlns:cx8="http://schemas.microsoft.com/office/drawing/2016/5/14/chartex" xmlns:mc="http://schemas.openxmlformats.org/markup-compatibility/2006" xmlns:aink="http://schemas.microsoft.com/office/drawing/2016/ink" xmlns:am3d="http://schemas.microsoft.com/office/drawing/2017/model3d" xmlns:o="urn:schemas-microsoft-com:office:office" xmlns:r="http://schemas.openxmlformats.org/officeDocument/2006/relationships" xmlns:m="http://schemas.openxmlformats.org/officeDocument/2006/math" xmlns:v="urn:schemas-microsoft-com:vml" xmlns:wp14="http://schemas.microsoft.com/office/word/2010/wordprocessingDrawing" xmlns:wp="http://schemas.openxmlformats.org/drawingml/2006/wordprocessingDrawing" xmlns:w10="urn:schemas-microsoft-com:office:word" xmlns:w="http://schemas.openxmlformats.org/wordprocessingml/2006/main" xmlns:w14="http://schemas.microsoft.com/office/word/2010/wordml" xmlns:w15="http://schemas.microsoft.com/office/word/2012/wordml" xmlns:w16cex="http://schemas.microsoft.com/office/word/2018/wordml/cex" xmlns:w16cid="http://schemas.microsoft.com/office/word/2016/wordml/cid" xmlns:w16="http://schemas.microsoft.com/office/word/2018/wordml" xmlns:w16se="http://schemas.microsoft.com/office/word/2015/wordml/symex" xmlns:wpg="http://schemas.microsoft.com/office/word/2010/wordprocessingGroup" xmlns:wpi="http://schemas.microsoft.com/office/word/2010/wordprocessingInk" xmlns:wne="http://schemas.microsoft.com/office/word/2006/wordml" xmlns:wps="http://schemas.microsoft.com/office/word/2010/wordprocessingShape" mc:Ignorable="w14 w15 w16se w16cid w16 w16cex wp14">
+<w:ftr xmlns:wpc="http://schemas.microsoft.com/office/word/2010/wordprocessingCanvas" xmlns:cx="http://schemas.microsoft.com/office/drawing/2014/chartex" xmlns:cx1="http://schemas.microsoft.com/office/drawing/2015/9/8/chartex" xmlns:cx2="http://schemas.microsoft.com/office/drawing/2015/10/21/chartex" xmlns:cx3="http://schemas.microsoft.com/office/drawing/2016/5/9/chartex" xmlns:cx4="http://schemas.microsoft.com/office/drawing/2016/5/10/chartex" xmlns:cx5="http://schemas.microsoft.com/office/drawing/2016/5/11/chartex" xmlns:cx6="http://schemas.microsoft.com/office/drawing/2016/5/12/chartex" xmlns:cx7="http://schemas.microsoft.com/office/drawing/2016/5/13/chartex" xmlns:cx8="http://schemas.microsoft.com/office/drawing/2016/5/14/chartex" xmlns:mc="http://schemas.openxmlformats.org/markup-compatibility/2006" xmlns:aink="http://schemas.microsoft.com/office/drawing/2016/ink" xmlns:am3d="http://schemas.microsoft.com/office/drawing/2017/model3d" xmlns:o="urn:schemas-microsoft-com:office:office" xmlns:r="http://schemas.openxmlformats.org/officeDocument/2006/relationships" xmlns:m="http://schemas.openxmlformats.org/officeDocument/2006/math" xmlns:v="urn:schemas-microsoft-com:vml" xmlns:wp14="http://schemas.microsoft.com/office/word/2010/wordprocessingDrawing" xmlns:wp="http://schemas.openxmlformats.org/drawingml/2006/wordprocessingDrawing" xmlns:w10="urn:schemas-microsoft-com:office:word" xmlns:w="http://schemas.openxmlformats.org/wordprocessingml/2006/main" xmlns:w14="http://schemas.microsoft.com/office/word/2010/wordml" xmlns:w15="http://schemas.microsoft.com/office/word/2012/wordml" xmlns:w16cid="http://schemas.microsoft.com/office/word/2016/wordml/cid" xmlns:w16se="http://schemas.microsoft.com/office/word/2015/wordml/symex" xmlns:wpg="http://schemas.microsoft.com/office/word/2010/wordprocessingGroup" xmlns:wpi="http://schemas.microsoft.com/office/word/2010/wordprocessingInk" xmlns:wne="http://schemas.microsoft.com/office/word/2006/wordml" xmlns:wps="http://schemas.microsoft.com/office/word/2010/wordprocessingShape" mc:Ignorable="w14 w15 w16se w16cid wp14">
   <w:p>
     <w:pPr>
       <w:pStyle w:val="Footer"/>
@@ -4141,7 +5561,7 @@
 </file>
 
 <file path=word/footnotes.xml><?xml version="1.0" encoding="utf-8"?>
-<w:footnotes xmlns:wpc="http://schemas.microsoft.com/office/word/2010/wordprocessingCanvas" xmlns:cx="http://schemas.microsoft.com/office/drawing/2014/chartex" xmlns:cx1="http://schemas.microsoft.com/office/drawing/2015/9/8/chartex" xmlns:cx2="http://schemas.microsoft.com/office/drawing/2015/10/21/chartex" xmlns:cx3="http://schemas.microsoft.com/office/drawing/2016/5/9/chartex" xmlns:cx4="http://schemas.microsoft.com/office/drawing/2016/5/10/chartex" xmlns:cx5="http://schemas.microsoft.com/office/drawing/2016/5/11/chartex" xmlns:cx6="http://schemas.microsoft.com/office/drawing/2016/5/12/chartex" xmlns:cx7="http://schemas.microsoft.com/office/drawing/2016/5/13/chartex" xmlns:cx8="http://schemas.microsoft.com/office/drawing/2016/5/14/chartex" xmlns:mc="http://schemas.openxmlformats.org/markup-compatibility/2006" xmlns:aink="http://schemas.microsoft.com/office/drawing/2016/ink" xmlns:am3d="http://schemas.microsoft.com/office/drawing/2017/model3d" xmlns:o="urn:schemas-microsoft-com:office:office" xmlns:r="http://schemas.openxmlformats.org/officeDocument/2006/relationships" xmlns:m="http://schemas.openxmlformats.org/officeDocument/2006/math" xmlns:v="urn:schemas-microsoft-com:vml" xmlns:wp14="http://schemas.microsoft.com/office/word/2010/wordprocessingDrawing" xmlns:wp="http://schemas.openxmlformats.org/drawingml/2006/wordprocessingDrawing" xmlns:w10="urn:schemas-microsoft-com:office:word" xmlns:w="http://schemas.openxmlformats.org/wordprocessingml/2006/main" xmlns:w14="http://schemas.microsoft.com/office/word/2010/wordml" xmlns:w15="http://schemas.microsoft.com/office/word/2012/wordml" xmlns:w16cex="http://schemas.microsoft.com/office/word/2018/wordml/cex" xmlns:w16cid="http://schemas.microsoft.com/office/word/2016/wordml/cid" xmlns:w16="http://schemas.microsoft.com/office/word/2018/wordml" xmlns:w16se="http://schemas.microsoft.com/office/word/2015/wordml/symex" xmlns:wpg="http://schemas.microsoft.com/office/word/2010/wordprocessingGroup" xmlns:wpi="http://schemas.microsoft.com/office/word/2010/wordprocessingInk" xmlns:wne="http://schemas.microsoft.com/office/word/2006/wordml" xmlns:wps="http://schemas.microsoft.com/office/word/2010/wordprocessingShape" mc:Ignorable="w14 w15 w16se w16cid w16 w16cex wp14">
+<w:footnotes xmlns:wpc="http://schemas.microsoft.com/office/word/2010/wordprocessingCanvas" xmlns:cx="http://schemas.microsoft.com/office/drawing/2014/chartex" xmlns:cx1="http://schemas.microsoft.com/office/drawing/2015/9/8/chartex" xmlns:cx2="http://schemas.microsoft.com/office/drawing/2015/10/21/chartex" xmlns:cx3="http://schemas.microsoft.com/office/drawing/2016/5/9/chartex" xmlns:cx4="http://schemas.microsoft.com/office/drawing/2016/5/10/chartex" xmlns:cx5="http://schemas.microsoft.com/office/drawing/2016/5/11/chartex" xmlns:cx6="http://schemas.microsoft.com/office/drawing/2016/5/12/chartex" xmlns:cx7="http://schemas.microsoft.com/office/drawing/2016/5/13/chartex" xmlns:cx8="http://schemas.microsoft.com/office/drawing/2016/5/14/chartex" xmlns:mc="http://schemas.openxmlformats.org/markup-compatibility/2006" xmlns:aink="http://schemas.microsoft.com/office/drawing/2016/ink" xmlns:am3d="http://schemas.microsoft.com/office/drawing/2017/model3d" xmlns:o="urn:schemas-microsoft-com:office:office" xmlns:r="http://schemas.openxmlformats.org/officeDocument/2006/relationships" xmlns:m="http://schemas.openxmlformats.org/officeDocument/2006/math" xmlns:v="urn:schemas-microsoft-com:vml" xmlns:wp14="http://schemas.microsoft.com/office/word/2010/wordprocessingDrawing" xmlns:wp="http://schemas.openxmlformats.org/drawingml/2006/wordprocessingDrawing" xmlns:w10="urn:schemas-microsoft-com:office:word" xmlns:w="http://schemas.openxmlformats.org/wordprocessingml/2006/main" xmlns:w14="http://schemas.microsoft.com/office/word/2010/wordml" xmlns:w15="http://schemas.microsoft.com/office/word/2012/wordml" xmlns:w16cid="http://schemas.microsoft.com/office/word/2016/wordml/cid" xmlns:w16se="http://schemas.microsoft.com/office/word/2015/wordml/symex" xmlns:wpg="http://schemas.microsoft.com/office/word/2010/wordprocessingGroup" xmlns:wpi="http://schemas.microsoft.com/office/word/2010/wordprocessingInk" xmlns:wne="http://schemas.microsoft.com/office/word/2006/wordml" xmlns:wps="http://schemas.microsoft.com/office/word/2010/wordprocessingShape" mc:Ignorable="w14 w15 w16se w16cid wp14">
   <w:footnote w:type="separator" w:id="-1">
     <w:p>
       <w:r>
@@ -4169,7 +5589,7 @@
 </file>
 
 <file path=word/header1.xml><?xml version="1.0" encoding="utf-8"?>
-<w:hdr xmlns:wpc="http://schemas.microsoft.com/office/word/2010/wordprocessingCanvas" xmlns:cx="http://schemas.microsoft.com/office/drawing/2014/chartex" xmlns:cx1="http://schemas.microsoft.com/office/drawing/2015/9/8/chartex" xmlns:cx2="http://schemas.microsoft.com/office/drawing/2015/10/21/chartex" xmlns:cx3="http://schemas.microsoft.com/office/drawing/2016/5/9/chartex" xmlns:cx4="http://schemas.microsoft.com/office/drawing/2016/5/10/chartex" xmlns:cx5="http://schemas.microsoft.com/office/drawing/2016/5/11/chartex" xmlns:cx6="http://schemas.microsoft.com/office/drawing/2016/5/12/chartex" xmlns:cx7="http://schemas.microsoft.com/office/drawing/2016/5/13/chartex" xmlns:cx8="http://schemas.microsoft.com/office/drawing/2016/5/14/chartex" xmlns:mc="http://schemas.openxmlformats.org/markup-compatibility/2006" xmlns:aink="http://schemas.microsoft.com/office/drawing/2016/ink" xmlns:am3d="http://schemas.microsoft.com/office/drawing/2017/model3d" xmlns:o="urn:schemas-microsoft-com:office:office" xmlns:r="http://schemas.openxmlformats.org/officeDocument/2006/relationships" xmlns:m="http://schemas.openxmlformats.org/officeDocument/2006/math" xmlns:v="urn:schemas-microsoft-com:vml" xmlns:wp14="http://schemas.microsoft.com/office/word/2010/wordprocessingDrawing" xmlns:wp="http://schemas.openxmlformats.org/drawingml/2006/wordprocessingDrawing" xmlns:w10="urn:schemas-microsoft-com:office:word" xmlns:w="http://schemas.openxmlformats.org/wordprocessingml/2006/main" xmlns:w14="http://schemas.microsoft.com/office/word/2010/wordml" xmlns:w15="http://schemas.microsoft.com/office/word/2012/wordml" xmlns:w16cex="http://schemas.microsoft.com/office/word/2018/wordml/cex" xmlns:w16cid="http://schemas.microsoft.com/office/word/2016/wordml/cid" xmlns:w16="http://schemas.microsoft.com/office/word/2018/wordml" xmlns:w16se="http://schemas.microsoft.com/office/word/2015/wordml/symex" xmlns:wpg="http://schemas.microsoft.com/office/word/2010/wordprocessingGroup" xmlns:wpi="http://schemas.microsoft.com/office/word/2010/wordprocessingInk" xmlns:wne="http://schemas.microsoft.com/office/word/2006/wordml" xmlns:wps="http://schemas.microsoft.com/office/word/2010/wordprocessingShape" mc:Ignorable="w14 w15 w16se w16cid w16 w16cex wp14">
+<w:hdr xmlns:wpc="http://schemas.microsoft.com/office/word/2010/wordprocessingCanvas" xmlns:cx="http://schemas.microsoft.com/office/drawing/2014/chartex" xmlns:cx1="http://schemas.microsoft.com/office/drawing/2015/9/8/chartex" xmlns:cx2="http://schemas.microsoft.com/office/drawing/2015/10/21/chartex" xmlns:cx3="http://schemas.microsoft.com/office/drawing/2016/5/9/chartex" xmlns:cx4="http://schemas.microsoft.com/office/drawing/2016/5/10/chartex" xmlns:cx5="http://schemas.microsoft.com/office/drawing/2016/5/11/chartex" xmlns:cx6="http://schemas.microsoft.com/office/drawing/2016/5/12/chartex" xmlns:cx7="http://schemas.microsoft.com/office/drawing/2016/5/13/chartex" xmlns:cx8="http://schemas.microsoft.com/office/drawing/2016/5/14/chartex" xmlns:mc="http://schemas.openxmlformats.org/markup-compatibility/2006" xmlns:aink="http://schemas.microsoft.com/office/drawing/2016/ink" xmlns:am3d="http://schemas.microsoft.com/office/drawing/2017/model3d" xmlns:o="urn:schemas-microsoft-com:office:office" xmlns:r="http://schemas.openxmlformats.org/officeDocument/2006/relationships" xmlns:m="http://schemas.openxmlformats.org/officeDocument/2006/math" xmlns:v="urn:schemas-microsoft-com:vml" xmlns:wp14="http://schemas.microsoft.com/office/word/2010/wordprocessingDrawing" xmlns:wp="http://schemas.openxmlformats.org/drawingml/2006/wordprocessingDrawing" xmlns:w10="urn:schemas-microsoft-com:office:word" xmlns:w="http://schemas.openxmlformats.org/wordprocessingml/2006/main" xmlns:w14="http://schemas.microsoft.com/office/word/2010/wordml" xmlns:w15="http://schemas.microsoft.com/office/word/2012/wordml" xmlns:w16cid="http://schemas.microsoft.com/office/word/2016/wordml/cid" xmlns:w16se="http://schemas.microsoft.com/office/word/2015/wordml/symex" xmlns:wpg="http://schemas.microsoft.com/office/word/2010/wordprocessingGroup" xmlns:wpi="http://schemas.microsoft.com/office/word/2010/wordprocessingInk" xmlns:wne="http://schemas.microsoft.com/office/word/2006/wordml" xmlns:wps="http://schemas.microsoft.com/office/word/2010/wordprocessingShape" mc:Ignorable="w14 w15 w16se w16cid wp14">
   <w:p>
     <w:pPr>
       <w:pStyle w:val="Header"/>
@@ -4251,7 +5671,7 @@
             </wp:anchor>
           </w:drawing>
         </mc:Choice>
-        <mc:Fallback xmlns:arto="http://schemas.microsoft.com/office/word/2006/arto">
+        <mc:Fallback xmlns:w16cex="http://schemas.microsoft.com/office/word/2018/wordml/cex" xmlns:w16="http://schemas.microsoft.com/office/word/2018/wordml" xmlns:arto="http://schemas.microsoft.com/office/word/2006/arto">
           <w:pict>
             <v:rect w14:anchorId="6014DD81" id="Rectangle 9" o:spid="_x0000_s1026" style="position:absolute;margin-left:0;margin-top:16.5pt;width:611.25pt;height:18pt;z-index:251663360;visibility:visible;mso-wrap-style:square;mso-width-percent:0;mso-height-percent:0;mso-wrap-distance-left:9pt;mso-wrap-distance-top:0;mso-wrap-distance-right:9pt;mso-wrap-distance-bottom:0;mso-position-horizontal:absolute;mso-position-horizontal-relative:page;mso-position-vertical:absolute;mso-position-vertical-relative:text;mso-width-percent:0;mso-height-percent:0;mso-width-relative:page;mso-height-relative:page;v-text-anchor:middle" o:gfxdata="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" fillcolor="#586572" stroked="f" strokeweight="2pt">
               <w10:wrap anchorx="page"/>
@@ -4377,7 +5797,7 @@
             </wp:anchor>
           </w:drawing>
         </mc:Choice>
-        <mc:Fallback xmlns:arto="http://schemas.microsoft.com/office/word/2006/arto">
+        <mc:Fallback xmlns:w16cex="http://schemas.microsoft.com/office/word/2018/wordml/cex" xmlns:w16="http://schemas.microsoft.com/office/word/2018/wordml" xmlns:arto="http://schemas.microsoft.com/office/word/2006/arto">
           <w:pict>
             <v:shape w14:anchorId="0284BE4C" id="Isosceles Triangle 1" o:spid="_x0000_s1026" style="position:absolute;margin-left:.25pt;margin-top:-34.75pt;width:691.55pt;height:423.75pt;rotation:180;z-index:251661312;visibility:visible;mso-wrap-style:square;mso-width-percent:0;mso-height-percent:0;mso-wrap-distance-left:9pt;mso-wrap-distance-top:0;mso-wrap-distance-right:9pt;mso-wrap-distance-bottom:0;mso-position-horizontal:absolute;mso-position-horizontal-relative:page;mso-position-vertical:absolute;mso-position-vertical-relative:text;mso-width-percent:0;mso-height-percent:0;mso-width-relative:margin;mso-height-relative:margin;v-text-anchor:middle" coordsize="7724775,2524125" o:gfxdata="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" path="m,2524125l,,7724775,2524125,,2524125xe" fillcolor="#c1d84a" strokecolor="#c1d84a" strokeweight="1pt">
               <v:stroke joinstyle="miter"/>
@@ -4462,7 +5882,7 @@
 </file>
 
 <file path=word/header2.xml><?xml version="1.0" encoding="utf-8"?>
-<w:hdr xmlns:wpc="http://schemas.microsoft.com/office/word/2010/wordprocessingCanvas" xmlns:cx="http://schemas.microsoft.com/office/drawing/2014/chartex" xmlns:cx1="http://schemas.microsoft.com/office/drawing/2015/9/8/chartex" xmlns:cx2="http://schemas.microsoft.com/office/drawing/2015/10/21/chartex" xmlns:cx3="http://schemas.microsoft.com/office/drawing/2016/5/9/chartex" xmlns:cx4="http://schemas.microsoft.com/office/drawing/2016/5/10/chartex" xmlns:cx5="http://schemas.microsoft.com/office/drawing/2016/5/11/chartex" xmlns:cx6="http://schemas.microsoft.com/office/drawing/2016/5/12/chartex" xmlns:cx7="http://schemas.microsoft.com/office/drawing/2016/5/13/chartex" xmlns:cx8="http://schemas.microsoft.com/office/drawing/2016/5/14/chartex" xmlns:mc="http://schemas.openxmlformats.org/markup-compatibility/2006" xmlns:aink="http://schemas.microsoft.com/office/drawing/2016/ink" xmlns:am3d="http://schemas.microsoft.com/office/drawing/2017/model3d" xmlns:o="urn:schemas-microsoft-com:office:office" xmlns:r="http://schemas.openxmlformats.org/officeDocument/2006/relationships" xmlns:m="http://schemas.openxmlformats.org/officeDocument/2006/math" xmlns:v="urn:schemas-microsoft-com:vml" xmlns:wp14="http://schemas.microsoft.com/office/word/2010/wordprocessingDrawing" xmlns:wp="http://schemas.openxmlformats.org/drawingml/2006/wordprocessingDrawing" xmlns:w10="urn:schemas-microsoft-com:office:word" xmlns:w="http://schemas.openxmlformats.org/wordprocessingml/2006/main" xmlns:w14="http://schemas.microsoft.com/office/word/2010/wordml" xmlns:w15="http://schemas.microsoft.com/office/word/2012/wordml" xmlns:w16cex="http://schemas.microsoft.com/office/word/2018/wordml/cex" xmlns:w16cid="http://schemas.microsoft.com/office/word/2016/wordml/cid" xmlns:w16="http://schemas.microsoft.com/office/word/2018/wordml" xmlns:w16se="http://schemas.microsoft.com/office/word/2015/wordml/symex" xmlns:wpg="http://schemas.microsoft.com/office/word/2010/wordprocessingGroup" xmlns:wpi="http://schemas.microsoft.com/office/word/2010/wordprocessingInk" xmlns:wne="http://schemas.microsoft.com/office/word/2006/wordml" xmlns:wps="http://schemas.microsoft.com/office/word/2010/wordprocessingShape" mc:Ignorable="w14 w15 w16se w16cid w16 w16cex wp14">
+<w:hdr xmlns:wpc="http://schemas.microsoft.com/office/word/2010/wordprocessingCanvas" xmlns:cx="http://schemas.microsoft.com/office/drawing/2014/chartex" xmlns:cx1="http://schemas.microsoft.com/office/drawing/2015/9/8/chartex" xmlns:cx2="http://schemas.microsoft.com/office/drawing/2015/10/21/chartex" xmlns:cx3="http://schemas.microsoft.com/office/drawing/2016/5/9/chartex" xmlns:cx4="http://schemas.microsoft.com/office/drawing/2016/5/10/chartex" xmlns:cx5="http://schemas.microsoft.com/office/drawing/2016/5/11/chartex" xmlns:cx6="http://schemas.microsoft.com/office/drawing/2016/5/12/chartex" xmlns:cx7="http://schemas.microsoft.com/office/drawing/2016/5/13/chartex" xmlns:cx8="http://schemas.microsoft.com/office/drawing/2016/5/14/chartex" xmlns:mc="http://schemas.openxmlformats.org/markup-compatibility/2006" xmlns:aink="http://schemas.microsoft.com/office/drawing/2016/ink" xmlns:am3d="http://schemas.microsoft.com/office/drawing/2017/model3d" xmlns:o="urn:schemas-microsoft-com:office:office" xmlns:r="http://schemas.openxmlformats.org/officeDocument/2006/relationships" xmlns:m="http://schemas.openxmlformats.org/officeDocument/2006/math" xmlns:v="urn:schemas-microsoft-com:vml" xmlns:wp14="http://schemas.microsoft.com/office/word/2010/wordprocessingDrawing" xmlns:wp="http://schemas.openxmlformats.org/drawingml/2006/wordprocessingDrawing" xmlns:w10="urn:schemas-microsoft-com:office:word" xmlns:w="http://schemas.openxmlformats.org/wordprocessingml/2006/main" xmlns:w14="http://schemas.microsoft.com/office/word/2010/wordml" xmlns:w15="http://schemas.microsoft.com/office/word/2012/wordml" xmlns:w16cid="http://schemas.microsoft.com/office/word/2016/wordml/cid" xmlns:w16se="http://schemas.microsoft.com/office/word/2015/wordml/symex" xmlns:wpg="http://schemas.microsoft.com/office/word/2010/wordprocessingGroup" xmlns:wpi="http://schemas.microsoft.com/office/word/2010/wordprocessingInk" xmlns:wne="http://schemas.microsoft.com/office/word/2006/wordml" xmlns:wps="http://schemas.microsoft.com/office/word/2010/wordprocessingShape" mc:Ignorable="w14 w15 w16se w16cid wp14">
   <w:p>
     <w:pPr>
       <w:pStyle w:val="Header"/>
@@ -4613,7 +6033,7 @@
             </wp:anchor>
           </w:drawing>
         </mc:Choice>
-        <mc:Fallback xmlns:arto="http://schemas.microsoft.com/office/word/2006/arto">
+        <mc:Fallback xmlns:w16cex="http://schemas.microsoft.com/office/word/2018/wordml/cex" xmlns:w16="http://schemas.microsoft.com/office/word/2018/wordml" xmlns:arto="http://schemas.microsoft.com/office/word/2006/arto">
           <w:pict>
             <v:rect w14:anchorId="1AAAE3B5" id="Rectangle 9" o:spid="_x0000_s1026" style="position:absolute;margin-left:0;margin-top:17.5pt;width:611.25pt;height:18pt;z-index:251671552;visibility:visible;mso-wrap-style:square;mso-width-percent:0;mso-height-percent:0;mso-wrap-distance-left:9pt;mso-wrap-distance-top:0;mso-wrap-distance-right:9pt;mso-wrap-distance-bottom:0;mso-position-horizontal:absolute;mso-position-horizontal-relative:page;mso-position-vertical:absolute;mso-position-vertical-relative:text;mso-width-percent:0;mso-height-percent:0;mso-width-relative:page;mso-height-relative:page;v-text-anchor:middle" o:gfxdata="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" fillcolor="#586572" stroked="f" strokeweight="2pt">
               <w10:wrap anchorx="page"/>
@@ -4739,7 +6159,7 @@
             </wp:anchor>
           </w:drawing>
         </mc:Choice>
-        <mc:Fallback xmlns:arto="http://schemas.microsoft.com/office/word/2006/arto">
+        <mc:Fallback xmlns:w16cex="http://schemas.microsoft.com/office/word/2018/wordml/cex" xmlns:w16="http://schemas.microsoft.com/office/word/2018/wordml" xmlns:arto="http://schemas.microsoft.com/office/word/2006/arto">
           <w:pict>
             <v:shape w14:anchorId="3885D430" id="Isosceles Triangle 1" o:spid="_x0000_s1026" style="position:absolute;margin-left:-2.75pt;margin-top:-35.5pt;width:691.55pt;height:423.75pt;rotation:180;z-index:251669504;visibility:visible;mso-wrap-style:square;mso-width-percent:0;mso-height-percent:0;mso-wrap-distance-left:9pt;mso-wrap-distance-top:0;mso-wrap-distance-right:9pt;mso-wrap-distance-bottom:0;mso-position-horizontal:absolute;mso-position-horizontal-relative:page;mso-position-vertical:absolute;mso-position-vertical-relative:text;mso-width-percent:0;mso-height-percent:0;mso-width-relative:margin;mso-height-relative:margin;v-text-anchor:middle" coordsize="7724775,2524125" o:gfxdata="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" path="m,2524125l,,7724775,2524125,,2524125xe" fillcolor="#c1d84a" strokecolor="#c1d84a" strokeweight="1pt">
               <v:stroke joinstyle="miter"/>
@@ -4755,7 +6175,7 @@
 </file>
 
 <file path=word/header3.xml><?xml version="1.0" encoding="utf-8"?>
-<w:hdr xmlns:wpc="http://schemas.microsoft.com/office/word/2010/wordprocessingCanvas" xmlns:cx="http://schemas.microsoft.com/office/drawing/2014/chartex" xmlns:cx1="http://schemas.microsoft.com/office/drawing/2015/9/8/chartex" xmlns:cx2="http://schemas.microsoft.com/office/drawing/2015/10/21/chartex" xmlns:cx3="http://schemas.microsoft.com/office/drawing/2016/5/9/chartex" xmlns:cx4="http://schemas.microsoft.com/office/drawing/2016/5/10/chartex" xmlns:cx5="http://schemas.microsoft.com/office/drawing/2016/5/11/chartex" xmlns:cx6="http://schemas.microsoft.com/office/drawing/2016/5/12/chartex" xmlns:cx7="http://schemas.microsoft.com/office/drawing/2016/5/13/chartex" xmlns:cx8="http://schemas.microsoft.com/office/drawing/2016/5/14/chartex" xmlns:mc="http://schemas.openxmlformats.org/markup-compatibility/2006" xmlns:aink="http://schemas.microsoft.com/office/drawing/2016/ink" xmlns:am3d="http://schemas.microsoft.com/office/drawing/2017/model3d" xmlns:o="urn:schemas-microsoft-com:office:office" xmlns:r="http://schemas.openxmlformats.org/officeDocument/2006/relationships" xmlns:m="http://schemas.openxmlformats.org/officeDocument/2006/math" xmlns:v="urn:schemas-microsoft-com:vml" xmlns:wp14="http://schemas.microsoft.com/office/word/2010/wordprocessingDrawing" xmlns:wp="http://schemas.openxmlformats.org/drawingml/2006/wordprocessingDrawing" xmlns:w10="urn:schemas-microsoft-com:office:word" xmlns:w="http://schemas.openxmlformats.org/wordprocessingml/2006/main" xmlns:w14="http://schemas.microsoft.com/office/word/2010/wordml" xmlns:w15="http://schemas.microsoft.com/office/word/2012/wordml" xmlns:w16cex="http://schemas.microsoft.com/office/word/2018/wordml/cex" xmlns:w16cid="http://schemas.microsoft.com/office/word/2016/wordml/cid" xmlns:w16="http://schemas.microsoft.com/office/word/2018/wordml" xmlns:w16se="http://schemas.microsoft.com/office/word/2015/wordml/symex" xmlns:wpg="http://schemas.microsoft.com/office/word/2010/wordprocessingGroup" xmlns:wpi="http://schemas.microsoft.com/office/word/2010/wordprocessingInk" xmlns:wne="http://schemas.microsoft.com/office/word/2006/wordml" xmlns:wps="http://schemas.microsoft.com/office/word/2010/wordprocessingShape" mc:Ignorable="w14 w15 w16se w16cid w16 w16cex wp14">
+<w:hdr xmlns:wpc="http://schemas.microsoft.com/office/word/2010/wordprocessingCanvas" xmlns:cx="http://schemas.microsoft.com/office/drawing/2014/chartex" xmlns:cx1="http://schemas.microsoft.com/office/drawing/2015/9/8/chartex" xmlns:cx2="http://schemas.microsoft.com/office/drawing/2015/10/21/chartex" xmlns:cx3="http://schemas.microsoft.com/office/drawing/2016/5/9/chartex" xmlns:cx4="http://schemas.microsoft.com/office/drawing/2016/5/10/chartex" xmlns:cx5="http://schemas.microsoft.com/office/drawing/2016/5/11/chartex" xmlns:cx6="http://schemas.microsoft.com/office/drawing/2016/5/12/chartex" xmlns:cx7="http://schemas.microsoft.com/office/drawing/2016/5/13/chartex" xmlns:cx8="http://schemas.microsoft.com/office/drawing/2016/5/14/chartex" xmlns:mc="http://schemas.openxmlformats.org/markup-compatibility/2006" xmlns:aink="http://schemas.microsoft.com/office/drawing/2016/ink" xmlns:am3d="http://schemas.microsoft.com/office/drawing/2017/model3d" xmlns:o="urn:schemas-microsoft-com:office:office" xmlns:r="http://schemas.openxmlformats.org/officeDocument/2006/relationships" xmlns:m="http://schemas.openxmlformats.org/officeDocument/2006/math" xmlns:v="urn:schemas-microsoft-com:vml" xmlns:wp14="http://schemas.microsoft.com/office/word/2010/wordprocessingDrawing" xmlns:wp="http://schemas.openxmlformats.org/drawingml/2006/wordprocessingDrawing" xmlns:w10="urn:schemas-microsoft-com:office:word" xmlns:w="http://schemas.openxmlformats.org/wordprocessingml/2006/main" xmlns:w14="http://schemas.microsoft.com/office/word/2010/wordml" xmlns:w15="http://schemas.microsoft.com/office/word/2012/wordml" xmlns:w16cid="http://schemas.microsoft.com/office/word/2016/wordml/cid" xmlns:w16se="http://schemas.microsoft.com/office/word/2015/wordml/symex" xmlns:wpg="http://schemas.microsoft.com/office/word/2010/wordprocessingGroup" xmlns:wpi="http://schemas.microsoft.com/office/word/2010/wordprocessingInk" xmlns:wne="http://schemas.microsoft.com/office/word/2006/wordml" xmlns:wps="http://schemas.microsoft.com/office/word/2010/wordprocessingShape" mc:Ignorable="w14 w15 w16se w16cid wp14">
   <w:p>
     <w:pPr>
       <w:pStyle w:val="Header"/>
@@ -4885,7 +6305,7 @@
 </file>
 
 <file path=word/numbering.xml><?xml version="1.0" encoding="utf-8"?>
-<w:numbering xmlns:wpc="http://schemas.microsoft.com/office/word/2010/wordprocessingCanvas" xmlns:cx="http://schemas.microsoft.com/office/drawing/2014/chartex" xmlns:cx1="http://schemas.microsoft.com/office/drawing/2015/9/8/chartex" xmlns:cx2="http://schemas.microsoft.com/office/drawing/2015/10/21/chartex" xmlns:cx3="http://schemas.microsoft.com/office/drawing/2016/5/9/chartex" xmlns:cx4="http://schemas.microsoft.com/office/drawing/2016/5/10/chartex" xmlns:cx5="http://schemas.microsoft.com/office/drawing/2016/5/11/chartex" xmlns:cx6="http://schemas.microsoft.com/office/drawing/2016/5/12/chartex" xmlns:cx7="http://schemas.microsoft.com/office/drawing/2016/5/13/chartex" xmlns:cx8="http://schemas.microsoft.com/office/drawing/2016/5/14/chartex" xmlns:mc="http://schemas.openxmlformats.org/markup-compatibility/2006" xmlns:aink="http://schemas.microsoft.com/office/drawing/2016/ink" xmlns:am3d="http://schemas.microsoft.com/office/drawing/2017/model3d" xmlns:o="urn:schemas-microsoft-com:office:office" xmlns:r="http://schemas.openxmlformats.org/officeDocument/2006/relationships" xmlns:m="http://schemas.openxmlformats.org/officeDocument/2006/math" xmlns:v="urn:schemas-microsoft-com:vml" xmlns:wp14="http://schemas.microsoft.com/office/word/2010/wordprocessingDrawing" xmlns:wp="http://schemas.openxmlformats.org/drawingml/2006/wordprocessingDrawing" xmlns:w10="urn:schemas-microsoft-com:office:word" xmlns:w="http://schemas.openxmlformats.org/wordprocessingml/2006/main" xmlns:w14="http://schemas.microsoft.com/office/word/2010/wordml" xmlns:w15="http://schemas.microsoft.com/office/word/2012/wordml" xmlns:w16cex="http://schemas.microsoft.com/office/word/2018/wordml/cex" xmlns:w16cid="http://schemas.microsoft.com/office/word/2016/wordml/cid" xmlns:w16="http://schemas.microsoft.com/office/word/2018/wordml" xmlns:w16se="http://schemas.microsoft.com/office/word/2015/wordml/symex" xmlns:wpg="http://schemas.microsoft.com/office/word/2010/wordprocessingGroup" xmlns:wpi="http://schemas.microsoft.com/office/word/2010/wordprocessingInk" xmlns:wne="http://schemas.microsoft.com/office/word/2006/wordml" xmlns:wps="http://schemas.microsoft.com/office/word/2010/wordprocessingShape" mc:Ignorable="w14 w15 w16se w16cid w16 w16cex wp14">
+<w:numbering xmlns:wpc="http://schemas.microsoft.com/office/word/2010/wordprocessingCanvas" xmlns:cx="http://schemas.microsoft.com/office/drawing/2014/chartex" xmlns:cx1="http://schemas.microsoft.com/office/drawing/2015/9/8/chartex" xmlns:cx2="http://schemas.microsoft.com/office/drawing/2015/10/21/chartex" xmlns:cx3="http://schemas.microsoft.com/office/drawing/2016/5/9/chartex" xmlns:cx4="http://schemas.microsoft.com/office/drawing/2016/5/10/chartex" xmlns:cx5="http://schemas.microsoft.com/office/drawing/2016/5/11/chartex" xmlns:cx6="http://schemas.microsoft.com/office/drawing/2016/5/12/chartex" xmlns:cx7="http://schemas.microsoft.com/office/drawing/2016/5/13/chartex" xmlns:cx8="http://schemas.microsoft.com/office/drawing/2016/5/14/chartex" xmlns:mc="http://schemas.openxmlformats.org/markup-compatibility/2006" xmlns:aink="http://schemas.microsoft.com/office/drawing/2016/ink" xmlns:am3d="http://schemas.microsoft.com/office/drawing/2017/model3d" xmlns:o="urn:schemas-microsoft-com:office:office" xmlns:r="http://schemas.openxmlformats.org/officeDocument/2006/relationships" xmlns:m="http://schemas.openxmlformats.org/officeDocument/2006/math" xmlns:v="urn:schemas-microsoft-com:vml" xmlns:wp14="http://schemas.microsoft.com/office/word/2010/wordprocessingDrawing" xmlns:wp="http://schemas.openxmlformats.org/drawingml/2006/wordprocessingDrawing" xmlns:w10="urn:schemas-microsoft-com:office:word" xmlns:w="http://schemas.openxmlformats.org/wordprocessingml/2006/main" xmlns:w14="http://schemas.microsoft.com/office/word/2010/wordml" xmlns:w15="http://schemas.microsoft.com/office/word/2012/wordml" xmlns:w16cid="http://schemas.microsoft.com/office/word/2016/wordml/cid" xmlns:w16se="http://schemas.microsoft.com/office/word/2015/wordml/symex" xmlns:wpg="http://schemas.microsoft.com/office/word/2010/wordprocessingGroup" xmlns:wpi="http://schemas.microsoft.com/office/word/2010/wordprocessingInk" xmlns:wne="http://schemas.microsoft.com/office/word/2006/wordml" xmlns:wps="http://schemas.microsoft.com/office/word/2010/wordprocessingShape" mc:Ignorable="w14 w15 w16se w16cid wp14">
   <w:numPicBullet w:numPicBulletId="0">
     <w:pict>
       <v:shapetype id="_x0000_t75" coordsize="21600,21600" o:spt="75" o:preferrelative="t" path="m@4@5l@4@11@9@11@9@5xe" filled="f" stroked="f">
@@ -4907,7 +6327,7 @@
         <v:path o:extrusionok="f" gradientshapeok="t" o:connecttype="rect"/>
         <o:lock v:ext="edit" aspectratio="t"/>
       </v:shapetype>
-      <v:shape id="_x0000_i1025" type="#_x0000_t75" style="width:32.25pt;height:32.25pt" o:bullet="t">
+      <v:shape id="_x0000_i1026" type="#_x0000_t75" style="width:32.25pt;height:32.25pt" o:bullet="t">
         <v:imagedata r:id="rId1" o:title="notebook"/>
       </v:shape>
     </w:pict>
@@ -5762,6 +7182,119 @@
     </w:lvl>
   </w:abstractNum>
   <w:abstractNum w:abstractNumId="6" w15:restartNumberingAfterBreak="0">
+    <w:nsid w:val="187B504E"/>
+    <w:multiLevelType w:val="hybridMultilevel"/>
+    <w:tmpl w:val="13AE6E7A"/>
+    <w:lvl w:ilvl="0" w:tplc="04090001">
+      <w:start w:val="1"/>
+      <w:numFmt w:val="bullet"/>
+      <w:lvlText w:val=""/>
+      <w:lvlJc w:val="left"/>
+      <w:pPr>
+        <w:ind w:left="720" w:hanging="360"/>
+      </w:pPr>
+      <w:rPr>
+        <w:rFonts w:ascii="Symbol" w:hAnsi="Symbol" w:hint="default"/>
+      </w:rPr>
+    </w:lvl>
+    <w:lvl w:ilvl="1" w:tplc="04090003" w:tentative="1">
+      <w:start w:val="1"/>
+      <w:numFmt w:val="bullet"/>
+      <w:lvlText w:val="o"/>
+      <w:lvlJc w:val="left"/>
+      <w:pPr>
+        <w:ind w:left="1440" w:hanging="360"/>
+      </w:pPr>
+      <w:rPr>
+        <w:rFonts w:ascii="Courier New" w:hAnsi="Courier New" w:cs="Courier New" w:hint="default"/>
+      </w:rPr>
+    </w:lvl>
+    <w:lvl w:ilvl="2" w:tplc="04090005" w:tentative="1">
+      <w:start w:val="1"/>
+      <w:numFmt w:val="bullet"/>
+      <w:lvlText w:val=""/>
+      <w:lvlJc w:val="left"/>
+      <w:pPr>
+        <w:ind w:left="2160" w:hanging="360"/>
+      </w:pPr>
+      <w:rPr>
+        <w:rFonts w:ascii="Wingdings" w:hAnsi="Wingdings" w:hint="default"/>
+      </w:rPr>
+    </w:lvl>
+    <w:lvl w:ilvl="3" w:tplc="04090001" w:tentative="1">
+      <w:start w:val="1"/>
+      <w:numFmt w:val="bullet"/>
+      <w:lvlText w:val=""/>
+      <w:lvlJc w:val="left"/>
+      <w:pPr>
+        <w:ind w:left="2880" w:hanging="360"/>
+      </w:pPr>
+      <w:rPr>
+        <w:rFonts w:ascii="Symbol" w:hAnsi="Symbol" w:hint="default"/>
+      </w:rPr>
+    </w:lvl>
+    <w:lvl w:ilvl="4" w:tplc="04090003" w:tentative="1">
+      <w:start w:val="1"/>
+      <w:numFmt w:val="bullet"/>
+      <w:lvlText w:val="o"/>
+      <w:lvlJc w:val="left"/>
+      <w:pPr>
+        <w:ind w:left="3600" w:hanging="360"/>
+      </w:pPr>
+      <w:rPr>
+        <w:rFonts w:ascii="Courier New" w:hAnsi="Courier New" w:cs="Courier New" w:hint="default"/>
+      </w:rPr>
+    </w:lvl>
+    <w:lvl w:ilvl="5" w:tplc="04090005" w:tentative="1">
+      <w:start w:val="1"/>
+      <w:numFmt w:val="bullet"/>
+      <w:lvlText w:val=""/>
+      <w:lvlJc w:val="left"/>
+      <w:pPr>
+        <w:ind w:left="4320" w:hanging="360"/>
+      </w:pPr>
+      <w:rPr>
+        <w:rFonts w:ascii="Wingdings" w:hAnsi="Wingdings" w:hint="default"/>
+      </w:rPr>
+    </w:lvl>
+    <w:lvl w:ilvl="6" w:tplc="04090001" w:tentative="1">
+      <w:start w:val="1"/>
+      <w:numFmt w:val="bullet"/>
+      <w:lvlText w:val=""/>
+      <w:lvlJc w:val="left"/>
+      <w:pPr>
+        <w:ind w:left="5040" w:hanging="360"/>
+      </w:pPr>
+      <w:rPr>
+        <w:rFonts w:ascii="Symbol" w:hAnsi="Symbol" w:hint="default"/>
+      </w:rPr>
+    </w:lvl>
+    <w:lvl w:ilvl="7" w:tplc="04090003" w:tentative="1">
+      <w:start w:val="1"/>
+      <w:numFmt w:val="bullet"/>
+      <w:lvlText w:val="o"/>
+      <w:lvlJc w:val="left"/>
+      <w:pPr>
+        <w:ind w:left="5760" w:hanging="360"/>
+      </w:pPr>
+      <w:rPr>
+        <w:rFonts w:ascii="Courier New" w:hAnsi="Courier New" w:cs="Courier New" w:hint="default"/>
+      </w:rPr>
+    </w:lvl>
+    <w:lvl w:ilvl="8" w:tplc="04090005" w:tentative="1">
+      <w:start w:val="1"/>
+      <w:numFmt w:val="bullet"/>
+      <w:lvlText w:val=""/>
+      <w:lvlJc w:val="left"/>
+      <w:pPr>
+        <w:ind w:left="6480" w:hanging="360"/>
+      </w:pPr>
+      <w:rPr>
+        <w:rFonts w:ascii="Wingdings" w:hAnsi="Wingdings" w:hint="default"/>
+      </w:rPr>
+    </w:lvl>
+  </w:abstractNum>
+  <w:abstractNum w:abstractNumId="7" w15:restartNumberingAfterBreak="0">
     <w:nsid w:val="189A1251"/>
     <w:multiLevelType w:val="hybridMultilevel"/>
     <w:tmpl w:val="9D96F63C"/>
@@ -5874,7 +7407,7 @@
       </w:rPr>
     </w:lvl>
   </w:abstractNum>
-  <w:abstractNum w:abstractNumId="7" w15:restartNumberingAfterBreak="0">
+  <w:abstractNum w:abstractNumId="8" w15:restartNumberingAfterBreak="0">
     <w:nsid w:val="19366A62"/>
     <w:multiLevelType w:val="hybridMultilevel"/>
     <w:tmpl w:val="E40AF412"/>
@@ -5986,7 +7519,7 @@
       </w:rPr>
     </w:lvl>
   </w:abstractNum>
-  <w:abstractNum w:abstractNumId="8" w15:restartNumberingAfterBreak="0">
+  <w:abstractNum w:abstractNumId="9" w15:restartNumberingAfterBreak="0">
     <w:nsid w:val="1BC0426C"/>
     <w:multiLevelType w:val="hybridMultilevel"/>
     <w:tmpl w:val="D870C33A"/>
@@ -6099,7 +7632,7 @@
       </w:rPr>
     </w:lvl>
   </w:abstractNum>
-  <w:abstractNum w:abstractNumId="9" w15:restartNumberingAfterBreak="0">
+  <w:abstractNum w:abstractNumId="10" w15:restartNumberingAfterBreak="0">
     <w:nsid w:val="223B798D"/>
     <w:multiLevelType w:val="hybridMultilevel"/>
     <w:tmpl w:val="D29076FE"/>
@@ -6212,7 +7745,7 @@
       </w:rPr>
     </w:lvl>
   </w:abstractNum>
-  <w:abstractNum w:abstractNumId="10" w15:restartNumberingAfterBreak="0">
+  <w:abstractNum w:abstractNumId="11" w15:restartNumberingAfterBreak="0">
     <w:nsid w:val="22DC178A"/>
     <w:multiLevelType w:val="hybridMultilevel"/>
     <w:tmpl w:val="95BCFC54"/>
@@ -6325,7 +7858,7 @@
       </w:rPr>
     </w:lvl>
   </w:abstractNum>
-  <w:abstractNum w:abstractNumId="11" w15:restartNumberingAfterBreak="0">
+  <w:abstractNum w:abstractNumId="12" w15:restartNumberingAfterBreak="0">
     <w:nsid w:val="256E3325"/>
     <w:multiLevelType w:val="hybridMultilevel"/>
     <w:tmpl w:val="6FE64724"/>
@@ -6467,7 +8000,7 @@
       </w:rPr>
     </w:lvl>
   </w:abstractNum>
-  <w:abstractNum w:abstractNumId="12" w15:restartNumberingAfterBreak="0">
+  <w:abstractNum w:abstractNumId="13" w15:restartNumberingAfterBreak="0">
     <w:nsid w:val="2ACD3390"/>
     <w:multiLevelType w:val="hybridMultilevel"/>
     <w:tmpl w:val="CFA6C002"/>
@@ -6580,7 +8113,7 @@
       </w:rPr>
     </w:lvl>
   </w:abstractNum>
-  <w:abstractNum w:abstractNumId="13" w15:restartNumberingAfterBreak="0">
+  <w:abstractNum w:abstractNumId="14" w15:restartNumberingAfterBreak="0">
     <w:nsid w:val="2BE775B0"/>
     <w:multiLevelType w:val="hybridMultilevel"/>
     <w:tmpl w:val="4EF445B2"/>
@@ -6667,7 +8200,7 @@
       </w:pPr>
     </w:lvl>
   </w:abstractNum>
-  <w:abstractNum w:abstractNumId="14" w15:restartNumberingAfterBreak="0">
+  <w:abstractNum w:abstractNumId="15" w15:restartNumberingAfterBreak="0">
     <w:nsid w:val="40CD2C64"/>
     <w:multiLevelType w:val="hybridMultilevel"/>
     <w:tmpl w:val="58C86DD2"/>
@@ -6780,7 +8313,7 @@
       </w:rPr>
     </w:lvl>
   </w:abstractNum>
-  <w:abstractNum w:abstractNumId="15" w15:restartNumberingAfterBreak="0">
+  <w:abstractNum w:abstractNumId="16" w15:restartNumberingAfterBreak="0">
     <w:nsid w:val="432641FA"/>
     <w:multiLevelType w:val="hybridMultilevel"/>
     <w:tmpl w:val="C01A450C"/>
@@ -6892,7 +8425,7 @@
       </w:rPr>
     </w:lvl>
   </w:abstractNum>
-  <w:abstractNum w:abstractNumId="16" w15:restartNumberingAfterBreak="0">
+  <w:abstractNum w:abstractNumId="17" w15:restartNumberingAfterBreak="0">
     <w:nsid w:val="443A1C5E"/>
     <w:multiLevelType w:val="hybridMultilevel"/>
     <w:tmpl w:val="A8124CE0"/>
@@ -7004,7 +8537,7 @@
       </w:rPr>
     </w:lvl>
   </w:abstractNum>
-  <w:abstractNum w:abstractNumId="17" w15:restartNumberingAfterBreak="0">
+  <w:abstractNum w:abstractNumId="18" w15:restartNumberingAfterBreak="0">
     <w:nsid w:val="45C54EBF"/>
     <w:multiLevelType w:val="hybridMultilevel"/>
     <w:tmpl w:val="7AE42360"/>
@@ -7117,10 +8650,10 @@
       </w:rPr>
     </w:lvl>
   </w:abstractNum>
-  <w:abstractNum w:abstractNumId="18" w15:restartNumberingAfterBreak="0">
+  <w:abstractNum w:abstractNumId="19" w15:restartNumberingAfterBreak="0">
     <w:nsid w:val="4CFB0532"/>
     <w:multiLevelType w:val="hybridMultilevel"/>
-    <w:tmpl w:val="0E9CD740"/>
+    <w:tmpl w:val="0C36E372"/>
     <w:lvl w:ilvl="0" w:tplc="340A0001">
       <w:start w:val="1"/>
       <w:numFmt w:val="bullet"/>
@@ -7230,7 +8763,7 @@
       </w:rPr>
     </w:lvl>
   </w:abstractNum>
-  <w:abstractNum w:abstractNumId="19" w15:restartNumberingAfterBreak="0">
+  <w:abstractNum w:abstractNumId="20" w15:restartNumberingAfterBreak="0">
     <w:nsid w:val="54626D00"/>
     <w:multiLevelType w:val="hybridMultilevel"/>
     <w:tmpl w:val="F96A128C"/>
@@ -7373,7 +8906,7 @@
       </w:rPr>
     </w:lvl>
   </w:abstractNum>
-  <w:abstractNum w:abstractNumId="20" w15:restartNumberingAfterBreak="0">
+  <w:abstractNum w:abstractNumId="21" w15:restartNumberingAfterBreak="0">
     <w:nsid w:val="55F43A9E"/>
     <w:multiLevelType w:val="hybridMultilevel"/>
     <w:tmpl w:val="9BA0D926"/>
@@ -7486,7 +9019,7 @@
       </w:rPr>
     </w:lvl>
   </w:abstractNum>
-  <w:abstractNum w:abstractNumId="21" w15:restartNumberingAfterBreak="0">
+  <w:abstractNum w:abstractNumId="22" w15:restartNumberingAfterBreak="0">
     <w:nsid w:val="56153996"/>
     <w:multiLevelType w:val="hybridMultilevel"/>
     <w:tmpl w:val="8D069266"/>
@@ -7598,7 +9131,7 @@
       </w:rPr>
     </w:lvl>
   </w:abstractNum>
-  <w:abstractNum w:abstractNumId="22" w15:restartNumberingAfterBreak="0">
+  <w:abstractNum w:abstractNumId="23" w15:restartNumberingAfterBreak="0">
     <w:nsid w:val="608C149D"/>
     <w:multiLevelType w:val="hybridMultilevel"/>
     <w:tmpl w:val="1CBEFFBA"/>
@@ -7711,7 +9244,7 @@
       </w:rPr>
     </w:lvl>
   </w:abstractNum>
-  <w:abstractNum w:abstractNumId="23" w15:restartNumberingAfterBreak="0">
+  <w:abstractNum w:abstractNumId="24" w15:restartNumberingAfterBreak="0">
     <w:nsid w:val="64723D5C"/>
     <w:multiLevelType w:val="hybridMultilevel"/>
     <w:tmpl w:val="5866AEEE"/>
@@ -7824,7 +9357,7 @@
       </w:rPr>
     </w:lvl>
   </w:abstractNum>
-  <w:abstractNum w:abstractNumId="24" w15:restartNumberingAfterBreak="0">
+  <w:abstractNum w:abstractNumId="25" w15:restartNumberingAfterBreak="0">
     <w:nsid w:val="650832AD"/>
     <w:multiLevelType w:val="hybridMultilevel"/>
     <w:tmpl w:val="93DA769E"/>
@@ -7937,7 +9470,7 @@
       </w:rPr>
     </w:lvl>
   </w:abstractNum>
-  <w:abstractNum w:abstractNumId="25" w15:restartNumberingAfterBreak="0">
+  <w:abstractNum w:abstractNumId="26" w15:restartNumberingAfterBreak="0">
     <w:nsid w:val="6B1A109F"/>
     <w:multiLevelType w:val="hybridMultilevel"/>
     <w:tmpl w:val="A6AA336A"/>
@@ -8050,7 +9583,7 @@
       </w:rPr>
     </w:lvl>
   </w:abstractNum>
-  <w:abstractNum w:abstractNumId="26" w15:restartNumberingAfterBreak="0">
+  <w:abstractNum w:abstractNumId="27" w15:restartNumberingAfterBreak="0">
     <w:nsid w:val="72A87144"/>
     <w:multiLevelType w:val="hybridMultilevel"/>
     <w:tmpl w:val="41C476DE"/>
@@ -8163,7 +9696,7 @@
       </w:rPr>
     </w:lvl>
   </w:abstractNum>
-  <w:abstractNum w:abstractNumId="27" w15:restartNumberingAfterBreak="0">
+  <w:abstractNum w:abstractNumId="28" w15:restartNumberingAfterBreak="0">
     <w:nsid w:val="7C8D0884"/>
     <w:multiLevelType w:val="hybridMultilevel"/>
     <w:tmpl w:val="AB462BF6"/>
@@ -8277,83 +9810,86 @@
     </w:lvl>
   </w:abstractNum>
   <w:num w:numId="1">
-    <w:abstractNumId w:val="19"/>
+    <w:abstractNumId w:val="20"/>
   </w:num>
   <w:num w:numId="2">
-    <w:abstractNumId w:val="11"/>
+    <w:abstractNumId w:val="12"/>
   </w:num>
   <w:num w:numId="3">
     <w:abstractNumId w:val="5"/>
   </w:num>
   <w:num w:numId="4">
+    <w:abstractNumId w:val="14"/>
+  </w:num>
+  <w:num w:numId="5">
+    <w:abstractNumId w:val="18"/>
+  </w:num>
+  <w:num w:numId="6">
+    <w:abstractNumId w:val="15"/>
+  </w:num>
+  <w:num w:numId="7">
+    <w:abstractNumId w:val="26"/>
+  </w:num>
+  <w:num w:numId="8">
+    <w:abstractNumId w:val="23"/>
+  </w:num>
+  <w:num w:numId="9">
+    <w:abstractNumId w:val="27"/>
+  </w:num>
+  <w:num w:numId="10">
+    <w:abstractNumId w:val="7"/>
+  </w:num>
+  <w:num w:numId="11">
+    <w:abstractNumId w:val="21"/>
+  </w:num>
+  <w:num w:numId="12">
+    <w:abstractNumId w:val="22"/>
+  </w:num>
+  <w:num w:numId="13">
+    <w:abstractNumId w:val="9"/>
+  </w:num>
+  <w:num w:numId="14">
+    <w:abstractNumId w:val="17"/>
+  </w:num>
+  <w:num w:numId="15">
+    <w:abstractNumId w:val="16"/>
+  </w:num>
+  <w:num w:numId="16">
+    <w:abstractNumId w:val="8"/>
+  </w:num>
+  <w:num w:numId="17">
+    <w:abstractNumId w:val="24"/>
+  </w:num>
+  <w:num w:numId="18">
+    <w:abstractNumId w:val="25"/>
+  </w:num>
+  <w:num w:numId="19">
+    <w:abstractNumId w:val="19"/>
+  </w:num>
+  <w:num w:numId="20">
     <w:abstractNumId w:val="13"/>
   </w:num>
-  <w:num w:numId="5">
-    <w:abstractNumId w:val="17"/>
-  </w:num>
-  <w:num w:numId="6">
-    <w:abstractNumId w:val="14"/>
-  </w:num>
-  <w:num w:numId="7">
-    <w:abstractNumId w:val="25"/>
-  </w:num>
-  <w:num w:numId="8">
-    <w:abstractNumId w:val="22"/>
-  </w:num>
-  <w:num w:numId="9">
-    <w:abstractNumId w:val="26"/>
-  </w:num>
-  <w:num w:numId="10">
-    <w:abstractNumId w:val="6"/>
-  </w:num>
-  <w:num w:numId="11">
-    <w:abstractNumId w:val="20"/>
-  </w:num>
-  <w:num w:numId="12">
-    <w:abstractNumId w:val="21"/>
-  </w:num>
-  <w:num w:numId="13">
-    <w:abstractNumId w:val="8"/>
-  </w:num>
-  <w:num w:numId="14">
-    <w:abstractNumId w:val="16"/>
-  </w:num>
-  <w:num w:numId="15">
-    <w:abstractNumId w:val="15"/>
-  </w:num>
-  <w:num w:numId="16">
-    <w:abstractNumId w:val="7"/>
-  </w:num>
-  <w:num w:numId="17">
-    <w:abstractNumId w:val="23"/>
-  </w:num>
-  <w:num w:numId="18">
-    <w:abstractNumId w:val="24"/>
-  </w:num>
-  <w:num w:numId="19">
-    <w:abstractNumId w:val="18"/>
-  </w:num>
-  <w:num w:numId="20">
-    <w:abstractNumId w:val="12"/>
-  </w:num>
   <w:num w:numId="21">
-    <w:abstractNumId w:val="10"/>
+    <w:abstractNumId w:val="11"/>
   </w:num>
   <w:num w:numId="22">
-    <w:abstractNumId w:val="27"/>
+    <w:abstractNumId w:val="28"/>
   </w:num>
   <w:num w:numId="23">
     <w:abstractNumId w:val="4"/>
   </w:num>
   <w:num w:numId="24">
-    <w:abstractNumId w:val="9"/>
+    <w:abstractNumId w:val="10"/>
+  </w:num>
+  <w:num w:numId="25">
+    <w:abstractNumId w:val="6"/>
   </w:num>
   <w:numIdMacAtCleanup w:val="7"/>
 </w:numbering>
 </file>
 
 <file path=word/styles.xml><?xml version="1.0" encoding="utf-8"?>
-<w:styles xmlns:mc="http://schemas.openxmlformats.org/markup-compatibility/2006" xmlns:r="http://schemas.openxmlformats.org/officeDocument/2006/relationships" xmlns:w="http://schemas.openxmlformats.org/wordprocessingml/2006/main" xmlns:w14="http://schemas.microsoft.com/office/word/2010/wordml" xmlns:w15="http://schemas.microsoft.com/office/word/2012/wordml" xmlns:w16cex="http://schemas.microsoft.com/office/word/2018/wordml/cex" xmlns:w16cid="http://schemas.microsoft.com/office/word/2016/wordml/cid" xmlns:w16="http://schemas.microsoft.com/office/word/2018/wordml" xmlns:w16se="http://schemas.microsoft.com/office/word/2015/wordml/symex" mc:Ignorable="w14 w15 w16se w16cid w16 w16cex">
+<w:styles xmlns:mc="http://schemas.openxmlformats.org/markup-compatibility/2006" xmlns:r="http://schemas.openxmlformats.org/officeDocument/2006/relationships" xmlns:w="http://schemas.openxmlformats.org/wordprocessingml/2006/main" xmlns:w14="http://schemas.microsoft.com/office/word/2010/wordml" xmlns:w15="http://schemas.microsoft.com/office/word/2012/wordml" xmlns:w16cid="http://schemas.microsoft.com/office/word/2016/wordml/cid" xmlns:w16se="http://schemas.microsoft.com/office/word/2015/wordml/symex" mc:Ignorable="w14 w15 w16se w16cid">
   <w:docDefaults>
     <w:rPrDefault>
       <w:rPr>
@@ -8363,7 +9899,7 @@
     </w:rPrDefault>
     <w:pPrDefault/>
   </w:docDefaults>
-  <w:latentStyles w:defLockedState="0" w:defUIPriority="0" w:defSemiHidden="0" w:defUnhideWhenUsed="0" w:defQFormat="0" w:count="377">
+  <w:latentStyles w:defLockedState="0" w:defUIPriority="0" w:defSemiHidden="0" w:defUnhideWhenUsed="0" w:defQFormat="0" w:count="375">
     <w:lsdException w:name="Normal" w:qFormat="1"/>
     <w:lsdException w:name="heading 1" w:qFormat="1"/>
     <w:lsdException w:name="heading 2" w:qFormat="1"/>
@@ -8731,8 +10267,6 @@
     <w:lsdException w:name="Smart Hyperlink" w:semiHidden="1" w:uiPriority="99" w:unhideWhenUsed="1"/>
     <w:lsdException w:name="Hashtag" w:semiHidden="1" w:uiPriority="99" w:unhideWhenUsed="1"/>
     <w:lsdException w:name="Unresolved Mention" w:semiHidden="1" w:uiPriority="99" w:unhideWhenUsed="1"/>
-    <w:lsdException w:name="Smart Link" w:semiHidden="1" w:uiPriority="99" w:unhideWhenUsed="1"/>
-    <w:lsdException w:name="Smart Link Error" w:semiHidden="1" w:uiPriority="99" w:unhideWhenUsed="1"/>
   </w:latentStyles>
   <w:style w:type="paragraph" w:default="1" w:styleId="Normal">
     <w:name w:val="Normal"/>
@@ -10296,14 +11830,22 @@
 <file path=customXml/itemProps3.xml><?xml version="1.0" encoding="utf-8"?>
 <ds:datastoreItem xmlns:ds="http://schemas.openxmlformats.org/officeDocument/2006/customXml" ds:itemID="{729ADB3C-55B1-4E4D-8366-4705C14EFE1C}">
   <ds:schemaRefs>
+    <ds:schemaRef ds:uri="afa64263-46c0-447d-947a-55ca9f3bd833"/>
+    <ds:schemaRef ds:uri="http://purl.org/dc/elements/1.1/"/>
     <ds:schemaRef ds:uri="http://schemas.microsoft.com/office/2006/metadata/properties"/>
+    <ds:schemaRef ds:uri="63661872-e3f9-405e-ada1-24831e2b43aa"/>
+    <ds:schemaRef ds:uri="http://purl.org/dc/terms/"/>
+    <ds:schemaRef ds:uri="http://schemas.openxmlformats.org/package/2006/metadata/core-properties"/>
+    <ds:schemaRef ds:uri="http://purl.org/dc/dcmitype/"/>
     <ds:schemaRef ds:uri="http://schemas.microsoft.com/office/infopath/2007/PartnerControls"/>
+    <ds:schemaRef ds:uri="http://schemas.microsoft.com/office/2006/documentManagement/types"/>
+    <ds:schemaRef ds:uri="http://www.w3.org/XML/1998/namespace"/>
   </ds:schemaRefs>
 </ds:datastoreItem>
 </file>
 
 <file path=customXml/itemProps4.xml><?xml version="1.0" encoding="utf-8"?>
-<ds:datastoreItem xmlns:ds="http://schemas.openxmlformats.org/officeDocument/2006/customXml" ds:itemID="{58C213C0-1FBB-446A-A920-23A33F00C797}">
+<ds:datastoreItem xmlns:ds="http://schemas.openxmlformats.org/officeDocument/2006/customXml" ds:itemID="{6971D573-5A1E-434E-9024-EA8D84F20DC6}">
   <ds:schemaRefs>
     <ds:schemaRef ds:uri="http://schemas.openxmlformats.org/officeDocument/2006/bibliography"/>
   </ds:schemaRefs>

</xml_diff>

<commit_message>
Bold "do not" to make obvious
</commit_message>
<xml_diff>
--- a/Project Coding Standards.docx
+++ b/Project Coding Standards.docx
@@ -1111,7 +1111,16 @@
       </w:r>
       <w:proofErr w:type="gramStart"/>
       <w:r>
-        <w:t>avoid .</w:t>
+        <w:rPr>
+          <w:b/>
+        </w:rPr>
+        <w:t>avoid</w:t>
+      </w:r>
+      <w:r>
+        <w:t xml:space="preserve"> </w:t>
+      </w:r>
+      <w:r>
+        <w:t>.</w:t>
       </w:r>
       <w:proofErr w:type="spellStart"/>
       <w:r>
@@ -1128,7 +1137,16 @@
       </w:r>
       <w:proofErr w:type="spellEnd"/>
       <w:r>
-        <w:t>(), as these methods are not supported in Internet Explorer 11. You may inst</w:t>
+        <w:t xml:space="preserve">(), as these methods are </w:t>
+      </w:r>
+      <w:r>
+        <w:rPr>
+          <w:b/>
+        </w:rPr>
+        <w:t xml:space="preserve">not supported </w:t>
+      </w:r>
+      <w:r>
+        <w:t>in Internet Explorer 11. You may inst</w:t>
       </w:r>
       <w:r>
         <w:t xml:space="preserve">ead </w:t>
@@ -1152,6 +1170,8 @@
       <w:r>
         <w:t xml:space="preserve"> </w:t>
       </w:r>
+      <w:bookmarkStart w:id="4" w:name="_GoBack"/>
+      <w:bookmarkEnd w:id="4"/>
     </w:p>
     <w:p>
       <w:pPr>
@@ -1646,7 +1666,27 @@
         <w:t xml:space="preserve">commands </w:t>
       </w:r>
       <w:r>
-        <w:t>that we should not use:</w:t>
+        <w:t xml:space="preserve">that we </w:t>
+      </w:r>
+      <w:r>
+        <w:t>should not use</w:t>
+      </w:r>
+      <w:r>
+        <w:t>:</w:t>
+      </w:r>
+    </w:p>
+    <w:p>
+      <w:pPr>
+        <w:pStyle w:val="ListParagraph"/>
+        <w:rPr>
+          <w:b/>
+        </w:rPr>
+      </w:pPr>
+      <w:r>
+        <w:rPr>
+          <w:b/>
+        </w:rPr>
+        <w:t xml:space="preserve">DO NOT USE: </w:t>
       </w:r>
     </w:p>
     <w:p>
@@ -1908,7 +1948,13 @@
         <w:ind w:left="720"/>
       </w:pPr>
       <w:r>
-        <w:t xml:space="preserve">These commands in code will not work with Internet Explorer 11.  It is a </w:t>
+        <w:t xml:space="preserve">These commands in code </w:t>
+      </w:r>
+      <w:r>
+        <w:t>will not work</w:t>
+      </w:r>
+      <w:r>
+        <w:t xml:space="preserve"> with Internet Explorer 11.  It is a </w:t>
       </w:r>
       <w:r>
         <w:t>developer’s</w:t>
@@ -2026,6 +2072,7 @@
         </w:numPr>
       </w:pPr>
       <w:r>
+        <w:lastRenderedPageBreak/>
         <w:t xml:space="preserve">A comment section needs to be at the top of the </w:t>
       </w:r>
       <w:proofErr w:type="spellStart"/>
@@ -2065,7 +2112,6 @@
           <w:szCs w:val="19"/>
           <w:highlight w:val="white"/>
         </w:rPr>
-        <w:lastRenderedPageBreak/>
         <w:t>var</w:t>
       </w:r>
       <w:r>
@@ -3754,6 +3800,7 @@
         <w:ind w:left="1080"/>
       </w:pPr>
       <w:r>
+        <w:lastRenderedPageBreak/>
         <w:t xml:space="preserve">After the comments section, start every </w:t>
       </w:r>
       <w:proofErr w:type="spellStart"/>
@@ -4526,6 +4573,7 @@
         </w:numPr>
       </w:pPr>
       <w:r>
+        <w:lastRenderedPageBreak/>
         <w:t xml:space="preserve">When returning a message from most NodeJS </w:t>
       </w:r>
       <w:r>
@@ -4576,7 +4624,6 @@
         </w:numPr>
       </w:pPr>
       <w:r>
-        <w:lastRenderedPageBreak/>
         <w:t xml:space="preserve">Naming of web services should begin with something about the form in question or </w:t>
       </w:r>
       <w:r>
@@ -5041,7 +5088,15 @@
           <w:rFonts w:ascii="Calibri" w:hAnsi="Calibri" w:cs="Calibri"/>
           <w:color w:val="222222"/>
         </w:rPr>
-        <w:t xml:space="preserve">solution architect will consider your suggestion with the full context of the entire solution. If accepted, the solution architect will ensure the change is communicated to the rest of the project team, communicated to the customer if necessary, and that supporting documentation is updated. </w:t>
+        <w:t xml:space="preserve">solution architect will consider your suggestion with the full context of the entire solution. If accepted, the solution architect will ensure the change </w:t>
+      </w:r>
+      <w:r>
+        <w:rPr>
+          <w:rFonts w:ascii="Calibri" w:hAnsi="Calibri" w:cs="Calibri"/>
+          <w:color w:val="222222"/>
+        </w:rPr>
+        <w:lastRenderedPageBreak/>
+        <w:t xml:space="preserve">is communicated to the rest of the project team, communicated to the customer if necessary, and that supporting documentation is updated. </w:t>
       </w:r>
     </w:p>
     <w:p>
@@ -5095,7 +5150,6 @@
           <w:rFonts w:ascii="Calibri" w:hAnsi="Calibri" w:cs="Calibri"/>
           <w:color w:val="222222"/>
         </w:rPr>
-        <w:lastRenderedPageBreak/>
         <w:t>I</w:t>
       </w:r>
       <w:r>
@@ -5321,6 +5375,7 @@
         <w:pStyle w:val="Heading2"/>
       </w:pPr>
       <w:r>
+        <w:lastRenderedPageBreak/>
         <w:t>Users</w:t>
       </w:r>
     </w:p>
@@ -5380,7 +5435,6 @@
       <w:proofErr w:type="spellStart"/>
       <w:proofErr w:type="gramStart"/>
       <w:r>
-        <w:lastRenderedPageBreak/>
         <w:t>Customer.purpose.import</w:t>
       </w:r>
       <w:proofErr w:type="spellEnd"/>
@@ -5454,8 +5508,6 @@
       <w:pPr>
         <w:pStyle w:val="BodyText"/>
       </w:pPr>
-      <w:bookmarkStart w:id="4" w:name="_GoBack"/>
-      <w:bookmarkEnd w:id="4"/>
     </w:p>
     <w:sectPr>
       <w:headerReference w:type="default" r:id="rId16"/>
@@ -5671,7 +5723,7 @@
             </wp:anchor>
           </w:drawing>
         </mc:Choice>
-        <mc:Fallback xmlns:w16cex="http://schemas.microsoft.com/office/word/2018/wordml/cex" xmlns:w16="http://schemas.microsoft.com/office/word/2018/wordml" xmlns:arto="http://schemas.microsoft.com/office/word/2006/arto">
+        <mc:Fallback xmlns:arto="http://schemas.microsoft.com/office/word/2006/arto" xmlns:w16="http://schemas.microsoft.com/office/word/2018/wordml" xmlns:w16cex="http://schemas.microsoft.com/office/word/2018/wordml/cex">
           <w:pict>
             <v:rect w14:anchorId="6014DD81" id="Rectangle 9" o:spid="_x0000_s1026" style="position:absolute;margin-left:0;margin-top:16.5pt;width:611.25pt;height:18pt;z-index:251663360;visibility:visible;mso-wrap-style:square;mso-width-percent:0;mso-height-percent:0;mso-wrap-distance-left:9pt;mso-wrap-distance-top:0;mso-wrap-distance-right:9pt;mso-wrap-distance-bottom:0;mso-position-horizontal:absolute;mso-position-horizontal-relative:page;mso-position-vertical:absolute;mso-position-vertical-relative:text;mso-width-percent:0;mso-height-percent:0;mso-width-relative:page;mso-height-relative:page;v-text-anchor:middle" o:gfxdata="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" fillcolor="#586572" stroked="f" strokeweight="2pt">
               <w10:wrap anchorx="page"/>
@@ -5797,7 +5849,7 @@
             </wp:anchor>
           </w:drawing>
         </mc:Choice>
-        <mc:Fallback xmlns:w16cex="http://schemas.microsoft.com/office/word/2018/wordml/cex" xmlns:w16="http://schemas.microsoft.com/office/word/2018/wordml" xmlns:arto="http://schemas.microsoft.com/office/word/2006/arto">
+        <mc:Fallback xmlns:arto="http://schemas.microsoft.com/office/word/2006/arto" xmlns:w16="http://schemas.microsoft.com/office/word/2018/wordml" xmlns:w16cex="http://schemas.microsoft.com/office/word/2018/wordml/cex">
           <w:pict>
             <v:shape w14:anchorId="0284BE4C" id="Isosceles Triangle 1" o:spid="_x0000_s1026" style="position:absolute;margin-left:.25pt;margin-top:-34.75pt;width:691.55pt;height:423.75pt;rotation:180;z-index:251661312;visibility:visible;mso-wrap-style:square;mso-width-percent:0;mso-height-percent:0;mso-wrap-distance-left:9pt;mso-wrap-distance-top:0;mso-wrap-distance-right:9pt;mso-wrap-distance-bottom:0;mso-position-horizontal:absolute;mso-position-horizontal-relative:page;mso-position-vertical:absolute;mso-position-vertical-relative:text;mso-width-percent:0;mso-height-percent:0;mso-width-relative:margin;mso-height-relative:margin;v-text-anchor:middle" coordsize="7724775,2524125" o:gfxdata="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" path="m,2524125l,,7724775,2524125,,2524125xe" fillcolor="#c1d84a" strokecolor="#c1d84a" strokeweight="1pt">
               <v:stroke joinstyle="miter"/>
@@ -6033,7 +6085,7 @@
             </wp:anchor>
           </w:drawing>
         </mc:Choice>
-        <mc:Fallback xmlns:w16cex="http://schemas.microsoft.com/office/word/2018/wordml/cex" xmlns:w16="http://schemas.microsoft.com/office/word/2018/wordml" xmlns:arto="http://schemas.microsoft.com/office/word/2006/arto">
+        <mc:Fallback xmlns:arto="http://schemas.microsoft.com/office/word/2006/arto" xmlns:w16="http://schemas.microsoft.com/office/word/2018/wordml" xmlns:w16cex="http://schemas.microsoft.com/office/word/2018/wordml/cex">
           <w:pict>
             <v:rect w14:anchorId="1AAAE3B5" id="Rectangle 9" o:spid="_x0000_s1026" style="position:absolute;margin-left:0;margin-top:17.5pt;width:611.25pt;height:18pt;z-index:251671552;visibility:visible;mso-wrap-style:square;mso-width-percent:0;mso-height-percent:0;mso-wrap-distance-left:9pt;mso-wrap-distance-top:0;mso-wrap-distance-right:9pt;mso-wrap-distance-bottom:0;mso-position-horizontal:absolute;mso-position-horizontal-relative:page;mso-position-vertical:absolute;mso-position-vertical-relative:text;mso-width-percent:0;mso-height-percent:0;mso-width-relative:page;mso-height-relative:page;v-text-anchor:middle" o:gfxdata="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" fillcolor="#586572" stroked="f" strokeweight="2pt">
               <w10:wrap anchorx="page"/>
@@ -6159,7 +6211,7 @@
             </wp:anchor>
           </w:drawing>
         </mc:Choice>
-        <mc:Fallback xmlns:w16cex="http://schemas.microsoft.com/office/word/2018/wordml/cex" xmlns:w16="http://schemas.microsoft.com/office/word/2018/wordml" xmlns:arto="http://schemas.microsoft.com/office/word/2006/arto">
+        <mc:Fallback xmlns:arto="http://schemas.microsoft.com/office/word/2006/arto" xmlns:w16="http://schemas.microsoft.com/office/word/2018/wordml" xmlns:w16cex="http://schemas.microsoft.com/office/word/2018/wordml/cex">
           <w:pict>
             <v:shape w14:anchorId="3885D430" id="Isosceles Triangle 1" o:spid="_x0000_s1026" style="position:absolute;margin-left:-2.75pt;margin-top:-35.5pt;width:691.55pt;height:423.75pt;rotation:180;z-index:251669504;visibility:visible;mso-wrap-style:square;mso-width-percent:0;mso-height-percent:0;mso-wrap-distance-left:9pt;mso-wrap-distance-top:0;mso-wrap-distance-right:9pt;mso-wrap-distance-bottom:0;mso-position-horizontal:absolute;mso-position-horizontal-relative:page;mso-position-vertical:absolute;mso-position-vertical-relative:text;mso-width-percent:0;mso-height-percent:0;mso-width-relative:margin;mso-height-relative:margin;v-text-anchor:middle" coordsize="7724775,2524125" o:gfxdata="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" path="m,2524125l,,7724775,2524125,,2524125xe" fillcolor="#c1d84a" strokecolor="#c1d84a" strokeweight="1pt">
               <v:stroke joinstyle="miter"/>
@@ -11565,6 +11617,21 @@
 </file>
 
 <file path=customXml/item1.xml><?xml version="1.0" encoding="utf-8"?>
+<p:properties xmlns:p="http://schemas.microsoft.com/office/2006/metadata/properties" xmlns:xsi="http://www.w3.org/2001/XMLSchema-instance" xmlns:pc="http://schemas.microsoft.com/office/infopath/2007/PartnerControls">
+  <documentManagement/>
+</p:properties>
+</file>
+
+<file path=customXml/item2.xml><?xml version="1.0" encoding="utf-8"?>
+<?mso-contentType ?>
+<FormTemplates xmlns="http://schemas.microsoft.com/sharepoint/v3/contenttype/forms">
+  <Display>DocumentLibraryForm</Display>
+  <Edit>DocumentLibraryForm</Edit>
+  <New>DocumentLibraryForm</New>
+</FormTemplates>
+</file>
+
+<file path=customXml/item3.xml><?xml version="1.0" encoding="utf-8"?>
 <ct:contentTypeSchema xmlns:ct="http://schemas.microsoft.com/office/2006/metadata/contentType" xmlns:ma="http://schemas.microsoft.com/office/2006/metadata/properties/metaAttributes" ct:_="" ma:_="" ma:contentTypeName="Document" ma:contentTypeID="0x010100492E2CA7D5359D448EF5E4A03546C145" ma:contentTypeVersion="12" ma:contentTypeDescription="Create a new document." ma:contentTypeScope="" ma:versionID="d946216c68b7381c5ee6fe0a61feec7f">
   <xsd:schema xmlns:xsd="http://www.w3.org/2001/XMLSchema" xmlns:xs="http://www.w3.org/2001/XMLSchema" xmlns:p="http://schemas.microsoft.com/office/2006/metadata/properties" xmlns:ns2="afa64263-46c0-447d-947a-55ca9f3bd833" xmlns:ns3="63661872-e3f9-405e-ada1-24831e2b43aa" targetNamespace="http://schemas.microsoft.com/office/2006/metadata/properties" ma:root="true" ma:fieldsID="b0a03387b712812315becd0e6fb0ca6d" ns2:_="" ns3:_="">
     <xsd:import namespace="afa64263-46c0-447d-947a-55ca9f3bd833"/>
@@ -11781,26 +11848,36 @@
 </ct:contentTypeSchema>
 </file>
 
-<file path=customXml/item2.xml><?xml version="1.0" encoding="utf-8"?>
-<?mso-contentType ?>
-<FormTemplates xmlns="http://schemas.microsoft.com/sharepoint/v3/contenttype/forms">
-  <Display>DocumentLibraryForm</Display>
-  <Edit>DocumentLibraryForm</Edit>
-  <New>DocumentLibraryForm</New>
-</FormTemplates>
-</file>
-
-<file path=customXml/item3.xml><?xml version="1.0" encoding="utf-8"?>
-<p:properties xmlns:p="http://schemas.microsoft.com/office/2006/metadata/properties" xmlns:xsi="http://www.w3.org/2001/XMLSchema-instance" xmlns:pc="http://schemas.microsoft.com/office/infopath/2007/PartnerControls">
-  <documentManagement/>
-</p:properties>
-</file>
-
 <file path=customXml/item4.xml><?xml version="1.0" encoding="utf-8"?>
 <b:Sources xmlns:b="http://schemas.openxmlformats.org/officeDocument/2006/bibliography" xmlns="http://schemas.openxmlformats.org/officeDocument/2006/bibliography" SelectedStyle="\APA.XSL" StyleName="APA"/>
 </file>
 
 <file path=customXml/itemProps1.xml><?xml version="1.0" encoding="utf-8"?>
+<ds:datastoreItem xmlns:ds="http://schemas.openxmlformats.org/officeDocument/2006/customXml" ds:itemID="{729ADB3C-55B1-4E4D-8366-4705C14EFE1C}">
+  <ds:schemaRefs>
+    <ds:schemaRef ds:uri="http://purl.org/dc/terms/"/>
+    <ds:schemaRef ds:uri="http://schemas.openxmlformats.org/package/2006/metadata/core-properties"/>
+    <ds:schemaRef ds:uri="http://schemas.microsoft.com/office/2006/documentManagement/types"/>
+    <ds:schemaRef ds:uri="http://schemas.microsoft.com/office/infopath/2007/PartnerControls"/>
+    <ds:schemaRef ds:uri="afa64263-46c0-447d-947a-55ca9f3bd833"/>
+    <ds:schemaRef ds:uri="http://purl.org/dc/elements/1.1/"/>
+    <ds:schemaRef ds:uri="http://schemas.microsoft.com/office/2006/metadata/properties"/>
+    <ds:schemaRef ds:uri="63661872-e3f9-405e-ada1-24831e2b43aa"/>
+    <ds:schemaRef ds:uri="http://www.w3.org/XML/1998/namespace"/>
+    <ds:schemaRef ds:uri="http://purl.org/dc/dcmitype/"/>
+  </ds:schemaRefs>
+</ds:datastoreItem>
+</file>
+
+<file path=customXml/itemProps2.xml><?xml version="1.0" encoding="utf-8"?>
+<ds:datastoreItem xmlns:ds="http://schemas.openxmlformats.org/officeDocument/2006/customXml" ds:itemID="{95A0DE7B-E668-458E-A4E1-80AE4D6ACE0F}">
+  <ds:schemaRefs>
+    <ds:schemaRef ds:uri="http://schemas.microsoft.com/sharepoint/v3/contenttype/forms"/>
+  </ds:schemaRefs>
+</ds:datastoreItem>
+</file>
+
+<file path=customXml/itemProps3.xml><?xml version="1.0" encoding="utf-8"?>
 <ds:datastoreItem xmlns:ds="http://schemas.openxmlformats.org/officeDocument/2006/customXml" ds:itemID="{C6CF4D71-C597-46D5-8F6A-F1A884997106}">
   <ds:schemaRefs>
     <ds:schemaRef ds:uri="http://schemas.microsoft.com/office/2006/metadata/contentType"/>
@@ -11819,33 +11896,8 @@
 </ds:datastoreItem>
 </file>
 
-<file path=customXml/itemProps2.xml><?xml version="1.0" encoding="utf-8"?>
-<ds:datastoreItem xmlns:ds="http://schemas.openxmlformats.org/officeDocument/2006/customXml" ds:itemID="{95A0DE7B-E668-458E-A4E1-80AE4D6ACE0F}">
-  <ds:schemaRefs>
-    <ds:schemaRef ds:uri="http://schemas.microsoft.com/sharepoint/v3/contenttype/forms"/>
-  </ds:schemaRefs>
-</ds:datastoreItem>
-</file>
-
-<file path=customXml/itemProps3.xml><?xml version="1.0" encoding="utf-8"?>
-<ds:datastoreItem xmlns:ds="http://schemas.openxmlformats.org/officeDocument/2006/customXml" ds:itemID="{729ADB3C-55B1-4E4D-8366-4705C14EFE1C}">
-  <ds:schemaRefs>
-    <ds:schemaRef ds:uri="afa64263-46c0-447d-947a-55ca9f3bd833"/>
-    <ds:schemaRef ds:uri="http://purl.org/dc/elements/1.1/"/>
-    <ds:schemaRef ds:uri="http://schemas.microsoft.com/office/2006/metadata/properties"/>
-    <ds:schemaRef ds:uri="63661872-e3f9-405e-ada1-24831e2b43aa"/>
-    <ds:schemaRef ds:uri="http://purl.org/dc/terms/"/>
-    <ds:schemaRef ds:uri="http://schemas.openxmlformats.org/package/2006/metadata/core-properties"/>
-    <ds:schemaRef ds:uri="http://purl.org/dc/dcmitype/"/>
-    <ds:schemaRef ds:uri="http://schemas.microsoft.com/office/infopath/2007/PartnerControls"/>
-    <ds:schemaRef ds:uri="http://schemas.microsoft.com/office/2006/documentManagement/types"/>
-    <ds:schemaRef ds:uri="http://www.w3.org/XML/1998/namespace"/>
-  </ds:schemaRefs>
-</ds:datastoreItem>
-</file>
-
 <file path=customXml/itemProps4.xml><?xml version="1.0" encoding="utf-8"?>
-<ds:datastoreItem xmlns:ds="http://schemas.openxmlformats.org/officeDocument/2006/customXml" ds:itemID="{6971D573-5A1E-434E-9024-EA8D84F20DC6}">
+<ds:datastoreItem xmlns:ds="http://schemas.openxmlformats.org/officeDocument/2006/customXml" ds:itemID="{F8153F77-E87F-4C96-B6CD-1F04CBAC4A9D}">
   <ds:schemaRefs>
     <ds:schemaRef ds:uri="http://schemas.openxmlformats.org/officeDocument/2006/bibliography"/>
   </ds:schemaRefs>

</xml_diff>

<commit_message>
Add note about error messsages
VerifyUnique example to ensure clarity to the user.
</commit_message>
<xml_diff>
--- a/Project Coding Standards.docx
+++ b/Project Coding Standards.docx
@@ -223,7 +223,7 @@
               <w:rPr>
                 <w:noProof/>
               </w:rPr>
-              <w:t>10/11/2019</w:t>
+              <w:t>1/8/2020</w:t>
             </w:r>
             <w:r>
               <w:rPr>
@@ -1170,8 +1170,6 @@
       <w:r>
         <w:t xml:space="preserve"> </w:t>
       </w:r>
-      <w:bookmarkStart w:id="4" w:name="_GoBack"/>
-      <w:bookmarkEnd w:id="4"/>
     </w:p>
     <w:p>
       <w:pPr>
@@ -2070,9 +2068,33 @@
           <w:ilvl w:val="0"/>
           <w:numId w:val="12"/>
         </w:numPr>
-      </w:pPr>
-      <w:r>
+        <w:rPr>
+          <w:color w:val="4F81BD" w:themeColor="accent1"/>
+        </w:rPr>
+      </w:pPr>
+      <w:r>
+        <w:rPr>
+          <w:color w:val="4F81BD" w:themeColor="accent1"/>
+        </w:rPr>
         <w:lastRenderedPageBreak/>
+        <w:t xml:space="preserve">When declaring variables, only use const in web service scripts to declare configuration type variables that will never change in your code.  At all other times use let or var.  This will prevent errors from occurring if someone </w:t>
+      </w:r>
+      <w:r>
+        <w:rPr>
+          <w:color w:val="4F81BD" w:themeColor="accent1"/>
+        </w:rPr>
+        <w:t>inadvertently attempts to assign values to a const variable after it has been declared.</w:t>
+      </w:r>
+    </w:p>
+    <w:p>
+      <w:pPr>
+        <w:pStyle w:val="ListParagraph"/>
+        <w:numPr>
+          <w:ilvl w:val="0"/>
+          <w:numId w:val="12"/>
+        </w:numPr>
+      </w:pPr>
+      <w:r>
         <w:t xml:space="preserve">A comment section needs to be at the top of the </w:t>
       </w:r>
       <w:proofErr w:type="spellStart"/>
@@ -3763,6 +3785,7 @@
         </w:numPr>
       </w:pPr>
       <w:r>
+        <w:lastRenderedPageBreak/>
         <w:t>For web services that are reusable, or in other circumstances where it may be helpful, include a “Process Pseudocode” section in the comment header</w:t>
       </w:r>
       <w:r>
@@ -3800,7 +3823,6 @@
         <w:ind w:left="1080"/>
       </w:pPr>
       <w:r>
-        <w:lastRenderedPageBreak/>
         <w:t xml:space="preserve">After the comments section, start every </w:t>
       </w:r>
       <w:proofErr w:type="spellStart"/>
@@ -4547,6 +4569,7 @@
         </w:numPr>
       </w:pPr>
       <w:r>
+        <w:lastRenderedPageBreak/>
         <w:t>When updating a checkbox with a true or false value, set the value to ‘True’ or ‘False’ rather than ‘true’ or ‘false.’</w:t>
       </w:r>
       <w:r>
@@ -4573,7 +4596,6 @@
         </w:numPr>
       </w:pPr>
       <w:r>
-        <w:lastRenderedPageBreak/>
         <w:t xml:space="preserve">When returning a message from most NodeJS </w:t>
       </w:r>
       <w:r>
@@ -4587,6 +4609,66 @@
       </w:r>
       <w:r>
         <w:t xml:space="preserve"> an array where item 0 is a status and item 1 is a message.  If any other objects need to be returned, put them in an item of the array greater than 1.</w:t>
+      </w:r>
+    </w:p>
+    <w:p>
+      <w:pPr>
+        <w:pStyle w:val="ListParagraph"/>
+        <w:numPr>
+          <w:ilvl w:val="0"/>
+          <w:numId w:val="26"/>
+        </w:numPr>
+        <w:spacing w:before="0" w:after="160" w:line="259" w:lineRule="auto"/>
+        <w:jc w:val="left"/>
+      </w:pPr>
+      <w:r>
+        <w:t xml:space="preserve">Bubble error messages back through to the client.  Not all error messages should be displayed to the </w:t>
+      </w:r>
+      <w:proofErr w:type="gramStart"/>
+      <w:r>
+        <w:t>client</w:t>
+      </w:r>
+      <w:proofErr w:type="gramEnd"/>
+      <w:r>
+        <w:t xml:space="preserve"> but they should be specific and handled </w:t>
+      </w:r>
+      <w:r>
+        <w:t>as needed</w:t>
+      </w:r>
+      <w:r>
+        <w:t>.</w:t>
+      </w:r>
+      <w:r>
+        <w:t xml:space="preserve"> </w:t>
+      </w:r>
+      <w:r>
+        <w:t xml:space="preserve">For example, if a “not unique” error returns from a </w:t>
+      </w:r>
+      <w:proofErr w:type="spellStart"/>
+      <w:r>
+        <w:t>verifyUnique</w:t>
+      </w:r>
+      <w:proofErr w:type="spellEnd"/>
+      <w:r>
+        <w:t xml:space="preserve"> call</w:t>
+      </w:r>
+      <w:r>
+        <w:t xml:space="preserve">, </w:t>
+      </w:r>
+      <w:r>
+        <w:t xml:space="preserve">pass back a user-friendly error that </w:t>
+      </w:r>
+      <w:r>
+        <w:t xml:space="preserve">will </w:t>
+      </w:r>
+      <w:r>
+        <w:t xml:space="preserve">tell </w:t>
+      </w:r>
+      <w:r>
+        <w:t>the user know which fields need to be updated</w:t>
+      </w:r>
+      <w:r>
+        <w:t>.</w:t>
       </w:r>
     </w:p>
     <w:p>
@@ -4598,33 +4680,12 @@
         </w:numPr>
       </w:pPr>
       <w:r>
-        <w:t xml:space="preserve">Bubble error messages back through to the client.  Not all error messages should be displayed to the </w:t>
-      </w:r>
-      <w:proofErr w:type="gramStart"/>
-      <w:r>
-        <w:t>client</w:t>
-      </w:r>
-      <w:proofErr w:type="gramEnd"/>
-      <w:r>
-        <w:t xml:space="preserve"> but they should be specific and handled </w:t>
-      </w:r>
-      <w:r>
-        <w:t>as needed</w:t>
-      </w:r>
-      <w:r>
-        <w:t>.</w:t>
-      </w:r>
-    </w:p>
-    <w:p>
-      <w:pPr>
-        <w:pStyle w:val="ListParagraph"/>
-        <w:numPr>
-          <w:ilvl w:val="0"/>
-          <w:numId w:val="17"/>
-        </w:numPr>
-      </w:pPr>
-      <w:r>
-        <w:t xml:space="preserve">Naming of web services should begin with something about the form in question or </w:t>
+        <w:t>Naming of web services should begin with something about the for</w:t>
+      </w:r>
+      <w:bookmarkStart w:id="4" w:name="_GoBack"/>
+      <w:bookmarkEnd w:id="4"/>
+      <w:r>
+        <w:t xml:space="preserve">m in question or </w:t>
       </w:r>
       <w:r>
         <w:t>Lib</w:t>
@@ -5016,6 +5077,7 @@
           <w:rFonts w:ascii="Calibri" w:hAnsi="Calibri" w:cs="Calibri"/>
           <w:color w:val="222222"/>
         </w:rPr>
+        <w:lastRenderedPageBreak/>
         <w:t xml:space="preserve">Your feedback is valuable and encouraged. The </w:t>
       </w:r>
       <w:r>
@@ -5088,15 +5150,7 @@
           <w:rFonts w:ascii="Calibri" w:hAnsi="Calibri" w:cs="Calibri"/>
           <w:color w:val="222222"/>
         </w:rPr>
-        <w:t xml:space="preserve">solution architect will consider your suggestion with the full context of the entire solution. If accepted, the solution architect will ensure the change </w:t>
-      </w:r>
-      <w:r>
-        <w:rPr>
-          <w:rFonts w:ascii="Calibri" w:hAnsi="Calibri" w:cs="Calibri"/>
-          <w:color w:val="222222"/>
-        </w:rPr>
-        <w:lastRenderedPageBreak/>
-        <w:t xml:space="preserve">is communicated to the rest of the project team, communicated to the customer if necessary, and that supporting documentation is updated. </w:t>
+        <w:t xml:space="preserve">solution architect will consider your suggestion with the full context of the entire solution. If accepted, the solution architect will ensure the change is communicated to the rest of the project team, communicated to the customer if necessary, and that supporting documentation is updated. </w:t>
       </w:r>
     </w:p>
     <w:p>
@@ -5356,6 +5410,7 @@
         <w:pStyle w:val="Heading1"/>
       </w:pPr>
       <w:r>
+        <w:lastRenderedPageBreak/>
         <w:t>Site Configuration Standards</w:t>
       </w:r>
     </w:p>
@@ -5375,7 +5430,6 @@
         <w:pStyle w:val="Heading2"/>
       </w:pPr>
       <w:r>
-        <w:lastRenderedPageBreak/>
         <w:t>Users</w:t>
       </w:r>
     </w:p>
@@ -8253,6 +8307,119 @@
     </w:lvl>
   </w:abstractNum>
   <w:abstractNum w:abstractNumId="15" w15:restartNumberingAfterBreak="0">
+    <w:nsid w:val="2C672727"/>
+    <w:multiLevelType w:val="hybridMultilevel"/>
+    <w:tmpl w:val="965015E8"/>
+    <w:lvl w:ilvl="0" w:tplc="340A0001">
+      <w:start w:val="1"/>
+      <w:numFmt w:val="bullet"/>
+      <w:lvlText w:val=""/>
+      <w:lvlJc w:val="left"/>
+      <w:pPr>
+        <w:ind w:left="720" w:hanging="360"/>
+      </w:pPr>
+      <w:rPr>
+        <w:rFonts w:ascii="Symbol" w:hAnsi="Symbol" w:hint="default"/>
+      </w:rPr>
+    </w:lvl>
+    <w:lvl w:ilvl="1" w:tplc="340A0003">
+      <w:start w:val="1"/>
+      <w:numFmt w:val="bullet"/>
+      <w:lvlText w:val="o"/>
+      <w:lvlJc w:val="left"/>
+      <w:pPr>
+        <w:ind w:left="1440" w:hanging="360"/>
+      </w:pPr>
+      <w:rPr>
+        <w:rFonts w:ascii="Courier New" w:hAnsi="Courier New" w:cs="Courier New" w:hint="default"/>
+      </w:rPr>
+    </w:lvl>
+    <w:lvl w:ilvl="2" w:tplc="340A0005">
+      <w:start w:val="1"/>
+      <w:numFmt w:val="bullet"/>
+      <w:lvlText w:val=""/>
+      <w:lvlJc w:val="left"/>
+      <w:pPr>
+        <w:ind w:left="2160" w:hanging="360"/>
+      </w:pPr>
+      <w:rPr>
+        <w:rFonts w:ascii="Wingdings" w:hAnsi="Wingdings" w:hint="default"/>
+      </w:rPr>
+    </w:lvl>
+    <w:lvl w:ilvl="3" w:tplc="340A0001" w:tentative="1">
+      <w:start w:val="1"/>
+      <w:numFmt w:val="bullet"/>
+      <w:lvlText w:val=""/>
+      <w:lvlJc w:val="left"/>
+      <w:pPr>
+        <w:ind w:left="2880" w:hanging="360"/>
+      </w:pPr>
+      <w:rPr>
+        <w:rFonts w:ascii="Symbol" w:hAnsi="Symbol" w:hint="default"/>
+      </w:rPr>
+    </w:lvl>
+    <w:lvl w:ilvl="4" w:tplc="340A0003" w:tentative="1">
+      <w:start w:val="1"/>
+      <w:numFmt w:val="bullet"/>
+      <w:lvlText w:val="o"/>
+      <w:lvlJc w:val="left"/>
+      <w:pPr>
+        <w:ind w:left="3600" w:hanging="360"/>
+      </w:pPr>
+      <w:rPr>
+        <w:rFonts w:ascii="Courier New" w:hAnsi="Courier New" w:cs="Courier New" w:hint="default"/>
+      </w:rPr>
+    </w:lvl>
+    <w:lvl w:ilvl="5" w:tplc="340A0005" w:tentative="1">
+      <w:start w:val="1"/>
+      <w:numFmt w:val="bullet"/>
+      <w:lvlText w:val=""/>
+      <w:lvlJc w:val="left"/>
+      <w:pPr>
+        <w:ind w:left="4320" w:hanging="360"/>
+      </w:pPr>
+      <w:rPr>
+        <w:rFonts w:ascii="Wingdings" w:hAnsi="Wingdings" w:hint="default"/>
+      </w:rPr>
+    </w:lvl>
+    <w:lvl w:ilvl="6" w:tplc="340A0001" w:tentative="1">
+      <w:start w:val="1"/>
+      <w:numFmt w:val="bullet"/>
+      <w:lvlText w:val=""/>
+      <w:lvlJc w:val="left"/>
+      <w:pPr>
+        <w:ind w:left="5040" w:hanging="360"/>
+      </w:pPr>
+      <w:rPr>
+        <w:rFonts w:ascii="Symbol" w:hAnsi="Symbol" w:hint="default"/>
+      </w:rPr>
+    </w:lvl>
+    <w:lvl w:ilvl="7" w:tplc="340A0003" w:tentative="1">
+      <w:start w:val="1"/>
+      <w:numFmt w:val="bullet"/>
+      <w:lvlText w:val="o"/>
+      <w:lvlJc w:val="left"/>
+      <w:pPr>
+        <w:ind w:left="5760" w:hanging="360"/>
+      </w:pPr>
+      <w:rPr>
+        <w:rFonts w:ascii="Courier New" w:hAnsi="Courier New" w:cs="Courier New" w:hint="default"/>
+      </w:rPr>
+    </w:lvl>
+    <w:lvl w:ilvl="8" w:tplc="340A0005" w:tentative="1">
+      <w:start w:val="1"/>
+      <w:numFmt w:val="bullet"/>
+      <w:lvlText w:val=""/>
+      <w:lvlJc w:val="left"/>
+      <w:pPr>
+        <w:ind w:left="6480" w:hanging="360"/>
+      </w:pPr>
+      <w:rPr>
+        <w:rFonts w:ascii="Wingdings" w:hAnsi="Wingdings" w:hint="default"/>
+      </w:rPr>
+    </w:lvl>
+  </w:abstractNum>
+  <w:abstractNum w:abstractNumId="16" w15:restartNumberingAfterBreak="0">
     <w:nsid w:val="40CD2C64"/>
     <w:multiLevelType w:val="hybridMultilevel"/>
     <w:tmpl w:val="58C86DD2"/>
@@ -8365,7 +8532,7 @@
       </w:rPr>
     </w:lvl>
   </w:abstractNum>
-  <w:abstractNum w:abstractNumId="16" w15:restartNumberingAfterBreak="0">
+  <w:abstractNum w:abstractNumId="17" w15:restartNumberingAfterBreak="0">
     <w:nsid w:val="432641FA"/>
     <w:multiLevelType w:val="hybridMultilevel"/>
     <w:tmpl w:val="C01A450C"/>
@@ -8477,7 +8644,7 @@
       </w:rPr>
     </w:lvl>
   </w:abstractNum>
-  <w:abstractNum w:abstractNumId="17" w15:restartNumberingAfterBreak="0">
+  <w:abstractNum w:abstractNumId="18" w15:restartNumberingAfterBreak="0">
     <w:nsid w:val="443A1C5E"/>
     <w:multiLevelType w:val="hybridMultilevel"/>
     <w:tmpl w:val="A8124CE0"/>
@@ -8589,7 +8756,7 @@
       </w:rPr>
     </w:lvl>
   </w:abstractNum>
-  <w:abstractNum w:abstractNumId="18" w15:restartNumberingAfterBreak="0">
+  <w:abstractNum w:abstractNumId="19" w15:restartNumberingAfterBreak="0">
     <w:nsid w:val="45C54EBF"/>
     <w:multiLevelType w:val="hybridMultilevel"/>
     <w:tmpl w:val="7AE42360"/>
@@ -8702,7 +8869,7 @@
       </w:rPr>
     </w:lvl>
   </w:abstractNum>
-  <w:abstractNum w:abstractNumId="19" w15:restartNumberingAfterBreak="0">
+  <w:abstractNum w:abstractNumId="20" w15:restartNumberingAfterBreak="0">
     <w:nsid w:val="4CFB0532"/>
     <w:multiLevelType w:val="hybridMultilevel"/>
     <w:tmpl w:val="0C36E372"/>
@@ -8815,7 +8982,7 @@
       </w:rPr>
     </w:lvl>
   </w:abstractNum>
-  <w:abstractNum w:abstractNumId="20" w15:restartNumberingAfterBreak="0">
+  <w:abstractNum w:abstractNumId="21" w15:restartNumberingAfterBreak="0">
     <w:nsid w:val="54626D00"/>
     <w:multiLevelType w:val="hybridMultilevel"/>
     <w:tmpl w:val="F96A128C"/>
@@ -8958,7 +9125,7 @@
       </w:rPr>
     </w:lvl>
   </w:abstractNum>
-  <w:abstractNum w:abstractNumId="21" w15:restartNumberingAfterBreak="0">
+  <w:abstractNum w:abstractNumId="22" w15:restartNumberingAfterBreak="0">
     <w:nsid w:val="55F43A9E"/>
     <w:multiLevelType w:val="hybridMultilevel"/>
     <w:tmpl w:val="9BA0D926"/>
@@ -9071,7 +9238,7 @@
       </w:rPr>
     </w:lvl>
   </w:abstractNum>
-  <w:abstractNum w:abstractNumId="22" w15:restartNumberingAfterBreak="0">
+  <w:abstractNum w:abstractNumId="23" w15:restartNumberingAfterBreak="0">
     <w:nsid w:val="56153996"/>
     <w:multiLevelType w:val="hybridMultilevel"/>
     <w:tmpl w:val="8D069266"/>
@@ -9183,7 +9350,7 @@
       </w:rPr>
     </w:lvl>
   </w:abstractNum>
-  <w:abstractNum w:abstractNumId="23" w15:restartNumberingAfterBreak="0">
+  <w:abstractNum w:abstractNumId="24" w15:restartNumberingAfterBreak="0">
     <w:nsid w:val="608C149D"/>
     <w:multiLevelType w:val="hybridMultilevel"/>
     <w:tmpl w:val="1CBEFFBA"/>
@@ -9296,7 +9463,7 @@
       </w:rPr>
     </w:lvl>
   </w:abstractNum>
-  <w:abstractNum w:abstractNumId="24" w15:restartNumberingAfterBreak="0">
+  <w:abstractNum w:abstractNumId="25" w15:restartNumberingAfterBreak="0">
     <w:nsid w:val="64723D5C"/>
     <w:multiLevelType w:val="hybridMultilevel"/>
     <w:tmpl w:val="5866AEEE"/>
@@ -9409,7 +9576,7 @@
       </w:rPr>
     </w:lvl>
   </w:abstractNum>
-  <w:abstractNum w:abstractNumId="25" w15:restartNumberingAfterBreak="0">
+  <w:abstractNum w:abstractNumId="26" w15:restartNumberingAfterBreak="0">
     <w:nsid w:val="650832AD"/>
     <w:multiLevelType w:val="hybridMultilevel"/>
     <w:tmpl w:val="93DA769E"/>
@@ -9522,7 +9689,7 @@
       </w:rPr>
     </w:lvl>
   </w:abstractNum>
-  <w:abstractNum w:abstractNumId="26" w15:restartNumberingAfterBreak="0">
+  <w:abstractNum w:abstractNumId="27" w15:restartNumberingAfterBreak="0">
     <w:nsid w:val="6B1A109F"/>
     <w:multiLevelType w:val="hybridMultilevel"/>
     <w:tmpl w:val="A6AA336A"/>
@@ -9635,7 +9802,7 @@
       </w:rPr>
     </w:lvl>
   </w:abstractNum>
-  <w:abstractNum w:abstractNumId="27" w15:restartNumberingAfterBreak="0">
+  <w:abstractNum w:abstractNumId="28" w15:restartNumberingAfterBreak="0">
     <w:nsid w:val="72A87144"/>
     <w:multiLevelType w:val="hybridMultilevel"/>
     <w:tmpl w:val="41C476DE"/>
@@ -9748,7 +9915,7 @@
       </w:rPr>
     </w:lvl>
   </w:abstractNum>
-  <w:abstractNum w:abstractNumId="28" w15:restartNumberingAfterBreak="0">
+  <w:abstractNum w:abstractNumId="29" w15:restartNumberingAfterBreak="0">
     <w:nsid w:val="7C8D0884"/>
     <w:multiLevelType w:val="hybridMultilevel"/>
     <w:tmpl w:val="AB462BF6"/>
@@ -9862,7 +10029,7 @@
     </w:lvl>
   </w:abstractNum>
   <w:num w:numId="1">
-    <w:abstractNumId w:val="20"/>
+    <w:abstractNumId w:val="21"/>
   </w:num>
   <w:num w:numId="2">
     <w:abstractNumId w:val="12"/>
@@ -9874,49 +10041,49 @@
     <w:abstractNumId w:val="14"/>
   </w:num>
   <w:num w:numId="5">
-    <w:abstractNumId w:val="18"/>
+    <w:abstractNumId w:val="19"/>
   </w:num>
   <w:num w:numId="6">
-    <w:abstractNumId w:val="15"/>
+    <w:abstractNumId w:val="16"/>
   </w:num>
   <w:num w:numId="7">
-    <w:abstractNumId w:val="26"/>
+    <w:abstractNumId w:val="27"/>
   </w:num>
   <w:num w:numId="8">
-    <w:abstractNumId w:val="23"/>
+    <w:abstractNumId w:val="24"/>
   </w:num>
   <w:num w:numId="9">
-    <w:abstractNumId w:val="27"/>
+    <w:abstractNumId w:val="28"/>
   </w:num>
   <w:num w:numId="10">
     <w:abstractNumId w:val="7"/>
   </w:num>
   <w:num w:numId="11">
-    <w:abstractNumId w:val="21"/>
+    <w:abstractNumId w:val="22"/>
   </w:num>
   <w:num w:numId="12">
-    <w:abstractNumId w:val="22"/>
+    <w:abstractNumId w:val="23"/>
   </w:num>
   <w:num w:numId="13">
     <w:abstractNumId w:val="9"/>
   </w:num>
   <w:num w:numId="14">
-    <w:abstractNumId w:val="17"/>
+    <w:abstractNumId w:val="18"/>
   </w:num>
   <w:num w:numId="15">
-    <w:abstractNumId w:val="16"/>
+    <w:abstractNumId w:val="17"/>
   </w:num>
   <w:num w:numId="16">
     <w:abstractNumId w:val="8"/>
   </w:num>
   <w:num w:numId="17">
-    <w:abstractNumId w:val="24"/>
+    <w:abstractNumId w:val="25"/>
   </w:num>
   <w:num w:numId="18">
-    <w:abstractNumId w:val="25"/>
+    <w:abstractNumId w:val="26"/>
   </w:num>
   <w:num w:numId="19">
-    <w:abstractNumId w:val="19"/>
+    <w:abstractNumId w:val="20"/>
   </w:num>
   <w:num w:numId="20">
     <w:abstractNumId w:val="13"/>
@@ -9925,7 +10092,7 @@
     <w:abstractNumId w:val="11"/>
   </w:num>
   <w:num w:numId="22">
-    <w:abstractNumId w:val="28"/>
+    <w:abstractNumId w:val="29"/>
   </w:num>
   <w:num w:numId="23">
     <w:abstractNumId w:val="4"/>
@@ -9935,6 +10102,9 @@
   </w:num>
   <w:num w:numId="25">
     <w:abstractNumId w:val="6"/>
+  </w:num>
+  <w:num w:numId="26">
+    <w:abstractNumId w:val="15"/>
   </w:num>
   <w:numIdMacAtCleanup w:val="7"/>
 </w:numbering>
@@ -11617,12 +11787,6 @@
 </file>
 
 <file path=customXml/item1.xml><?xml version="1.0" encoding="utf-8"?>
-<p:properties xmlns:p="http://schemas.microsoft.com/office/2006/metadata/properties" xmlns:xsi="http://www.w3.org/2001/XMLSchema-instance" xmlns:pc="http://schemas.microsoft.com/office/infopath/2007/PartnerControls">
-  <documentManagement/>
-</p:properties>
-</file>
-
-<file path=customXml/item2.xml><?xml version="1.0" encoding="utf-8"?>
 <?mso-contentType ?>
 <FormTemplates xmlns="http://schemas.microsoft.com/sharepoint/v3/contenttype/forms">
   <Display>DocumentLibraryForm</Display>
@@ -11631,7 +11795,7 @@
 </FormTemplates>
 </file>
 
-<file path=customXml/item3.xml><?xml version="1.0" encoding="utf-8"?>
+<file path=customXml/item2.xml><?xml version="1.0" encoding="utf-8"?>
 <ct:contentTypeSchema xmlns:ct="http://schemas.microsoft.com/office/2006/metadata/contentType" xmlns:ma="http://schemas.microsoft.com/office/2006/metadata/properties/metaAttributes" ct:_="" ma:_="" ma:contentTypeName="Document" ma:contentTypeID="0x010100492E2CA7D5359D448EF5E4A03546C145" ma:contentTypeVersion="12" ma:contentTypeDescription="Create a new document." ma:contentTypeScope="" ma:versionID="d946216c68b7381c5ee6fe0a61feec7f">
   <xsd:schema xmlns:xsd="http://www.w3.org/2001/XMLSchema" xmlns:xs="http://www.w3.org/2001/XMLSchema" xmlns:p="http://schemas.microsoft.com/office/2006/metadata/properties" xmlns:ns2="afa64263-46c0-447d-947a-55ca9f3bd833" xmlns:ns3="63661872-e3f9-405e-ada1-24831e2b43aa" targetNamespace="http://schemas.microsoft.com/office/2006/metadata/properties" ma:root="true" ma:fieldsID="b0a03387b712812315becd0e6fb0ca6d" ns2:_="" ns3:_="">
     <xsd:import namespace="afa64263-46c0-447d-947a-55ca9f3bd833"/>
@@ -11848,28 +12012,17 @@
 </ct:contentTypeSchema>
 </file>
 
+<file path=customXml/item3.xml><?xml version="1.0" encoding="utf-8"?>
+<p:properties xmlns:p="http://schemas.microsoft.com/office/2006/metadata/properties" xmlns:xsi="http://www.w3.org/2001/XMLSchema-instance" xmlns:pc="http://schemas.microsoft.com/office/infopath/2007/PartnerControls">
+  <documentManagement/>
+</p:properties>
+</file>
+
 <file path=customXml/item4.xml><?xml version="1.0" encoding="utf-8"?>
 <b:Sources xmlns:b="http://schemas.openxmlformats.org/officeDocument/2006/bibliography" xmlns="http://schemas.openxmlformats.org/officeDocument/2006/bibliography" SelectedStyle="\APA.XSL" StyleName="APA"/>
 </file>
 
 <file path=customXml/itemProps1.xml><?xml version="1.0" encoding="utf-8"?>
-<ds:datastoreItem xmlns:ds="http://schemas.openxmlformats.org/officeDocument/2006/customXml" ds:itemID="{729ADB3C-55B1-4E4D-8366-4705C14EFE1C}">
-  <ds:schemaRefs>
-    <ds:schemaRef ds:uri="http://purl.org/dc/terms/"/>
-    <ds:schemaRef ds:uri="http://schemas.openxmlformats.org/package/2006/metadata/core-properties"/>
-    <ds:schemaRef ds:uri="http://schemas.microsoft.com/office/2006/documentManagement/types"/>
-    <ds:schemaRef ds:uri="http://schemas.microsoft.com/office/infopath/2007/PartnerControls"/>
-    <ds:schemaRef ds:uri="afa64263-46c0-447d-947a-55ca9f3bd833"/>
-    <ds:schemaRef ds:uri="http://purl.org/dc/elements/1.1/"/>
-    <ds:schemaRef ds:uri="http://schemas.microsoft.com/office/2006/metadata/properties"/>
-    <ds:schemaRef ds:uri="63661872-e3f9-405e-ada1-24831e2b43aa"/>
-    <ds:schemaRef ds:uri="http://www.w3.org/XML/1998/namespace"/>
-    <ds:schemaRef ds:uri="http://purl.org/dc/dcmitype/"/>
-  </ds:schemaRefs>
-</ds:datastoreItem>
-</file>
-
-<file path=customXml/itemProps2.xml><?xml version="1.0" encoding="utf-8"?>
 <ds:datastoreItem xmlns:ds="http://schemas.openxmlformats.org/officeDocument/2006/customXml" ds:itemID="{95A0DE7B-E668-458E-A4E1-80AE4D6ACE0F}">
   <ds:schemaRefs>
     <ds:schemaRef ds:uri="http://schemas.microsoft.com/sharepoint/v3/contenttype/forms"/>
@@ -11877,7 +12030,7 @@
 </ds:datastoreItem>
 </file>
 
-<file path=customXml/itemProps3.xml><?xml version="1.0" encoding="utf-8"?>
+<file path=customXml/itemProps2.xml><?xml version="1.0" encoding="utf-8"?>
 <ds:datastoreItem xmlns:ds="http://schemas.openxmlformats.org/officeDocument/2006/customXml" ds:itemID="{C6CF4D71-C597-46D5-8F6A-F1A884997106}">
   <ds:schemaRefs>
     <ds:schemaRef ds:uri="http://schemas.microsoft.com/office/2006/metadata/contentType"/>
@@ -11896,8 +12049,17 @@
 </ds:datastoreItem>
 </file>
 
+<file path=customXml/itemProps3.xml><?xml version="1.0" encoding="utf-8"?>
+<ds:datastoreItem xmlns:ds="http://schemas.openxmlformats.org/officeDocument/2006/customXml" ds:itemID="{729ADB3C-55B1-4E4D-8366-4705C14EFE1C}">
+  <ds:schemaRefs>
+    <ds:schemaRef ds:uri="http://schemas.microsoft.com/office/2006/metadata/properties"/>
+    <ds:schemaRef ds:uri="http://schemas.microsoft.com/office/infopath/2007/PartnerControls"/>
+  </ds:schemaRefs>
+</ds:datastoreItem>
+</file>
+
 <file path=customXml/itemProps4.xml><?xml version="1.0" encoding="utf-8"?>
-<ds:datastoreItem xmlns:ds="http://schemas.openxmlformats.org/officeDocument/2006/customXml" ds:itemID="{F8153F77-E87F-4C96-B6CD-1F04CBAC4A9D}">
+<ds:datastoreItem xmlns:ds="http://schemas.openxmlformats.org/officeDocument/2006/customXml" ds:itemID="{1527F641-BFA1-4C6B-9CCA-0C1CB969AACF}">
   <ds:schemaRefs>
     <ds:schemaRef ds:uri="http://schemas.openxmlformats.org/officeDocument/2006/bibliography"/>
   </ds:schemaRefs>

</xml_diff>

<commit_message>
Add Query Naming Conventions
</commit_message>
<xml_diff>
--- a/Project Coding Standards.docx
+++ b/Project Coding Standards.docx
@@ -223,7 +223,7 @@
               <w:rPr>
                 <w:noProof/>
               </w:rPr>
-              <w:t>1/8/2020</w:t>
+              <w:t>1/27/2020</w:t>
             </w:r>
             <w:r>
               <w:rPr>
@@ -565,15 +565,7 @@
         </w:numPr>
       </w:pPr>
       <w:r>
-        <w:t xml:space="preserve">When debugging server-side scripts, use </w:t>
-      </w:r>
-      <w:proofErr w:type="spellStart"/>
-      <w:r>
-        <w:t>VisualStudio</w:t>
-      </w:r>
-      <w:proofErr w:type="spellEnd"/>
-      <w:r>
-        <w:t xml:space="preserve"> Codes debugging tools to walk through your code and processes.</w:t>
+        <w:t>When debugging server-side scripts, use VisualStudio Codes debugging tools to walk through your code and processes.</w:t>
       </w:r>
     </w:p>
     <w:p>
@@ -666,15 +658,7 @@
         <w:t xml:space="preserve">After completing all configuration and coding tasks, </w:t>
       </w:r>
       <w:r>
-        <w:t xml:space="preserve">conduct unit testing of an entire process.  Make sure the workflow functions, code </w:t>
-      </w:r>
-      <w:proofErr w:type="gramStart"/>
-      <w:r>
-        <w:t>executes</w:t>
-      </w:r>
-      <w:proofErr w:type="gramEnd"/>
-      <w:r>
-        <w:t xml:space="preserve"> and </w:t>
+        <w:t xml:space="preserve">conduct unit testing of an entire process.  Make sure the workflow functions, code executes and </w:t>
       </w:r>
       <w:r>
         <w:t xml:space="preserve">business rules are enforced using specific users or states of the process.  </w:t>
@@ -767,18 +751,8 @@
       <w:r>
         <w:t xml:space="preserve">should call the global template function </w:t>
       </w:r>
-      <w:proofErr w:type="spellStart"/>
-      <w:proofErr w:type="gramStart"/>
-      <w:r>
-        <w:t>VV.Form.Global</w:t>
-      </w:r>
-      <w:proofErr w:type="gramEnd"/>
-      <w:r>
-        <w:t>.AdminSave</w:t>
-      </w:r>
-      <w:proofErr w:type="spellEnd"/>
-      <w:r>
-        <w:t>();</w:t>
+      <w:r>
+        <w:t>VV.Form.Global.AdminSave();</w:t>
       </w:r>
     </w:p>
     <w:p>
@@ -790,15 +764,7 @@
         </w:numPr>
       </w:pPr>
       <w:r>
-        <w:t xml:space="preserve">Only </w:t>
-      </w:r>
-      <w:proofErr w:type="spellStart"/>
-      <w:r>
-        <w:t>VaultAccess</w:t>
-      </w:r>
-      <w:proofErr w:type="spellEnd"/>
-      <w:r>
-        <w:t xml:space="preserve"> users should have visibility permissions to the Admin Override container.</w:t>
+        <w:t>Only VaultAccess users should have visibility permissions to the Admin Override container.</w:t>
       </w:r>
     </w:p>
     <w:p>
@@ -818,18 +784,8 @@
       <w:r>
         <w:t xml:space="preserve">Close buttons should call the global template function </w:t>
       </w:r>
-      <w:proofErr w:type="spellStart"/>
-      <w:proofErr w:type="gramStart"/>
-      <w:r>
-        <w:t>VV.Form.Global</w:t>
-      </w:r>
-      <w:proofErr w:type="gramEnd"/>
-      <w:r>
-        <w:t>.CloseAndUnlockForm</w:t>
-      </w:r>
-      <w:proofErr w:type="spellEnd"/>
-      <w:r>
-        <w:t>()</w:t>
+      <w:r>
+        <w:t>VV.Form.Global.CloseAndUnlockForm()</w:t>
       </w:r>
       <w:r>
         <w:t>;</w:t>
@@ -865,15 +821,7 @@
         </w:numPr>
       </w:pPr>
       <w:r>
-        <w:t xml:space="preserve">The </w:t>
-      </w:r>
-      <w:proofErr w:type="spellStart"/>
-      <w:r>
-        <w:t>SaveButton</w:t>
-      </w:r>
-      <w:proofErr w:type="spellEnd"/>
-      <w:r>
-        <w:t xml:space="preserve"> Form Control should always be hidden</w:t>
+        <w:t>The SaveButton Form Control should always be hidden</w:t>
       </w:r>
       <w:r>
         <w:t xml:space="preserve">. </w:t>
@@ -888,15 +836,7 @@
         </w:numPr>
       </w:pPr>
       <w:r>
-        <w:t xml:space="preserve">The </w:t>
-      </w:r>
-      <w:proofErr w:type="spellStart"/>
-      <w:r>
-        <w:t>TabControl</w:t>
-      </w:r>
-      <w:proofErr w:type="spellEnd"/>
-      <w:r>
-        <w:t xml:space="preserve"> Form Control should never be hidden. </w:t>
+        <w:t xml:space="preserve">The TabControl Form Control should never be hidden. </w:t>
       </w:r>
       <w:r>
         <w:t xml:space="preserve">Access to form tabs should be controlled </w:t>
@@ -904,6 +844,214 @@
       <w:r>
         <w:t>in the Menu tab of the Template Details screen.</w:t>
       </w:r>
+    </w:p>
+    <w:p>
+      <w:pPr>
+        <w:pStyle w:val="Heading1"/>
+      </w:pPr>
+      <w:r>
+        <w:t>Query Naming Standards</w:t>
+      </w:r>
+    </w:p>
+    <w:p>
+      <w:r>
+        <w:t xml:space="preserve">The following are a list of standards and guidelines for how queries should be named. </w:t>
+      </w:r>
+    </w:p>
+    <w:p>
+      <w:r>
+        <w:t>First, use the appropriate prefix based on list type:</w:t>
+      </w:r>
+    </w:p>
+    <w:p>
+      <w:pPr>
+        <w:pStyle w:val="ListParagraph"/>
+        <w:numPr>
+          <w:ilvl w:val="0"/>
+          <w:numId w:val="27"/>
+        </w:numPr>
+      </w:pPr>
+      <w:r>
+        <w:t>Drop Down List -  zDD</w:t>
+      </w:r>
+    </w:p>
+    <w:p>
+      <w:pPr>
+        <w:pStyle w:val="ListParagraph"/>
+        <w:numPr>
+          <w:ilvl w:val="0"/>
+          <w:numId w:val="27"/>
+        </w:numPr>
+      </w:pPr>
+      <w:r>
+        <w:t>Drop Down List  with Lookup to populate cascading drop down - zDDLkup</w:t>
+      </w:r>
+    </w:p>
+    <w:p>
+      <w:pPr>
+        <w:pStyle w:val="ListParagraph"/>
+        <w:numPr>
+          <w:ilvl w:val="0"/>
+          <w:numId w:val="27"/>
+        </w:numPr>
+      </w:pPr>
+      <w:r>
+        <w:t>Lookup Query to populate other fields - zLookup</w:t>
+      </w:r>
+    </w:p>
+    <w:p>
+      <w:pPr>
+        <w:pStyle w:val="ListParagraph"/>
+        <w:numPr>
+          <w:ilvl w:val="0"/>
+          <w:numId w:val="27"/>
+        </w:numPr>
+      </w:pPr>
+      <w:r>
+        <w:t>The query for web services - zWebSvc</w:t>
+      </w:r>
+    </w:p>
+    <w:p>
+      <w:r>
+        <w:t>All queries should have the Title for the list information to start the name after the prefix.  Then have a "by" statement if the query is filtering the information or to represent the @Value passed into it.</w:t>
+      </w:r>
+    </w:p>
+    <w:p>
+      <w:pPr>
+        <w:pStyle w:val="BodyText"/>
+      </w:pPr>
+      <w:r>
+        <w:t xml:space="preserve">Query name examples: </w:t>
+      </w:r>
+    </w:p>
+    <w:p>
+      <w:pPr>
+        <w:pStyle w:val="BodyText"/>
+        <w:numPr>
+          <w:ilvl w:val="0"/>
+          <w:numId w:val="28"/>
+        </w:numPr>
+      </w:pPr>
+      <w:r>
+        <w:t>zDD</w:t>
+      </w:r>
+      <w:r>
+        <w:t xml:space="preserve"> </w:t>
+      </w:r>
+      <w:r>
+        <w:t>Yes</w:t>
+      </w:r>
+      <w:r>
+        <w:t xml:space="preserve"> </w:t>
+      </w:r>
+      <w:r>
+        <w:t>No</w:t>
+      </w:r>
+    </w:p>
+    <w:p>
+      <w:pPr>
+        <w:pStyle w:val="BodyText"/>
+        <w:numPr>
+          <w:ilvl w:val="0"/>
+          <w:numId w:val="28"/>
+        </w:numPr>
+      </w:pPr>
+      <w:r>
+        <w:lastRenderedPageBreak/>
+        <w:t>zDDLkup</w:t>
+      </w:r>
+      <w:r>
+        <w:t xml:space="preserve"> </w:t>
+      </w:r>
+      <w:r>
+        <w:t>Agencies</w:t>
+      </w:r>
+      <w:r>
+        <w:t xml:space="preserve"> </w:t>
+      </w:r>
+      <w:r>
+        <w:t>by</w:t>
+      </w:r>
+      <w:r>
+        <w:t xml:space="preserve"> </w:t>
+      </w:r>
+      <w:r>
+        <w:t>Zip</w:t>
+      </w:r>
+      <w:r>
+        <w:t xml:space="preserve"> </w:t>
+      </w:r>
+      <w:r>
+        <w:t>Code</w:t>
+      </w:r>
+    </w:p>
+    <w:p>
+      <w:pPr>
+        <w:pStyle w:val="BodyText"/>
+        <w:numPr>
+          <w:ilvl w:val="0"/>
+          <w:numId w:val="28"/>
+        </w:numPr>
+      </w:pPr>
+      <w:r>
+        <w:t>zLookup</w:t>
+      </w:r>
+      <w:r>
+        <w:t xml:space="preserve"> </w:t>
+      </w:r>
+      <w:r>
+        <w:t>Agency</w:t>
+      </w:r>
+      <w:r>
+        <w:t xml:space="preserve"> </w:t>
+      </w:r>
+      <w:r>
+        <w:t>Info</w:t>
+      </w:r>
+      <w:r>
+        <w:t xml:space="preserve"> </w:t>
+      </w:r>
+      <w:r>
+        <w:t>by</w:t>
+      </w:r>
+      <w:r>
+        <w:t xml:space="preserve"> </w:t>
+      </w:r>
+      <w:r>
+        <w:t>Form</w:t>
+      </w:r>
+      <w:r>
+        <w:t xml:space="preserve"> </w:t>
+      </w:r>
+      <w:r>
+        <w:t>ID</w:t>
+      </w:r>
+    </w:p>
+    <w:p>
+      <w:pPr>
+        <w:pStyle w:val="BodyText"/>
+        <w:numPr>
+          <w:ilvl w:val="0"/>
+          <w:numId w:val="28"/>
+        </w:numPr>
+      </w:pPr>
+      <w:r>
+        <w:t>zWebSvc</w:t>
+      </w:r>
+      <w:r>
+        <w:t xml:space="preserve"> </w:t>
+      </w:r>
+      <w:r>
+        <w:t>Find</w:t>
+      </w:r>
+      <w:r>
+        <w:t xml:space="preserve"> </w:t>
+      </w:r>
+      <w:r>
+        <w:t>Agency</w:t>
+      </w:r>
+      <w:bookmarkStart w:id="4" w:name="_GoBack"/>
+      <w:bookmarkEnd w:id="4"/>
     </w:p>
     <w:p>
       <w:pPr>
@@ -995,7 +1143,6 @@
         </w:numPr>
       </w:pPr>
       <w:r>
-        <w:lastRenderedPageBreak/>
         <w:t>For</w:t>
       </w:r>
       <w:r>
@@ -1109,7 +1256,6 @@
       <w:r>
         <w:t xml:space="preserve">, </w:t>
       </w:r>
-      <w:proofErr w:type="gramStart"/>
       <w:r>
         <w:rPr>
           <w:b/>
@@ -1120,24 +1266,7 @@
         <w:t xml:space="preserve"> </w:t>
       </w:r>
       <w:r>
-        <w:t>.</w:t>
-      </w:r>
-      <w:proofErr w:type="spellStart"/>
-      <w:r>
-        <w:t>toLocaleDateString</w:t>
-      </w:r>
-      <w:proofErr w:type="spellEnd"/>
-      <w:proofErr w:type="gramEnd"/>
-      <w:r>
-        <w:t>() and .</w:t>
-      </w:r>
-      <w:proofErr w:type="spellStart"/>
-      <w:r>
-        <w:t>toLocaleTimeString</w:t>
-      </w:r>
-      <w:proofErr w:type="spellEnd"/>
-      <w:r>
-        <w:t xml:space="preserve">(), as these methods are </w:t>
+        <w:t xml:space="preserve">.toLocaleDateString() and .toLocaleTimeString(), as these methods are </w:t>
       </w:r>
       <w:r>
         <w:rPr>
@@ -1152,17 +1281,7 @@
         <w:t xml:space="preserve">ead </w:t>
       </w:r>
       <w:r>
-        <w:t xml:space="preserve">build a string to represent the date in order to use the </w:t>
-      </w:r>
-      <w:proofErr w:type="spellStart"/>
-      <w:proofErr w:type="gramStart"/>
-      <w:r>
-        <w:t>VV.Form.SetFieldValue</w:t>
-      </w:r>
-      <w:proofErr w:type="spellEnd"/>
-      <w:proofErr w:type="gramEnd"/>
-      <w:r>
-        <w:t>() function</w:t>
+        <w:t>build a string to represent the date in order to use the VV.Form.SetFieldValue() function</w:t>
       </w:r>
       <w:r>
         <w:t>.</w:t>
@@ -1183,29 +1302,13 @@
         <w:t>Build a string to represent the date.</w:t>
       </w:r>
       <w:r>
-        <w:t xml:space="preserve"> The </w:t>
-      </w:r>
-      <w:proofErr w:type="spellStart"/>
-      <w:r>
-        <w:t>dateObj</w:t>
-      </w:r>
-      <w:proofErr w:type="spellEnd"/>
-      <w:r>
-        <w:t xml:space="preserve"> may be </w:t>
+        <w:t xml:space="preserve"> The dateObj may be </w:t>
       </w:r>
       <w:r>
         <w:t>retrieved</w:t>
       </w:r>
       <w:r>
-        <w:t xml:space="preserve"> from a calendar field, or declared as a new </w:t>
-      </w:r>
-      <w:proofErr w:type="gramStart"/>
-      <w:r>
-        <w:t>Date(</w:t>
-      </w:r>
-      <w:proofErr w:type="gramEnd"/>
-      <w:r>
-        <w:t>).</w:t>
+        <w:t xml:space="preserve"> from a calendar field, or declared as a new Date().</w:t>
       </w:r>
     </w:p>
     <w:p>
@@ -1238,49 +1341,7 @@
           <w:sz w:val="16"/>
           <w:szCs w:val="16"/>
         </w:rPr>
-        <w:t xml:space="preserve"> </w:t>
-      </w:r>
-      <w:proofErr w:type="spellStart"/>
-      <w:r>
-        <w:rPr>
-          <w:rFonts w:ascii="Consolas" w:hAnsi="Consolas" w:cs="Consolas"/>
-          <w:color w:val="000000"/>
-          <w:sz w:val="16"/>
-          <w:szCs w:val="16"/>
-        </w:rPr>
-        <w:t>dateObj</w:t>
-      </w:r>
-      <w:proofErr w:type="spellEnd"/>
-      <w:r>
-        <w:rPr>
-          <w:rFonts w:ascii="Consolas" w:hAnsi="Consolas" w:cs="Consolas"/>
-          <w:color w:val="000000"/>
-          <w:sz w:val="16"/>
-          <w:szCs w:val="16"/>
-        </w:rPr>
-        <w:t xml:space="preserve"> = </w:t>
-      </w:r>
-      <w:proofErr w:type="spellStart"/>
-      <w:proofErr w:type="gramStart"/>
-      <w:r>
-        <w:rPr>
-          <w:rFonts w:ascii="Consolas" w:hAnsi="Consolas" w:cs="Consolas"/>
-          <w:color w:val="000000"/>
-          <w:sz w:val="16"/>
-          <w:szCs w:val="16"/>
-        </w:rPr>
-        <w:t>VV.Form.GetDateObjectFromCalendar</w:t>
-      </w:r>
-      <w:proofErr w:type="spellEnd"/>
-      <w:proofErr w:type="gramEnd"/>
-      <w:r>
-        <w:rPr>
-          <w:rFonts w:ascii="Consolas" w:hAnsi="Consolas" w:cs="Consolas"/>
-          <w:color w:val="000000"/>
-          <w:sz w:val="16"/>
-          <w:szCs w:val="16"/>
-        </w:rPr>
-        <w:t>(</w:t>
+        <w:t xml:space="preserve"> dateObj = VV.Form.GetDateObjectFromCalendar(</w:t>
       </w:r>
       <w:r>
         <w:rPr>
@@ -1289,27 +1350,7 @@
           <w:sz w:val="16"/>
           <w:szCs w:val="16"/>
         </w:rPr>
-        <w:t>'</w:t>
-      </w:r>
-      <w:proofErr w:type="spellStart"/>
-      <w:r>
-        <w:rPr>
-          <w:rFonts w:ascii="Consolas" w:hAnsi="Consolas" w:cs="Consolas"/>
-          <w:color w:val="A31515"/>
-          <w:sz w:val="16"/>
-          <w:szCs w:val="16"/>
-        </w:rPr>
-        <w:t>fieldName</w:t>
-      </w:r>
-      <w:proofErr w:type="spellEnd"/>
-      <w:r>
-        <w:rPr>
-          <w:rFonts w:ascii="Consolas" w:hAnsi="Consolas" w:cs="Consolas"/>
-          <w:color w:val="A31515"/>
-          <w:sz w:val="16"/>
-          <w:szCs w:val="16"/>
-        </w:rPr>
-        <w:t>'</w:t>
+        <w:t>'fieldName'</w:t>
       </w:r>
       <w:r>
         <w:rPr>
@@ -1342,59 +1383,17 @@
           <w:sz w:val="16"/>
           <w:szCs w:val="16"/>
         </w:rPr>
-        <w:t xml:space="preserve">//var </w:t>
-      </w:r>
-      <w:proofErr w:type="spellStart"/>
-      <w:r>
-        <w:rPr>
-          <w:rFonts w:ascii="Consolas" w:hAnsi="Consolas" w:cs="Consolas"/>
-          <w:color w:val="008000"/>
+        <w:t>//var dateObj = new Date();</w:t>
+      </w:r>
+    </w:p>
+    <w:p>
+      <w:pPr>
+        <w:jc w:val="left"/>
+        <w:rPr>
           <w:sz w:val="16"/>
           <w:szCs w:val="16"/>
         </w:rPr>
-        <w:t>dateObj</w:t>
-      </w:r>
-      <w:proofErr w:type="spellEnd"/>
-      <w:r>
-        <w:rPr>
-          <w:rFonts w:ascii="Consolas" w:hAnsi="Consolas" w:cs="Consolas"/>
-          <w:color w:val="008000"/>
-          <w:sz w:val="16"/>
-          <w:szCs w:val="16"/>
-        </w:rPr>
-        <w:t xml:space="preserve"> = new </w:t>
-      </w:r>
-      <w:proofErr w:type="gramStart"/>
-      <w:r>
-        <w:rPr>
-          <w:rFonts w:ascii="Consolas" w:hAnsi="Consolas" w:cs="Consolas"/>
-          <w:color w:val="008000"/>
-          <w:sz w:val="16"/>
-          <w:szCs w:val="16"/>
-        </w:rPr>
-        <w:t>Date(</w:t>
-      </w:r>
-      <w:proofErr w:type="gramEnd"/>
-      <w:r>
-        <w:rPr>
-          <w:rFonts w:ascii="Consolas" w:hAnsi="Consolas" w:cs="Consolas"/>
-          <w:color w:val="008000"/>
-          <w:sz w:val="16"/>
-          <w:szCs w:val="16"/>
-        </w:rPr>
-        <w:t>);</w:t>
-      </w:r>
-    </w:p>
-    <w:p>
-      <w:pPr>
-        <w:jc w:val="left"/>
-        <w:rPr>
-          <w:sz w:val="16"/>
-          <w:szCs w:val="16"/>
-        </w:rPr>
-      </w:pPr>
-      <w:proofErr w:type="spellStart"/>
-      <w:proofErr w:type="gramStart"/>
+      </w:pPr>
       <w:r>
         <w:rPr>
           <w:rFonts w:ascii="Consolas" w:hAnsi="Consolas" w:cs="Consolas"/>
@@ -1402,10 +1401,17 @@
           <w:sz w:val="16"/>
           <w:szCs w:val="16"/>
         </w:rPr>
-        <w:t>VV.Form.SetFieldValue</w:t>
-      </w:r>
-      <w:proofErr w:type="spellEnd"/>
-      <w:proofErr w:type="gramEnd"/>
+        <w:t>VV.Form.SetFieldValue(</w:t>
+      </w:r>
+      <w:r>
+        <w:rPr>
+          <w:rFonts w:ascii="Consolas" w:hAnsi="Consolas" w:cs="Consolas"/>
+          <w:color w:val="A31515"/>
+          <w:sz w:val="16"/>
+          <w:szCs w:val="16"/>
+        </w:rPr>
+        <w:t>'nameOfFieldtoSet'</w:t>
+      </w:r>
       <w:r>
         <w:rPr>
           <w:rFonts w:ascii="Consolas" w:hAnsi="Consolas" w:cs="Consolas"/>
@@ -1413,7 +1419,16 @@
           <w:sz w:val="16"/>
           <w:szCs w:val="16"/>
         </w:rPr>
-        <w:t>(</w:t>
+        <w:t>, (dateObj.get</w:t>
+      </w:r>
+      <w:r>
+        <w:rPr>
+          <w:rFonts w:ascii="Consolas" w:hAnsi="Consolas" w:cs="Consolas"/>
+          <w:color w:val="000000"/>
+          <w:sz w:val="16"/>
+          <w:szCs w:val="16"/>
+        </w:rPr>
+        <w:t xml:space="preserve">Month() + 1).toString() + </w:t>
       </w:r>
       <w:r>
         <w:rPr>
@@ -1422,9 +1437,26 @@
           <w:sz w:val="16"/>
           <w:szCs w:val="16"/>
         </w:rPr>
-        <w:t>'</w:t>
-      </w:r>
-      <w:proofErr w:type="spellStart"/>
+        <w:t>'/'</w:t>
+      </w:r>
+      <w:r>
+        <w:rPr>
+          <w:rFonts w:ascii="Consolas" w:hAnsi="Consolas" w:cs="Consolas"/>
+          <w:color w:val="000000"/>
+          <w:sz w:val="16"/>
+          <w:szCs w:val="16"/>
+        </w:rPr>
+        <w:t xml:space="preserve"> + dateObj.get</w:t>
+      </w:r>
+      <w:r>
+        <w:rPr>
+          <w:rFonts w:ascii="Consolas" w:hAnsi="Consolas" w:cs="Consolas"/>
+          <w:color w:val="000000"/>
+          <w:sz w:val="16"/>
+          <w:szCs w:val="16"/>
+        </w:rPr>
+        <w:t xml:space="preserve">Date().toString() + </w:t>
+      </w:r>
       <w:r>
         <w:rPr>
           <w:rFonts w:ascii="Consolas" w:hAnsi="Consolas" w:cs="Consolas"/>
@@ -1432,17 +1464,7 @@
           <w:sz w:val="16"/>
           <w:szCs w:val="16"/>
         </w:rPr>
-        <w:t>nameOfFieldtoSet</w:t>
-      </w:r>
-      <w:proofErr w:type="spellEnd"/>
-      <w:r>
-        <w:rPr>
-          <w:rFonts w:ascii="Consolas" w:hAnsi="Consolas" w:cs="Consolas"/>
-          <w:color w:val="A31515"/>
-          <w:sz w:val="16"/>
-          <w:szCs w:val="16"/>
-        </w:rPr>
-        <w:t>'</w:t>
+        <w:t>'/'</w:t>
       </w:r>
       <w:r>
         <w:rPr>
@@ -1451,9 +1473,8 @@
           <w:sz w:val="16"/>
           <w:szCs w:val="16"/>
         </w:rPr>
-        <w:t>, (</w:t>
-      </w:r>
-      <w:proofErr w:type="spellStart"/>
+        <w:t xml:space="preserve"> + dateObj.get</w:t>
+      </w:r>
       <w:r>
         <w:rPr>
           <w:rFonts w:ascii="Consolas" w:hAnsi="Consolas" w:cs="Consolas"/>
@@ -1461,180 +1482,7 @@
           <w:sz w:val="16"/>
           <w:szCs w:val="16"/>
         </w:rPr>
-        <w:t>dateObj.get</w:t>
-      </w:r>
-      <w:r>
-        <w:rPr>
-          <w:rFonts w:ascii="Consolas" w:hAnsi="Consolas" w:cs="Consolas"/>
-          <w:color w:val="000000"/>
-          <w:sz w:val="16"/>
-          <w:szCs w:val="16"/>
-        </w:rPr>
-        <w:t>Month</w:t>
-      </w:r>
-      <w:proofErr w:type="spellEnd"/>
-      <w:r>
-        <w:rPr>
-          <w:rFonts w:ascii="Consolas" w:hAnsi="Consolas" w:cs="Consolas"/>
-          <w:color w:val="000000"/>
-          <w:sz w:val="16"/>
-          <w:szCs w:val="16"/>
-        </w:rPr>
-        <w:t>() + 1).</w:t>
-      </w:r>
-      <w:proofErr w:type="spellStart"/>
-      <w:r>
-        <w:rPr>
-          <w:rFonts w:ascii="Consolas" w:hAnsi="Consolas" w:cs="Consolas"/>
-          <w:color w:val="000000"/>
-          <w:sz w:val="16"/>
-          <w:szCs w:val="16"/>
-        </w:rPr>
-        <w:t>toString</w:t>
-      </w:r>
-      <w:proofErr w:type="spellEnd"/>
-      <w:r>
-        <w:rPr>
-          <w:rFonts w:ascii="Consolas" w:hAnsi="Consolas" w:cs="Consolas"/>
-          <w:color w:val="000000"/>
-          <w:sz w:val="16"/>
-          <w:szCs w:val="16"/>
-        </w:rPr>
-        <w:t xml:space="preserve">() + </w:t>
-      </w:r>
-      <w:r>
-        <w:rPr>
-          <w:rFonts w:ascii="Consolas" w:hAnsi="Consolas" w:cs="Consolas"/>
-          <w:color w:val="A31515"/>
-          <w:sz w:val="16"/>
-          <w:szCs w:val="16"/>
-        </w:rPr>
-        <w:t>'/'</w:t>
-      </w:r>
-      <w:r>
-        <w:rPr>
-          <w:rFonts w:ascii="Consolas" w:hAnsi="Consolas" w:cs="Consolas"/>
-          <w:color w:val="000000"/>
-          <w:sz w:val="16"/>
-          <w:szCs w:val="16"/>
-        </w:rPr>
-        <w:t xml:space="preserve"> + </w:t>
-      </w:r>
-      <w:proofErr w:type="spellStart"/>
-      <w:r>
-        <w:rPr>
-          <w:rFonts w:ascii="Consolas" w:hAnsi="Consolas" w:cs="Consolas"/>
-          <w:color w:val="000000"/>
-          <w:sz w:val="16"/>
-          <w:szCs w:val="16"/>
-        </w:rPr>
-        <w:t>dateObj.get</w:t>
-      </w:r>
-      <w:r>
-        <w:rPr>
-          <w:rFonts w:ascii="Consolas" w:hAnsi="Consolas" w:cs="Consolas"/>
-          <w:color w:val="000000"/>
-          <w:sz w:val="16"/>
-          <w:szCs w:val="16"/>
-        </w:rPr>
-        <w:t>Date</w:t>
-      </w:r>
-      <w:proofErr w:type="spellEnd"/>
-      <w:r>
-        <w:rPr>
-          <w:rFonts w:ascii="Consolas" w:hAnsi="Consolas" w:cs="Consolas"/>
-          <w:color w:val="000000"/>
-          <w:sz w:val="16"/>
-          <w:szCs w:val="16"/>
-        </w:rPr>
-        <w:t>().</w:t>
-      </w:r>
-      <w:proofErr w:type="spellStart"/>
-      <w:r>
-        <w:rPr>
-          <w:rFonts w:ascii="Consolas" w:hAnsi="Consolas" w:cs="Consolas"/>
-          <w:color w:val="000000"/>
-          <w:sz w:val="16"/>
-          <w:szCs w:val="16"/>
-        </w:rPr>
-        <w:t>toString</w:t>
-      </w:r>
-      <w:proofErr w:type="spellEnd"/>
-      <w:r>
-        <w:rPr>
-          <w:rFonts w:ascii="Consolas" w:hAnsi="Consolas" w:cs="Consolas"/>
-          <w:color w:val="000000"/>
-          <w:sz w:val="16"/>
-          <w:szCs w:val="16"/>
-        </w:rPr>
-        <w:t xml:space="preserve">() + </w:t>
-      </w:r>
-      <w:r>
-        <w:rPr>
-          <w:rFonts w:ascii="Consolas" w:hAnsi="Consolas" w:cs="Consolas"/>
-          <w:color w:val="A31515"/>
-          <w:sz w:val="16"/>
-          <w:szCs w:val="16"/>
-        </w:rPr>
-        <w:t>'/'</w:t>
-      </w:r>
-      <w:r>
-        <w:rPr>
-          <w:rFonts w:ascii="Consolas" w:hAnsi="Consolas" w:cs="Consolas"/>
-          <w:color w:val="000000"/>
-          <w:sz w:val="16"/>
-          <w:szCs w:val="16"/>
-        </w:rPr>
-        <w:t xml:space="preserve"> + </w:t>
-      </w:r>
-      <w:proofErr w:type="spellStart"/>
-      <w:r>
-        <w:rPr>
-          <w:rFonts w:ascii="Consolas" w:hAnsi="Consolas" w:cs="Consolas"/>
-          <w:color w:val="000000"/>
-          <w:sz w:val="16"/>
-          <w:szCs w:val="16"/>
-        </w:rPr>
-        <w:t>dateObj.get</w:t>
-      </w:r>
-      <w:r>
-        <w:rPr>
-          <w:rFonts w:ascii="Consolas" w:hAnsi="Consolas" w:cs="Consolas"/>
-          <w:color w:val="000000"/>
-          <w:sz w:val="16"/>
-          <w:szCs w:val="16"/>
-        </w:rPr>
-        <w:t>FullYear</w:t>
-      </w:r>
-      <w:proofErr w:type="spellEnd"/>
-      <w:r>
-        <w:rPr>
-          <w:rFonts w:ascii="Consolas" w:hAnsi="Consolas" w:cs="Consolas"/>
-          <w:color w:val="000000"/>
-          <w:sz w:val="16"/>
-          <w:szCs w:val="16"/>
-        </w:rPr>
-        <w:t>().</w:t>
-      </w:r>
-      <w:proofErr w:type="spellStart"/>
-      <w:r>
-        <w:rPr>
-          <w:rFonts w:ascii="Consolas" w:hAnsi="Consolas" w:cs="Consolas"/>
-          <w:color w:val="000000"/>
-          <w:sz w:val="16"/>
-          <w:szCs w:val="16"/>
-        </w:rPr>
-        <w:t>toString</w:t>
-      </w:r>
-      <w:proofErr w:type="spellEnd"/>
-      <w:r>
-        <w:rPr>
-          <w:rFonts w:ascii="Consolas" w:hAnsi="Consolas" w:cs="Consolas"/>
-          <w:color w:val="000000"/>
-          <w:sz w:val="16"/>
-          <w:szCs w:val="16"/>
-        </w:rPr>
-        <w:t>());</w:t>
+        <w:t>FullYear().toString());</w:t>
       </w:r>
     </w:p>
     <w:p>
@@ -1696,6 +1544,7 @@
         </w:numPr>
       </w:pPr>
       <w:r>
+        <w:lastRenderedPageBreak/>
         <w:t>“let”, “await” or “async”</w:t>
       </w:r>
       <w:r>
@@ -1740,7 +1589,6 @@
           <w:lang w:val="es-CL" w:eastAsia="es-CL"/>
         </w:rPr>
       </w:pPr>
-      <w:proofErr w:type="spellStart"/>
       <w:r>
         <w:rPr>
           <w:rFonts w:ascii="Courier New" w:hAnsi="Courier New" w:cs="Courier New"/>
@@ -1752,7 +1600,6 @@
         </w:rPr>
         <w:t>const</w:t>
       </w:r>
-      <w:proofErr w:type="spellEnd"/>
       <w:r>
         <w:rPr>
           <w:rFonts w:ascii="Courier New" w:hAnsi="Courier New" w:cs="Courier New"/>
@@ -1764,7 +1611,6 @@
         </w:rPr>
         <w:t xml:space="preserve"> </w:t>
       </w:r>
-      <w:proofErr w:type="spellStart"/>
       <w:r>
         <w:rPr>
           <w:rFonts w:ascii="Courier New" w:hAnsi="Courier New" w:cs="Courier New"/>
@@ -1776,7 +1622,6 @@
         </w:rPr>
         <w:t>absValue</w:t>
       </w:r>
-      <w:proofErr w:type="spellEnd"/>
       <w:r>
         <w:rPr>
           <w:rFonts w:ascii="Courier New" w:hAnsi="Courier New" w:cs="Courier New"/>
@@ -1821,7 +1666,6 @@
         </w:rPr>
         <w:t>(</w:t>
       </w:r>
-      <w:proofErr w:type="spellStart"/>
       <w:r>
         <w:rPr>
           <w:rFonts w:ascii="Courier New" w:hAnsi="Courier New" w:cs="Courier New"/>
@@ -1833,7 +1677,6 @@
         </w:rPr>
         <w:t>number</w:t>
       </w:r>
-      <w:proofErr w:type="spellEnd"/>
       <w:r>
         <w:rPr>
           <w:rFonts w:ascii="Courier New" w:hAnsi="Courier New" w:cs="Courier New"/>
@@ -1899,11 +1742,7 @@
         </w:numPr>
       </w:pPr>
       <w:r>
-        <w:t>backtick literals</w:t>
-      </w:r>
-      <w:proofErr w:type="gramStart"/>
-      <w:r>
-        <w:t xml:space="preserve">:  </w:t>
+        <w:t xml:space="preserve">backtick literals:  </w:t>
       </w:r>
       <w:r>
         <w:rPr>
@@ -1911,34 +1750,7 @@
           <w:color w:val="222222"/>
           <w:shd w:val="clear" w:color="auto" w:fill="FFFFFF"/>
         </w:rPr>
-        <w:t>(</w:t>
-      </w:r>
-      <w:proofErr w:type="gramEnd"/>
-      <w:r>
-        <w:rPr>
-          <w:rFonts w:ascii="Arial" w:hAnsi="Arial" w:cs="Arial"/>
-          <w:color w:val="222222"/>
-          <w:shd w:val="clear" w:color="auto" w:fill="FFFFFF"/>
-        </w:rPr>
-        <w:t>`${</w:t>
-      </w:r>
-      <w:proofErr w:type="spellStart"/>
-      <w:r>
-        <w:rPr>
-          <w:rFonts w:ascii="Arial" w:hAnsi="Arial" w:cs="Arial"/>
-          <w:color w:val="222222"/>
-          <w:shd w:val="clear" w:color="auto" w:fill="FFFFFF"/>
-        </w:rPr>
-        <w:t>successMessage</w:t>
-      </w:r>
-      <w:proofErr w:type="spellEnd"/>
-      <w:r>
-        <w:rPr>
-          <w:rFonts w:ascii="Arial" w:hAnsi="Arial" w:cs="Arial"/>
-          <w:color w:val="222222"/>
-          <w:shd w:val="clear" w:color="auto" w:fill="FFFFFF"/>
-        </w:rPr>
-        <w:t>} The form will be saved when the yellow banner appears.`)</w:t>
+        <w:t>(`${successMessage} The form will be saved when the yellow banner appears.`)</w:t>
       </w:r>
     </w:p>
     <w:p>
@@ -1999,25 +1811,7 @@
         </w:numPr>
       </w:pPr>
       <w:r>
-        <w:t xml:space="preserve">On the server side, when you are using </w:t>
-      </w:r>
-      <w:proofErr w:type="spellStart"/>
-      <w:proofErr w:type="gramStart"/>
-      <w:r>
-        <w:t>vvClient.forms.getForms</w:t>
-      </w:r>
-      <w:proofErr w:type="spellEnd"/>
-      <w:proofErr w:type="gramEnd"/>
-      <w:r>
-        <w:t xml:space="preserve"> in code, assign the name of the form template to a variable in place of the form template id.  If you are updating a form or creating a new form record from </w:t>
-      </w:r>
-      <w:proofErr w:type="spellStart"/>
-      <w:r>
-        <w:t>vvClient.forms</w:t>
-      </w:r>
-      <w:proofErr w:type="spellEnd"/>
-      <w:r>
-        <w:t xml:space="preserve"> type calls, you</w:t>
+        <w:t>On the server side, when you are using vvClient.forms.getForms in code, assign the name of the form template to a variable in place of the form template id.  If you are updating a form or creating a new form record from vvClient.forms type calls, you</w:t>
       </w:r>
       <w:r>
         <w:t xml:space="preserve"> can also use the name of the form template. It is not necessary to use the GUID of the form template. </w:t>
@@ -2050,15 +1844,7 @@
         <w:t>name</w:t>
       </w:r>
       <w:r>
-        <w:t xml:space="preserve"> should start with a brief name of the template and end with the string “</w:t>
-      </w:r>
-      <w:proofErr w:type="spellStart"/>
-      <w:r>
-        <w:t>TemplateID</w:t>
-      </w:r>
-      <w:proofErr w:type="spellEnd"/>
-      <w:r>
-        <w:t>”.  Generic names are not helpful in this circumstance to understand the code later.</w:t>
+        <w:t xml:space="preserve"> should start with a brief name of the template and end with the string “TemplateID”.  Generic names are not helpful in this circumstance to understand the code later.</w:t>
       </w:r>
     </w:p>
     <w:p>
@@ -2076,7 +1862,6 @@
         <w:rPr>
           <w:color w:val="4F81BD" w:themeColor="accent1"/>
         </w:rPr>
-        <w:lastRenderedPageBreak/>
         <w:t xml:space="preserve">When declaring variables, only use const in web service scripts to declare configuration type variables that will never change in your code.  At all other times use let or var.  This will prevent errors from occurring if someone </w:t>
       </w:r>
       <w:r>
@@ -2095,20 +1880,7 @@
         </w:numPr>
       </w:pPr>
       <w:r>
-        <w:t xml:space="preserve">A comment section needs to be at the top of the </w:t>
-      </w:r>
-      <w:proofErr w:type="spellStart"/>
-      <w:proofErr w:type="gramStart"/>
-      <w:r>
-        <w:t>module.exports</w:t>
-      </w:r>
-      <w:proofErr w:type="gramEnd"/>
-      <w:r>
-        <w:t>.main</w:t>
-      </w:r>
-      <w:proofErr w:type="spellEnd"/>
-      <w:r>
-        <w:t xml:space="preserve"> section that looks like the following:</w:t>
+        <w:t>A comment section needs to be at the top of the module.exports.main section that looks like the following:</w:t>
       </w:r>
     </w:p>
     <w:p>
@@ -2144,73 +1916,17 @@
           <w:szCs w:val="19"/>
           <w:highlight w:val="white"/>
         </w:rPr>
-        <w:t xml:space="preserve"> </w:t>
-      </w:r>
-      <w:proofErr w:type="spellStart"/>
-      <w:r>
-        <w:rPr>
-          <w:rFonts w:ascii="Consolas" w:hAnsi="Consolas" w:cs="Consolas"/>
-          <w:color w:val="000000"/>
+        <w:t xml:space="preserve"> vvEntities = require(</w:t>
+      </w:r>
+      <w:r>
+        <w:rPr>
+          <w:rFonts w:ascii="Consolas" w:hAnsi="Consolas" w:cs="Consolas"/>
+          <w:color w:val="A31515"/>
           <w:sz w:val="19"/>
           <w:szCs w:val="19"/>
           <w:highlight w:val="white"/>
         </w:rPr>
-        <w:t>vvEntities</w:t>
-      </w:r>
-      <w:proofErr w:type="spellEnd"/>
-      <w:r>
-        <w:rPr>
-          <w:rFonts w:ascii="Consolas" w:hAnsi="Consolas" w:cs="Consolas"/>
-          <w:color w:val="000000"/>
-          <w:sz w:val="19"/>
-          <w:szCs w:val="19"/>
-          <w:highlight w:val="white"/>
-        </w:rPr>
-        <w:t xml:space="preserve"> = </w:t>
-      </w:r>
-      <w:proofErr w:type="gramStart"/>
-      <w:r>
-        <w:rPr>
-          <w:rFonts w:ascii="Consolas" w:hAnsi="Consolas" w:cs="Consolas"/>
-          <w:color w:val="000000"/>
-          <w:sz w:val="19"/>
-          <w:szCs w:val="19"/>
-          <w:highlight w:val="white"/>
-        </w:rPr>
-        <w:t>require(</w:t>
-      </w:r>
-      <w:proofErr w:type="gramEnd"/>
-      <w:r>
-        <w:rPr>
-          <w:rFonts w:ascii="Consolas" w:hAnsi="Consolas" w:cs="Consolas"/>
-          <w:color w:val="A31515"/>
-          <w:sz w:val="19"/>
-          <w:szCs w:val="19"/>
-          <w:highlight w:val="white"/>
-        </w:rPr>
-        <w:t>"../</w:t>
-      </w:r>
-      <w:proofErr w:type="spellStart"/>
-      <w:r>
-        <w:rPr>
-          <w:rFonts w:ascii="Consolas" w:hAnsi="Consolas" w:cs="Consolas"/>
-          <w:color w:val="A31515"/>
-          <w:sz w:val="19"/>
-          <w:szCs w:val="19"/>
-          <w:highlight w:val="white"/>
-        </w:rPr>
-        <w:t>VVRestApi</w:t>
-      </w:r>
-      <w:proofErr w:type="spellEnd"/>
-      <w:r>
-        <w:rPr>
-          <w:rFonts w:ascii="Consolas" w:hAnsi="Consolas" w:cs="Consolas"/>
-          <w:color w:val="A31515"/>
-          <w:sz w:val="19"/>
-          <w:szCs w:val="19"/>
-          <w:highlight w:val="white"/>
-        </w:rPr>
-        <w:t>"</w:t>
+        <w:t>"../VVRestApi"</w:t>
       </w:r>
       <w:r>
         <w:rPr>
@@ -2256,20 +1972,8 @@
           <w:szCs w:val="19"/>
           <w:highlight w:val="white"/>
         </w:rPr>
-        <w:t xml:space="preserve"> logger = </w:t>
-      </w:r>
-      <w:proofErr w:type="gramStart"/>
-      <w:r>
-        <w:rPr>
-          <w:rFonts w:ascii="Consolas" w:hAnsi="Consolas" w:cs="Consolas"/>
-          <w:color w:val="000000"/>
-          <w:sz w:val="19"/>
-          <w:szCs w:val="19"/>
-          <w:highlight w:val="white"/>
-        </w:rPr>
-        <w:t>require(</w:t>
-      </w:r>
-      <w:proofErr w:type="gramEnd"/>
+        <w:t xml:space="preserve"> logger = require(</w:t>
+      </w:r>
       <w:r>
         <w:rPr>
           <w:rFonts w:ascii="Consolas" w:hAnsi="Consolas" w:cs="Consolas"/>
@@ -2322,8 +2026,6 @@
           <w:highlight w:val="white"/>
         </w:rPr>
       </w:pPr>
-      <w:proofErr w:type="spellStart"/>
-      <w:proofErr w:type="gramStart"/>
       <w:r>
         <w:rPr>
           <w:rFonts w:ascii="Consolas" w:hAnsi="Consolas" w:cs="Consolas"/>
@@ -2332,29 +2034,7 @@
           <w:szCs w:val="19"/>
           <w:highlight w:val="white"/>
         </w:rPr>
-        <w:t>module.exports</w:t>
-      </w:r>
-      <w:proofErr w:type="gramEnd"/>
-      <w:r>
-        <w:rPr>
-          <w:rFonts w:ascii="Consolas" w:hAnsi="Consolas" w:cs="Consolas"/>
-          <w:color w:val="000000"/>
-          <w:sz w:val="19"/>
-          <w:szCs w:val="19"/>
-          <w:highlight w:val="white"/>
-        </w:rPr>
-        <w:t>.getCredentials</w:t>
-      </w:r>
-      <w:proofErr w:type="spellEnd"/>
-      <w:r>
-        <w:rPr>
-          <w:rFonts w:ascii="Consolas" w:hAnsi="Consolas" w:cs="Consolas"/>
-          <w:color w:val="000000"/>
-          <w:sz w:val="19"/>
-          <w:szCs w:val="19"/>
-          <w:highlight w:val="white"/>
-        </w:rPr>
-        <w:t xml:space="preserve"> = </w:t>
+        <w:t xml:space="preserve">module.exports.getCredentials = </w:t>
       </w:r>
       <w:r>
         <w:rPr>
@@ -2446,31 +2126,7 @@
           <w:szCs w:val="19"/>
           <w:highlight w:val="white"/>
         </w:rPr>
-        <w:t xml:space="preserve">    </w:t>
-      </w:r>
-      <w:proofErr w:type="spellStart"/>
-      <w:proofErr w:type="gramStart"/>
-      <w:r>
-        <w:rPr>
-          <w:rFonts w:ascii="Consolas" w:hAnsi="Consolas" w:cs="Consolas"/>
-          <w:color w:val="000000"/>
-          <w:sz w:val="19"/>
-          <w:szCs w:val="19"/>
-          <w:highlight w:val="white"/>
-        </w:rPr>
-        <w:t>options.customerAlias</w:t>
-      </w:r>
-      <w:proofErr w:type="spellEnd"/>
-      <w:proofErr w:type="gramEnd"/>
-      <w:r>
-        <w:rPr>
-          <w:rFonts w:ascii="Consolas" w:hAnsi="Consolas" w:cs="Consolas"/>
-          <w:color w:val="000000"/>
-          <w:sz w:val="19"/>
-          <w:szCs w:val="19"/>
-          <w:highlight w:val="white"/>
-        </w:rPr>
-        <w:t xml:space="preserve"> = </w:t>
+        <w:t xml:space="preserve">    options.customerAlias = </w:t>
       </w:r>
       <w:r>
         <w:rPr>
@@ -2516,31 +2172,7 @@
           <w:szCs w:val="19"/>
           <w:highlight w:val="white"/>
         </w:rPr>
-        <w:t xml:space="preserve">    </w:t>
-      </w:r>
-      <w:proofErr w:type="spellStart"/>
-      <w:proofErr w:type="gramStart"/>
-      <w:r>
-        <w:rPr>
-          <w:rFonts w:ascii="Consolas" w:hAnsi="Consolas" w:cs="Consolas"/>
-          <w:color w:val="000000"/>
-          <w:sz w:val="19"/>
-          <w:szCs w:val="19"/>
-          <w:highlight w:val="white"/>
-        </w:rPr>
-        <w:t>options.databaseAlias</w:t>
-      </w:r>
-      <w:proofErr w:type="spellEnd"/>
-      <w:proofErr w:type="gramEnd"/>
-      <w:r>
-        <w:rPr>
-          <w:rFonts w:ascii="Consolas" w:hAnsi="Consolas" w:cs="Consolas"/>
-          <w:color w:val="000000"/>
-          <w:sz w:val="19"/>
-          <w:szCs w:val="19"/>
-          <w:highlight w:val="white"/>
-        </w:rPr>
-        <w:t xml:space="preserve"> = </w:t>
+        <w:t xml:space="preserve">    options.databaseAlias = </w:t>
       </w:r>
       <w:r>
         <w:rPr>
@@ -2586,31 +2218,7 @@
           <w:szCs w:val="19"/>
           <w:highlight w:val="white"/>
         </w:rPr>
-        <w:t xml:space="preserve">    </w:t>
-      </w:r>
-      <w:proofErr w:type="spellStart"/>
-      <w:proofErr w:type="gramStart"/>
-      <w:r>
-        <w:rPr>
-          <w:rFonts w:ascii="Consolas" w:hAnsi="Consolas" w:cs="Consolas"/>
-          <w:color w:val="000000"/>
-          <w:sz w:val="19"/>
-          <w:szCs w:val="19"/>
-          <w:highlight w:val="white"/>
-        </w:rPr>
-        <w:t>options.userId</w:t>
-      </w:r>
-      <w:proofErr w:type="spellEnd"/>
-      <w:proofErr w:type="gramEnd"/>
-      <w:r>
-        <w:rPr>
-          <w:rFonts w:ascii="Consolas" w:hAnsi="Consolas" w:cs="Consolas"/>
-          <w:color w:val="000000"/>
-          <w:sz w:val="19"/>
-          <w:szCs w:val="19"/>
-          <w:highlight w:val="white"/>
-        </w:rPr>
-        <w:t xml:space="preserve"> = </w:t>
+        <w:t xml:space="preserve">    options.userId = </w:t>
       </w:r>
       <w:r>
         <w:rPr>
@@ -2656,31 +2264,7 @@
           <w:szCs w:val="19"/>
           <w:highlight w:val="white"/>
         </w:rPr>
-        <w:t xml:space="preserve">    </w:t>
-      </w:r>
-      <w:proofErr w:type="spellStart"/>
-      <w:proofErr w:type="gramStart"/>
-      <w:r>
-        <w:rPr>
-          <w:rFonts w:ascii="Consolas" w:hAnsi="Consolas" w:cs="Consolas"/>
-          <w:color w:val="000000"/>
-          <w:sz w:val="19"/>
-          <w:szCs w:val="19"/>
-          <w:highlight w:val="white"/>
-        </w:rPr>
-        <w:t>options.password</w:t>
-      </w:r>
-      <w:proofErr w:type="spellEnd"/>
-      <w:proofErr w:type="gramEnd"/>
-      <w:r>
-        <w:rPr>
-          <w:rFonts w:ascii="Consolas" w:hAnsi="Consolas" w:cs="Consolas"/>
-          <w:color w:val="000000"/>
-          <w:sz w:val="19"/>
-          <w:szCs w:val="19"/>
-          <w:highlight w:val="white"/>
-        </w:rPr>
-        <w:t xml:space="preserve"> = </w:t>
+        <w:t xml:space="preserve">    options.password = </w:t>
       </w:r>
       <w:r>
         <w:rPr>
@@ -2726,31 +2310,7 @@
           <w:szCs w:val="19"/>
           <w:highlight w:val="white"/>
         </w:rPr>
-        <w:t xml:space="preserve">    </w:t>
-      </w:r>
-      <w:proofErr w:type="spellStart"/>
-      <w:proofErr w:type="gramStart"/>
-      <w:r>
-        <w:rPr>
-          <w:rFonts w:ascii="Consolas" w:hAnsi="Consolas" w:cs="Consolas"/>
-          <w:color w:val="000000"/>
-          <w:sz w:val="19"/>
-          <w:szCs w:val="19"/>
-          <w:highlight w:val="white"/>
-        </w:rPr>
-        <w:t>options.clientId</w:t>
-      </w:r>
-      <w:proofErr w:type="spellEnd"/>
-      <w:proofErr w:type="gramEnd"/>
-      <w:r>
-        <w:rPr>
-          <w:rFonts w:ascii="Consolas" w:hAnsi="Consolas" w:cs="Consolas"/>
-          <w:color w:val="000000"/>
-          <w:sz w:val="19"/>
-          <w:szCs w:val="19"/>
-          <w:highlight w:val="white"/>
-        </w:rPr>
-        <w:t xml:space="preserve"> = </w:t>
+        <w:t xml:space="preserve">    options.clientId = </w:t>
       </w:r>
       <w:r>
         <w:rPr>
@@ -2796,31 +2356,7 @@
           <w:szCs w:val="19"/>
           <w:highlight w:val="white"/>
         </w:rPr>
-        <w:t xml:space="preserve">    </w:t>
-      </w:r>
-      <w:proofErr w:type="spellStart"/>
-      <w:proofErr w:type="gramStart"/>
-      <w:r>
-        <w:rPr>
-          <w:rFonts w:ascii="Consolas" w:hAnsi="Consolas" w:cs="Consolas"/>
-          <w:color w:val="000000"/>
-          <w:sz w:val="19"/>
-          <w:szCs w:val="19"/>
-          <w:highlight w:val="white"/>
-        </w:rPr>
-        <w:t>options.clientSecret</w:t>
-      </w:r>
-      <w:proofErr w:type="spellEnd"/>
-      <w:proofErr w:type="gramEnd"/>
-      <w:r>
-        <w:rPr>
-          <w:rFonts w:ascii="Consolas" w:hAnsi="Consolas" w:cs="Consolas"/>
-          <w:color w:val="000000"/>
-          <w:sz w:val="19"/>
-          <w:szCs w:val="19"/>
-          <w:highlight w:val="white"/>
-        </w:rPr>
-        <w:t xml:space="preserve"> = </w:t>
+        <w:t xml:space="preserve">    options.clientSecret = </w:t>
       </w:r>
       <w:r>
         <w:rPr>
@@ -2946,8 +2482,6 @@
           <w:highlight w:val="white"/>
         </w:rPr>
       </w:pPr>
-      <w:proofErr w:type="spellStart"/>
-      <w:proofErr w:type="gramStart"/>
       <w:r>
         <w:rPr>
           <w:rFonts w:ascii="Consolas" w:hAnsi="Consolas" w:cs="Consolas"/>
@@ -2956,9 +2490,18 @@
           <w:szCs w:val="19"/>
           <w:highlight w:val="white"/>
         </w:rPr>
-        <w:t>module.exports</w:t>
-      </w:r>
-      <w:proofErr w:type="gramEnd"/>
+        <w:t xml:space="preserve">module.exports.main = </w:t>
+      </w:r>
+      <w:r>
+        <w:rPr>
+          <w:rFonts w:ascii="Consolas" w:hAnsi="Consolas" w:cs="Consolas"/>
+          <w:color w:val="0000FF"/>
+          <w:sz w:val="19"/>
+          <w:szCs w:val="19"/>
+          <w:highlight w:val="white"/>
+        </w:rPr>
+        <w:t>function</w:t>
+      </w:r>
       <w:r>
         <w:rPr>
           <w:rFonts w:ascii="Consolas" w:hAnsi="Consolas" w:cs="Consolas"/>
@@ -2967,60 +2510,7 @@
           <w:szCs w:val="19"/>
           <w:highlight w:val="white"/>
         </w:rPr>
-        <w:t>.main</w:t>
-      </w:r>
-      <w:proofErr w:type="spellEnd"/>
-      <w:r>
-        <w:rPr>
-          <w:rFonts w:ascii="Consolas" w:hAnsi="Consolas" w:cs="Consolas"/>
-          <w:color w:val="000000"/>
-          <w:sz w:val="19"/>
-          <w:szCs w:val="19"/>
-          <w:highlight w:val="white"/>
-        </w:rPr>
-        <w:t xml:space="preserve"> = </w:t>
-      </w:r>
-      <w:r>
-        <w:rPr>
-          <w:rFonts w:ascii="Consolas" w:hAnsi="Consolas" w:cs="Consolas"/>
-          <w:color w:val="0000FF"/>
-          <w:sz w:val="19"/>
-          <w:szCs w:val="19"/>
-          <w:highlight w:val="white"/>
-        </w:rPr>
-        <w:t>function</w:t>
-      </w:r>
-      <w:r>
-        <w:rPr>
-          <w:rFonts w:ascii="Consolas" w:hAnsi="Consolas" w:cs="Consolas"/>
-          <w:color w:val="000000"/>
-          <w:sz w:val="19"/>
-          <w:szCs w:val="19"/>
-          <w:highlight w:val="white"/>
-        </w:rPr>
-        <w:t xml:space="preserve"> (</w:t>
-      </w:r>
-      <w:proofErr w:type="spellStart"/>
-      <w:r>
-        <w:rPr>
-          <w:rFonts w:ascii="Consolas" w:hAnsi="Consolas" w:cs="Consolas"/>
-          <w:color w:val="000000"/>
-          <w:sz w:val="19"/>
-          <w:szCs w:val="19"/>
-          <w:highlight w:val="white"/>
-        </w:rPr>
-        <w:t>vvClient</w:t>
-      </w:r>
-      <w:proofErr w:type="spellEnd"/>
-      <w:r>
-        <w:rPr>
-          <w:rFonts w:ascii="Consolas" w:hAnsi="Consolas" w:cs="Consolas"/>
-          <w:color w:val="000000"/>
-          <w:sz w:val="19"/>
-          <w:szCs w:val="19"/>
-          <w:highlight w:val="white"/>
-        </w:rPr>
-        <w:t>, response, token) {</w:t>
+        <w:t xml:space="preserve"> (vvClient, response, token) {</w:t>
       </w:r>
     </w:p>
     <w:p>
@@ -3160,29 +2650,7 @@
           <w:szCs w:val="19"/>
           <w:highlight w:val="white"/>
         </w:rPr>
-        <w:t xml:space="preserve">    Parameters:    The following represent variables passed into the function</w:t>
-      </w:r>
-      <w:proofErr w:type="gramStart"/>
-      <w:r>
-        <w:rPr>
-          <w:rFonts w:ascii="Consolas" w:hAnsi="Consolas" w:cs="Consolas"/>
-          <w:color w:val="008000"/>
-          <w:sz w:val="19"/>
-          <w:szCs w:val="19"/>
-          <w:highlight w:val="white"/>
-        </w:rPr>
-        <w:t>:  (</w:t>
-      </w:r>
-      <w:proofErr w:type="gramEnd"/>
-      <w:r>
-        <w:rPr>
-          <w:rFonts w:ascii="Consolas" w:hAnsi="Consolas" w:cs="Consolas"/>
-          <w:color w:val="008000"/>
-          <w:sz w:val="19"/>
-          <w:szCs w:val="19"/>
-          <w:highlight w:val="white"/>
-        </w:rPr>
-        <w:t>Following are examples only.)</w:t>
+        <w:t xml:space="preserve">    Parameters:    The following represent variables passed into the function:  (Following are examples only.)</w:t>
       </w:r>
     </w:p>
     <w:p>
@@ -3208,29 +2676,7 @@
           <w:szCs w:val="19"/>
           <w:highlight w:val="white"/>
         </w:rPr>
-        <w:t xml:space="preserve">                    </w:t>
-      </w:r>
-      <w:proofErr w:type="spellStart"/>
-      <w:r>
-        <w:rPr>
-          <w:rFonts w:ascii="Consolas" w:hAnsi="Consolas" w:cs="Consolas"/>
-          <w:color w:val="008000"/>
-          <w:sz w:val="19"/>
-          <w:szCs w:val="19"/>
-          <w:highlight w:val="white"/>
-        </w:rPr>
-        <w:t>objUserList</w:t>
-      </w:r>
-      <w:proofErr w:type="spellEnd"/>
-      <w:r>
-        <w:rPr>
-          <w:rFonts w:ascii="Consolas" w:hAnsi="Consolas" w:cs="Consolas"/>
-          <w:color w:val="008000"/>
-          <w:sz w:val="19"/>
-          <w:szCs w:val="19"/>
-          <w:highlight w:val="white"/>
-        </w:rPr>
-        <w:t xml:space="preserve"> - Object with list of users passed to function.</w:t>
+        <w:t xml:space="preserve">                    objUserList - Object with list of users passed to function.</w:t>
       </w:r>
     </w:p>
     <w:p>
@@ -3256,29 +2702,7 @@
           <w:szCs w:val="19"/>
           <w:highlight w:val="white"/>
         </w:rPr>
-        <w:t xml:space="preserve">                    </w:t>
-      </w:r>
-      <w:proofErr w:type="spellStart"/>
-      <w:r>
-        <w:rPr>
-          <w:rFonts w:ascii="Consolas" w:hAnsi="Consolas" w:cs="Consolas"/>
-          <w:color w:val="008000"/>
-          <w:sz w:val="19"/>
-          <w:szCs w:val="19"/>
-          <w:highlight w:val="white"/>
-        </w:rPr>
-        <w:t>arrStatus</w:t>
-      </w:r>
-      <w:proofErr w:type="spellEnd"/>
-      <w:r>
-        <w:rPr>
-          <w:rFonts w:ascii="Consolas" w:hAnsi="Consolas" w:cs="Consolas"/>
-          <w:color w:val="008000"/>
-          <w:sz w:val="19"/>
-          <w:szCs w:val="19"/>
-          <w:highlight w:val="white"/>
-        </w:rPr>
-        <w:t xml:space="preserve"> - Array with list of statuses for each user.</w:t>
+        <w:t xml:space="preserve">                    arrStatus - Array with list of statuses for each user.</w:t>
       </w:r>
     </w:p>
     <w:p>
@@ -3304,29 +2728,7 @@
           <w:szCs w:val="19"/>
           <w:highlight w:val="white"/>
         </w:rPr>
-        <w:t xml:space="preserve">                    </w:t>
-      </w:r>
-      <w:proofErr w:type="spellStart"/>
-      <w:r>
-        <w:rPr>
-          <w:rFonts w:ascii="Consolas" w:hAnsi="Consolas" w:cs="Consolas"/>
-          <w:color w:val="008000"/>
-          <w:sz w:val="19"/>
-          <w:szCs w:val="19"/>
-          <w:highlight w:val="white"/>
-        </w:rPr>
-        <w:t>txtSite</w:t>
-      </w:r>
-      <w:proofErr w:type="spellEnd"/>
-      <w:r>
-        <w:rPr>
-          <w:rFonts w:ascii="Consolas" w:hAnsi="Consolas" w:cs="Consolas"/>
-          <w:color w:val="008000"/>
-          <w:sz w:val="19"/>
-          <w:szCs w:val="19"/>
-          <w:highlight w:val="white"/>
-        </w:rPr>
-        <w:t xml:space="preserve"> - Name of site.</w:t>
+        <w:t xml:space="preserve">                    txtSite - Name of site.</w:t>
       </w:r>
     </w:p>
     <w:p>
@@ -3352,6 +2754,7 @@
           <w:szCs w:val="19"/>
           <w:highlight w:val="white"/>
         </w:rPr>
+        <w:lastRenderedPageBreak/>
         <w:t xml:space="preserve">    Return Array:  The following represents the array of information returned to the calling function.  This is a standardized response.  Any item in the array at points 2 or above can be used to return multiple items of information.</w:t>
       </w:r>
     </w:p>
@@ -3454,27 +2857,7 @@
           <w:szCs w:val="19"/>
         </w:rPr>
         <w:tab/>
-        <w:t xml:space="preserve">            2 - </w:t>
-      </w:r>
-      <w:proofErr w:type="spellStart"/>
-      <w:r>
-        <w:rPr>
-          <w:rFonts w:ascii="Consolas" w:hAnsi="Consolas" w:cs="Consolas"/>
-          <w:color w:val="008000"/>
-          <w:sz w:val="19"/>
-          <w:szCs w:val="19"/>
-        </w:rPr>
-        <w:t>objUserInformation</w:t>
-      </w:r>
-      <w:proofErr w:type="spellEnd"/>
-      <w:r>
-        <w:rPr>
-          <w:rFonts w:ascii="Consolas" w:hAnsi="Consolas" w:cs="Consolas"/>
-          <w:color w:val="008000"/>
-          <w:sz w:val="19"/>
-          <w:szCs w:val="19"/>
-        </w:rPr>
-        <w:t xml:space="preserve"> - Object containing user information.</w:t>
+        <w:t xml:space="preserve">            2 - objUserInformation - Object containing user information.</w:t>
       </w:r>
     </w:p>
     <w:p>
@@ -3785,7 +3168,6 @@
         </w:numPr>
       </w:pPr>
       <w:r>
-        <w:lastRenderedPageBreak/>
         <w:t>For web services that are reusable, or in other circumstances where it may be helpful, include a “Process Pseudocode” section in the comment header</w:t>
       </w:r>
       <w:r>
@@ -3823,15 +3205,7 @@
         <w:ind w:left="1080"/>
       </w:pPr>
       <w:r>
-        <w:t xml:space="preserve">After the comments section, start every </w:t>
-      </w:r>
-      <w:proofErr w:type="spellStart"/>
-      <w:r>
-        <w:t>nodejs</w:t>
-      </w:r>
-      <w:proofErr w:type="spellEnd"/>
-      <w:r>
-        <w:t xml:space="preserve"> script with a logger.info statement like: </w:t>
+        <w:t xml:space="preserve">After the comments section, start every nodejs script with a logger.info statement like: </w:t>
       </w:r>
     </w:p>
     <w:p>
@@ -3848,7 +3222,6 @@
       <w:r>
         <w:t xml:space="preserve"> </w:t>
       </w:r>
-      <w:proofErr w:type="gramStart"/>
       <w:r>
         <w:rPr>
           <w:rFonts w:ascii="Consolas" w:hAnsi="Consolas" w:cs="Consolas"/>
@@ -3859,7 +3232,6 @@
         </w:rPr>
         <w:t>logger.info(</w:t>
       </w:r>
-      <w:proofErr w:type="gramEnd"/>
       <w:r>
         <w:rPr>
           <w:rFonts w:ascii="Consolas" w:hAnsi="Consolas" w:cs="Consolas"/>
@@ -3897,15 +3269,7 @@
         <w:ind w:left="1080"/>
       </w:pPr>
       <w:r>
-        <w:t xml:space="preserve">Include a catch block at the end of every </w:t>
-      </w:r>
-      <w:proofErr w:type="spellStart"/>
-      <w:r>
-        <w:t>nodejs</w:t>
-      </w:r>
-      <w:proofErr w:type="spellEnd"/>
-      <w:r>
-        <w:t xml:space="preserve"> script that includes a logger.info statement like: </w:t>
+        <w:t xml:space="preserve">Include a catch block at the end of every nodejs script that includes a logger.info statement like: </w:t>
       </w:r>
     </w:p>
     <w:p>
@@ -3931,7 +3295,6 @@
           <w:szCs w:val="19"/>
         </w:rPr>
       </w:pPr>
-      <w:proofErr w:type="gramStart"/>
       <w:r>
         <w:rPr>
           <w:rFonts w:ascii="Consolas" w:hAnsi="Consolas" w:cs="Consolas"/>
@@ -3939,28 +3302,7 @@
           <w:sz w:val="19"/>
           <w:szCs w:val="19"/>
         </w:rPr>
-        <w:t>logger.info(</w:t>
-      </w:r>
-      <w:proofErr w:type="spellStart"/>
-      <w:proofErr w:type="gramEnd"/>
-      <w:r>
-        <w:rPr>
-          <w:rFonts w:ascii="Consolas" w:hAnsi="Consolas" w:cs="Consolas"/>
-          <w:color w:val="000000"/>
-          <w:sz w:val="19"/>
-          <w:szCs w:val="19"/>
-        </w:rPr>
-        <w:t>JSON.stringify</w:t>
-      </w:r>
-      <w:proofErr w:type="spellEnd"/>
-      <w:r>
-        <w:rPr>
-          <w:rFonts w:ascii="Consolas" w:hAnsi="Consolas" w:cs="Consolas"/>
-          <w:color w:val="000000"/>
-          <w:sz w:val="19"/>
-          <w:szCs w:val="19"/>
-        </w:rPr>
-        <w:t>(err));</w:t>
+        <w:t>logger.info(JSON.stringify(err));</w:t>
       </w:r>
     </w:p>
     <w:p>
@@ -4050,13 +3392,9 @@
       <w:r>
         <w:t xml:space="preserve">n API query, such as when using </w:t>
       </w:r>
-      <w:proofErr w:type="spellStart"/>
-      <w:proofErr w:type="gramStart"/>
       <w:r>
         <w:t>vvClient.forms.getForms</w:t>
       </w:r>
-      <w:proofErr w:type="spellEnd"/>
-      <w:proofErr w:type="gramEnd"/>
       <w:r>
         <w:t>(), consider whether</w:t>
       </w:r>
@@ -4070,15 +3408,7 @@
         <w:t xml:space="preserve"> include any apostrophes. This is common in names. </w:t>
       </w:r>
       <w:r>
-        <w:t xml:space="preserve">String expressions containing an apostrophe must escaped with the apostrophe with either a \ (backslash) or escaped with a </w:t>
-      </w:r>
-      <w:proofErr w:type="gramStart"/>
-      <w:r>
-        <w:t>‘ (</w:t>
-      </w:r>
-      <w:proofErr w:type="gramEnd"/>
-      <w:r>
-        <w:t>single quote)</w:t>
+        <w:t>String expressions containing an apostrophe must escaped with the apostrophe with either a \ (backslash) or escaped with a ‘ (single quote)</w:t>
       </w:r>
       <w:r>
         <w:t>.</w:t>
@@ -4093,13 +3423,12 @@
         </w:numPr>
       </w:pPr>
       <w:r>
+        <w:lastRenderedPageBreak/>
         <w:t xml:space="preserve">This is important to remember when calling </w:t>
       </w:r>
-      <w:proofErr w:type="spellStart"/>
       <w:r>
         <w:t>LibFormVerifyUniqueRecord</w:t>
       </w:r>
-      <w:proofErr w:type="spellEnd"/>
       <w:r>
         <w:t>, a web service that is frequently used.</w:t>
       </w:r>
@@ -4116,15 +3445,7 @@
         <w:t xml:space="preserve">A reliable way to </w:t>
       </w:r>
       <w:r>
-        <w:t xml:space="preserve">ensure that all apostrophes are escaped in your string expressions is to use </w:t>
-      </w:r>
-      <w:proofErr w:type="gramStart"/>
-      <w:r>
-        <w:t>the .replace</w:t>
-      </w:r>
-      <w:proofErr w:type="gramEnd"/>
-      <w:r>
-        <w:t>() method:</w:t>
+        <w:t>ensure that all apostrophes are escaped in your string expressions is to use the .replace() method:</w:t>
       </w:r>
     </w:p>
     <w:p>
@@ -4157,47 +3478,7 @@
           <w:sz w:val="19"/>
           <w:szCs w:val="19"/>
         </w:rPr>
-        <w:t xml:space="preserve"> </w:t>
-      </w:r>
-      <w:proofErr w:type="spellStart"/>
-      <w:r>
-        <w:rPr>
-          <w:rFonts w:ascii="Consolas" w:hAnsi="Consolas" w:cs="Consolas"/>
-          <w:color w:val="000000"/>
-          <w:sz w:val="19"/>
-          <w:szCs w:val="19"/>
-        </w:rPr>
-        <w:t>firstName</w:t>
-      </w:r>
-      <w:proofErr w:type="spellEnd"/>
-      <w:r>
-        <w:rPr>
-          <w:rFonts w:ascii="Consolas" w:hAnsi="Consolas" w:cs="Consolas"/>
-          <w:color w:val="000000"/>
-          <w:sz w:val="19"/>
-          <w:szCs w:val="19"/>
-        </w:rPr>
-        <w:t xml:space="preserve"> = </w:t>
-      </w:r>
-      <w:proofErr w:type="spellStart"/>
-      <w:r>
-        <w:rPr>
-          <w:rFonts w:ascii="Consolas" w:hAnsi="Consolas" w:cs="Consolas"/>
-          <w:color w:val="000000"/>
-          <w:sz w:val="19"/>
-          <w:szCs w:val="19"/>
-        </w:rPr>
-        <w:t>ffCollection.getFormFieldByName</w:t>
-      </w:r>
-      <w:proofErr w:type="spellEnd"/>
-      <w:r>
-        <w:rPr>
-          <w:rFonts w:ascii="Consolas" w:hAnsi="Consolas" w:cs="Consolas"/>
-          <w:color w:val="000000"/>
-          <w:sz w:val="19"/>
-          <w:szCs w:val="19"/>
-        </w:rPr>
-        <w:t>(</w:t>
+        <w:t xml:space="preserve"> firstName = ffCollection.getFormFieldByName(</w:t>
       </w:r>
       <w:r>
         <w:rPr>
@@ -4248,47 +3529,7 @@
           <w:sz w:val="19"/>
           <w:szCs w:val="19"/>
         </w:rPr>
-        <w:t xml:space="preserve"> </w:t>
-      </w:r>
-      <w:proofErr w:type="spellStart"/>
-      <w:r>
-        <w:rPr>
-          <w:rFonts w:ascii="Consolas" w:hAnsi="Consolas" w:cs="Consolas"/>
-          <w:color w:val="000000"/>
-          <w:sz w:val="19"/>
-          <w:szCs w:val="19"/>
-        </w:rPr>
-        <w:t>firstNameSearch</w:t>
-      </w:r>
-      <w:proofErr w:type="spellEnd"/>
-      <w:r>
-        <w:rPr>
-          <w:rFonts w:ascii="Consolas" w:hAnsi="Consolas" w:cs="Consolas"/>
-          <w:color w:val="000000"/>
-          <w:sz w:val="19"/>
-          <w:szCs w:val="19"/>
-        </w:rPr>
-        <w:t xml:space="preserve"> = </w:t>
-      </w:r>
-      <w:proofErr w:type="spellStart"/>
-      <w:r>
-        <w:rPr>
-          <w:rFonts w:ascii="Consolas" w:hAnsi="Consolas" w:cs="Consolas"/>
-          <w:color w:val="000000"/>
-          <w:sz w:val="19"/>
-          <w:szCs w:val="19"/>
-        </w:rPr>
-        <w:t>firstName.replace</w:t>
-      </w:r>
-      <w:proofErr w:type="spellEnd"/>
-      <w:r>
-        <w:rPr>
-          <w:rFonts w:ascii="Consolas" w:hAnsi="Consolas" w:cs="Consolas"/>
-          <w:color w:val="000000"/>
-          <w:sz w:val="19"/>
-          <w:szCs w:val="19"/>
-        </w:rPr>
-        <w:t>(</w:t>
+        <w:t xml:space="preserve"> firstNameSearch = firstName.replace(</w:t>
       </w:r>
       <w:r>
         <w:rPr>
@@ -4399,19 +3640,18 @@
           <w:sz w:val="19"/>
           <w:szCs w:val="19"/>
         </w:rPr>
-        <w:t xml:space="preserve"> </w:t>
-      </w:r>
-      <w:proofErr w:type="spellStart"/>
-      <w:r>
+        <w:t xml:space="preserve"> queryParams = {};</w:t>
+      </w:r>
+    </w:p>
+    <w:p>
+      <w:pPr>
         <w:rPr>
           <w:rFonts w:ascii="Consolas" w:hAnsi="Consolas" w:cs="Consolas"/>
           <w:color w:val="000000"/>
           <w:sz w:val="19"/>
           <w:szCs w:val="19"/>
         </w:rPr>
-        <w:t>queryParams</w:t>
-      </w:r>
-      <w:proofErr w:type="spellEnd"/>
+      </w:pPr>
       <w:r>
         <w:rPr>
           <w:rFonts w:ascii="Consolas" w:hAnsi="Consolas" w:cs="Consolas"/>
@@ -4419,75 +3659,25 @@
           <w:sz w:val="19"/>
           <w:szCs w:val="19"/>
         </w:rPr>
-        <w:t xml:space="preserve"> = {};</w:t>
-      </w:r>
-    </w:p>
-    <w:p>
-      <w:pPr>
+        <w:t xml:space="preserve">queryParams.q = </w:t>
+      </w:r>
+      <w:r>
+        <w:rPr>
+          <w:rFonts w:ascii="Consolas" w:hAnsi="Consolas" w:cs="Consolas"/>
+          <w:color w:val="A31515"/>
+          <w:sz w:val="19"/>
+          <w:szCs w:val="19"/>
+        </w:rPr>
+        <w:t>"[First Name] eq '"</w:t>
+      </w:r>
+      <w:r>
         <w:rPr>
           <w:rFonts w:ascii="Consolas" w:hAnsi="Consolas" w:cs="Consolas"/>
           <w:color w:val="000000"/>
           <w:sz w:val="19"/>
           <w:szCs w:val="19"/>
         </w:rPr>
-      </w:pPr>
-      <w:proofErr w:type="spellStart"/>
-      <w:r>
-        <w:rPr>
-          <w:rFonts w:ascii="Consolas" w:hAnsi="Consolas" w:cs="Consolas"/>
-          <w:color w:val="000000"/>
-          <w:sz w:val="19"/>
-          <w:szCs w:val="19"/>
-        </w:rPr>
-        <w:t>queryParams.q</w:t>
-      </w:r>
-      <w:proofErr w:type="spellEnd"/>
-      <w:r>
-        <w:rPr>
-          <w:rFonts w:ascii="Consolas" w:hAnsi="Consolas" w:cs="Consolas"/>
-          <w:color w:val="000000"/>
-          <w:sz w:val="19"/>
-          <w:szCs w:val="19"/>
-        </w:rPr>
-        <w:t xml:space="preserve"> = </w:t>
-      </w:r>
-      <w:r>
-        <w:rPr>
-          <w:rFonts w:ascii="Consolas" w:hAnsi="Consolas" w:cs="Consolas"/>
-          <w:color w:val="A31515"/>
-          <w:sz w:val="19"/>
-          <w:szCs w:val="19"/>
-        </w:rPr>
-        <w:t>"[First Name] eq '"</w:t>
-      </w:r>
-      <w:r>
-        <w:rPr>
-          <w:rFonts w:ascii="Consolas" w:hAnsi="Consolas" w:cs="Consolas"/>
-          <w:color w:val="000000"/>
-          <w:sz w:val="19"/>
-          <w:szCs w:val="19"/>
-        </w:rPr>
-        <w:t xml:space="preserve"> + </w:t>
-      </w:r>
-      <w:proofErr w:type="spellStart"/>
-      <w:r>
-        <w:rPr>
-          <w:rFonts w:ascii="Consolas" w:hAnsi="Consolas" w:cs="Consolas"/>
-          <w:color w:val="000000"/>
-          <w:sz w:val="19"/>
-          <w:szCs w:val="19"/>
-        </w:rPr>
-        <w:t>firstNameSearch</w:t>
-      </w:r>
-      <w:proofErr w:type="spellEnd"/>
-      <w:r>
-        <w:rPr>
-          <w:rFonts w:ascii="Consolas" w:hAnsi="Consolas" w:cs="Consolas"/>
-          <w:color w:val="000000"/>
-          <w:sz w:val="19"/>
-          <w:szCs w:val="19"/>
-        </w:rPr>
-        <w:t xml:space="preserve"> + </w:t>
+        <w:t xml:space="preserve"> + firstNameSearch + </w:t>
       </w:r>
       <w:r>
         <w:rPr>
@@ -4569,22 +3759,13 @@
         </w:numPr>
       </w:pPr>
       <w:r>
-        <w:lastRenderedPageBreak/>
         <w:t>When updating a checkbox with a true or false value, set the value to ‘True’ or ‘False’ rather than ‘true’ or ‘false.’</w:t>
       </w:r>
       <w:r>
         <w:t xml:space="preserve"> The</w:t>
       </w:r>
       <w:r>
-        <w:t xml:space="preserve"> value will be saved in a case-sensitive </w:t>
-      </w:r>
-      <w:proofErr w:type="gramStart"/>
-      <w:r>
-        <w:t>format, and</w:t>
-      </w:r>
-      <w:proofErr w:type="gramEnd"/>
-      <w:r>
-        <w:t xml:space="preserve"> using title case will ensure consistency with manually checked boxes. </w:t>
+        <w:t xml:space="preserve"> value will be saved in a case-sensitive format, and using title case will ensure consistency with manually checked boxes. </w:t>
       </w:r>
     </w:p>
     <w:p>
@@ -4622,15 +3803,7 @@
         <w:jc w:val="left"/>
       </w:pPr>
       <w:r>
-        <w:t xml:space="preserve">Bubble error messages back through to the client.  Not all error messages should be displayed to the </w:t>
-      </w:r>
-      <w:proofErr w:type="gramStart"/>
-      <w:r>
-        <w:t>client</w:t>
-      </w:r>
-      <w:proofErr w:type="gramEnd"/>
-      <w:r>
-        <w:t xml:space="preserve"> but they should be specific and handled </w:t>
+        <w:t xml:space="preserve">Bubble error messages back through to the client.  Not all error messages should be displayed to the client but they should be specific and handled </w:t>
       </w:r>
       <w:r>
         <w:t>as needed</w:t>
@@ -4642,33 +3815,7 @@
         <w:t xml:space="preserve"> </w:t>
       </w:r>
       <w:r>
-        <w:t xml:space="preserve">For example, if a “not unique” error returns from a </w:t>
-      </w:r>
-      <w:proofErr w:type="spellStart"/>
-      <w:r>
-        <w:t>verifyUnique</w:t>
-      </w:r>
-      <w:proofErr w:type="spellEnd"/>
-      <w:r>
-        <w:t xml:space="preserve"> call</w:t>
-      </w:r>
-      <w:r>
-        <w:t xml:space="preserve">, </w:t>
-      </w:r>
-      <w:r>
-        <w:t xml:space="preserve">pass back a user-friendly error that </w:t>
-      </w:r>
-      <w:r>
-        <w:t xml:space="preserve">will </w:t>
-      </w:r>
-      <w:r>
-        <w:t xml:space="preserve">tell </w:t>
-      </w:r>
-      <w:r>
-        <w:t>the user know which fields need to be updated</w:t>
-      </w:r>
-      <w:r>
-        <w:t>.</w:t>
+        <w:t>For example, if a “not unique” error returns from a verifyUnique call, pass back a user-friendly error that will tell the user know which fields need to be updated.</w:t>
       </w:r>
     </w:p>
     <w:p>
@@ -4680,12 +3827,7 @@
         </w:numPr>
       </w:pPr>
       <w:r>
-        <w:t>Naming of web services should begin with something about the for</w:t>
-      </w:r>
-      <w:bookmarkStart w:id="4" w:name="_GoBack"/>
-      <w:bookmarkEnd w:id="4"/>
-      <w:r>
-        <w:t xml:space="preserve">m in question or </w:t>
+        <w:t xml:space="preserve">Naming of web services should begin with something about the form in question or </w:t>
       </w:r>
       <w:r>
         <w:t>Lib</w:t>
@@ -4709,31 +3851,7 @@
         <w:t xml:space="preserve"> </w:t>
       </w:r>
       <w:r>
-        <w:t xml:space="preserve">For example, </w:t>
-      </w:r>
-      <w:proofErr w:type="spellStart"/>
-      <w:r>
-        <w:t>LibForm</w:t>
-      </w:r>
-      <w:proofErr w:type="spellEnd"/>
-      <w:r>
-        <w:t xml:space="preserve">, </w:t>
-      </w:r>
-      <w:proofErr w:type="spellStart"/>
-      <w:r>
-        <w:t>LibDoc</w:t>
-      </w:r>
-      <w:proofErr w:type="spellEnd"/>
-      <w:r>
-        <w:t xml:space="preserve">, or </w:t>
-      </w:r>
-      <w:proofErr w:type="spellStart"/>
-      <w:r>
-        <w:t>LibSites</w:t>
-      </w:r>
-      <w:proofErr w:type="spellEnd"/>
-      <w:r>
-        <w:t>.</w:t>
+        <w:t>For example, LibForm, LibDoc, or LibSites.</w:t>
       </w:r>
       <w:r>
         <w:t xml:space="preserve">  After this, the name should be descriptive of what will occur.</w:t>
@@ -4759,13 +3877,8 @@
       <w:r>
         <w:t xml:space="preserve">changes to </w:t>
       </w:r>
-      <w:proofErr w:type="spellStart"/>
-      <w:r>
-        <w:t>Github</w:t>
-      </w:r>
-      <w:proofErr w:type="spellEnd"/>
-      <w:r>
-        <w:t>.</w:t>
+      <w:r>
+        <w:t>Github.</w:t>
       </w:r>
     </w:p>
     <w:p>
@@ -4777,15 +3890,7 @@
         </w:numPr>
       </w:pPr>
       <w:r>
-        <w:t xml:space="preserve">Changes need to be checked in regularly to </w:t>
-      </w:r>
-      <w:proofErr w:type="spellStart"/>
-      <w:r>
-        <w:t>Github</w:t>
-      </w:r>
-      <w:proofErr w:type="spellEnd"/>
-      <w:r>
-        <w:t>.</w:t>
+        <w:t>Changes need to be checked in regularly to Github.</w:t>
       </w:r>
     </w:p>
     <w:p/>
@@ -4848,6 +3953,7 @@
         <w:pStyle w:val="Heading2"/>
       </w:pPr>
       <w:r>
+        <w:lastRenderedPageBreak/>
         <w:t>Developing to the Specifications</w:t>
       </w:r>
     </w:p>
@@ -4940,23 +4046,7 @@
           <w:rFonts w:ascii="Calibri" w:hAnsi="Calibri" w:cs="Calibri"/>
           <w:color w:val="222222"/>
         </w:rPr>
-        <w:t xml:space="preserve">The architect is the person who holds and drives the vision of the </w:t>
-      </w:r>
-      <w:proofErr w:type="gramStart"/>
-      <w:r>
-        <w:rPr>
-          <w:rFonts w:ascii="Calibri" w:hAnsi="Calibri" w:cs="Calibri"/>
-          <w:color w:val="222222"/>
-        </w:rPr>
-        <w:t>end product</w:t>
-      </w:r>
-      <w:proofErr w:type="gramEnd"/>
-      <w:r>
-        <w:rPr>
-          <w:rFonts w:ascii="Calibri" w:hAnsi="Calibri" w:cs="Calibri"/>
-          <w:color w:val="222222"/>
-        </w:rPr>
-        <w:t>.</w:t>
+        <w:t>The architect is the person who holds and drives the vision of the end product.</w:t>
       </w:r>
     </w:p>
     <w:p>
@@ -5077,7 +4167,6 @@
           <w:rFonts w:ascii="Calibri" w:hAnsi="Calibri" w:cs="Calibri"/>
           <w:color w:val="222222"/>
         </w:rPr>
-        <w:lastRenderedPageBreak/>
         <w:t xml:space="preserve">Your feedback is valuable and encouraged. The </w:t>
       </w:r>
       <w:r>
@@ -5315,6 +4404,7 @@
         </w:numPr>
       </w:pPr>
       <w:r>
+        <w:lastRenderedPageBreak/>
         <w:t>Record every group and condition you add or change</w:t>
       </w:r>
       <w:r>
@@ -5410,7 +4500,6 @@
         <w:pStyle w:val="Heading1"/>
       </w:pPr>
       <w:r>
-        <w:lastRenderedPageBreak/>
         <w:t>Site Configuration Standards</w:t>
       </w:r>
     </w:p>
@@ -5452,13 +4541,8 @@
           <w:numId w:val="25"/>
         </w:numPr>
       </w:pPr>
-      <w:proofErr w:type="spellStart"/>
-      <w:r>
-        <w:t>Customer.api</w:t>
-      </w:r>
-      <w:proofErr w:type="spellEnd"/>
-      <w:r>
-        <w:t xml:space="preserve"> – used for web services only.</w:t>
+      <w:r>
+        <w:t>Customer.api – used for web services only.</w:t>
       </w:r>
     </w:p>
     <w:p>
@@ -5469,13 +4553,8 @@
           <w:numId w:val="25"/>
         </w:numPr>
       </w:pPr>
-      <w:proofErr w:type="spellStart"/>
-      <w:r>
-        <w:t>Customer.config</w:t>
-      </w:r>
-      <w:proofErr w:type="spellEnd"/>
-      <w:r>
-        <w:t xml:space="preserve"> – used for configuration accounts. The data center team will typically set up this user.</w:t>
+      <w:r>
+        <w:t>Customer.config – used for configuration accounts. The data center team will typically set up this user.</w:t>
       </w:r>
     </w:p>
     <w:p>
@@ -5486,37 +4565,12 @@
           <w:numId w:val="25"/>
         </w:numPr>
       </w:pPr>
-      <w:proofErr w:type="spellStart"/>
-      <w:proofErr w:type="gramStart"/>
-      <w:r>
-        <w:t>Customer.purpose.import</w:t>
-      </w:r>
-      <w:proofErr w:type="spellEnd"/>
-      <w:proofErr w:type="gramEnd"/>
-      <w:r>
-        <w:t xml:space="preserve"> – used for configuring imports that have security in a specific area of the system. Example: </w:t>
-      </w:r>
-      <w:proofErr w:type="spellStart"/>
-      <w:proofErr w:type="gramStart"/>
-      <w:r>
-        <w:t>customer.file</w:t>
-      </w:r>
-      <w:r>
-        <w:t>s</w:t>
-      </w:r>
-      <w:proofErr w:type="gramEnd"/>
-      <w:r>
-        <w:t>.import</w:t>
-      </w:r>
-      <w:proofErr w:type="spellEnd"/>
-      <w:r>
-        <w:t xml:space="preserve"> or </w:t>
-      </w:r>
-      <w:proofErr w:type="spellStart"/>
-      <w:r>
-        <w:t>customer.emails.import</w:t>
-      </w:r>
-      <w:proofErr w:type="spellEnd"/>
+      <w:r>
+        <w:t>Customer.purpose.import – used for configuring imports that have security in a specific area of the system. Example: customer.file</w:t>
+      </w:r>
+      <w:r>
+        <w:t>s.import or customer.emails.import</w:t>
+      </w:r>
     </w:p>
     <w:p>
       <w:pPr>
@@ -5526,13 +4580,8 @@
           <w:numId w:val="25"/>
         </w:numPr>
       </w:pPr>
-      <w:proofErr w:type="spellStart"/>
-      <w:r>
-        <w:t>Customer.ocr</w:t>
-      </w:r>
-      <w:proofErr w:type="spellEnd"/>
-      <w:r>
-        <w:t xml:space="preserve"> – used for OCR. The VisualVault technical resource that is configuring OCR will typically set up this user. </w:t>
+      <w:r>
+        <w:t xml:space="preserve">Customer.ocr – used for OCR. The VisualVault technical resource that is configuring OCR will typically set up this user. </w:t>
       </w:r>
     </w:p>
     <w:p>
@@ -5543,13 +4592,8 @@
           <w:numId w:val="25"/>
         </w:numPr>
       </w:pPr>
-      <w:proofErr w:type="spellStart"/>
-      <w:r>
-        <w:t>Customer.purpose</w:t>
-      </w:r>
-      <w:proofErr w:type="spellEnd"/>
-      <w:r>
-        <w:t xml:space="preserve"> – used for any other</w:t>
+      <w:r>
+        <w:t>Customer.purpose – used for any other</w:t>
       </w:r>
       <w:r>
         <w:t xml:space="preserve"> solution-specific programmatic purpose</w:t>
@@ -8420,6 +7464,119 @@
     </w:lvl>
   </w:abstractNum>
   <w:abstractNum w:abstractNumId="16" w15:restartNumberingAfterBreak="0">
+    <w:nsid w:val="38D03361"/>
+    <w:multiLevelType w:val="hybridMultilevel"/>
+    <w:tmpl w:val="97F2B500"/>
+    <w:lvl w:ilvl="0" w:tplc="04090001">
+      <w:start w:val="1"/>
+      <w:numFmt w:val="bullet"/>
+      <w:lvlText w:val=""/>
+      <w:lvlJc w:val="left"/>
+      <w:pPr>
+        <w:ind w:left="720" w:hanging="360"/>
+      </w:pPr>
+      <w:rPr>
+        <w:rFonts w:ascii="Symbol" w:hAnsi="Symbol" w:hint="default"/>
+      </w:rPr>
+    </w:lvl>
+    <w:lvl w:ilvl="1" w:tplc="04090003" w:tentative="1">
+      <w:start w:val="1"/>
+      <w:numFmt w:val="bullet"/>
+      <w:lvlText w:val="o"/>
+      <w:lvlJc w:val="left"/>
+      <w:pPr>
+        <w:ind w:left="1440" w:hanging="360"/>
+      </w:pPr>
+      <w:rPr>
+        <w:rFonts w:ascii="Courier New" w:hAnsi="Courier New" w:cs="Courier New" w:hint="default"/>
+      </w:rPr>
+    </w:lvl>
+    <w:lvl w:ilvl="2" w:tplc="04090005" w:tentative="1">
+      <w:start w:val="1"/>
+      <w:numFmt w:val="bullet"/>
+      <w:lvlText w:val=""/>
+      <w:lvlJc w:val="left"/>
+      <w:pPr>
+        <w:ind w:left="2160" w:hanging="360"/>
+      </w:pPr>
+      <w:rPr>
+        <w:rFonts w:ascii="Wingdings" w:hAnsi="Wingdings" w:hint="default"/>
+      </w:rPr>
+    </w:lvl>
+    <w:lvl w:ilvl="3" w:tplc="04090001" w:tentative="1">
+      <w:start w:val="1"/>
+      <w:numFmt w:val="bullet"/>
+      <w:lvlText w:val=""/>
+      <w:lvlJc w:val="left"/>
+      <w:pPr>
+        <w:ind w:left="2880" w:hanging="360"/>
+      </w:pPr>
+      <w:rPr>
+        <w:rFonts w:ascii="Symbol" w:hAnsi="Symbol" w:hint="default"/>
+      </w:rPr>
+    </w:lvl>
+    <w:lvl w:ilvl="4" w:tplc="04090003" w:tentative="1">
+      <w:start w:val="1"/>
+      <w:numFmt w:val="bullet"/>
+      <w:lvlText w:val="o"/>
+      <w:lvlJc w:val="left"/>
+      <w:pPr>
+        <w:ind w:left="3600" w:hanging="360"/>
+      </w:pPr>
+      <w:rPr>
+        <w:rFonts w:ascii="Courier New" w:hAnsi="Courier New" w:cs="Courier New" w:hint="default"/>
+      </w:rPr>
+    </w:lvl>
+    <w:lvl w:ilvl="5" w:tplc="04090005" w:tentative="1">
+      <w:start w:val="1"/>
+      <w:numFmt w:val="bullet"/>
+      <w:lvlText w:val=""/>
+      <w:lvlJc w:val="left"/>
+      <w:pPr>
+        <w:ind w:left="4320" w:hanging="360"/>
+      </w:pPr>
+      <w:rPr>
+        <w:rFonts w:ascii="Wingdings" w:hAnsi="Wingdings" w:hint="default"/>
+      </w:rPr>
+    </w:lvl>
+    <w:lvl w:ilvl="6" w:tplc="04090001" w:tentative="1">
+      <w:start w:val="1"/>
+      <w:numFmt w:val="bullet"/>
+      <w:lvlText w:val=""/>
+      <w:lvlJc w:val="left"/>
+      <w:pPr>
+        <w:ind w:left="5040" w:hanging="360"/>
+      </w:pPr>
+      <w:rPr>
+        <w:rFonts w:ascii="Symbol" w:hAnsi="Symbol" w:hint="default"/>
+      </w:rPr>
+    </w:lvl>
+    <w:lvl w:ilvl="7" w:tplc="04090003" w:tentative="1">
+      <w:start w:val="1"/>
+      <w:numFmt w:val="bullet"/>
+      <w:lvlText w:val="o"/>
+      <w:lvlJc w:val="left"/>
+      <w:pPr>
+        <w:ind w:left="5760" w:hanging="360"/>
+      </w:pPr>
+      <w:rPr>
+        <w:rFonts w:ascii="Courier New" w:hAnsi="Courier New" w:cs="Courier New" w:hint="default"/>
+      </w:rPr>
+    </w:lvl>
+    <w:lvl w:ilvl="8" w:tplc="04090005" w:tentative="1">
+      <w:start w:val="1"/>
+      <w:numFmt w:val="bullet"/>
+      <w:lvlText w:val=""/>
+      <w:lvlJc w:val="left"/>
+      <w:pPr>
+        <w:ind w:left="6480" w:hanging="360"/>
+      </w:pPr>
+      <w:rPr>
+        <w:rFonts w:ascii="Wingdings" w:hAnsi="Wingdings" w:hint="default"/>
+      </w:rPr>
+    </w:lvl>
+  </w:abstractNum>
+  <w:abstractNum w:abstractNumId="17" w15:restartNumberingAfterBreak="0">
     <w:nsid w:val="40CD2C64"/>
     <w:multiLevelType w:val="hybridMultilevel"/>
     <w:tmpl w:val="58C86DD2"/>
@@ -8532,7 +7689,7 @@
       </w:rPr>
     </w:lvl>
   </w:abstractNum>
-  <w:abstractNum w:abstractNumId="17" w15:restartNumberingAfterBreak="0">
+  <w:abstractNum w:abstractNumId="18" w15:restartNumberingAfterBreak="0">
     <w:nsid w:val="432641FA"/>
     <w:multiLevelType w:val="hybridMultilevel"/>
     <w:tmpl w:val="C01A450C"/>
@@ -8644,7 +7801,7 @@
       </w:rPr>
     </w:lvl>
   </w:abstractNum>
-  <w:abstractNum w:abstractNumId="18" w15:restartNumberingAfterBreak="0">
+  <w:abstractNum w:abstractNumId="19" w15:restartNumberingAfterBreak="0">
     <w:nsid w:val="443A1C5E"/>
     <w:multiLevelType w:val="hybridMultilevel"/>
     <w:tmpl w:val="A8124CE0"/>
@@ -8756,7 +7913,7 @@
       </w:rPr>
     </w:lvl>
   </w:abstractNum>
-  <w:abstractNum w:abstractNumId="19" w15:restartNumberingAfterBreak="0">
+  <w:abstractNum w:abstractNumId="20" w15:restartNumberingAfterBreak="0">
     <w:nsid w:val="45C54EBF"/>
     <w:multiLevelType w:val="hybridMultilevel"/>
     <w:tmpl w:val="7AE42360"/>
@@ -8869,7 +8026,7 @@
       </w:rPr>
     </w:lvl>
   </w:abstractNum>
-  <w:abstractNum w:abstractNumId="20" w15:restartNumberingAfterBreak="0">
+  <w:abstractNum w:abstractNumId="21" w15:restartNumberingAfterBreak="0">
     <w:nsid w:val="4CFB0532"/>
     <w:multiLevelType w:val="hybridMultilevel"/>
     <w:tmpl w:val="0C36E372"/>
@@ -8982,7 +8139,7 @@
       </w:rPr>
     </w:lvl>
   </w:abstractNum>
-  <w:abstractNum w:abstractNumId="21" w15:restartNumberingAfterBreak="0">
+  <w:abstractNum w:abstractNumId="22" w15:restartNumberingAfterBreak="0">
     <w:nsid w:val="54626D00"/>
     <w:multiLevelType w:val="hybridMultilevel"/>
     <w:tmpl w:val="F96A128C"/>
@@ -9125,7 +8282,7 @@
       </w:rPr>
     </w:lvl>
   </w:abstractNum>
-  <w:abstractNum w:abstractNumId="22" w15:restartNumberingAfterBreak="0">
+  <w:abstractNum w:abstractNumId="23" w15:restartNumberingAfterBreak="0">
     <w:nsid w:val="55F43A9E"/>
     <w:multiLevelType w:val="hybridMultilevel"/>
     <w:tmpl w:val="9BA0D926"/>
@@ -9238,7 +8395,7 @@
       </w:rPr>
     </w:lvl>
   </w:abstractNum>
-  <w:abstractNum w:abstractNumId="23" w15:restartNumberingAfterBreak="0">
+  <w:abstractNum w:abstractNumId="24" w15:restartNumberingAfterBreak="0">
     <w:nsid w:val="56153996"/>
     <w:multiLevelType w:val="hybridMultilevel"/>
     <w:tmpl w:val="8D069266"/>
@@ -9350,7 +8507,7 @@
       </w:rPr>
     </w:lvl>
   </w:abstractNum>
-  <w:abstractNum w:abstractNumId="24" w15:restartNumberingAfterBreak="0">
+  <w:abstractNum w:abstractNumId="25" w15:restartNumberingAfterBreak="0">
     <w:nsid w:val="608C149D"/>
     <w:multiLevelType w:val="hybridMultilevel"/>
     <w:tmpl w:val="1CBEFFBA"/>
@@ -9463,7 +8620,7 @@
       </w:rPr>
     </w:lvl>
   </w:abstractNum>
-  <w:abstractNum w:abstractNumId="25" w15:restartNumberingAfterBreak="0">
+  <w:abstractNum w:abstractNumId="26" w15:restartNumberingAfterBreak="0">
     <w:nsid w:val="64723D5C"/>
     <w:multiLevelType w:val="hybridMultilevel"/>
     <w:tmpl w:val="5866AEEE"/>
@@ -9576,7 +8733,7 @@
       </w:rPr>
     </w:lvl>
   </w:abstractNum>
-  <w:abstractNum w:abstractNumId="26" w15:restartNumberingAfterBreak="0">
+  <w:abstractNum w:abstractNumId="27" w15:restartNumberingAfterBreak="0">
     <w:nsid w:val="650832AD"/>
     <w:multiLevelType w:val="hybridMultilevel"/>
     <w:tmpl w:val="93DA769E"/>
@@ -9689,7 +8846,7 @@
       </w:rPr>
     </w:lvl>
   </w:abstractNum>
-  <w:abstractNum w:abstractNumId="27" w15:restartNumberingAfterBreak="0">
+  <w:abstractNum w:abstractNumId="28" w15:restartNumberingAfterBreak="0">
     <w:nsid w:val="6B1A109F"/>
     <w:multiLevelType w:val="hybridMultilevel"/>
     <w:tmpl w:val="A6AA336A"/>
@@ -9802,7 +8959,7 @@
       </w:rPr>
     </w:lvl>
   </w:abstractNum>
-  <w:abstractNum w:abstractNumId="28" w15:restartNumberingAfterBreak="0">
+  <w:abstractNum w:abstractNumId="29" w15:restartNumberingAfterBreak="0">
     <w:nsid w:val="72A87144"/>
     <w:multiLevelType w:val="hybridMultilevel"/>
     <w:tmpl w:val="41C476DE"/>
@@ -9915,7 +9072,120 @@
       </w:rPr>
     </w:lvl>
   </w:abstractNum>
-  <w:abstractNum w:abstractNumId="29" w15:restartNumberingAfterBreak="0">
+  <w:abstractNum w:abstractNumId="30" w15:restartNumberingAfterBreak="0">
+    <w:nsid w:val="7AF31A56"/>
+    <w:multiLevelType w:val="hybridMultilevel"/>
+    <w:tmpl w:val="29CCE62C"/>
+    <w:lvl w:ilvl="0" w:tplc="04090001">
+      <w:start w:val="1"/>
+      <w:numFmt w:val="bullet"/>
+      <w:lvlText w:val=""/>
+      <w:lvlJc w:val="left"/>
+      <w:pPr>
+        <w:ind w:left="720" w:hanging="360"/>
+      </w:pPr>
+      <w:rPr>
+        <w:rFonts w:ascii="Symbol" w:hAnsi="Symbol" w:hint="default"/>
+      </w:rPr>
+    </w:lvl>
+    <w:lvl w:ilvl="1" w:tplc="04090003" w:tentative="1">
+      <w:start w:val="1"/>
+      <w:numFmt w:val="bullet"/>
+      <w:lvlText w:val="o"/>
+      <w:lvlJc w:val="left"/>
+      <w:pPr>
+        <w:ind w:left="1440" w:hanging="360"/>
+      </w:pPr>
+      <w:rPr>
+        <w:rFonts w:ascii="Courier New" w:hAnsi="Courier New" w:cs="Courier New" w:hint="default"/>
+      </w:rPr>
+    </w:lvl>
+    <w:lvl w:ilvl="2" w:tplc="04090005" w:tentative="1">
+      <w:start w:val="1"/>
+      <w:numFmt w:val="bullet"/>
+      <w:lvlText w:val=""/>
+      <w:lvlJc w:val="left"/>
+      <w:pPr>
+        <w:ind w:left="2160" w:hanging="360"/>
+      </w:pPr>
+      <w:rPr>
+        <w:rFonts w:ascii="Wingdings" w:hAnsi="Wingdings" w:hint="default"/>
+      </w:rPr>
+    </w:lvl>
+    <w:lvl w:ilvl="3" w:tplc="04090001" w:tentative="1">
+      <w:start w:val="1"/>
+      <w:numFmt w:val="bullet"/>
+      <w:lvlText w:val=""/>
+      <w:lvlJc w:val="left"/>
+      <w:pPr>
+        <w:ind w:left="2880" w:hanging="360"/>
+      </w:pPr>
+      <w:rPr>
+        <w:rFonts w:ascii="Symbol" w:hAnsi="Symbol" w:hint="default"/>
+      </w:rPr>
+    </w:lvl>
+    <w:lvl w:ilvl="4" w:tplc="04090003" w:tentative="1">
+      <w:start w:val="1"/>
+      <w:numFmt w:val="bullet"/>
+      <w:lvlText w:val="o"/>
+      <w:lvlJc w:val="left"/>
+      <w:pPr>
+        <w:ind w:left="3600" w:hanging="360"/>
+      </w:pPr>
+      <w:rPr>
+        <w:rFonts w:ascii="Courier New" w:hAnsi="Courier New" w:cs="Courier New" w:hint="default"/>
+      </w:rPr>
+    </w:lvl>
+    <w:lvl w:ilvl="5" w:tplc="04090005" w:tentative="1">
+      <w:start w:val="1"/>
+      <w:numFmt w:val="bullet"/>
+      <w:lvlText w:val=""/>
+      <w:lvlJc w:val="left"/>
+      <w:pPr>
+        <w:ind w:left="4320" w:hanging="360"/>
+      </w:pPr>
+      <w:rPr>
+        <w:rFonts w:ascii="Wingdings" w:hAnsi="Wingdings" w:hint="default"/>
+      </w:rPr>
+    </w:lvl>
+    <w:lvl w:ilvl="6" w:tplc="04090001" w:tentative="1">
+      <w:start w:val="1"/>
+      <w:numFmt w:val="bullet"/>
+      <w:lvlText w:val=""/>
+      <w:lvlJc w:val="left"/>
+      <w:pPr>
+        <w:ind w:left="5040" w:hanging="360"/>
+      </w:pPr>
+      <w:rPr>
+        <w:rFonts w:ascii="Symbol" w:hAnsi="Symbol" w:hint="default"/>
+      </w:rPr>
+    </w:lvl>
+    <w:lvl w:ilvl="7" w:tplc="04090003" w:tentative="1">
+      <w:start w:val="1"/>
+      <w:numFmt w:val="bullet"/>
+      <w:lvlText w:val="o"/>
+      <w:lvlJc w:val="left"/>
+      <w:pPr>
+        <w:ind w:left="5760" w:hanging="360"/>
+      </w:pPr>
+      <w:rPr>
+        <w:rFonts w:ascii="Courier New" w:hAnsi="Courier New" w:cs="Courier New" w:hint="default"/>
+      </w:rPr>
+    </w:lvl>
+    <w:lvl w:ilvl="8" w:tplc="04090005" w:tentative="1">
+      <w:start w:val="1"/>
+      <w:numFmt w:val="bullet"/>
+      <w:lvlText w:val=""/>
+      <w:lvlJc w:val="left"/>
+      <w:pPr>
+        <w:ind w:left="6480" w:hanging="360"/>
+      </w:pPr>
+      <w:rPr>
+        <w:rFonts w:ascii="Wingdings" w:hAnsi="Wingdings" w:hint="default"/>
+      </w:rPr>
+    </w:lvl>
+  </w:abstractNum>
+  <w:abstractNum w:abstractNumId="31" w15:restartNumberingAfterBreak="0">
     <w:nsid w:val="7C8D0884"/>
     <w:multiLevelType w:val="hybridMultilevel"/>
     <w:tmpl w:val="AB462BF6"/>
@@ -10029,7 +9299,7 @@
     </w:lvl>
   </w:abstractNum>
   <w:num w:numId="1">
-    <w:abstractNumId w:val="21"/>
+    <w:abstractNumId w:val="22"/>
   </w:num>
   <w:num w:numId="2">
     <w:abstractNumId w:val="12"/>
@@ -10041,49 +9311,49 @@
     <w:abstractNumId w:val="14"/>
   </w:num>
   <w:num w:numId="5">
-    <w:abstractNumId w:val="19"/>
+    <w:abstractNumId w:val="20"/>
   </w:num>
   <w:num w:numId="6">
-    <w:abstractNumId w:val="16"/>
+    <w:abstractNumId w:val="17"/>
   </w:num>
   <w:num w:numId="7">
-    <w:abstractNumId w:val="27"/>
+    <w:abstractNumId w:val="28"/>
   </w:num>
   <w:num w:numId="8">
-    <w:abstractNumId w:val="24"/>
+    <w:abstractNumId w:val="25"/>
   </w:num>
   <w:num w:numId="9">
-    <w:abstractNumId w:val="28"/>
+    <w:abstractNumId w:val="29"/>
   </w:num>
   <w:num w:numId="10">
     <w:abstractNumId w:val="7"/>
   </w:num>
   <w:num w:numId="11">
-    <w:abstractNumId w:val="22"/>
+    <w:abstractNumId w:val="23"/>
   </w:num>
   <w:num w:numId="12">
-    <w:abstractNumId w:val="23"/>
+    <w:abstractNumId w:val="24"/>
   </w:num>
   <w:num w:numId="13">
     <w:abstractNumId w:val="9"/>
   </w:num>
   <w:num w:numId="14">
-    <w:abstractNumId w:val="18"/>
+    <w:abstractNumId w:val="19"/>
   </w:num>
   <w:num w:numId="15">
-    <w:abstractNumId w:val="17"/>
+    <w:abstractNumId w:val="18"/>
   </w:num>
   <w:num w:numId="16">
     <w:abstractNumId w:val="8"/>
   </w:num>
   <w:num w:numId="17">
-    <w:abstractNumId w:val="25"/>
+    <w:abstractNumId w:val="26"/>
   </w:num>
   <w:num w:numId="18">
-    <w:abstractNumId w:val="26"/>
+    <w:abstractNumId w:val="27"/>
   </w:num>
   <w:num w:numId="19">
-    <w:abstractNumId w:val="20"/>
+    <w:abstractNumId w:val="21"/>
   </w:num>
   <w:num w:numId="20">
     <w:abstractNumId w:val="13"/>
@@ -10092,7 +9362,7 @@
     <w:abstractNumId w:val="11"/>
   </w:num>
   <w:num w:numId="22">
-    <w:abstractNumId w:val="29"/>
+    <w:abstractNumId w:val="31"/>
   </w:num>
   <w:num w:numId="23">
     <w:abstractNumId w:val="4"/>
@@ -10106,6 +9376,12 @@
   <w:num w:numId="26">
     <w:abstractNumId w:val="15"/>
   </w:num>
+  <w:num w:numId="27">
+    <w:abstractNumId w:val="30"/>
+  </w:num>
+  <w:num w:numId="28">
+    <w:abstractNumId w:val="16"/>
+  </w:num>
   <w:numIdMacAtCleanup w:val="7"/>
 </w:numbering>
 </file>
@@ -10121,7 +9397,7 @@
     </w:rPrDefault>
     <w:pPrDefault/>
   </w:docDefaults>
-  <w:latentStyles w:defLockedState="0" w:defUIPriority="0" w:defSemiHidden="0" w:defUnhideWhenUsed="0" w:defQFormat="0" w:count="375">
+  <w:latentStyles w:defLockedState="0" w:defUIPriority="0" w:defSemiHidden="0" w:defUnhideWhenUsed="0" w:defQFormat="0" w:count="377">
     <w:lsdException w:name="Normal" w:qFormat="1"/>
     <w:lsdException w:name="heading 1" w:qFormat="1"/>
     <w:lsdException w:name="heading 2" w:qFormat="1"/>
@@ -10269,6 +9545,7 @@
     <w:lsdException w:name="Table Web 1" w:semiHidden="1" w:unhideWhenUsed="1"/>
     <w:lsdException w:name="Table Web 2" w:semiHidden="1" w:unhideWhenUsed="1"/>
     <w:lsdException w:name="Table Web 3" w:semiHidden="1" w:unhideWhenUsed="1"/>
+    <w:lsdException w:name="Balloon Text" w:semiHidden="1" w:unhideWhenUsed="1"/>
     <w:lsdException w:name="Table Theme" w:semiHidden="1" w:unhideWhenUsed="1"/>
     <w:lsdException w:name="Placeholder Text" w:semiHidden="1" w:uiPriority="99"/>
     <w:lsdException w:name="No Spacing" w:uiPriority="1" w:qFormat="1"/>
@@ -10489,6 +9766,8 @@
     <w:lsdException w:name="Smart Hyperlink" w:semiHidden="1" w:uiPriority="99" w:unhideWhenUsed="1"/>
     <w:lsdException w:name="Hashtag" w:semiHidden="1" w:uiPriority="99" w:unhideWhenUsed="1"/>
     <w:lsdException w:name="Unresolved Mention" w:semiHidden="1" w:uiPriority="99" w:unhideWhenUsed="1"/>
+    <w:lsdException w:name="Smart Link" w:semiHidden="1" w:uiPriority="99" w:unhideWhenUsed="1"/>
+    <w:lsdException w:name="Smart Link Error" w:semiHidden="1" w:uiPriority="99" w:unhideWhenUsed="1"/>
   </w:latentStyles>
   <w:style w:type="paragraph" w:default="1" w:styleId="Normal">
     <w:name w:val="Normal"/>
@@ -11796,10 +11075,10 @@
 </file>
 
 <file path=customXml/item2.xml><?xml version="1.0" encoding="utf-8"?>
-<ct:contentTypeSchema xmlns:ct="http://schemas.microsoft.com/office/2006/metadata/contentType" xmlns:ma="http://schemas.microsoft.com/office/2006/metadata/properties/metaAttributes" ct:_="" ma:_="" ma:contentTypeName="Document" ma:contentTypeID="0x010100492E2CA7D5359D448EF5E4A03546C145" ma:contentTypeVersion="12" ma:contentTypeDescription="Create a new document." ma:contentTypeScope="" ma:versionID="d946216c68b7381c5ee6fe0a61feec7f">
-  <xsd:schema xmlns:xsd="http://www.w3.org/2001/XMLSchema" xmlns:xs="http://www.w3.org/2001/XMLSchema" xmlns:p="http://schemas.microsoft.com/office/2006/metadata/properties" xmlns:ns2="afa64263-46c0-447d-947a-55ca9f3bd833" xmlns:ns3="63661872-e3f9-405e-ada1-24831e2b43aa" targetNamespace="http://schemas.microsoft.com/office/2006/metadata/properties" ma:root="true" ma:fieldsID="b0a03387b712812315becd0e6fb0ca6d" ns2:_="" ns3:_="">
-    <xsd:import namespace="afa64263-46c0-447d-947a-55ca9f3bd833"/>
-    <xsd:import namespace="63661872-e3f9-405e-ada1-24831e2b43aa"/>
+<ct:contentTypeSchema xmlns:ct="http://schemas.microsoft.com/office/2006/metadata/contentType" xmlns:ma="http://schemas.microsoft.com/office/2006/metadata/properties/metaAttributes" ct:_="" ma:_="" ma:contentTypeName="Document" ma:contentTypeID="0x010100AF78B91A126A0F4ABCC939FA4861C6C8" ma:contentTypeVersion="11" ma:contentTypeDescription="Create a new document." ma:contentTypeScope="" ma:versionID="95ee1c5ee054423da384f1e5235a2e7c">
+  <xsd:schema xmlns:xsd="http://www.w3.org/2001/XMLSchema" xmlns:xs="http://www.w3.org/2001/XMLSchema" xmlns:p="http://schemas.microsoft.com/office/2006/metadata/properties" xmlns:ns2="09bbcd4f-8514-43bd-a880-2fa72b1edd26" xmlns:ns3="1572f205-752f-486b-89bb-e89f4487d337" targetNamespace="http://schemas.microsoft.com/office/2006/metadata/properties" ma:root="true" ma:fieldsID="a8efd0c58de9093635555c13c1969e0b" ns2:_="" ns3:_="">
+    <xsd:import namespace="09bbcd4f-8514-43bd-a880-2fa72b1edd26"/>
+    <xsd:import namespace="1572f205-752f-486b-89bb-e89f4487d337"/>
     <xsd:element name="properties">
       <xsd:complexType>
         <xsd:sequence>
@@ -11808,16 +11087,15 @@
               <xsd:all>
                 <xsd:element ref="ns2:MediaServiceMetadata" minOccurs="0"/>
                 <xsd:element ref="ns2:MediaServiceFastMetadata" minOccurs="0"/>
-                <xsd:element ref="ns2:MediaServiceAutoTags" minOccurs="0"/>
-                <xsd:element ref="ns2:MediaServiceDateTaken" minOccurs="0"/>
+                <xsd:element ref="ns2:MediaServiceAutoKeyPoints" minOccurs="0"/>
+                <xsd:element ref="ns2:MediaServiceKeyPoints" minOccurs="0"/>
                 <xsd:element ref="ns3:SharedWithUsers" minOccurs="0"/>
                 <xsd:element ref="ns3:SharedWithDetails" minOccurs="0"/>
+                <xsd:element ref="ns2:MediaServiceAutoTags" minOccurs="0"/>
                 <xsd:element ref="ns2:MediaServiceOCR" minOccurs="0"/>
-                <xsd:element ref="ns2:MediaServiceLocation" minOccurs="0"/>
+                <xsd:element ref="ns2:MediaServiceDateTaken" minOccurs="0"/>
+                <xsd:element ref="ns2:MediaServiceGenerationTime" minOccurs="0"/>
                 <xsd:element ref="ns2:MediaServiceEventHashCode" minOccurs="0"/>
-                <xsd:element ref="ns2:MediaServiceGenerationTime" minOccurs="0"/>
-                <xsd:element ref="ns2:MediaServiceAutoKeyPoints" minOccurs="0"/>
-                <xsd:element ref="ns2:MediaServiceKeyPoints" minOccurs="0"/>
               </xsd:all>
             </xsd:complexType>
           </xsd:element>
@@ -11825,42 +11103,44 @@
       </xsd:complexType>
     </xsd:element>
   </xsd:schema>
-  <xsd:schema xmlns:xsd="http://www.w3.org/2001/XMLSchema" xmlns:xs="http://www.w3.org/2001/XMLSchema" xmlns:dms="http://schemas.microsoft.com/office/2006/documentManagement/types" xmlns:pc="http://schemas.microsoft.com/office/infopath/2007/PartnerControls" targetNamespace="afa64263-46c0-447d-947a-55ca9f3bd833" elementFormDefault="qualified">
+  <xsd:schema xmlns:xsd="http://www.w3.org/2001/XMLSchema" xmlns:xs="http://www.w3.org/2001/XMLSchema" xmlns:dms="http://schemas.microsoft.com/office/2006/documentManagement/types" xmlns:pc="http://schemas.microsoft.com/office/infopath/2007/PartnerControls" targetNamespace="09bbcd4f-8514-43bd-a880-2fa72b1edd26" elementFormDefault="qualified">
     <xsd:import namespace="http://schemas.microsoft.com/office/2006/documentManagement/types"/>
     <xsd:import namespace="http://schemas.microsoft.com/office/infopath/2007/PartnerControls"/>
-    <xsd:element name="MediaServiceMetadata" ma:index="8" nillable="true" ma:displayName="MediaServiceMetadata" ma:description="" ma:hidden="true" ma:internalName="MediaServiceMetadata" ma:readOnly="true">
+    <xsd:element name="MediaServiceMetadata" ma:index="8" nillable="true" ma:displayName="MediaServiceMetadata" ma:hidden="true" ma:internalName="MediaServiceMetadata" ma:readOnly="true">
       <xsd:simpleType>
         <xsd:restriction base="dms:Note"/>
       </xsd:simpleType>
     </xsd:element>
-    <xsd:element name="MediaServiceFastMetadata" ma:index="9" nillable="true" ma:displayName="MediaServiceFastMetadata" ma:description="" ma:hidden="true" ma:internalName="MediaServiceFastMetadata" ma:readOnly="true">
+    <xsd:element name="MediaServiceFastMetadata" ma:index="9" nillable="true" ma:displayName="MediaServiceFastMetadata" ma:hidden="true" ma:internalName="MediaServiceFastMetadata" ma:readOnly="true">
       <xsd:simpleType>
         <xsd:restriction base="dms:Note"/>
       </xsd:simpleType>
     </xsd:element>
-    <xsd:element name="MediaServiceAutoTags" ma:index="10" nillable="true" ma:displayName="MediaServiceAutoTags" ma:description="" ma:internalName="MediaServiceAutoTags" ma:readOnly="true">
+    <xsd:element name="MediaServiceAutoKeyPoints" ma:index="10" nillable="true" ma:displayName="MediaServiceAutoKeyPoints" ma:hidden="true" ma:internalName="MediaServiceAutoKeyPoints" ma:readOnly="true">
       <xsd:simpleType>
-        <xsd:restriction base="dms:Text"/>
+        <xsd:restriction base="dms:Note"/>
       </xsd:simpleType>
     </xsd:element>
-    <xsd:element name="MediaServiceDateTaken" ma:index="11" nillable="true" ma:displayName="MediaServiceDateTaken" ma:description="" ma:hidden="true" ma:internalName="MediaServiceDateTaken" ma:readOnly="true">
-      <xsd:simpleType>
-        <xsd:restriction base="dms:Text"/>
-      </xsd:simpleType>
-    </xsd:element>
-    <xsd:element name="MediaServiceOCR" ma:index="14" nillable="true" ma:displayName="MediaServiceOCR" ma:internalName="MediaServiceOCR" ma:readOnly="true">
+    <xsd:element name="MediaServiceKeyPoints" ma:index="11" nillable="true" ma:displayName="KeyPoints" ma:internalName="MediaServiceKeyPoints" ma:readOnly="true">
       <xsd:simpleType>
         <xsd:restriction base="dms:Note">
           <xsd:maxLength value="255"/>
         </xsd:restriction>
       </xsd:simpleType>
     </xsd:element>
-    <xsd:element name="MediaServiceLocation" ma:index="15" nillable="true" ma:displayName="MediaServiceLocation" ma:internalName="MediaServiceLocation" ma:readOnly="true">
+    <xsd:element name="MediaServiceAutoTags" ma:index="14" nillable="true" ma:displayName="Tags" ma:internalName="MediaServiceAutoTags" ma:readOnly="true">
       <xsd:simpleType>
         <xsd:restriction base="dms:Text"/>
       </xsd:simpleType>
     </xsd:element>
-    <xsd:element name="MediaServiceEventHashCode" ma:index="16" nillable="true" ma:displayName="MediaServiceEventHashCode" ma:hidden="true" ma:internalName="MediaServiceEventHashCode" ma:readOnly="true">
+    <xsd:element name="MediaServiceOCR" ma:index="15" nillable="true" ma:displayName="Extracted Text" ma:internalName="MediaServiceOCR" ma:readOnly="true">
+      <xsd:simpleType>
+        <xsd:restriction base="dms:Note">
+          <xsd:maxLength value="255"/>
+        </xsd:restriction>
+      </xsd:simpleType>
+    </xsd:element>
+    <xsd:element name="MediaServiceDateTaken" ma:index="16" nillable="true" ma:displayName="MediaServiceDateTaken" ma:hidden="true" ma:internalName="MediaServiceDateTaken" ma:readOnly="true">
       <xsd:simpleType>
         <xsd:restriction base="dms:Text"/>
       </xsd:simpleType>
@@ -11870,23 +11150,16 @@
         <xsd:restriction base="dms:Text"/>
       </xsd:simpleType>
     </xsd:element>
-    <xsd:element name="MediaServiceAutoKeyPoints" ma:index="18" nillable="true" ma:displayName="MediaServiceAutoKeyPoints" ma:hidden="true" ma:internalName="MediaServiceAutoKeyPoints" ma:readOnly="true">
+    <xsd:element name="MediaServiceEventHashCode" ma:index="18" nillable="true" ma:displayName="MediaServiceEventHashCode" ma:hidden="true" ma:internalName="MediaServiceEventHashCode" ma:readOnly="true">
       <xsd:simpleType>
-        <xsd:restriction base="dms:Note"/>
-      </xsd:simpleType>
-    </xsd:element>
-    <xsd:element name="MediaServiceKeyPoints" ma:index="19" nillable="true" ma:displayName="KeyPoints" ma:internalName="MediaServiceKeyPoints" ma:readOnly="true">
-      <xsd:simpleType>
-        <xsd:restriction base="dms:Note">
-          <xsd:maxLength value="255"/>
-        </xsd:restriction>
+        <xsd:restriction base="dms:Text"/>
       </xsd:simpleType>
     </xsd:element>
   </xsd:schema>
-  <xsd:schema xmlns:xsd="http://www.w3.org/2001/XMLSchema" xmlns:xs="http://www.w3.org/2001/XMLSchema" xmlns:dms="http://schemas.microsoft.com/office/2006/documentManagement/types" xmlns:pc="http://schemas.microsoft.com/office/infopath/2007/PartnerControls" targetNamespace="63661872-e3f9-405e-ada1-24831e2b43aa" elementFormDefault="qualified">
+  <xsd:schema xmlns:xsd="http://www.w3.org/2001/XMLSchema" xmlns:xs="http://www.w3.org/2001/XMLSchema" xmlns:dms="http://schemas.microsoft.com/office/2006/documentManagement/types" xmlns:pc="http://schemas.microsoft.com/office/infopath/2007/PartnerControls" targetNamespace="1572f205-752f-486b-89bb-e89f4487d337" elementFormDefault="qualified">
     <xsd:import namespace="http://schemas.microsoft.com/office/2006/documentManagement/types"/>
     <xsd:import namespace="http://schemas.microsoft.com/office/infopath/2007/PartnerControls"/>
-    <xsd:element name="SharedWithUsers" ma:index="12" nillable="true" ma:displayName="Shared With" ma:description="" ma:internalName="SharedWithUsers" ma:readOnly="true">
+    <xsd:element name="SharedWithUsers" ma:index="12" nillable="true" ma:displayName="Shared With" ma:internalName="SharedWithUsers" ma:readOnly="true">
       <xsd:complexType>
         <xsd:complexContent>
           <xsd:extension base="dms:UserMulti">
@@ -11905,7 +11178,7 @@
         </xsd:complexContent>
       </xsd:complexType>
     </xsd:element>
-    <xsd:element name="SharedWithDetails" ma:index="13" nillable="true" ma:displayName="Shared With Details" ma:description="" ma:internalName="SharedWithDetails" ma:readOnly="true">
+    <xsd:element name="SharedWithDetails" ma:index="13" nillable="true" ma:displayName="Shared With Details" ma:internalName="SharedWithDetails" ma:readOnly="true">
       <xsd:simpleType>
         <xsd:restriction base="dms:Note">
           <xsd:maxLength value="255"/>
@@ -12031,14 +11304,14 @@
 </file>
 
 <file path=customXml/itemProps2.xml><?xml version="1.0" encoding="utf-8"?>
-<ds:datastoreItem xmlns:ds="http://schemas.openxmlformats.org/officeDocument/2006/customXml" ds:itemID="{C6CF4D71-C597-46D5-8F6A-F1A884997106}">
+<ds:datastoreItem xmlns:ds="http://schemas.openxmlformats.org/officeDocument/2006/customXml" ds:itemID="{DF318F44-FDF4-4C89-AC76-A03406041B6F}">
   <ds:schemaRefs>
     <ds:schemaRef ds:uri="http://schemas.microsoft.com/office/2006/metadata/contentType"/>
     <ds:schemaRef ds:uri="http://schemas.microsoft.com/office/2006/metadata/properties/metaAttributes"/>
     <ds:schemaRef ds:uri="http://www.w3.org/2001/XMLSchema"/>
     <ds:schemaRef ds:uri="http://schemas.microsoft.com/office/2006/metadata/properties"/>
-    <ds:schemaRef ds:uri="afa64263-46c0-447d-947a-55ca9f3bd833"/>
-    <ds:schemaRef ds:uri="63661872-e3f9-405e-ada1-24831e2b43aa"/>
+    <ds:schemaRef ds:uri="09bbcd4f-8514-43bd-a880-2fa72b1edd26"/>
+    <ds:schemaRef ds:uri="1572f205-752f-486b-89bb-e89f4487d337"/>
     <ds:schemaRef ds:uri="http://schemas.microsoft.com/office/2006/documentManagement/types"/>
     <ds:schemaRef ds:uri="http://schemas.microsoft.com/office/infopath/2007/PartnerControls"/>
     <ds:schemaRef ds:uri="http://schemas.openxmlformats.org/package/2006/metadata/core-properties"/>
@@ -12052,14 +11325,22 @@
 <file path=customXml/itemProps3.xml><?xml version="1.0" encoding="utf-8"?>
 <ds:datastoreItem xmlns:ds="http://schemas.openxmlformats.org/officeDocument/2006/customXml" ds:itemID="{729ADB3C-55B1-4E4D-8366-4705C14EFE1C}">
   <ds:schemaRefs>
+    <ds:schemaRef ds:uri="http://purl.org/dc/terms/"/>
+    <ds:schemaRef ds:uri="http://schemas.microsoft.com/office/2006/documentManagement/types"/>
+    <ds:schemaRef ds:uri="http://purl.org/dc/dcmitype/"/>
+    <ds:schemaRef ds:uri="http://schemas.microsoft.com/office/infopath/2007/PartnerControls"/>
+    <ds:schemaRef ds:uri="http://purl.org/dc/elements/1.1/"/>
     <ds:schemaRef ds:uri="http://schemas.microsoft.com/office/2006/metadata/properties"/>
-    <ds:schemaRef ds:uri="http://schemas.microsoft.com/office/infopath/2007/PartnerControls"/>
+    <ds:schemaRef ds:uri="http://schemas.openxmlformats.org/package/2006/metadata/core-properties"/>
+    <ds:schemaRef ds:uri="1572f205-752f-486b-89bb-e89f4487d337"/>
+    <ds:schemaRef ds:uri="09bbcd4f-8514-43bd-a880-2fa72b1edd26"/>
+    <ds:schemaRef ds:uri="http://www.w3.org/XML/1998/namespace"/>
   </ds:schemaRefs>
 </ds:datastoreItem>
 </file>
 
 <file path=customXml/itemProps4.xml><?xml version="1.0" encoding="utf-8"?>
-<ds:datastoreItem xmlns:ds="http://schemas.openxmlformats.org/officeDocument/2006/customXml" ds:itemID="{1527F641-BFA1-4C6B-9CCA-0C1CB969AACF}">
+<ds:datastoreItem xmlns:ds="http://schemas.openxmlformats.org/officeDocument/2006/customXml" ds:itemID="{DC945429-1823-44E7-9239-0C41FCA97022}">
   <ds:schemaRefs>
     <ds:schemaRef ds:uri="http://schemas.openxmlformats.org/officeDocument/2006/bibliography"/>
   </ds:schemaRefs>

</xml_diff>

<commit_message>
Add other query standards section
</commit_message>
<xml_diff>
--- a/Project Coding Standards.docx
+++ b/Project Coding Standards.docx
@@ -223,7 +223,7 @@
               <w:rPr>
                 <w:noProof/>
               </w:rPr>
-              <w:t>1/27/2020</w:t>
+              <w:t>2/14/2020</w:t>
             </w:r>
             <w:r>
               <w:rPr>
@@ -565,7 +565,15 @@
         </w:numPr>
       </w:pPr>
       <w:r>
-        <w:t>When debugging server-side scripts, use VisualStudio Codes debugging tools to walk through your code and processes.</w:t>
+        <w:t xml:space="preserve">When debugging server-side scripts, use </w:t>
+      </w:r>
+      <w:proofErr w:type="spellStart"/>
+      <w:r>
+        <w:t>VisualStudio</w:t>
+      </w:r>
+      <w:proofErr w:type="spellEnd"/>
+      <w:r>
+        <w:t xml:space="preserve"> Codes debugging tools to walk through your code and processes.</w:t>
       </w:r>
     </w:p>
     <w:p>
@@ -704,7 +712,15 @@
         <w:pStyle w:val="BodyText"/>
       </w:pPr>
       <w:r>
-        <w:t xml:space="preserve">The following is a list of standards and guidelines for designing VisualVault iForm templates. </w:t>
+        <w:t xml:space="preserve">The following is a list of standards and guidelines for designing VisualVault </w:t>
+      </w:r>
+      <w:proofErr w:type="spellStart"/>
+      <w:r>
+        <w:t>iForm</w:t>
+      </w:r>
+      <w:proofErr w:type="spellEnd"/>
+      <w:r>
+        <w:t xml:space="preserve"> templates. </w:t>
       </w:r>
     </w:p>
     <w:p>
@@ -751,8 +767,13 @@
       <w:r>
         <w:t xml:space="preserve">should call the global template function </w:t>
       </w:r>
-      <w:r>
-        <w:t>VV.Form.Global.AdminSave();</w:t>
+      <w:proofErr w:type="spellStart"/>
+      <w:r>
+        <w:t>VV.Form.Global.AdminSave</w:t>
+      </w:r>
+      <w:proofErr w:type="spellEnd"/>
+      <w:r>
+        <w:t>();</w:t>
       </w:r>
     </w:p>
     <w:p>
@@ -764,7 +785,15 @@
         </w:numPr>
       </w:pPr>
       <w:r>
-        <w:t>Only VaultAccess users should have visibility permissions to the Admin Override container.</w:t>
+        <w:t xml:space="preserve">Only </w:t>
+      </w:r>
+      <w:proofErr w:type="spellStart"/>
+      <w:r>
+        <w:t>VaultAccess</w:t>
+      </w:r>
+      <w:proofErr w:type="spellEnd"/>
+      <w:r>
+        <w:t xml:space="preserve"> users should have visibility permissions to the Admin Override container.</w:t>
       </w:r>
     </w:p>
     <w:p>
@@ -784,8 +813,13 @@
       <w:r>
         <w:t xml:space="preserve">Close buttons should call the global template function </w:t>
       </w:r>
-      <w:r>
-        <w:t>VV.Form.Global.CloseAndUnlockForm()</w:t>
+      <w:proofErr w:type="spellStart"/>
+      <w:r>
+        <w:t>VV.Form.Global.CloseAndUnlockForm</w:t>
+      </w:r>
+      <w:proofErr w:type="spellEnd"/>
+      <w:r>
+        <w:t>()</w:t>
       </w:r>
       <w:r>
         <w:t>;</w:t>
@@ -821,7 +855,15 @@
         </w:numPr>
       </w:pPr>
       <w:r>
-        <w:t>The SaveButton Form Control should always be hidden</w:t>
+        <w:t xml:space="preserve">The </w:t>
+      </w:r>
+      <w:proofErr w:type="spellStart"/>
+      <w:r>
+        <w:t>SaveButton</w:t>
+      </w:r>
+      <w:proofErr w:type="spellEnd"/>
+      <w:r>
+        <w:t xml:space="preserve"> Form Control should always be hidden</w:t>
       </w:r>
       <w:r>
         <w:t xml:space="preserve">. </w:t>
@@ -836,7 +878,15 @@
         </w:numPr>
       </w:pPr>
       <w:r>
-        <w:t xml:space="preserve">The TabControl Form Control should never be hidden. </w:t>
+        <w:t xml:space="preserve">The </w:t>
+      </w:r>
+      <w:proofErr w:type="spellStart"/>
+      <w:r>
+        <w:t>TabControl</w:t>
+      </w:r>
+      <w:proofErr w:type="spellEnd"/>
+      <w:r>
+        <w:t xml:space="preserve"> Form Control should never be hidden. </w:t>
       </w:r>
       <w:r>
         <w:t xml:space="preserve">Access to form tabs should be controlled </w:t>
@@ -850,7 +900,15 @@
         <w:pStyle w:val="Heading1"/>
       </w:pPr>
       <w:r>
-        <w:t>Query Naming Standards</w:t>
+        <w:t>Query Standards</w:t>
+      </w:r>
+    </w:p>
+    <w:p>
+      <w:pPr>
+        <w:pStyle w:val="Heading2"/>
+      </w:pPr>
+      <w:r>
+        <w:t>Naming Standards</w:t>
       </w:r>
     </w:p>
     <w:p>
@@ -872,8 +930,13 @@
         </w:numPr>
       </w:pPr>
       <w:r>
-        <w:t>Drop Down List -  zDD</w:t>
-      </w:r>
+        <w:t xml:space="preserve">Drop Down List -  </w:t>
+      </w:r>
+      <w:proofErr w:type="spellStart"/>
+      <w:r>
+        <w:t>zDD</w:t>
+      </w:r>
+      <w:proofErr w:type="spellEnd"/>
     </w:p>
     <w:p>
       <w:pPr>
@@ -884,8 +947,13 @@
         </w:numPr>
       </w:pPr>
       <w:r>
-        <w:t>Drop Down List  with Lookup to populate cascading drop down - zDDLkup</w:t>
-      </w:r>
+        <w:t xml:space="preserve">Drop Down List  with Lookup to populate cascading drop down - </w:t>
+      </w:r>
+      <w:proofErr w:type="spellStart"/>
+      <w:r>
+        <w:t>zDDLkup</w:t>
+      </w:r>
+      <w:proofErr w:type="spellEnd"/>
     </w:p>
     <w:p>
       <w:pPr>
@@ -896,8 +964,13 @@
         </w:numPr>
       </w:pPr>
       <w:r>
-        <w:t>Lookup Query to populate other fields - zLookup</w:t>
-      </w:r>
+        <w:t xml:space="preserve">Lookup Query to populate other fields - </w:t>
+      </w:r>
+      <w:proofErr w:type="spellStart"/>
+      <w:r>
+        <w:t>zLookup</w:t>
+      </w:r>
+      <w:proofErr w:type="spellEnd"/>
     </w:p>
     <w:p>
       <w:pPr>
@@ -908,8 +981,13 @@
         </w:numPr>
       </w:pPr>
       <w:r>
-        <w:t>The query for web services - zWebSvc</w:t>
-      </w:r>
+        <w:t xml:space="preserve">The query for web services - </w:t>
+      </w:r>
+      <w:proofErr w:type="spellStart"/>
+      <w:r>
+        <w:t>zWebSvc</w:t>
+      </w:r>
+      <w:proofErr w:type="spellEnd"/>
     </w:p>
     <w:p>
       <w:r>
@@ -921,6 +999,7 @@
         <w:pStyle w:val="BodyText"/>
       </w:pPr>
       <w:r>
+        <w:lastRenderedPageBreak/>
         <w:t xml:space="preserve">Query name examples: </w:t>
       </w:r>
     </w:p>
@@ -932,9 +1011,11 @@
           <w:numId w:val="28"/>
         </w:numPr>
       </w:pPr>
+      <w:proofErr w:type="spellStart"/>
       <w:r>
         <w:t>zDD</w:t>
       </w:r>
+      <w:proofErr w:type="spellEnd"/>
       <w:r>
         <w:t xml:space="preserve"> </w:t>
       </w:r>
@@ -956,10 +1037,11 @@
           <w:numId w:val="28"/>
         </w:numPr>
       </w:pPr>
-      <w:r>
-        <w:lastRenderedPageBreak/>
+      <w:proofErr w:type="spellStart"/>
+      <w:r>
         <w:t>zDDLkup</w:t>
       </w:r>
+      <w:proofErr w:type="spellEnd"/>
       <w:r>
         <w:t xml:space="preserve"> </w:t>
       </w:r>
@@ -993,9 +1075,11 @@
           <w:numId w:val="28"/>
         </w:numPr>
       </w:pPr>
+      <w:proofErr w:type="spellStart"/>
       <w:r>
         <w:t>zLookup</w:t>
       </w:r>
+      <w:proofErr w:type="spellEnd"/>
       <w:r>
         <w:t xml:space="preserve"> </w:t>
       </w:r>
@@ -1035,9 +1119,11 @@
           <w:numId w:val="28"/>
         </w:numPr>
       </w:pPr>
+      <w:proofErr w:type="spellStart"/>
       <w:r>
         <w:t>zWebSvc</w:t>
       </w:r>
+      <w:proofErr w:type="spellEnd"/>
       <w:r>
         <w:t xml:space="preserve"> </w:t>
       </w:r>
@@ -1049,9 +1135,34 @@
       </w:r>
       <w:r>
         <w:t>Agency</w:t>
+      </w:r>
+    </w:p>
+    <w:p>
+      <w:pPr>
+        <w:pStyle w:val="Heading2"/>
+      </w:pPr>
+      <w:r>
+        <w:t>Other Query Standards</w:t>
+      </w:r>
+    </w:p>
+    <w:p>
+      <w:pPr>
+        <w:pStyle w:val="BodyText"/>
+      </w:pPr>
+      <w:r>
+        <w:t>Queries shoul</w:t>
       </w:r>
       <w:bookmarkStart w:id="4" w:name="_GoBack"/>
       <w:bookmarkEnd w:id="4"/>
+      <w:r>
+        <w:t>d be</w:t>
+      </w:r>
+      <w:r>
+        <w:t xml:space="preserve"> sorted alphabetically by display value unless specifically required to be sorted another way</w:t>
+      </w:r>
+      <w:r>
+        <w:t>.</w:t>
+      </w:r>
     </w:p>
     <w:p>
       <w:pPr>
@@ -1266,7 +1377,23 @@
         <w:t xml:space="preserve"> </w:t>
       </w:r>
       <w:r>
-        <w:t xml:space="preserve">.toLocaleDateString() and .toLocaleTimeString(), as these methods are </w:t>
+        <w:t>.</w:t>
+      </w:r>
+      <w:proofErr w:type="spellStart"/>
+      <w:r>
+        <w:t>toLocaleDateString</w:t>
+      </w:r>
+      <w:proofErr w:type="spellEnd"/>
+      <w:r>
+        <w:t>() and .</w:t>
+      </w:r>
+      <w:proofErr w:type="spellStart"/>
+      <w:r>
+        <w:t>toLocaleTimeString</w:t>
+      </w:r>
+      <w:proofErr w:type="spellEnd"/>
+      <w:r>
+        <w:t xml:space="preserve">(), as these methods are </w:t>
       </w:r>
       <w:r>
         <w:rPr>
@@ -1281,7 +1408,15 @@
         <w:t xml:space="preserve">ead </w:t>
       </w:r>
       <w:r>
-        <w:t>build a string to represent the date in order to use the VV.Form.SetFieldValue() function</w:t>
+        <w:t xml:space="preserve">build a string to represent the date in order to use the </w:t>
+      </w:r>
+      <w:proofErr w:type="spellStart"/>
+      <w:r>
+        <w:t>VV.Form.SetFieldValue</w:t>
+      </w:r>
+      <w:proofErr w:type="spellEnd"/>
+      <w:r>
+        <w:t>() function</w:t>
       </w:r>
       <w:r>
         <w:t>.</w:t>
@@ -1302,7 +1437,15 @@
         <w:t>Build a string to represent the date.</w:t>
       </w:r>
       <w:r>
-        <w:t xml:space="preserve"> The dateObj may be </w:t>
+        <w:t xml:space="preserve"> The </w:t>
+      </w:r>
+      <w:proofErr w:type="spellStart"/>
+      <w:r>
+        <w:t>dateObj</w:t>
+      </w:r>
+      <w:proofErr w:type="spellEnd"/>
+      <w:r>
+        <w:t xml:space="preserve"> may be </w:t>
       </w:r>
       <w:r>
         <w:t>retrieved</w:t>
@@ -1332,6 +1475,7 @@
           <w:sz w:val="16"/>
           <w:szCs w:val="16"/>
         </w:rPr>
+        <w:lastRenderedPageBreak/>
         <w:t>var</w:t>
       </w:r>
       <w:r>
@@ -1341,7 +1485,47 @@
           <w:sz w:val="16"/>
           <w:szCs w:val="16"/>
         </w:rPr>
-        <w:t xml:space="preserve"> dateObj = VV.Form.GetDateObjectFromCalendar(</w:t>
+        <w:t xml:space="preserve"> </w:t>
+      </w:r>
+      <w:proofErr w:type="spellStart"/>
+      <w:r>
+        <w:rPr>
+          <w:rFonts w:ascii="Consolas" w:hAnsi="Consolas" w:cs="Consolas"/>
+          <w:color w:val="000000"/>
+          <w:sz w:val="16"/>
+          <w:szCs w:val="16"/>
+        </w:rPr>
+        <w:t>dateObj</w:t>
+      </w:r>
+      <w:proofErr w:type="spellEnd"/>
+      <w:r>
+        <w:rPr>
+          <w:rFonts w:ascii="Consolas" w:hAnsi="Consolas" w:cs="Consolas"/>
+          <w:color w:val="000000"/>
+          <w:sz w:val="16"/>
+          <w:szCs w:val="16"/>
+        </w:rPr>
+        <w:t xml:space="preserve"> = </w:t>
+      </w:r>
+      <w:proofErr w:type="spellStart"/>
+      <w:r>
+        <w:rPr>
+          <w:rFonts w:ascii="Consolas" w:hAnsi="Consolas" w:cs="Consolas"/>
+          <w:color w:val="000000"/>
+          <w:sz w:val="16"/>
+          <w:szCs w:val="16"/>
+        </w:rPr>
+        <w:t>VV.Form.GetDateObjectFromCalendar</w:t>
+      </w:r>
+      <w:proofErr w:type="spellEnd"/>
+      <w:r>
+        <w:rPr>
+          <w:rFonts w:ascii="Consolas" w:hAnsi="Consolas" w:cs="Consolas"/>
+          <w:color w:val="000000"/>
+          <w:sz w:val="16"/>
+          <w:szCs w:val="16"/>
+        </w:rPr>
+        <w:t>(</w:t>
       </w:r>
       <w:r>
         <w:rPr>
@@ -1350,7 +1534,27 @@
           <w:sz w:val="16"/>
           <w:szCs w:val="16"/>
         </w:rPr>
-        <w:t>'fieldName'</w:t>
+        <w:t>'</w:t>
+      </w:r>
+      <w:proofErr w:type="spellStart"/>
+      <w:r>
+        <w:rPr>
+          <w:rFonts w:ascii="Consolas" w:hAnsi="Consolas" w:cs="Consolas"/>
+          <w:color w:val="A31515"/>
+          <w:sz w:val="16"/>
+          <w:szCs w:val="16"/>
+        </w:rPr>
+        <w:t>fieldName</w:t>
+      </w:r>
+      <w:proofErr w:type="spellEnd"/>
+      <w:r>
+        <w:rPr>
+          <w:rFonts w:ascii="Consolas" w:hAnsi="Consolas" w:cs="Consolas"/>
+          <w:color w:val="A31515"/>
+          <w:sz w:val="16"/>
+          <w:szCs w:val="16"/>
+        </w:rPr>
+        <w:t>'</w:t>
       </w:r>
       <w:r>
         <w:rPr>
@@ -1383,25 +1587,56 @@
           <w:sz w:val="16"/>
           <w:szCs w:val="16"/>
         </w:rPr>
-        <w:t>//var dateObj = new Date();</w:t>
-      </w:r>
-    </w:p>
-    <w:p>
-      <w:pPr>
-        <w:jc w:val="left"/>
-        <w:rPr>
+        <w:t xml:space="preserve">//var </w:t>
+      </w:r>
+      <w:proofErr w:type="spellStart"/>
+      <w:r>
+        <w:rPr>
+          <w:rFonts w:ascii="Consolas" w:hAnsi="Consolas" w:cs="Consolas"/>
+          <w:color w:val="008000"/>
           <w:sz w:val="16"/>
           <w:szCs w:val="16"/>
         </w:rPr>
-      </w:pPr>
-      <w:r>
-        <w:rPr>
-          <w:rFonts w:ascii="Consolas" w:hAnsi="Consolas" w:cs="Consolas"/>
-          <w:color w:val="000000"/>
+        <w:t>dateObj</w:t>
+      </w:r>
+      <w:proofErr w:type="spellEnd"/>
+      <w:r>
+        <w:rPr>
+          <w:rFonts w:ascii="Consolas" w:hAnsi="Consolas" w:cs="Consolas"/>
+          <w:color w:val="008000"/>
           <w:sz w:val="16"/>
           <w:szCs w:val="16"/>
         </w:rPr>
-        <w:t>VV.Form.SetFieldValue(</w:t>
+        <w:t xml:space="preserve"> = new Date();</w:t>
+      </w:r>
+    </w:p>
+    <w:p>
+      <w:pPr>
+        <w:jc w:val="left"/>
+        <w:rPr>
+          <w:sz w:val="16"/>
+          <w:szCs w:val="16"/>
+        </w:rPr>
+      </w:pPr>
+      <w:proofErr w:type="spellStart"/>
+      <w:r>
+        <w:rPr>
+          <w:rFonts w:ascii="Consolas" w:hAnsi="Consolas" w:cs="Consolas"/>
+          <w:color w:val="000000"/>
+          <w:sz w:val="16"/>
+          <w:szCs w:val="16"/>
+        </w:rPr>
+        <w:t>VV.Form.SetFieldValue</w:t>
+      </w:r>
+      <w:proofErr w:type="spellEnd"/>
+      <w:r>
+        <w:rPr>
+          <w:rFonts w:ascii="Consolas" w:hAnsi="Consolas" w:cs="Consolas"/>
+          <w:color w:val="000000"/>
+          <w:sz w:val="16"/>
+          <w:szCs w:val="16"/>
+        </w:rPr>
+        <w:t>(</w:t>
       </w:r>
       <w:r>
         <w:rPr>
@@ -1410,26 +1645,9 @@
           <w:sz w:val="16"/>
           <w:szCs w:val="16"/>
         </w:rPr>
-        <w:t>'nameOfFieldtoSet'</w:t>
-      </w:r>
-      <w:r>
-        <w:rPr>
-          <w:rFonts w:ascii="Consolas" w:hAnsi="Consolas" w:cs="Consolas"/>
-          <w:color w:val="000000"/>
-          <w:sz w:val="16"/>
-          <w:szCs w:val="16"/>
-        </w:rPr>
-        <w:t>, (dateObj.get</w:t>
-      </w:r>
-      <w:r>
-        <w:rPr>
-          <w:rFonts w:ascii="Consolas" w:hAnsi="Consolas" w:cs="Consolas"/>
-          <w:color w:val="000000"/>
-          <w:sz w:val="16"/>
-          <w:szCs w:val="16"/>
-        </w:rPr>
-        <w:t xml:space="preserve">Month() + 1).toString() + </w:t>
-      </w:r>
+        <w:t>'</w:t>
+      </w:r>
+      <w:proofErr w:type="spellStart"/>
       <w:r>
         <w:rPr>
           <w:rFonts w:ascii="Consolas" w:hAnsi="Consolas" w:cs="Consolas"/>
@@ -1437,26 +1655,9 @@
           <w:sz w:val="16"/>
           <w:szCs w:val="16"/>
         </w:rPr>
-        <w:t>'/'</w:t>
-      </w:r>
-      <w:r>
-        <w:rPr>
-          <w:rFonts w:ascii="Consolas" w:hAnsi="Consolas" w:cs="Consolas"/>
-          <w:color w:val="000000"/>
-          <w:sz w:val="16"/>
-          <w:szCs w:val="16"/>
-        </w:rPr>
-        <w:t xml:space="preserve"> + dateObj.get</w:t>
-      </w:r>
-      <w:r>
-        <w:rPr>
-          <w:rFonts w:ascii="Consolas" w:hAnsi="Consolas" w:cs="Consolas"/>
-          <w:color w:val="000000"/>
-          <w:sz w:val="16"/>
-          <w:szCs w:val="16"/>
-        </w:rPr>
-        <w:t xml:space="preserve">Date().toString() + </w:t>
-      </w:r>
+        <w:t>nameOfFieldtoSet</w:t>
+      </w:r>
+      <w:proofErr w:type="spellEnd"/>
       <w:r>
         <w:rPr>
           <w:rFonts w:ascii="Consolas" w:hAnsi="Consolas" w:cs="Consolas"/>
@@ -1464,7 +1665,7 @@
           <w:sz w:val="16"/>
           <w:szCs w:val="16"/>
         </w:rPr>
-        <w:t>'/'</w:t>
+        <w:t>'</w:t>
       </w:r>
       <w:r>
         <w:rPr>
@@ -1473,8 +1674,9 @@
           <w:sz w:val="16"/>
           <w:szCs w:val="16"/>
         </w:rPr>
-        <w:t xml:space="preserve"> + dateObj.get</w:t>
-      </w:r>
+        <w:t>, (</w:t>
+      </w:r>
+      <w:proofErr w:type="spellStart"/>
       <w:r>
         <w:rPr>
           <w:rFonts w:ascii="Consolas" w:hAnsi="Consolas" w:cs="Consolas"/>
@@ -1482,7 +1684,180 @@
           <w:sz w:val="16"/>
           <w:szCs w:val="16"/>
         </w:rPr>
-        <w:t>FullYear().toString());</w:t>
+        <w:t>dateObj.get</w:t>
+      </w:r>
+      <w:r>
+        <w:rPr>
+          <w:rFonts w:ascii="Consolas" w:hAnsi="Consolas" w:cs="Consolas"/>
+          <w:color w:val="000000"/>
+          <w:sz w:val="16"/>
+          <w:szCs w:val="16"/>
+        </w:rPr>
+        <w:t>Month</w:t>
+      </w:r>
+      <w:proofErr w:type="spellEnd"/>
+      <w:r>
+        <w:rPr>
+          <w:rFonts w:ascii="Consolas" w:hAnsi="Consolas" w:cs="Consolas"/>
+          <w:color w:val="000000"/>
+          <w:sz w:val="16"/>
+          <w:szCs w:val="16"/>
+        </w:rPr>
+        <w:t>() + 1).</w:t>
+      </w:r>
+      <w:proofErr w:type="spellStart"/>
+      <w:r>
+        <w:rPr>
+          <w:rFonts w:ascii="Consolas" w:hAnsi="Consolas" w:cs="Consolas"/>
+          <w:color w:val="000000"/>
+          <w:sz w:val="16"/>
+          <w:szCs w:val="16"/>
+        </w:rPr>
+        <w:t>toString</w:t>
+      </w:r>
+      <w:proofErr w:type="spellEnd"/>
+      <w:r>
+        <w:rPr>
+          <w:rFonts w:ascii="Consolas" w:hAnsi="Consolas" w:cs="Consolas"/>
+          <w:color w:val="000000"/>
+          <w:sz w:val="16"/>
+          <w:szCs w:val="16"/>
+        </w:rPr>
+        <w:t xml:space="preserve">() + </w:t>
+      </w:r>
+      <w:r>
+        <w:rPr>
+          <w:rFonts w:ascii="Consolas" w:hAnsi="Consolas" w:cs="Consolas"/>
+          <w:color w:val="A31515"/>
+          <w:sz w:val="16"/>
+          <w:szCs w:val="16"/>
+        </w:rPr>
+        <w:t>'/'</w:t>
+      </w:r>
+      <w:r>
+        <w:rPr>
+          <w:rFonts w:ascii="Consolas" w:hAnsi="Consolas" w:cs="Consolas"/>
+          <w:color w:val="000000"/>
+          <w:sz w:val="16"/>
+          <w:szCs w:val="16"/>
+        </w:rPr>
+        <w:t xml:space="preserve"> + </w:t>
+      </w:r>
+      <w:proofErr w:type="spellStart"/>
+      <w:r>
+        <w:rPr>
+          <w:rFonts w:ascii="Consolas" w:hAnsi="Consolas" w:cs="Consolas"/>
+          <w:color w:val="000000"/>
+          <w:sz w:val="16"/>
+          <w:szCs w:val="16"/>
+        </w:rPr>
+        <w:t>dateObj.get</w:t>
+      </w:r>
+      <w:r>
+        <w:rPr>
+          <w:rFonts w:ascii="Consolas" w:hAnsi="Consolas" w:cs="Consolas"/>
+          <w:color w:val="000000"/>
+          <w:sz w:val="16"/>
+          <w:szCs w:val="16"/>
+        </w:rPr>
+        <w:t>Date</w:t>
+      </w:r>
+      <w:proofErr w:type="spellEnd"/>
+      <w:r>
+        <w:rPr>
+          <w:rFonts w:ascii="Consolas" w:hAnsi="Consolas" w:cs="Consolas"/>
+          <w:color w:val="000000"/>
+          <w:sz w:val="16"/>
+          <w:szCs w:val="16"/>
+        </w:rPr>
+        <w:t>().</w:t>
+      </w:r>
+      <w:proofErr w:type="spellStart"/>
+      <w:r>
+        <w:rPr>
+          <w:rFonts w:ascii="Consolas" w:hAnsi="Consolas" w:cs="Consolas"/>
+          <w:color w:val="000000"/>
+          <w:sz w:val="16"/>
+          <w:szCs w:val="16"/>
+        </w:rPr>
+        <w:t>toString</w:t>
+      </w:r>
+      <w:proofErr w:type="spellEnd"/>
+      <w:r>
+        <w:rPr>
+          <w:rFonts w:ascii="Consolas" w:hAnsi="Consolas" w:cs="Consolas"/>
+          <w:color w:val="000000"/>
+          <w:sz w:val="16"/>
+          <w:szCs w:val="16"/>
+        </w:rPr>
+        <w:t xml:space="preserve">() + </w:t>
+      </w:r>
+      <w:r>
+        <w:rPr>
+          <w:rFonts w:ascii="Consolas" w:hAnsi="Consolas" w:cs="Consolas"/>
+          <w:color w:val="A31515"/>
+          <w:sz w:val="16"/>
+          <w:szCs w:val="16"/>
+        </w:rPr>
+        <w:t>'/'</w:t>
+      </w:r>
+      <w:r>
+        <w:rPr>
+          <w:rFonts w:ascii="Consolas" w:hAnsi="Consolas" w:cs="Consolas"/>
+          <w:color w:val="000000"/>
+          <w:sz w:val="16"/>
+          <w:szCs w:val="16"/>
+        </w:rPr>
+        <w:t xml:space="preserve"> + </w:t>
+      </w:r>
+      <w:proofErr w:type="spellStart"/>
+      <w:r>
+        <w:rPr>
+          <w:rFonts w:ascii="Consolas" w:hAnsi="Consolas" w:cs="Consolas"/>
+          <w:color w:val="000000"/>
+          <w:sz w:val="16"/>
+          <w:szCs w:val="16"/>
+        </w:rPr>
+        <w:t>dateObj.get</w:t>
+      </w:r>
+      <w:r>
+        <w:rPr>
+          <w:rFonts w:ascii="Consolas" w:hAnsi="Consolas" w:cs="Consolas"/>
+          <w:color w:val="000000"/>
+          <w:sz w:val="16"/>
+          <w:szCs w:val="16"/>
+        </w:rPr>
+        <w:t>FullYear</w:t>
+      </w:r>
+      <w:proofErr w:type="spellEnd"/>
+      <w:r>
+        <w:rPr>
+          <w:rFonts w:ascii="Consolas" w:hAnsi="Consolas" w:cs="Consolas"/>
+          <w:color w:val="000000"/>
+          <w:sz w:val="16"/>
+          <w:szCs w:val="16"/>
+        </w:rPr>
+        <w:t>().</w:t>
+      </w:r>
+      <w:proofErr w:type="spellStart"/>
+      <w:r>
+        <w:rPr>
+          <w:rFonts w:ascii="Consolas" w:hAnsi="Consolas" w:cs="Consolas"/>
+          <w:color w:val="000000"/>
+          <w:sz w:val="16"/>
+          <w:szCs w:val="16"/>
+        </w:rPr>
+        <w:t>toString</w:t>
+      </w:r>
+      <w:proofErr w:type="spellEnd"/>
+      <w:r>
+        <w:rPr>
+          <w:rFonts w:ascii="Consolas" w:hAnsi="Consolas" w:cs="Consolas"/>
+          <w:color w:val="000000"/>
+          <w:sz w:val="16"/>
+          <w:szCs w:val="16"/>
+        </w:rPr>
+        <w:t>());</w:t>
       </w:r>
     </w:p>
     <w:p>
@@ -1544,7 +1919,6 @@
         </w:numPr>
       </w:pPr>
       <w:r>
-        <w:lastRenderedPageBreak/>
         <w:t>“let”, “await” or “async”</w:t>
       </w:r>
       <w:r>
@@ -1589,6 +1963,7 @@
           <w:lang w:val="es-CL" w:eastAsia="es-CL"/>
         </w:rPr>
       </w:pPr>
+      <w:proofErr w:type="spellStart"/>
       <w:r>
         <w:rPr>
           <w:rFonts w:ascii="Courier New" w:hAnsi="Courier New" w:cs="Courier New"/>
@@ -1600,6 +1975,7 @@
         </w:rPr>
         <w:t>const</w:t>
       </w:r>
+      <w:proofErr w:type="spellEnd"/>
       <w:r>
         <w:rPr>
           <w:rFonts w:ascii="Courier New" w:hAnsi="Courier New" w:cs="Courier New"/>
@@ -1611,6 +1987,7 @@
         </w:rPr>
         <w:t xml:space="preserve"> </w:t>
       </w:r>
+      <w:proofErr w:type="spellStart"/>
       <w:r>
         <w:rPr>
           <w:rFonts w:ascii="Courier New" w:hAnsi="Courier New" w:cs="Courier New"/>
@@ -1622,6 +1999,7 @@
         </w:rPr>
         <w:t>absValue</w:t>
       </w:r>
+      <w:proofErr w:type="spellEnd"/>
       <w:r>
         <w:rPr>
           <w:rFonts w:ascii="Courier New" w:hAnsi="Courier New" w:cs="Courier New"/>
@@ -1666,6 +2044,7 @@
         </w:rPr>
         <w:t>(</w:t>
       </w:r>
+      <w:proofErr w:type="spellStart"/>
       <w:r>
         <w:rPr>
           <w:rFonts w:ascii="Courier New" w:hAnsi="Courier New" w:cs="Courier New"/>
@@ -1677,6 +2056,7 @@
         </w:rPr>
         <w:t>number</w:t>
       </w:r>
+      <w:proofErr w:type="spellEnd"/>
       <w:r>
         <w:rPr>
           <w:rFonts w:ascii="Courier New" w:hAnsi="Courier New" w:cs="Courier New"/>
@@ -1750,7 +2130,25 @@
           <w:color w:val="222222"/>
           <w:shd w:val="clear" w:color="auto" w:fill="FFFFFF"/>
         </w:rPr>
-        <w:t>(`${successMessage} The form will be saved when the yellow banner appears.`)</w:t>
+        <w:t>(`${</w:t>
+      </w:r>
+      <w:proofErr w:type="spellStart"/>
+      <w:r>
+        <w:rPr>
+          <w:rFonts w:ascii="Arial" w:hAnsi="Arial" w:cs="Arial"/>
+          <w:color w:val="222222"/>
+          <w:shd w:val="clear" w:color="auto" w:fill="FFFFFF"/>
+        </w:rPr>
+        <w:t>successMessage</w:t>
+      </w:r>
+      <w:proofErr w:type="spellEnd"/>
+      <w:r>
+        <w:rPr>
+          <w:rFonts w:ascii="Arial" w:hAnsi="Arial" w:cs="Arial"/>
+          <w:color w:val="222222"/>
+          <w:shd w:val="clear" w:color="auto" w:fill="FFFFFF"/>
+        </w:rPr>
+        <w:t>} The form will be saved when the yellow banner appears.`)</w:t>
       </w:r>
     </w:p>
     <w:p>
@@ -1811,7 +2209,23 @@
         </w:numPr>
       </w:pPr>
       <w:r>
-        <w:t>On the server side, when you are using vvClient.forms.getForms in code, assign the name of the form template to a variable in place of the form template id.  If you are updating a form or creating a new form record from vvClient.forms type calls, you</w:t>
+        <w:t xml:space="preserve">On the server side, when you are using </w:t>
+      </w:r>
+      <w:proofErr w:type="spellStart"/>
+      <w:r>
+        <w:t>vvClient.forms.getForms</w:t>
+      </w:r>
+      <w:proofErr w:type="spellEnd"/>
+      <w:r>
+        <w:t xml:space="preserve"> in code, assign the name of the form template to a variable in place of the form template id.  If you are updating a form or creating a new form record from </w:t>
+      </w:r>
+      <w:proofErr w:type="spellStart"/>
+      <w:r>
+        <w:t>vvClient.forms</w:t>
+      </w:r>
+      <w:proofErr w:type="spellEnd"/>
+      <w:r>
+        <w:t xml:space="preserve"> type calls, you</w:t>
       </w:r>
       <w:r>
         <w:t xml:space="preserve"> can also use the name of the form template. It is not necessary to use the GUID of the form template. </w:t>
@@ -1844,7 +2258,15 @@
         <w:t>name</w:t>
       </w:r>
       <w:r>
-        <w:t xml:space="preserve"> should start with a brief name of the template and end with the string “TemplateID”.  Generic names are not helpful in this circumstance to understand the code later.</w:t>
+        <w:t xml:space="preserve"> should start with a brief name of the template and end with the string “</w:t>
+      </w:r>
+      <w:proofErr w:type="spellStart"/>
+      <w:r>
+        <w:t>TemplateID</w:t>
+      </w:r>
+      <w:proofErr w:type="spellEnd"/>
+      <w:r>
+        <w:t>”.  Generic names are not helpful in this circumstance to understand the code later.</w:t>
       </w:r>
     </w:p>
     <w:p>
@@ -1880,7 +2302,15 @@
         </w:numPr>
       </w:pPr>
       <w:r>
-        <w:t>A comment section needs to be at the top of the module.exports.main section that looks like the following:</w:t>
+        <w:t xml:space="preserve">A comment section needs to be at the top of the </w:t>
+      </w:r>
+      <w:proofErr w:type="spellStart"/>
+      <w:r>
+        <w:t>module.exports.main</w:t>
+      </w:r>
+      <w:proofErr w:type="spellEnd"/>
+      <w:r>
+        <w:t xml:space="preserve"> section that looks like the following:</w:t>
       </w:r>
     </w:p>
     <w:p>
@@ -1916,7 +2346,29 @@
           <w:szCs w:val="19"/>
           <w:highlight w:val="white"/>
         </w:rPr>
-        <w:t xml:space="preserve"> vvEntities = require(</w:t>
+        <w:t xml:space="preserve"> </w:t>
+      </w:r>
+      <w:proofErr w:type="spellStart"/>
+      <w:r>
+        <w:rPr>
+          <w:rFonts w:ascii="Consolas" w:hAnsi="Consolas" w:cs="Consolas"/>
+          <w:color w:val="000000"/>
+          <w:sz w:val="19"/>
+          <w:szCs w:val="19"/>
+          <w:highlight w:val="white"/>
+        </w:rPr>
+        <w:t>vvEntities</w:t>
+      </w:r>
+      <w:proofErr w:type="spellEnd"/>
+      <w:r>
+        <w:rPr>
+          <w:rFonts w:ascii="Consolas" w:hAnsi="Consolas" w:cs="Consolas"/>
+          <w:color w:val="000000"/>
+          <w:sz w:val="19"/>
+          <w:szCs w:val="19"/>
+          <w:highlight w:val="white"/>
+        </w:rPr>
+        <w:t xml:space="preserve"> = require(</w:t>
       </w:r>
       <w:r>
         <w:rPr>
@@ -1926,7 +2378,29 @@
           <w:szCs w:val="19"/>
           <w:highlight w:val="white"/>
         </w:rPr>
-        <w:t>"../VVRestApi"</w:t>
+        <w:t>"../</w:t>
+      </w:r>
+      <w:proofErr w:type="spellStart"/>
+      <w:r>
+        <w:rPr>
+          <w:rFonts w:ascii="Consolas" w:hAnsi="Consolas" w:cs="Consolas"/>
+          <w:color w:val="A31515"/>
+          <w:sz w:val="19"/>
+          <w:szCs w:val="19"/>
+          <w:highlight w:val="white"/>
+        </w:rPr>
+        <w:t>VVRestApi</w:t>
+      </w:r>
+      <w:proofErr w:type="spellEnd"/>
+      <w:r>
+        <w:rPr>
+          <w:rFonts w:ascii="Consolas" w:hAnsi="Consolas" w:cs="Consolas"/>
+          <w:color w:val="A31515"/>
+          <w:sz w:val="19"/>
+          <w:szCs w:val="19"/>
+          <w:highlight w:val="white"/>
+        </w:rPr>
+        <w:t>"</w:t>
       </w:r>
       <w:r>
         <w:rPr>
@@ -2026,6 +2500,7 @@
           <w:highlight w:val="white"/>
         </w:rPr>
       </w:pPr>
+      <w:proofErr w:type="spellStart"/>
       <w:r>
         <w:rPr>
           <w:rFonts w:ascii="Consolas" w:hAnsi="Consolas" w:cs="Consolas"/>
@@ -2034,7 +2509,18 @@
           <w:szCs w:val="19"/>
           <w:highlight w:val="white"/>
         </w:rPr>
-        <w:t xml:space="preserve">module.exports.getCredentials = </w:t>
+        <w:t>module.exports.getCredentials</w:t>
+      </w:r>
+      <w:proofErr w:type="spellEnd"/>
+      <w:r>
+        <w:rPr>
+          <w:rFonts w:ascii="Consolas" w:hAnsi="Consolas" w:cs="Consolas"/>
+          <w:color w:val="000000"/>
+          <w:sz w:val="19"/>
+          <w:szCs w:val="19"/>
+          <w:highlight w:val="white"/>
+        </w:rPr>
+        <w:t xml:space="preserve"> = </w:t>
       </w:r>
       <w:r>
         <w:rPr>
@@ -2126,7 +2612,29 @@
           <w:szCs w:val="19"/>
           <w:highlight w:val="white"/>
         </w:rPr>
-        <w:t xml:space="preserve">    options.customerAlias = </w:t>
+        <w:t xml:space="preserve">    </w:t>
+      </w:r>
+      <w:proofErr w:type="spellStart"/>
+      <w:r>
+        <w:rPr>
+          <w:rFonts w:ascii="Consolas" w:hAnsi="Consolas" w:cs="Consolas"/>
+          <w:color w:val="000000"/>
+          <w:sz w:val="19"/>
+          <w:szCs w:val="19"/>
+          <w:highlight w:val="white"/>
+        </w:rPr>
+        <w:t>options.customerAlias</w:t>
+      </w:r>
+      <w:proofErr w:type="spellEnd"/>
+      <w:r>
+        <w:rPr>
+          <w:rFonts w:ascii="Consolas" w:hAnsi="Consolas" w:cs="Consolas"/>
+          <w:color w:val="000000"/>
+          <w:sz w:val="19"/>
+          <w:szCs w:val="19"/>
+          <w:highlight w:val="white"/>
+        </w:rPr>
+        <w:t xml:space="preserve"> = </w:t>
       </w:r>
       <w:r>
         <w:rPr>
@@ -2172,7 +2680,29 @@
           <w:szCs w:val="19"/>
           <w:highlight w:val="white"/>
         </w:rPr>
-        <w:t xml:space="preserve">    options.databaseAlias = </w:t>
+        <w:t xml:space="preserve">    </w:t>
+      </w:r>
+      <w:proofErr w:type="spellStart"/>
+      <w:r>
+        <w:rPr>
+          <w:rFonts w:ascii="Consolas" w:hAnsi="Consolas" w:cs="Consolas"/>
+          <w:color w:val="000000"/>
+          <w:sz w:val="19"/>
+          <w:szCs w:val="19"/>
+          <w:highlight w:val="white"/>
+        </w:rPr>
+        <w:t>options.databaseAlias</w:t>
+      </w:r>
+      <w:proofErr w:type="spellEnd"/>
+      <w:r>
+        <w:rPr>
+          <w:rFonts w:ascii="Consolas" w:hAnsi="Consolas" w:cs="Consolas"/>
+          <w:color w:val="000000"/>
+          <w:sz w:val="19"/>
+          <w:szCs w:val="19"/>
+          <w:highlight w:val="white"/>
+        </w:rPr>
+        <w:t xml:space="preserve"> = </w:t>
       </w:r>
       <w:r>
         <w:rPr>
@@ -2218,7 +2748,29 @@
           <w:szCs w:val="19"/>
           <w:highlight w:val="white"/>
         </w:rPr>
-        <w:t xml:space="preserve">    options.userId = </w:t>
+        <w:t xml:space="preserve">    </w:t>
+      </w:r>
+      <w:proofErr w:type="spellStart"/>
+      <w:r>
+        <w:rPr>
+          <w:rFonts w:ascii="Consolas" w:hAnsi="Consolas" w:cs="Consolas"/>
+          <w:color w:val="000000"/>
+          <w:sz w:val="19"/>
+          <w:szCs w:val="19"/>
+          <w:highlight w:val="white"/>
+        </w:rPr>
+        <w:t>options.userId</w:t>
+      </w:r>
+      <w:proofErr w:type="spellEnd"/>
+      <w:r>
+        <w:rPr>
+          <w:rFonts w:ascii="Consolas" w:hAnsi="Consolas" w:cs="Consolas"/>
+          <w:color w:val="000000"/>
+          <w:sz w:val="19"/>
+          <w:szCs w:val="19"/>
+          <w:highlight w:val="white"/>
+        </w:rPr>
+        <w:t xml:space="preserve"> = </w:t>
       </w:r>
       <w:r>
         <w:rPr>
@@ -2264,7 +2816,29 @@
           <w:szCs w:val="19"/>
           <w:highlight w:val="white"/>
         </w:rPr>
-        <w:t xml:space="preserve">    options.password = </w:t>
+        <w:t xml:space="preserve">    </w:t>
+      </w:r>
+      <w:proofErr w:type="spellStart"/>
+      <w:r>
+        <w:rPr>
+          <w:rFonts w:ascii="Consolas" w:hAnsi="Consolas" w:cs="Consolas"/>
+          <w:color w:val="000000"/>
+          <w:sz w:val="19"/>
+          <w:szCs w:val="19"/>
+          <w:highlight w:val="white"/>
+        </w:rPr>
+        <w:t>options.password</w:t>
+      </w:r>
+      <w:proofErr w:type="spellEnd"/>
+      <w:r>
+        <w:rPr>
+          <w:rFonts w:ascii="Consolas" w:hAnsi="Consolas" w:cs="Consolas"/>
+          <w:color w:val="000000"/>
+          <w:sz w:val="19"/>
+          <w:szCs w:val="19"/>
+          <w:highlight w:val="white"/>
+        </w:rPr>
+        <w:t xml:space="preserve"> = </w:t>
       </w:r>
       <w:r>
         <w:rPr>
@@ -2310,7 +2884,29 @@
           <w:szCs w:val="19"/>
           <w:highlight w:val="white"/>
         </w:rPr>
-        <w:t xml:space="preserve">    options.clientId = </w:t>
+        <w:t xml:space="preserve">    </w:t>
+      </w:r>
+      <w:proofErr w:type="spellStart"/>
+      <w:r>
+        <w:rPr>
+          <w:rFonts w:ascii="Consolas" w:hAnsi="Consolas" w:cs="Consolas"/>
+          <w:color w:val="000000"/>
+          <w:sz w:val="19"/>
+          <w:szCs w:val="19"/>
+          <w:highlight w:val="white"/>
+        </w:rPr>
+        <w:t>options.clientId</w:t>
+      </w:r>
+      <w:proofErr w:type="spellEnd"/>
+      <w:r>
+        <w:rPr>
+          <w:rFonts w:ascii="Consolas" w:hAnsi="Consolas" w:cs="Consolas"/>
+          <w:color w:val="000000"/>
+          <w:sz w:val="19"/>
+          <w:szCs w:val="19"/>
+          <w:highlight w:val="white"/>
+        </w:rPr>
+        <w:t xml:space="preserve"> = </w:t>
       </w:r>
       <w:r>
         <w:rPr>
@@ -2356,7 +2952,29 @@
           <w:szCs w:val="19"/>
           <w:highlight w:val="white"/>
         </w:rPr>
-        <w:t xml:space="preserve">    options.clientSecret = </w:t>
+        <w:t xml:space="preserve">    </w:t>
+      </w:r>
+      <w:proofErr w:type="spellStart"/>
+      <w:r>
+        <w:rPr>
+          <w:rFonts w:ascii="Consolas" w:hAnsi="Consolas" w:cs="Consolas"/>
+          <w:color w:val="000000"/>
+          <w:sz w:val="19"/>
+          <w:szCs w:val="19"/>
+          <w:highlight w:val="white"/>
+        </w:rPr>
+        <w:t>options.clientSecret</w:t>
+      </w:r>
+      <w:proofErr w:type="spellEnd"/>
+      <w:r>
+        <w:rPr>
+          <w:rFonts w:ascii="Consolas" w:hAnsi="Consolas" w:cs="Consolas"/>
+          <w:color w:val="000000"/>
+          <w:sz w:val="19"/>
+          <w:szCs w:val="19"/>
+          <w:highlight w:val="white"/>
+        </w:rPr>
+        <w:t xml:space="preserve"> = </w:t>
       </w:r>
       <w:r>
         <w:rPr>
@@ -2482,6 +3100,7 @@
           <w:highlight w:val="white"/>
         </w:rPr>
       </w:pPr>
+      <w:proofErr w:type="spellStart"/>
       <w:r>
         <w:rPr>
           <w:rFonts w:ascii="Consolas" w:hAnsi="Consolas" w:cs="Consolas"/>
@@ -2490,7 +3109,19 @@
           <w:szCs w:val="19"/>
           <w:highlight w:val="white"/>
         </w:rPr>
-        <w:t xml:space="preserve">module.exports.main = </w:t>
+        <w:lastRenderedPageBreak/>
+        <w:t>module.exports.main</w:t>
+      </w:r>
+      <w:proofErr w:type="spellEnd"/>
+      <w:r>
+        <w:rPr>
+          <w:rFonts w:ascii="Consolas" w:hAnsi="Consolas" w:cs="Consolas"/>
+          <w:color w:val="000000"/>
+          <w:sz w:val="19"/>
+          <w:szCs w:val="19"/>
+          <w:highlight w:val="white"/>
+        </w:rPr>
+        <w:t xml:space="preserve"> = </w:t>
       </w:r>
       <w:r>
         <w:rPr>
@@ -2510,7 +3141,29 @@
           <w:szCs w:val="19"/>
           <w:highlight w:val="white"/>
         </w:rPr>
-        <w:t xml:space="preserve"> (vvClient, response, token) {</w:t>
+        <w:t xml:space="preserve"> (</w:t>
+      </w:r>
+      <w:proofErr w:type="spellStart"/>
+      <w:r>
+        <w:rPr>
+          <w:rFonts w:ascii="Consolas" w:hAnsi="Consolas" w:cs="Consolas"/>
+          <w:color w:val="000000"/>
+          <w:sz w:val="19"/>
+          <w:szCs w:val="19"/>
+          <w:highlight w:val="white"/>
+        </w:rPr>
+        <w:t>vvClient</w:t>
+      </w:r>
+      <w:proofErr w:type="spellEnd"/>
+      <w:r>
+        <w:rPr>
+          <w:rFonts w:ascii="Consolas" w:hAnsi="Consolas" w:cs="Consolas"/>
+          <w:color w:val="000000"/>
+          <w:sz w:val="19"/>
+          <w:szCs w:val="19"/>
+          <w:highlight w:val="white"/>
+        </w:rPr>
+        <w:t>, response, token) {</w:t>
       </w:r>
     </w:p>
     <w:p>
@@ -2676,7 +3329,29 @@
           <w:szCs w:val="19"/>
           <w:highlight w:val="white"/>
         </w:rPr>
-        <w:t xml:space="preserve">                    objUserList - Object with list of users passed to function.</w:t>
+        <w:t xml:space="preserve">                    </w:t>
+      </w:r>
+      <w:proofErr w:type="spellStart"/>
+      <w:r>
+        <w:rPr>
+          <w:rFonts w:ascii="Consolas" w:hAnsi="Consolas" w:cs="Consolas"/>
+          <w:color w:val="008000"/>
+          <w:sz w:val="19"/>
+          <w:szCs w:val="19"/>
+          <w:highlight w:val="white"/>
+        </w:rPr>
+        <w:t>objUserList</w:t>
+      </w:r>
+      <w:proofErr w:type="spellEnd"/>
+      <w:r>
+        <w:rPr>
+          <w:rFonts w:ascii="Consolas" w:hAnsi="Consolas" w:cs="Consolas"/>
+          <w:color w:val="008000"/>
+          <w:sz w:val="19"/>
+          <w:szCs w:val="19"/>
+          <w:highlight w:val="white"/>
+        </w:rPr>
+        <w:t xml:space="preserve"> - Object with list of users passed to function.</w:t>
       </w:r>
     </w:p>
     <w:p>
@@ -2702,7 +3377,29 @@
           <w:szCs w:val="19"/>
           <w:highlight w:val="white"/>
         </w:rPr>
-        <w:t xml:space="preserve">                    arrStatus - Array with list of statuses for each user.</w:t>
+        <w:t xml:space="preserve">                    </w:t>
+      </w:r>
+      <w:proofErr w:type="spellStart"/>
+      <w:r>
+        <w:rPr>
+          <w:rFonts w:ascii="Consolas" w:hAnsi="Consolas" w:cs="Consolas"/>
+          <w:color w:val="008000"/>
+          <w:sz w:val="19"/>
+          <w:szCs w:val="19"/>
+          <w:highlight w:val="white"/>
+        </w:rPr>
+        <w:t>arrStatus</w:t>
+      </w:r>
+      <w:proofErr w:type="spellEnd"/>
+      <w:r>
+        <w:rPr>
+          <w:rFonts w:ascii="Consolas" w:hAnsi="Consolas" w:cs="Consolas"/>
+          <w:color w:val="008000"/>
+          <w:sz w:val="19"/>
+          <w:szCs w:val="19"/>
+          <w:highlight w:val="white"/>
+        </w:rPr>
+        <w:t xml:space="preserve"> - Array with list of statuses for each user.</w:t>
       </w:r>
     </w:p>
     <w:p>
@@ -2728,7 +3425,29 @@
           <w:szCs w:val="19"/>
           <w:highlight w:val="white"/>
         </w:rPr>
-        <w:t xml:space="preserve">                    txtSite - Name of site.</w:t>
+        <w:t xml:space="preserve">                    </w:t>
+      </w:r>
+      <w:proofErr w:type="spellStart"/>
+      <w:r>
+        <w:rPr>
+          <w:rFonts w:ascii="Consolas" w:hAnsi="Consolas" w:cs="Consolas"/>
+          <w:color w:val="008000"/>
+          <w:sz w:val="19"/>
+          <w:szCs w:val="19"/>
+          <w:highlight w:val="white"/>
+        </w:rPr>
+        <w:t>txtSite</w:t>
+      </w:r>
+      <w:proofErr w:type="spellEnd"/>
+      <w:r>
+        <w:rPr>
+          <w:rFonts w:ascii="Consolas" w:hAnsi="Consolas" w:cs="Consolas"/>
+          <w:color w:val="008000"/>
+          <w:sz w:val="19"/>
+          <w:szCs w:val="19"/>
+          <w:highlight w:val="white"/>
+        </w:rPr>
+        <w:t xml:space="preserve"> - Name of site.</w:t>
       </w:r>
     </w:p>
     <w:p>
@@ -2754,7 +3473,6 @@
           <w:szCs w:val="19"/>
           <w:highlight w:val="white"/>
         </w:rPr>
-        <w:lastRenderedPageBreak/>
         <w:t xml:space="preserve">    Return Array:  The following represents the array of information returned to the calling function.  This is a standardized response.  Any item in the array at points 2 or above can be used to return multiple items of information.</w:t>
       </w:r>
     </w:p>
@@ -2857,7 +3575,27 @@
           <w:szCs w:val="19"/>
         </w:rPr>
         <w:tab/>
-        <w:t xml:space="preserve">            2 - objUserInformation - Object containing user information.</w:t>
+        <w:t xml:space="preserve">            2 - </w:t>
+      </w:r>
+      <w:proofErr w:type="spellStart"/>
+      <w:r>
+        <w:rPr>
+          <w:rFonts w:ascii="Consolas" w:hAnsi="Consolas" w:cs="Consolas"/>
+          <w:color w:val="008000"/>
+          <w:sz w:val="19"/>
+          <w:szCs w:val="19"/>
+        </w:rPr>
+        <w:t>objUserInformation</w:t>
+      </w:r>
+      <w:proofErr w:type="spellEnd"/>
+      <w:r>
+        <w:rPr>
+          <w:rFonts w:ascii="Consolas" w:hAnsi="Consolas" w:cs="Consolas"/>
+          <w:color w:val="008000"/>
+          <w:sz w:val="19"/>
+          <w:szCs w:val="19"/>
+        </w:rPr>
+        <w:t xml:space="preserve"> - Object containing user information.</w:t>
       </w:r>
     </w:p>
     <w:p>
@@ -3205,7 +3943,15 @@
         <w:ind w:left="1080"/>
       </w:pPr>
       <w:r>
-        <w:t xml:space="preserve">After the comments section, start every nodejs script with a logger.info statement like: </w:t>
+        <w:t xml:space="preserve">After the comments section, start every </w:t>
+      </w:r>
+      <w:proofErr w:type="spellStart"/>
+      <w:r>
+        <w:t>nodejs</w:t>
+      </w:r>
+      <w:proofErr w:type="spellEnd"/>
+      <w:r>
+        <w:t xml:space="preserve"> script with a logger.info statement like: </w:t>
       </w:r>
     </w:p>
     <w:p>
@@ -3269,7 +4015,15 @@
         <w:ind w:left="1080"/>
       </w:pPr>
       <w:r>
-        <w:t xml:space="preserve">Include a catch block at the end of every nodejs script that includes a logger.info statement like: </w:t>
+        <w:t xml:space="preserve">Include a catch block at the end of every </w:t>
+      </w:r>
+      <w:proofErr w:type="spellStart"/>
+      <w:r>
+        <w:t>nodejs</w:t>
+      </w:r>
+      <w:proofErr w:type="spellEnd"/>
+      <w:r>
+        <w:t xml:space="preserve"> script that includes a logger.info statement like: </w:t>
       </w:r>
     </w:p>
     <w:p>
@@ -3302,7 +4056,27 @@
           <w:sz w:val="19"/>
           <w:szCs w:val="19"/>
         </w:rPr>
-        <w:t>logger.info(JSON.stringify(err));</w:t>
+        <w:t>logger.info(</w:t>
+      </w:r>
+      <w:proofErr w:type="spellStart"/>
+      <w:r>
+        <w:rPr>
+          <w:rFonts w:ascii="Consolas" w:hAnsi="Consolas" w:cs="Consolas"/>
+          <w:color w:val="000000"/>
+          <w:sz w:val="19"/>
+          <w:szCs w:val="19"/>
+        </w:rPr>
+        <w:t>JSON.stringify</w:t>
+      </w:r>
+      <w:proofErr w:type="spellEnd"/>
+      <w:r>
+        <w:rPr>
+          <w:rFonts w:ascii="Consolas" w:hAnsi="Consolas" w:cs="Consolas"/>
+          <w:color w:val="000000"/>
+          <w:sz w:val="19"/>
+          <w:szCs w:val="19"/>
+        </w:rPr>
+        <w:t>(err));</w:t>
       </w:r>
     </w:p>
     <w:p>
@@ -3357,6 +4131,7 @@
         </w:numPr>
       </w:pPr>
       <w:r>
+        <w:lastRenderedPageBreak/>
         <w:t xml:space="preserve">Use logger.info sparingly throughout the body of your script, where critical events occur.  </w:t>
       </w:r>
     </w:p>
@@ -3392,9 +4167,11 @@
       <w:r>
         <w:t xml:space="preserve">n API query, such as when using </w:t>
       </w:r>
+      <w:proofErr w:type="spellStart"/>
       <w:r>
         <w:t>vvClient.forms.getForms</w:t>
       </w:r>
+      <w:proofErr w:type="spellEnd"/>
       <w:r>
         <w:t>(), consider whether</w:t>
       </w:r>
@@ -3423,12 +4200,13 @@
         </w:numPr>
       </w:pPr>
       <w:r>
-        <w:lastRenderedPageBreak/>
         <w:t xml:space="preserve">This is important to remember when calling </w:t>
       </w:r>
+      <w:proofErr w:type="spellStart"/>
       <w:r>
         <w:t>LibFormVerifyUniqueRecord</w:t>
       </w:r>
+      <w:proofErr w:type="spellEnd"/>
       <w:r>
         <w:t>, a web service that is frequently used.</w:t>
       </w:r>
@@ -3478,7 +4256,47 @@
           <w:sz w:val="19"/>
           <w:szCs w:val="19"/>
         </w:rPr>
-        <w:t xml:space="preserve"> firstName = ffCollection.getFormFieldByName(</w:t>
+        <w:t xml:space="preserve"> </w:t>
+      </w:r>
+      <w:proofErr w:type="spellStart"/>
+      <w:r>
+        <w:rPr>
+          <w:rFonts w:ascii="Consolas" w:hAnsi="Consolas" w:cs="Consolas"/>
+          <w:color w:val="000000"/>
+          <w:sz w:val="19"/>
+          <w:szCs w:val="19"/>
+        </w:rPr>
+        <w:t>firstName</w:t>
+      </w:r>
+      <w:proofErr w:type="spellEnd"/>
+      <w:r>
+        <w:rPr>
+          <w:rFonts w:ascii="Consolas" w:hAnsi="Consolas" w:cs="Consolas"/>
+          <w:color w:val="000000"/>
+          <w:sz w:val="19"/>
+          <w:szCs w:val="19"/>
+        </w:rPr>
+        <w:t xml:space="preserve"> = </w:t>
+      </w:r>
+      <w:proofErr w:type="spellStart"/>
+      <w:r>
+        <w:rPr>
+          <w:rFonts w:ascii="Consolas" w:hAnsi="Consolas" w:cs="Consolas"/>
+          <w:color w:val="000000"/>
+          <w:sz w:val="19"/>
+          <w:szCs w:val="19"/>
+        </w:rPr>
+        <w:t>ffCollection.getFormFieldByName</w:t>
+      </w:r>
+      <w:proofErr w:type="spellEnd"/>
+      <w:r>
+        <w:rPr>
+          <w:rFonts w:ascii="Consolas" w:hAnsi="Consolas" w:cs="Consolas"/>
+          <w:color w:val="000000"/>
+          <w:sz w:val="19"/>
+          <w:szCs w:val="19"/>
+        </w:rPr>
+        <w:t>(</w:t>
       </w:r>
       <w:r>
         <w:rPr>
@@ -3529,7 +4347,47 @@
           <w:sz w:val="19"/>
           <w:szCs w:val="19"/>
         </w:rPr>
-        <w:t xml:space="preserve"> firstNameSearch = firstName.replace(</w:t>
+        <w:t xml:space="preserve"> </w:t>
+      </w:r>
+      <w:proofErr w:type="spellStart"/>
+      <w:r>
+        <w:rPr>
+          <w:rFonts w:ascii="Consolas" w:hAnsi="Consolas" w:cs="Consolas"/>
+          <w:color w:val="000000"/>
+          <w:sz w:val="19"/>
+          <w:szCs w:val="19"/>
+        </w:rPr>
+        <w:t>firstNameSearch</w:t>
+      </w:r>
+      <w:proofErr w:type="spellEnd"/>
+      <w:r>
+        <w:rPr>
+          <w:rFonts w:ascii="Consolas" w:hAnsi="Consolas" w:cs="Consolas"/>
+          <w:color w:val="000000"/>
+          <w:sz w:val="19"/>
+          <w:szCs w:val="19"/>
+        </w:rPr>
+        <w:t xml:space="preserve"> = </w:t>
+      </w:r>
+      <w:proofErr w:type="spellStart"/>
+      <w:r>
+        <w:rPr>
+          <w:rFonts w:ascii="Consolas" w:hAnsi="Consolas" w:cs="Consolas"/>
+          <w:color w:val="000000"/>
+          <w:sz w:val="19"/>
+          <w:szCs w:val="19"/>
+        </w:rPr>
+        <w:t>firstName.replace</w:t>
+      </w:r>
+      <w:proofErr w:type="spellEnd"/>
+      <w:r>
+        <w:rPr>
+          <w:rFonts w:ascii="Consolas" w:hAnsi="Consolas" w:cs="Consolas"/>
+          <w:color w:val="000000"/>
+          <w:sz w:val="19"/>
+          <w:szCs w:val="19"/>
+        </w:rPr>
+        <w:t>(</w:t>
       </w:r>
       <w:r>
         <w:rPr>
@@ -3640,26 +4498,57 @@
           <w:sz w:val="19"/>
           <w:szCs w:val="19"/>
         </w:rPr>
-        <w:t xml:space="preserve"> queryParams = {};</w:t>
-      </w:r>
-    </w:p>
-    <w:p>
-      <w:pPr>
-        <w:rPr>
-          <w:rFonts w:ascii="Consolas" w:hAnsi="Consolas" w:cs="Consolas"/>
-          <w:color w:val="000000"/>
-          <w:sz w:val="19"/>
-          <w:szCs w:val="19"/>
-        </w:rPr>
-      </w:pPr>
-      <w:r>
-        <w:rPr>
-          <w:rFonts w:ascii="Consolas" w:hAnsi="Consolas" w:cs="Consolas"/>
-          <w:color w:val="000000"/>
-          <w:sz w:val="19"/>
-          <w:szCs w:val="19"/>
-        </w:rPr>
-        <w:t xml:space="preserve">queryParams.q = </w:t>
+        <w:t xml:space="preserve"> </w:t>
+      </w:r>
+      <w:proofErr w:type="spellStart"/>
+      <w:r>
+        <w:rPr>
+          <w:rFonts w:ascii="Consolas" w:hAnsi="Consolas" w:cs="Consolas"/>
+          <w:color w:val="000000"/>
+          <w:sz w:val="19"/>
+          <w:szCs w:val="19"/>
+        </w:rPr>
+        <w:t>queryParams</w:t>
+      </w:r>
+      <w:proofErr w:type="spellEnd"/>
+      <w:r>
+        <w:rPr>
+          <w:rFonts w:ascii="Consolas" w:hAnsi="Consolas" w:cs="Consolas"/>
+          <w:color w:val="000000"/>
+          <w:sz w:val="19"/>
+          <w:szCs w:val="19"/>
+        </w:rPr>
+        <w:t xml:space="preserve"> = {};</w:t>
+      </w:r>
+    </w:p>
+    <w:p>
+      <w:pPr>
+        <w:rPr>
+          <w:rFonts w:ascii="Consolas" w:hAnsi="Consolas" w:cs="Consolas"/>
+          <w:color w:val="000000"/>
+          <w:sz w:val="19"/>
+          <w:szCs w:val="19"/>
+        </w:rPr>
+      </w:pPr>
+      <w:proofErr w:type="spellStart"/>
+      <w:r>
+        <w:rPr>
+          <w:rFonts w:ascii="Consolas" w:hAnsi="Consolas" w:cs="Consolas"/>
+          <w:color w:val="000000"/>
+          <w:sz w:val="19"/>
+          <w:szCs w:val="19"/>
+        </w:rPr>
+        <w:t>queryParams.q</w:t>
+      </w:r>
+      <w:proofErr w:type="spellEnd"/>
+      <w:r>
+        <w:rPr>
+          <w:rFonts w:ascii="Consolas" w:hAnsi="Consolas" w:cs="Consolas"/>
+          <w:color w:val="000000"/>
+          <w:sz w:val="19"/>
+          <w:szCs w:val="19"/>
+        </w:rPr>
+        <w:t xml:space="preserve"> = </w:t>
       </w:r>
       <w:r>
         <w:rPr>
@@ -3677,7 +4566,27 @@
           <w:sz w:val="19"/>
           <w:szCs w:val="19"/>
         </w:rPr>
-        <w:t xml:space="preserve"> + firstNameSearch + </w:t>
+        <w:t xml:space="preserve"> + </w:t>
+      </w:r>
+      <w:proofErr w:type="spellStart"/>
+      <w:r>
+        <w:rPr>
+          <w:rFonts w:ascii="Consolas" w:hAnsi="Consolas" w:cs="Consolas"/>
+          <w:color w:val="000000"/>
+          <w:sz w:val="19"/>
+          <w:szCs w:val="19"/>
+        </w:rPr>
+        <w:t>firstNameSearch</w:t>
+      </w:r>
+      <w:proofErr w:type="spellEnd"/>
+      <w:r>
+        <w:rPr>
+          <w:rFonts w:ascii="Consolas" w:hAnsi="Consolas" w:cs="Consolas"/>
+          <w:color w:val="000000"/>
+          <w:sz w:val="19"/>
+          <w:szCs w:val="19"/>
+        </w:rPr>
+        <w:t xml:space="preserve"> + </w:t>
       </w:r>
       <w:r>
         <w:rPr>
@@ -3815,7 +4724,15 @@
         <w:t xml:space="preserve"> </w:t>
       </w:r>
       <w:r>
-        <w:t>For example, if a “not unique” error returns from a verifyUnique call, pass back a user-friendly error that will tell the user know which fields need to be updated.</w:t>
+        <w:t xml:space="preserve">For example, if a “not unique” error returns from a </w:t>
+      </w:r>
+      <w:proofErr w:type="spellStart"/>
+      <w:r>
+        <w:t>verifyUnique</w:t>
+      </w:r>
+      <w:proofErr w:type="spellEnd"/>
+      <w:r>
+        <w:t xml:space="preserve"> call, pass back a user-friendly error that will tell the user know which fields need to be updated.</w:t>
       </w:r>
     </w:p>
     <w:p>
@@ -3851,7 +4768,31 @@
         <w:t xml:space="preserve"> </w:t>
       </w:r>
       <w:r>
-        <w:t>For example, LibForm, LibDoc, or LibSites.</w:t>
+        <w:t xml:space="preserve">For example, </w:t>
+      </w:r>
+      <w:proofErr w:type="spellStart"/>
+      <w:r>
+        <w:t>LibForm</w:t>
+      </w:r>
+      <w:proofErr w:type="spellEnd"/>
+      <w:r>
+        <w:t xml:space="preserve">, </w:t>
+      </w:r>
+      <w:proofErr w:type="spellStart"/>
+      <w:r>
+        <w:t>LibDoc</w:t>
+      </w:r>
+      <w:proofErr w:type="spellEnd"/>
+      <w:r>
+        <w:t xml:space="preserve">, or </w:t>
+      </w:r>
+      <w:proofErr w:type="spellStart"/>
+      <w:r>
+        <w:t>LibSites</w:t>
+      </w:r>
+      <w:proofErr w:type="spellEnd"/>
+      <w:r>
+        <w:t>.</w:t>
       </w:r>
       <w:r>
         <w:t xml:space="preserve">  After this, the name should be descriptive of what will occur.</w:t>
@@ -3877,8 +4818,13 @@
       <w:r>
         <w:t xml:space="preserve">changes to </w:t>
       </w:r>
-      <w:r>
-        <w:t>Github.</w:t>
+      <w:proofErr w:type="spellStart"/>
+      <w:r>
+        <w:t>Github</w:t>
+      </w:r>
+      <w:proofErr w:type="spellEnd"/>
+      <w:r>
+        <w:t>.</w:t>
       </w:r>
     </w:p>
     <w:p>
@@ -3890,7 +4836,15 @@
         </w:numPr>
       </w:pPr>
       <w:r>
-        <w:t>Changes need to be checked in regularly to Github.</w:t>
+        <w:t xml:space="preserve">Changes need to be checked in regularly to </w:t>
+      </w:r>
+      <w:proofErr w:type="spellStart"/>
+      <w:r>
+        <w:t>Github</w:t>
+      </w:r>
+      <w:proofErr w:type="spellEnd"/>
+      <w:r>
+        <w:t>.</w:t>
       </w:r>
     </w:p>
     <w:p/>
@@ -3899,6 +4853,7 @@
         <w:pStyle w:val="Heading1"/>
       </w:pPr>
       <w:r>
+        <w:lastRenderedPageBreak/>
         <w:t>Implementing Specifications</w:t>
       </w:r>
     </w:p>
@@ -3953,7 +4908,6 @@
         <w:pStyle w:val="Heading2"/>
       </w:pPr>
       <w:r>
-        <w:lastRenderedPageBreak/>
         <w:t>Developing to the Specifications</w:t>
       </w:r>
     </w:p>
@@ -4356,6 +5310,7 @@
         </w:numPr>
       </w:pPr>
       <w:r>
+        <w:lastRenderedPageBreak/>
         <w:t xml:space="preserve">If there are major discrepancies in the </w:t>
       </w:r>
       <w:r>
@@ -4404,7 +5359,6 @@
         </w:numPr>
       </w:pPr>
       <w:r>
-        <w:lastRenderedPageBreak/>
         <w:t>Record every group and condition you add or change</w:t>
       </w:r>
       <w:r>
@@ -4541,8 +5495,13 @@
           <w:numId w:val="25"/>
         </w:numPr>
       </w:pPr>
-      <w:r>
-        <w:t>Customer.api – used for web services only.</w:t>
+      <w:proofErr w:type="spellStart"/>
+      <w:r>
+        <w:t>Customer.api</w:t>
+      </w:r>
+      <w:proofErr w:type="spellEnd"/>
+      <w:r>
+        <w:t xml:space="preserve"> – used for web services only.</w:t>
       </w:r>
     </w:p>
     <w:p>
@@ -4553,8 +5512,13 @@
           <w:numId w:val="25"/>
         </w:numPr>
       </w:pPr>
-      <w:r>
-        <w:t>Customer.config – used for configuration accounts. The data center team will typically set up this user.</w:t>
+      <w:proofErr w:type="spellStart"/>
+      <w:r>
+        <w:t>Customer.config</w:t>
+      </w:r>
+      <w:proofErr w:type="spellEnd"/>
+      <w:r>
+        <w:t xml:space="preserve"> – used for configuration accounts. The data center team will typically set up this user.</w:t>
       </w:r>
     </w:p>
     <w:p>
@@ -4565,12 +5529,30 @@
           <w:numId w:val="25"/>
         </w:numPr>
       </w:pPr>
-      <w:r>
-        <w:t>Customer.purpose.import – used for configuring imports that have security in a specific area of the system. Example: customer.file</w:t>
-      </w:r>
-      <w:r>
-        <w:t>s.import or customer.emails.import</w:t>
-      </w:r>
+      <w:proofErr w:type="spellStart"/>
+      <w:r>
+        <w:t>Customer.purpose.import</w:t>
+      </w:r>
+      <w:proofErr w:type="spellEnd"/>
+      <w:r>
+        <w:t xml:space="preserve"> – used for configuring imports that have security in a specific area of the system. Example: </w:t>
+      </w:r>
+      <w:proofErr w:type="spellStart"/>
+      <w:r>
+        <w:t>customer.file</w:t>
+      </w:r>
+      <w:r>
+        <w:t>s.import</w:t>
+      </w:r>
+      <w:proofErr w:type="spellEnd"/>
+      <w:r>
+        <w:t xml:space="preserve"> or </w:t>
+      </w:r>
+      <w:proofErr w:type="spellStart"/>
+      <w:r>
+        <w:t>customer.emails.import</w:t>
+      </w:r>
+      <w:proofErr w:type="spellEnd"/>
     </w:p>
     <w:p>
       <w:pPr>
@@ -4580,8 +5562,13 @@
           <w:numId w:val="25"/>
         </w:numPr>
       </w:pPr>
-      <w:r>
-        <w:t xml:space="preserve">Customer.ocr – used for OCR. The VisualVault technical resource that is configuring OCR will typically set up this user. </w:t>
+      <w:proofErr w:type="spellStart"/>
+      <w:r>
+        <w:t>Customer.ocr</w:t>
+      </w:r>
+      <w:proofErr w:type="spellEnd"/>
+      <w:r>
+        <w:t xml:space="preserve"> – used for OCR. The VisualVault technical resource that is configuring OCR will typically set up this user. </w:t>
       </w:r>
     </w:p>
     <w:p>
@@ -4592,8 +5579,13 @@
           <w:numId w:val="25"/>
         </w:numPr>
       </w:pPr>
-      <w:r>
-        <w:t>Customer.purpose – used for any other</w:t>
+      <w:proofErr w:type="spellStart"/>
+      <w:r>
+        <w:t>Customer.purpose</w:t>
+      </w:r>
+      <w:proofErr w:type="spellEnd"/>
+      <w:r>
+        <w:t xml:space="preserve"> – used for any other</w:t>
       </w:r>
       <w:r>
         <w:t xml:space="preserve"> solution-specific programmatic purpose</w:t>
@@ -4821,7 +5813,7 @@
             </wp:anchor>
           </w:drawing>
         </mc:Choice>
-        <mc:Fallback xmlns:arto="http://schemas.microsoft.com/office/word/2006/arto" xmlns:w16="http://schemas.microsoft.com/office/word/2018/wordml" xmlns:w16cex="http://schemas.microsoft.com/office/word/2018/wordml/cex">
+        <mc:Fallback xmlns:w16cex="http://schemas.microsoft.com/office/word/2018/wordml/cex" xmlns:w16="http://schemas.microsoft.com/office/word/2018/wordml" xmlns:arto="http://schemas.microsoft.com/office/word/2006/arto">
           <w:pict>
             <v:rect w14:anchorId="6014DD81" id="Rectangle 9" o:spid="_x0000_s1026" style="position:absolute;margin-left:0;margin-top:16.5pt;width:611.25pt;height:18pt;z-index:251663360;visibility:visible;mso-wrap-style:square;mso-width-percent:0;mso-height-percent:0;mso-wrap-distance-left:9pt;mso-wrap-distance-top:0;mso-wrap-distance-right:9pt;mso-wrap-distance-bottom:0;mso-position-horizontal:absolute;mso-position-horizontal-relative:page;mso-position-vertical:absolute;mso-position-vertical-relative:text;mso-width-percent:0;mso-height-percent:0;mso-width-relative:page;mso-height-relative:page;v-text-anchor:middle" o:gfxdata="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" fillcolor="#586572" stroked="f" strokeweight="2pt">
               <w10:wrap anchorx="page"/>
@@ -4947,7 +5939,7 @@
             </wp:anchor>
           </w:drawing>
         </mc:Choice>
-        <mc:Fallback xmlns:arto="http://schemas.microsoft.com/office/word/2006/arto" xmlns:w16="http://schemas.microsoft.com/office/word/2018/wordml" xmlns:w16cex="http://schemas.microsoft.com/office/word/2018/wordml/cex">
+        <mc:Fallback xmlns:w16cex="http://schemas.microsoft.com/office/word/2018/wordml/cex" xmlns:w16="http://schemas.microsoft.com/office/word/2018/wordml" xmlns:arto="http://schemas.microsoft.com/office/word/2006/arto">
           <w:pict>
             <v:shape w14:anchorId="0284BE4C" id="Isosceles Triangle 1" o:spid="_x0000_s1026" style="position:absolute;margin-left:.25pt;margin-top:-34.75pt;width:691.55pt;height:423.75pt;rotation:180;z-index:251661312;visibility:visible;mso-wrap-style:square;mso-width-percent:0;mso-height-percent:0;mso-wrap-distance-left:9pt;mso-wrap-distance-top:0;mso-wrap-distance-right:9pt;mso-wrap-distance-bottom:0;mso-position-horizontal:absolute;mso-position-horizontal-relative:page;mso-position-vertical:absolute;mso-position-vertical-relative:text;mso-width-percent:0;mso-height-percent:0;mso-width-relative:margin;mso-height-relative:margin;v-text-anchor:middle" coordsize="7724775,2524125" o:gfxdata="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" path="m,2524125l,,7724775,2524125,,2524125xe" fillcolor="#c1d84a" strokecolor="#c1d84a" strokeweight="1pt">
               <v:stroke joinstyle="miter"/>
@@ -5183,7 +6175,7 @@
             </wp:anchor>
           </w:drawing>
         </mc:Choice>
-        <mc:Fallback xmlns:arto="http://schemas.microsoft.com/office/word/2006/arto" xmlns:w16="http://schemas.microsoft.com/office/word/2018/wordml" xmlns:w16cex="http://schemas.microsoft.com/office/word/2018/wordml/cex">
+        <mc:Fallback xmlns:w16cex="http://schemas.microsoft.com/office/word/2018/wordml/cex" xmlns:w16="http://schemas.microsoft.com/office/word/2018/wordml" xmlns:arto="http://schemas.microsoft.com/office/word/2006/arto">
           <w:pict>
             <v:rect w14:anchorId="1AAAE3B5" id="Rectangle 9" o:spid="_x0000_s1026" style="position:absolute;margin-left:0;margin-top:17.5pt;width:611.25pt;height:18pt;z-index:251671552;visibility:visible;mso-wrap-style:square;mso-width-percent:0;mso-height-percent:0;mso-wrap-distance-left:9pt;mso-wrap-distance-top:0;mso-wrap-distance-right:9pt;mso-wrap-distance-bottom:0;mso-position-horizontal:absolute;mso-position-horizontal-relative:page;mso-position-vertical:absolute;mso-position-vertical-relative:text;mso-width-percent:0;mso-height-percent:0;mso-width-relative:page;mso-height-relative:page;v-text-anchor:middle" o:gfxdata="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" fillcolor="#586572" stroked="f" strokeweight="2pt">
               <w10:wrap anchorx="page"/>
@@ -5309,7 +6301,7 @@
             </wp:anchor>
           </w:drawing>
         </mc:Choice>
-        <mc:Fallback xmlns:arto="http://schemas.microsoft.com/office/word/2006/arto" xmlns:w16="http://schemas.microsoft.com/office/word/2018/wordml" xmlns:w16cex="http://schemas.microsoft.com/office/word/2018/wordml/cex">
+        <mc:Fallback xmlns:w16cex="http://schemas.microsoft.com/office/word/2018/wordml/cex" xmlns:w16="http://schemas.microsoft.com/office/word/2018/wordml" xmlns:arto="http://schemas.microsoft.com/office/word/2006/arto">
           <w:pict>
             <v:shape w14:anchorId="3885D430" id="Isosceles Triangle 1" o:spid="_x0000_s1026" style="position:absolute;margin-left:-2.75pt;margin-top:-35.5pt;width:691.55pt;height:423.75pt;rotation:180;z-index:251669504;visibility:visible;mso-wrap-style:square;mso-width-percent:0;mso-height-percent:0;mso-wrap-distance-left:9pt;mso-wrap-distance-top:0;mso-wrap-distance-right:9pt;mso-wrap-distance-bottom:0;mso-position-horizontal:absolute;mso-position-horizontal-relative:page;mso-position-vertical:absolute;mso-position-vertical-relative:text;mso-width-percent:0;mso-height-percent:0;mso-width-relative:margin;mso-height-relative:margin;v-text-anchor:middle" coordsize="7724775,2524125" o:gfxdata="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" path="m,2524125l,,7724775,2524125,,2524125xe" fillcolor="#c1d84a" strokecolor="#c1d84a" strokeweight="1pt">
               <v:stroke joinstyle="miter"/>
@@ -5477,7 +6469,7 @@
         <v:path o:extrusionok="f" gradientshapeok="t" o:connecttype="rect"/>
         <o:lock v:ext="edit" aspectratio="t"/>
       </v:shapetype>
-      <v:shape id="_x0000_i1026" type="#_x0000_t75" style="width:32.25pt;height:32.25pt" o:bullet="t">
+      <v:shape id="_x0000_i1116" type="#_x0000_t75" style="width:31.95pt;height:31.95pt" o:bullet="t">
         <v:imagedata r:id="rId1" o:title="notebook"/>
       </v:shape>
     </w:pict>
@@ -11066,12 +12058,9 @@
 </file>
 
 <file path=customXml/item1.xml><?xml version="1.0" encoding="utf-8"?>
-<?mso-contentType ?>
-<FormTemplates xmlns="http://schemas.microsoft.com/sharepoint/v3/contenttype/forms">
-  <Display>DocumentLibraryForm</Display>
-  <Edit>DocumentLibraryForm</Edit>
-  <New>DocumentLibraryForm</New>
-</FormTemplates>
+<p:properties xmlns:p="http://schemas.microsoft.com/office/2006/metadata/properties" xmlns:xsi="http://www.w3.org/2001/XMLSchema-instance" xmlns:pc="http://schemas.microsoft.com/office/infopath/2007/PartnerControls">
+  <documentManagement/>
+</p:properties>
 </file>
 
 <file path=customXml/item2.xml><?xml version="1.0" encoding="utf-8"?>
@@ -11286,9 +12275,12 @@
 </file>
 
 <file path=customXml/item3.xml><?xml version="1.0" encoding="utf-8"?>
-<p:properties xmlns:p="http://schemas.microsoft.com/office/2006/metadata/properties" xmlns:xsi="http://www.w3.org/2001/XMLSchema-instance" xmlns:pc="http://schemas.microsoft.com/office/infopath/2007/PartnerControls">
-  <documentManagement/>
-</p:properties>
+<?mso-contentType ?>
+<FormTemplates xmlns="http://schemas.microsoft.com/sharepoint/v3/contenttype/forms">
+  <Display>DocumentLibraryForm</Display>
+  <Edit>DocumentLibraryForm</Edit>
+  <New>DocumentLibraryForm</New>
+</FormTemplates>
 </file>
 
 <file path=customXml/item4.xml><?xml version="1.0" encoding="utf-8"?>
@@ -11296,9 +12288,18 @@
 </file>
 
 <file path=customXml/itemProps1.xml><?xml version="1.0" encoding="utf-8"?>
-<ds:datastoreItem xmlns:ds="http://schemas.openxmlformats.org/officeDocument/2006/customXml" ds:itemID="{95A0DE7B-E668-458E-A4E1-80AE4D6ACE0F}">
+<ds:datastoreItem xmlns:ds="http://schemas.openxmlformats.org/officeDocument/2006/customXml" ds:itemID="{729ADB3C-55B1-4E4D-8366-4705C14EFE1C}">
   <ds:schemaRefs>
-    <ds:schemaRef ds:uri="http://schemas.microsoft.com/sharepoint/v3/contenttype/forms"/>
+    <ds:schemaRef ds:uri="http://purl.org/dc/terms/"/>
+    <ds:schemaRef ds:uri="http://schemas.openxmlformats.org/package/2006/metadata/core-properties"/>
+    <ds:schemaRef ds:uri="http://schemas.microsoft.com/office/2006/documentManagement/types"/>
+    <ds:schemaRef ds:uri="http://schemas.microsoft.com/office/infopath/2007/PartnerControls"/>
+    <ds:schemaRef ds:uri="http://purl.org/dc/elements/1.1/"/>
+    <ds:schemaRef ds:uri="http://schemas.microsoft.com/office/2006/metadata/properties"/>
+    <ds:schemaRef ds:uri="1572f205-752f-486b-89bb-e89f4487d337"/>
+    <ds:schemaRef ds:uri="09bbcd4f-8514-43bd-a880-2fa72b1edd26"/>
+    <ds:schemaRef ds:uri="http://www.w3.org/XML/1998/namespace"/>
+    <ds:schemaRef ds:uri="http://purl.org/dc/dcmitype/"/>
   </ds:schemaRefs>
 </ds:datastoreItem>
 </file>
@@ -11323,24 +12324,15 @@
 </file>
 
 <file path=customXml/itemProps3.xml><?xml version="1.0" encoding="utf-8"?>
-<ds:datastoreItem xmlns:ds="http://schemas.openxmlformats.org/officeDocument/2006/customXml" ds:itemID="{729ADB3C-55B1-4E4D-8366-4705C14EFE1C}">
+<ds:datastoreItem xmlns:ds="http://schemas.openxmlformats.org/officeDocument/2006/customXml" ds:itemID="{95A0DE7B-E668-458E-A4E1-80AE4D6ACE0F}">
   <ds:schemaRefs>
-    <ds:schemaRef ds:uri="http://purl.org/dc/terms/"/>
-    <ds:schemaRef ds:uri="http://schemas.microsoft.com/office/2006/documentManagement/types"/>
-    <ds:schemaRef ds:uri="http://purl.org/dc/dcmitype/"/>
-    <ds:schemaRef ds:uri="http://schemas.microsoft.com/office/infopath/2007/PartnerControls"/>
-    <ds:schemaRef ds:uri="http://purl.org/dc/elements/1.1/"/>
-    <ds:schemaRef ds:uri="http://schemas.microsoft.com/office/2006/metadata/properties"/>
-    <ds:schemaRef ds:uri="http://schemas.openxmlformats.org/package/2006/metadata/core-properties"/>
-    <ds:schemaRef ds:uri="1572f205-752f-486b-89bb-e89f4487d337"/>
-    <ds:schemaRef ds:uri="09bbcd4f-8514-43bd-a880-2fa72b1edd26"/>
-    <ds:schemaRef ds:uri="http://www.w3.org/XML/1998/namespace"/>
+    <ds:schemaRef ds:uri="http://schemas.microsoft.com/sharepoint/v3/contenttype/forms"/>
   </ds:schemaRefs>
 </ds:datastoreItem>
 </file>
 
 <file path=customXml/itemProps4.xml><?xml version="1.0" encoding="utf-8"?>
-<ds:datastoreItem xmlns:ds="http://schemas.openxmlformats.org/officeDocument/2006/customXml" ds:itemID="{DC945429-1823-44E7-9239-0C41FCA97022}">
+<ds:datastoreItem xmlns:ds="http://schemas.openxmlformats.org/officeDocument/2006/customXml" ds:itemID="{42D9FFE4-AA69-4DD8-A414-FE8049EFF729}">
   <ds:schemaRefs>
     <ds:schemaRef ds:uri="http://schemas.openxmlformats.org/officeDocument/2006/bibliography"/>
   </ds:schemaRefs>

</xml_diff>

<commit_message>
Updates in track changes.
</commit_message>
<xml_diff>
--- a/Project Coding Standards.docx
+++ b/Project Coding Standards.docx
@@ -185,8 +185,8 @@
         <w:tblLook w:val="04A0" w:firstRow="1" w:lastRow="0" w:firstColumn="1" w:lastColumn="0" w:noHBand="0" w:noVBand="1"/>
       </w:tblPr>
       <w:tblGrid>
-        <w:gridCol w:w="1265"/>
-        <w:gridCol w:w="7375"/>
+        <w:gridCol w:w="1264"/>
+        <w:gridCol w:w="7376"/>
       </w:tblGrid>
       <w:tr>
         <w:tc>
@@ -219,12 +219,22 @@
             <w:r>
               <w:fldChar w:fldCharType="separate"/>
             </w:r>
-            <w:r>
-              <w:rPr>
-                <w:noProof/>
-              </w:rPr>
-              <w:t>2/14/2020</w:t>
-            </w:r>
+            <w:ins w:id="2" w:author="Kendra Austin" w:date="2020-05-04T15:31:00Z">
+              <w:r>
+                <w:rPr>
+                  <w:noProof/>
+                </w:rPr>
+                <w:t>5/4/2020</w:t>
+              </w:r>
+            </w:ins>
+            <w:del w:id="3" w:author="Kendra Austin" w:date="2020-03-02T13:33:00Z">
+              <w:r>
+                <w:rPr>
+                  <w:noProof/>
+                </w:rPr>
+                <w:delText>2/18/2020</w:delText>
+              </w:r>
+            </w:del>
             <w:r>
               <w:rPr>
                 <w:noProof/>
@@ -239,11 +249,11 @@
       <w:pPr>
         <w:pStyle w:val="HeadingNonTOC"/>
       </w:pPr>
-      <w:bookmarkStart w:id="2" w:name="_Toc469497904"/>
+      <w:bookmarkStart w:id="4" w:name="_Toc469497904"/>
       <w:r>
         <w:t>Contact Us</w:t>
       </w:r>
-      <w:bookmarkEnd w:id="2"/>
+      <w:bookmarkEnd w:id="4"/>
     </w:p>
     <w:p>
       <w:pPr>
@@ -305,11 +315,11 @@
       <w:pPr>
         <w:pStyle w:val="HeadingNonTOC"/>
       </w:pPr>
-      <w:bookmarkStart w:id="3" w:name="_Toc469497905"/>
+      <w:bookmarkStart w:id="5" w:name="_Toc469497905"/>
       <w:r>
         <w:t>Copyright Information</w:t>
       </w:r>
-      <w:bookmarkEnd w:id="3"/>
+      <w:bookmarkEnd w:id="5"/>
       <w:r>
         <w:t> </w:t>
       </w:r>
@@ -666,7 +676,15 @@
         <w:t xml:space="preserve">After completing all configuration and coding tasks, </w:t>
       </w:r>
       <w:r>
-        <w:t xml:space="preserve">conduct unit testing of an entire process.  Make sure the workflow functions, code executes and </w:t>
+        <w:t xml:space="preserve">conduct unit testing of an entire process.  Make sure the workflow functions, code </w:t>
+      </w:r>
+      <w:proofErr w:type="gramStart"/>
+      <w:r>
+        <w:t>executes</w:t>
+      </w:r>
+      <w:proofErr w:type="gramEnd"/>
+      <w:r>
+        <w:t xml:space="preserve"> and </w:t>
       </w:r>
       <w:r>
         <w:t xml:space="preserve">business rules are enforced using specific users or states of the process.  </w:t>
@@ -768,8 +786,13 @@
         <w:t xml:space="preserve">should call the global template function </w:t>
       </w:r>
       <w:proofErr w:type="spellStart"/>
-      <w:r>
-        <w:t>VV.Form.Global.AdminSave</w:t>
+      <w:proofErr w:type="gramStart"/>
+      <w:r>
+        <w:t>VV.Form.Global</w:t>
+      </w:r>
+      <w:proofErr w:type="gramEnd"/>
+      <w:r>
+        <w:t>.AdminSave</w:t>
       </w:r>
       <w:proofErr w:type="spellEnd"/>
       <w:r>
@@ -814,8 +837,13 @@
         <w:t xml:space="preserve">Close buttons should call the global template function </w:t>
       </w:r>
       <w:proofErr w:type="spellStart"/>
-      <w:r>
-        <w:t>VV.Form.Global.CloseAndUnlockForm</w:t>
+      <w:proofErr w:type="gramStart"/>
+      <w:r>
+        <w:t>VV.Form.Global</w:t>
+      </w:r>
+      <w:proofErr w:type="gramEnd"/>
+      <w:r>
+        <w:t>.CloseAndUnlockForm</w:t>
       </w:r>
       <w:proofErr w:type="spellEnd"/>
       <w:r>
@@ -897,6 +925,50 @@
     </w:p>
     <w:p>
       <w:pPr>
+        <w:pStyle w:val="BodyText"/>
+        <w:numPr>
+          <w:ilvl w:val="0"/>
+          <w:numId w:val="24"/>
+        </w:numPr>
+      </w:pPr>
+      <w:r>
+        <w:t xml:space="preserve">Are all fields and buttons must be 508 </w:t>
+      </w:r>
+      <w:proofErr w:type="gramStart"/>
+      <w:r>
+        <w:t>compliant.</w:t>
+      </w:r>
+      <w:proofErr w:type="gramEnd"/>
+      <w:r>
+        <w:t xml:space="preserve"> This refers to the accessibility of technology to people with disabilities. Each data entry control should have text in the Accessibility configuration property.</w:t>
+      </w:r>
+    </w:p>
+    <w:p>
+      <w:pPr>
+        <w:pStyle w:val="BodyText"/>
+        <w:numPr>
+          <w:ilvl w:val="1"/>
+          <w:numId w:val="24"/>
+        </w:numPr>
+      </w:pPr>
+      <w:r>
+        <w:t>The text should match the wording of the control’s label.</w:t>
+      </w:r>
+    </w:p>
+    <w:p>
+      <w:pPr>
+        <w:pStyle w:val="BodyText"/>
+        <w:numPr>
+          <w:ilvl w:val="1"/>
+          <w:numId w:val="24"/>
+        </w:numPr>
+      </w:pPr>
+      <w:r>
+        <w:t>If the control is required, put the label, then type "field Required" after the label.</w:t>
+      </w:r>
+    </w:p>
+    <w:p>
+      <w:pPr>
         <w:pStyle w:val="Heading1"/>
       </w:pPr>
       <w:r>
@@ -918,6 +990,7 @@
     </w:p>
     <w:p>
       <w:r>
+        <w:lastRenderedPageBreak/>
         <w:t>First, use the appropriate prefix based on list type:</w:t>
       </w:r>
     </w:p>
@@ -930,13 +1003,18 @@
         </w:numPr>
       </w:pPr>
       <w:r>
-        <w:t xml:space="preserve">Drop Down List -  </w:t>
+        <w:t xml:space="preserve">Drop Down List </w:t>
+      </w:r>
+      <w:proofErr w:type="gramStart"/>
+      <w:r>
+        <w:t xml:space="preserve">-  </w:t>
       </w:r>
       <w:proofErr w:type="spellStart"/>
       <w:r>
         <w:t>zDD</w:t>
       </w:r>
       <w:proofErr w:type="spellEnd"/>
+      <w:proofErr w:type="gramEnd"/>
     </w:p>
     <w:p>
       <w:pPr>
@@ -947,7 +1025,15 @@
         </w:numPr>
       </w:pPr>
       <w:r>
-        <w:t xml:space="preserve">Drop Down List  with Lookup to populate cascading drop down - </w:t>
+        <w:t>Drop Down List</w:t>
+      </w:r>
+      <w:del w:id="6" w:author="Kendra Austin" w:date="2020-03-02T13:34:00Z">
+        <w:r>
+          <w:delText xml:space="preserve"> </w:delText>
+        </w:r>
+      </w:del>
+      <w:r>
+        <w:t xml:space="preserve"> with Lookup to populate cascading drop down - </w:t>
       </w:r>
       <w:proofErr w:type="spellStart"/>
       <w:r>
@@ -999,7 +1085,6 @@
         <w:pStyle w:val="BodyText"/>
       </w:pPr>
       <w:r>
-        <w:lastRenderedPageBreak/>
         <w:t xml:space="preserve">Query name examples: </w:t>
       </w:r>
     </w:p>
@@ -1148,14 +1233,12 @@
     <w:p>
       <w:pPr>
         <w:pStyle w:val="BodyText"/>
-      </w:pPr>
-      <w:r>
-        <w:t>Queries shoul</w:t>
-      </w:r>
-      <w:bookmarkStart w:id="4" w:name="_GoBack"/>
-      <w:bookmarkEnd w:id="4"/>
-      <w:r>
-        <w:t>d be</w:t>
+        <w:rPr>
+          <w:ins w:id="7" w:author="Kendra Austin" w:date="2020-03-23T10:00:00Z"/>
+        </w:rPr>
+      </w:pPr>
+      <w:r>
+        <w:t>Queries should be</w:t>
       </w:r>
       <w:r>
         <w:t xml:space="preserve"> sorted alphabetically by display value unless specifically required to be sorted another way</w:t>
@@ -1163,6 +1246,44 @@
       <w:r>
         <w:t>.</w:t>
       </w:r>
+    </w:p>
+    <w:p>
+      <w:pPr>
+        <w:pStyle w:val="BodyText"/>
+      </w:pPr>
+      <w:ins w:id="8" w:author="Kendra Austin" w:date="2020-03-23T10:00:00Z">
+        <w:r>
+          <w:t xml:space="preserve">When a drop-down selection causes other fields to be populated, </w:t>
+        </w:r>
+      </w:ins>
+      <w:ins w:id="9" w:author="Kendra Austin" w:date="2020-03-23T10:34:00Z">
+        <w:r>
+          <w:t>best practice is to achieve this</w:t>
+        </w:r>
+      </w:ins>
+      <w:ins w:id="10" w:author="Kendra Austin" w:date="2020-03-23T10:00:00Z">
+        <w:r>
+          <w:t xml:space="preserve"> using </w:t>
+        </w:r>
+        <w:proofErr w:type="spellStart"/>
+        <w:r>
+          <w:t>VisualVault’s</w:t>
+        </w:r>
+        <w:proofErr w:type="spellEnd"/>
+        <w:r>
+          <w:t xml:space="preserve"> built-in data lookup functionality unless </w:t>
+        </w:r>
+      </w:ins>
+      <w:ins w:id="11" w:author="Kendra Austin" w:date="2020-03-23T10:01:00Z">
+        <w:r>
+          <w:t>there is a technical limitation to this configur</w:t>
+        </w:r>
+      </w:ins>
+      <w:ins w:id="12" w:author="Kendra Austin" w:date="2020-03-23T10:02:00Z">
+        <w:r>
+          <w:t xml:space="preserve">ation. </w:t>
+        </w:r>
+      </w:ins>
     </w:p>
     <w:p>
       <w:pPr>
@@ -1195,13 +1316,48 @@
           <w:ilvl w:val="0"/>
           <w:numId w:val="12"/>
         </w:numPr>
-      </w:pPr>
-      <w:r>
-        <w:t>Client-side</w:t>
-      </w:r>
-      <w:r>
-        <w:t xml:space="preserve"> code is for validating data entry and automation of actions where all information is present on the client.  This is unsecure code in plain text.</w:t>
-      </w:r>
+        <w:rPr>
+          <w:ins w:id="13" w:author="Jason" w:date="2020-02-18T16:15:00Z"/>
+        </w:rPr>
+      </w:pPr>
+      <w:ins w:id="14" w:author="Jason" w:date="2020-02-18T16:15:00Z">
+        <w:r>
+          <w:t>All client</w:t>
+        </w:r>
+      </w:ins>
+      <w:ins w:id="15" w:author="Jason" w:date="2020-02-18T16:16:00Z">
+        <w:r>
+          <w:t>-</w:t>
+        </w:r>
+      </w:ins>
+      <w:ins w:id="16" w:author="Jason" w:date="2020-02-18T16:15:00Z">
+        <w:r>
+          <w:t>side scripts should have a simple comment title that is the name of the script</w:t>
+        </w:r>
+      </w:ins>
+      <w:ins w:id="17" w:author="Jason" w:date="2020-02-18T16:16:00Z">
+        <w:r>
+          <w:t>, if it is an event, form template or global script and the form where it is used if it is not a global script.</w:t>
+        </w:r>
+        <w:r>
+          <w:t xml:space="preserve"> i.e. </w:t>
+        </w:r>
+      </w:ins>
+      <w:ins w:id="18" w:author="Jason" w:date="2020-02-18T16:17:00Z">
+        <w:r>
+          <w:t>//</w:t>
+        </w:r>
+      </w:ins>
+      <w:ins w:id="19" w:author="Jason" w:date="2020-02-18T16:16:00Z">
+        <w:r>
+          <w:t>Save form temp</w:t>
+        </w:r>
+      </w:ins>
+      <w:ins w:id="20" w:author="Jason" w:date="2020-02-18T16:17:00Z">
+        <w:r>
+          <w:t>late script for Individual Record.</w:t>
+        </w:r>
+      </w:ins>
     </w:p>
     <w:p>
       <w:pPr>
@@ -1212,22 +1368,10 @@
         </w:numPr>
       </w:pPr>
       <w:r>
-        <w:t>Calls</w:t>
-      </w:r>
-      <w:r>
-        <w:t xml:space="preserve"> to web services/outside processes should </w:t>
-      </w:r>
-      <w:r>
-        <w:t xml:space="preserve">only </w:t>
-      </w:r>
-      <w:r>
-        <w:t xml:space="preserve">occur once in a </w:t>
-      </w:r>
-      <w:r>
-        <w:t>client-side</w:t>
-      </w:r>
-      <w:r>
-        <w:t xml:space="preserve"> event cycle to avoid chattiness with the server.</w:t>
+        <w:t>Client-side</w:t>
+      </w:r>
+      <w:r>
+        <w:t xml:space="preserve"> code is for validating data entry and automation of actions where all information is present on the client.  This is unsecure code in plain text.</w:t>
       </w:r>
     </w:p>
     <w:p>
@@ -1239,10 +1383,22 @@
         </w:numPr>
       </w:pPr>
       <w:r>
-        <w:t>Client-side</w:t>
-      </w:r>
-      <w:r>
-        <w:t xml:space="preserve"> logic should not handle heavy lifting business logic that requires API calls to send emails, get form data, etc.   This type of logic should be secured and obfuscated in web services.</w:t>
+        <w:t>Calls</w:t>
+      </w:r>
+      <w:r>
+        <w:t xml:space="preserve"> to web services/outside processes should </w:t>
+      </w:r>
+      <w:r>
+        <w:t xml:space="preserve">only </w:t>
+      </w:r>
+      <w:r>
+        <w:t xml:space="preserve">occur once in a </w:t>
+      </w:r>
+      <w:r>
+        <w:t>client-side</w:t>
+      </w:r>
+      <w:r>
+        <w:t xml:space="preserve"> event cycle to avoid chattiness with the server.</w:t>
       </w:r>
     </w:p>
     <w:p>
@@ -1254,28 +1410,10 @@
         </w:numPr>
       </w:pPr>
       <w:r>
-        <w:t>For</w:t>
-      </w:r>
-      <w:r>
-        <w:t xml:space="preserve"> </w:t>
-      </w:r>
-      <w:r>
-        <w:t>client-side</w:t>
-      </w:r>
-      <w:r>
-        <w:t xml:space="preserve"> data entry validation</w:t>
-      </w:r>
-      <w:r>
-        <w:t xml:space="preserve"> functions</w:t>
-      </w:r>
-      <w:r>
-        <w:t>, put the fields in alphabetical order</w:t>
-      </w:r>
-      <w:r>
-        <w:t xml:space="preserve"> within the client-side code</w:t>
-      </w:r>
-      <w:r>
-        <w:t>.  If an if statement is used to group sets of fields, put the field names in alphabetical order within the if section of the code.</w:t>
+        <w:t>Client-side</w:t>
+      </w:r>
+      <w:r>
+        <w:t xml:space="preserve"> logic should not handle heavy lifting business logic that requires API calls to send emails, get form data, etc.   This type of logic should be secured and obfuscated in web services.</w:t>
       </w:r>
     </w:p>
     <w:p>
@@ -1287,6 +1425,40 @@
         </w:numPr>
       </w:pPr>
       <w:r>
+        <w:lastRenderedPageBreak/>
+        <w:t>For</w:t>
+      </w:r>
+      <w:r>
+        <w:t xml:space="preserve"> </w:t>
+      </w:r>
+      <w:r>
+        <w:t>client-side</w:t>
+      </w:r>
+      <w:r>
+        <w:t xml:space="preserve"> data entry validation</w:t>
+      </w:r>
+      <w:r>
+        <w:t xml:space="preserve"> functions</w:t>
+      </w:r>
+      <w:r>
+        <w:t>, put the fields in alphabetical order</w:t>
+      </w:r>
+      <w:r>
+        <w:t xml:space="preserve"> within the client-side code</w:t>
+      </w:r>
+      <w:r>
+        <w:t>.  If an if statement is used to group sets of fields, put the field names in alphabetical order within the if section of the code.</w:t>
+      </w:r>
+    </w:p>
+    <w:p>
+      <w:pPr>
+        <w:pStyle w:val="ListParagraph"/>
+        <w:numPr>
+          <w:ilvl w:val="0"/>
+          <w:numId w:val="12"/>
+        </w:numPr>
+      </w:pPr>
+      <w:r>
         <w:t xml:space="preserve">Minimize code at the </w:t>
       </w:r>
       <w:r>
@@ -1367,6 +1539,7 @@
       <w:r>
         <w:t xml:space="preserve">, </w:t>
       </w:r>
+      <w:proofErr w:type="gramStart"/>
       <w:r>
         <w:rPr>
           <w:b/>
@@ -1384,6 +1557,7 @@
         <w:t>toLocaleDateString</w:t>
       </w:r>
       <w:proofErr w:type="spellEnd"/>
+      <w:proofErr w:type="gramEnd"/>
       <w:r>
         <w:t>() and .</w:t>
       </w:r>
@@ -1411,10 +1585,12 @@
         <w:t xml:space="preserve">build a string to represent the date in order to use the </w:t>
       </w:r>
       <w:proofErr w:type="spellStart"/>
+      <w:proofErr w:type="gramStart"/>
       <w:r>
         <w:t>VV.Form.SetFieldValue</w:t>
       </w:r>
       <w:proofErr w:type="spellEnd"/>
+      <w:proofErr w:type="gramEnd"/>
       <w:r>
         <w:t>() function</w:t>
       </w:r>
@@ -1451,7 +1627,15 @@
         <w:t>retrieved</w:t>
       </w:r>
       <w:r>
-        <w:t xml:space="preserve"> from a calendar field, or declared as a new Date().</w:t>
+        <w:t xml:space="preserve"> from a calendar field, or declared as a new </w:t>
+      </w:r>
+      <w:proofErr w:type="gramStart"/>
+      <w:r>
+        <w:t>Date(</w:t>
+      </w:r>
+      <w:proofErr w:type="gramEnd"/>
+      <w:r>
+        <w:t>).</w:t>
       </w:r>
     </w:p>
     <w:p>
@@ -1475,7 +1659,6 @@
           <w:sz w:val="16"/>
           <w:szCs w:val="16"/>
         </w:rPr>
-        <w:lastRenderedPageBreak/>
         <w:t>var</w:t>
       </w:r>
       <w:r>
@@ -1508,6 +1691,7 @@
         <w:t xml:space="preserve"> = </w:t>
       </w:r>
       <w:proofErr w:type="spellStart"/>
+      <w:proofErr w:type="gramStart"/>
       <w:r>
         <w:rPr>
           <w:rFonts w:ascii="Consolas" w:hAnsi="Consolas" w:cs="Consolas"/>
@@ -1518,6 +1702,7 @@
         <w:t>VV.Form.GetDateObjectFromCalendar</w:t>
       </w:r>
       <w:proofErr w:type="spellEnd"/>
+      <w:proofErr w:type="gramEnd"/>
       <w:r>
         <w:rPr>
           <w:rFonts w:ascii="Consolas" w:hAnsi="Consolas" w:cs="Consolas"/>
@@ -1607,18 +1792,39 @@
           <w:sz w:val="16"/>
           <w:szCs w:val="16"/>
         </w:rPr>
-        <w:t xml:space="preserve"> = new Date();</w:t>
-      </w:r>
-    </w:p>
-    <w:p>
-      <w:pPr>
-        <w:jc w:val="left"/>
-        <w:rPr>
+        <w:t xml:space="preserve"> = new </w:t>
+      </w:r>
+      <w:proofErr w:type="gramStart"/>
+      <w:r>
+        <w:rPr>
+          <w:rFonts w:ascii="Consolas" w:hAnsi="Consolas" w:cs="Consolas"/>
+          <w:color w:val="008000"/>
           <w:sz w:val="16"/>
           <w:szCs w:val="16"/>
         </w:rPr>
+        <w:t>Date(</w:t>
+      </w:r>
+      <w:proofErr w:type="gramEnd"/>
+      <w:r>
+        <w:rPr>
+          <w:rFonts w:ascii="Consolas" w:hAnsi="Consolas" w:cs="Consolas"/>
+          <w:color w:val="008000"/>
+          <w:sz w:val="16"/>
+          <w:szCs w:val="16"/>
+        </w:rPr>
+        <w:t>);</w:t>
+      </w:r>
+    </w:p>
+    <w:p>
+      <w:pPr>
+        <w:jc w:val="left"/>
+        <w:rPr>
+          <w:sz w:val="16"/>
+          <w:szCs w:val="16"/>
+        </w:rPr>
       </w:pPr>
       <w:proofErr w:type="spellStart"/>
+      <w:proofErr w:type="gramStart"/>
       <w:r>
         <w:rPr>
           <w:rFonts w:ascii="Consolas" w:hAnsi="Consolas" w:cs="Consolas"/>
@@ -1629,6 +1835,7 @@
         <w:t>VV.Form.SetFieldValue</w:t>
       </w:r>
       <w:proofErr w:type="spellEnd"/>
+      <w:proofErr w:type="gramEnd"/>
       <w:r>
         <w:rPr>
           <w:rFonts w:ascii="Consolas" w:hAnsi="Consolas" w:cs="Consolas"/>
@@ -2122,7 +2329,11 @@
         </w:numPr>
       </w:pPr>
       <w:r>
-        <w:t xml:space="preserve">backtick literals:  </w:t>
+        <w:t>backtick literals</w:t>
+      </w:r>
+      <w:proofErr w:type="gramStart"/>
+      <w:r>
+        <w:t xml:space="preserve">:  </w:t>
       </w:r>
       <w:r>
         <w:rPr>
@@ -2130,30 +2341,42 @@
           <w:color w:val="222222"/>
           <w:shd w:val="clear" w:color="auto" w:fill="FFFFFF"/>
         </w:rPr>
-        <w:t>(`${</w:t>
-      </w:r>
-      <w:proofErr w:type="spellStart"/>
+        <w:t>(</w:t>
+      </w:r>
+      <w:proofErr w:type="gramEnd"/>
       <w:r>
         <w:rPr>
           <w:rFonts w:ascii="Arial" w:hAnsi="Arial" w:cs="Arial"/>
           <w:color w:val="222222"/>
           <w:shd w:val="clear" w:color="auto" w:fill="FFFFFF"/>
         </w:rPr>
-        <w:t>successMessage</w:t>
-      </w:r>
-      <w:proofErr w:type="spellEnd"/>
+        <w:t>`${</w:t>
+      </w:r>
+      <w:proofErr w:type="spellStart"/>
       <w:r>
         <w:rPr>
           <w:rFonts w:ascii="Arial" w:hAnsi="Arial" w:cs="Arial"/>
           <w:color w:val="222222"/>
           <w:shd w:val="clear" w:color="auto" w:fill="FFFFFF"/>
         </w:rPr>
+        <w:t>successMessage</w:t>
+      </w:r>
+      <w:proofErr w:type="spellEnd"/>
+      <w:r>
+        <w:rPr>
+          <w:rFonts w:ascii="Arial" w:hAnsi="Arial" w:cs="Arial"/>
+          <w:color w:val="222222"/>
+          <w:shd w:val="clear" w:color="auto" w:fill="FFFFFF"/>
+        </w:rPr>
         <w:t>} The form will be saved when the yellow banner appears.`)</w:t>
       </w:r>
     </w:p>
     <w:p>
       <w:pPr>
         <w:ind w:left="720"/>
+        <w:rPr>
+          <w:ins w:id="21" w:author="Kendra Austin" w:date="2020-05-04T15:40:00Z"/>
+        </w:rPr>
       </w:pPr>
       <w:r>
         <w:t xml:space="preserve">These commands in code </w:t>
@@ -2173,6 +2396,26 @@
       <w:r>
         <w:t>for compatibility against the MDN documentation.</w:t>
       </w:r>
+    </w:p>
+    <w:p>
+      <w:pPr>
+        <w:pStyle w:val="ListParagraph"/>
+        <w:numPr>
+          <w:ilvl w:val="0"/>
+          <w:numId w:val="19"/>
+        </w:numPr>
+      </w:pPr>
+      <w:ins w:id="22" w:author="Kendra Austin" w:date="2020-05-04T15:40:00Z">
+        <w:r>
+          <w:t xml:space="preserve">Any user-facing error messages should be formatted client-side, not server-side. This will typically mean </w:t>
+        </w:r>
+        <w:r>
+          <w:t>handling</w:t>
+        </w:r>
+        <w:r>
+          <w:t xml:space="preserve"> an array of errors when multiple errors occur.</w:t>
+        </w:r>
+      </w:ins>
     </w:p>
     <w:p>
       <w:pPr>
@@ -2189,16 +2432,238 @@
           <w:ilvl w:val="0"/>
           <w:numId w:val="12"/>
         </w:numPr>
-      </w:pPr>
-      <w:r>
-        <w:t xml:space="preserve">A web service on the server side should handle calling multiple </w:t>
-      </w:r>
-      <w:r>
-        <w:t>server-side</w:t>
-      </w:r>
-      <w:r>
-        <w:t xml:space="preserve"> resources to bring together information.</w:t>
-      </w:r>
+        <w:rPr>
+          <w:ins w:id="23" w:author="Jason" w:date="2020-02-18T16:51:00Z"/>
+        </w:rPr>
+      </w:pPr>
+      <w:ins w:id="24" w:author="Jason" w:date="2020-02-18T16:51:00Z">
+        <w:r>
+          <w:t>Organize web services in the following pattern:</w:t>
+        </w:r>
+      </w:ins>
+    </w:p>
+    <w:p>
+      <w:pPr>
+        <w:pStyle w:val="ListParagraph"/>
+        <w:numPr>
+          <w:ilvl w:val="1"/>
+          <w:numId w:val="12"/>
+        </w:numPr>
+        <w:rPr>
+          <w:ins w:id="25" w:author="Jason" w:date="2020-02-18T16:51:00Z"/>
+        </w:rPr>
+      </w:pPr>
+      <w:ins w:id="26" w:author="Jason" w:date="2020-02-18T16:51:00Z">
+        <w:r>
+          <w:t>Libraries used at the top.</w:t>
+        </w:r>
+      </w:ins>
+    </w:p>
+    <w:p>
+      <w:pPr>
+        <w:pStyle w:val="ListParagraph"/>
+        <w:numPr>
+          <w:ilvl w:val="1"/>
+          <w:numId w:val="12"/>
+        </w:numPr>
+        <w:rPr>
+          <w:ins w:id="27" w:author="Jason" w:date="2020-02-18T16:51:00Z"/>
+        </w:rPr>
+      </w:pPr>
+      <w:ins w:id="28" w:author="Jason" w:date="2020-02-18T16:51:00Z">
+        <w:r>
+          <w:t>Authentication function.</w:t>
+        </w:r>
+      </w:ins>
+    </w:p>
+    <w:p>
+      <w:pPr>
+        <w:pStyle w:val="ListParagraph"/>
+        <w:numPr>
+          <w:ilvl w:val="1"/>
+          <w:numId w:val="12"/>
+        </w:numPr>
+        <w:rPr>
+          <w:ins w:id="29" w:author="Jason" w:date="2020-02-18T16:52:00Z"/>
+        </w:rPr>
+      </w:pPr>
+      <w:ins w:id="30" w:author="Jason" w:date="2020-02-18T16:52:00Z">
+        <w:r>
+          <w:t>Main function</w:t>
+        </w:r>
+      </w:ins>
+    </w:p>
+    <w:p>
+      <w:pPr>
+        <w:pStyle w:val="ListParagraph"/>
+        <w:numPr>
+          <w:ilvl w:val="2"/>
+          <w:numId w:val="12"/>
+        </w:numPr>
+        <w:rPr>
+          <w:ins w:id="31" w:author="Jason" w:date="2020-02-18T16:54:00Z"/>
+        </w:rPr>
+      </w:pPr>
+      <w:ins w:id="32" w:author="Jason" w:date="2020-02-18T16:54:00Z">
+        <w:r>
+          <w:t>Comment header (see later in this section for the format of that section.)</w:t>
+        </w:r>
+      </w:ins>
+    </w:p>
+    <w:p>
+      <w:pPr>
+        <w:pStyle w:val="ListParagraph"/>
+        <w:numPr>
+          <w:ilvl w:val="2"/>
+          <w:numId w:val="12"/>
+        </w:numPr>
+        <w:rPr>
+          <w:ins w:id="33" w:author="Jason" w:date="2020-02-18T16:52:00Z"/>
+        </w:rPr>
+      </w:pPr>
+      <w:ins w:id="34" w:author="Jason" w:date="2020-02-18T16:52:00Z">
+        <w:r>
+          <w:t>Logger.info statement to log what process is running.</w:t>
+        </w:r>
+      </w:ins>
+    </w:p>
+    <w:p>
+      <w:pPr>
+        <w:pStyle w:val="ListParagraph"/>
+        <w:numPr>
+          <w:ilvl w:val="2"/>
+          <w:numId w:val="12"/>
+        </w:numPr>
+        <w:rPr>
+          <w:ins w:id="35" w:author="Jason" w:date="2020-02-18T16:52:00Z"/>
+        </w:rPr>
+      </w:pPr>
+      <w:proofErr w:type="spellStart"/>
+      <w:ins w:id="36" w:author="Jason" w:date="2020-02-18T16:52:00Z">
+        <w:r>
+          <w:t>Response.json</w:t>
+        </w:r>
+        <w:proofErr w:type="spellEnd"/>
+        <w:r>
+          <w:t xml:space="preserve"> if you are running a scheduled process.</w:t>
+        </w:r>
+      </w:ins>
+    </w:p>
+    <w:p>
+      <w:pPr>
+        <w:pStyle w:val="ListParagraph"/>
+        <w:numPr>
+          <w:ilvl w:val="2"/>
+          <w:numId w:val="12"/>
+        </w:numPr>
+        <w:rPr>
+          <w:ins w:id="37" w:author="Jason" w:date="2020-02-18T16:52:00Z"/>
+        </w:rPr>
+      </w:pPr>
+      <w:ins w:id="38" w:author="Jason" w:date="2020-02-18T16:52:00Z">
+        <w:r>
+          <w:t>Configurable variables</w:t>
+        </w:r>
+      </w:ins>
+    </w:p>
+    <w:p>
+      <w:pPr>
+        <w:pStyle w:val="ListParagraph"/>
+        <w:numPr>
+          <w:ilvl w:val="2"/>
+          <w:numId w:val="12"/>
+        </w:numPr>
+        <w:rPr>
+          <w:ins w:id="39" w:author="Jason" w:date="2020-02-18T16:52:00Z"/>
+        </w:rPr>
+      </w:pPr>
+      <w:ins w:id="40" w:author="Jason" w:date="2020-02-18T16:52:00Z">
+        <w:r>
+          <w:t>Script wide variables</w:t>
+        </w:r>
+      </w:ins>
+    </w:p>
+    <w:p>
+      <w:pPr>
+        <w:pStyle w:val="ListParagraph"/>
+        <w:numPr>
+          <w:ilvl w:val="2"/>
+          <w:numId w:val="12"/>
+        </w:numPr>
+        <w:rPr>
+          <w:ins w:id="41" w:author="Jason" w:date="2020-02-18T16:53:00Z"/>
+        </w:rPr>
+      </w:pPr>
+      <w:ins w:id="42" w:author="Jason" w:date="2020-02-18T16:52:00Z">
+        <w:r>
+          <w:t>Help</w:t>
+        </w:r>
+      </w:ins>
+      <w:ins w:id="43" w:author="Jason" w:date="2020-02-18T16:53:00Z">
+        <w:r>
+          <w:t>er functions</w:t>
+        </w:r>
+      </w:ins>
+    </w:p>
+    <w:p>
+      <w:pPr>
+        <w:pStyle w:val="ListParagraph"/>
+        <w:numPr>
+          <w:ilvl w:val="2"/>
+          <w:numId w:val="12"/>
+        </w:numPr>
+        <w:rPr>
+          <w:ins w:id="44" w:author="Jason" w:date="2020-02-18T16:53:00Z"/>
+        </w:rPr>
+      </w:pPr>
+      <w:ins w:id="45" w:author="Jason" w:date="2020-02-18T16:53:00Z">
+        <w:r>
+          <w:lastRenderedPageBreak/>
+          <w:t xml:space="preserve">Code for the web service.  Verify values passed in first if </w:t>
+        </w:r>
+        <w:r>
+          <w:t>you are creating a library service.</w:t>
+        </w:r>
+      </w:ins>
+    </w:p>
+    <w:p>
+      <w:pPr>
+        <w:pStyle w:val="ListParagraph"/>
+        <w:numPr>
+          <w:ilvl w:val="2"/>
+          <w:numId w:val="12"/>
+        </w:numPr>
+        <w:rPr>
+          <w:ins w:id="46" w:author="Jason" w:date="2020-02-18T16:51:00Z"/>
+        </w:rPr>
+        <w:pPrChange w:id="47" w:author="Jason" w:date="2020-02-18T16:52:00Z">
+          <w:pPr>
+            <w:pStyle w:val="ListParagraph"/>
+            <w:numPr>
+              <w:numId w:val="12"/>
+            </w:numPr>
+            <w:ind w:hanging="360"/>
+          </w:pPr>
+        </w:pPrChange>
+      </w:pPr>
+      <w:ins w:id="48" w:author="Jason" w:date="2020-02-18T16:53:00Z">
+        <w:r>
+          <w:t xml:space="preserve">End with </w:t>
+        </w:r>
+        <w:proofErr w:type="gramStart"/>
+        <w:r>
+          <w:t>a .catch</w:t>
+        </w:r>
+        <w:proofErr w:type="gramEnd"/>
+        <w:r>
+          <w:t xml:space="preserve"> that has a logger statement to log errors encountered before </w:t>
+        </w:r>
+      </w:ins>
+      <w:ins w:id="49" w:author="Jason" w:date="2020-02-18T16:54:00Z">
+        <w:r>
+          <w:t>ending the script</w:t>
+        </w:r>
+      </w:ins>
     </w:p>
     <w:p>
       <w:pPr>
@@ -2209,13 +2674,33 @@
         </w:numPr>
       </w:pPr>
       <w:r>
+        <w:t xml:space="preserve">A web service on the server side should handle calling multiple </w:t>
+      </w:r>
+      <w:r>
+        <w:t>server-side</w:t>
+      </w:r>
+      <w:r>
+        <w:t xml:space="preserve"> resources to bring together information.</w:t>
+      </w:r>
+    </w:p>
+    <w:p>
+      <w:pPr>
+        <w:pStyle w:val="ListParagraph"/>
+        <w:numPr>
+          <w:ilvl w:val="0"/>
+          <w:numId w:val="12"/>
+        </w:numPr>
+      </w:pPr>
+      <w:r>
         <w:t xml:space="preserve">On the server side, when you are using </w:t>
       </w:r>
       <w:proofErr w:type="spellStart"/>
+      <w:proofErr w:type="gramStart"/>
       <w:r>
         <w:t>vvClient.forms.getForms</w:t>
       </w:r>
       <w:proofErr w:type="spellEnd"/>
+      <w:proofErr w:type="gramEnd"/>
       <w:r>
         <w:t xml:space="preserve"> in code, assign the name of the form template to a variable in place of the form template id.  If you are updating a form or creating a new form record from </w:t>
       </w:r>
@@ -2276,20 +2761,11 @@
           <w:ilvl w:val="0"/>
           <w:numId w:val="12"/>
         </w:numPr>
-        <w:rPr>
-          <w:color w:val="4F81BD" w:themeColor="accent1"/>
-        </w:rPr>
-      </w:pPr>
-      <w:r>
-        <w:rPr>
-          <w:color w:val="4F81BD" w:themeColor="accent1"/>
-        </w:rPr>
+      </w:pPr>
+      <w:r>
         <w:t xml:space="preserve">When declaring variables, only use const in web service scripts to declare configuration type variables that will never change in your code.  At all other times use let or var.  This will prevent errors from occurring if someone </w:t>
       </w:r>
       <w:r>
-        <w:rPr>
-          <w:color w:val="4F81BD" w:themeColor="accent1"/>
-        </w:rPr>
         <w:t>inadvertently attempts to assign values to a const variable after it has been declared.</w:t>
       </w:r>
     </w:p>
@@ -2305,8 +2781,13 @@
         <w:t xml:space="preserve">A comment section needs to be at the top of the </w:t>
       </w:r>
       <w:proofErr w:type="spellStart"/>
-      <w:r>
-        <w:t>module.exports.main</w:t>
+      <w:proofErr w:type="gramStart"/>
+      <w:r>
+        <w:t>module.exports</w:t>
+      </w:r>
+      <w:proofErr w:type="gramEnd"/>
+      <w:r>
+        <w:t>.main</w:t>
       </w:r>
       <w:proofErr w:type="spellEnd"/>
       <w:r>
@@ -2368,8 +2849,20 @@
           <w:szCs w:val="19"/>
           <w:highlight w:val="white"/>
         </w:rPr>
-        <w:t xml:space="preserve"> = require(</w:t>
-      </w:r>
+        <w:t xml:space="preserve"> = </w:t>
+      </w:r>
+      <w:proofErr w:type="gramStart"/>
+      <w:r>
+        <w:rPr>
+          <w:rFonts w:ascii="Consolas" w:hAnsi="Consolas" w:cs="Consolas"/>
+          <w:color w:val="000000"/>
+          <w:sz w:val="19"/>
+          <w:szCs w:val="19"/>
+          <w:highlight w:val="white"/>
+        </w:rPr>
+        <w:t>require(</w:t>
+      </w:r>
+      <w:proofErr w:type="gramEnd"/>
       <w:r>
         <w:rPr>
           <w:rFonts w:ascii="Consolas" w:hAnsi="Consolas" w:cs="Consolas"/>
@@ -2446,8 +2939,20 @@
           <w:szCs w:val="19"/>
           <w:highlight w:val="white"/>
         </w:rPr>
-        <w:t xml:space="preserve"> logger = require(</w:t>
-      </w:r>
+        <w:t xml:space="preserve"> logger = </w:t>
+      </w:r>
+      <w:proofErr w:type="gramStart"/>
+      <w:r>
+        <w:rPr>
+          <w:rFonts w:ascii="Consolas" w:hAnsi="Consolas" w:cs="Consolas"/>
+          <w:color w:val="000000"/>
+          <w:sz w:val="19"/>
+          <w:szCs w:val="19"/>
+          <w:highlight w:val="white"/>
+        </w:rPr>
+        <w:t>require(</w:t>
+      </w:r>
+      <w:proofErr w:type="gramEnd"/>
       <w:r>
         <w:rPr>
           <w:rFonts w:ascii="Consolas" w:hAnsi="Consolas" w:cs="Consolas"/>
@@ -2501,6 +3006,7 @@
         </w:rPr>
       </w:pPr>
       <w:proofErr w:type="spellStart"/>
+      <w:proofErr w:type="gramStart"/>
       <w:r>
         <w:rPr>
           <w:rFonts w:ascii="Consolas" w:hAnsi="Consolas" w:cs="Consolas"/>
@@ -2509,7 +3015,18 @@
           <w:szCs w:val="19"/>
           <w:highlight w:val="white"/>
         </w:rPr>
-        <w:t>module.exports.getCredentials</w:t>
+        <w:t>module.exports</w:t>
+      </w:r>
+      <w:proofErr w:type="gramEnd"/>
+      <w:r>
+        <w:rPr>
+          <w:rFonts w:ascii="Consolas" w:hAnsi="Consolas" w:cs="Consolas"/>
+          <w:color w:val="000000"/>
+          <w:sz w:val="19"/>
+          <w:szCs w:val="19"/>
+          <w:highlight w:val="white"/>
+        </w:rPr>
+        <w:t>.getCredentials</w:t>
       </w:r>
       <w:proofErr w:type="spellEnd"/>
       <w:r>
@@ -2615,6 +3132,7 @@
         <w:t xml:space="preserve">    </w:t>
       </w:r>
       <w:proofErr w:type="spellStart"/>
+      <w:proofErr w:type="gramStart"/>
       <w:r>
         <w:rPr>
           <w:rFonts w:ascii="Consolas" w:hAnsi="Consolas" w:cs="Consolas"/>
@@ -2626,6 +3144,7 @@
         <w:t>options.customerAlias</w:t>
       </w:r>
       <w:proofErr w:type="spellEnd"/>
+      <w:proofErr w:type="gramEnd"/>
       <w:r>
         <w:rPr>
           <w:rFonts w:ascii="Consolas" w:hAnsi="Consolas" w:cs="Consolas"/>
@@ -2683,6 +3202,7 @@
         <w:t xml:space="preserve">    </w:t>
       </w:r>
       <w:proofErr w:type="spellStart"/>
+      <w:proofErr w:type="gramStart"/>
       <w:r>
         <w:rPr>
           <w:rFonts w:ascii="Consolas" w:hAnsi="Consolas" w:cs="Consolas"/>
@@ -2694,6 +3214,7 @@
         <w:t>options.databaseAlias</w:t>
       </w:r>
       <w:proofErr w:type="spellEnd"/>
+      <w:proofErr w:type="gramEnd"/>
       <w:r>
         <w:rPr>
           <w:rFonts w:ascii="Consolas" w:hAnsi="Consolas" w:cs="Consolas"/>
@@ -2751,6 +3272,7 @@
         <w:t xml:space="preserve">    </w:t>
       </w:r>
       <w:proofErr w:type="spellStart"/>
+      <w:proofErr w:type="gramStart"/>
       <w:r>
         <w:rPr>
           <w:rFonts w:ascii="Consolas" w:hAnsi="Consolas" w:cs="Consolas"/>
@@ -2762,6 +3284,7 @@
         <w:t>options.userId</w:t>
       </w:r>
       <w:proofErr w:type="spellEnd"/>
+      <w:proofErr w:type="gramEnd"/>
       <w:r>
         <w:rPr>
           <w:rFonts w:ascii="Consolas" w:hAnsi="Consolas" w:cs="Consolas"/>
@@ -2819,6 +3342,7 @@
         <w:t xml:space="preserve">    </w:t>
       </w:r>
       <w:proofErr w:type="spellStart"/>
+      <w:proofErr w:type="gramStart"/>
       <w:r>
         <w:rPr>
           <w:rFonts w:ascii="Consolas" w:hAnsi="Consolas" w:cs="Consolas"/>
@@ -2830,6 +3354,7 @@
         <w:t>options.password</w:t>
       </w:r>
       <w:proofErr w:type="spellEnd"/>
+      <w:proofErr w:type="gramEnd"/>
       <w:r>
         <w:rPr>
           <w:rFonts w:ascii="Consolas" w:hAnsi="Consolas" w:cs="Consolas"/>
@@ -2887,6 +3412,7 @@
         <w:t xml:space="preserve">    </w:t>
       </w:r>
       <w:proofErr w:type="spellStart"/>
+      <w:proofErr w:type="gramStart"/>
       <w:r>
         <w:rPr>
           <w:rFonts w:ascii="Consolas" w:hAnsi="Consolas" w:cs="Consolas"/>
@@ -2898,6 +3424,7 @@
         <w:t>options.clientId</w:t>
       </w:r>
       <w:proofErr w:type="spellEnd"/>
+      <w:proofErr w:type="gramEnd"/>
       <w:r>
         <w:rPr>
           <w:rFonts w:ascii="Consolas" w:hAnsi="Consolas" w:cs="Consolas"/>
@@ -2955,6 +3482,7 @@
         <w:t xml:space="preserve">    </w:t>
       </w:r>
       <w:proofErr w:type="spellStart"/>
+      <w:proofErr w:type="gramStart"/>
       <w:r>
         <w:rPr>
           <w:rFonts w:ascii="Consolas" w:hAnsi="Consolas" w:cs="Consolas"/>
@@ -2966,6 +3494,7 @@
         <w:t>options.clientSecret</w:t>
       </w:r>
       <w:proofErr w:type="spellEnd"/>
+      <w:proofErr w:type="gramEnd"/>
       <w:r>
         <w:rPr>
           <w:rFonts w:ascii="Consolas" w:hAnsi="Consolas" w:cs="Consolas"/>
@@ -3101,6 +3630,7 @@
         </w:rPr>
       </w:pPr>
       <w:proofErr w:type="spellStart"/>
+      <w:proofErr w:type="gramStart"/>
       <w:r>
         <w:rPr>
           <w:rFonts w:ascii="Consolas" w:hAnsi="Consolas" w:cs="Consolas"/>
@@ -3109,8 +3639,18 @@
           <w:szCs w:val="19"/>
           <w:highlight w:val="white"/>
         </w:rPr>
-        <w:lastRenderedPageBreak/>
-        <w:t>module.exports.main</w:t>
+        <w:t>module.exports</w:t>
+      </w:r>
+      <w:proofErr w:type="gramEnd"/>
+      <w:r>
+        <w:rPr>
+          <w:rFonts w:ascii="Consolas" w:hAnsi="Consolas" w:cs="Consolas"/>
+          <w:color w:val="000000"/>
+          <w:sz w:val="19"/>
+          <w:szCs w:val="19"/>
+          <w:highlight w:val="white"/>
+        </w:rPr>
+        <w:t>.main</w:t>
       </w:r>
       <w:proofErr w:type="spellEnd"/>
       <w:r>
@@ -3303,7 +3843,29 @@
           <w:szCs w:val="19"/>
           <w:highlight w:val="white"/>
         </w:rPr>
-        <w:t xml:space="preserve">    Parameters:    The following represent variables passed into the function:  (Following are examples only.)</w:t>
+        <w:t xml:space="preserve">    Parameters:    The following represent variables passed into the function</w:t>
+      </w:r>
+      <w:proofErr w:type="gramStart"/>
+      <w:r>
+        <w:rPr>
+          <w:rFonts w:ascii="Consolas" w:hAnsi="Consolas" w:cs="Consolas"/>
+          <w:color w:val="008000"/>
+          <w:sz w:val="19"/>
+          <w:szCs w:val="19"/>
+          <w:highlight w:val="white"/>
+        </w:rPr>
+        <w:t>:  (</w:t>
+      </w:r>
+      <w:proofErr w:type="gramEnd"/>
+      <w:r>
+        <w:rPr>
+          <w:rFonts w:ascii="Consolas" w:hAnsi="Consolas" w:cs="Consolas"/>
+          <w:color w:val="008000"/>
+          <w:sz w:val="19"/>
+          <w:szCs w:val="19"/>
+          <w:highlight w:val="white"/>
+        </w:rPr>
+        <w:t>Following are examples only.)</w:t>
       </w:r>
     </w:p>
     <w:p>
@@ -3705,6 +4267,7 @@
           <w:szCs w:val="19"/>
           <w:highlight w:val="white"/>
         </w:rPr>
+        <w:lastRenderedPageBreak/>
         <w:t>Step2:  Doe that to complete the other.</w:t>
       </w:r>
     </w:p>
@@ -3968,6 +4531,7 @@
       <w:r>
         <w:t xml:space="preserve"> </w:t>
       </w:r>
+      <w:proofErr w:type="gramStart"/>
       <w:r>
         <w:rPr>
           <w:rFonts w:ascii="Consolas" w:hAnsi="Consolas" w:cs="Consolas"/>
@@ -3978,6 +4542,7 @@
         </w:rPr>
         <w:t>logger.info(</w:t>
       </w:r>
+      <w:proofErr w:type="gramEnd"/>
       <w:r>
         <w:rPr>
           <w:rFonts w:ascii="Consolas" w:hAnsi="Consolas" w:cs="Consolas"/>
@@ -4049,6 +4614,7 @@
           <w:szCs w:val="19"/>
         </w:rPr>
       </w:pPr>
+      <w:proofErr w:type="gramStart"/>
       <w:r>
         <w:rPr>
           <w:rFonts w:ascii="Consolas" w:hAnsi="Consolas" w:cs="Consolas"/>
@@ -4059,6 +4625,7 @@
         <w:t>logger.info(</w:t>
       </w:r>
       <w:proofErr w:type="spellStart"/>
+      <w:proofErr w:type="gramEnd"/>
       <w:r>
         <w:rPr>
           <w:rFonts w:ascii="Consolas" w:hAnsi="Consolas" w:cs="Consolas"/>
@@ -4131,7 +4698,6 @@
         </w:numPr>
       </w:pPr>
       <w:r>
-        <w:lastRenderedPageBreak/>
         <w:t xml:space="preserve">Use logger.info sparingly throughout the body of your script, where critical events occur.  </w:t>
       </w:r>
     </w:p>
@@ -4168,10 +4734,12 @@
         <w:t xml:space="preserve">n API query, such as when using </w:t>
       </w:r>
       <w:proofErr w:type="spellStart"/>
+      <w:proofErr w:type="gramStart"/>
       <w:r>
         <w:t>vvClient.forms.getForms</w:t>
       </w:r>
       <w:proofErr w:type="spellEnd"/>
+      <w:proofErr w:type="gramEnd"/>
       <w:r>
         <w:t>(), consider whether</w:t>
       </w:r>
@@ -4185,7 +4753,15 @@
         <w:t xml:space="preserve"> include any apostrophes. This is common in names. </w:t>
       </w:r>
       <w:r>
-        <w:t>String expressions containing an apostrophe must escaped with the apostrophe with either a \ (backslash) or escaped with a ‘ (single quote)</w:t>
+        <w:t xml:space="preserve">String expressions containing an apostrophe must escaped with the apostrophe with either a \ (backslash) or escaped with a </w:t>
+      </w:r>
+      <w:proofErr w:type="gramStart"/>
+      <w:r>
+        <w:t>‘ (</w:t>
+      </w:r>
+      <w:proofErr w:type="gramEnd"/>
+      <w:r>
+        <w:t>single quote)</w:t>
       </w:r>
       <w:r>
         <w:t>.</w:t>
@@ -4223,7 +4799,15 @@
         <w:t xml:space="preserve">A reliable way to </w:t>
       </w:r>
       <w:r>
-        <w:t>ensure that all apostrophes are escaped in your string expressions is to use the .replace() method:</w:t>
+        <w:t xml:space="preserve">ensure that all apostrophes are escaped in your string expressions is to use </w:t>
+      </w:r>
+      <w:proofErr w:type="gramStart"/>
+      <w:r>
+        <w:t>the .replace</w:t>
+      </w:r>
+      <w:proofErr w:type="gramEnd"/>
+      <w:r>
+        <w:t>() method:</w:t>
       </w:r>
     </w:p>
     <w:p>
@@ -4489,6 +5073,7 @@
           <w:sz w:val="19"/>
           <w:szCs w:val="19"/>
         </w:rPr>
+        <w:lastRenderedPageBreak/>
         <w:t>var</w:t>
       </w:r>
       <w:r>
@@ -4674,7 +5259,15 @@
         <w:t xml:space="preserve"> The</w:t>
       </w:r>
       <w:r>
-        <w:t xml:space="preserve"> value will be saved in a case-sensitive format, and using title case will ensure consistency with manually checked boxes. </w:t>
+        <w:t xml:space="preserve"> value will be saved in a case-sensitive </w:t>
+      </w:r>
+      <w:proofErr w:type="gramStart"/>
+      <w:r>
+        <w:t>format, and</w:t>
+      </w:r>
+      <w:proofErr w:type="gramEnd"/>
+      <w:r>
+        <w:t xml:space="preserve"> using title case will ensure consistency with manually checked boxes. </w:t>
       </w:r>
     </w:p>
     <w:p>
@@ -4710,9 +5303,20 @@
         </w:numPr>
         <w:spacing w:before="0" w:after="160" w:line="259" w:lineRule="auto"/>
         <w:jc w:val="left"/>
-      </w:pPr>
-      <w:r>
-        <w:t xml:space="preserve">Bubble error messages back through to the client.  Not all error messages should be displayed to the client but they should be specific and handled </w:t>
+        <w:rPr>
+          <w:ins w:id="50" w:author="Kendra Austin" w:date="2020-03-26T16:47:00Z"/>
+        </w:rPr>
+      </w:pPr>
+      <w:r>
+        <w:t>Bubble error messages back through to the client.  Not all error messages should be displayed to the client</w:t>
+      </w:r>
+      <w:ins w:id="51" w:author="Kendra Austin" w:date="2020-03-26T16:47:00Z">
+        <w:r>
+          <w:t>,</w:t>
+        </w:r>
+      </w:ins>
+      <w:r>
+        <w:t xml:space="preserve"> but they should be specific and handled </w:t>
       </w:r>
       <w:r>
         <w:t>as needed</w:t>
@@ -4735,6 +5339,82 @@
         <w:t xml:space="preserve"> call, pass back a user-friendly error that will tell the user know which fields need to be updated.</w:t>
       </w:r>
     </w:p>
+    <w:p>
+      <w:pPr>
+        <w:pStyle w:val="ListParagraph"/>
+        <w:numPr>
+          <w:ilvl w:val="1"/>
+          <w:numId w:val="26"/>
+        </w:numPr>
+        <w:spacing w:before="0" w:after="160" w:line="259" w:lineRule="auto"/>
+        <w:jc w:val="left"/>
+        <w:rPr>
+          <w:ins w:id="52" w:author="Kendra Austin" w:date="2020-05-04T15:32:00Z"/>
+        </w:rPr>
+      </w:pPr>
+      <w:ins w:id="53" w:author="Kendra Austin" w:date="2020-03-26T16:47:00Z">
+        <w:r>
+          <w:t>All error messages displayed to end users should be user friendly. For example, don’t display a form revision ID</w:t>
+        </w:r>
+      </w:ins>
+      <w:ins w:id="54" w:author="Kendra Austin" w:date="2020-03-26T16:48:00Z">
+        <w:r>
+          <w:t xml:space="preserve"> to an end user. </w:t>
+        </w:r>
+      </w:ins>
+    </w:p>
+    <w:p>
+      <w:pPr>
+        <w:pStyle w:val="ListParagraph"/>
+        <w:numPr>
+          <w:ilvl w:val="1"/>
+          <w:numId w:val="26"/>
+        </w:numPr>
+        <w:spacing w:before="0" w:after="160" w:line="259" w:lineRule="auto"/>
+        <w:jc w:val="left"/>
+        <w:rPr>
+          <w:ins w:id="55" w:author="Kendra Austin" w:date="2020-05-04T15:33:00Z"/>
+        </w:rPr>
+      </w:pPr>
+      <w:bookmarkStart w:id="56" w:name="_GoBack"/>
+      <w:ins w:id="57" w:author="Kendra Austin" w:date="2020-05-04T15:33:00Z">
+        <w:r>
+          <w:t xml:space="preserve">Any user-facing error messages should be formatted client-side, not server-side. </w:t>
+        </w:r>
+      </w:ins>
+      <w:ins w:id="58" w:author="Kendra Austin" w:date="2020-05-04T15:34:00Z">
+        <w:r>
+          <w:t>This will typically mean returning an array of errors when multiple errors occur.</w:t>
+        </w:r>
+      </w:ins>
+    </w:p>
+    <w:p>
+      <w:pPr>
+        <w:pStyle w:val="ListParagraph"/>
+        <w:numPr>
+          <w:ilvl w:val="1"/>
+          <w:numId w:val="26"/>
+        </w:numPr>
+        <w:spacing w:before="0" w:after="160" w:line="259" w:lineRule="auto"/>
+        <w:jc w:val="left"/>
+      </w:pPr>
+      <w:ins w:id="59" w:author="Kendra Austin" w:date="2020-05-04T15:32:00Z">
+        <w:r>
+          <w:t>If multiple error messages will be retur</w:t>
+        </w:r>
+      </w:ins>
+      <w:ins w:id="60" w:author="Kendra Austin" w:date="2020-05-04T15:33:00Z">
+        <w:r>
+          <w:t>ned for multiple for</w:t>
+        </w:r>
+      </w:ins>
+      <w:ins w:id="61" w:author="Kendra Austin" w:date="2020-05-04T15:34:00Z">
+        <w:r>
+          <w:t xml:space="preserve">ms that were processed, the error messages should have an identifier so messages can be grouped based on each form client-side. </w:t>
+        </w:r>
+      </w:ins>
+    </w:p>
+    <w:bookmarkEnd w:id="56"/>
     <w:p>
       <w:pPr>
         <w:pStyle w:val="ListParagraph"/>
@@ -4834,6 +5514,9 @@
           <w:ilvl w:val="0"/>
           <w:numId w:val="17"/>
         </w:numPr>
+        <w:rPr>
+          <w:ins w:id="62" w:author="Jason" w:date="2020-02-18T16:30:00Z"/>
+        </w:rPr>
       </w:pPr>
       <w:r>
         <w:t xml:space="preserve">Changes need to be checked in regularly to </w:t>
@@ -4847,13 +5530,321 @@
         <w:t>.</w:t>
       </w:r>
     </w:p>
+    <w:p>
+      <w:pPr>
+        <w:pStyle w:val="ListParagraph"/>
+        <w:numPr>
+          <w:ilvl w:val="0"/>
+          <w:numId w:val="17"/>
+        </w:numPr>
+        <w:rPr>
+          <w:ins w:id="63" w:author="Jason" w:date="2020-02-18T16:47:00Z"/>
+        </w:rPr>
+      </w:pPr>
+      <w:ins w:id="64" w:author="Jason" w:date="2020-02-18T16:48:00Z">
+        <w:r>
+          <w:t xml:space="preserve">When creating helper functions in your code, create functions that </w:t>
+        </w:r>
+      </w:ins>
+      <w:ins w:id="65" w:author="Jason" w:date="2020-02-18T16:49:00Z">
+        <w:r>
+          <w:t xml:space="preserve">“objectify” a complex process that needs to occur or runs code that </w:t>
+        </w:r>
+        <w:r>
+          <w:t xml:space="preserve">could not be executed in any other way.  i.e.  It is faster to create a function to </w:t>
+        </w:r>
+      </w:ins>
+      <w:ins w:id="66" w:author="Jason" w:date="2020-02-18T16:50:00Z">
+        <w:r>
+          <w:t xml:space="preserve">use </w:t>
+        </w:r>
+        <w:proofErr w:type="gramStart"/>
+        <w:r>
+          <w:t>the .then</w:t>
+        </w:r>
+        <w:proofErr w:type="gramEnd"/>
+        <w:r>
+          <w:t xml:space="preserve"> pattern because the </w:t>
+        </w:r>
+        <w:proofErr w:type="spellStart"/>
+        <w:r>
+          <w:t>api</w:t>
+        </w:r>
+        <w:proofErr w:type="spellEnd"/>
+        <w:r>
+          <w:t xml:space="preserve"> call is not returning a promise.</w:t>
+        </w:r>
+      </w:ins>
+    </w:p>
+    <w:p>
+      <w:pPr>
+        <w:pStyle w:val="ListParagraph"/>
+        <w:numPr>
+          <w:ilvl w:val="0"/>
+          <w:numId w:val="17"/>
+        </w:numPr>
+        <w:rPr>
+          <w:ins w:id="67" w:author="Jason" w:date="2020-02-18T16:30:00Z"/>
+        </w:rPr>
+      </w:pPr>
+      <w:ins w:id="68" w:author="Jason" w:date="2020-02-18T16:30:00Z">
+        <w:r>
+          <w:t xml:space="preserve">When developing </w:t>
+        </w:r>
+        <w:r>
+          <w:t>and using promise objects:</w:t>
+        </w:r>
+      </w:ins>
+    </w:p>
+    <w:p>
+      <w:pPr>
+        <w:pStyle w:val="ListParagraph"/>
+        <w:numPr>
+          <w:ilvl w:val="1"/>
+          <w:numId w:val="17"/>
+        </w:numPr>
+        <w:rPr>
+          <w:ins w:id="69" w:author="Jason" w:date="2020-02-18T16:50:00Z"/>
+        </w:rPr>
+      </w:pPr>
+      <w:ins w:id="70" w:author="Jason" w:date="2020-02-18T16:30:00Z">
+        <w:r>
+          <w:t xml:space="preserve">You can </w:t>
+        </w:r>
+        <w:proofErr w:type="gramStart"/>
+        <w:r>
+          <w:t>use .then</w:t>
+        </w:r>
+        <w:proofErr w:type="gramEnd"/>
+        <w:r>
+          <w:t xml:space="preserve"> or async/await</w:t>
+        </w:r>
+      </w:ins>
+      <w:ins w:id="71" w:author="Jason" w:date="2020-02-18T16:31:00Z">
+        <w:r>
+          <w:t xml:space="preserve"> patterns to manage </w:t>
+        </w:r>
+        <w:proofErr w:type="spellStart"/>
+        <w:r>
+          <w:t>api</w:t>
+        </w:r>
+        <w:proofErr w:type="spellEnd"/>
+        <w:r>
+          <w:t xml:space="preserve"> calls.</w:t>
+        </w:r>
+      </w:ins>
+    </w:p>
+    <w:p>
+      <w:pPr>
+        <w:pStyle w:val="ListParagraph"/>
+        <w:numPr>
+          <w:ilvl w:val="1"/>
+          <w:numId w:val="17"/>
+        </w:numPr>
+        <w:rPr>
+          <w:ins w:id="72" w:author="Jason" w:date="2020-02-18T16:31:00Z"/>
+        </w:rPr>
+      </w:pPr>
+      <w:ins w:id="73" w:author="Jason" w:date="2020-02-18T16:50:00Z">
+        <w:r>
+          <w:t xml:space="preserve">Do not use </w:t>
+        </w:r>
+        <w:proofErr w:type="gramStart"/>
+        <w:r>
+          <w:t>the .then</w:t>
+        </w:r>
+        <w:proofErr w:type="gramEnd"/>
+        <w:r>
+          <w:t xml:space="preserve"> pattern when iterating through a large dataset with a for loop.</w:t>
+        </w:r>
+      </w:ins>
+      <w:ins w:id="74" w:author="Jason" w:date="2020-02-18T16:51:00Z">
+        <w:r>
+          <w:t xml:space="preserve">  It is preferred to use async/await.</w:t>
+        </w:r>
+      </w:ins>
+    </w:p>
+    <w:p>
+      <w:pPr>
+        <w:pStyle w:val="ListParagraph"/>
+        <w:numPr>
+          <w:ilvl w:val="1"/>
+          <w:numId w:val="17"/>
+        </w:numPr>
+        <w:rPr>
+          <w:ins w:id="75" w:author="Jason" w:date="2020-02-18T16:31:00Z"/>
+        </w:rPr>
+      </w:pPr>
+      <w:ins w:id="76" w:author="Jason" w:date="2020-02-18T16:31:00Z">
+        <w:r>
+          <w:t>When using async/await:</w:t>
+        </w:r>
+      </w:ins>
+    </w:p>
+    <w:p>
+      <w:pPr>
+        <w:pStyle w:val="ListParagraph"/>
+        <w:numPr>
+          <w:ilvl w:val="2"/>
+          <w:numId w:val="17"/>
+        </w:numPr>
+        <w:rPr>
+          <w:ins w:id="77" w:author="Jason" w:date="2020-02-18T16:47:00Z"/>
+        </w:rPr>
+      </w:pPr>
+      <w:ins w:id="78" w:author="Jason" w:date="2020-02-18T16:48:00Z">
+        <w:r>
+          <w:lastRenderedPageBreak/>
+          <w:t xml:space="preserve">All calls for </w:t>
+        </w:r>
+        <w:proofErr w:type="spellStart"/>
+        <w:r>
+          <w:t>api</w:t>
+        </w:r>
+        <w:proofErr w:type="spellEnd"/>
+        <w:r>
+          <w:t xml:space="preserve"> or created functions need to return a promise to </w:t>
+        </w:r>
+        <w:r>
+          <w:t>cause the code to wait for the response.</w:t>
+        </w:r>
+      </w:ins>
+    </w:p>
+    <w:p>
+      <w:pPr>
+        <w:pStyle w:val="ListParagraph"/>
+        <w:numPr>
+          <w:ilvl w:val="2"/>
+          <w:numId w:val="17"/>
+        </w:numPr>
+        <w:rPr>
+          <w:ins w:id="79" w:author="Jason" w:date="2020-02-18T16:32:00Z"/>
+        </w:rPr>
+      </w:pPr>
+      <w:ins w:id="80" w:author="Jason" w:date="2020-02-18T16:31:00Z">
+        <w:r>
+          <w:t xml:space="preserve">Use a try/catch that encloses all the code from </w:t>
+        </w:r>
+      </w:ins>
+      <w:ins w:id="81" w:author="Jason" w:date="2020-02-18T16:32:00Z">
+        <w:r>
+          <w:t>the first logger.info statement to the last line of code.</w:t>
+        </w:r>
+      </w:ins>
+    </w:p>
+    <w:p>
+      <w:pPr>
+        <w:pStyle w:val="ListParagraph"/>
+        <w:numPr>
+          <w:ilvl w:val="2"/>
+          <w:numId w:val="17"/>
+        </w:numPr>
+        <w:rPr>
+          <w:ins w:id="82" w:author="Jason" w:date="2020-02-18T16:45:00Z"/>
+        </w:rPr>
+      </w:pPr>
+      <w:ins w:id="83" w:author="Jason" w:date="2020-02-18T16:32:00Z">
+        <w:r>
+          <w:t>When processing multiple records in an array, use a rudimentary for loop like for (var x = 0; x &lt; length</w:t>
+        </w:r>
+        <w:r>
+          <w:t>; x++</w:t>
+        </w:r>
+        <w:proofErr w:type="gramStart"/>
+        <w:r>
+          <w:t>)</w:t>
+        </w:r>
+        <w:r>
+          <w:t xml:space="preserve">  </w:t>
+        </w:r>
+      </w:ins>
+      <w:ins w:id="84" w:author="Jason" w:date="2020-02-18T16:33:00Z">
+        <w:r>
+          <w:t>Assign</w:t>
+        </w:r>
+        <w:proofErr w:type="gramEnd"/>
+        <w:r>
+          <w:t xml:space="preserve"> the length of the array before using </w:t>
+        </w:r>
+      </w:ins>
+    </w:p>
+    <w:p>
+      <w:pPr>
+        <w:pStyle w:val="ListParagraph"/>
+        <w:numPr>
+          <w:ilvl w:val="2"/>
+          <w:numId w:val="17"/>
+        </w:numPr>
+        <w:rPr>
+          <w:ins w:id="85" w:author="Jason" w:date="2020-02-18T16:45:00Z"/>
+        </w:rPr>
+      </w:pPr>
+      <w:ins w:id="86" w:author="Jason" w:date="2020-02-18T16:45:00Z">
+        <w:r>
+          <w:t xml:space="preserve">Use </w:t>
+        </w:r>
+        <w:r>
+          <w:t xml:space="preserve">for…in or for…of when processing arrays that have keys.  </w:t>
+        </w:r>
+      </w:ins>
+    </w:p>
+    <w:p>
+      <w:pPr>
+        <w:pStyle w:val="ListParagraph"/>
+        <w:numPr>
+          <w:ilvl w:val="2"/>
+          <w:numId w:val="17"/>
+        </w:numPr>
+        <w:rPr>
+          <w:ins w:id="87" w:author="Jason" w:date="2020-02-18T16:46:00Z"/>
+        </w:rPr>
+      </w:pPr>
+      <w:ins w:id="88" w:author="Jason" w:date="2020-02-18T16:45:00Z">
+        <w:r>
+          <w:t xml:space="preserve">Do not use foreach, </w:t>
+        </w:r>
+        <w:proofErr w:type="spellStart"/>
+        <w:r>
+          <w:t>array.map</w:t>
+        </w:r>
+        <w:proofErr w:type="spellEnd"/>
+        <w:r>
+          <w:t xml:space="preserve">, </w:t>
+        </w:r>
+      </w:ins>
+      <w:ins w:id="89" w:author="Jason" w:date="2020-02-18T16:46:00Z">
+        <w:r>
+          <w:t xml:space="preserve">or </w:t>
+        </w:r>
+      </w:ins>
+      <w:proofErr w:type="spellStart"/>
+      <w:proofErr w:type="gramStart"/>
+      <w:ins w:id="90" w:author="Jason" w:date="2020-02-18T16:45:00Z">
+        <w:r>
+          <w:t>array.reduce</w:t>
+        </w:r>
+      </w:ins>
+      <w:proofErr w:type="spellEnd"/>
+      <w:proofErr w:type="gramEnd"/>
+      <w:ins w:id="91" w:author="Jason" w:date="2020-02-18T16:46:00Z">
+        <w:r>
+          <w:t xml:space="preserve"> when processing a large dataset.</w:t>
+        </w:r>
+      </w:ins>
+    </w:p>
+    <w:p>
+      <w:pPr>
+        <w:rPr>
+          <w:del w:id="92" w:author="Jason" w:date="2020-02-18T16:47:00Z"/>
+        </w:rPr>
+      </w:pPr>
+    </w:p>
     <w:p/>
     <w:p>
       <w:pPr>
         <w:pStyle w:val="Heading1"/>
       </w:pPr>
       <w:r>
-        <w:lastRenderedPageBreak/>
         <w:t>Implementing Specifications</w:t>
       </w:r>
     </w:p>
@@ -5000,7 +5991,23 @@
           <w:rFonts w:ascii="Calibri" w:hAnsi="Calibri" w:cs="Calibri"/>
           <w:color w:val="222222"/>
         </w:rPr>
-        <w:t>The architect is the person who holds and drives the vision of the end product.</w:t>
+        <w:t xml:space="preserve">The architect is the person who holds and drives the vision of the </w:t>
+      </w:r>
+      <w:proofErr w:type="gramStart"/>
+      <w:r>
+        <w:rPr>
+          <w:rFonts w:ascii="Calibri" w:hAnsi="Calibri" w:cs="Calibri"/>
+          <w:color w:val="222222"/>
+        </w:rPr>
+        <w:t>end product</w:t>
+      </w:r>
+      <w:proofErr w:type="gramEnd"/>
+      <w:r>
+        <w:rPr>
+          <w:rFonts w:ascii="Calibri" w:hAnsi="Calibri" w:cs="Calibri"/>
+          <w:color w:val="222222"/>
+        </w:rPr>
+        <w:t>.</w:t>
       </w:r>
     </w:p>
     <w:p>
@@ -5201,6 +6208,7 @@
         <w:pStyle w:val="Heading2"/>
       </w:pPr>
       <w:r>
+        <w:lastRenderedPageBreak/>
         <w:t>Scope Creep and Other Unfortunate Realities</w:t>
       </w:r>
     </w:p>
@@ -5310,7 +6318,6 @@
         </w:numPr>
       </w:pPr>
       <w:r>
-        <w:lastRenderedPageBreak/>
         <w:t xml:space="preserve">If there are major discrepancies in the </w:t>
       </w:r>
       <w:r>
@@ -5514,6 +6521,7 @@
       </w:pPr>
       <w:proofErr w:type="spellStart"/>
       <w:r>
+        <w:lastRenderedPageBreak/>
         <w:t>Customer.config</w:t>
       </w:r>
       <w:proofErr w:type="spellEnd"/>
@@ -5530,19 +6538,26 @@
         </w:numPr>
       </w:pPr>
       <w:proofErr w:type="spellStart"/>
+      <w:proofErr w:type="gramStart"/>
       <w:r>
         <w:t>Customer.purpose.import</w:t>
       </w:r>
       <w:proofErr w:type="spellEnd"/>
+      <w:proofErr w:type="gramEnd"/>
       <w:r>
         <w:t xml:space="preserve"> – used for configuring imports that have security in a specific area of the system. Example: </w:t>
       </w:r>
       <w:proofErr w:type="spellStart"/>
+      <w:proofErr w:type="gramStart"/>
       <w:r>
         <w:t>customer.file</w:t>
       </w:r>
       <w:r>
-        <w:t>s.import</w:t>
+        <w:t>s</w:t>
+      </w:r>
+      <w:proofErr w:type="gramEnd"/>
+      <w:r>
+        <w:t>.import</w:t>
       </w:r>
       <w:proofErr w:type="spellEnd"/>
       <w:r>
@@ -5593,11 +6608,6 @@
       <w:r>
         <w:t xml:space="preserve"> with security in a specific area of the system. </w:t>
       </w:r>
-    </w:p>
-    <w:p>
-      <w:pPr>
-        <w:pStyle w:val="BodyText"/>
-      </w:pPr>
     </w:p>
     <w:sectPr>
       <w:headerReference w:type="default" r:id="rId16"/>
@@ -5813,7 +6823,7 @@
             </wp:anchor>
           </w:drawing>
         </mc:Choice>
-        <mc:Fallback xmlns:w16cex="http://schemas.microsoft.com/office/word/2018/wordml/cex" xmlns:w16="http://schemas.microsoft.com/office/word/2018/wordml" xmlns:arto="http://schemas.microsoft.com/office/word/2006/arto">
+        <mc:Fallback xmlns:arto="http://schemas.microsoft.com/office/word/2006/arto" xmlns:w16="http://schemas.microsoft.com/office/word/2018/wordml" xmlns:w16cex="http://schemas.microsoft.com/office/word/2018/wordml/cex">
           <w:pict>
             <v:rect w14:anchorId="6014DD81" id="Rectangle 9" o:spid="_x0000_s1026" style="position:absolute;margin-left:0;margin-top:16.5pt;width:611.25pt;height:18pt;z-index:251663360;visibility:visible;mso-wrap-style:square;mso-width-percent:0;mso-height-percent:0;mso-wrap-distance-left:9pt;mso-wrap-distance-top:0;mso-wrap-distance-right:9pt;mso-wrap-distance-bottom:0;mso-position-horizontal:absolute;mso-position-horizontal-relative:page;mso-position-vertical:absolute;mso-position-vertical-relative:text;mso-width-percent:0;mso-height-percent:0;mso-width-relative:page;mso-height-relative:page;v-text-anchor:middle" o:gfxdata="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" fillcolor="#586572" stroked="f" strokeweight="2pt">
               <w10:wrap anchorx="page"/>
@@ -5939,7 +6949,7 @@
             </wp:anchor>
           </w:drawing>
         </mc:Choice>
-        <mc:Fallback xmlns:w16cex="http://schemas.microsoft.com/office/word/2018/wordml/cex" xmlns:w16="http://schemas.microsoft.com/office/word/2018/wordml" xmlns:arto="http://schemas.microsoft.com/office/word/2006/arto">
+        <mc:Fallback xmlns:arto="http://schemas.microsoft.com/office/word/2006/arto" xmlns:w16="http://schemas.microsoft.com/office/word/2018/wordml" xmlns:w16cex="http://schemas.microsoft.com/office/word/2018/wordml/cex">
           <w:pict>
             <v:shape w14:anchorId="0284BE4C" id="Isosceles Triangle 1" o:spid="_x0000_s1026" style="position:absolute;margin-left:.25pt;margin-top:-34.75pt;width:691.55pt;height:423.75pt;rotation:180;z-index:251661312;visibility:visible;mso-wrap-style:square;mso-width-percent:0;mso-height-percent:0;mso-wrap-distance-left:9pt;mso-wrap-distance-top:0;mso-wrap-distance-right:9pt;mso-wrap-distance-bottom:0;mso-position-horizontal:absolute;mso-position-horizontal-relative:page;mso-position-vertical:absolute;mso-position-vertical-relative:text;mso-width-percent:0;mso-height-percent:0;mso-width-relative:margin;mso-height-relative:margin;v-text-anchor:middle" coordsize="7724775,2524125" o:gfxdata="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" path="m,2524125l,,7724775,2524125,,2524125xe" fillcolor="#c1d84a" strokecolor="#c1d84a" strokeweight="1pt">
               <v:stroke joinstyle="miter"/>
@@ -6175,7 +7185,7 @@
             </wp:anchor>
           </w:drawing>
         </mc:Choice>
-        <mc:Fallback xmlns:w16cex="http://schemas.microsoft.com/office/word/2018/wordml/cex" xmlns:w16="http://schemas.microsoft.com/office/word/2018/wordml" xmlns:arto="http://schemas.microsoft.com/office/word/2006/arto">
+        <mc:Fallback xmlns:arto="http://schemas.microsoft.com/office/word/2006/arto" xmlns:w16="http://schemas.microsoft.com/office/word/2018/wordml" xmlns:w16cex="http://schemas.microsoft.com/office/word/2018/wordml/cex">
           <w:pict>
             <v:rect w14:anchorId="1AAAE3B5" id="Rectangle 9" o:spid="_x0000_s1026" style="position:absolute;margin-left:0;margin-top:17.5pt;width:611.25pt;height:18pt;z-index:251671552;visibility:visible;mso-wrap-style:square;mso-width-percent:0;mso-height-percent:0;mso-wrap-distance-left:9pt;mso-wrap-distance-top:0;mso-wrap-distance-right:9pt;mso-wrap-distance-bottom:0;mso-position-horizontal:absolute;mso-position-horizontal-relative:page;mso-position-vertical:absolute;mso-position-vertical-relative:text;mso-width-percent:0;mso-height-percent:0;mso-width-relative:page;mso-height-relative:page;v-text-anchor:middle" o:gfxdata="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" fillcolor="#586572" stroked="f" strokeweight="2pt">
               <w10:wrap anchorx="page"/>
@@ -6301,7 +7311,7 @@
             </wp:anchor>
           </w:drawing>
         </mc:Choice>
-        <mc:Fallback xmlns:w16cex="http://schemas.microsoft.com/office/word/2018/wordml/cex" xmlns:w16="http://schemas.microsoft.com/office/word/2018/wordml" xmlns:arto="http://schemas.microsoft.com/office/word/2006/arto">
+        <mc:Fallback xmlns:arto="http://schemas.microsoft.com/office/word/2006/arto" xmlns:w16="http://schemas.microsoft.com/office/word/2018/wordml" xmlns:w16cex="http://schemas.microsoft.com/office/word/2018/wordml/cex">
           <w:pict>
             <v:shape w14:anchorId="3885D430" id="Isosceles Triangle 1" o:spid="_x0000_s1026" style="position:absolute;margin-left:-2.75pt;margin-top:-35.5pt;width:691.55pt;height:423.75pt;rotation:180;z-index:251669504;visibility:visible;mso-wrap-style:square;mso-width-percent:0;mso-height-percent:0;mso-wrap-distance-left:9pt;mso-wrap-distance-top:0;mso-wrap-distance-right:9pt;mso-wrap-distance-bottom:0;mso-position-horizontal:absolute;mso-position-horizontal-relative:page;mso-position-vertical:absolute;mso-position-vertical-relative:text;mso-width-percent:0;mso-height-percent:0;mso-width-relative:margin;mso-height-relative:margin;v-text-anchor:middle" coordsize="7724775,2524125" o:gfxdata="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" path="m,2524125l,,7724775,2524125,,2524125xe" fillcolor="#c1d84a" strokecolor="#c1d84a" strokeweight="1pt">
               <v:stroke joinstyle="miter"/>
@@ -6469,7 +7479,7 @@
         <v:path o:extrusionok="f" gradientshapeok="t" o:connecttype="rect"/>
         <o:lock v:ext="edit" aspectratio="t"/>
       </v:shapetype>
-      <v:shape id="_x0000_i1116" type="#_x0000_t75" style="width:31.95pt;height:31.95pt" o:bullet="t">
+      <v:shape id="_x0000_i1026" type="#_x0000_t75" style="width:31.5pt;height:31.5pt" o:bullet="t">
         <v:imagedata r:id="rId1" o:title="notebook"/>
       </v:shape>
     </w:pict>
@@ -9414,7 +10424,7 @@
         <w:rFonts w:ascii="Calibri" w:eastAsia="Times New Roman" w:hAnsi="Calibri" w:cs="Times New Roman" w:hint="default"/>
       </w:rPr>
     </w:lvl>
-    <w:lvl w:ilvl="2" w:tplc="04090005" w:tentative="1">
+    <w:lvl w:ilvl="2" w:tplc="04090005">
       <w:start w:val="1"/>
       <w:numFmt w:val="bullet"/>
       <w:lvlText w:val=""/>
@@ -9640,7 +10650,7 @@
         <w:rFonts w:ascii="Courier New" w:hAnsi="Courier New" w:cs="Courier New" w:hint="default"/>
       </w:rPr>
     </w:lvl>
-    <w:lvl w:ilvl="2" w:tplc="04090005" w:tentative="1">
+    <w:lvl w:ilvl="2" w:tplc="04090005">
       <w:start w:val="1"/>
       <w:numFmt w:val="bullet"/>
       <w:lvlText w:val=""/>
@@ -10376,6 +11386,17 @@
   </w:num>
   <w:numIdMacAtCleanup w:val="7"/>
 </w:numbering>
+</file>
+
+<file path=word/people.xml><?xml version="1.0" encoding="utf-8"?>
+<w15:people xmlns:wpc="http://schemas.microsoft.com/office/word/2010/wordprocessingCanvas" xmlns:cx="http://schemas.microsoft.com/office/drawing/2014/chartex" xmlns:cx1="http://schemas.microsoft.com/office/drawing/2015/9/8/chartex" xmlns:cx2="http://schemas.microsoft.com/office/drawing/2015/10/21/chartex" xmlns:cx3="http://schemas.microsoft.com/office/drawing/2016/5/9/chartex" xmlns:cx4="http://schemas.microsoft.com/office/drawing/2016/5/10/chartex" xmlns:cx5="http://schemas.microsoft.com/office/drawing/2016/5/11/chartex" xmlns:cx6="http://schemas.microsoft.com/office/drawing/2016/5/12/chartex" xmlns:cx7="http://schemas.microsoft.com/office/drawing/2016/5/13/chartex" xmlns:cx8="http://schemas.microsoft.com/office/drawing/2016/5/14/chartex" xmlns:mc="http://schemas.openxmlformats.org/markup-compatibility/2006" xmlns:aink="http://schemas.microsoft.com/office/drawing/2016/ink" xmlns:am3d="http://schemas.microsoft.com/office/drawing/2017/model3d" xmlns:o="urn:schemas-microsoft-com:office:office" xmlns:r="http://schemas.openxmlformats.org/officeDocument/2006/relationships" xmlns:m="http://schemas.openxmlformats.org/officeDocument/2006/math" xmlns:v="urn:schemas-microsoft-com:vml" xmlns:wp14="http://schemas.microsoft.com/office/word/2010/wordprocessingDrawing" xmlns:wp="http://schemas.openxmlformats.org/drawingml/2006/wordprocessingDrawing" xmlns:w10="urn:schemas-microsoft-com:office:word" xmlns:w="http://schemas.openxmlformats.org/wordprocessingml/2006/main" xmlns:w14="http://schemas.microsoft.com/office/word/2010/wordml" xmlns:w15="http://schemas.microsoft.com/office/word/2012/wordml" xmlns:w16cid="http://schemas.microsoft.com/office/word/2016/wordml/cid" xmlns:w16se="http://schemas.microsoft.com/office/word/2015/wordml/symex" xmlns:wpg="http://schemas.microsoft.com/office/word/2010/wordprocessingGroup" xmlns:wpi="http://schemas.microsoft.com/office/word/2010/wordprocessingInk" xmlns:wne="http://schemas.microsoft.com/office/word/2006/wordml" xmlns:wps="http://schemas.microsoft.com/office/word/2010/wordprocessingShape" mc:Ignorable="w14 w15 w16se w16cid wp14">
+  <w15:person w15:author="Kendra Austin">
+    <w15:presenceInfo w15:providerId="AD" w15:userId="S::kendra.austin@visualvault.com::95651def-fd32-40c5-8429-501d956b71fd"/>
+  </w15:person>
+  <w15:person w15:author="Jason">
+    <w15:presenceInfo w15:providerId="None" w15:userId="Jason"/>
+  </w15:person>
+</w15:people>
 </file>
 
 <file path=word/styles.xml><?xml version="1.0" encoding="utf-8"?>
@@ -12058,9 +13079,12 @@
 </file>
 
 <file path=customXml/item1.xml><?xml version="1.0" encoding="utf-8"?>
-<p:properties xmlns:p="http://schemas.microsoft.com/office/2006/metadata/properties" xmlns:xsi="http://www.w3.org/2001/XMLSchema-instance" xmlns:pc="http://schemas.microsoft.com/office/infopath/2007/PartnerControls">
-  <documentManagement/>
-</p:properties>
+<?mso-contentType ?>
+<FormTemplates xmlns="http://schemas.microsoft.com/sharepoint/v3/contenttype/forms">
+  <Display>DocumentLibraryForm</Display>
+  <Edit>DocumentLibraryForm</Edit>
+  <New>DocumentLibraryForm</New>
+</FormTemplates>
 </file>
 
 <file path=customXml/item2.xml><?xml version="1.0" encoding="utf-8"?>
@@ -12275,12 +13299,9 @@
 </file>
 
 <file path=customXml/item3.xml><?xml version="1.0" encoding="utf-8"?>
-<?mso-contentType ?>
-<FormTemplates xmlns="http://schemas.microsoft.com/sharepoint/v3/contenttype/forms">
-  <Display>DocumentLibraryForm</Display>
-  <Edit>DocumentLibraryForm</Edit>
-  <New>DocumentLibraryForm</New>
-</FormTemplates>
+<p:properties xmlns:p="http://schemas.microsoft.com/office/2006/metadata/properties" xmlns:xsi="http://www.w3.org/2001/XMLSchema-instance" xmlns:pc="http://schemas.microsoft.com/office/infopath/2007/PartnerControls">
+  <documentManagement/>
+</p:properties>
 </file>
 
 <file path=customXml/item4.xml><?xml version="1.0" encoding="utf-8"?>
@@ -12288,18 +13309,9 @@
 </file>
 
 <file path=customXml/itemProps1.xml><?xml version="1.0" encoding="utf-8"?>
-<ds:datastoreItem xmlns:ds="http://schemas.openxmlformats.org/officeDocument/2006/customXml" ds:itemID="{729ADB3C-55B1-4E4D-8366-4705C14EFE1C}">
+<ds:datastoreItem xmlns:ds="http://schemas.openxmlformats.org/officeDocument/2006/customXml" ds:itemID="{95A0DE7B-E668-458E-A4E1-80AE4D6ACE0F}">
   <ds:schemaRefs>
-    <ds:schemaRef ds:uri="http://purl.org/dc/terms/"/>
-    <ds:schemaRef ds:uri="http://schemas.openxmlformats.org/package/2006/metadata/core-properties"/>
-    <ds:schemaRef ds:uri="http://schemas.microsoft.com/office/2006/documentManagement/types"/>
-    <ds:schemaRef ds:uri="http://schemas.microsoft.com/office/infopath/2007/PartnerControls"/>
-    <ds:schemaRef ds:uri="http://purl.org/dc/elements/1.1/"/>
-    <ds:schemaRef ds:uri="http://schemas.microsoft.com/office/2006/metadata/properties"/>
-    <ds:schemaRef ds:uri="1572f205-752f-486b-89bb-e89f4487d337"/>
-    <ds:schemaRef ds:uri="09bbcd4f-8514-43bd-a880-2fa72b1edd26"/>
-    <ds:schemaRef ds:uri="http://www.w3.org/XML/1998/namespace"/>
-    <ds:schemaRef ds:uri="http://purl.org/dc/dcmitype/"/>
+    <ds:schemaRef ds:uri="http://schemas.microsoft.com/sharepoint/v3/contenttype/forms"/>
   </ds:schemaRefs>
 </ds:datastoreItem>
 </file>
@@ -12324,15 +13336,24 @@
 </file>
 
 <file path=customXml/itemProps3.xml><?xml version="1.0" encoding="utf-8"?>
-<ds:datastoreItem xmlns:ds="http://schemas.openxmlformats.org/officeDocument/2006/customXml" ds:itemID="{95A0DE7B-E668-458E-A4E1-80AE4D6ACE0F}">
+<ds:datastoreItem xmlns:ds="http://schemas.openxmlformats.org/officeDocument/2006/customXml" ds:itemID="{729ADB3C-55B1-4E4D-8366-4705C14EFE1C}">
   <ds:schemaRefs>
-    <ds:schemaRef ds:uri="http://schemas.microsoft.com/sharepoint/v3/contenttype/forms"/>
+    <ds:schemaRef ds:uri="1572f205-752f-486b-89bb-e89f4487d337"/>
+    <ds:schemaRef ds:uri="http://purl.org/dc/terms/"/>
+    <ds:schemaRef ds:uri="http://schemas.openxmlformats.org/package/2006/metadata/core-properties"/>
+    <ds:schemaRef ds:uri="http://schemas.microsoft.com/office/2006/documentManagement/types"/>
+    <ds:schemaRef ds:uri="http://purl.org/dc/elements/1.1/"/>
+    <ds:schemaRef ds:uri="http://schemas.microsoft.com/office/2006/metadata/properties"/>
+    <ds:schemaRef ds:uri="http://schemas.microsoft.com/office/infopath/2007/PartnerControls"/>
+    <ds:schemaRef ds:uri="09bbcd4f-8514-43bd-a880-2fa72b1edd26"/>
+    <ds:schemaRef ds:uri="http://www.w3.org/XML/1998/namespace"/>
+    <ds:schemaRef ds:uri="http://purl.org/dc/dcmitype/"/>
   </ds:schemaRefs>
 </ds:datastoreItem>
 </file>
 
 <file path=customXml/itemProps4.xml><?xml version="1.0" encoding="utf-8"?>
-<ds:datastoreItem xmlns:ds="http://schemas.openxmlformats.org/officeDocument/2006/customXml" ds:itemID="{42D9FFE4-AA69-4DD8-A414-FE8049EFF729}">
+<ds:datastoreItem xmlns:ds="http://schemas.openxmlformats.org/officeDocument/2006/customXml" ds:itemID="{32980E09-75E3-460C-8DD5-50262449EC93}">
   <ds:schemaRefs>
     <ds:schemaRef ds:uri="http://schemas.openxmlformats.org/officeDocument/2006/bibliography"/>
   </ds:schemaRefs>

</xml_diff>